<commit_message>
Batch apex questions added
</commit_message>
<xml_diff>
--- a/Salesforce_Question_Resources/Important_Questions.docx
+++ b/Salesforce_Question_Resources/Important_Questions.docx
@@ -114,12 +114,10 @@
         <w:t xml:space="preserve"> Create </w:t>
       </w:r>
       <w:proofErr w:type="spellStart"/>
-      <w:proofErr w:type="gramStart"/>
       <w:r>
         <w:t>a</w:t>
       </w:r>
       <w:proofErr w:type="spellEnd"/>
-      <w:proofErr w:type="gramEnd"/>
       <w:r>
         <w:t xml:space="preserve"> Approval Process</w:t>
       </w:r>
@@ -284,28 +282,12 @@
         <w:t>A:</w:t>
       </w:r>
       <w:r>
-        <w:t xml:space="preserve"> Future method and Batch apex both are Asynchronous apex. So, we cannot call </w:t>
-      </w:r>
-      <w:proofErr w:type="gramStart"/>
+        <w:t xml:space="preserve"> Future method and Batch apex both are Asynchronous apex. So, we cannot call a async method from another async methods. So, we cannot directly call a future method from batch class But there can be </w:t>
+      </w:r>
+      <w:proofErr w:type="spellStart"/>
       <w:r>
         <w:t>a</w:t>
       </w:r>
-      <w:proofErr w:type="gramEnd"/>
-      <w:r>
-        <w:t xml:space="preserve"> async method from another async methods. So, we cannot directly call a future method from batch class </w:t>
-      </w:r>
-      <w:proofErr w:type="gramStart"/>
-      <w:r>
-        <w:t>But</w:t>
-      </w:r>
-      <w:proofErr w:type="gramEnd"/>
-      <w:r>
-        <w:t xml:space="preserve"> there can be </w:t>
-      </w:r>
-      <w:proofErr w:type="spellStart"/>
-      <w:r>
-        <w:t>a</w:t>
-      </w:r>
       <w:proofErr w:type="spellEnd"/>
       <w:r>
         <w:t xml:space="preserve"> indirect or substitute way. </w:t>
@@ -322,31 +304,7 @@
         <w:t>st</w:t>
       </w:r>
       <w:r>
-        <w:t xml:space="preserve">: Call the future method from </w:t>
-      </w:r>
-      <w:proofErr w:type="gramStart"/>
-      <w:r>
-        <w:t>finish(</w:t>
-      </w:r>
-      <w:proofErr w:type="gramEnd"/>
-      <w:r>
-        <w:t xml:space="preserve">) of batch class. Since, </w:t>
-      </w:r>
-      <w:proofErr w:type="gramStart"/>
-      <w:r>
-        <w:t>finish(</w:t>
-      </w:r>
-      <w:proofErr w:type="gramEnd"/>
-      <w:r>
-        <w:t xml:space="preserve">) is used for post processing logics. We can call a future method from </w:t>
-      </w:r>
-      <w:proofErr w:type="gramStart"/>
-      <w:r>
-        <w:t>finish(</w:t>
-      </w:r>
-      <w:proofErr w:type="gramEnd"/>
-      <w:r>
-        <w:t>).</w:t>
+        <w:t>: Call the future method from finish() of batch class. Since, finish() is used for post processing logics. We can call a future method from finish().</w:t>
       </w:r>
     </w:p>
     <w:p>
@@ -428,11 +386,7 @@
         <w:t>@testSetup</w:t>
       </w:r>
       <w:r>
-        <w:t xml:space="preserve"> to create test records </w:t>
-      </w:r>
-      <w:proofErr w:type="gramStart"/>
-      <w:r>
-        <w:t xml:space="preserve">and </w:t>
+        <w:t xml:space="preserve"> to create test records and </w:t>
       </w:r>
       <w:r>
         <w:rPr>
@@ -450,7 +404,6 @@
         <w:t>Test.startTest</w:t>
       </w:r>
       <w:proofErr w:type="spellEnd"/>
-      <w:proofErr w:type="gramEnd"/>
       <w:r>
         <w:rPr>
           <w:b/>
@@ -509,15 +462,7 @@
     </w:p>
     <w:p>
       <w:r>
-        <w:t xml:space="preserve">Public static void </w:t>
-      </w:r>
-      <w:proofErr w:type="gramStart"/>
-      <w:r>
-        <w:t>setup(</w:t>
-      </w:r>
-      <w:proofErr w:type="gramEnd"/>
-      <w:r>
-        <w:t>){</w:t>
+        <w:t>Public static void setup(){</w:t>
       </w:r>
     </w:p>
     <w:p>
@@ -541,15 +486,7 @@
     </w:p>
     <w:p>
       <w:r>
-        <w:t xml:space="preserve">Private static testMethod </w:t>
-      </w:r>
-      <w:proofErr w:type="gramStart"/>
-      <w:r>
-        <w:t>void(</w:t>
-      </w:r>
-      <w:proofErr w:type="gramEnd"/>
-      <w:r>
-        <w:t>){</w:t>
+        <w:t>Private static testMethod void(){</w:t>
       </w:r>
     </w:p>
     <w:p>
@@ -722,15 +659,7 @@
         <w:t>Objects:</w:t>
       </w:r>
       <w:r>
-        <w:t xml:space="preserve"> It is a </w:t>
-      </w:r>
-      <w:proofErr w:type="gramStart"/>
-      <w:r>
-        <w:t>real life</w:t>
-      </w:r>
-      <w:proofErr w:type="gramEnd"/>
-      <w:r>
-        <w:t xml:space="preserve"> entity. Like Car, Bike, book, Customer. </w:t>
+        <w:t xml:space="preserve"> It is a real life entity. Like Car, Bike, book, Customer. </w:t>
       </w:r>
       <w:r>
         <w:t>It is an instance of class. A class can have multiple instances. Objects has methods and member variables</w:t>
@@ -768,15 +697,7 @@
         <w:t xml:space="preserve"> </w:t>
       </w:r>
       <w:r>
-        <w:t xml:space="preserve">A class is just like a collection of </w:t>
-      </w:r>
-      <w:proofErr w:type="gramStart"/>
-      <w:r>
-        <w:t>real life</w:t>
-      </w:r>
-      <w:proofErr w:type="gramEnd"/>
-      <w:r>
-        <w:t xml:space="preserve"> entity. Like a showroom of cars, A </w:t>
+        <w:t xml:space="preserve">A class is just like a collection of real life entity. Like a showroom of cars, A </w:t>
       </w:r>
       <w:proofErr w:type="spellStart"/>
       <w:r>
@@ -797,7 +718,6 @@
         <w:t xml:space="preserve">: public class </w:t>
       </w:r>
       <w:proofErr w:type="spellStart"/>
-      <w:proofErr w:type="gramStart"/>
       <w:r>
         <w:t>AccountHandler</w:t>
       </w:r>
@@ -805,7 +725,6 @@
       <w:r>
         <w:t>{</w:t>
       </w:r>
-      <w:proofErr w:type="gramEnd"/>
     </w:p>
     <w:p>
       <w:r>
@@ -906,7 +825,6 @@
       <w:r>
         <w:t xml:space="preserve">Public void </w:t>
       </w:r>
-      <w:proofErr w:type="gramStart"/>
       <w:r>
         <w:rPr>
           <w:b/>
@@ -915,11 +833,7 @@
         <w:t>Area</w:t>
       </w:r>
       <w:r>
-        <w:t>(</w:t>
-      </w:r>
-      <w:proofErr w:type="gramEnd"/>
-      <w:r>
-        <w:t>Integer side) {</w:t>
+        <w:t>(Integer side) {</w:t>
       </w:r>
     </w:p>
     <w:p>
@@ -946,7 +860,6 @@
       <w:r>
         <w:t xml:space="preserve">Public vid </w:t>
       </w:r>
-      <w:proofErr w:type="gramStart"/>
       <w:r>
         <w:rPr>
           <w:b/>
@@ -955,11 +868,7 @@
         <w:t>Area</w:t>
       </w:r>
       <w:r>
-        <w:t>(</w:t>
-      </w:r>
-      <w:proofErr w:type="gramEnd"/>
-      <w:r>
-        <w:t>Integer length, Integer breadth) {</w:t>
+        <w:t>(Integer length, Integer breadth) {</w:t>
       </w:r>
     </w:p>
     <w:p>
@@ -1029,17 +938,12 @@
         <w:t xml:space="preserve">Public void </w:t>
       </w:r>
       <w:proofErr w:type="spellStart"/>
-      <w:proofErr w:type="gramStart"/>
       <w:r>
         <w:t>color</w:t>
       </w:r>
       <w:proofErr w:type="spellEnd"/>
       <w:r>
-        <w:t>(</w:t>
-      </w:r>
-      <w:proofErr w:type="gramEnd"/>
-      <w:r>
-        <w:t>) {</w:t>
+        <w:t>() {</w:t>
       </w:r>
     </w:p>
     <w:p>
@@ -1089,17 +993,12 @@
         <w:t xml:space="preserve">Public void </w:t>
       </w:r>
       <w:proofErr w:type="spellStart"/>
-      <w:proofErr w:type="gramStart"/>
       <w:r>
         <w:t>color</w:t>
       </w:r>
       <w:proofErr w:type="spellEnd"/>
       <w:r>
-        <w:t>(</w:t>
-      </w:r>
-      <w:proofErr w:type="gramEnd"/>
-      <w:r>
-        <w:t>) {</w:t>
+        <w:t>() {</w:t>
       </w:r>
     </w:p>
     <w:p>
@@ -1128,17 +1027,12 @@
         <w:t xml:space="preserve">Now when this </w:t>
       </w:r>
       <w:proofErr w:type="spellStart"/>
-      <w:proofErr w:type="gramStart"/>
       <w:r>
         <w:t>color</w:t>
       </w:r>
       <w:proofErr w:type="spellEnd"/>
       <w:r>
-        <w:t>(</w:t>
-      </w:r>
-      <w:proofErr w:type="gramEnd"/>
-      <w:r>
-        <w:t>) will be called/invoked, at runtime it will be decided that which class’s method will be invoked.</w:t>
+        <w:t>() will be called/invoked, at runtime it will be decided that which class’s method will be invoked.</w:t>
       </w:r>
     </w:p>
     <w:p>
@@ -1168,15 +1062,7 @@
         <w:t xml:space="preserve"> We use inheritance for implementing abstraction.</w:t>
       </w:r>
       <w:r>
-        <w:t xml:space="preserve"> Access </w:t>
-      </w:r>
-      <w:proofErr w:type="gramStart"/>
-      <w:r>
-        <w:t>Specifiers(</w:t>
-      </w:r>
-      <w:proofErr w:type="gramEnd"/>
-      <w:r>
-        <w:t>public, private, protected) are also used to achieve abstraction.</w:t>
+        <w:t xml:space="preserve"> Access Specifiers(public, private, protected) are also used to achieve abstraction.</w:t>
       </w:r>
       <w:r>
         <w:t xml:space="preserve"> </w:t>
@@ -1315,17 +1201,12 @@
         <w:t xml:space="preserve">Public </w:t>
       </w:r>
       <w:proofErr w:type="spellStart"/>
-      <w:proofErr w:type="gramStart"/>
       <w:r>
         <w:t>TestClass</w:t>
       </w:r>
       <w:proofErr w:type="spellEnd"/>
       <w:r>
-        <w:t>(</w:t>
-      </w:r>
-      <w:proofErr w:type="gramEnd"/>
-      <w:r>
-        <w:t>){</w:t>
+        <w:t>(){</w:t>
       </w:r>
     </w:p>
     <w:p>
@@ -1363,17 +1244,12 @@
         <w:t xml:space="preserve">Public </w:t>
       </w:r>
       <w:proofErr w:type="spellStart"/>
-      <w:proofErr w:type="gramStart"/>
       <w:r>
         <w:t>TestClass</w:t>
       </w:r>
       <w:proofErr w:type="spellEnd"/>
       <w:r>
-        <w:t>(</w:t>
-      </w:r>
-      <w:proofErr w:type="gramEnd"/>
-      <w:r>
-        <w:t xml:space="preserve">Boolean </w:t>
+        <w:t xml:space="preserve">(Boolean </w:t>
       </w:r>
       <w:proofErr w:type="spellStart"/>
       <w:r>
@@ -1417,7 +1293,6 @@
         <w:t xml:space="preserve">Public </w:t>
       </w:r>
       <w:proofErr w:type="spellStart"/>
-      <w:proofErr w:type="gramStart"/>
       <w:r>
         <w:t>TestClass</w:t>
       </w:r>
@@ -1425,7 +1300,6 @@
       <w:r>
         <w:t>(</w:t>
       </w:r>
-      <w:proofErr w:type="gramEnd"/>
       <w:r>
         <w:t xml:space="preserve">Boolean </w:t>
       </w:r>
@@ -1513,17 +1387,8 @@
     </w:p>
     <w:p>
       <w:r>
-        <w:t xml:space="preserve">This statement has 2 </w:t>
-      </w:r>
-      <w:proofErr w:type="gramStart"/>
-      <w:r>
-        <w:t>parameter</w:t>
-      </w:r>
-      <w:proofErr w:type="gramEnd"/>
-      <w:r>
-        <w:t>. 1. Is the condition. 2</w:t>
-      </w:r>
-      <w:proofErr w:type="gramStart"/>
+        <w:t>This statement has 2 parameter. 1. Is the condition. 2</w:t>
+      </w:r>
       <w:r>
         <w:rPr>
           <w:vertAlign w:val="superscript"/>
@@ -1531,11 +1396,7 @@
         <w:t>nd</w:t>
       </w:r>
       <w:r>
-        <w:t>(</w:t>
-      </w:r>
-      <w:proofErr w:type="gramEnd"/>
-      <w:r>
-        <w:t>Optional) is the message.</w:t>
+        <w:t>(Optional) is the message.</w:t>
       </w:r>
     </w:p>
     <w:p>
@@ -1551,12 +1412,10 @@
         <w:t xml:space="preserve"> If the condition is false then </w:t>
       </w:r>
       <w:proofErr w:type="spellStart"/>
-      <w:proofErr w:type="gramStart"/>
       <w:r>
         <w:t>a</w:t>
       </w:r>
       <w:proofErr w:type="spellEnd"/>
-      <w:proofErr w:type="gramEnd"/>
       <w:r>
         <w:t xml:space="preserve"> error is thrown.</w:t>
       </w:r>
@@ -1586,7 +1445,6 @@
       <w:r>
         <w:t xml:space="preserve"> statement takes 3 parameters 1</w:t>
       </w:r>
-      <w:proofErr w:type="gramStart"/>
       <w:r>
         <w:rPr>
           <w:vertAlign w:val="superscript"/>
@@ -1594,11 +1452,7 @@
         <w:t>st</w:t>
       </w:r>
       <w:r>
-        <w:t xml:space="preserve">  The</w:t>
-      </w:r>
-      <w:proofErr w:type="gramEnd"/>
-      <w:r>
-        <w:t xml:space="preserve"> actual result, 2</w:t>
+        <w:t xml:space="preserve">  The actual result, 2</w:t>
       </w:r>
       <w:r>
         <w:rPr>
@@ -1662,55 +1516,253 @@
         <w:t>st</w:t>
       </w:r>
       <w:r>
+        <w:t xml:space="preserve"> The </w:t>
+      </w:r>
+      <w:r>
         <w:t xml:space="preserve"> </w:t>
       </w:r>
-      <w:proofErr w:type="gramStart"/>
-      <w:r>
-        <w:t xml:space="preserve">The </w:t>
+      <w:r>
+        <w:t>actual result, 2</w:t>
+      </w:r>
+      <w:r>
+        <w:rPr>
+          <w:vertAlign w:val="superscript"/>
+        </w:rPr>
+        <w:t>nd</w:t>
+      </w:r>
+      <w:r>
+        <w:t xml:space="preserve"> the expected result, 3</w:t>
+      </w:r>
+      <w:r>
+        <w:rPr>
+          <w:vertAlign w:val="superscript"/>
+        </w:rPr>
+        <w:t>rd</w:t>
+      </w:r>
+      <w:r>
+        <w:t xml:space="preserve"> is the message(optional).</w:t>
+      </w:r>
+    </w:p>
+    <w:p>
+      <w:proofErr w:type="spellStart"/>
+      <w:r>
+        <w:t>System.Assert</w:t>
+      </w:r>
+      <w:r>
+        <w:t>Not</w:t>
+      </w:r>
+      <w:r>
+        <w:t>Equals</w:t>
+      </w:r>
+      <w:proofErr w:type="spellEnd"/>
+      <w:r>
+        <w:t>() is used to compare whether the actual result and the expected result are equal or not. If equal then it will throw an Error.</w:t>
+      </w:r>
+    </w:p>
+    <w:p>
+      <w:pPr>
+        <w:rPr>
+          <w:b/>
+          <w:bCs/>
+        </w:rPr>
+      </w:pPr>
+      <w:r>
+        <w:rPr>
+          <w:b/>
+          <w:bCs/>
+        </w:rPr>
+        <w:t>Q:</w:t>
+      </w:r>
+      <w:r>
+        <w:rPr>
+          <w:b/>
+          <w:bCs/>
+        </w:rPr>
+        <w:t xml:space="preserve"> H</w:t>
+      </w:r>
+      <w:r>
+        <w:rPr>
+          <w:b/>
+          <w:bCs/>
+        </w:rPr>
+        <w:t>ow can we maintain the chain of batch classes</w:t>
+      </w:r>
+      <w:r>
+        <w:rPr>
+          <w:b/>
+          <w:bCs/>
+        </w:rPr>
+        <w:t>?</w:t>
+      </w:r>
+    </w:p>
+    <w:p>
+      <w:r>
+        <w:rPr>
+          <w:b/>
+          <w:bCs/>
+        </w:rPr>
+        <w:t>A:</w:t>
+      </w:r>
+      <w:r>
+        <w:t xml:space="preserve"> In order to maintain the chain of batch classes. We first need to understand the 3 methods inside </w:t>
+      </w:r>
+      <w:proofErr w:type="spellStart"/>
+      <w:r>
+        <w:t>Database.batchable</w:t>
+      </w:r>
+      <w:proofErr w:type="spellEnd"/>
+      <w:r>
+        <w:t>.</w:t>
+      </w:r>
+    </w:p>
+    <w:p>
+      <w:pPr>
+        <w:pStyle w:val="ListParagraph"/>
+        <w:numPr>
+          <w:ilvl w:val="0"/>
+          <w:numId w:val="2"/>
+        </w:numPr>
+      </w:pPr>
+      <w:r>
+        <w:t xml:space="preserve">Start() this method is executed once to send the list of </w:t>
+      </w:r>
+      <w:proofErr w:type="spellStart"/>
+      <w:r>
+        <w:t>sobjects</w:t>
+      </w:r>
+      <w:proofErr w:type="spellEnd"/>
+      <w:r>
+        <w:t xml:space="preserve"> to execute().</w:t>
+      </w:r>
+    </w:p>
+    <w:p>
+      <w:pPr>
+        <w:pStyle w:val="ListParagraph"/>
+        <w:numPr>
+          <w:ilvl w:val="0"/>
+          <w:numId w:val="2"/>
+        </w:numPr>
+      </w:pPr>
+      <w:r>
+        <w:t xml:space="preserve">Execute() this method is executed multiple times depending upon the batch size, taking the </w:t>
+      </w:r>
+      <w:proofErr w:type="spellStart"/>
+      <w:r>
+        <w:t>sObjects</w:t>
+      </w:r>
+      <w:proofErr w:type="spellEnd"/>
+      <w:r>
+        <w:t xml:space="preserve"> on chunks.</w:t>
+      </w:r>
+    </w:p>
+    <w:p>
+      <w:pPr>
+        <w:pStyle w:val="ListParagraph"/>
+        <w:numPr>
+          <w:ilvl w:val="0"/>
+          <w:numId w:val="2"/>
+        </w:numPr>
+      </w:pPr>
+      <w:r>
+        <w:t>Finish() is executed once and is used to do post processing implementations like sending email alerts etc.</w:t>
+      </w:r>
+    </w:p>
+    <w:p>
+      <w:r>
+        <w:t xml:space="preserve">So, the batch apex chaining can happen through the finish(). We can call another batch class from finish() method. </w:t>
+      </w:r>
+      <w:r>
+        <w:rPr>
+          <w:highlight w:val="yellow"/>
+        </w:rPr>
+        <w:t>Important point</w:t>
+      </w:r>
+      <w:r>
+        <w:t xml:space="preserve"> to remember here is that we can have 5 jobs </w:t>
+      </w:r>
+      <w:r>
+        <w:t>running concurrently. So the only 5 jobs can be chained.</w:t>
       </w:r>
       <w:r>
         <w:t xml:space="preserve"> </w:t>
       </w:r>
       <w:r>
-        <w:t>actual</w:t>
-      </w:r>
-      <w:proofErr w:type="gramEnd"/>
-      <w:r>
-        <w:t xml:space="preserve"> result, 2</w:t>
-      </w:r>
-      <w:r>
-        <w:rPr>
-          <w:vertAlign w:val="superscript"/>
-        </w:rPr>
-        <w:t>nd</w:t>
-      </w:r>
-      <w:r>
-        <w:t xml:space="preserve"> the expected result, 3</w:t>
-      </w:r>
-      <w:r>
-        <w:rPr>
-          <w:vertAlign w:val="superscript"/>
-        </w:rPr>
-        <w:t>rd</w:t>
-      </w:r>
-      <w:r>
-        <w:t xml:space="preserve"> is the message(optional).</w:t>
-      </w:r>
-    </w:p>
-    <w:p>
-      <w:proofErr w:type="spellStart"/>
-      <w:r>
-        <w:t>System.Assert</w:t>
-      </w:r>
-      <w:r>
-        <w:t>Not</w:t>
-      </w:r>
-      <w:r>
-        <w:t>Equals</w:t>
-      </w:r>
-      <w:proofErr w:type="spellEnd"/>
-      <w:r>
-        <w:t>() is used to compare whether the actual result and the expected result are equal or not. If equal then it will throw an Error.</w:t>
+        <w:rPr>
+          <w:b/>
+          <w:bCs/>
+        </w:rPr>
+        <w:t>Ex:</w:t>
+      </w:r>
+    </w:p>
+    <w:p>
+      <w:r>
+        <w:t>Public void finish(</w:t>
+      </w:r>
+      <w:proofErr w:type="spellStart"/>
+      <w:r>
+        <w:t>Database.BatchableContext</w:t>
+      </w:r>
+      <w:proofErr w:type="spellEnd"/>
+      <w:r>
+        <w:t xml:space="preserve"> </w:t>
+      </w:r>
+      <w:proofErr w:type="spellStart"/>
+      <w:r>
+        <w:t>bc</w:t>
+      </w:r>
+      <w:proofErr w:type="spellEnd"/>
+      <w:r>
+        <w:t>) {</w:t>
+      </w:r>
+    </w:p>
+    <w:p>
+      <w:r>
+        <w:t xml:space="preserve">Id </w:t>
+      </w:r>
+      <w:proofErr w:type="spellStart"/>
+      <w:r>
+        <w:t>firstBatchId</w:t>
+      </w:r>
+      <w:proofErr w:type="spellEnd"/>
+      <w:r>
+        <w:t xml:space="preserve"> = </w:t>
+      </w:r>
+      <w:proofErr w:type="spellStart"/>
+      <w:r>
+        <w:t>bc.getJobId</w:t>
+      </w:r>
+      <w:proofErr w:type="spellEnd"/>
+      <w:r>
+        <w:t>();</w:t>
+      </w:r>
+      <w:r>
+        <w:tab/>
+      </w:r>
+    </w:p>
+    <w:p>
+      <w:r>
+        <w:t xml:space="preserve">Id job2Id = </w:t>
+      </w:r>
+      <w:proofErr w:type="spellStart"/>
+      <w:r>
+        <w:t>Database.executeBatch</w:t>
+      </w:r>
+      <w:proofErr w:type="spellEnd"/>
+      <w:r>
+        <w:t xml:space="preserve">(new </w:t>
+      </w:r>
+      <w:proofErr w:type="spellStart"/>
+      <w:r>
+        <w:t>otherBatchJob</w:t>
+      </w:r>
+      <w:proofErr w:type="spellEnd"/>
+      <w:r>
+        <w:t>(), 200);</w:t>
+      </w:r>
+    </w:p>
+    <w:p>
+      <w:r>
+        <w:t>}</w:t>
       </w:r>
     </w:p>
     <w:p/>
@@ -1815,8 +1867,100 @@
       </w:pPr>
     </w:lvl>
   </w:abstractNum>
+  <w:abstractNum w:abstractNumId="1" w15:restartNumberingAfterBreak="0">
+    <w:nsid w:val="65A52F78"/>
+    <w:multiLevelType w:val="hybridMultilevel"/>
+    <w:tmpl w:val="7EB8F1E8"/>
+    <w:lvl w:ilvl="0" w:tplc="4009000F">
+      <w:start w:val="1"/>
+      <w:numFmt w:val="decimal"/>
+      <w:lvlText w:val="%1."/>
+      <w:lvlJc w:val="left"/>
+      <w:pPr>
+        <w:ind w:left="720" w:hanging="360"/>
+      </w:pPr>
+      <w:rPr>
+        <w:rFonts w:hint="default"/>
+      </w:rPr>
+    </w:lvl>
+    <w:lvl w:ilvl="1" w:tplc="40090019" w:tentative="1">
+      <w:start w:val="1"/>
+      <w:numFmt w:val="lowerLetter"/>
+      <w:lvlText w:val="%2."/>
+      <w:lvlJc w:val="left"/>
+      <w:pPr>
+        <w:ind w:left="1440" w:hanging="360"/>
+      </w:pPr>
+    </w:lvl>
+    <w:lvl w:ilvl="2" w:tplc="4009001B" w:tentative="1">
+      <w:start w:val="1"/>
+      <w:numFmt w:val="lowerRoman"/>
+      <w:lvlText w:val="%3."/>
+      <w:lvlJc w:val="right"/>
+      <w:pPr>
+        <w:ind w:left="2160" w:hanging="180"/>
+      </w:pPr>
+    </w:lvl>
+    <w:lvl w:ilvl="3" w:tplc="4009000F" w:tentative="1">
+      <w:start w:val="1"/>
+      <w:numFmt w:val="decimal"/>
+      <w:lvlText w:val="%4."/>
+      <w:lvlJc w:val="left"/>
+      <w:pPr>
+        <w:ind w:left="2880" w:hanging="360"/>
+      </w:pPr>
+    </w:lvl>
+    <w:lvl w:ilvl="4" w:tplc="40090019" w:tentative="1">
+      <w:start w:val="1"/>
+      <w:numFmt w:val="lowerLetter"/>
+      <w:lvlText w:val="%5."/>
+      <w:lvlJc w:val="left"/>
+      <w:pPr>
+        <w:ind w:left="3600" w:hanging="360"/>
+      </w:pPr>
+    </w:lvl>
+    <w:lvl w:ilvl="5" w:tplc="4009001B" w:tentative="1">
+      <w:start w:val="1"/>
+      <w:numFmt w:val="lowerRoman"/>
+      <w:lvlText w:val="%6."/>
+      <w:lvlJc w:val="right"/>
+      <w:pPr>
+        <w:ind w:left="4320" w:hanging="180"/>
+      </w:pPr>
+    </w:lvl>
+    <w:lvl w:ilvl="6" w:tplc="4009000F" w:tentative="1">
+      <w:start w:val="1"/>
+      <w:numFmt w:val="decimal"/>
+      <w:lvlText w:val="%7."/>
+      <w:lvlJc w:val="left"/>
+      <w:pPr>
+        <w:ind w:left="5040" w:hanging="360"/>
+      </w:pPr>
+    </w:lvl>
+    <w:lvl w:ilvl="7" w:tplc="40090019" w:tentative="1">
+      <w:start w:val="1"/>
+      <w:numFmt w:val="lowerLetter"/>
+      <w:lvlText w:val="%8."/>
+      <w:lvlJc w:val="left"/>
+      <w:pPr>
+        <w:ind w:left="5760" w:hanging="360"/>
+      </w:pPr>
+    </w:lvl>
+    <w:lvl w:ilvl="8" w:tplc="4009001B" w:tentative="1">
+      <w:start w:val="1"/>
+      <w:numFmt w:val="lowerRoman"/>
+      <w:lvlText w:val="%9."/>
+      <w:lvlJc w:val="right"/>
+      <w:pPr>
+        <w:ind w:left="6480" w:hanging="180"/>
+      </w:pPr>
+    </w:lvl>
+  </w:abstractNum>
   <w:num w:numId="1">
     <w:abstractNumId w:val="0"/>
+  </w:num>
+  <w:num w:numId="2">
+    <w:abstractNumId w:val="1"/>
   </w:num>
 </w:numbering>
 </file>

</xml_diff>

<commit_message>
Workflow rule and Security Questions added
</commit_message>
<xml_diff>
--- a/Salesforce_Question_Resources/Important_Questions.docx
+++ b/Salesforce_Question_Resources/Important_Questions.docx
@@ -111,15 +111,7 @@
         <w:t>and then</w:t>
       </w:r>
       <w:r>
-        <w:t xml:space="preserve"> Create </w:t>
-      </w:r>
-      <w:proofErr w:type="spellStart"/>
-      <w:r>
-        <w:t>a</w:t>
-      </w:r>
-      <w:proofErr w:type="spellEnd"/>
-      <w:r>
-        <w:t xml:space="preserve"> Approval Process</w:t>
+        <w:t xml:space="preserve"> Create a Approval Process</w:t>
       </w:r>
       <w:r>
         <w:t xml:space="preserve">, as soon as the approver rejects the record then do a field(checkbox) update. </w:t>
@@ -127,21 +119,12 @@
       <w:r>
         <w:t xml:space="preserve"> After that create a </w:t>
       </w:r>
-      <w:proofErr w:type="spellStart"/>
-      <w:r>
-        <w:rPr>
-          <w:b/>
-          <w:bCs/>
-        </w:rPr>
-        <w:t>Autolauched</w:t>
-      </w:r>
-      <w:proofErr w:type="spellEnd"/>
-      <w:r>
-        <w:rPr>
-          <w:b/>
-          <w:bCs/>
-        </w:rPr>
-        <w:t xml:space="preserve"> (No trigger) flow</w:t>
+      <w:r>
+        <w:rPr>
+          <w:b/>
+          <w:bCs/>
+        </w:rPr>
+        <w:t>Autolauched (No trigger) flow</w:t>
       </w:r>
       <w:r>
         <w:rPr>
@@ -251,15 +234,7 @@
     </w:p>
     <w:p>
       <w:r>
-        <w:t xml:space="preserve">No formula fields or </w:t>
-      </w:r>
-      <w:proofErr w:type="spellStart"/>
-      <w:r>
-        <w:t>RollUp</w:t>
-      </w:r>
-      <w:proofErr w:type="spellEnd"/>
-      <w:r>
-        <w:t xml:space="preserve"> summary in Custom Settings. But in custom Objects we have.</w:t>
+        <w:t>No formula fields or RollUp summary in Custom Settings. But in custom Objects we have.</w:t>
       </w:r>
     </w:p>
     <w:p>
@@ -282,15 +257,7 @@
         <w:t>A:</w:t>
       </w:r>
       <w:r>
-        <w:t xml:space="preserve"> Future method and Batch apex both are Asynchronous apex. So, we cannot call a async method from another async methods. So, we cannot directly call a future method from batch class But there can be </w:t>
-      </w:r>
-      <w:proofErr w:type="spellStart"/>
-      <w:r>
-        <w:t>a</w:t>
-      </w:r>
-      <w:proofErr w:type="spellEnd"/>
-      <w:r>
-        <w:t xml:space="preserve"> indirect or substitute way. </w:t>
+        <w:t xml:space="preserve"> Future method and Batch apex both are Asynchronous apex. So, we cannot call a async method from another async methods. So, we cannot directly call a future method from batch class But there can be a indirect or substitute way. </w:t>
       </w:r>
     </w:p>
     <w:p>
@@ -393,39 +360,7 @@
           <w:b/>
           <w:bCs/>
         </w:rPr>
-        <w:t xml:space="preserve"> </w:t>
-      </w:r>
-      <w:proofErr w:type="spellStart"/>
-      <w:r>
-        <w:rPr>
-          <w:b/>
-          <w:bCs/>
-        </w:rPr>
-        <w:t>Test.startTest</w:t>
-      </w:r>
-      <w:proofErr w:type="spellEnd"/>
-      <w:r>
-        <w:rPr>
-          <w:b/>
-          <w:bCs/>
-        </w:rPr>
-        <w:t xml:space="preserve">() and </w:t>
-      </w:r>
-      <w:proofErr w:type="spellStart"/>
-      <w:r>
-        <w:rPr>
-          <w:b/>
-          <w:bCs/>
-        </w:rPr>
-        <w:t>Test.stopTest</w:t>
-      </w:r>
-      <w:proofErr w:type="spellEnd"/>
-      <w:r>
-        <w:rPr>
-          <w:b/>
-          <w:bCs/>
-        </w:rPr>
-        <w:t>()</w:t>
+        <w:t xml:space="preserve"> Test.startTest() and Test.stopTest()</w:t>
       </w:r>
       <w:r>
         <w:t>. This is used to make all the async calls between this block of c</w:t>
@@ -444,15 +379,7 @@
     </w:p>
     <w:p>
       <w:r>
-        <w:t xml:space="preserve">Public class </w:t>
-      </w:r>
-      <w:proofErr w:type="spellStart"/>
-      <w:r>
-        <w:t>batchTest</w:t>
-      </w:r>
-      <w:proofErr w:type="spellEnd"/>
-      <w:r>
-        <w:t xml:space="preserve"> {</w:t>
+        <w:t>Public class batchTest {</w:t>
       </w:r>
     </w:p>
     <w:p>
@@ -496,22 +423,12 @@
     </w:p>
     <w:p>
       <w:r>
-        <w:t xml:space="preserve">Create a user and user </w:t>
-      </w:r>
-      <w:proofErr w:type="spellStart"/>
-      <w:r>
-        <w:t>System.runAs</w:t>
-      </w:r>
-      <w:proofErr w:type="spellEnd"/>
-    </w:p>
-    <w:p>
-      <w:proofErr w:type="spellStart"/>
-      <w:r>
-        <w:t>Test.startTest</w:t>
-      </w:r>
-      <w:proofErr w:type="spellEnd"/>
-      <w:r>
-        <w:t>()</w:t>
+        <w:t>Create a user and user System.runAs</w:t>
+      </w:r>
+    </w:p>
+    <w:p>
+      <w:r>
+        <w:t>Test.startTest()</w:t>
       </w:r>
     </w:p>
     <w:p>
@@ -525,13 +442,8 @@
       </w:r>
     </w:p>
     <w:p>
-      <w:proofErr w:type="spellStart"/>
-      <w:r>
-        <w:t>Test.stopTest</w:t>
-      </w:r>
-      <w:proofErr w:type="spellEnd"/>
-      <w:r>
-        <w:t>()</w:t>
+      <w:r>
+        <w:t>Test.stopTest()</w:t>
       </w:r>
     </w:p>
     <w:p>
@@ -672,13 +584,8 @@
       </w:r>
     </w:p>
     <w:p>
-      <w:proofErr w:type="spellStart"/>
-      <w:r>
-        <w:t>Eg</w:t>
-      </w:r>
-      <w:proofErr w:type="spellEnd"/>
-      <w:r>
-        <w:t>: Account, Contact, Opportunity, Lead, etc.</w:t>
+      <w:r>
+        <w:t>Eg: Account, Contact, Opportunity, Lead, etc.</w:t>
       </w:r>
     </w:p>
     <w:p>
@@ -697,33 +604,12 @@
         <w:t xml:space="preserve"> </w:t>
       </w:r>
       <w:r>
-        <w:t xml:space="preserve">A class is just like a collection of real life entity. Like a showroom of cars, A </w:t>
-      </w:r>
-      <w:proofErr w:type="spellStart"/>
-      <w:r>
-        <w:t>compant</w:t>
-      </w:r>
-      <w:proofErr w:type="spellEnd"/>
-      <w:r>
-        <w:t xml:space="preserve"> having employees, etc. It is a collection of similar entities.</w:t>
-      </w:r>
-    </w:p>
-    <w:p>
-      <w:proofErr w:type="spellStart"/>
-      <w:r>
-        <w:t>Eg</w:t>
-      </w:r>
-      <w:proofErr w:type="spellEnd"/>
-      <w:r>
-        <w:t xml:space="preserve">: public class </w:t>
-      </w:r>
-      <w:proofErr w:type="spellStart"/>
-      <w:r>
-        <w:t>AccountHandler</w:t>
-      </w:r>
-      <w:proofErr w:type="spellEnd"/>
-      <w:r>
-        <w:t>{</w:t>
+        <w:t>A class is just like a collection of real life entity. Like a showroom of cars, A compant having employees, etc. It is a collection of similar entities.</w:t>
+      </w:r>
+    </w:p>
+    <w:p>
+      <w:r>
+        <w:t>Eg: public class AccountHandler{</w:t>
       </w:r>
     </w:p>
     <w:p>
@@ -786,44 +672,64 @@
       </w:r>
     </w:p>
     <w:p>
-      <w:proofErr w:type="spellStart"/>
-      <w:r>
-        <w:t>Eg</w:t>
-      </w:r>
-      <w:proofErr w:type="spellEnd"/>
-      <w:r>
-        <w:t xml:space="preserve">: public class </w:t>
-      </w:r>
-      <w:proofErr w:type="spellStart"/>
+      <w:r>
+        <w:t xml:space="preserve">Eg: public class </w:t>
+      </w:r>
       <w:r>
         <w:t>Calculate</w:t>
       </w:r>
       <w:r>
+        <w:t>Area {</w:t>
+      </w:r>
+    </w:p>
+    <w:p>
+      <w:r>
+        <w:t>Integer side;</w:t>
+      </w:r>
+    </w:p>
+    <w:p>
+      <w:r>
+        <w:t>Integer length;</w:t>
+      </w:r>
+    </w:p>
+    <w:p>
+      <w:r>
+        <w:t>Integer breadth;</w:t>
+      </w:r>
+    </w:p>
+    <w:p>
+      <w:r>
+        <w:t xml:space="preserve">Public void </w:t>
+      </w:r>
+      <w:r>
+        <w:rPr>
+          <w:b/>
+          <w:bCs/>
+        </w:rPr>
         <w:t>Area</w:t>
       </w:r>
-      <w:proofErr w:type="spellEnd"/>
-      <w:r>
-        <w:t xml:space="preserve"> {</w:t>
-      </w:r>
-    </w:p>
-    <w:p>
-      <w:r>
-        <w:t>Integer side;</w:t>
-      </w:r>
-    </w:p>
-    <w:p>
-      <w:r>
-        <w:t>Integer length;</w:t>
-      </w:r>
-    </w:p>
-    <w:p>
-      <w:r>
-        <w:t>Integer breadth;</w:t>
-      </w:r>
-    </w:p>
-    <w:p>
-      <w:r>
-        <w:t xml:space="preserve">Public void </w:t>
+      <w:r>
+        <w:t>(Integer side) {</w:t>
+      </w:r>
+    </w:p>
+    <w:p>
+      <w:r>
+        <w:t>Double area = side*side;</w:t>
+      </w:r>
+    </w:p>
+    <w:p>
+      <w:r>
+        <w:t>System.debug(area);</w:t>
+      </w:r>
+    </w:p>
+    <w:p>
+      <w:r>
+        <w:t>}</w:t>
+      </w:r>
+    </w:p>
+    <w:p>
+      <w:r>
+        <w:t xml:space="preserve">Public vid </w:t>
       </w:r>
       <w:r>
         <w:rPr>
@@ -833,22 +739,17 @@
         <w:t>Area</w:t>
       </w:r>
       <w:r>
-        <w:t>(Integer side) {</w:t>
-      </w:r>
-    </w:p>
-    <w:p>
-      <w:r>
-        <w:t>Double area = side*side;</w:t>
-      </w:r>
-    </w:p>
-    <w:p>
-      <w:proofErr w:type="spellStart"/>
-      <w:r>
-        <w:t>System.debug</w:t>
-      </w:r>
-      <w:proofErr w:type="spellEnd"/>
-      <w:r>
-        <w:t>(area);</w:t>
+        <w:t>(Integer length, Integer breadth) {</w:t>
+      </w:r>
+    </w:p>
+    <w:p>
+      <w:r>
+        <w:t>Double area = length * breadth;</w:t>
+      </w:r>
+    </w:p>
+    <w:p>
+      <w:r>
+        <w:t>System.debug(area);</w:t>
       </w:r>
     </w:p>
     <w:p>
@@ -858,270 +759,479 @@
     </w:p>
     <w:p>
       <w:r>
-        <w:t xml:space="preserve">Public vid </w:t>
-      </w:r>
-      <w:r>
-        <w:rPr>
-          <w:b/>
-          <w:bCs/>
-        </w:rPr>
-        <w:t>Area</w:t>
-      </w:r>
-      <w:r>
-        <w:t>(Integer length, Integer breadth) {</w:t>
-      </w:r>
-    </w:p>
-    <w:p>
-      <w:r>
-        <w:t>Double area = length * breadth;</w:t>
-      </w:r>
-    </w:p>
-    <w:p>
-      <w:proofErr w:type="spellStart"/>
-      <w:r>
-        <w:t>System.debug</w:t>
-      </w:r>
-      <w:proofErr w:type="spellEnd"/>
-      <w:r>
-        <w:t>(area);</w:t>
-      </w:r>
-    </w:p>
-    <w:p>
-      <w:r>
         <w:t>}</w:t>
       </w:r>
     </w:p>
     <w:p>
       <w:r>
+        <w:t>In the above example the method area is Overoaded. And this method has different method signatures.</w:t>
+      </w:r>
+    </w:p>
+    <w:p>
+      <w:r>
+        <w:rPr>
+          <w:highlight w:val="yellow"/>
+        </w:rPr>
+        <w:t>Dynamic Polymorphism</w:t>
+      </w:r>
+      <w:r>
+        <w:t xml:space="preserve"> happens at runtime. Meaning that at runtime it will be decided that which method will be called.</w:t>
+      </w:r>
+      <w:r>
+        <w:t xml:space="preserve"> Dynamic Polymorphism is also called Method Overriding. </w:t>
+      </w:r>
+    </w:p>
+    <w:p>
+      <w:r>
+        <w:t>Eg: Public class car {</w:t>
+      </w:r>
+    </w:p>
+    <w:p>
+      <w:r>
+        <w:t>Public void color() {</w:t>
+      </w:r>
+    </w:p>
+    <w:p>
+      <w:r>
+        <w:t>System.debug(‘</w:t>
+      </w:r>
+      <w:r>
+        <w:t xml:space="preserve">Generic </w:t>
+      </w:r>
+      <w:r>
+        <w:t>Red car</w:t>
+      </w:r>
+      <w:r>
+        <w:t>’);</w:t>
+      </w:r>
+    </w:p>
+    <w:p>
+      <w:r>
         <w:t>}</w:t>
       </w:r>
     </w:p>
     <w:p>
       <w:r>
-        <w:t xml:space="preserve">In the above example the method area is </w:t>
-      </w:r>
-      <w:proofErr w:type="spellStart"/>
-      <w:r>
-        <w:t>Overoaded</w:t>
-      </w:r>
-      <w:proofErr w:type="spellEnd"/>
-      <w:r>
-        <w:t>. And this method has different method signatures.</w:t>
-      </w:r>
-    </w:p>
-    <w:p>
+        <w:t>}</w:t>
+      </w:r>
+    </w:p>
+    <w:p>
+      <w:r>
+        <w:t>Public class TataCar extends Car {</w:t>
+      </w:r>
+    </w:p>
+    <w:p>
+      <w:r>
+        <w:t>Public void color() {</w:t>
+      </w:r>
+    </w:p>
+    <w:p>
+      <w:r>
+        <w:lastRenderedPageBreak/>
+        <w:t>System.debug(‘Tata Red car’);</w:t>
+      </w:r>
+    </w:p>
+    <w:p>
+      <w:r>
+        <w:t>}</w:t>
+      </w:r>
+    </w:p>
+    <w:p>
+      <w:r>
+        <w:t>}</w:t>
+      </w:r>
+    </w:p>
+    <w:p>
+      <w:r>
+        <w:t>Now when this color() will be called/invoked, at runtime it will be decided that which class’s method will be invoked.</w:t>
+      </w:r>
+    </w:p>
+    <w:p>
+      <w:r>
+        <w:rPr>
+          <w:b/>
+          <w:bCs/>
+        </w:rPr>
+        <w:t>Abstraction:</w:t>
+      </w:r>
+      <w:r>
+        <w:t xml:space="preserve"> </w:t>
+      </w:r>
+      <w:r>
+        <w:t>Hiding the data and showing/exposing only the relevant/necessary part is called Abstrac</w:t>
+      </w:r>
+      <w:r>
+        <w:t>ti</w:t>
+      </w:r>
+      <w:r>
+        <w:t>on.</w:t>
+      </w:r>
+      <w:r>
+        <w:t xml:space="preserve"> Hiding internal details and showing functionality is abstraction.</w:t>
+      </w:r>
+      <w:r>
+        <w:t xml:space="preserve"> We use inheritance for implementing abstraction.</w:t>
+      </w:r>
+      <w:r>
+        <w:t xml:space="preserve"> Access Specifiers(public, private, protected) are also used to achieve abstraction.</w:t>
+      </w:r>
+      <w:r>
+        <w:t xml:space="preserve"> </w:t>
+      </w:r>
+      <w:r>
+        <w:t>Hiding internal complexity and showing functionality is known as abstraction.</w:t>
+      </w:r>
+    </w:p>
+    <w:p>
+      <w:r>
+        <w:rPr>
+          <w:b/>
+          <w:bCs/>
+        </w:rPr>
+        <w:t>Encapsulation:</w:t>
+      </w:r>
+      <w:r>
+        <w:t xml:space="preserve"> </w:t>
+      </w:r>
+      <w:r>
+        <w:t>Capsulating/binding the data into a single unit is called Encapsulation.</w:t>
+      </w:r>
+      <w:r>
+        <w:t xml:space="preserve"> We use classes and Interfaces to implement encapsulation.</w:t>
+      </w:r>
+      <w:r>
+        <w:t xml:space="preserve"> Encapsulation is used to provide a better security to data. Moreover, we can manipulate the data</w:t>
+      </w:r>
+      <w:r>
+        <w:t xml:space="preserve"> using encapsulation.</w:t>
+      </w:r>
+    </w:p>
+    <w:p>
+      <w:r>
+        <w:t>Global class BatchClass implements Database.Batchable {</w:t>
+      </w:r>
+    </w:p>
+    <w:p>
+      <w:r>
+        <w:t>}</w:t>
+      </w:r>
+    </w:p>
+    <w:p/>
+    <w:p>
+      <w:pPr>
+        <w:rPr>
+          <w:b/>
+          <w:bCs/>
+        </w:rPr>
+      </w:pPr>
+      <w:r>
+        <w:rPr>
+          <w:b/>
+          <w:bCs/>
+        </w:rPr>
+        <w:t>Q:</w:t>
+      </w:r>
+      <w:r>
+        <w:rPr>
+          <w:b/>
+          <w:bCs/>
+        </w:rPr>
+        <w:t xml:space="preserve"> </w:t>
+      </w:r>
+      <w:r>
+        <w:rPr>
+          <w:b/>
+          <w:bCs/>
+        </w:rPr>
+        <w:t xml:space="preserve">Constructor Overloading </w:t>
+      </w:r>
+      <w:r>
+        <w:rPr>
+          <w:b/>
+          <w:bCs/>
+        </w:rPr>
+        <w:t>i</w:t>
+      </w:r>
+      <w:r>
+        <w:rPr>
+          <w:b/>
+          <w:bCs/>
+        </w:rPr>
+        <w:t>n Apex</w:t>
+      </w:r>
+      <w:r>
+        <w:rPr>
+          <w:b/>
+          <w:bCs/>
+        </w:rPr>
+        <w:t>?</w:t>
+      </w:r>
+    </w:p>
+    <w:p>
+      <w:r>
+        <w:rPr>
+          <w:b/>
+          <w:bCs/>
+        </w:rPr>
+        <w:t>A:</w:t>
+      </w:r>
+      <w:r>
+        <w:t xml:space="preserve"> </w:t>
+      </w:r>
+      <w:r>
+        <w:t>public class TestClass {</w:t>
+      </w:r>
+    </w:p>
+    <w:p>
+      <w:r>
+        <w:tab/>
+        <w:t>Public TestClass(){</w:t>
+      </w:r>
+    </w:p>
+    <w:p>
+      <w:pPr>
+        <w:ind w:firstLine="720"/>
+      </w:pPr>
+      <w:r>
+        <w:t>//Default constructor</w:t>
+      </w:r>
+      <w:r>
+        <w:t xml:space="preserve"> or ParameterLess Constructor</w:t>
+      </w:r>
+    </w:p>
+    <w:p>
+      <w:pPr>
+        <w:ind w:firstLine="720"/>
+      </w:pPr>
+      <w:r>
+        <w:t>}</w:t>
+      </w:r>
+    </w:p>
+    <w:p>
+      <w:pPr>
+        <w:ind w:firstLine="720"/>
+      </w:pPr>
+      <w:r>
+        <w:t>Public TestClass(Boolean isFalse){</w:t>
+      </w:r>
+    </w:p>
+    <w:p>
+      <w:pPr>
+        <w:ind w:firstLine="720"/>
+      </w:pPr>
+      <w:r>
+        <w:tab/>
+        <w:t>//Paramaterized Constructor</w:t>
+      </w:r>
+    </w:p>
+    <w:p>
+      <w:pPr>
+        <w:ind w:firstLine="720"/>
+      </w:pPr>
+      <w:r>
+        <w:t>}</w:t>
+      </w:r>
+    </w:p>
+    <w:p>
+      <w:pPr>
+        <w:ind w:firstLine="720"/>
+      </w:pPr>
+      <w:r>
+        <w:t>Public TestClass(</w:t>
+      </w:r>
+      <w:r>
+        <w:t>Boolean isTrue</w:t>
+      </w:r>
+      <w:r>
+        <w:t>, String Name</w:t>
+      </w:r>
+      <w:r>
+        <w:t>) {</w:t>
+      </w:r>
+    </w:p>
+    <w:p>
+      <w:pPr>
+        <w:ind w:firstLine="720"/>
+      </w:pPr>
+      <w:r>
+        <w:t xml:space="preserve"> //Paramaterized Constructor</w:t>
+      </w:r>
+    </w:p>
+    <w:p>
+      <w:pPr>
+        <w:ind w:firstLine="720"/>
+      </w:pPr>
+      <w:r>
+        <w:t>}</w:t>
+      </w:r>
+    </w:p>
+    <w:p>
+      <w:r>
+        <w:t>}</w:t>
+      </w:r>
+    </w:p>
+    <w:p>
+      <w:pPr>
+        <w:rPr>
+          <w:b/>
+          <w:bCs/>
+        </w:rPr>
+      </w:pPr>
+      <w:r>
+        <w:rPr>
+          <w:b/>
+          <w:bCs/>
+        </w:rPr>
+        <w:t>Q: Assert statements in Apex</w:t>
+      </w:r>
+    </w:p>
+    <w:p>
+      <w:r>
+        <w:rPr>
+          <w:b/>
+          <w:bCs/>
+        </w:rPr>
+        <w:t>A:</w:t>
+      </w:r>
+      <w:r>
+        <w:t xml:space="preserve"> </w:t>
+      </w:r>
       <w:r>
         <w:rPr>
           <w:highlight w:val="yellow"/>
         </w:rPr>
-        <w:t>Dynamic Polymorphism</w:t>
-      </w:r>
-      <w:r>
-        <w:t xml:space="preserve"> happens at runtime. Meaning that at runtime it will be decided that which method will be called.</w:t>
-      </w:r>
-      <w:r>
-        <w:t xml:space="preserve"> Dynamic Polymorphism is also called Method Overriding. </w:t>
-      </w:r>
-    </w:p>
-    <w:p>
-      <w:proofErr w:type="spellStart"/>
-      <w:r>
-        <w:t>Eg</w:t>
-      </w:r>
-      <w:proofErr w:type="spellEnd"/>
-      <w:r>
-        <w:t>: Public class car {</w:t>
-      </w:r>
-    </w:p>
-    <w:p>
-      <w:r>
-        <w:t xml:space="preserve">Public void </w:t>
-      </w:r>
-      <w:proofErr w:type="spellStart"/>
-      <w:r>
-        <w:t>color</w:t>
-      </w:r>
-      <w:proofErr w:type="spellEnd"/>
-      <w:r>
-        <w:t>() {</w:t>
-      </w:r>
-    </w:p>
-    <w:p>
-      <w:proofErr w:type="spellStart"/>
-      <w:r>
-        <w:t>System.debug</w:t>
-      </w:r>
-      <w:proofErr w:type="spellEnd"/>
-      <w:r>
-        <w:t>(‘</w:t>
-      </w:r>
-      <w:r>
-        <w:t xml:space="preserve">Generic </w:t>
-      </w:r>
-      <w:r>
-        <w:t>Red car</w:t>
-      </w:r>
-      <w:r>
-        <w:t>’);</w:t>
-      </w:r>
-    </w:p>
-    <w:p>
-      <w:r>
-        <w:t>}</w:t>
-      </w:r>
-    </w:p>
-    <w:p>
-      <w:r>
-        <w:t>}</w:t>
-      </w:r>
-    </w:p>
-    <w:p>
-      <w:r>
-        <w:t xml:space="preserve">Public class </w:t>
-      </w:r>
-      <w:proofErr w:type="spellStart"/>
-      <w:r>
-        <w:t>TataCar</w:t>
-      </w:r>
-      <w:proofErr w:type="spellEnd"/>
-      <w:r>
-        <w:t xml:space="preserve"> extends Car {</w:t>
-      </w:r>
-    </w:p>
-    <w:p>
-      <w:r>
-        <w:t xml:space="preserve">Public void </w:t>
-      </w:r>
-      <w:proofErr w:type="spellStart"/>
-      <w:r>
-        <w:t>color</w:t>
-      </w:r>
-      <w:proofErr w:type="spellEnd"/>
-      <w:r>
-        <w:t>() {</w:t>
-      </w:r>
-    </w:p>
-    <w:p>
-      <w:proofErr w:type="spellStart"/>
-      <w:r>
+        <w:t>System.assert()</w:t>
+      </w:r>
+    </w:p>
+    <w:p>
+      <w:r>
+        <w:t>This statement has 2 parameter. 1. Is the condition. 2</w:t>
+      </w:r>
+      <w:r>
+        <w:rPr>
+          <w:vertAlign w:val="superscript"/>
+        </w:rPr>
+        <w:t>nd</w:t>
+      </w:r>
+      <w:r>
+        <w:t>(Optional) is the message.</w:t>
+      </w:r>
+    </w:p>
+    <w:p>
+      <w:r>
+        <w:t>System.assert() is used to assert that the specified condition is true.</w:t>
+      </w:r>
+      <w:r>
+        <w:t xml:space="preserve"> If the condition is false then a error is thrown.</w:t>
+      </w:r>
+    </w:p>
+    <w:p/>
+    <w:p>
+      <w:r>
+        <w:rPr>
+          <w:highlight w:val="yellow"/>
+        </w:rPr>
         <w:lastRenderedPageBreak/>
-        <w:t>System.debug</w:t>
-      </w:r>
-      <w:proofErr w:type="spellEnd"/>
-      <w:r>
-        <w:t>(‘Tata Red car’);</w:t>
-      </w:r>
-    </w:p>
-    <w:p>
-      <w:r>
-        <w:t>}</w:t>
-      </w:r>
-    </w:p>
-    <w:p>
-      <w:r>
-        <w:t>}</w:t>
-      </w:r>
-    </w:p>
-    <w:p>
-      <w:r>
-        <w:t xml:space="preserve">Now when this </w:t>
-      </w:r>
-      <w:proofErr w:type="spellStart"/>
-      <w:r>
-        <w:t>color</w:t>
-      </w:r>
-      <w:proofErr w:type="spellEnd"/>
-      <w:r>
-        <w:t>() will be called/invoked, at runtime it will be decided that which class’s method will be invoked.</w:t>
-      </w:r>
-    </w:p>
-    <w:p>
-      <w:r>
-        <w:rPr>
-          <w:b/>
-          <w:bCs/>
-        </w:rPr>
-        <w:t>Abstraction:</w:t>
-      </w:r>
-      <w:r>
-        <w:t xml:space="preserve"> </w:t>
-      </w:r>
-      <w:r>
-        <w:t>Hiding the data and showing/exposing only the relevant/necessary part is called Abstrac</w:t>
-      </w:r>
-      <w:r>
-        <w:t>ti</w:t>
-      </w:r>
-      <w:r>
-        <w:t>on.</w:t>
-      </w:r>
-      <w:r>
-        <w:t xml:space="preserve"> Hiding internal details and showing functionality is abstraction.</w:t>
-      </w:r>
-      <w:r>
-        <w:t xml:space="preserve"> We use inheritance for implementing abstraction.</w:t>
-      </w:r>
-      <w:r>
-        <w:t xml:space="preserve"> Access Specifiers(public, private, protected) are also used to achieve abstraction.</w:t>
-      </w:r>
-      <w:r>
-        <w:t xml:space="preserve"> </w:t>
-      </w:r>
-      <w:r>
-        <w:t>Hiding internal complexity and showing functionality is known as abstraction.</w:t>
-      </w:r>
-    </w:p>
-    <w:p>
-      <w:r>
-        <w:rPr>
-          <w:b/>
-          <w:bCs/>
-        </w:rPr>
-        <w:t>Encapsulation:</w:t>
-      </w:r>
-      <w:r>
-        <w:t xml:space="preserve"> </w:t>
-      </w:r>
-      <w:r>
-        <w:t>Capsulating/binding the data into a single unit is called Encapsulation.</w:t>
-      </w:r>
-      <w:r>
-        <w:t xml:space="preserve"> We use classes and Interfaces to implement encapsulation.</w:t>
-      </w:r>
-      <w:r>
-        <w:t xml:space="preserve"> Encapsulation is used to provide a better security to data. Moreover, we can manipulate the data</w:t>
-      </w:r>
-      <w:r>
-        <w:t xml:space="preserve"> using encapsulation.</w:t>
-      </w:r>
-    </w:p>
-    <w:p>
-      <w:r>
-        <w:t xml:space="preserve">Global class </w:t>
-      </w:r>
-      <w:proofErr w:type="spellStart"/>
-      <w:r>
-        <w:t>BatchClass</w:t>
-      </w:r>
-      <w:proofErr w:type="spellEnd"/>
-      <w:r>
-        <w:t xml:space="preserve"> implements </w:t>
-      </w:r>
-      <w:proofErr w:type="spellStart"/>
-      <w:r>
-        <w:t>Database.Batchable</w:t>
-      </w:r>
-      <w:proofErr w:type="spellEnd"/>
-      <w:r>
-        <w:t xml:space="preserve"> {</w:t>
-      </w:r>
-    </w:p>
-    <w:p>
-      <w:r>
-        <w:t>}</w:t>
-      </w:r>
-    </w:p>
-    <w:p/>
+        <w:t>System.AssertEquals()</w:t>
+      </w:r>
+    </w:p>
+    <w:p>
+      <w:r>
+        <w:t>This</w:t>
+      </w:r>
+      <w:r>
+        <w:t xml:space="preserve"> statement takes 3 parameters 1</w:t>
+      </w:r>
+      <w:r>
+        <w:rPr>
+          <w:vertAlign w:val="superscript"/>
+        </w:rPr>
+        <w:t>st</w:t>
+      </w:r>
+      <w:r>
+        <w:t xml:space="preserve">  The actual result, 2</w:t>
+      </w:r>
+      <w:r>
+        <w:rPr>
+          <w:vertAlign w:val="superscript"/>
+        </w:rPr>
+        <w:t>nd</w:t>
+      </w:r>
+      <w:r>
+        <w:t xml:space="preserve"> </w:t>
+      </w:r>
+      <w:r>
+        <w:t>the expected result, 3</w:t>
+      </w:r>
+      <w:r>
+        <w:rPr>
+          <w:vertAlign w:val="superscript"/>
+        </w:rPr>
+        <w:t>rd</w:t>
+      </w:r>
+      <w:r>
+        <w:t xml:space="preserve"> is the message(optional).</w:t>
+      </w:r>
+    </w:p>
+    <w:p>
+      <w:r>
+        <w:t>System.AssertEquals() is used to compare whether the actual result and the expected result</w:t>
+      </w:r>
+      <w:r>
+        <w:t xml:space="preserve"> are equal or not. If not equal then it will throw an Error.</w:t>
+      </w:r>
+    </w:p>
+    <w:p>
+      <w:r>
+        <w:rPr>
+          <w:highlight w:val="yellow"/>
+        </w:rPr>
+        <w:t>System.AssertNotEquals()</w:t>
+      </w:r>
+    </w:p>
+    <w:p>
+      <w:r>
+        <w:t>This statement takes 3 parameters 1</w:t>
+      </w:r>
+      <w:r>
+        <w:rPr>
+          <w:vertAlign w:val="superscript"/>
+        </w:rPr>
+        <w:t>st</w:t>
+      </w:r>
+      <w:r>
+        <w:t xml:space="preserve"> The </w:t>
+      </w:r>
+      <w:r>
+        <w:t xml:space="preserve"> </w:t>
+      </w:r>
+      <w:r>
+        <w:t>actual result, 2</w:t>
+      </w:r>
+      <w:r>
+        <w:rPr>
+          <w:vertAlign w:val="superscript"/>
+        </w:rPr>
+        <w:t>nd</w:t>
+      </w:r>
+      <w:r>
+        <w:t xml:space="preserve"> the expected result, 3</w:t>
+      </w:r>
+      <w:r>
+        <w:rPr>
+          <w:vertAlign w:val="superscript"/>
+        </w:rPr>
+        <w:t>rd</w:t>
+      </w:r>
+      <w:r>
+        <w:t xml:space="preserve"> is the message(optional).</w:t>
+      </w:r>
+    </w:p>
+    <w:p>
+      <w:r>
+        <w:t>System.AssertNotEquals() is used to compare whether the actual result and the expected result are equal or not. If equal then it will throw an Error.</w:t>
+      </w:r>
+    </w:p>
     <w:p>
       <w:pPr>
         <w:rPr>
@@ -1141,35 +1251,14 @@
           <w:b/>
           <w:bCs/>
         </w:rPr>
-        <w:t xml:space="preserve"> </w:t>
-      </w:r>
-      <w:r>
-        <w:rPr>
-          <w:b/>
-          <w:bCs/>
-        </w:rPr>
-        <w:t xml:space="preserve">Constructor Overloading </w:t>
-      </w:r>
-      <w:r>
-        <w:rPr>
-          <w:b/>
-          <w:bCs/>
-        </w:rPr>
-        <w:t>i</w:t>
-      </w:r>
-      <w:r>
-        <w:rPr>
-          <w:b/>
-          <w:bCs/>
-        </w:rPr>
-        <w:t>n Apex</w:t>
-      </w:r>
-      <w:r>
-        <w:rPr>
-          <w:b/>
-          <w:bCs/>
-        </w:rPr>
-        <w:t>?</w:t>
+        <w:t xml:space="preserve"> H</w:t>
+      </w:r>
+      <w:r>
+        <w:rPr>
+          <w:b/>
+          <w:bCs/>
+        </w:rPr>
+        <w:t>ow can we maintain the chain of batch classes?</w:t>
       </w:r>
     </w:p>
     <w:p>
@@ -1181,438 +1270,7 @@
         <w:t>A:</w:t>
       </w:r>
       <w:r>
-        <w:t xml:space="preserve"> </w:t>
-      </w:r>
-      <w:r>
-        <w:t xml:space="preserve">public class </w:t>
-      </w:r>
-      <w:proofErr w:type="spellStart"/>
-      <w:r>
-        <w:t>TestClass</w:t>
-      </w:r>
-      <w:proofErr w:type="spellEnd"/>
-      <w:r>
-        <w:t xml:space="preserve"> {</w:t>
-      </w:r>
-    </w:p>
-    <w:p>
-      <w:r>
-        <w:tab/>
-        <w:t xml:space="preserve">Public </w:t>
-      </w:r>
-      <w:proofErr w:type="spellStart"/>
-      <w:r>
-        <w:t>TestClass</w:t>
-      </w:r>
-      <w:proofErr w:type="spellEnd"/>
-      <w:r>
-        <w:t>(){</w:t>
-      </w:r>
-    </w:p>
-    <w:p>
-      <w:pPr>
-        <w:ind w:firstLine="720"/>
-      </w:pPr>
-      <w:r>
-        <w:t>//Default constructor</w:t>
-      </w:r>
-      <w:r>
-        <w:t xml:space="preserve"> or </w:t>
-      </w:r>
-      <w:proofErr w:type="spellStart"/>
-      <w:r>
-        <w:t>ParameterLess</w:t>
-      </w:r>
-      <w:proofErr w:type="spellEnd"/>
-      <w:r>
-        <w:t xml:space="preserve"> Constructor</w:t>
-      </w:r>
-    </w:p>
-    <w:p>
-      <w:pPr>
-        <w:ind w:firstLine="720"/>
-      </w:pPr>
-      <w:r>
-        <w:t>}</w:t>
-      </w:r>
-    </w:p>
-    <w:p>
-      <w:pPr>
-        <w:ind w:firstLine="720"/>
-      </w:pPr>
-      <w:r>
-        <w:t xml:space="preserve">Public </w:t>
-      </w:r>
-      <w:proofErr w:type="spellStart"/>
-      <w:r>
-        <w:t>TestClass</w:t>
-      </w:r>
-      <w:proofErr w:type="spellEnd"/>
-      <w:r>
-        <w:t xml:space="preserve">(Boolean </w:t>
-      </w:r>
-      <w:proofErr w:type="spellStart"/>
-      <w:r>
-        <w:t>isFalse</w:t>
-      </w:r>
-      <w:proofErr w:type="spellEnd"/>
-      <w:r>
-        <w:t>){</w:t>
-      </w:r>
-    </w:p>
-    <w:p>
-      <w:pPr>
-        <w:ind w:firstLine="720"/>
-      </w:pPr>
-      <w:r>
-        <w:tab/>
-        <w:t>//</w:t>
-      </w:r>
-      <w:proofErr w:type="spellStart"/>
-      <w:r>
-        <w:t>Paramaterized</w:t>
-      </w:r>
-      <w:proofErr w:type="spellEnd"/>
-      <w:r>
-        <w:t xml:space="preserve"> Constructor</w:t>
-      </w:r>
-    </w:p>
-    <w:p>
-      <w:pPr>
-        <w:ind w:firstLine="720"/>
-      </w:pPr>
-      <w:r>
-        <w:t>}</w:t>
-      </w:r>
-    </w:p>
-    <w:p>
-      <w:pPr>
-        <w:ind w:firstLine="720"/>
-      </w:pPr>
-      <w:r>
-        <w:t xml:space="preserve">Public </w:t>
-      </w:r>
-      <w:proofErr w:type="spellStart"/>
-      <w:r>
-        <w:t>TestClass</w:t>
-      </w:r>
-      <w:proofErr w:type="spellEnd"/>
-      <w:r>
-        <w:t>(</w:t>
-      </w:r>
-      <w:r>
-        <w:t xml:space="preserve">Boolean </w:t>
-      </w:r>
-      <w:proofErr w:type="spellStart"/>
-      <w:r>
-        <w:t>isTrue</w:t>
-      </w:r>
-      <w:proofErr w:type="spellEnd"/>
-      <w:r>
-        <w:t>, String Name</w:t>
-      </w:r>
-      <w:r>
-        <w:t>) {</w:t>
-      </w:r>
-    </w:p>
-    <w:p>
-      <w:pPr>
-        <w:ind w:firstLine="720"/>
-      </w:pPr>
-      <w:r>
-        <w:t xml:space="preserve"> //</w:t>
-      </w:r>
-      <w:proofErr w:type="spellStart"/>
-      <w:r>
-        <w:t>Paramaterized</w:t>
-      </w:r>
-      <w:proofErr w:type="spellEnd"/>
-      <w:r>
-        <w:t xml:space="preserve"> Constructor</w:t>
-      </w:r>
-    </w:p>
-    <w:p>
-      <w:pPr>
-        <w:ind w:firstLine="720"/>
-      </w:pPr>
-      <w:r>
-        <w:t>}</w:t>
-      </w:r>
-    </w:p>
-    <w:p>
-      <w:r>
-        <w:t>}</w:t>
-      </w:r>
-    </w:p>
-    <w:p>
-      <w:pPr>
-        <w:rPr>
-          <w:b/>
-          <w:bCs/>
-        </w:rPr>
-      </w:pPr>
-      <w:r>
-        <w:rPr>
-          <w:b/>
-          <w:bCs/>
-        </w:rPr>
-        <w:t>Q: Assert statements in Apex</w:t>
-      </w:r>
-    </w:p>
-    <w:p>
-      <w:r>
-        <w:rPr>
-          <w:b/>
-          <w:bCs/>
-        </w:rPr>
-        <w:t>A:</w:t>
-      </w:r>
-      <w:r>
-        <w:t xml:space="preserve"> </w:t>
-      </w:r>
-      <w:proofErr w:type="spellStart"/>
-      <w:r>
-        <w:rPr>
-          <w:highlight w:val="yellow"/>
-        </w:rPr>
-        <w:t>System.assert</w:t>
-      </w:r>
-      <w:proofErr w:type="spellEnd"/>
-      <w:r>
-        <w:rPr>
-          <w:highlight w:val="yellow"/>
-        </w:rPr>
-        <w:t>()</w:t>
-      </w:r>
-    </w:p>
-    <w:p>
-      <w:r>
-        <w:t>This statement has 2 parameter. 1. Is the condition. 2</w:t>
-      </w:r>
-      <w:r>
-        <w:rPr>
-          <w:vertAlign w:val="superscript"/>
-        </w:rPr>
-        <w:t>nd</w:t>
-      </w:r>
-      <w:r>
-        <w:t>(Optional) is the message.</w:t>
-      </w:r>
-    </w:p>
-    <w:p>
-      <w:proofErr w:type="spellStart"/>
-      <w:r>
-        <w:t>System.assert</w:t>
-      </w:r>
-      <w:proofErr w:type="spellEnd"/>
-      <w:r>
-        <w:t>() is used to assert that the specified condition is true.</w:t>
-      </w:r>
-      <w:r>
-        <w:t xml:space="preserve"> If the condition is false then </w:t>
-      </w:r>
-      <w:proofErr w:type="spellStart"/>
-      <w:r>
-        <w:t>a</w:t>
-      </w:r>
-      <w:proofErr w:type="spellEnd"/>
-      <w:r>
-        <w:t xml:space="preserve"> error is thrown.</w:t>
-      </w:r>
-    </w:p>
-    <w:p/>
-    <w:p>
-      <w:proofErr w:type="spellStart"/>
-      <w:r>
-        <w:rPr>
-          <w:highlight w:val="yellow"/>
-        </w:rPr>
-        <w:lastRenderedPageBreak/>
-        <w:t>System.AssertEquals</w:t>
-      </w:r>
-      <w:proofErr w:type="spellEnd"/>
-      <w:r>
-        <w:rPr>
-          <w:highlight w:val="yellow"/>
-        </w:rPr>
-        <w:t>()</w:t>
-      </w:r>
-    </w:p>
-    <w:p>
-      <w:r>
-        <w:t>This</w:t>
-      </w:r>
-      <w:r>
-        <w:t xml:space="preserve"> statement takes 3 parameters 1</w:t>
-      </w:r>
-      <w:r>
-        <w:rPr>
-          <w:vertAlign w:val="superscript"/>
-        </w:rPr>
-        <w:t>st</w:t>
-      </w:r>
-      <w:r>
-        <w:t xml:space="preserve">  The actual result, 2</w:t>
-      </w:r>
-      <w:r>
-        <w:rPr>
-          <w:vertAlign w:val="superscript"/>
-        </w:rPr>
-        <w:t>nd</w:t>
-      </w:r>
-      <w:r>
-        <w:t xml:space="preserve"> </w:t>
-      </w:r>
-      <w:r>
-        <w:t>the expected result, 3</w:t>
-      </w:r>
-      <w:r>
-        <w:rPr>
-          <w:vertAlign w:val="superscript"/>
-        </w:rPr>
-        <w:t>rd</w:t>
-      </w:r>
-      <w:r>
-        <w:t xml:space="preserve"> is the message(optional).</w:t>
-      </w:r>
-    </w:p>
-    <w:p>
-      <w:proofErr w:type="spellStart"/>
-      <w:r>
-        <w:t>System.AssertEquals</w:t>
-      </w:r>
-      <w:proofErr w:type="spellEnd"/>
-      <w:r>
-        <w:t>() is used to compare whether the actual result and the expected result</w:t>
-      </w:r>
-      <w:r>
-        <w:t xml:space="preserve"> are equal or not. If not equal then it will throw an Error.</w:t>
-      </w:r>
-    </w:p>
-    <w:p>
-      <w:proofErr w:type="spellStart"/>
-      <w:r>
-        <w:rPr>
-          <w:highlight w:val="yellow"/>
-        </w:rPr>
-        <w:t>System.AssertNotEquals</w:t>
-      </w:r>
-      <w:proofErr w:type="spellEnd"/>
-      <w:r>
-        <w:rPr>
-          <w:highlight w:val="yellow"/>
-        </w:rPr>
-        <w:t>()</w:t>
-      </w:r>
-    </w:p>
-    <w:p>
-      <w:r>
-        <w:t>This statement takes 3 parameters 1</w:t>
-      </w:r>
-      <w:r>
-        <w:rPr>
-          <w:vertAlign w:val="superscript"/>
-        </w:rPr>
-        <w:t>st</w:t>
-      </w:r>
-      <w:r>
-        <w:t xml:space="preserve"> The </w:t>
-      </w:r>
-      <w:r>
-        <w:t xml:space="preserve"> </w:t>
-      </w:r>
-      <w:r>
-        <w:t>actual result, 2</w:t>
-      </w:r>
-      <w:r>
-        <w:rPr>
-          <w:vertAlign w:val="superscript"/>
-        </w:rPr>
-        <w:t>nd</w:t>
-      </w:r>
-      <w:r>
-        <w:t xml:space="preserve"> the expected result, 3</w:t>
-      </w:r>
-      <w:r>
-        <w:rPr>
-          <w:vertAlign w:val="superscript"/>
-        </w:rPr>
-        <w:t>rd</w:t>
-      </w:r>
-      <w:r>
-        <w:t xml:space="preserve"> is the message(optional).</w:t>
-      </w:r>
-    </w:p>
-    <w:p>
-      <w:proofErr w:type="spellStart"/>
-      <w:r>
-        <w:t>System.Assert</w:t>
-      </w:r>
-      <w:r>
-        <w:t>Not</w:t>
-      </w:r>
-      <w:r>
-        <w:t>Equals</w:t>
-      </w:r>
-      <w:proofErr w:type="spellEnd"/>
-      <w:r>
-        <w:t>() is used to compare whether the actual result and the expected result are equal or not. If equal then it will throw an Error.</w:t>
-      </w:r>
-    </w:p>
-    <w:p>
-      <w:pPr>
-        <w:rPr>
-          <w:b/>
-          <w:bCs/>
-        </w:rPr>
-      </w:pPr>
-      <w:r>
-        <w:rPr>
-          <w:b/>
-          <w:bCs/>
-        </w:rPr>
-        <w:t>Q:</w:t>
-      </w:r>
-      <w:r>
-        <w:rPr>
-          <w:b/>
-          <w:bCs/>
-        </w:rPr>
-        <w:t xml:space="preserve"> H</w:t>
-      </w:r>
-      <w:r>
-        <w:rPr>
-          <w:b/>
-          <w:bCs/>
-        </w:rPr>
-        <w:t>ow can we maintain the chain of batch classes</w:t>
-      </w:r>
-      <w:r>
-        <w:rPr>
-          <w:b/>
-          <w:bCs/>
-        </w:rPr>
-        <w:t>?</w:t>
-      </w:r>
-    </w:p>
-    <w:p>
-      <w:r>
-        <w:rPr>
-          <w:b/>
-          <w:bCs/>
-        </w:rPr>
-        <w:t>A:</w:t>
-      </w:r>
-      <w:r>
-        <w:t xml:space="preserve"> In order to maintain the chain of batch classes. We first need to understand the 3 methods inside </w:t>
-      </w:r>
-      <w:proofErr w:type="spellStart"/>
-      <w:r>
-        <w:t>Database.batchable</w:t>
-      </w:r>
-      <w:proofErr w:type="spellEnd"/>
-      <w:r>
-        <w:t>.</w:t>
+        <w:t xml:space="preserve"> In order to maintain the chain of batch classes. We first need to understand the 3 methods inside Database.batchable.</w:t>
       </w:r>
     </w:p>
     <w:p>
@@ -1624,15 +1282,7 @@
         </w:numPr>
       </w:pPr>
       <w:r>
-        <w:t xml:space="preserve">Start() this method is executed once to send the list of </w:t>
-      </w:r>
-      <w:proofErr w:type="spellStart"/>
-      <w:r>
-        <w:t>sobjects</w:t>
-      </w:r>
-      <w:proofErr w:type="spellEnd"/>
-      <w:r>
-        <w:t xml:space="preserve"> to execute().</w:t>
+        <w:t>Start() this method is executed once to send the list of sobjects to execute().</w:t>
       </w:r>
     </w:p>
     <w:p>
@@ -1644,15 +1294,7 @@
         </w:numPr>
       </w:pPr>
       <w:r>
-        <w:t xml:space="preserve">Execute() this method is executed multiple times depending upon the batch size, taking the </w:t>
-      </w:r>
-      <w:proofErr w:type="spellStart"/>
-      <w:r>
-        <w:t>sObjects</w:t>
-      </w:r>
-      <w:proofErr w:type="spellEnd"/>
-      <w:r>
-        <w:t xml:space="preserve"> on chunks.</w:t>
+        <w:t>Execute() this method is executed multiple times depending upon the batch size, taking the sObjects on chunks.</w:t>
       </w:r>
     </w:p>
     <w:p>
@@ -1678,10 +1320,22 @@
         <w:t>Important point</w:t>
       </w:r>
       <w:r>
-        <w:t xml:space="preserve"> to remember here is that we can have 5 jobs </w:t>
-      </w:r>
-      <w:r>
-        <w:t>running concurrently. So the only 5 jobs can be chained.</w:t>
+        <w:t xml:space="preserve"> </w:t>
+      </w:r>
+      <w:r>
+        <w:rPr>
+          <w:highlight w:val="yellow"/>
+        </w:rPr>
+        <w:t xml:space="preserve">to remember here is that we can have 5 jobs </w:t>
+      </w:r>
+      <w:r>
+        <w:rPr>
+          <w:highlight w:val="yellow"/>
+        </w:rPr>
+        <w:t>running concurrently. So the only 5 jobs can be chained</w:t>
+      </w:r>
+      <w:r>
+        <w:t>.</w:t>
       </w:r>
       <w:r>
         <w:t xml:space="preserve"> </w:t>
@@ -1696,44 +1350,12 @@
     </w:p>
     <w:p>
       <w:r>
-        <w:t>Public void finish(</w:t>
-      </w:r>
-      <w:proofErr w:type="spellStart"/>
-      <w:r>
-        <w:t>Database.BatchableContext</w:t>
-      </w:r>
-      <w:proofErr w:type="spellEnd"/>
-      <w:r>
-        <w:t xml:space="preserve"> </w:t>
-      </w:r>
-      <w:proofErr w:type="spellStart"/>
-      <w:r>
-        <w:t>bc</w:t>
-      </w:r>
-      <w:proofErr w:type="spellEnd"/>
-      <w:r>
-        <w:t>) {</w:t>
-      </w:r>
-    </w:p>
-    <w:p>
-      <w:r>
-        <w:t xml:space="preserve">Id </w:t>
-      </w:r>
-      <w:proofErr w:type="spellStart"/>
-      <w:r>
-        <w:t>firstBatchId</w:t>
-      </w:r>
-      <w:proofErr w:type="spellEnd"/>
-      <w:r>
-        <w:t xml:space="preserve"> = </w:t>
-      </w:r>
-      <w:proofErr w:type="spellStart"/>
-      <w:r>
-        <w:t>bc.getJobId</w:t>
-      </w:r>
-      <w:proofErr w:type="spellEnd"/>
-      <w:r>
-        <w:t>();</w:t>
+        <w:t>Public void finish(Database.BatchableContext bc) {</w:t>
+      </w:r>
+    </w:p>
+    <w:p>
+      <w:r>
+        <w:t>Id firstBatchId = bc.getJobId();</w:t>
       </w:r>
       <w:r>
         <w:tab/>
@@ -1743,21 +1365,8 @@
       <w:r>
         <w:t xml:space="preserve">Id job2Id = </w:t>
       </w:r>
-      <w:proofErr w:type="spellStart"/>
-      <w:r>
-        <w:t>Database.executeBatch</w:t>
-      </w:r>
-      <w:proofErr w:type="spellEnd"/>
-      <w:r>
-        <w:t xml:space="preserve">(new </w:t>
-      </w:r>
-      <w:proofErr w:type="spellStart"/>
-      <w:r>
-        <w:t>otherBatchJob</w:t>
-      </w:r>
-      <w:proofErr w:type="spellEnd"/>
-      <w:r>
-        <w:t>(), 200);</w:t>
+      <w:r>
+        <w:t>Database.executeBatch(new otherBatchJob(), 200);</w:t>
       </w:r>
     </w:p>
     <w:p>
@@ -1765,7 +1374,319 @@
         <w:t>}</w:t>
       </w:r>
     </w:p>
-    <w:p/>
+    <w:p>
+      <w:pPr>
+        <w:rPr>
+          <w:b/>
+          <w:bCs/>
+        </w:rPr>
+      </w:pPr>
+      <w:r>
+        <w:rPr>
+          <w:b/>
+          <w:bCs/>
+        </w:rPr>
+        <w:t xml:space="preserve">Q: </w:t>
+      </w:r>
+      <w:r>
+        <w:rPr>
+          <w:b/>
+          <w:bCs/>
+        </w:rPr>
+        <w:t>H</w:t>
+      </w:r>
+      <w:r>
+        <w:rPr>
+          <w:b/>
+          <w:bCs/>
+        </w:rPr>
+        <w:t>ow can I restrict access of RECORDS from higher hierarchy level</w:t>
+      </w:r>
+      <w:r>
+        <w:rPr>
+          <w:b/>
+          <w:bCs/>
+        </w:rPr>
+        <w:t>?</w:t>
+      </w:r>
+    </w:p>
+    <w:p>
+      <w:r>
+        <w:rPr>
+          <w:b/>
+          <w:bCs/>
+        </w:rPr>
+        <w:t>A:</w:t>
+      </w:r>
+      <w:r>
+        <w:rPr>
+          <w:b/>
+          <w:bCs/>
+        </w:rPr>
+        <w:t xml:space="preserve"> </w:t>
+      </w:r>
+      <w:r>
+        <w:t xml:space="preserve"> To tackle this scenario we need to take help of OWD. Since, we need to prevent the record access so set the OWD to private for the object.</w:t>
+      </w:r>
+      <w:r>
+        <w:t xml:space="preserve"> Post that, uncheck the Grant Access Using Hierarchies checkbox.</w:t>
+      </w:r>
+      <w:r>
+        <w:t xml:space="preserve"> By unchecking this checkbox, the higher roles in the hierarchy won’t be able to access the records. </w:t>
+      </w:r>
+      <w:r>
+        <w:rPr>
+          <w:b/>
+          <w:bCs/>
+          <w:highlight w:val="yellow"/>
+        </w:rPr>
+        <w:t>Important point here is that this checkbox is Enabled for Custom Objects</w:t>
+      </w:r>
+      <w:r>
+        <w:rPr>
+          <w:b/>
+          <w:bCs/>
+          <w:highlight w:val="yellow"/>
+        </w:rPr>
+        <w:t xml:space="preserve"> only</w:t>
+      </w:r>
+      <w:r>
+        <w:rPr>
+          <w:b/>
+          <w:bCs/>
+          <w:highlight w:val="yellow"/>
+        </w:rPr>
+        <w:t>. For standard objects we cannot uncheck this checkbox. It is by default checked and we cannot edit it</w:t>
+      </w:r>
+      <w:r>
+        <w:rPr>
+          <w:highlight w:val="yellow"/>
+        </w:rPr>
+        <w:t>.</w:t>
+      </w:r>
+    </w:p>
+    <w:p>
+      <w:pPr>
+        <w:rPr>
+          <w:b/>
+          <w:bCs/>
+        </w:rPr>
+      </w:pPr>
+      <w:r>
+        <w:t xml:space="preserve"> </w:t>
+      </w:r>
+      <w:r>
+        <w:rPr>
+          <w:b/>
+          <w:bCs/>
+        </w:rPr>
+        <w:t xml:space="preserve">Q: </w:t>
+      </w:r>
+      <w:r>
+        <w:rPr>
+          <w:b/>
+          <w:bCs/>
+        </w:rPr>
+        <w:t>H</w:t>
+      </w:r>
+      <w:r>
+        <w:rPr>
+          <w:b/>
+          <w:bCs/>
+        </w:rPr>
+        <w:t>ow can I stop the execution of trigger, workflow and validation rules while data uploader</w:t>
+      </w:r>
+      <w:r>
+        <w:rPr>
+          <w:b/>
+          <w:bCs/>
+        </w:rPr>
+        <w:t>?</w:t>
+      </w:r>
+    </w:p>
+    <w:p>
+      <w:r>
+        <w:rPr>
+          <w:b/>
+          <w:bCs/>
+        </w:rPr>
+        <w:t>A:</w:t>
+      </w:r>
+      <w:r>
+        <w:t xml:space="preserve"> </w:t>
+      </w:r>
+      <w:r>
+        <w:t>Custom settings are available from both Workflows and Triggers. If you create a "Hierarchy" custom setting object with a checkbox you can reference that checkbox to enable/disable the validation or code. The hierarchy design would allow you to set system wide defaults and then override individual users as needed. It</w:t>
+      </w:r>
+      <w:r>
+        <w:t>’</w:t>
+      </w:r>
+      <w:r>
+        <w:t>s been pretty effective in a number of occasions.</w:t>
+      </w:r>
+    </w:p>
+    <w:p>
+      <w:pPr>
+        <w:rPr>
+          <w:b/>
+          <w:bCs/>
+        </w:rPr>
+      </w:pPr>
+    </w:p>
+    <w:p>
+      <w:pPr>
+        <w:rPr>
+          <w:b/>
+          <w:bCs/>
+        </w:rPr>
+      </w:pPr>
+      <w:r>
+        <w:rPr>
+          <w:b/>
+          <w:bCs/>
+        </w:rPr>
+        <w:lastRenderedPageBreak/>
+        <w:t>Q:</w:t>
+      </w:r>
+      <w:r>
+        <w:rPr>
+          <w:b/>
+          <w:bCs/>
+        </w:rPr>
+        <w:t xml:space="preserve"> Different types of</w:t>
+      </w:r>
+      <w:r>
+        <w:rPr>
+          <w:b/>
+          <w:bCs/>
+        </w:rPr>
+        <w:t xml:space="preserve"> Workflow Actions ?</w:t>
+      </w:r>
+    </w:p>
+    <w:p>
+      <w:r>
+        <w:rPr>
+          <w:b/>
+          <w:bCs/>
+        </w:rPr>
+        <w:t>A:</w:t>
+      </w:r>
+      <w:r>
+        <w:rPr>
+          <w:b/>
+          <w:bCs/>
+        </w:rPr>
+        <w:t xml:space="preserve"> </w:t>
+      </w:r>
+      <w:r>
+        <w:t>There are 5 types of Workflow actions available:</w:t>
+      </w:r>
+    </w:p>
+    <w:p>
+      <w:pPr>
+        <w:pStyle w:val="ListParagraph"/>
+        <w:numPr>
+          <w:ilvl w:val="0"/>
+          <w:numId w:val="3"/>
+        </w:numPr>
+      </w:pPr>
+      <w:r>
+        <w:rPr>
+          <w:highlight w:val="yellow"/>
+        </w:rPr>
+        <w:t>New Task</w:t>
+      </w:r>
+      <w:r>
+        <w:rPr>
+          <w:highlight w:val="yellow"/>
+        </w:rPr>
+        <w:t>:</w:t>
+      </w:r>
+      <w:r>
+        <w:t xml:space="preserve"> Create a new Task when record meets criteria</w:t>
+      </w:r>
+    </w:p>
+    <w:p>
+      <w:pPr>
+        <w:pStyle w:val="ListParagraph"/>
+        <w:numPr>
+          <w:ilvl w:val="0"/>
+          <w:numId w:val="3"/>
+        </w:numPr>
+      </w:pPr>
+      <w:r>
+        <w:rPr>
+          <w:highlight w:val="yellow"/>
+        </w:rPr>
+        <w:t>New Email Alert</w:t>
+      </w:r>
+      <w:r>
+        <w:rPr>
+          <w:highlight w:val="yellow"/>
+        </w:rPr>
+        <w:t>:</w:t>
+      </w:r>
+      <w:r>
+        <w:t xml:space="preserve"> </w:t>
+      </w:r>
+      <w:r>
+        <w:t>Create a New Email Alert</w:t>
+      </w:r>
+    </w:p>
+    <w:p>
+      <w:pPr>
+        <w:pStyle w:val="ListParagraph"/>
+        <w:numPr>
+          <w:ilvl w:val="0"/>
+          <w:numId w:val="3"/>
+        </w:numPr>
+      </w:pPr>
+      <w:r>
+        <w:rPr>
+          <w:highlight w:val="yellow"/>
+        </w:rPr>
+        <w:t>Field Update</w:t>
+      </w:r>
+      <w:r>
+        <w:t>: Performs a specified field update</w:t>
+      </w:r>
+    </w:p>
+    <w:p>
+      <w:pPr>
+        <w:pStyle w:val="ListParagraph"/>
+        <w:numPr>
+          <w:ilvl w:val="0"/>
+          <w:numId w:val="3"/>
+        </w:numPr>
+      </w:pPr>
+      <w:r>
+        <w:rPr>
+          <w:highlight w:val="yellow"/>
+        </w:rPr>
+        <w:t>New Outbound Message</w:t>
+      </w:r>
+      <w:r>
+        <w:t>: Sends a new Outbound message</w:t>
+      </w:r>
+    </w:p>
+    <w:p>
+      <w:pPr>
+        <w:pStyle w:val="ListParagraph"/>
+        <w:numPr>
+          <w:ilvl w:val="0"/>
+          <w:numId w:val="3"/>
+        </w:numPr>
+      </w:pPr>
+      <w:r>
+        <w:rPr>
+          <w:highlight w:val="yellow"/>
+        </w:rPr>
+        <w:t>Select Existing Action</w:t>
+      </w:r>
+      <w:r>
+        <w:t>: Performs a existing action</w:t>
+      </w:r>
+    </w:p>
     <w:sectPr>
       <w:pgSz w:w="11906" w:h="16838"/>
       <w:pgMar w:top="1440" w:right="1440" w:bottom="1440" w:left="1440" w:header="708" w:footer="708" w:gutter="0"/>
@@ -1868,9 +1789,9 @@
     </w:lvl>
   </w:abstractNum>
   <w:abstractNum w:abstractNumId="1" w15:restartNumberingAfterBreak="0">
-    <w:nsid w:val="65A52F78"/>
+    <w:nsid w:val="2B8E2076"/>
     <w:multiLevelType w:val="hybridMultilevel"/>
-    <w:tmpl w:val="7EB8F1E8"/>
+    <w:tmpl w:val="AF1675F4"/>
     <w:lvl w:ilvl="0" w:tplc="4009000F">
       <w:start w:val="1"/>
       <w:numFmt w:val="decimal"/>
@@ -1956,10 +1877,102 @@
       </w:pPr>
     </w:lvl>
   </w:abstractNum>
+  <w:abstractNum w:abstractNumId="2" w15:restartNumberingAfterBreak="0">
+    <w:nsid w:val="65A52F78"/>
+    <w:multiLevelType w:val="hybridMultilevel"/>
+    <w:tmpl w:val="7EB8F1E8"/>
+    <w:lvl w:ilvl="0" w:tplc="4009000F">
+      <w:start w:val="1"/>
+      <w:numFmt w:val="decimal"/>
+      <w:lvlText w:val="%1."/>
+      <w:lvlJc w:val="left"/>
+      <w:pPr>
+        <w:ind w:left="720" w:hanging="360"/>
+      </w:pPr>
+      <w:rPr>
+        <w:rFonts w:hint="default"/>
+      </w:rPr>
+    </w:lvl>
+    <w:lvl w:ilvl="1" w:tplc="40090019" w:tentative="1">
+      <w:start w:val="1"/>
+      <w:numFmt w:val="lowerLetter"/>
+      <w:lvlText w:val="%2."/>
+      <w:lvlJc w:val="left"/>
+      <w:pPr>
+        <w:ind w:left="1440" w:hanging="360"/>
+      </w:pPr>
+    </w:lvl>
+    <w:lvl w:ilvl="2" w:tplc="4009001B" w:tentative="1">
+      <w:start w:val="1"/>
+      <w:numFmt w:val="lowerRoman"/>
+      <w:lvlText w:val="%3."/>
+      <w:lvlJc w:val="right"/>
+      <w:pPr>
+        <w:ind w:left="2160" w:hanging="180"/>
+      </w:pPr>
+    </w:lvl>
+    <w:lvl w:ilvl="3" w:tplc="4009000F" w:tentative="1">
+      <w:start w:val="1"/>
+      <w:numFmt w:val="decimal"/>
+      <w:lvlText w:val="%4."/>
+      <w:lvlJc w:val="left"/>
+      <w:pPr>
+        <w:ind w:left="2880" w:hanging="360"/>
+      </w:pPr>
+    </w:lvl>
+    <w:lvl w:ilvl="4" w:tplc="40090019" w:tentative="1">
+      <w:start w:val="1"/>
+      <w:numFmt w:val="lowerLetter"/>
+      <w:lvlText w:val="%5."/>
+      <w:lvlJc w:val="left"/>
+      <w:pPr>
+        <w:ind w:left="3600" w:hanging="360"/>
+      </w:pPr>
+    </w:lvl>
+    <w:lvl w:ilvl="5" w:tplc="4009001B" w:tentative="1">
+      <w:start w:val="1"/>
+      <w:numFmt w:val="lowerRoman"/>
+      <w:lvlText w:val="%6."/>
+      <w:lvlJc w:val="right"/>
+      <w:pPr>
+        <w:ind w:left="4320" w:hanging="180"/>
+      </w:pPr>
+    </w:lvl>
+    <w:lvl w:ilvl="6" w:tplc="4009000F" w:tentative="1">
+      <w:start w:val="1"/>
+      <w:numFmt w:val="decimal"/>
+      <w:lvlText w:val="%7."/>
+      <w:lvlJc w:val="left"/>
+      <w:pPr>
+        <w:ind w:left="5040" w:hanging="360"/>
+      </w:pPr>
+    </w:lvl>
+    <w:lvl w:ilvl="7" w:tplc="40090019" w:tentative="1">
+      <w:start w:val="1"/>
+      <w:numFmt w:val="lowerLetter"/>
+      <w:lvlText w:val="%8."/>
+      <w:lvlJc w:val="left"/>
+      <w:pPr>
+        <w:ind w:left="5760" w:hanging="360"/>
+      </w:pPr>
+    </w:lvl>
+    <w:lvl w:ilvl="8" w:tplc="4009001B" w:tentative="1">
+      <w:start w:val="1"/>
+      <w:numFmt w:val="lowerRoman"/>
+      <w:lvlText w:val="%9."/>
+      <w:lvlJc w:val="right"/>
+      <w:pPr>
+        <w:ind w:left="6480" w:hanging="180"/>
+      </w:pPr>
+    </w:lvl>
+  </w:abstractNum>
   <w:num w:numId="1">
     <w:abstractNumId w:val="0"/>
   </w:num>
   <w:num w:numId="2">
+    <w:abstractNumId w:val="2"/>
+  </w:num>
+  <w:num w:numId="3">
     <w:abstractNumId w:val="1"/>
   </w:num>
 </w:numbering>

</xml_diff>

<commit_message>
DML and SOQL added
</commit_message>
<xml_diff>
--- a/Salesforce_Question_Resources/Important_Questions.docx
+++ b/Salesforce_Question_Resources/Important_Questions.docx
@@ -111,7 +111,15 @@
         <w:t>and then</w:t>
       </w:r>
       <w:r>
-        <w:t xml:space="preserve"> Create a Approval Process</w:t>
+        <w:t xml:space="preserve"> Create </w:t>
+      </w:r>
+      <w:proofErr w:type="spellStart"/>
+      <w:r>
+        <w:t>a</w:t>
+      </w:r>
+      <w:proofErr w:type="spellEnd"/>
+      <w:r>
+        <w:t xml:space="preserve"> Approval Process</w:t>
       </w:r>
       <w:r>
         <w:t xml:space="preserve">, as soon as the approver rejects the record then do a field(checkbox) update. </w:t>
@@ -119,12 +127,21 @@
       <w:r>
         <w:t xml:space="preserve"> After that create a </w:t>
       </w:r>
-      <w:r>
-        <w:rPr>
-          <w:b/>
-          <w:bCs/>
-        </w:rPr>
-        <w:t>Autolauched (No trigger) flow</w:t>
+      <w:proofErr w:type="spellStart"/>
+      <w:r>
+        <w:rPr>
+          <w:b/>
+          <w:bCs/>
+        </w:rPr>
+        <w:t>Autolauched</w:t>
+      </w:r>
+      <w:proofErr w:type="spellEnd"/>
+      <w:r>
+        <w:rPr>
+          <w:b/>
+          <w:bCs/>
+        </w:rPr>
+        <w:t xml:space="preserve"> (No trigger) flow</w:t>
       </w:r>
       <w:r>
         <w:rPr>
@@ -234,7 +251,15 @@
     </w:p>
     <w:p>
       <w:r>
-        <w:t>No formula fields or RollUp summary in Custom Settings. But in custom Objects we have.</w:t>
+        <w:t xml:space="preserve">No formula fields or </w:t>
+      </w:r>
+      <w:proofErr w:type="spellStart"/>
+      <w:r>
+        <w:t>RollUp</w:t>
+      </w:r>
+      <w:proofErr w:type="spellEnd"/>
+      <w:r>
+        <w:t xml:space="preserve"> summary in Custom Settings. But in custom Objects we have.</w:t>
       </w:r>
     </w:p>
     <w:p>
@@ -257,7 +282,15 @@
         <w:t>A:</w:t>
       </w:r>
       <w:r>
-        <w:t xml:space="preserve"> Future method and Batch apex both are Asynchronous apex. So, we cannot call a async method from another async methods. So, we cannot directly call a future method from batch class But there can be a indirect or substitute way. </w:t>
+        <w:t xml:space="preserve"> Future method and Batch apex both are Asynchronous apex. So, we cannot call a async method from another async methods. So, we cannot directly call a future method from batch class But there can be </w:t>
+      </w:r>
+      <w:proofErr w:type="spellStart"/>
+      <w:r>
+        <w:t>a</w:t>
+      </w:r>
+      <w:proofErr w:type="spellEnd"/>
+      <w:r>
+        <w:t xml:space="preserve"> indirect or substitute way. </w:t>
       </w:r>
     </w:p>
     <w:p>
@@ -360,7 +393,39 @@
           <w:b/>
           <w:bCs/>
         </w:rPr>
-        <w:t xml:space="preserve"> Test.startTest() and Test.stopTest()</w:t>
+        <w:t xml:space="preserve"> </w:t>
+      </w:r>
+      <w:proofErr w:type="spellStart"/>
+      <w:r>
+        <w:rPr>
+          <w:b/>
+          <w:bCs/>
+        </w:rPr>
+        <w:t>Test.startTest</w:t>
+      </w:r>
+      <w:proofErr w:type="spellEnd"/>
+      <w:r>
+        <w:rPr>
+          <w:b/>
+          <w:bCs/>
+        </w:rPr>
+        <w:t xml:space="preserve">() and </w:t>
+      </w:r>
+      <w:proofErr w:type="spellStart"/>
+      <w:r>
+        <w:rPr>
+          <w:b/>
+          <w:bCs/>
+        </w:rPr>
+        <w:t>Test.stopTest</w:t>
+      </w:r>
+      <w:proofErr w:type="spellEnd"/>
+      <w:r>
+        <w:rPr>
+          <w:b/>
+          <w:bCs/>
+        </w:rPr>
+        <w:t>()</w:t>
       </w:r>
       <w:r>
         <w:t>. This is used to make all the async calls between this block of c</w:t>
@@ -379,7 +444,15 @@
     </w:p>
     <w:p>
       <w:r>
-        <w:t>Public class batchTest {</w:t>
+        <w:t xml:space="preserve">Public class </w:t>
+      </w:r>
+      <w:proofErr w:type="spellStart"/>
+      <w:r>
+        <w:t>batchTest</w:t>
+      </w:r>
+      <w:proofErr w:type="spellEnd"/>
+      <w:r>
+        <w:t xml:space="preserve"> {</w:t>
       </w:r>
     </w:p>
     <w:p>
@@ -423,12 +496,22 @@
     </w:p>
     <w:p>
       <w:r>
-        <w:t>Create a user and user System.runAs</w:t>
-      </w:r>
-    </w:p>
-    <w:p>
-      <w:r>
-        <w:t>Test.startTest()</w:t>
+        <w:t xml:space="preserve">Create a user and user </w:t>
+      </w:r>
+      <w:proofErr w:type="spellStart"/>
+      <w:r>
+        <w:t>System.runAs</w:t>
+      </w:r>
+      <w:proofErr w:type="spellEnd"/>
+    </w:p>
+    <w:p>
+      <w:proofErr w:type="spellStart"/>
+      <w:r>
+        <w:t>Test.startTest</w:t>
+      </w:r>
+      <w:proofErr w:type="spellEnd"/>
+      <w:r>
+        <w:t>()</w:t>
       </w:r>
     </w:p>
     <w:p>
@@ -442,8 +525,13 @@
       </w:r>
     </w:p>
     <w:p>
-      <w:r>
-        <w:t>Test.stopTest()</w:t>
+      <w:proofErr w:type="spellStart"/>
+      <w:r>
+        <w:t>Test.stopTest</w:t>
+      </w:r>
+      <w:proofErr w:type="spellEnd"/>
+      <w:r>
+        <w:t>()</w:t>
       </w:r>
     </w:p>
     <w:p>
@@ -584,8 +672,13 @@
       </w:r>
     </w:p>
     <w:p>
-      <w:r>
-        <w:t>Eg: Account, Contact, Opportunity, Lead, etc.</w:t>
+      <w:proofErr w:type="spellStart"/>
+      <w:r>
+        <w:t>Eg</w:t>
+      </w:r>
+      <w:proofErr w:type="spellEnd"/>
+      <w:r>
+        <w:t>: Account, Contact, Opportunity, Lead, etc.</w:t>
       </w:r>
     </w:p>
     <w:p>
@@ -604,12 +697,33 @@
         <w:t xml:space="preserve"> </w:t>
       </w:r>
       <w:r>
-        <w:t>A class is just like a collection of real life entity. Like a showroom of cars, A compant having employees, etc. It is a collection of similar entities.</w:t>
-      </w:r>
-    </w:p>
-    <w:p>
-      <w:r>
-        <w:t>Eg: public class AccountHandler{</w:t>
+        <w:t xml:space="preserve">A class is just like a collection of real life entity. Like a showroom of cars, A </w:t>
+      </w:r>
+      <w:proofErr w:type="spellStart"/>
+      <w:r>
+        <w:t>compant</w:t>
+      </w:r>
+      <w:proofErr w:type="spellEnd"/>
+      <w:r>
+        <w:t xml:space="preserve"> having employees, etc. It is a collection of similar entities.</w:t>
+      </w:r>
+    </w:p>
+    <w:p>
+      <w:proofErr w:type="spellStart"/>
+      <w:r>
+        <w:t>Eg</w:t>
+      </w:r>
+      <w:proofErr w:type="spellEnd"/>
+      <w:r>
+        <w:t xml:space="preserve">: public class </w:t>
+      </w:r>
+      <w:proofErr w:type="spellStart"/>
+      <w:r>
+        <w:t>AccountHandler</w:t>
+      </w:r>
+      <w:proofErr w:type="spellEnd"/>
+      <w:r>
+        <w:t>{</w:t>
       </w:r>
     </w:p>
     <w:p>
@@ -672,14 +786,24 @@
       </w:r>
     </w:p>
     <w:p>
-      <w:r>
-        <w:t xml:space="preserve">Eg: public class </w:t>
-      </w:r>
+      <w:proofErr w:type="spellStart"/>
+      <w:r>
+        <w:t>Eg</w:t>
+      </w:r>
+      <w:proofErr w:type="spellEnd"/>
+      <w:r>
+        <w:t xml:space="preserve">: public class </w:t>
+      </w:r>
+      <w:proofErr w:type="spellStart"/>
       <w:r>
         <w:t>Calculate</w:t>
       </w:r>
       <w:r>
-        <w:t>Area {</w:t>
+        <w:t>Area</w:t>
+      </w:r>
+      <w:proofErr w:type="spellEnd"/>
+      <w:r>
+        <w:t xml:space="preserve"> {</w:t>
       </w:r>
     </w:p>
     <w:p>
@@ -718,8 +842,13 @@
       </w:r>
     </w:p>
     <w:p>
-      <w:r>
-        <w:t>System.debug(area);</w:t>
+      <w:proofErr w:type="spellStart"/>
+      <w:r>
+        <w:t>System.debug</w:t>
+      </w:r>
+      <w:proofErr w:type="spellEnd"/>
+      <w:r>
+        <w:t>(area);</w:t>
       </w:r>
     </w:p>
     <w:p>
@@ -748,8 +877,13 @@
       </w:r>
     </w:p>
     <w:p>
-      <w:r>
-        <w:t>System.debug(area);</w:t>
+      <w:proofErr w:type="spellStart"/>
+      <w:r>
+        <w:t>System.debug</w:t>
+      </w:r>
+      <w:proofErr w:type="spellEnd"/>
+      <w:r>
+        <w:t>(area);</w:t>
       </w:r>
     </w:p>
     <w:p>
@@ -764,7 +898,15 @@
     </w:p>
     <w:p>
       <w:r>
-        <w:t>In the above example the method area is Overoaded. And this method has different method signatures.</w:t>
+        <w:t xml:space="preserve">In the above example the method area is </w:t>
+      </w:r>
+      <w:proofErr w:type="spellStart"/>
+      <w:r>
+        <w:t>Overoaded</w:t>
+      </w:r>
+      <w:proofErr w:type="spellEnd"/>
+      <w:r>
+        <w:t>. And this method has different method signatures.</w:t>
       </w:r>
     </w:p>
     <w:p>
@@ -782,18 +924,36 @@
       </w:r>
     </w:p>
     <w:p>
-      <w:r>
-        <w:t>Eg: Public class car {</w:t>
-      </w:r>
-    </w:p>
-    <w:p>
-      <w:r>
-        <w:t>Public void color() {</w:t>
-      </w:r>
-    </w:p>
-    <w:p>
-      <w:r>
-        <w:t>System.debug(‘</w:t>
+      <w:proofErr w:type="spellStart"/>
+      <w:r>
+        <w:t>Eg</w:t>
+      </w:r>
+      <w:proofErr w:type="spellEnd"/>
+      <w:r>
+        <w:t>: Public class car {</w:t>
+      </w:r>
+    </w:p>
+    <w:p>
+      <w:r>
+        <w:t xml:space="preserve">Public void </w:t>
+      </w:r>
+      <w:proofErr w:type="spellStart"/>
+      <w:r>
+        <w:t>color</w:t>
+      </w:r>
+      <w:proofErr w:type="spellEnd"/>
+      <w:r>
+        <w:t>() {</w:t>
+      </w:r>
+    </w:p>
+    <w:p>
+      <w:proofErr w:type="spellStart"/>
+      <w:r>
+        <w:t>System.debug</w:t>
+      </w:r>
+      <w:proofErr w:type="spellEnd"/>
+      <w:r>
+        <w:t>(‘</w:t>
       </w:r>
       <w:r>
         <w:t xml:space="preserve">Generic </w:t>
@@ -817,18 +977,39 @@
     </w:p>
     <w:p>
       <w:r>
-        <w:t>Public class TataCar extends Car {</w:t>
-      </w:r>
-    </w:p>
-    <w:p>
-      <w:r>
-        <w:t>Public void color() {</w:t>
-      </w:r>
-    </w:p>
-    <w:p>
+        <w:t xml:space="preserve">Public class </w:t>
+      </w:r>
+      <w:proofErr w:type="spellStart"/>
+      <w:r>
+        <w:t>TataCar</w:t>
+      </w:r>
+      <w:proofErr w:type="spellEnd"/>
+      <w:r>
+        <w:t xml:space="preserve"> extends Car {</w:t>
+      </w:r>
+    </w:p>
+    <w:p>
+      <w:r>
+        <w:t xml:space="preserve">Public void </w:t>
+      </w:r>
+      <w:proofErr w:type="spellStart"/>
+      <w:r>
+        <w:t>color</w:t>
+      </w:r>
+      <w:proofErr w:type="spellEnd"/>
+      <w:r>
+        <w:t>() {</w:t>
+      </w:r>
+    </w:p>
+    <w:p>
+      <w:proofErr w:type="spellStart"/>
       <w:r>
         <w:lastRenderedPageBreak/>
-        <w:t>System.debug(‘Tata Red car’);</w:t>
+        <w:t>System.debug</w:t>
+      </w:r>
+      <w:proofErr w:type="spellEnd"/>
+      <w:r>
+        <w:t>(‘Tata Red car’);</w:t>
       </w:r>
     </w:p>
     <w:p>
@@ -843,7 +1024,15 @@
     </w:p>
     <w:p>
       <w:r>
-        <w:t>Now when this color() will be called/invoked, at runtime it will be decided that which class’s method will be invoked.</w:t>
+        <w:t xml:space="preserve">Now when this </w:t>
+      </w:r>
+      <w:proofErr w:type="spellStart"/>
+      <w:r>
+        <w:t>color</w:t>
+      </w:r>
+      <w:proofErr w:type="spellEnd"/>
+      <w:r>
+        <w:t>() will be called/invoked, at runtime it will be decided that which class’s method will be invoked.</w:t>
       </w:r>
     </w:p>
     <w:p>
@@ -908,7 +1097,23 @@
     </w:p>
     <w:p>
       <w:r>
-        <w:t>Global class BatchClass implements Database.Batchable {</w:t>
+        <w:t xml:space="preserve">Global class </w:t>
+      </w:r>
+      <w:proofErr w:type="spellStart"/>
+      <w:r>
+        <w:t>BatchClass</w:t>
+      </w:r>
+      <w:proofErr w:type="spellEnd"/>
+      <w:r>
+        <w:t xml:space="preserve"> implements </w:t>
+      </w:r>
+      <w:proofErr w:type="spellStart"/>
+      <w:r>
+        <w:t>Database.Batchable</w:t>
+      </w:r>
+      <w:proofErr w:type="spellEnd"/>
+      <w:r>
+        <w:t xml:space="preserve"> {</w:t>
       </w:r>
     </w:p>
     <w:p>
@@ -979,13 +1184,29 @@
         <w:t xml:space="preserve"> </w:t>
       </w:r>
       <w:r>
-        <w:t>public class TestClass {</w:t>
+        <w:t xml:space="preserve">public class </w:t>
+      </w:r>
+      <w:proofErr w:type="spellStart"/>
+      <w:r>
+        <w:t>TestClass</w:t>
+      </w:r>
+      <w:proofErr w:type="spellEnd"/>
+      <w:r>
+        <w:t xml:space="preserve"> {</w:t>
       </w:r>
     </w:p>
     <w:p>
       <w:r>
         <w:tab/>
-        <w:t>Public TestClass(){</w:t>
+        <w:t xml:space="preserve">Public </w:t>
+      </w:r>
+      <w:proofErr w:type="spellStart"/>
+      <w:r>
+        <w:t>TestClass</w:t>
+      </w:r>
+      <w:proofErr w:type="spellEnd"/>
+      <w:r>
+        <w:t>(){</w:t>
       </w:r>
     </w:p>
     <w:p>
@@ -996,7 +1217,15 @@
         <w:t>//Default constructor</w:t>
       </w:r>
       <w:r>
-        <w:t xml:space="preserve"> or ParameterLess Constructor</w:t>
+        <w:t xml:space="preserve"> or </w:t>
+      </w:r>
+      <w:proofErr w:type="spellStart"/>
+      <w:r>
+        <w:t>ParameterLess</w:t>
+      </w:r>
+      <w:proofErr w:type="spellEnd"/>
+      <w:r>
+        <w:t xml:space="preserve"> Constructor</w:t>
       </w:r>
     </w:p>
     <w:p>
@@ -1012,7 +1241,23 @@
         <w:ind w:firstLine="720"/>
       </w:pPr>
       <w:r>
-        <w:t>Public TestClass(Boolean isFalse){</w:t>
+        <w:t xml:space="preserve">Public </w:t>
+      </w:r>
+      <w:proofErr w:type="spellStart"/>
+      <w:r>
+        <w:t>TestClass</w:t>
+      </w:r>
+      <w:proofErr w:type="spellEnd"/>
+      <w:r>
+        <w:t xml:space="preserve">(Boolean </w:t>
+      </w:r>
+      <w:proofErr w:type="spellStart"/>
+      <w:r>
+        <w:t>isFalse</w:t>
+      </w:r>
+      <w:proofErr w:type="spellEnd"/>
+      <w:r>
+        <w:t>){</w:t>
       </w:r>
     </w:p>
     <w:p>
@@ -1021,7 +1266,15 @@
       </w:pPr>
       <w:r>
         <w:tab/>
-        <w:t>//Paramaterized Constructor</w:t>
+        <w:t>//</w:t>
+      </w:r>
+      <w:proofErr w:type="spellStart"/>
+      <w:r>
+        <w:t>Paramaterized</w:t>
+      </w:r>
+      <w:proofErr w:type="spellEnd"/>
+      <w:r>
+        <w:t xml:space="preserve"> Constructor</w:t>
       </w:r>
     </w:p>
     <w:p>
@@ -1037,11 +1290,24 @@
         <w:ind w:firstLine="720"/>
       </w:pPr>
       <w:r>
-        <w:t>Public TestClass(</w:t>
-      </w:r>
-      <w:r>
-        <w:t>Boolean isTrue</w:t>
-      </w:r>
+        <w:t xml:space="preserve">Public </w:t>
+      </w:r>
+      <w:proofErr w:type="spellStart"/>
+      <w:r>
+        <w:t>TestClass</w:t>
+      </w:r>
+      <w:proofErr w:type="spellEnd"/>
+      <w:r>
+        <w:t>(</w:t>
+      </w:r>
+      <w:r>
+        <w:t xml:space="preserve">Boolean </w:t>
+      </w:r>
+      <w:proofErr w:type="spellStart"/>
+      <w:r>
+        <w:t>isTrue</w:t>
+      </w:r>
+      <w:proofErr w:type="spellEnd"/>
       <w:r>
         <w:t>, String Name</w:t>
       </w:r>
@@ -1054,7 +1320,15 @@
         <w:ind w:firstLine="720"/>
       </w:pPr>
       <w:r>
-        <w:t xml:space="preserve"> //Paramaterized Constructor</w:t>
+        <w:t xml:space="preserve"> //</w:t>
+      </w:r>
+      <w:proofErr w:type="spellStart"/>
+      <w:r>
+        <w:t>Paramaterized</w:t>
+      </w:r>
+      <w:proofErr w:type="spellEnd"/>
+      <w:r>
+        <w:t xml:space="preserve"> Constructor</w:t>
       </w:r>
     </w:p>
     <w:p>
@@ -1096,11 +1370,19 @@
       <w:r>
         <w:t xml:space="preserve"> </w:t>
       </w:r>
+      <w:proofErr w:type="spellStart"/>
       <w:r>
         <w:rPr>
           <w:highlight w:val="yellow"/>
         </w:rPr>
-        <w:t>System.assert()</w:t>
+        <w:t>System.assert</w:t>
+      </w:r>
+      <w:proofErr w:type="spellEnd"/>
+      <w:r>
+        <w:rPr>
+          <w:highlight w:val="yellow"/>
+        </w:rPr>
+        <w:t>()</w:t>
       </w:r>
     </w:p>
     <w:p>
@@ -1118,21 +1400,42 @@
       </w:r>
     </w:p>
     <w:p>
-      <w:r>
-        <w:t>System.assert() is used to assert that the specified condition is true.</w:t>
-      </w:r>
-      <w:r>
-        <w:t xml:space="preserve"> If the condition is false then a error is thrown.</w:t>
+      <w:proofErr w:type="spellStart"/>
+      <w:r>
+        <w:t>System.assert</w:t>
+      </w:r>
+      <w:proofErr w:type="spellEnd"/>
+      <w:r>
+        <w:t>() is used to assert that the specified condition is true.</w:t>
+      </w:r>
+      <w:r>
+        <w:t xml:space="preserve"> If the condition is false then </w:t>
+      </w:r>
+      <w:proofErr w:type="spellStart"/>
+      <w:r>
+        <w:t>a</w:t>
+      </w:r>
+      <w:proofErr w:type="spellEnd"/>
+      <w:r>
+        <w:t xml:space="preserve"> error is thrown.</w:t>
       </w:r>
     </w:p>
     <w:p/>
     <w:p>
+      <w:proofErr w:type="spellStart"/>
       <w:r>
         <w:rPr>
           <w:highlight w:val="yellow"/>
         </w:rPr>
         <w:lastRenderedPageBreak/>
-        <w:t>System.AssertEquals()</w:t>
+        <w:t>System.AssertEquals</w:t>
+      </w:r>
+      <w:proofErr w:type="spellEnd"/>
+      <w:r>
+        <w:rPr>
+          <w:highlight w:val="yellow"/>
+        </w:rPr>
+        <w:t>()</w:t>
       </w:r>
     </w:p>
     <w:p>
@@ -1174,19 +1477,32 @@
       </w:r>
     </w:p>
     <w:p>
-      <w:r>
-        <w:t>System.AssertEquals() is used to compare whether the actual result and the expected result</w:t>
+      <w:proofErr w:type="spellStart"/>
+      <w:r>
+        <w:t>System.AssertEquals</w:t>
+      </w:r>
+      <w:proofErr w:type="spellEnd"/>
+      <w:r>
+        <w:t>() is used to compare whether the actual result and the expected result</w:t>
       </w:r>
       <w:r>
         <w:t xml:space="preserve"> are equal or not. If not equal then it will throw an Error.</w:t>
       </w:r>
     </w:p>
     <w:p>
+      <w:proofErr w:type="spellStart"/>
       <w:r>
         <w:rPr>
           <w:highlight w:val="yellow"/>
         </w:rPr>
-        <w:t>System.AssertNotEquals()</w:t>
+        <w:t>System.AssertNotEquals</w:t>
+      </w:r>
+      <w:proofErr w:type="spellEnd"/>
+      <w:r>
+        <w:rPr>
+          <w:highlight w:val="yellow"/>
+        </w:rPr>
+        <w:t>()</w:t>
       </w:r>
     </w:p>
     <w:p>
@@ -1228,8 +1544,13 @@
       </w:r>
     </w:p>
     <w:p>
-      <w:r>
-        <w:t>System.AssertNotEquals() is used to compare whether the actual result and the expected result are equal or not. If equal then it will throw an Error.</w:t>
+      <w:proofErr w:type="spellStart"/>
+      <w:r>
+        <w:t>System.AssertNotEquals</w:t>
+      </w:r>
+      <w:proofErr w:type="spellEnd"/>
+      <w:r>
+        <w:t>() is used to compare whether the actual result and the expected result are equal or not. If equal then it will throw an Error.</w:t>
       </w:r>
     </w:p>
     <w:p>
@@ -1270,7 +1591,15 @@
         <w:t>A:</w:t>
       </w:r>
       <w:r>
-        <w:t xml:space="preserve"> In order to maintain the chain of batch classes. We first need to understand the 3 methods inside Database.batchable.</w:t>
+        <w:t xml:space="preserve"> In order to maintain the chain of batch classes. We first need to understand the 3 methods inside </w:t>
+      </w:r>
+      <w:proofErr w:type="spellStart"/>
+      <w:r>
+        <w:t>Database.batchable</w:t>
+      </w:r>
+      <w:proofErr w:type="spellEnd"/>
+      <w:r>
+        <w:t>.</w:t>
       </w:r>
     </w:p>
     <w:p>
@@ -1282,7 +1611,15 @@
         </w:numPr>
       </w:pPr>
       <w:r>
-        <w:t>Start() this method is executed once to send the list of sobjects to execute().</w:t>
+        <w:t xml:space="preserve">Start() this method is executed once to send the list of </w:t>
+      </w:r>
+      <w:proofErr w:type="spellStart"/>
+      <w:r>
+        <w:t>sobjects</w:t>
+      </w:r>
+      <w:proofErr w:type="spellEnd"/>
+      <w:r>
+        <w:t xml:space="preserve"> to execute().</w:t>
       </w:r>
     </w:p>
     <w:p>
@@ -1294,7 +1631,15 @@
         </w:numPr>
       </w:pPr>
       <w:r>
-        <w:t>Execute() this method is executed multiple times depending upon the batch size, taking the sObjects on chunks.</w:t>
+        <w:t xml:space="preserve">Execute() this method is executed multiple times depending upon the batch size, taking the </w:t>
+      </w:r>
+      <w:proofErr w:type="spellStart"/>
+      <w:r>
+        <w:t>sObjects</w:t>
+      </w:r>
+      <w:proofErr w:type="spellEnd"/>
+      <w:r>
+        <w:t xml:space="preserve"> on chunks.</w:t>
       </w:r>
     </w:p>
     <w:p>
@@ -1350,12 +1695,44 @@
     </w:p>
     <w:p>
       <w:r>
-        <w:t>Public void finish(Database.BatchableContext bc) {</w:t>
-      </w:r>
-    </w:p>
-    <w:p>
-      <w:r>
-        <w:t>Id firstBatchId = bc.getJobId();</w:t>
+        <w:t>Public void finish(</w:t>
+      </w:r>
+      <w:proofErr w:type="spellStart"/>
+      <w:r>
+        <w:t>Database.BatchableContext</w:t>
+      </w:r>
+      <w:proofErr w:type="spellEnd"/>
+      <w:r>
+        <w:t xml:space="preserve"> </w:t>
+      </w:r>
+      <w:proofErr w:type="spellStart"/>
+      <w:r>
+        <w:t>bc</w:t>
+      </w:r>
+      <w:proofErr w:type="spellEnd"/>
+      <w:r>
+        <w:t>) {</w:t>
+      </w:r>
+    </w:p>
+    <w:p>
+      <w:r>
+        <w:t xml:space="preserve">Id </w:t>
+      </w:r>
+      <w:proofErr w:type="spellStart"/>
+      <w:r>
+        <w:t>firstBatchId</w:t>
+      </w:r>
+      <w:proofErr w:type="spellEnd"/>
+      <w:r>
+        <w:t xml:space="preserve"> = </w:t>
+      </w:r>
+      <w:proofErr w:type="spellStart"/>
+      <w:r>
+        <w:t>bc.getJobId</w:t>
+      </w:r>
+      <w:proofErr w:type="spellEnd"/>
+      <w:r>
+        <w:t>();</w:t>
       </w:r>
       <w:r>
         <w:tab/>
@@ -1365,8 +1742,21 @@
       <w:r>
         <w:t xml:space="preserve">Id job2Id = </w:t>
       </w:r>
-      <w:r>
-        <w:t>Database.executeBatch(new otherBatchJob(), 200);</w:t>
+      <w:proofErr w:type="spellStart"/>
+      <w:r>
+        <w:t>Database.executeBatch</w:t>
+      </w:r>
+      <w:proofErr w:type="spellEnd"/>
+      <w:r>
+        <w:t xml:space="preserve">(new </w:t>
+      </w:r>
+      <w:proofErr w:type="spellStart"/>
+      <w:r>
+        <w:t>otherBatchJob</w:t>
+      </w:r>
+      <w:proofErr w:type="spellEnd"/>
+      <w:r>
+        <w:t>(), 200);</w:t>
       </w:r>
     </w:p>
     <w:p>
@@ -1938,7 +2328,23 @@
           <w:b/>
           <w:bCs/>
         </w:rPr>
-        <w:t>such that LeadSource__c should be either Web or Email or Walk-In</w:t>
+        <w:t xml:space="preserve">such that </w:t>
+      </w:r>
+      <w:proofErr w:type="spellStart"/>
+      <w:r>
+        <w:rPr>
+          <w:b/>
+          <w:bCs/>
+        </w:rPr>
+        <w:t>LeadSource</w:t>
+      </w:r>
+      <w:proofErr w:type="spellEnd"/>
+      <w:r>
+        <w:rPr>
+          <w:b/>
+          <w:bCs/>
+        </w:rPr>
+        <w:t>__c should be either Web or Email or Walk-In</w:t>
       </w:r>
       <w:r>
         <w:rPr>
@@ -1974,7 +2380,15 @@
         <w:ind w:firstLine="720"/>
       </w:pPr>
       <w:r>
-        <w:t xml:space="preserve">ISPICKVAL(LeadSource__c, ‘Web’), </w:t>
+        <w:t>ISPICKVAL(</w:t>
+      </w:r>
+      <w:proofErr w:type="spellStart"/>
+      <w:r>
+        <w:t>LeadSource</w:t>
+      </w:r>
+      <w:proofErr w:type="spellEnd"/>
+      <w:r>
+        <w:t xml:space="preserve">__c, ‘Web’), </w:t>
       </w:r>
     </w:p>
     <w:p>
@@ -1982,7 +2396,15 @@
         <w:ind w:firstLine="720"/>
       </w:pPr>
       <w:r>
-        <w:t xml:space="preserve">ISPICKVAL(LeadSource__c, ‘Email’), </w:t>
+        <w:t>ISPICKVAL(</w:t>
+      </w:r>
+      <w:proofErr w:type="spellStart"/>
+      <w:r>
+        <w:t>LeadSource</w:t>
+      </w:r>
+      <w:proofErr w:type="spellEnd"/>
+      <w:r>
+        <w:t xml:space="preserve">__c, ‘Email’), </w:t>
       </w:r>
     </w:p>
     <w:p>
@@ -1990,7 +2412,15 @@
         <w:ind w:firstLine="720"/>
       </w:pPr>
       <w:r>
-        <w:t>ISPICKVAL(LeadSource__c, ‘Walk-In’)</w:t>
+        <w:t>ISPICKVAL(</w:t>
+      </w:r>
+      <w:proofErr w:type="spellStart"/>
+      <w:r>
+        <w:t>LeadSource</w:t>
+      </w:r>
+      <w:proofErr w:type="spellEnd"/>
+      <w:r>
+        <w:t>__c, ‘Walk-In’)</w:t>
       </w:r>
     </w:p>
     <w:p>
@@ -2224,6 +2654,58 @@
       </w:pPr>
       <w:r>
         <w:t>It is static. Meaning it does not change if the modifications are made to an salesforce’s org configuration.</w:t>
+      </w:r>
+    </w:p>
+    <w:p>
+      <w:pPr>
+        <w:rPr>
+          <w:b/>
+          <w:bCs/>
+        </w:rPr>
+      </w:pPr>
+      <w:r>
+        <w:rPr>
+          <w:b/>
+          <w:bCs/>
+        </w:rPr>
+        <w:t>Q: Can we perform DML operation in Constructor?</w:t>
+      </w:r>
+    </w:p>
+    <w:p>
+      <w:r>
+        <w:rPr>
+          <w:b/>
+          <w:bCs/>
+        </w:rPr>
+        <w:t>A:</w:t>
+      </w:r>
+      <w:r>
+        <w:t xml:space="preserve"> </w:t>
+      </w:r>
+      <w:r>
+        <w:t xml:space="preserve">DML operation is not allowed in the constructor of Apex class. A constructor is mainly used to initialization of variables. Salesforce has blocked this due to security issues. </w:t>
+      </w:r>
+      <w:r>
+        <w:t>Whenever we go for a DML operation in the constructor it restricts us in Salesforce.</w:t>
+      </w:r>
+      <w:r>
+        <w:t xml:space="preserve"> </w:t>
+      </w:r>
+      <w:r>
+        <w:t xml:space="preserve">Whenever we trying to perform any DML operations at the time of initial page load we will be ending up with an error called </w:t>
+      </w:r>
+      <w:proofErr w:type="spellStart"/>
+      <w:r>
+        <w:t>System.LimitException</w:t>
+      </w:r>
+      <w:proofErr w:type="spellEnd"/>
+      <w:r>
+        <w:t>: DML currently not allowed.</w:t>
+      </w:r>
+    </w:p>
+    <w:p>
+      <w:r>
+        <w:t>First, using DML in constructor will slow down initialization of your object. Second, it may fail and object just doesn't create at all.</w:t>
       </w:r>
     </w:p>
     <w:sectPr>

</xml_diff>

<commit_message>
Record Type Security Question added
</commit_message>
<xml_diff>
--- a/Salesforce_Question_Resources/Important_Questions.docx
+++ b/Salesforce_Question_Resources/Important_Questions.docx
@@ -113,11 +113,11 @@
       <w:r>
         <w:t xml:space="preserve"> Create </w:t>
       </w:r>
-      <w:proofErr w:type="spellStart"/>
+      <w:proofErr w:type="gramStart"/>
       <w:r>
         <w:t>a</w:t>
       </w:r>
-      <w:proofErr w:type="spellEnd"/>
+      <w:proofErr w:type="gramEnd"/>
       <w:r>
         <w:t xml:space="preserve"> Approval Process</w:t>
       </w:r>
@@ -127,21 +127,12 @@
       <w:r>
         <w:t xml:space="preserve"> After that create a </w:t>
       </w:r>
-      <w:proofErr w:type="spellStart"/>
-      <w:r>
-        <w:rPr>
-          <w:b/>
-          <w:bCs/>
-        </w:rPr>
-        <w:t>Autolauched</w:t>
-      </w:r>
-      <w:proofErr w:type="spellEnd"/>
-      <w:r>
-        <w:rPr>
-          <w:b/>
-          <w:bCs/>
-        </w:rPr>
-        <w:t xml:space="preserve"> (No trigger) flow</w:t>
+      <w:r>
+        <w:rPr>
+          <w:b/>
+          <w:bCs/>
+        </w:rPr>
+        <w:t>Autolauched (No trigger) flow</w:t>
       </w:r>
       <w:r>
         <w:rPr>
@@ -251,15 +242,7 @@
     </w:p>
     <w:p>
       <w:r>
-        <w:t xml:space="preserve">No formula fields or </w:t>
-      </w:r>
-      <w:proofErr w:type="spellStart"/>
-      <w:r>
-        <w:t>RollUp</w:t>
-      </w:r>
-      <w:proofErr w:type="spellEnd"/>
-      <w:r>
-        <w:t xml:space="preserve"> summary in Custom Settings. But in custom Objects we have.</w:t>
+        <w:t>No formula fields or RollUp summary in Custom Settings. But in custom Objects we have.</w:t>
       </w:r>
     </w:p>
     <w:p>
@@ -282,15 +265,23 @@
         <w:t>A:</w:t>
       </w:r>
       <w:r>
-        <w:t xml:space="preserve"> Future method and Batch apex both are Asynchronous apex. So, we cannot call a async method from another async methods. So, we cannot directly call a future method from batch class But there can be </w:t>
-      </w:r>
-      <w:proofErr w:type="spellStart"/>
+        <w:t xml:space="preserve"> Future method and Batch apex both are Asynchronous apex. So, we cannot call </w:t>
+      </w:r>
+      <w:proofErr w:type="gramStart"/>
       <w:r>
         <w:t>a</w:t>
       </w:r>
-      <w:proofErr w:type="spellEnd"/>
-      <w:r>
-        <w:t xml:space="preserve"> indirect or substitute way. </w:t>
+      <w:proofErr w:type="gramEnd"/>
+      <w:r>
+        <w:t xml:space="preserve"> async method from another async methods. So, we cannot directly call a future method from batch class </w:t>
+      </w:r>
+      <w:proofErr w:type="gramStart"/>
+      <w:r>
+        <w:t>But</w:t>
+      </w:r>
+      <w:proofErr w:type="gramEnd"/>
+      <w:r>
+        <w:t xml:space="preserve"> there can be a indirect or substitute way. </w:t>
       </w:r>
     </w:p>
     <w:p>
@@ -304,7 +295,31 @@
         <w:t>st</w:t>
       </w:r>
       <w:r>
-        <w:t>: Call the future method from finish() of batch class. Since, finish() is used for post processing logics. We can call a future method from finish().</w:t>
+        <w:t xml:space="preserve">: Call the future method from </w:t>
+      </w:r>
+      <w:proofErr w:type="gramStart"/>
+      <w:r>
+        <w:t>finish(</w:t>
+      </w:r>
+      <w:proofErr w:type="gramEnd"/>
+      <w:r>
+        <w:t xml:space="preserve">) of batch class. Since, </w:t>
+      </w:r>
+      <w:proofErr w:type="gramStart"/>
+      <w:r>
+        <w:t>finish(</w:t>
+      </w:r>
+      <w:proofErr w:type="gramEnd"/>
+      <w:r>
+        <w:t xml:space="preserve">) is used for post processing logics. We can call a future method from </w:t>
+      </w:r>
+      <w:proofErr w:type="gramStart"/>
+      <w:r>
+        <w:t>finish(</w:t>
+      </w:r>
+      <w:proofErr w:type="gramEnd"/>
+      <w:r>
+        <w:t>).</w:t>
       </w:r>
     </w:p>
     <w:p>
@@ -386,89 +401,69 @@
         <w:t>@testSetup</w:t>
       </w:r>
       <w:r>
-        <w:t xml:space="preserve"> to create test records and </w:t>
-      </w:r>
-      <w:r>
-        <w:rPr>
-          <w:b/>
-          <w:bCs/>
-        </w:rPr>
+        <w:t xml:space="preserve"> to create test records </w:t>
+      </w:r>
+      <w:proofErr w:type="gramStart"/>
+      <w:r>
+        <w:t xml:space="preserve">and </w:t>
+      </w:r>
+      <w:r>
+        <w:rPr>
+          <w:b/>
+          <w:bCs/>
+        </w:rPr>
+        <w:t xml:space="preserve"> Test.startTest</w:t>
+      </w:r>
+      <w:proofErr w:type="gramEnd"/>
+      <w:r>
+        <w:rPr>
+          <w:b/>
+          <w:bCs/>
+        </w:rPr>
+        <w:t>() and Test.stopTest()</w:t>
+      </w:r>
+      <w:r>
+        <w:t>. This is used to make all the async calls between this block of c</w:t>
+      </w:r>
+      <w:r>
+        <w:t>ode</w:t>
+      </w:r>
+      <w:r>
+        <w:t xml:space="preserve"> as sync in test context.</w:t>
+      </w:r>
+    </w:p>
+    <w:p>
+      <w:r>
+        <w:t>@isTest</w:t>
+      </w:r>
+    </w:p>
+    <w:p>
+      <w:r>
+        <w:t>Public class batchTest {</w:t>
+      </w:r>
+    </w:p>
+    <w:p>
+      <w:r>
+        <w:t>@testSetup</w:t>
+      </w:r>
+    </w:p>
+    <w:p>
+      <w:r>
+        <w:t xml:space="preserve">Public static void </w:t>
+      </w:r>
+      <w:proofErr w:type="gramStart"/>
+      <w:r>
+        <w:t>setup(</w:t>
+      </w:r>
+      <w:proofErr w:type="gramEnd"/>
+      <w:r>
+        <w:t>){</w:t>
+      </w:r>
+    </w:p>
+    <w:p>
+      <w:r>
         <w:t xml:space="preserve"> </w:t>
       </w:r>
-      <w:proofErr w:type="spellStart"/>
-      <w:r>
-        <w:rPr>
-          <w:b/>
-          <w:bCs/>
-        </w:rPr>
-        <w:t>Test.startTest</w:t>
-      </w:r>
-      <w:proofErr w:type="spellEnd"/>
-      <w:r>
-        <w:rPr>
-          <w:b/>
-          <w:bCs/>
-        </w:rPr>
-        <w:t xml:space="preserve">() and </w:t>
-      </w:r>
-      <w:proofErr w:type="spellStart"/>
-      <w:r>
-        <w:rPr>
-          <w:b/>
-          <w:bCs/>
-        </w:rPr>
-        <w:t>Test.stopTest</w:t>
-      </w:r>
-      <w:proofErr w:type="spellEnd"/>
-      <w:r>
-        <w:rPr>
-          <w:b/>
-          <w:bCs/>
-        </w:rPr>
-        <w:t>()</w:t>
-      </w:r>
-      <w:r>
-        <w:t>. This is used to make all the async calls between this block of c</w:t>
-      </w:r>
-      <w:r>
-        <w:t>ode</w:t>
-      </w:r>
-      <w:r>
-        <w:t xml:space="preserve"> as sync in test context.</w:t>
-      </w:r>
-    </w:p>
-    <w:p>
-      <w:r>
-        <w:t>@isTest</w:t>
-      </w:r>
-    </w:p>
-    <w:p>
-      <w:r>
-        <w:t xml:space="preserve">Public class </w:t>
-      </w:r>
-      <w:proofErr w:type="spellStart"/>
-      <w:r>
-        <w:t>batchTest</w:t>
-      </w:r>
-      <w:proofErr w:type="spellEnd"/>
-      <w:r>
-        <w:t xml:space="preserve"> {</w:t>
-      </w:r>
-    </w:p>
-    <w:p>
-      <w:r>
-        <w:t>@testSetup</w:t>
-      </w:r>
-    </w:p>
-    <w:p>
-      <w:r>
-        <w:t>Public static void setup(){</w:t>
-      </w:r>
-    </w:p>
-    <w:p>
-      <w:r>
-        <w:t xml:space="preserve"> </w:t>
-      </w:r>
       <w:r>
         <w:t>/*</w:t>
       </w:r>
@@ -486,7 +481,15 @@
     </w:p>
     <w:p>
       <w:r>
-        <w:t>Private static testMethod void(){</w:t>
+        <w:t xml:space="preserve">Private static testMethod </w:t>
+      </w:r>
+      <w:proofErr w:type="gramStart"/>
+      <w:r>
+        <w:t>void(</w:t>
+      </w:r>
+      <w:proofErr w:type="gramEnd"/>
+      <w:r>
+        <w:t>){</w:t>
       </w:r>
     </w:p>
     <w:p>
@@ -496,22 +499,12 @@
     </w:p>
     <w:p>
       <w:r>
-        <w:t xml:space="preserve">Create a user and user </w:t>
-      </w:r>
-      <w:proofErr w:type="spellStart"/>
-      <w:r>
-        <w:t>System.runAs</w:t>
-      </w:r>
-      <w:proofErr w:type="spellEnd"/>
-    </w:p>
-    <w:p>
-      <w:proofErr w:type="spellStart"/>
-      <w:r>
-        <w:t>Test.startTest</w:t>
-      </w:r>
-      <w:proofErr w:type="spellEnd"/>
-      <w:r>
-        <w:t>()</w:t>
+        <w:t>Create a user and use System.runAs</w:t>
+      </w:r>
+    </w:p>
+    <w:p>
+      <w:r>
+        <w:t>Test.startTest()</w:t>
       </w:r>
     </w:p>
     <w:p>
@@ -525,13 +518,8 @@
       </w:r>
     </w:p>
     <w:p>
-      <w:proofErr w:type="spellStart"/>
-      <w:r>
-        <w:t>Test.stopTest</w:t>
-      </w:r>
-      <w:proofErr w:type="spellEnd"/>
-      <w:r>
-        <w:t>()</w:t>
+      <w:r>
+        <w:t>Test.stopTest()</w:t>
       </w:r>
     </w:p>
     <w:p>
@@ -659,7 +647,15 @@
         <w:t>Objects:</w:t>
       </w:r>
       <w:r>
-        <w:t xml:space="preserve"> It is a real life entity. Like Car, Bike, book, Customer. </w:t>
+        <w:t xml:space="preserve"> It is a </w:t>
+      </w:r>
+      <w:proofErr w:type="gramStart"/>
+      <w:r>
+        <w:t>real life</w:t>
+      </w:r>
+      <w:proofErr w:type="gramEnd"/>
+      <w:r>
+        <w:t xml:space="preserve"> entity. Like Car, Bike, book, Customer. </w:t>
       </w:r>
       <w:r>
         <w:t>It is an instance of class. A class can have multiple instances. Objects has methods and member variables</w:t>
@@ -672,13 +668,8 @@
       </w:r>
     </w:p>
     <w:p>
-      <w:proofErr w:type="spellStart"/>
-      <w:r>
-        <w:t>Eg</w:t>
-      </w:r>
-      <w:proofErr w:type="spellEnd"/>
-      <w:r>
-        <w:t>: Account, Contact, Opportunity, Lead, etc.</w:t>
+      <w:r>
+        <w:t>Eg: Account, Contact, Opportunity, Lead, etc.</w:t>
       </w:r>
     </w:p>
     <w:p>
@@ -697,34 +688,26 @@
         <w:t xml:space="preserve"> </w:t>
       </w:r>
       <w:r>
-        <w:t xml:space="preserve">A class is just like a collection of real life entity. Like a showroom of cars, A </w:t>
-      </w:r>
-      <w:proofErr w:type="spellStart"/>
-      <w:r>
-        <w:t>compant</w:t>
-      </w:r>
-      <w:proofErr w:type="spellEnd"/>
-      <w:r>
-        <w:t xml:space="preserve"> having employees, etc. It is a collection of similar entities.</w:t>
-      </w:r>
-    </w:p>
-    <w:p>
-      <w:proofErr w:type="spellStart"/>
-      <w:r>
-        <w:t>Eg</w:t>
-      </w:r>
-      <w:proofErr w:type="spellEnd"/>
-      <w:r>
-        <w:t xml:space="preserve">: public class </w:t>
-      </w:r>
-      <w:proofErr w:type="spellStart"/>
-      <w:r>
-        <w:t>AccountHandler</w:t>
-      </w:r>
-      <w:proofErr w:type="spellEnd"/>
-      <w:r>
-        <w:t>{</w:t>
-      </w:r>
+        <w:t xml:space="preserve">A class is just like a collection of </w:t>
+      </w:r>
+      <w:proofErr w:type="gramStart"/>
+      <w:r>
+        <w:t>real life</w:t>
+      </w:r>
+      <w:proofErr w:type="gramEnd"/>
+      <w:r>
+        <w:t xml:space="preserve"> entity. Like a showroom of cars, A compant having employees, etc. It is a collection of similar entities.</w:t>
+      </w:r>
+    </w:p>
+    <w:p>
+      <w:r>
+        <w:t xml:space="preserve">Eg: public class </w:t>
+      </w:r>
+      <w:proofErr w:type="gramStart"/>
+      <w:r>
+        <w:t>AccountHandler{</w:t>
+      </w:r>
+      <w:proofErr w:type="gramEnd"/>
     </w:p>
     <w:p>
       <w:r>
@@ -786,69 +769,155 @@
       </w:r>
     </w:p>
     <w:p>
-      <w:proofErr w:type="spellStart"/>
-      <w:r>
-        <w:t>Eg</w:t>
-      </w:r>
-      <w:proofErr w:type="spellEnd"/>
-      <w:r>
-        <w:t xml:space="preserve">: public class </w:t>
-      </w:r>
-      <w:proofErr w:type="spellStart"/>
+      <w:r>
+        <w:t xml:space="preserve">Eg: public class </w:t>
+      </w:r>
       <w:r>
         <w:t>Calculate</w:t>
       </w:r>
       <w:r>
+        <w:t>Area {</w:t>
+      </w:r>
+    </w:p>
+    <w:p>
+      <w:r>
+        <w:t>Integer side;</w:t>
+      </w:r>
+    </w:p>
+    <w:p>
+      <w:r>
+        <w:t>Integer length;</w:t>
+      </w:r>
+    </w:p>
+    <w:p>
+      <w:r>
+        <w:t>Integer breadth;</w:t>
+      </w:r>
+    </w:p>
+    <w:p>
+      <w:r>
+        <w:t xml:space="preserve">Public void </w:t>
+      </w:r>
+      <w:proofErr w:type="gramStart"/>
+      <w:r>
+        <w:rPr>
+          <w:b/>
+          <w:bCs/>
+        </w:rPr>
         <w:t>Area</w:t>
       </w:r>
-      <w:proofErr w:type="spellEnd"/>
-      <w:r>
-        <w:t xml:space="preserve"> {</w:t>
-      </w:r>
-    </w:p>
-    <w:p>
-      <w:r>
-        <w:t>Integer side;</w:t>
-      </w:r>
-    </w:p>
-    <w:p>
-      <w:r>
-        <w:t>Integer length;</w:t>
-      </w:r>
-    </w:p>
-    <w:p>
-      <w:r>
-        <w:t>Integer breadth;</w:t>
+      <w:r>
+        <w:t>(</w:t>
+      </w:r>
+      <w:proofErr w:type="gramEnd"/>
+      <w:r>
+        <w:t>Integer side) {</w:t>
+      </w:r>
+    </w:p>
+    <w:p>
+      <w:r>
+        <w:t>Double area = side*side;</w:t>
+      </w:r>
+    </w:p>
+    <w:p>
+      <w:r>
+        <w:t>System.debug(area);</w:t>
+      </w:r>
+    </w:p>
+    <w:p>
+      <w:r>
+        <w:t>}</w:t>
+      </w:r>
+    </w:p>
+    <w:p>
+      <w:r>
+        <w:t xml:space="preserve">Public vid </w:t>
+      </w:r>
+      <w:proofErr w:type="gramStart"/>
+      <w:r>
+        <w:rPr>
+          <w:b/>
+          <w:bCs/>
+        </w:rPr>
+        <w:t>Area</w:t>
+      </w:r>
+      <w:r>
+        <w:t>(</w:t>
+      </w:r>
+      <w:proofErr w:type="gramEnd"/>
+      <w:r>
+        <w:t>Integer length, Integer breadth) {</w:t>
+      </w:r>
+    </w:p>
+    <w:p>
+      <w:r>
+        <w:t>Double area = length * breadth;</w:t>
+      </w:r>
+    </w:p>
+    <w:p>
+      <w:r>
+        <w:t>System.debug(area);</w:t>
+      </w:r>
+    </w:p>
+    <w:p>
+      <w:r>
+        <w:t>}</w:t>
+      </w:r>
+    </w:p>
+    <w:p>
+      <w:r>
+        <w:t>}</w:t>
+      </w:r>
+    </w:p>
+    <w:p>
+      <w:r>
+        <w:t>In the above example the method area is Overoaded. And this method has different method signatures.</w:t>
+      </w:r>
+    </w:p>
+    <w:p>
+      <w:r>
+        <w:rPr>
+          <w:highlight w:val="yellow"/>
+        </w:rPr>
+        <w:t>Dynamic Polymorphism</w:t>
+      </w:r>
+      <w:r>
+        <w:t xml:space="preserve"> happens at runtime. Meaning that at runtime it will be decided that which method will be called.</w:t>
+      </w:r>
+      <w:r>
+        <w:t xml:space="preserve"> Dynamic Polymorphism is also called Method Overriding. </w:t>
+      </w:r>
+    </w:p>
+    <w:p>
+      <w:r>
+        <w:t>Eg: Public class car {</w:t>
       </w:r>
     </w:p>
     <w:p>
       <w:r>
         <w:t xml:space="preserve">Public void </w:t>
       </w:r>
-      <w:r>
-        <w:rPr>
-          <w:b/>
-          <w:bCs/>
-        </w:rPr>
-        <w:t>Area</w:t>
-      </w:r>
-      <w:r>
-        <w:t>(Integer side) {</w:t>
-      </w:r>
-    </w:p>
-    <w:p>
-      <w:r>
-        <w:t>Double area = side*side;</w:t>
-      </w:r>
-    </w:p>
-    <w:p>
-      <w:proofErr w:type="spellStart"/>
-      <w:r>
-        <w:t>System.debug</w:t>
-      </w:r>
-      <w:proofErr w:type="spellEnd"/>
-      <w:r>
-        <w:t>(area);</w:t>
+      <w:proofErr w:type="gramStart"/>
+      <w:r>
+        <w:t>color(</w:t>
+      </w:r>
+      <w:proofErr w:type="gramEnd"/>
+      <w:r>
+        <w:t>) {</w:t>
+      </w:r>
+    </w:p>
+    <w:p>
+      <w:r>
+        <w:t>System.debug(‘</w:t>
+      </w:r>
+      <w:r>
+        <w:t xml:space="preserve">Generic </w:t>
+      </w:r>
+      <w:r>
+        <w:t>Red car</w:t>
+      </w:r>
+      <w:r>
+        <w:t>’);</w:t>
       </w:r>
     </w:p>
     <w:p>
@@ -858,341 +927,198 @@
     </w:p>
     <w:p>
       <w:r>
-        <w:t xml:space="preserve">Public vid </w:t>
-      </w:r>
-      <w:r>
-        <w:rPr>
-          <w:b/>
-          <w:bCs/>
-        </w:rPr>
-        <w:t>Area</w:t>
-      </w:r>
-      <w:r>
-        <w:t>(Integer length, Integer breadth) {</w:t>
-      </w:r>
-    </w:p>
-    <w:p>
-      <w:r>
-        <w:t>Double area = length * breadth;</w:t>
-      </w:r>
-    </w:p>
-    <w:p>
-      <w:proofErr w:type="spellStart"/>
-      <w:r>
-        <w:t>System.debug</w:t>
-      </w:r>
-      <w:proofErr w:type="spellEnd"/>
-      <w:r>
-        <w:t>(area);</w:t>
-      </w:r>
-    </w:p>
-    <w:p>
-      <w:r>
         <w:t>}</w:t>
       </w:r>
     </w:p>
     <w:p>
       <w:r>
+        <w:t>Public class TataCar extends Car {</w:t>
+      </w:r>
+    </w:p>
+    <w:p>
+      <w:r>
+        <w:t xml:space="preserve">Public void </w:t>
+      </w:r>
+      <w:proofErr w:type="gramStart"/>
+      <w:r>
+        <w:t>color(</w:t>
+      </w:r>
+      <w:proofErr w:type="gramEnd"/>
+      <w:r>
+        <w:t>) {</w:t>
+      </w:r>
+    </w:p>
+    <w:p>
+      <w:r>
+        <w:lastRenderedPageBreak/>
+        <w:t>System.debug(‘Tata Red car’);</w:t>
+      </w:r>
+    </w:p>
+    <w:p>
+      <w:r>
         <w:t>}</w:t>
       </w:r>
     </w:p>
     <w:p>
       <w:r>
-        <w:t xml:space="preserve">In the above example the method area is </w:t>
-      </w:r>
-      <w:proofErr w:type="spellStart"/>
-      <w:r>
-        <w:t>Overoaded</w:t>
-      </w:r>
-      <w:proofErr w:type="spellEnd"/>
-      <w:r>
-        <w:t>. And this method has different method signatures.</w:t>
-      </w:r>
-    </w:p>
-    <w:p>
-      <w:r>
-        <w:rPr>
-          <w:highlight w:val="yellow"/>
-        </w:rPr>
-        <w:t>Dynamic Polymorphism</w:t>
-      </w:r>
-      <w:r>
-        <w:t xml:space="preserve"> happens at runtime. Meaning that at runtime it will be decided that which method will be called.</w:t>
-      </w:r>
-      <w:r>
-        <w:t xml:space="preserve"> Dynamic Polymorphism is also called Method Overriding. </w:t>
-      </w:r>
-    </w:p>
-    <w:p>
-      <w:proofErr w:type="spellStart"/>
-      <w:r>
-        <w:t>Eg</w:t>
-      </w:r>
-      <w:proofErr w:type="spellEnd"/>
-      <w:r>
-        <w:t>: Public class car {</w:t>
-      </w:r>
-    </w:p>
-    <w:p>
-      <w:r>
-        <w:t xml:space="preserve">Public void </w:t>
-      </w:r>
-      <w:proofErr w:type="spellStart"/>
-      <w:r>
-        <w:t>color</w:t>
-      </w:r>
-      <w:proofErr w:type="spellEnd"/>
-      <w:r>
-        <w:t>() {</w:t>
-      </w:r>
-    </w:p>
-    <w:p>
-      <w:proofErr w:type="spellStart"/>
-      <w:r>
-        <w:t>System.debug</w:t>
-      </w:r>
-      <w:proofErr w:type="spellEnd"/>
-      <w:r>
-        <w:t>(‘</w:t>
-      </w:r>
-      <w:r>
-        <w:t xml:space="preserve">Generic </w:t>
-      </w:r>
-      <w:r>
-        <w:t>Red car</w:t>
-      </w:r>
-      <w:r>
-        <w:t>’);</w:t>
-      </w:r>
-    </w:p>
-    <w:p>
-      <w:r>
         <w:t>}</w:t>
       </w:r>
     </w:p>
     <w:p>
       <w:r>
+        <w:t xml:space="preserve">Now when this </w:t>
+      </w:r>
+      <w:proofErr w:type="gramStart"/>
+      <w:r>
+        <w:t>color(</w:t>
+      </w:r>
+      <w:proofErr w:type="gramEnd"/>
+      <w:r>
+        <w:t>) will be called/invoked, at runtime it will be decided that which class’s method will be invoked.</w:t>
+      </w:r>
+    </w:p>
+    <w:p>
+      <w:r>
+        <w:rPr>
+          <w:b/>
+          <w:bCs/>
+        </w:rPr>
+        <w:t>Abstraction:</w:t>
+      </w:r>
+      <w:r>
+        <w:t xml:space="preserve"> </w:t>
+      </w:r>
+      <w:r>
+        <w:t>Hiding the data and showing/exposing only the relevant/necessary part is called Abstrac</w:t>
+      </w:r>
+      <w:r>
+        <w:t>ti</w:t>
+      </w:r>
+      <w:r>
+        <w:t>on.</w:t>
+      </w:r>
+      <w:r>
+        <w:t xml:space="preserve"> Hiding internal details and showing functionality is abstraction.</w:t>
+      </w:r>
+      <w:r>
+        <w:t xml:space="preserve"> We use inheritance for implementing abstraction.</w:t>
+      </w:r>
+      <w:r>
+        <w:t xml:space="preserve"> Access </w:t>
+      </w:r>
+      <w:proofErr w:type="gramStart"/>
+      <w:r>
+        <w:t>Specifiers(</w:t>
+      </w:r>
+      <w:proofErr w:type="gramEnd"/>
+      <w:r>
+        <w:t>public, private, protected) are also used to achieve abstraction.</w:t>
+      </w:r>
+      <w:r>
+        <w:t xml:space="preserve"> </w:t>
+      </w:r>
+      <w:r>
+        <w:t>Hiding internal complexity and showing functionality is known as abstraction.</w:t>
+      </w:r>
+    </w:p>
+    <w:p>
+      <w:r>
+        <w:rPr>
+          <w:b/>
+          <w:bCs/>
+        </w:rPr>
+        <w:t>Encapsulation:</w:t>
+      </w:r>
+      <w:r>
+        <w:t xml:space="preserve"> </w:t>
+      </w:r>
+      <w:r>
+        <w:t>Capsulating/binding the data into a single unit is called Encapsulation.</w:t>
+      </w:r>
+      <w:r>
+        <w:t xml:space="preserve"> We use classes and Interfaces to implement encapsulation.</w:t>
+      </w:r>
+      <w:r>
+        <w:t xml:space="preserve"> Encapsulation is used to provide a better security to data. Moreover, we can manipulate the data</w:t>
+      </w:r>
+      <w:r>
+        <w:t xml:space="preserve"> using encapsulation.</w:t>
+      </w:r>
+    </w:p>
+    <w:p>
+      <w:r>
+        <w:t>Global class BatchClass implements Database.Batchable {</w:t>
+      </w:r>
+    </w:p>
+    <w:p>
+      <w:r>
         <w:t>}</w:t>
       </w:r>
     </w:p>
-    <w:p>
-      <w:r>
-        <w:t xml:space="preserve">Public class </w:t>
-      </w:r>
-      <w:proofErr w:type="spellStart"/>
-      <w:r>
-        <w:t>TataCar</w:t>
-      </w:r>
-      <w:proofErr w:type="spellEnd"/>
-      <w:r>
-        <w:t xml:space="preserve"> extends Car {</w:t>
-      </w:r>
-    </w:p>
-    <w:p>
-      <w:r>
-        <w:t xml:space="preserve">Public void </w:t>
-      </w:r>
-      <w:proofErr w:type="spellStart"/>
-      <w:r>
-        <w:t>color</w:t>
-      </w:r>
-      <w:proofErr w:type="spellEnd"/>
-      <w:r>
-        <w:t>() {</w:t>
-      </w:r>
-    </w:p>
-    <w:p>
-      <w:proofErr w:type="spellStart"/>
-      <w:r>
-        <w:lastRenderedPageBreak/>
-        <w:t>System.debug</w:t>
-      </w:r>
-      <w:proofErr w:type="spellEnd"/>
-      <w:r>
-        <w:t>(‘Tata Red car’);</w:t>
-      </w:r>
-    </w:p>
-    <w:p>
-      <w:r>
-        <w:t>}</w:t>
-      </w:r>
-    </w:p>
-    <w:p>
-      <w:r>
-        <w:t>}</w:t>
-      </w:r>
-    </w:p>
-    <w:p>
-      <w:r>
-        <w:t xml:space="preserve">Now when this </w:t>
-      </w:r>
-      <w:proofErr w:type="spellStart"/>
-      <w:r>
-        <w:t>color</w:t>
-      </w:r>
-      <w:proofErr w:type="spellEnd"/>
-      <w:r>
-        <w:t>() will be called/invoked, at runtime it will be decided that which class’s method will be invoked.</w:t>
-      </w:r>
-    </w:p>
-    <w:p>
-      <w:r>
-        <w:rPr>
-          <w:b/>
-          <w:bCs/>
-        </w:rPr>
-        <w:t>Abstraction:</w:t>
-      </w:r>
-      <w:r>
+    <w:p/>
+    <w:p>
+      <w:pPr>
+        <w:rPr>
+          <w:b/>
+          <w:bCs/>
+        </w:rPr>
+      </w:pPr>
+      <w:r>
+        <w:rPr>
+          <w:b/>
+          <w:bCs/>
+        </w:rPr>
+        <w:t>Q:</w:t>
+      </w:r>
+      <w:r>
+        <w:rPr>
+          <w:b/>
+          <w:bCs/>
+        </w:rPr>
         <w:t xml:space="preserve"> </w:t>
       </w:r>
       <w:r>
-        <w:t>Hiding the data and showing/exposing only the relevant/necessary part is called Abstrac</w:t>
-      </w:r>
-      <w:r>
-        <w:t>ti</w:t>
-      </w:r>
-      <w:r>
-        <w:t>on.</w:t>
-      </w:r>
-      <w:r>
-        <w:t xml:space="preserve"> Hiding internal details and showing functionality is abstraction.</w:t>
-      </w:r>
-      <w:r>
-        <w:t xml:space="preserve"> We use inheritance for implementing abstraction.</w:t>
-      </w:r>
-      <w:r>
-        <w:t xml:space="preserve"> Access Specifiers(public, private, protected) are also used to achieve abstraction.</w:t>
+        <w:rPr>
+          <w:b/>
+          <w:bCs/>
+        </w:rPr>
+        <w:t xml:space="preserve">Constructor Overloading </w:t>
+      </w:r>
+      <w:r>
+        <w:rPr>
+          <w:b/>
+          <w:bCs/>
+        </w:rPr>
+        <w:t>i</w:t>
+      </w:r>
+      <w:r>
+        <w:rPr>
+          <w:b/>
+          <w:bCs/>
+        </w:rPr>
+        <w:t>n Apex</w:t>
+      </w:r>
+      <w:r>
+        <w:rPr>
+          <w:b/>
+          <w:bCs/>
+        </w:rPr>
+        <w:t>?</w:t>
+      </w:r>
+    </w:p>
+    <w:p>
+      <w:r>
+        <w:rPr>
+          <w:b/>
+          <w:bCs/>
+        </w:rPr>
+        <w:t>A:</w:t>
       </w:r>
       <w:r>
         <w:t xml:space="preserve"> </w:t>
       </w:r>
       <w:r>
-        <w:t>Hiding internal complexity and showing functionality is known as abstraction.</w:t>
-      </w:r>
-    </w:p>
-    <w:p>
-      <w:r>
-        <w:rPr>
-          <w:b/>
-          <w:bCs/>
-        </w:rPr>
-        <w:t>Encapsulation:</w:t>
-      </w:r>
-      <w:r>
-        <w:t xml:space="preserve"> </w:t>
-      </w:r>
-      <w:r>
-        <w:t>Capsulating/binding the data into a single unit is called Encapsulation.</w:t>
-      </w:r>
-      <w:r>
-        <w:t xml:space="preserve"> We use classes and Interfaces to implement encapsulation.</w:t>
-      </w:r>
-      <w:r>
-        <w:t xml:space="preserve"> Encapsulation is used to provide a better security to data. Moreover, we can manipulate the data</w:t>
-      </w:r>
-      <w:r>
-        <w:t xml:space="preserve"> using encapsulation.</w:t>
-      </w:r>
-    </w:p>
-    <w:p>
-      <w:r>
-        <w:t xml:space="preserve">Global class </w:t>
-      </w:r>
-      <w:proofErr w:type="spellStart"/>
-      <w:r>
-        <w:t>BatchClass</w:t>
-      </w:r>
-      <w:proofErr w:type="spellEnd"/>
-      <w:r>
-        <w:t xml:space="preserve"> implements </w:t>
-      </w:r>
-      <w:proofErr w:type="spellStart"/>
-      <w:r>
-        <w:t>Database.Batchable</w:t>
-      </w:r>
-      <w:proofErr w:type="spellEnd"/>
-      <w:r>
-        <w:t xml:space="preserve"> {</w:t>
-      </w:r>
-    </w:p>
-    <w:p>
-      <w:r>
-        <w:t>}</w:t>
-      </w:r>
-    </w:p>
-    <w:p/>
-    <w:p>
-      <w:pPr>
-        <w:rPr>
-          <w:b/>
-          <w:bCs/>
-        </w:rPr>
-      </w:pPr>
-      <w:r>
-        <w:rPr>
-          <w:b/>
-          <w:bCs/>
-        </w:rPr>
-        <w:t>Q:</w:t>
-      </w:r>
-      <w:r>
-        <w:rPr>
-          <w:b/>
-          <w:bCs/>
-        </w:rPr>
-        <w:t xml:space="preserve"> </w:t>
-      </w:r>
-      <w:r>
-        <w:rPr>
-          <w:b/>
-          <w:bCs/>
-        </w:rPr>
-        <w:t xml:space="preserve">Constructor Overloading </w:t>
-      </w:r>
-      <w:r>
-        <w:rPr>
-          <w:b/>
-          <w:bCs/>
-        </w:rPr>
-        <w:t>i</w:t>
-      </w:r>
-      <w:r>
-        <w:rPr>
-          <w:b/>
-          <w:bCs/>
-        </w:rPr>
-        <w:t>n Apex</w:t>
-      </w:r>
-      <w:r>
-        <w:rPr>
-          <w:b/>
-          <w:bCs/>
-        </w:rPr>
-        <w:t>?</w:t>
-      </w:r>
-    </w:p>
-    <w:p>
-      <w:r>
-        <w:rPr>
-          <w:b/>
-          <w:bCs/>
-        </w:rPr>
-        <w:t>A:</w:t>
-      </w:r>
-      <w:r>
-        <w:t xml:space="preserve"> </w:t>
-      </w:r>
-      <w:r>
-        <w:t xml:space="preserve">public class </w:t>
-      </w:r>
-      <w:proofErr w:type="spellStart"/>
-      <w:r>
-        <w:t>TestClass</w:t>
-      </w:r>
-      <w:proofErr w:type="spellEnd"/>
-      <w:r>
-        <w:t xml:space="preserve"> {</w:t>
+        <w:t>public class TestClass {</w:t>
       </w:r>
     </w:p>
     <w:p>
@@ -1200,13 +1126,13 @@
         <w:tab/>
         <w:t xml:space="preserve">Public </w:t>
       </w:r>
-      <w:proofErr w:type="spellStart"/>
-      <w:r>
-        <w:t>TestClass</w:t>
-      </w:r>
-      <w:proofErr w:type="spellEnd"/>
-      <w:r>
-        <w:t>(){</w:t>
+      <w:proofErr w:type="gramStart"/>
+      <w:r>
+        <w:t>TestClass(</w:t>
+      </w:r>
+      <w:proofErr w:type="gramEnd"/>
+      <w:r>
+        <w:t>){</w:t>
       </w:r>
     </w:p>
     <w:p>
@@ -1217,15 +1143,7 @@
         <w:t>//Default constructor</w:t>
       </w:r>
       <w:r>
-        <w:t xml:space="preserve"> or </w:t>
-      </w:r>
-      <w:proofErr w:type="spellStart"/>
-      <w:r>
-        <w:t>ParameterLess</w:t>
-      </w:r>
-      <w:proofErr w:type="spellEnd"/>
-      <w:r>
-        <w:t xml:space="preserve"> Constructor</w:t>
+        <w:t xml:space="preserve"> or ParameterLess Constructor</w:t>
       </w:r>
     </w:p>
     <w:p>
@@ -1243,21 +1161,13 @@
       <w:r>
         <w:t xml:space="preserve">Public </w:t>
       </w:r>
-      <w:proofErr w:type="spellStart"/>
-      <w:r>
-        <w:t>TestClass</w:t>
-      </w:r>
-      <w:proofErr w:type="spellEnd"/>
-      <w:r>
-        <w:t xml:space="preserve">(Boolean </w:t>
-      </w:r>
-      <w:proofErr w:type="spellStart"/>
-      <w:r>
-        <w:t>isFalse</w:t>
-      </w:r>
-      <w:proofErr w:type="spellEnd"/>
-      <w:r>
-        <w:t>){</w:t>
+      <w:proofErr w:type="gramStart"/>
+      <w:r>
+        <w:t>TestClass(</w:t>
+      </w:r>
+      <w:proofErr w:type="gramEnd"/>
+      <w:r>
+        <w:t>Boolean isFalse){</w:t>
       </w:r>
     </w:p>
     <w:p>
@@ -1266,15 +1176,7 @@
       </w:pPr>
       <w:r>
         <w:tab/>
-        <w:t>//</w:t>
-      </w:r>
-      <w:proofErr w:type="spellStart"/>
-      <w:r>
-        <w:t>Paramaterized</w:t>
-      </w:r>
-      <w:proofErr w:type="spellEnd"/>
-      <w:r>
-        <w:t xml:space="preserve"> Constructor</w:t>
+        <w:t>//Paramaterized Constructor</w:t>
       </w:r>
     </w:p>
     <w:p>
@@ -1292,71 +1194,265 @@
       <w:r>
         <w:t xml:space="preserve">Public </w:t>
       </w:r>
-      <w:proofErr w:type="spellStart"/>
-      <w:r>
-        <w:t>TestClass</w:t>
-      </w:r>
-      <w:proofErr w:type="spellEnd"/>
+      <w:proofErr w:type="gramStart"/>
+      <w:r>
+        <w:t>TestClass(</w:t>
+      </w:r>
+      <w:proofErr w:type="gramEnd"/>
+      <w:r>
+        <w:t>Boolean isTrue</w:t>
+      </w:r>
+      <w:r>
+        <w:t>, String Name</w:t>
+      </w:r>
+      <w:r>
+        <w:t>) {</w:t>
+      </w:r>
+    </w:p>
+    <w:p>
+      <w:pPr>
+        <w:ind w:firstLine="720"/>
+      </w:pPr>
+      <w:r>
+        <w:t xml:space="preserve"> //Paramaterized Constructor</w:t>
+      </w:r>
+    </w:p>
+    <w:p>
+      <w:pPr>
+        <w:ind w:firstLine="720"/>
+      </w:pPr>
+      <w:r>
+        <w:t>}</w:t>
+      </w:r>
+    </w:p>
+    <w:p>
+      <w:r>
+        <w:t>}</w:t>
+      </w:r>
+    </w:p>
+    <w:p>
+      <w:pPr>
+        <w:rPr>
+          <w:b/>
+          <w:bCs/>
+        </w:rPr>
+      </w:pPr>
+      <w:r>
+        <w:rPr>
+          <w:b/>
+          <w:bCs/>
+        </w:rPr>
+        <w:t>Q: Assert statements in Apex</w:t>
+      </w:r>
+    </w:p>
+    <w:p>
+      <w:r>
+        <w:rPr>
+          <w:b/>
+          <w:bCs/>
+        </w:rPr>
+        <w:t>A:</w:t>
+      </w:r>
+      <w:r>
+        <w:t xml:space="preserve"> </w:t>
+      </w:r>
+      <w:r>
+        <w:rPr>
+          <w:highlight w:val="yellow"/>
+        </w:rPr>
+        <w:t>System.assert()</w:t>
+      </w:r>
+    </w:p>
+    <w:p>
+      <w:r>
+        <w:t xml:space="preserve">This statement has 2 </w:t>
+      </w:r>
+      <w:proofErr w:type="gramStart"/>
+      <w:r>
+        <w:t>parameter</w:t>
+      </w:r>
+      <w:proofErr w:type="gramEnd"/>
+      <w:r>
+        <w:t>. 1. Is the condition. 2</w:t>
+      </w:r>
+      <w:proofErr w:type="gramStart"/>
+      <w:r>
+        <w:rPr>
+          <w:vertAlign w:val="superscript"/>
+        </w:rPr>
+        <w:t>nd</w:t>
+      </w:r>
       <w:r>
         <w:t>(</w:t>
       </w:r>
-      <w:r>
-        <w:t xml:space="preserve">Boolean </w:t>
-      </w:r>
-      <w:proofErr w:type="spellStart"/>
-      <w:r>
-        <w:t>isTrue</w:t>
-      </w:r>
-      <w:proofErr w:type="spellEnd"/>
-      <w:r>
-        <w:t>, String Name</w:t>
-      </w:r>
-      <w:r>
-        <w:t>) {</w:t>
-      </w:r>
-    </w:p>
-    <w:p>
-      <w:pPr>
-        <w:ind w:firstLine="720"/>
-      </w:pPr>
-      <w:r>
-        <w:t xml:space="preserve"> //</w:t>
-      </w:r>
-      <w:proofErr w:type="spellStart"/>
-      <w:r>
-        <w:t>Paramaterized</w:t>
-      </w:r>
-      <w:proofErr w:type="spellEnd"/>
-      <w:r>
-        <w:t xml:space="preserve"> Constructor</w:t>
-      </w:r>
-    </w:p>
-    <w:p>
-      <w:pPr>
-        <w:ind w:firstLine="720"/>
-      </w:pPr>
-      <w:r>
-        <w:t>}</w:t>
-      </w:r>
-    </w:p>
-    <w:p>
-      <w:r>
-        <w:t>}</w:t>
-      </w:r>
-    </w:p>
-    <w:p>
-      <w:pPr>
-        <w:rPr>
-          <w:b/>
-          <w:bCs/>
-        </w:rPr>
-      </w:pPr>
-      <w:r>
-        <w:rPr>
-          <w:b/>
-          <w:bCs/>
-        </w:rPr>
-        <w:t>Q: Assert statements in Apex</w:t>
+      <w:proofErr w:type="gramEnd"/>
+      <w:r>
+        <w:t>Optional) is the message.</w:t>
+      </w:r>
+    </w:p>
+    <w:p>
+      <w:r>
+        <w:t>System.assert() is used to assert that the specified condition is true.</w:t>
+      </w:r>
+      <w:r>
+        <w:t xml:space="preserve"> If the condition is false then </w:t>
+      </w:r>
+      <w:proofErr w:type="gramStart"/>
+      <w:r>
+        <w:t>a</w:t>
+      </w:r>
+      <w:proofErr w:type="gramEnd"/>
+      <w:r>
+        <w:t xml:space="preserve"> error is thrown.</w:t>
+      </w:r>
+    </w:p>
+    <w:p/>
+    <w:p>
+      <w:r>
+        <w:rPr>
+          <w:highlight w:val="yellow"/>
+        </w:rPr>
+        <w:lastRenderedPageBreak/>
+        <w:t>System.AssertEquals()</w:t>
+      </w:r>
+    </w:p>
+    <w:p>
+      <w:r>
+        <w:t>This</w:t>
+      </w:r>
+      <w:r>
+        <w:t xml:space="preserve"> statement takes 3 parameters 1</w:t>
+      </w:r>
+      <w:proofErr w:type="gramStart"/>
+      <w:r>
+        <w:rPr>
+          <w:vertAlign w:val="superscript"/>
+        </w:rPr>
+        <w:t>st</w:t>
+      </w:r>
+      <w:r>
+        <w:t xml:space="preserve">  The</w:t>
+      </w:r>
+      <w:proofErr w:type="gramEnd"/>
+      <w:r>
+        <w:t xml:space="preserve"> actual result, 2</w:t>
+      </w:r>
+      <w:r>
+        <w:rPr>
+          <w:vertAlign w:val="superscript"/>
+        </w:rPr>
+        <w:t>nd</w:t>
+      </w:r>
+      <w:r>
+        <w:t xml:space="preserve"> </w:t>
+      </w:r>
+      <w:r>
+        <w:t>the expected result, 3</w:t>
+      </w:r>
+      <w:r>
+        <w:rPr>
+          <w:vertAlign w:val="superscript"/>
+        </w:rPr>
+        <w:t>rd</w:t>
+      </w:r>
+      <w:r>
+        <w:t xml:space="preserve"> is the message(optional).</w:t>
+      </w:r>
+    </w:p>
+    <w:p>
+      <w:r>
+        <w:t>System.AssertEquals() is used to compare whether the actual result and the expected result</w:t>
+      </w:r>
+      <w:r>
+        <w:t xml:space="preserve"> are equal or not. If not equal then it will throw an Error.</w:t>
+      </w:r>
+    </w:p>
+    <w:p>
+      <w:r>
+        <w:rPr>
+          <w:highlight w:val="yellow"/>
+        </w:rPr>
+        <w:t>System.AssertNotEquals()</w:t>
+      </w:r>
+    </w:p>
+    <w:p>
+      <w:r>
+        <w:t>This statement takes 3 parameters 1</w:t>
+      </w:r>
+      <w:r>
+        <w:rPr>
+          <w:vertAlign w:val="superscript"/>
+        </w:rPr>
+        <w:t>st</w:t>
+      </w:r>
+      <w:r>
+        <w:t xml:space="preserve"> </w:t>
+      </w:r>
+      <w:proofErr w:type="gramStart"/>
+      <w:r>
+        <w:t xml:space="preserve">The </w:t>
+      </w:r>
+      <w:r>
+        <w:t xml:space="preserve"> </w:t>
+      </w:r>
+      <w:r>
+        <w:t>actual</w:t>
+      </w:r>
+      <w:proofErr w:type="gramEnd"/>
+      <w:r>
+        <w:t xml:space="preserve"> result, 2</w:t>
+      </w:r>
+      <w:r>
+        <w:rPr>
+          <w:vertAlign w:val="superscript"/>
+        </w:rPr>
+        <w:t>nd</w:t>
+      </w:r>
+      <w:r>
+        <w:t xml:space="preserve"> the expected result, 3</w:t>
+      </w:r>
+      <w:r>
+        <w:rPr>
+          <w:vertAlign w:val="superscript"/>
+        </w:rPr>
+        <w:t>rd</w:t>
+      </w:r>
+      <w:r>
+        <w:t xml:space="preserve"> is the message(optional).</w:t>
+      </w:r>
+    </w:p>
+    <w:p>
+      <w:r>
+        <w:t>System.AssertNotEquals() is used to compare whether the actual result and the expected result are equal or not. If equal then it will throw an Error.</w:t>
+      </w:r>
+    </w:p>
+    <w:p>
+      <w:pPr>
+        <w:rPr>
+          <w:b/>
+          <w:bCs/>
+        </w:rPr>
+      </w:pPr>
+      <w:r>
+        <w:rPr>
+          <w:b/>
+          <w:bCs/>
+        </w:rPr>
+        <w:t>Q:</w:t>
+      </w:r>
+      <w:r>
+        <w:rPr>
+          <w:b/>
+          <w:bCs/>
+        </w:rPr>
+        <w:t xml:space="preserve"> H</w:t>
+      </w:r>
+      <w:r>
+        <w:rPr>
+          <w:b/>
+          <w:bCs/>
+        </w:rPr>
+        <w:t>ow can we maintain the chain of batch classes?</w:t>
       </w:r>
     </w:p>
     <w:p>
@@ -1368,238 +1464,7 @@
         <w:t>A:</w:t>
       </w:r>
       <w:r>
-        <w:t xml:space="preserve"> </w:t>
-      </w:r>
-      <w:proofErr w:type="spellStart"/>
-      <w:r>
-        <w:rPr>
-          <w:highlight w:val="yellow"/>
-        </w:rPr>
-        <w:t>System.assert</w:t>
-      </w:r>
-      <w:proofErr w:type="spellEnd"/>
-      <w:r>
-        <w:rPr>
-          <w:highlight w:val="yellow"/>
-        </w:rPr>
-        <w:t>()</w:t>
-      </w:r>
-    </w:p>
-    <w:p>
-      <w:r>
-        <w:t>This statement has 2 parameter. 1. Is the condition. 2</w:t>
-      </w:r>
-      <w:r>
-        <w:rPr>
-          <w:vertAlign w:val="superscript"/>
-        </w:rPr>
-        <w:t>nd</w:t>
-      </w:r>
-      <w:r>
-        <w:t>(Optional) is the message.</w:t>
-      </w:r>
-    </w:p>
-    <w:p>
-      <w:proofErr w:type="spellStart"/>
-      <w:r>
-        <w:t>System.assert</w:t>
-      </w:r>
-      <w:proofErr w:type="spellEnd"/>
-      <w:r>
-        <w:t>() is used to assert that the specified condition is true.</w:t>
-      </w:r>
-      <w:r>
-        <w:t xml:space="preserve"> If the condition is false then </w:t>
-      </w:r>
-      <w:proofErr w:type="spellStart"/>
-      <w:r>
-        <w:t>a</w:t>
-      </w:r>
-      <w:proofErr w:type="spellEnd"/>
-      <w:r>
-        <w:t xml:space="preserve"> error is thrown.</w:t>
-      </w:r>
-    </w:p>
-    <w:p/>
-    <w:p>
-      <w:proofErr w:type="spellStart"/>
-      <w:r>
-        <w:rPr>
-          <w:highlight w:val="yellow"/>
-        </w:rPr>
-        <w:lastRenderedPageBreak/>
-        <w:t>System.AssertEquals</w:t>
-      </w:r>
-      <w:proofErr w:type="spellEnd"/>
-      <w:r>
-        <w:rPr>
-          <w:highlight w:val="yellow"/>
-        </w:rPr>
-        <w:t>()</w:t>
-      </w:r>
-    </w:p>
-    <w:p>
-      <w:r>
-        <w:t>This</w:t>
-      </w:r>
-      <w:r>
-        <w:t xml:space="preserve"> statement takes 3 parameters 1</w:t>
-      </w:r>
-      <w:r>
-        <w:rPr>
-          <w:vertAlign w:val="superscript"/>
-        </w:rPr>
-        <w:t>st</w:t>
-      </w:r>
-      <w:r>
-        <w:t xml:space="preserve">  The actual result, 2</w:t>
-      </w:r>
-      <w:r>
-        <w:rPr>
-          <w:vertAlign w:val="superscript"/>
-        </w:rPr>
-        <w:t>nd</w:t>
-      </w:r>
-      <w:r>
-        <w:t xml:space="preserve"> </w:t>
-      </w:r>
-      <w:r>
-        <w:t>the expected result, 3</w:t>
-      </w:r>
-      <w:r>
-        <w:rPr>
-          <w:vertAlign w:val="superscript"/>
-        </w:rPr>
-        <w:t>rd</w:t>
-      </w:r>
-      <w:r>
-        <w:t xml:space="preserve"> is the message(optional).</w:t>
-      </w:r>
-    </w:p>
-    <w:p>
-      <w:proofErr w:type="spellStart"/>
-      <w:r>
-        <w:t>System.AssertEquals</w:t>
-      </w:r>
-      <w:proofErr w:type="spellEnd"/>
-      <w:r>
-        <w:t>() is used to compare whether the actual result and the expected result</w:t>
-      </w:r>
-      <w:r>
-        <w:t xml:space="preserve"> are equal or not. If not equal then it will throw an Error.</w:t>
-      </w:r>
-    </w:p>
-    <w:p>
-      <w:proofErr w:type="spellStart"/>
-      <w:r>
-        <w:rPr>
-          <w:highlight w:val="yellow"/>
-        </w:rPr>
-        <w:t>System.AssertNotEquals</w:t>
-      </w:r>
-      <w:proofErr w:type="spellEnd"/>
-      <w:r>
-        <w:rPr>
-          <w:highlight w:val="yellow"/>
-        </w:rPr>
-        <w:t>()</w:t>
-      </w:r>
-    </w:p>
-    <w:p>
-      <w:r>
-        <w:t>This statement takes 3 parameters 1</w:t>
-      </w:r>
-      <w:r>
-        <w:rPr>
-          <w:vertAlign w:val="superscript"/>
-        </w:rPr>
-        <w:t>st</w:t>
-      </w:r>
-      <w:r>
-        <w:t xml:space="preserve"> The </w:t>
-      </w:r>
-      <w:r>
-        <w:t xml:space="preserve"> </w:t>
-      </w:r>
-      <w:r>
-        <w:t>actual result, 2</w:t>
-      </w:r>
-      <w:r>
-        <w:rPr>
-          <w:vertAlign w:val="superscript"/>
-        </w:rPr>
-        <w:t>nd</w:t>
-      </w:r>
-      <w:r>
-        <w:t xml:space="preserve"> the expected result, 3</w:t>
-      </w:r>
-      <w:r>
-        <w:rPr>
-          <w:vertAlign w:val="superscript"/>
-        </w:rPr>
-        <w:t>rd</w:t>
-      </w:r>
-      <w:r>
-        <w:t xml:space="preserve"> is the message(optional).</w:t>
-      </w:r>
-    </w:p>
-    <w:p>
-      <w:proofErr w:type="spellStart"/>
-      <w:r>
-        <w:t>System.AssertNotEquals</w:t>
-      </w:r>
-      <w:proofErr w:type="spellEnd"/>
-      <w:r>
-        <w:t>() is used to compare whether the actual result and the expected result are equal or not. If equal then it will throw an Error.</w:t>
-      </w:r>
-    </w:p>
-    <w:p>
-      <w:pPr>
-        <w:rPr>
-          <w:b/>
-          <w:bCs/>
-        </w:rPr>
-      </w:pPr>
-      <w:r>
-        <w:rPr>
-          <w:b/>
-          <w:bCs/>
-        </w:rPr>
-        <w:t>Q:</w:t>
-      </w:r>
-      <w:r>
-        <w:rPr>
-          <w:b/>
-          <w:bCs/>
-        </w:rPr>
-        <w:t xml:space="preserve"> H</w:t>
-      </w:r>
-      <w:r>
-        <w:rPr>
-          <w:b/>
-          <w:bCs/>
-        </w:rPr>
-        <w:t>ow can we maintain the chain of batch classes?</w:t>
-      </w:r>
-    </w:p>
-    <w:p>
-      <w:r>
-        <w:rPr>
-          <w:b/>
-          <w:bCs/>
-        </w:rPr>
-        <w:t>A:</w:t>
-      </w:r>
-      <w:r>
-        <w:t xml:space="preserve"> In order to maintain the chain of batch classes. We first need to understand the 3 methods inside </w:t>
-      </w:r>
-      <w:proofErr w:type="spellStart"/>
-      <w:r>
-        <w:t>Database.batchable</w:t>
-      </w:r>
-      <w:proofErr w:type="spellEnd"/>
-      <w:r>
-        <w:t>.</w:t>
+        <w:t xml:space="preserve"> In order to maintain the chain of batch classes. We first need to understand the 3 methods inside Database.batchable.</w:t>
       </w:r>
     </w:p>
     <w:p>
@@ -1610,16 +1475,13 @@
           <w:numId w:val="2"/>
         </w:numPr>
       </w:pPr>
-      <w:r>
-        <w:t xml:space="preserve">Start() this method is executed once to send the list of </w:t>
-      </w:r>
-      <w:proofErr w:type="spellStart"/>
-      <w:r>
-        <w:t>sobjects</w:t>
-      </w:r>
-      <w:proofErr w:type="spellEnd"/>
-      <w:r>
-        <w:t xml:space="preserve"> to execute().</w:t>
+      <w:proofErr w:type="gramStart"/>
+      <w:r>
+        <w:t>Start(</w:t>
+      </w:r>
+      <w:proofErr w:type="gramEnd"/>
+      <w:r>
+        <w:t>) this method is executed once to send the list of sobjects to execute().</w:t>
       </w:r>
     </w:p>
     <w:p>
@@ -1630,16 +1492,13 @@
           <w:numId w:val="2"/>
         </w:numPr>
       </w:pPr>
-      <w:r>
-        <w:t xml:space="preserve">Execute() this method is executed multiple times depending upon the batch size, taking the </w:t>
-      </w:r>
-      <w:proofErr w:type="spellStart"/>
-      <w:r>
-        <w:t>sObjects</w:t>
-      </w:r>
-      <w:proofErr w:type="spellEnd"/>
-      <w:r>
-        <w:t xml:space="preserve"> on chunks.</w:t>
+      <w:proofErr w:type="gramStart"/>
+      <w:r>
+        <w:t>Execute(</w:t>
+      </w:r>
+      <w:proofErr w:type="gramEnd"/>
+      <w:r>
+        <w:t>) this method is executed multiple times depending upon the batch size, taking the sObjects on chunks.</w:t>
       </w:r>
     </w:p>
     <w:p>
@@ -1650,13 +1509,34 @@
           <w:numId w:val="2"/>
         </w:numPr>
       </w:pPr>
-      <w:r>
-        <w:t>Finish() is executed once and is used to do post processing implementations like sending email alerts etc.</w:t>
-      </w:r>
-    </w:p>
-    <w:p>
-      <w:r>
-        <w:t xml:space="preserve">So, the batch apex chaining can happen through the finish(). We can call another batch class from finish() method. </w:t>
+      <w:proofErr w:type="gramStart"/>
+      <w:r>
+        <w:t>Finish(</w:t>
+      </w:r>
+      <w:proofErr w:type="gramEnd"/>
+      <w:r>
+        <w:t>) is executed once and is used to do post processing implementations like sending email alerts etc.</w:t>
+      </w:r>
+    </w:p>
+    <w:p>
+      <w:r>
+        <w:t xml:space="preserve">So, the batch apex chaining can happen through the </w:t>
+      </w:r>
+      <w:proofErr w:type="gramStart"/>
+      <w:r>
+        <w:t>finish(</w:t>
+      </w:r>
+      <w:proofErr w:type="gramEnd"/>
+      <w:r>
+        <w:t xml:space="preserve">). We can call another batch class from </w:t>
+      </w:r>
+      <w:proofErr w:type="gramStart"/>
+      <w:r>
+        <w:t>finish(</w:t>
+      </w:r>
+      <w:proofErr w:type="gramEnd"/>
+      <w:r>
+        <w:t xml:space="preserve">) method. </w:t>
       </w:r>
       <w:r>
         <w:rPr>
@@ -1677,7 +1557,21 @@
         <w:rPr>
           <w:highlight w:val="yellow"/>
         </w:rPr>
-        <w:t>running concurrently. So the only 5 jobs can be chained</w:t>
+        <w:t xml:space="preserve">running concurrently. </w:t>
+      </w:r>
+      <w:proofErr w:type="gramStart"/>
+      <w:r>
+        <w:rPr>
+          <w:highlight w:val="yellow"/>
+        </w:rPr>
+        <w:t>So</w:t>
+      </w:r>
+      <w:proofErr w:type="gramEnd"/>
+      <w:r>
+        <w:rPr>
+          <w:highlight w:val="yellow"/>
+        </w:rPr>
+        <w:t xml:space="preserve"> the only 5 jobs can be chained</w:t>
       </w:r>
       <w:r>
         <w:t>.</w:t>
@@ -1695,42 +1589,26 @@
     </w:p>
     <w:p>
       <w:r>
-        <w:t>Public void finish(</w:t>
-      </w:r>
-      <w:proofErr w:type="spellStart"/>
-      <w:r>
-        <w:t>Database.BatchableContext</w:t>
-      </w:r>
-      <w:proofErr w:type="spellEnd"/>
-      <w:r>
-        <w:t xml:space="preserve"> </w:t>
-      </w:r>
-      <w:proofErr w:type="spellStart"/>
-      <w:r>
-        <w:t>bc</w:t>
-      </w:r>
-      <w:proofErr w:type="spellEnd"/>
-      <w:r>
-        <w:t>) {</w:t>
-      </w:r>
-    </w:p>
-    <w:p>
-      <w:r>
-        <w:t xml:space="preserve">Id </w:t>
-      </w:r>
-      <w:proofErr w:type="spellStart"/>
-      <w:r>
-        <w:t>firstBatchId</w:t>
-      </w:r>
-      <w:proofErr w:type="spellEnd"/>
-      <w:r>
-        <w:t xml:space="preserve"> = </w:t>
-      </w:r>
-      <w:proofErr w:type="spellStart"/>
+        <w:t xml:space="preserve">Public void </w:t>
+      </w:r>
+      <w:proofErr w:type="gramStart"/>
+      <w:r>
+        <w:t>finish(</w:t>
+      </w:r>
+      <w:proofErr w:type="gramEnd"/>
+      <w:r>
+        <w:t>Database.BatchableContext bc) {</w:t>
+      </w:r>
+    </w:p>
+    <w:p>
+      <w:r>
+        <w:t xml:space="preserve">Id firstBatchId = </w:t>
+      </w:r>
+      <w:proofErr w:type="gramStart"/>
       <w:r>
         <w:t>bc.getJobId</w:t>
       </w:r>
-      <w:proofErr w:type="spellEnd"/>
+      <w:proofErr w:type="gramEnd"/>
       <w:r>
         <w:t>();</w:t>
       </w:r>
@@ -1742,21 +1620,16 @@
       <w:r>
         <w:t xml:space="preserve">Id job2Id = </w:t>
       </w:r>
-      <w:proofErr w:type="spellStart"/>
-      <w:r>
-        <w:t>Database.executeBatch</w:t>
-      </w:r>
-      <w:proofErr w:type="spellEnd"/>
-      <w:r>
-        <w:t xml:space="preserve">(new </w:t>
-      </w:r>
-      <w:proofErr w:type="spellStart"/>
-      <w:r>
-        <w:t>otherBatchJob</w:t>
-      </w:r>
-      <w:proofErr w:type="spellEnd"/>
-      <w:r>
-        <w:t>(), 200);</w:t>
+      <w:r>
+        <w:t xml:space="preserve">Database.executeBatch(new </w:t>
+      </w:r>
+      <w:proofErr w:type="gramStart"/>
+      <w:r>
+        <w:t>otherBatchJob(</w:t>
+      </w:r>
+      <w:proofErr w:type="gramEnd"/>
+      <w:r>
+        <w:t>), 200);</w:t>
       </w:r>
     </w:p>
     <w:p>
@@ -2328,23 +2201,7 @@
           <w:b/>
           <w:bCs/>
         </w:rPr>
-        <w:t xml:space="preserve">such that </w:t>
-      </w:r>
-      <w:proofErr w:type="spellStart"/>
-      <w:r>
-        <w:rPr>
-          <w:b/>
-          <w:bCs/>
-        </w:rPr>
-        <w:t>LeadSource</w:t>
-      </w:r>
-      <w:proofErr w:type="spellEnd"/>
-      <w:r>
-        <w:rPr>
-          <w:b/>
-          <w:bCs/>
-        </w:rPr>
-        <w:t>__c should be either Web or Email or Walk-In</w:t>
+        <w:t>such that LeadSource__c should be either Web or Email or Walk-In</w:t>
       </w:r>
       <w:r>
         <w:rPr>
@@ -2365,12 +2222,14 @@
       <w:r>
         <w:t xml:space="preserve"> </w:t>
       </w:r>
+      <w:proofErr w:type="gramStart"/>
       <w:r>
         <w:t xml:space="preserve">NOT( </w:t>
       </w:r>
       <w:r>
         <w:t>OR</w:t>
       </w:r>
+      <w:proofErr w:type="gramEnd"/>
       <w:r>
         <w:t xml:space="preserve">( </w:t>
       </w:r>
@@ -2379,48 +2238,39 @@
       <w:pPr>
         <w:ind w:firstLine="720"/>
       </w:pPr>
+      <w:proofErr w:type="gramStart"/>
       <w:r>
         <w:t>ISPICKVAL(</w:t>
       </w:r>
-      <w:proofErr w:type="spellStart"/>
-      <w:r>
-        <w:t>LeadSource</w:t>
-      </w:r>
-      <w:proofErr w:type="spellEnd"/>
-      <w:r>
-        <w:t xml:space="preserve">__c, ‘Web’), </w:t>
+      <w:proofErr w:type="gramEnd"/>
+      <w:r>
+        <w:t xml:space="preserve">LeadSource__c, ‘Web’), </w:t>
       </w:r>
     </w:p>
     <w:p>
       <w:pPr>
         <w:ind w:firstLine="720"/>
       </w:pPr>
+      <w:proofErr w:type="gramStart"/>
       <w:r>
         <w:t>ISPICKVAL(</w:t>
       </w:r>
-      <w:proofErr w:type="spellStart"/>
-      <w:r>
-        <w:t>LeadSource</w:t>
-      </w:r>
-      <w:proofErr w:type="spellEnd"/>
-      <w:r>
-        <w:t xml:space="preserve">__c, ‘Email’), </w:t>
+      <w:proofErr w:type="gramEnd"/>
+      <w:r>
+        <w:t xml:space="preserve">LeadSource__c, ‘Email’), </w:t>
       </w:r>
     </w:p>
     <w:p>
       <w:pPr>
         <w:ind w:firstLine="720"/>
       </w:pPr>
+      <w:proofErr w:type="gramStart"/>
       <w:r>
         <w:t>ISPICKVAL(</w:t>
       </w:r>
-      <w:proofErr w:type="spellStart"/>
-      <w:r>
-        <w:t>LeadSource</w:t>
-      </w:r>
-      <w:proofErr w:type="spellEnd"/>
-      <w:r>
-        <w:t>__c, ‘Walk-In’)</w:t>
+      <w:proofErr w:type="gramEnd"/>
+      <w:r>
+        <w:t>LeadSource__c, ‘Walk-In’)</w:t>
       </w:r>
     </w:p>
     <w:p>
@@ -2485,23 +2335,49 @@
         </w:rPr>
         <w:t xml:space="preserve"> </w:t>
       </w:r>
+      <w:proofErr w:type="gramStart"/>
       <w:r>
         <w:t>OR(</w:t>
       </w:r>
-    </w:p>
-    <w:p>
-      <w:r>
-        <w:t xml:space="preserve">     ISPICKVAL(Ownership, ‘Public’),</w:t>
-      </w:r>
-    </w:p>
-    <w:p>
-      <w:r>
-        <w:t xml:space="preserve">     ISPICKVAL(Ownership, ‘Private’),</w:t>
-      </w:r>
-    </w:p>
-    <w:p>
-      <w:r>
-        <w:t xml:space="preserve">     ISPICKVAL(Ownership, ‘’)</w:t>
+      <w:proofErr w:type="gramEnd"/>
+    </w:p>
+    <w:p>
+      <w:r>
+        <w:t xml:space="preserve">     </w:t>
+      </w:r>
+      <w:proofErr w:type="gramStart"/>
+      <w:r>
+        <w:t>ISPICKVAL(</w:t>
+      </w:r>
+      <w:proofErr w:type="gramEnd"/>
+      <w:r>
+        <w:t>Ownership, ‘Public’),</w:t>
+      </w:r>
+    </w:p>
+    <w:p>
+      <w:r>
+        <w:t xml:space="preserve">     </w:t>
+      </w:r>
+      <w:proofErr w:type="gramStart"/>
+      <w:r>
+        <w:t>ISPICKVAL(</w:t>
+      </w:r>
+      <w:proofErr w:type="gramEnd"/>
+      <w:r>
+        <w:t>Ownership, ‘Private’),</w:t>
+      </w:r>
+    </w:p>
+    <w:p>
+      <w:r>
+        <w:t xml:space="preserve">     </w:t>
+      </w:r>
+      <w:proofErr w:type="gramStart"/>
+      <w:r>
+        <w:t>ISPICKVAL(</w:t>
+      </w:r>
+      <w:proofErr w:type="gramEnd"/>
+      <w:r>
+        <w:t>Ownership, ‘’)</w:t>
       </w:r>
     </w:p>
     <w:p>
@@ -2554,7 +2430,23 @@
         <w:t>A:</w:t>
       </w:r>
       <w:r>
-        <w:t xml:space="preserve"> WSDL(Web Service Description Language) file is provided by Salesforce. It is a XML document which contains a standardized description on how to communicate using a web service</w:t>
+        <w:t xml:space="preserve"> </w:t>
+      </w:r>
+      <w:proofErr w:type="gramStart"/>
+      <w:r>
+        <w:t>WSDL(</w:t>
+      </w:r>
+      <w:proofErr w:type="gramEnd"/>
+      <w:r>
+        <w:t xml:space="preserve">Web Service Description Language) file is provided by Salesforce. It is </w:t>
+      </w:r>
+      <w:proofErr w:type="gramStart"/>
+      <w:r>
+        <w:t>a</w:t>
+      </w:r>
+      <w:proofErr w:type="gramEnd"/>
+      <w:r>
+        <w:t xml:space="preserve"> XML document which contains a standardized description on how to communicate using a web service</w:t>
       </w:r>
       <w:r>
         <w:t>.</w:t>
@@ -2653,7 +2545,15 @@
         </w:numPr>
       </w:pPr>
       <w:r>
-        <w:t>It is static. Meaning it does not change if the modifications are made to an salesforce’s org configuration.</w:t>
+        <w:t xml:space="preserve">It is static. Meaning it does not change if the modifications are made to </w:t>
+      </w:r>
+      <w:proofErr w:type="gramStart"/>
+      <w:r>
+        <w:t>an</w:t>
+      </w:r>
+      <w:proofErr w:type="gramEnd"/>
+      <w:r>
+        <w:t xml:space="preserve"> salesforce’s org configuration.</w:t>
       </w:r>
     </w:p>
     <w:p>
@@ -2692,15 +2592,7 @@
         <w:t xml:space="preserve"> </w:t>
       </w:r>
       <w:r>
-        <w:t xml:space="preserve">Whenever we trying to perform any DML operations at the time of initial page load we will be ending up with an error called </w:t>
-      </w:r>
-      <w:proofErr w:type="spellStart"/>
-      <w:r>
-        <w:t>System.LimitException</w:t>
-      </w:r>
-      <w:proofErr w:type="spellEnd"/>
-      <w:r>
-        <w:t>: DML currently not allowed.</w:t>
+        <w:t>Whenever we trying to perform any DML operations at the time of initial page load we will be ending up with an error called System.LimitException: DML currently not allowed.</w:t>
       </w:r>
     </w:p>
     <w:p>
@@ -2708,6 +2600,72 @@
         <w:t>First, using DML in constructor will slow down initialization of your object. Second, it may fail and object just doesn't create at all.</w:t>
       </w:r>
     </w:p>
+    <w:p>
+      <w:pPr>
+        <w:rPr>
+          <w:b/>
+          <w:bCs/>
+        </w:rPr>
+      </w:pPr>
+      <w:r>
+        <w:rPr>
+          <w:b/>
+          <w:bCs/>
+        </w:rPr>
+        <w:t>Q: How restrict record access using record types?</w:t>
+      </w:r>
+    </w:p>
+    <w:p>
+      <w:r>
+        <w:rPr>
+          <w:b/>
+          <w:bCs/>
+        </w:rPr>
+        <w:t xml:space="preserve">A: </w:t>
+      </w:r>
+      <w:r>
+        <w:t xml:space="preserve">Create different record Types as per your requirement. </w:t>
+      </w:r>
+    </w:p>
+    <w:p>
+      <w:r>
+        <w:t xml:space="preserve">Now to control the access. First of </w:t>
+      </w:r>
+      <w:r>
+        <w:t>all,</w:t>
+      </w:r>
+      <w:r>
+        <w:t xml:space="preserve"> make the object OWD to private.</w:t>
+      </w:r>
+    </w:p>
+    <w:p>
+      <w:r>
+        <w:t xml:space="preserve">After that, create Sharing rule and use the </w:t>
+      </w:r>
+      <w:proofErr w:type="gramStart"/>
+      <w:r>
+        <w:t>criteria based</w:t>
+      </w:r>
+      <w:proofErr w:type="gramEnd"/>
+      <w:r>
+        <w:t xml:space="preserve"> rule on Record type values and then finally add public groups, users, roles to whom you need to provide the Access.</w:t>
+      </w:r>
+    </w:p>
+    <w:p>
+      <w:r>
+        <w:t xml:space="preserve">Reference: </w:t>
+      </w:r>
+      <w:hyperlink r:id="rId6" w:history="1">
+        <w:r>
+          <w:rPr>
+            <w:rStyle w:val="Hyperlink"/>
+          </w:rPr>
+          <w:t>https://www.youtube.com/watch?v=n0sYCKhZ-e0</w:t>
+        </w:r>
+      </w:hyperlink>
+    </w:p>
+    <w:p/>
+    <w:p/>
     <w:sectPr>
       <w:pgSz w:w="11906" w:h="16838"/>
       <w:pgMar w:top="1440" w:right="1440" w:bottom="1440" w:left="1440" w:header="708" w:footer="708" w:gutter="0"/>
@@ -3896,6 +3854,29 @@
       <w:contextualSpacing/>
     </w:pPr>
   </w:style>
+  <w:style w:type="character" w:styleId="Hyperlink">
+    <w:name w:val="Hyperlink"/>
+    <w:basedOn w:val="DefaultParagraphFont"/>
+    <w:uiPriority w:val="99"/>
+    <w:unhideWhenUsed/>
+    <w:rsid w:val="00FC6C68"/>
+    <w:rPr>
+      <w:color w:val="0563C1" w:themeColor="hyperlink"/>
+      <w:u w:val="single"/>
+    </w:rPr>
+  </w:style>
+  <w:style w:type="character" w:styleId="UnresolvedMention">
+    <w:name w:val="Unresolved Mention"/>
+    <w:basedOn w:val="DefaultParagraphFont"/>
+    <w:uiPriority w:val="99"/>
+    <w:semiHidden/>
+    <w:unhideWhenUsed/>
+    <w:rsid w:val="00FC6C68"/>
+    <w:rPr>
+      <w:color w:val="605E5C"/>
+      <w:shd w:val="clear" w:color="auto" w:fill="E1DFDD"/>
+    </w:rPr>
+  </w:style>
 </w:styles>
 </file>
 

</xml_diff>

<commit_message>
workflow vs validation added
</commit_message>
<xml_diff>
--- a/Salesforce_Question_Resources/Important_Questions.docx
+++ b/Salesforce_Question_Resources/Important_Questions.docx
@@ -3,6 +3,38 @@
 <w:document xmlns:wpc="http://schemas.microsoft.com/office/word/2010/wordprocessingCanvas" xmlns:cx="http://schemas.microsoft.com/office/drawing/2014/chartex" xmlns:cx1="http://schemas.microsoft.com/office/drawing/2015/9/8/chartex" xmlns:cx2="http://schemas.microsoft.com/office/drawing/2015/10/21/chartex" xmlns:cx3="http://schemas.microsoft.com/office/drawing/2016/5/9/chartex" xmlns:cx4="http://schemas.microsoft.com/office/drawing/2016/5/10/chartex" xmlns:cx5="http://schemas.microsoft.com/office/drawing/2016/5/11/chartex" xmlns:cx6="http://schemas.microsoft.com/office/drawing/2016/5/12/chartex" xmlns:cx7="http://schemas.microsoft.com/office/drawing/2016/5/13/chartex" xmlns:cx8="http://schemas.microsoft.com/office/drawing/2016/5/14/chartex" xmlns:mc="http://schemas.openxmlformats.org/markup-compatibility/2006" xmlns:aink="http://schemas.microsoft.com/office/drawing/2016/ink" xmlns:am3d="http://schemas.microsoft.com/office/drawing/2017/model3d" xmlns:o="urn:schemas-microsoft-com:office:office" xmlns:r="http://schemas.openxmlformats.org/officeDocument/2006/relationships" xmlns:m="http://schemas.openxmlformats.org/officeDocument/2006/math" xmlns:v="urn:schemas-microsoft-com:vml" xmlns:wp14="http://schemas.microsoft.com/office/word/2010/wordprocessingDrawing" xmlns:wp="http://schemas.openxmlformats.org/drawingml/2006/wordprocessingDrawing" xmlns:w10="urn:schemas-microsoft-com:office:word" xmlns:w="http://schemas.openxmlformats.org/wordprocessingml/2006/main" xmlns:w14="http://schemas.microsoft.com/office/word/2010/wordml" xmlns:w15="http://schemas.microsoft.com/office/word/2012/wordml" xmlns:w16cex="http://schemas.microsoft.com/office/word/2018/wordml/cex" xmlns:w16cid="http://schemas.microsoft.com/office/word/2016/wordml/cid" xmlns:w16="http://schemas.microsoft.com/office/word/2018/wordml" xmlns:w16sdtdh="http://schemas.microsoft.com/office/word/2020/wordml/sdtdatahash" xmlns:w16se="http://schemas.microsoft.com/office/word/2015/wordml/symex" xmlns:wpg="http://schemas.microsoft.com/office/word/2010/wordprocessingGroup" xmlns:wpi="http://schemas.microsoft.com/office/word/2010/wordprocessingInk" xmlns:wne="http://schemas.microsoft.com/office/word/2006/wordml" xmlns:wps="http://schemas.microsoft.com/office/word/2010/wordprocessingShape" mc:Ignorable="w14 w15 w16se w16cid w16 w16cex w16sdtdh wp14">
   <w:body>
     <w:p>
+      <w:pPr>
+        <w:rPr>
+          <w:b/>
+          <w:bCs/>
+        </w:rPr>
+      </w:pPr>
+      <w:r>
+        <w:rPr>
+          <w:b/>
+          <w:bCs/>
+          <w:highlight w:val="yellow"/>
+        </w:rPr>
+        <w:t>A workflow rule does not does not respect Validation Rule. So</w:t>
+      </w:r>
+      <w:r>
+        <w:rPr>
+          <w:b/>
+          <w:bCs/>
+          <w:highlight w:val="yellow"/>
+        </w:rPr>
+        <w:t>,</w:t>
+      </w:r>
+      <w:r>
+        <w:rPr>
+          <w:b/>
+          <w:bCs/>
+          <w:highlight w:val="yellow"/>
+        </w:rPr>
+        <w:t xml:space="preserve"> if there is a situation where workflow and validation rule are conflicting, workflow rule will win because of the order of execution prescribed by Salesforce.</w:t>
+      </w:r>
+    </w:p>
+    <w:p>
       <w:r>
         <w:rPr>
           <w:b/>
@@ -114,10 +146,12 @@
         <w:t xml:space="preserve"> Create </w:t>
       </w:r>
       <w:proofErr w:type="spellStart"/>
+      <w:proofErr w:type="gramStart"/>
       <w:r>
         <w:t>a</w:t>
       </w:r>
       <w:proofErr w:type="spellEnd"/>
+      <w:proofErr w:type="gramEnd"/>
       <w:r>
         <w:t xml:space="preserve"> Approval Process</w:t>
       </w:r>
@@ -282,7 +316,23 @@
         <w:t>A:</w:t>
       </w:r>
       <w:r>
-        <w:t xml:space="preserve"> Future method and Batch apex both are Asynchronous apex. So, we cannot call a async method from another async methods. So, we cannot directly call a future method from batch class But there can be </w:t>
+        <w:t xml:space="preserve"> Future method and Batch apex both are Asynchronous apex. So, we cannot call </w:t>
+      </w:r>
+      <w:proofErr w:type="gramStart"/>
+      <w:r>
+        <w:t>a</w:t>
+      </w:r>
+      <w:proofErr w:type="gramEnd"/>
+      <w:r>
+        <w:t xml:space="preserve"> async method from another async methods. So, we cannot directly call a future method from batch class </w:t>
+      </w:r>
+      <w:proofErr w:type="gramStart"/>
+      <w:r>
+        <w:t>But</w:t>
+      </w:r>
+      <w:proofErr w:type="gramEnd"/>
+      <w:r>
+        <w:t xml:space="preserve"> there can be </w:t>
       </w:r>
       <w:proofErr w:type="spellStart"/>
       <w:r>
@@ -304,11 +354,36 @@
         <w:t>st</w:t>
       </w:r>
       <w:r>
-        <w:t>: Call the future method from finish() of batch class. Since, finish() is used for post processing logics. We can call a future method from finish().</w:t>
-      </w:r>
-    </w:p>
-    <w:p>
-      <w:r>
+        <w:t xml:space="preserve">: Call the future method from </w:t>
+      </w:r>
+      <w:proofErr w:type="gramStart"/>
+      <w:r>
+        <w:t>finish(</w:t>
+      </w:r>
+      <w:proofErr w:type="gramEnd"/>
+      <w:r>
+        <w:t xml:space="preserve">) of batch class. Since, </w:t>
+      </w:r>
+      <w:proofErr w:type="gramStart"/>
+      <w:r>
+        <w:t>finish(</w:t>
+      </w:r>
+      <w:proofErr w:type="gramEnd"/>
+      <w:r>
+        <w:t xml:space="preserve">) is used for post processing logics. We can call a future method from </w:t>
+      </w:r>
+      <w:proofErr w:type="gramStart"/>
+      <w:r>
+        <w:t>finish(</w:t>
+      </w:r>
+      <w:proofErr w:type="gramEnd"/>
+      <w:r>
+        <w:t>).</w:t>
+      </w:r>
+    </w:p>
+    <w:p>
+      <w:r>
+        <w:lastRenderedPageBreak/>
         <w:t>2</w:t>
       </w:r>
       <w:r>
@@ -353,7 +428,6 @@
           <w:b/>
           <w:bCs/>
         </w:rPr>
-        <w:lastRenderedPageBreak/>
         <w:t>Q: write a test class for batch class?</w:t>
       </w:r>
     </w:p>
@@ -386,7 +460,11 @@
         <w:t>@testSetup</w:t>
       </w:r>
       <w:r>
-        <w:t xml:space="preserve"> to create test records and </w:t>
+        <w:t xml:space="preserve"> to create test records </w:t>
+      </w:r>
+      <w:proofErr w:type="gramStart"/>
+      <w:r>
+        <w:t xml:space="preserve">and </w:t>
       </w:r>
       <w:r>
         <w:rPr>
@@ -404,6 +482,7 @@
         <w:t>Test.startTest</w:t>
       </w:r>
       <w:proofErr w:type="spellEnd"/>
+      <w:proofErr w:type="gramEnd"/>
       <w:r>
         <w:rPr>
           <w:b/>
@@ -462,7 +541,15 @@
     </w:p>
     <w:p>
       <w:r>
-        <w:t>Public static void setup(){</w:t>
+        <w:t xml:space="preserve">Public static void </w:t>
+      </w:r>
+      <w:proofErr w:type="gramStart"/>
+      <w:r>
+        <w:t>setup(</w:t>
+      </w:r>
+      <w:proofErr w:type="gramEnd"/>
+      <w:r>
+        <w:t>){</w:t>
       </w:r>
     </w:p>
     <w:p>
@@ -486,7 +573,15 @@
     </w:p>
     <w:p>
       <w:r>
-        <w:t>Private static testMethod void(){</w:t>
+        <w:t xml:space="preserve">Private static testMethod </w:t>
+      </w:r>
+      <w:proofErr w:type="gramStart"/>
+      <w:r>
+        <w:t>void(</w:t>
+      </w:r>
+      <w:proofErr w:type="gramEnd"/>
+      <w:r>
+        <w:t>){</w:t>
       </w:r>
     </w:p>
     <w:p>
@@ -659,7 +754,15 @@
         <w:t>Objects:</w:t>
       </w:r>
       <w:r>
-        <w:t xml:space="preserve"> It is a real life entity. Like Car, Bike, book, Customer. </w:t>
+        <w:t xml:space="preserve"> It is a </w:t>
+      </w:r>
+      <w:proofErr w:type="gramStart"/>
+      <w:r>
+        <w:t>real life</w:t>
+      </w:r>
+      <w:proofErr w:type="gramEnd"/>
+      <w:r>
+        <w:t xml:space="preserve"> entity. Like Car, Bike, book, Customer. </w:t>
       </w:r>
       <w:r>
         <w:t>It is an instance of class. A class can have multiple instances. Objects has methods and member variables</w:t>
@@ -697,7 +800,15 @@
         <w:t xml:space="preserve"> </w:t>
       </w:r>
       <w:r>
-        <w:t xml:space="preserve">A class is just like a collection of real life entity. Like a showroom of cars, A </w:t>
+        <w:t xml:space="preserve">A class is just like a collection of </w:t>
+      </w:r>
+      <w:proofErr w:type="gramStart"/>
+      <w:r>
+        <w:t>real life</w:t>
+      </w:r>
+      <w:proofErr w:type="gramEnd"/>
+      <w:r>
+        <w:t xml:space="preserve"> entity. Like a showroom of cars, A </w:t>
       </w:r>
       <w:proofErr w:type="spellStart"/>
       <w:r>
@@ -711,6 +822,7 @@
     <w:p>
       <w:proofErr w:type="spellStart"/>
       <w:r>
+        <w:lastRenderedPageBreak/>
         <w:t>Eg</w:t>
       </w:r>
       <w:proofErr w:type="spellEnd"/>
@@ -718,6 +830,7 @@
         <w:t xml:space="preserve">: public class </w:t>
       </w:r>
       <w:proofErr w:type="spellStart"/>
+      <w:proofErr w:type="gramStart"/>
       <w:r>
         <w:t>AccountHandler</w:t>
       </w:r>
@@ -725,6 +838,7 @@
       <w:r>
         <w:t>{</w:t>
       </w:r>
+      <w:proofErr w:type="gramEnd"/>
     </w:p>
     <w:p>
       <w:r>
@@ -737,316 +851,340 @@
           <w:b/>
           <w:bCs/>
         </w:rPr>
+        <w:t>Inheritance:</w:t>
+      </w:r>
+      <w:r>
+        <w:t xml:space="preserve"> </w:t>
+      </w:r>
+      <w:r>
+        <w:t>When the object acquires the behaviour/properties of its parent’s class then it is called Inheritance. Inheritance is possible when a child class extends the Parent class.</w:t>
+      </w:r>
+      <w:r>
+        <w:t xml:space="preserve"> And the Child class inherits the properties of parent or super class.</w:t>
+      </w:r>
+    </w:p>
+    <w:p>
+      <w:r>
+        <w:rPr>
+          <w:b/>
+          <w:bCs/>
+        </w:rPr>
+        <w:t>Polymorphism:</w:t>
+      </w:r>
+      <w:r>
+        <w:rPr>
+          <w:b/>
+          <w:bCs/>
+        </w:rPr>
+        <w:t xml:space="preserve"> </w:t>
+      </w:r>
+      <w:r>
+        <w:t>Polymorphism is a concept in oops. Polymorphism means Many forms/shapes. Polymorphism can be of 2 types static or dynamic.</w:t>
+      </w:r>
+    </w:p>
+    <w:p>
+      <w:r>
+        <w:rPr>
+          <w:highlight w:val="yellow"/>
+        </w:rPr>
+        <w:t>Static Polymorphism</w:t>
+      </w:r>
+      <w:r>
+        <w:t xml:space="preserve"> happens at compile time only. Meaning that the compiler knows at compile time only that which method will be called. </w:t>
+      </w:r>
+    </w:p>
+    <w:p>
+      <w:r>
+        <w:t>Suppose there are two methods in a class and they are having different signatures then it will be a static polymorphism. This is also called method Overloading.</w:t>
+      </w:r>
+    </w:p>
+    <w:p>
+      <w:proofErr w:type="spellStart"/>
+      <w:r>
+        <w:t>Eg</w:t>
+      </w:r>
+      <w:proofErr w:type="spellEnd"/>
+      <w:r>
+        <w:t xml:space="preserve">: public class </w:t>
+      </w:r>
+      <w:proofErr w:type="spellStart"/>
+      <w:r>
+        <w:t>Calculate</w:t>
+      </w:r>
+      <w:r>
+        <w:t>Area</w:t>
+      </w:r>
+      <w:proofErr w:type="spellEnd"/>
+      <w:r>
+        <w:t xml:space="preserve"> {</w:t>
+      </w:r>
+    </w:p>
+    <w:p>
+      <w:r>
+        <w:t>Integer side;</w:t>
+      </w:r>
+    </w:p>
+    <w:p>
+      <w:r>
+        <w:t>Integer length;</w:t>
+      </w:r>
+    </w:p>
+    <w:p>
+      <w:r>
+        <w:t>Integer breadth;</w:t>
+      </w:r>
+    </w:p>
+    <w:p>
+      <w:r>
+        <w:t xml:space="preserve">Public void </w:t>
+      </w:r>
+      <w:proofErr w:type="gramStart"/>
+      <w:r>
+        <w:rPr>
+          <w:b/>
+          <w:bCs/>
+        </w:rPr>
+        <w:t>Area</w:t>
+      </w:r>
+      <w:r>
+        <w:t>(</w:t>
+      </w:r>
+      <w:proofErr w:type="gramEnd"/>
+      <w:r>
+        <w:t>Integer side) {</w:t>
+      </w:r>
+    </w:p>
+    <w:p>
+      <w:r>
+        <w:t>Double area = side*side;</w:t>
+      </w:r>
+    </w:p>
+    <w:p>
+      <w:proofErr w:type="spellStart"/>
+      <w:r>
+        <w:t>System.debug</w:t>
+      </w:r>
+      <w:proofErr w:type="spellEnd"/>
+      <w:r>
+        <w:t>(area);</w:t>
+      </w:r>
+    </w:p>
+    <w:p>
+      <w:r>
+        <w:t>}</w:t>
+      </w:r>
+    </w:p>
+    <w:p>
+      <w:r>
+        <w:t xml:space="preserve">Public vid </w:t>
+      </w:r>
+      <w:proofErr w:type="gramStart"/>
+      <w:r>
+        <w:rPr>
+          <w:b/>
+          <w:bCs/>
+        </w:rPr>
+        <w:t>Area</w:t>
+      </w:r>
+      <w:r>
+        <w:t>(</w:t>
+      </w:r>
+      <w:proofErr w:type="gramEnd"/>
+      <w:r>
+        <w:t>Integer length, Integer breadth) {</w:t>
+      </w:r>
+    </w:p>
+    <w:p>
+      <w:r>
+        <w:t>Double area = length * breadth;</w:t>
+      </w:r>
+    </w:p>
+    <w:p>
+      <w:proofErr w:type="spellStart"/>
+      <w:r>
+        <w:t>System.debug</w:t>
+      </w:r>
+      <w:proofErr w:type="spellEnd"/>
+      <w:r>
+        <w:t>(area);</w:t>
+      </w:r>
+    </w:p>
+    <w:p>
+      <w:r>
+        <w:t>}</w:t>
+      </w:r>
+    </w:p>
+    <w:p>
+      <w:r>
+        <w:t>}</w:t>
+      </w:r>
+    </w:p>
+    <w:p>
+      <w:r>
+        <w:t xml:space="preserve">In the above example the method area is </w:t>
+      </w:r>
+      <w:proofErr w:type="spellStart"/>
+      <w:r>
+        <w:t>Overoaded</w:t>
+      </w:r>
+      <w:proofErr w:type="spellEnd"/>
+      <w:r>
+        <w:t>. And this method has different method signatures.</w:t>
+      </w:r>
+    </w:p>
+    <w:p>
+      <w:r>
+        <w:rPr>
+          <w:highlight w:val="yellow"/>
+        </w:rPr>
+        <w:t>Dynamic Polymorphism</w:t>
+      </w:r>
+      <w:r>
+        <w:t xml:space="preserve"> happens at runtime. Meaning that at runtime it will be decided that which method will be called.</w:t>
+      </w:r>
+      <w:r>
+        <w:t xml:space="preserve"> Dynamic Polymorphism is also called Method Overriding. </w:t>
+      </w:r>
+    </w:p>
+    <w:p>
+      <w:proofErr w:type="spellStart"/>
+      <w:r>
+        <w:t>Eg</w:t>
+      </w:r>
+      <w:proofErr w:type="spellEnd"/>
+      <w:r>
+        <w:t>: Public class car {</w:t>
+      </w:r>
+    </w:p>
+    <w:p>
+      <w:r>
+        <w:t xml:space="preserve">Public void </w:t>
+      </w:r>
+      <w:proofErr w:type="spellStart"/>
+      <w:proofErr w:type="gramStart"/>
+      <w:r>
+        <w:t>color</w:t>
+      </w:r>
+      <w:proofErr w:type="spellEnd"/>
+      <w:r>
+        <w:t>(</w:t>
+      </w:r>
+      <w:proofErr w:type="gramEnd"/>
+      <w:r>
+        <w:t>) {</w:t>
+      </w:r>
+    </w:p>
+    <w:p>
+      <w:proofErr w:type="spellStart"/>
+      <w:r>
+        <w:t>System.debug</w:t>
+      </w:r>
+      <w:proofErr w:type="spellEnd"/>
+      <w:r>
+        <w:t>(‘</w:t>
+      </w:r>
+      <w:r>
+        <w:t xml:space="preserve">Generic </w:t>
+      </w:r>
+      <w:r>
+        <w:t>Red car</w:t>
+      </w:r>
+      <w:r>
+        <w:t>’);</w:t>
+      </w:r>
+    </w:p>
+    <w:p>
+      <w:r>
+        <w:t>}</w:t>
+      </w:r>
+    </w:p>
+    <w:p>
+      <w:r>
+        <w:t>}</w:t>
+      </w:r>
+    </w:p>
+    <w:p>
+      <w:r>
         <w:lastRenderedPageBreak/>
-        <w:t>Inheritance:</w:t>
+        <w:t xml:space="preserve">Public class </w:t>
+      </w:r>
+      <w:proofErr w:type="spellStart"/>
+      <w:r>
+        <w:t>TataCar</w:t>
+      </w:r>
+      <w:proofErr w:type="spellEnd"/>
+      <w:r>
+        <w:t xml:space="preserve"> extends Car {</w:t>
+      </w:r>
+    </w:p>
+    <w:p>
+      <w:r>
+        <w:t xml:space="preserve">Public void </w:t>
+      </w:r>
+      <w:proofErr w:type="spellStart"/>
+      <w:proofErr w:type="gramStart"/>
+      <w:r>
+        <w:t>color</w:t>
+      </w:r>
+      <w:proofErr w:type="spellEnd"/>
+      <w:r>
+        <w:t>(</w:t>
+      </w:r>
+      <w:proofErr w:type="gramEnd"/>
+      <w:r>
+        <w:t>) {</w:t>
+      </w:r>
+    </w:p>
+    <w:p>
+      <w:proofErr w:type="spellStart"/>
+      <w:r>
+        <w:t>System.debug</w:t>
+      </w:r>
+      <w:proofErr w:type="spellEnd"/>
+      <w:r>
+        <w:t>(‘Tata Red car’);</w:t>
+      </w:r>
+    </w:p>
+    <w:p>
+      <w:r>
+        <w:t>}</w:t>
+      </w:r>
+    </w:p>
+    <w:p>
+      <w:r>
+        <w:t>}</w:t>
+      </w:r>
+    </w:p>
+    <w:p>
+      <w:r>
+        <w:t xml:space="preserve">Now when this </w:t>
+      </w:r>
+      <w:proofErr w:type="spellStart"/>
+      <w:proofErr w:type="gramStart"/>
+      <w:r>
+        <w:t>color</w:t>
+      </w:r>
+      <w:proofErr w:type="spellEnd"/>
+      <w:r>
+        <w:t>(</w:t>
+      </w:r>
+      <w:proofErr w:type="gramEnd"/>
+      <w:r>
+        <w:t>) will be called/invoked, at runtime it will be decided that which class’s method will be invoked.</w:t>
+      </w:r>
+    </w:p>
+    <w:p>
+      <w:r>
+        <w:rPr>
+          <w:b/>
+          <w:bCs/>
+        </w:rPr>
+        <w:t>Abstraction:</w:t>
       </w:r>
       <w:r>
         <w:t xml:space="preserve"> </w:t>
       </w:r>
       <w:r>
-        <w:t>When the object acquires the behaviour/properties of its parent’s class then it is called Inheritance. Inheritance is possible when a child class extends the Parent class.</w:t>
-      </w:r>
-      <w:r>
-        <w:t xml:space="preserve"> And the Child class inherits the properties of parent or super class.</w:t>
-      </w:r>
-    </w:p>
-    <w:p>
-      <w:r>
-        <w:rPr>
-          <w:b/>
-          <w:bCs/>
-        </w:rPr>
-        <w:t>Polymorphism:</w:t>
-      </w:r>
-      <w:r>
-        <w:rPr>
-          <w:b/>
-          <w:bCs/>
-        </w:rPr>
-        <w:t xml:space="preserve"> </w:t>
-      </w:r>
-      <w:r>
-        <w:t>Polymorphism is a concept in oops. Polymorphism means Many forms/shapes. Polymorphism can be of 2 types static or dynamic.</w:t>
-      </w:r>
-    </w:p>
-    <w:p>
-      <w:r>
-        <w:rPr>
-          <w:highlight w:val="yellow"/>
-        </w:rPr>
-        <w:t>Static Polymorphism</w:t>
-      </w:r>
-      <w:r>
-        <w:t xml:space="preserve"> happens at compile time only. Meaning that the compiler knows at compile time only that which method will be called. </w:t>
-      </w:r>
-    </w:p>
-    <w:p>
-      <w:r>
-        <w:t>Suppose there are two methods in a class and they are having different signatures then it will be a static polymorphism. This is also called method Overloading.</w:t>
-      </w:r>
-    </w:p>
-    <w:p>
-      <w:proofErr w:type="spellStart"/>
-      <w:r>
-        <w:t>Eg</w:t>
-      </w:r>
-      <w:proofErr w:type="spellEnd"/>
-      <w:r>
-        <w:t xml:space="preserve">: public class </w:t>
-      </w:r>
-      <w:proofErr w:type="spellStart"/>
-      <w:r>
-        <w:t>Calculate</w:t>
-      </w:r>
-      <w:r>
-        <w:t>Area</w:t>
-      </w:r>
-      <w:proofErr w:type="spellEnd"/>
-      <w:r>
-        <w:t xml:space="preserve"> {</w:t>
-      </w:r>
-    </w:p>
-    <w:p>
-      <w:r>
-        <w:t>Integer side;</w:t>
-      </w:r>
-    </w:p>
-    <w:p>
-      <w:r>
-        <w:t>Integer length;</w:t>
-      </w:r>
-    </w:p>
-    <w:p>
-      <w:r>
-        <w:t>Integer breadth;</w:t>
-      </w:r>
-    </w:p>
-    <w:p>
-      <w:r>
-        <w:t xml:space="preserve">Public void </w:t>
-      </w:r>
-      <w:r>
-        <w:rPr>
-          <w:b/>
-          <w:bCs/>
-        </w:rPr>
-        <w:t>Area</w:t>
-      </w:r>
-      <w:r>
-        <w:t>(Integer side) {</w:t>
-      </w:r>
-    </w:p>
-    <w:p>
-      <w:r>
-        <w:t>Double area = side*side;</w:t>
-      </w:r>
-    </w:p>
-    <w:p>
-      <w:proofErr w:type="spellStart"/>
-      <w:r>
-        <w:t>System.debug</w:t>
-      </w:r>
-      <w:proofErr w:type="spellEnd"/>
-      <w:r>
-        <w:t>(area);</w:t>
-      </w:r>
-    </w:p>
-    <w:p>
-      <w:r>
-        <w:t>}</w:t>
-      </w:r>
-    </w:p>
-    <w:p>
-      <w:r>
-        <w:t xml:space="preserve">Public vid </w:t>
-      </w:r>
-      <w:r>
-        <w:rPr>
-          <w:b/>
-          <w:bCs/>
-        </w:rPr>
-        <w:t>Area</w:t>
-      </w:r>
-      <w:r>
-        <w:t>(Integer length, Integer breadth) {</w:t>
-      </w:r>
-    </w:p>
-    <w:p>
-      <w:r>
-        <w:t>Double area = length * breadth;</w:t>
-      </w:r>
-    </w:p>
-    <w:p>
-      <w:proofErr w:type="spellStart"/>
-      <w:r>
-        <w:t>System.debug</w:t>
-      </w:r>
-      <w:proofErr w:type="spellEnd"/>
-      <w:r>
-        <w:t>(area);</w:t>
-      </w:r>
-    </w:p>
-    <w:p>
-      <w:r>
-        <w:t>}</w:t>
-      </w:r>
-    </w:p>
-    <w:p>
-      <w:r>
-        <w:t>}</w:t>
-      </w:r>
-    </w:p>
-    <w:p>
-      <w:r>
-        <w:t xml:space="preserve">In the above example the method area is </w:t>
-      </w:r>
-      <w:proofErr w:type="spellStart"/>
-      <w:r>
-        <w:t>Overoaded</w:t>
-      </w:r>
-      <w:proofErr w:type="spellEnd"/>
-      <w:r>
-        <w:t>. And this method has different method signatures.</w:t>
-      </w:r>
-    </w:p>
-    <w:p>
-      <w:r>
-        <w:rPr>
-          <w:highlight w:val="yellow"/>
-        </w:rPr>
-        <w:t>Dynamic Polymorphism</w:t>
-      </w:r>
-      <w:r>
-        <w:t xml:space="preserve"> happens at runtime. Meaning that at runtime it will be decided that which method will be called.</w:t>
-      </w:r>
-      <w:r>
-        <w:t xml:space="preserve"> Dynamic Polymorphism is also called Method Overriding. </w:t>
-      </w:r>
-    </w:p>
-    <w:p>
-      <w:proofErr w:type="spellStart"/>
-      <w:r>
-        <w:t>Eg</w:t>
-      </w:r>
-      <w:proofErr w:type="spellEnd"/>
-      <w:r>
-        <w:t>: Public class car {</w:t>
-      </w:r>
-    </w:p>
-    <w:p>
-      <w:r>
-        <w:t xml:space="preserve">Public void </w:t>
-      </w:r>
-      <w:proofErr w:type="spellStart"/>
-      <w:r>
-        <w:t>color</w:t>
-      </w:r>
-      <w:proofErr w:type="spellEnd"/>
-      <w:r>
-        <w:t>() {</w:t>
-      </w:r>
-    </w:p>
-    <w:p>
-      <w:proofErr w:type="spellStart"/>
-      <w:r>
-        <w:t>System.debug</w:t>
-      </w:r>
-      <w:proofErr w:type="spellEnd"/>
-      <w:r>
-        <w:t>(‘</w:t>
-      </w:r>
-      <w:r>
-        <w:t xml:space="preserve">Generic </w:t>
-      </w:r>
-      <w:r>
-        <w:t>Red car</w:t>
-      </w:r>
-      <w:r>
-        <w:t>’);</w:t>
-      </w:r>
-    </w:p>
-    <w:p>
-      <w:r>
-        <w:t>}</w:t>
-      </w:r>
-    </w:p>
-    <w:p>
-      <w:r>
-        <w:t>}</w:t>
-      </w:r>
-    </w:p>
-    <w:p>
-      <w:r>
-        <w:t xml:space="preserve">Public class </w:t>
-      </w:r>
-      <w:proofErr w:type="spellStart"/>
-      <w:r>
-        <w:t>TataCar</w:t>
-      </w:r>
-      <w:proofErr w:type="spellEnd"/>
-      <w:r>
-        <w:t xml:space="preserve"> extends Car {</w:t>
-      </w:r>
-    </w:p>
-    <w:p>
-      <w:r>
-        <w:t xml:space="preserve">Public void </w:t>
-      </w:r>
-      <w:proofErr w:type="spellStart"/>
-      <w:r>
-        <w:t>color</w:t>
-      </w:r>
-      <w:proofErr w:type="spellEnd"/>
-      <w:r>
-        <w:t>() {</w:t>
-      </w:r>
-    </w:p>
-    <w:p>
-      <w:proofErr w:type="spellStart"/>
-      <w:r>
-        <w:lastRenderedPageBreak/>
-        <w:t>System.debug</w:t>
-      </w:r>
-      <w:proofErr w:type="spellEnd"/>
-      <w:r>
-        <w:t>(‘Tata Red car’);</w:t>
-      </w:r>
-    </w:p>
-    <w:p>
-      <w:r>
-        <w:t>}</w:t>
-      </w:r>
-    </w:p>
-    <w:p>
-      <w:r>
-        <w:t>}</w:t>
-      </w:r>
-    </w:p>
-    <w:p>
-      <w:r>
-        <w:t xml:space="preserve">Now when this </w:t>
-      </w:r>
-      <w:proofErr w:type="spellStart"/>
-      <w:r>
-        <w:t>color</w:t>
-      </w:r>
-      <w:proofErr w:type="spellEnd"/>
-      <w:r>
-        <w:t>() will be called/invoked, at runtime it will be decided that which class’s method will be invoked.</w:t>
-      </w:r>
-    </w:p>
-    <w:p>
-      <w:r>
-        <w:rPr>
-          <w:b/>
-          <w:bCs/>
-        </w:rPr>
-        <w:t>Abstraction:</w:t>
-      </w:r>
-      <w:r>
-        <w:t xml:space="preserve"> </w:t>
-      </w:r>
-      <w:r>
         <w:t>Hiding the data and showing/exposing only the relevant/necessary part is called Abstrac</w:t>
       </w:r>
       <w:r>
@@ -1062,7 +1200,15 @@
         <w:t xml:space="preserve"> We use inheritance for implementing abstraction.</w:t>
       </w:r>
       <w:r>
-        <w:t xml:space="preserve"> Access Specifiers(public, private, protected) are also used to achieve abstraction.</w:t>
+        <w:t xml:space="preserve"> Access </w:t>
+      </w:r>
+      <w:proofErr w:type="gramStart"/>
+      <w:r>
+        <w:t>Specifiers(</w:t>
+      </w:r>
+      <w:proofErr w:type="gramEnd"/>
+      <w:r>
+        <w:t>public, private, protected) are also used to achieve abstraction.</w:t>
       </w:r>
       <w:r>
         <w:t xml:space="preserve"> </w:t>
@@ -1201,12 +1347,17 @@
         <w:t xml:space="preserve">Public </w:t>
       </w:r>
       <w:proofErr w:type="spellStart"/>
+      <w:proofErr w:type="gramStart"/>
       <w:r>
         <w:t>TestClass</w:t>
       </w:r>
       <w:proofErr w:type="spellEnd"/>
       <w:r>
-        <w:t>(){</w:t>
+        <w:t>(</w:t>
+      </w:r>
+      <w:proofErr w:type="gramEnd"/>
+      <w:r>
+        <w:t>){</w:t>
       </w:r>
     </w:p>
     <w:p>
@@ -1244,12 +1395,17 @@
         <w:t xml:space="preserve">Public </w:t>
       </w:r>
       <w:proofErr w:type="spellStart"/>
+      <w:proofErr w:type="gramStart"/>
       <w:r>
         <w:t>TestClass</w:t>
       </w:r>
       <w:proofErr w:type="spellEnd"/>
       <w:r>
-        <w:t xml:space="preserve">(Boolean </w:t>
+        <w:t>(</w:t>
+      </w:r>
+      <w:proofErr w:type="gramEnd"/>
+      <w:r>
+        <w:t xml:space="preserve">Boolean </w:t>
       </w:r>
       <w:proofErr w:type="spellStart"/>
       <w:r>
@@ -1293,6 +1449,7 @@
         <w:t xml:space="preserve">Public </w:t>
       </w:r>
       <w:proofErr w:type="spellStart"/>
+      <w:proofErr w:type="gramStart"/>
       <w:r>
         <w:t>TestClass</w:t>
       </w:r>
@@ -1300,6 +1457,7 @@
       <w:r>
         <w:t>(</w:t>
       </w:r>
+      <w:proofErr w:type="gramEnd"/>
       <w:r>
         <w:t xml:space="preserve">Boolean </w:t>
       </w:r>
@@ -1387,8 +1545,17 @@
     </w:p>
     <w:p>
       <w:r>
-        <w:t>This statement has 2 parameter. 1. Is the condition. 2</w:t>
-      </w:r>
+        <w:t xml:space="preserve">This statement has 2 </w:t>
+      </w:r>
+      <w:proofErr w:type="gramStart"/>
+      <w:r>
+        <w:t>parameter</w:t>
+      </w:r>
+      <w:proofErr w:type="gramEnd"/>
+      <w:r>
+        <w:t>. 1. Is the condition. 2</w:t>
+      </w:r>
+      <w:proofErr w:type="gramStart"/>
       <w:r>
         <w:rPr>
           <w:vertAlign w:val="superscript"/>
@@ -1396,12 +1563,17 @@
         <w:t>nd</w:t>
       </w:r>
       <w:r>
-        <w:t>(Optional) is the message.</w:t>
+        <w:t>(</w:t>
+      </w:r>
+      <w:proofErr w:type="gramEnd"/>
+      <w:r>
+        <w:t>Optional) is the message.</w:t>
       </w:r>
     </w:p>
     <w:p>
       <w:proofErr w:type="spellStart"/>
       <w:r>
+        <w:lastRenderedPageBreak/>
         <w:t>System.assert</w:t>
       </w:r>
       <w:proofErr w:type="spellEnd"/>
@@ -1412,10 +1584,12 @@
         <w:t xml:space="preserve"> If the condition is false then </w:t>
       </w:r>
       <w:proofErr w:type="spellStart"/>
+      <w:proofErr w:type="gramStart"/>
       <w:r>
         <w:t>a</w:t>
       </w:r>
       <w:proofErr w:type="spellEnd"/>
+      <w:proofErr w:type="gramEnd"/>
       <w:r>
         <w:t xml:space="preserve"> error is thrown.</w:t>
       </w:r>
@@ -1427,7 +1601,6 @@
         <w:rPr>
           <w:highlight w:val="yellow"/>
         </w:rPr>
-        <w:lastRenderedPageBreak/>
         <w:t>System.AssertEquals</w:t>
       </w:r>
       <w:proofErr w:type="spellEnd"/>
@@ -1445,6 +1618,7 @@
       <w:r>
         <w:t xml:space="preserve"> statement takes 3 parameters 1</w:t>
       </w:r>
+      <w:proofErr w:type="gramStart"/>
       <w:r>
         <w:rPr>
           <w:vertAlign w:val="superscript"/>
@@ -1452,7 +1626,11 @@
         <w:t>st</w:t>
       </w:r>
       <w:r>
-        <w:t xml:space="preserve">  The actual result, 2</w:t>
+        <w:t xml:space="preserve">  The</w:t>
+      </w:r>
+      <w:proofErr w:type="gramEnd"/>
+      <w:r>
+        <w:t xml:space="preserve"> actual result, 2</w:t>
       </w:r>
       <w:r>
         <w:rPr>
@@ -1516,13 +1694,21 @@
         <w:t>st</w:t>
       </w:r>
       <w:r>
-        <w:t xml:space="preserve"> The </w:t>
-      </w:r>
-      <w:r>
         <w:t xml:space="preserve"> </w:t>
       </w:r>
-      <w:r>
-        <w:t>actual result, 2</w:t>
+      <w:proofErr w:type="gramStart"/>
+      <w:r>
+        <w:t xml:space="preserve">The </w:t>
+      </w:r>
+      <w:r>
+        <w:t xml:space="preserve"> </w:t>
+      </w:r>
+      <w:r>
+        <w:t>actual</w:t>
+      </w:r>
+      <w:proofErr w:type="gramEnd"/>
+      <w:r>
+        <w:t xml:space="preserve"> result, 2</w:t>
       </w:r>
       <w:r>
         <w:rPr>
@@ -1610,8 +1796,13 @@
           <w:numId w:val="2"/>
         </w:numPr>
       </w:pPr>
-      <w:r>
-        <w:t xml:space="preserve">Start() this method is executed once to send the list of </w:t>
+      <w:proofErr w:type="gramStart"/>
+      <w:r>
+        <w:t>Start(</w:t>
+      </w:r>
+      <w:proofErr w:type="gramEnd"/>
+      <w:r>
+        <w:t xml:space="preserve">) this method is executed once to send the list of </w:t>
       </w:r>
       <w:proofErr w:type="spellStart"/>
       <w:r>
@@ -1630,8 +1821,13 @@
           <w:numId w:val="2"/>
         </w:numPr>
       </w:pPr>
-      <w:r>
-        <w:t xml:space="preserve">Execute() this method is executed multiple times depending upon the batch size, taking the </w:t>
+      <w:proofErr w:type="gramStart"/>
+      <w:r>
+        <w:t>Execute(</w:t>
+      </w:r>
+      <w:proofErr w:type="gramEnd"/>
+      <w:r>
+        <w:t xml:space="preserve">) this method is executed multiple times depending upon the batch size, taking the </w:t>
       </w:r>
       <w:proofErr w:type="spellStart"/>
       <w:r>
@@ -1650,13 +1846,34 @@
           <w:numId w:val="2"/>
         </w:numPr>
       </w:pPr>
-      <w:r>
-        <w:t>Finish() is executed once and is used to do post processing implementations like sending email alerts etc.</w:t>
-      </w:r>
-    </w:p>
-    <w:p>
-      <w:r>
-        <w:t xml:space="preserve">So, the batch apex chaining can happen through the finish(). We can call another batch class from finish() method. </w:t>
+      <w:proofErr w:type="gramStart"/>
+      <w:r>
+        <w:t>Finish(</w:t>
+      </w:r>
+      <w:proofErr w:type="gramEnd"/>
+      <w:r>
+        <w:t>) is executed once and is used to do post processing implementations like sending email alerts etc.</w:t>
+      </w:r>
+    </w:p>
+    <w:p>
+      <w:r>
+        <w:t xml:space="preserve">So, the batch apex chaining can happen through the </w:t>
+      </w:r>
+      <w:proofErr w:type="gramStart"/>
+      <w:r>
+        <w:t>finish(</w:t>
+      </w:r>
+      <w:proofErr w:type="gramEnd"/>
+      <w:r>
+        <w:t xml:space="preserve">). We can call another batch class from </w:t>
+      </w:r>
+      <w:proofErr w:type="gramStart"/>
+      <w:r>
+        <w:t>finish(</w:t>
+      </w:r>
+      <w:proofErr w:type="gramEnd"/>
+      <w:r>
+        <w:t xml:space="preserve">) method. </w:t>
       </w:r>
       <w:r>
         <w:rPr>
@@ -1677,7 +1894,21 @@
         <w:rPr>
           <w:highlight w:val="yellow"/>
         </w:rPr>
-        <w:t>running concurrently. So the only 5 jobs can be chained</w:t>
+        <w:t xml:space="preserve">running concurrently. </w:t>
+      </w:r>
+      <w:proofErr w:type="gramStart"/>
+      <w:r>
+        <w:rPr>
+          <w:highlight w:val="yellow"/>
+        </w:rPr>
+        <w:t>So</w:t>
+      </w:r>
+      <w:proofErr w:type="gramEnd"/>
+      <w:r>
+        <w:rPr>
+          <w:highlight w:val="yellow"/>
+        </w:rPr>
+        <w:t xml:space="preserve"> the only 5 jobs can be chained</w:t>
       </w:r>
       <w:r>
         <w:t>.</w:t>
@@ -1695,9 +1926,14 @@
     </w:p>
     <w:p>
       <w:r>
-        <w:t>Public void finish(</w:t>
+        <w:t xml:space="preserve">Public void </w:t>
+      </w:r>
+      <w:proofErr w:type="gramStart"/>
+      <w:r>
+        <w:t>finish(</w:t>
       </w:r>
       <w:proofErr w:type="spellStart"/>
+      <w:proofErr w:type="gramEnd"/>
       <w:r>
         <w:t>Database.BatchableContext</w:t>
       </w:r>
@@ -1727,10 +1963,12 @@
         <w:t xml:space="preserve"> = </w:t>
       </w:r>
       <w:proofErr w:type="spellStart"/>
+      <w:proofErr w:type="gramStart"/>
       <w:r>
         <w:t>bc.getJobId</w:t>
       </w:r>
       <w:proofErr w:type="spellEnd"/>
+      <w:proofErr w:type="gramEnd"/>
       <w:r>
         <w:t>();</w:t>
       </w:r>
@@ -1751,12 +1989,17 @@
         <w:t xml:space="preserve">(new </w:t>
       </w:r>
       <w:proofErr w:type="spellStart"/>
+      <w:proofErr w:type="gramStart"/>
       <w:r>
         <w:t>otherBatchJob</w:t>
       </w:r>
       <w:proofErr w:type="spellEnd"/>
       <w:r>
-        <w:t>(), 200);</w:t>
+        <w:t>(</w:t>
+      </w:r>
+      <w:proofErr w:type="gramEnd"/>
+      <w:r>
+        <w:t>), 200);</w:t>
       </w:r>
     </w:p>
     <w:p>
@@ -1892,7 +2135,11 @@
         <w:t xml:space="preserve"> </w:t>
       </w:r>
       <w:r>
-        <w:t>Custom settings are available from both Workflows and Triggers. If you create a "Hierarchy" custom setting object with a checkbox you can reference that checkbox to enable/disable the validation or code. The hierarchy design would allow you to set system wide defaults and then override individual users as needed. It</w:t>
+        <w:t xml:space="preserve">Custom settings are available from both Workflows and Triggers. If you create a "Hierarchy" custom setting object with a checkbox you can reference that checkbox to enable/disable the </w:t>
+      </w:r>
+      <w:r>
+        <w:lastRenderedPageBreak/>
+        <w:t>validation or code. The hierarchy design would allow you to set system wide defaults and then override individual users as needed. It</w:t>
       </w:r>
       <w:r>
         <w:t>’</w:t>
@@ -1921,7 +2168,6 @@
           <w:b/>
           <w:bCs/>
         </w:rPr>
-        <w:lastRenderedPageBreak/>
         <w:t>Q:</w:t>
       </w:r>
       <w:r>
@@ -2365,12 +2611,14 @@
       <w:r>
         <w:t xml:space="preserve"> </w:t>
       </w:r>
+      <w:proofErr w:type="gramStart"/>
       <w:r>
         <w:t xml:space="preserve">NOT( </w:t>
       </w:r>
       <w:r>
         <w:t>OR</w:t>
       </w:r>
+      <w:proofErr w:type="gramEnd"/>
       <w:r>
         <w:t xml:space="preserve">( </w:t>
       </w:r>
@@ -2379,10 +2627,12 @@
       <w:pPr>
         <w:ind w:firstLine="720"/>
       </w:pPr>
+      <w:proofErr w:type="gramStart"/>
       <w:r>
         <w:t>ISPICKVAL(</w:t>
       </w:r>
       <w:proofErr w:type="spellStart"/>
+      <w:proofErr w:type="gramEnd"/>
       <w:r>
         <w:t>LeadSource</w:t>
       </w:r>
@@ -2395,10 +2645,12 @@
       <w:pPr>
         <w:ind w:firstLine="720"/>
       </w:pPr>
+      <w:proofErr w:type="gramStart"/>
       <w:r>
         <w:t>ISPICKVAL(</w:t>
       </w:r>
       <w:proofErr w:type="spellStart"/>
+      <w:proofErr w:type="gramEnd"/>
       <w:r>
         <w:t>LeadSource</w:t>
       </w:r>
@@ -2411,10 +2663,12 @@
       <w:pPr>
         <w:ind w:firstLine="720"/>
       </w:pPr>
+      <w:proofErr w:type="gramStart"/>
       <w:r>
         <w:t>ISPICKVAL(</w:t>
       </w:r>
       <w:proofErr w:type="spellStart"/>
+      <w:proofErr w:type="gramEnd"/>
       <w:r>
         <w:t>LeadSource</w:t>
       </w:r>
@@ -2459,7 +2713,6 @@
           <w:b/>
           <w:bCs/>
         </w:rPr>
-        <w:lastRenderedPageBreak/>
         <w:t>Q:</w:t>
       </w:r>
       <w:r>
@@ -2485,23 +2738,49 @@
         </w:rPr>
         <w:t xml:space="preserve"> </w:t>
       </w:r>
+      <w:proofErr w:type="gramStart"/>
       <w:r>
         <w:t>OR(</w:t>
       </w:r>
-    </w:p>
-    <w:p>
-      <w:r>
-        <w:t xml:space="preserve">     ISPICKVAL(Ownership, ‘Public’),</w:t>
-      </w:r>
-    </w:p>
-    <w:p>
-      <w:r>
-        <w:t xml:space="preserve">     ISPICKVAL(Ownership, ‘Private’),</w:t>
-      </w:r>
-    </w:p>
-    <w:p>
-      <w:r>
-        <w:t xml:space="preserve">     ISPICKVAL(Ownership, ‘’)</w:t>
+      <w:proofErr w:type="gramEnd"/>
+    </w:p>
+    <w:p>
+      <w:r>
+        <w:t xml:space="preserve">     </w:t>
+      </w:r>
+      <w:proofErr w:type="gramStart"/>
+      <w:r>
+        <w:t>ISPICKVAL(</w:t>
+      </w:r>
+      <w:proofErr w:type="gramEnd"/>
+      <w:r>
+        <w:t>Ownership, ‘Public’),</w:t>
+      </w:r>
+    </w:p>
+    <w:p>
+      <w:r>
+        <w:t xml:space="preserve">     </w:t>
+      </w:r>
+      <w:proofErr w:type="gramStart"/>
+      <w:r>
+        <w:t>ISPICKVAL(</w:t>
+      </w:r>
+      <w:proofErr w:type="gramEnd"/>
+      <w:r>
+        <w:t>Ownership, ‘Private’),</w:t>
+      </w:r>
+    </w:p>
+    <w:p>
+      <w:r>
+        <w:t xml:space="preserve">     </w:t>
+      </w:r>
+      <w:proofErr w:type="gramStart"/>
+      <w:r>
+        <w:t>ISPICKVAL(</w:t>
+      </w:r>
+      <w:proofErr w:type="gramEnd"/>
+      <w:r>
+        <w:t>Ownership, ‘’)</w:t>
       </w:r>
     </w:p>
     <w:p>
@@ -2554,7 +2833,23 @@
         <w:t>A:</w:t>
       </w:r>
       <w:r>
-        <w:t xml:space="preserve"> WSDL(Web Service Description Language) file is provided by Salesforce. It is a XML document which contains a standardized description on how to communicate using a web service</w:t>
+        <w:t xml:space="preserve"> </w:t>
+      </w:r>
+      <w:proofErr w:type="gramStart"/>
+      <w:r>
+        <w:t>WSDL(</w:t>
+      </w:r>
+      <w:proofErr w:type="gramEnd"/>
+      <w:r>
+        <w:t xml:space="preserve">Web Service Description Language) file is provided by Salesforce. It is </w:t>
+      </w:r>
+      <w:proofErr w:type="gramStart"/>
+      <w:r>
+        <w:t>a</w:t>
+      </w:r>
+      <w:proofErr w:type="gramEnd"/>
+      <w:r>
+        <w:t xml:space="preserve"> XML document which contains a standardized description on how to communicate using a web service</w:t>
       </w:r>
       <w:r>
         <w:t>.</w:t>
@@ -2653,7 +2948,15 @@
         </w:numPr>
       </w:pPr>
       <w:r>
-        <w:t>It is static. Meaning it does not change if the modifications are made to an salesforce’s org configuration.</w:t>
+        <w:t xml:space="preserve">It is static. Meaning it does not change if the modifications are made to </w:t>
+      </w:r>
+      <w:proofErr w:type="gramStart"/>
+      <w:r>
+        <w:t>an</w:t>
+      </w:r>
+      <w:proofErr w:type="gramEnd"/>
+      <w:r>
+        <w:t xml:space="preserve"> salesforce’s org configuration.</w:t>
       </w:r>
     </w:p>
     <w:p>
@@ -2748,7 +3051,16 @@
     </w:p>
     <w:p>
       <w:r>
-        <w:t>After that, create Sharing rule and use the criteria based rule on Record type values and then finally add public groups, users, roles to whom you need to provide the Access.</w:t>
+        <w:lastRenderedPageBreak/>
+        <w:t xml:space="preserve">After that, create Sharing rule and use the </w:t>
+      </w:r>
+      <w:proofErr w:type="gramStart"/>
+      <w:r>
+        <w:t>criteria based</w:t>
+      </w:r>
+      <w:proofErr w:type="gramEnd"/>
+      <w:r>
+        <w:t xml:space="preserve"> rule on Record type values and then finally add public groups, users, roles to whom you need to provide the Access.</w:t>
       </w:r>
     </w:p>
     <w:p>
@@ -2776,7 +3088,6 @@
           <w:b/>
           <w:bCs/>
         </w:rPr>
-        <w:lastRenderedPageBreak/>
         <w:t>Q: Suppose I have 2 users A and B; both have same profile. Now I want A to have access to a field and B should not have access to that field. How to achieve this?</w:t>
       </w:r>
     </w:p>
@@ -3178,11 +3489,28 @@
           <w:bCs/>
         </w:rPr>
       </w:pPr>
-      <w:r>
-        <w:rPr>
-          <w:b/>
-          <w:bCs/>
-        </w:rPr>
+    </w:p>
+    <w:p>
+      <w:pPr>
+        <w:rPr>
+          <w:b/>
+          <w:bCs/>
+        </w:rPr>
+      </w:pPr>
+    </w:p>
+    <w:p>
+      <w:pPr>
+        <w:rPr>
+          <w:b/>
+          <w:bCs/>
+        </w:rPr>
+      </w:pPr>
+      <w:r>
+        <w:rPr>
+          <w:b/>
+          <w:bCs/>
+        </w:rPr>
+        <w:lastRenderedPageBreak/>
         <w:t>Q: What are assignment Rules?</w:t>
       </w:r>
     </w:p>
@@ -3229,7 +3557,6 @@
     </w:p>
     <w:p>
       <w:r>
-        <w:lastRenderedPageBreak/>
         <w:t>Case assignment rules can assign cases regardless of how cases are created. Cases can be created manually or automatically using Web-to-Case, Email-to-Case, On-Demand Email-to-Case, the Self-Service portal, the Customer Portal, Outlook, or Lotus Notes.</w:t>
       </w:r>
     </w:p>

</xml_diff>

<commit_message>
Tricky and Important questions added
</commit_message>
<xml_diff>
--- a/Salesforce_Question_Resources/Important_Questions.docx
+++ b/Salesforce_Question_Resources/Important_Questions.docx
@@ -143,17 +143,7 @@
         <w:t>and then</w:t>
       </w:r>
       <w:r>
-        <w:t xml:space="preserve"> Create </w:t>
-      </w:r>
-      <w:proofErr w:type="spellStart"/>
-      <w:proofErr w:type="gramStart"/>
-      <w:r>
-        <w:t>a</w:t>
-      </w:r>
-      <w:proofErr w:type="spellEnd"/>
-      <w:proofErr w:type="gramEnd"/>
-      <w:r>
-        <w:t xml:space="preserve"> Approval Process</w:t>
+        <w:t xml:space="preserve"> Create a Approval Process</w:t>
       </w:r>
       <w:r>
         <w:t xml:space="preserve">, as soon as the approver rejects the record then do a field(checkbox) update. </w:t>
@@ -161,7 +151,6 @@
       <w:r>
         <w:t xml:space="preserve"> After that create a </w:t>
       </w:r>
-      <w:proofErr w:type="spellStart"/>
       <w:r>
         <w:rPr>
           <w:b/>
@@ -181,15 +170,7 @@
           <w:b/>
           <w:bCs/>
         </w:rPr>
-        <w:t>ched</w:t>
-      </w:r>
-      <w:proofErr w:type="spellEnd"/>
-      <w:r>
-        <w:rPr>
-          <w:b/>
-          <w:bCs/>
-        </w:rPr>
-        <w:t xml:space="preserve"> (No trigger) flow</w:t>
+        <w:t>ched (No trigger) flow</w:t>
       </w:r>
       <w:r>
         <w:rPr>
@@ -299,15 +280,7 @@
     </w:p>
     <w:p>
       <w:r>
-        <w:t xml:space="preserve">No formula fields or </w:t>
-      </w:r>
-      <w:proofErr w:type="spellStart"/>
-      <w:r>
-        <w:t>RollUp</w:t>
-      </w:r>
-      <w:proofErr w:type="spellEnd"/>
-      <w:r>
-        <w:t xml:space="preserve"> summary in Custom Settings. But in custom Objects we have.</w:t>
+        <w:t>No formula fields or RollUp summary in Custom Settings. But in custom Objects we have.</w:t>
       </w:r>
     </w:p>
     <w:p>
@@ -330,31 +303,7 @@
         <w:t>A:</w:t>
       </w:r>
       <w:r>
-        <w:t xml:space="preserve"> Future method and Batch apex both are Asynchronous apex. So, we cannot call </w:t>
-      </w:r>
-      <w:proofErr w:type="gramStart"/>
-      <w:r>
-        <w:t>a</w:t>
-      </w:r>
-      <w:proofErr w:type="gramEnd"/>
-      <w:r>
-        <w:t xml:space="preserve"> async method from another async methods. So, we cannot directly call a future method from batch class </w:t>
-      </w:r>
-      <w:proofErr w:type="gramStart"/>
-      <w:r>
-        <w:t>But</w:t>
-      </w:r>
-      <w:proofErr w:type="gramEnd"/>
-      <w:r>
-        <w:t xml:space="preserve"> there can be </w:t>
-      </w:r>
-      <w:proofErr w:type="spellStart"/>
-      <w:r>
-        <w:t>a</w:t>
-      </w:r>
-      <w:proofErr w:type="spellEnd"/>
-      <w:r>
-        <w:t xml:space="preserve"> indirect or substitute way. </w:t>
+        <w:t xml:space="preserve"> Future method and Batch apex both are Asynchronous apex. So, we cannot call a async method from another async methods. So, we cannot directly call a future method from batch class But there can be a indirect or substitute way. </w:t>
       </w:r>
     </w:p>
     <w:p>
@@ -368,31 +317,7 @@
         <w:t>st</w:t>
       </w:r>
       <w:r>
-        <w:t xml:space="preserve">: Call the future method from </w:t>
-      </w:r>
-      <w:proofErr w:type="gramStart"/>
-      <w:r>
-        <w:t>finish(</w:t>
-      </w:r>
-      <w:proofErr w:type="gramEnd"/>
-      <w:r>
-        <w:t xml:space="preserve">) of batch class. Since, </w:t>
-      </w:r>
-      <w:proofErr w:type="gramStart"/>
-      <w:r>
-        <w:t>finish(</w:t>
-      </w:r>
-      <w:proofErr w:type="gramEnd"/>
-      <w:r>
-        <w:t xml:space="preserve">) is used for post processing logics. We can call a future method from </w:t>
-      </w:r>
-      <w:proofErr w:type="gramStart"/>
-      <w:r>
-        <w:t>finish(</w:t>
-      </w:r>
-      <w:proofErr w:type="gramEnd"/>
-      <w:r>
-        <w:t>).</w:t>
+        <w:t>: Call the future method from finish() of batch class. Since, finish() is used for post processing logics. We can call a future method from finish().</w:t>
       </w:r>
     </w:p>
     <w:p>
@@ -474,110 +399,282 @@
         <w:t>@testSetup</w:t>
       </w:r>
       <w:r>
-        <w:t xml:space="preserve"> to create test records </w:t>
-      </w:r>
-      <w:proofErr w:type="gramStart"/>
-      <w:r>
-        <w:t xml:space="preserve">and </w:t>
-      </w:r>
-      <w:r>
-        <w:rPr>
-          <w:b/>
-          <w:bCs/>
-        </w:rPr>
+        <w:t xml:space="preserve"> to create test records and </w:t>
+      </w:r>
+      <w:r>
+        <w:rPr>
+          <w:b/>
+          <w:bCs/>
+        </w:rPr>
+        <w:t xml:space="preserve"> Test.startTest() and Test.stopTest()</w:t>
+      </w:r>
+      <w:r>
+        <w:t>. This is used to make all the async calls between this block of c</w:t>
+      </w:r>
+      <w:r>
+        <w:t>ode</w:t>
+      </w:r>
+      <w:r>
+        <w:t xml:space="preserve"> as sync in test context.</w:t>
+      </w:r>
+    </w:p>
+    <w:p>
+      <w:r>
+        <w:t>@isTest</w:t>
+      </w:r>
+    </w:p>
+    <w:p>
+      <w:r>
+        <w:t>Public class batchTest {</w:t>
+      </w:r>
+    </w:p>
+    <w:p>
+      <w:r>
+        <w:t>@testSetup</w:t>
+      </w:r>
+    </w:p>
+    <w:p>
+      <w:r>
+        <w:t>Public static void setup(){</w:t>
+      </w:r>
+    </w:p>
+    <w:p>
+      <w:r>
         <w:t xml:space="preserve"> </w:t>
       </w:r>
-      <w:proofErr w:type="spellStart"/>
-      <w:r>
-        <w:rPr>
-          <w:b/>
-          <w:bCs/>
-        </w:rPr>
-        <w:t>Test.startTest</w:t>
-      </w:r>
-      <w:proofErr w:type="spellEnd"/>
-      <w:proofErr w:type="gramEnd"/>
-      <w:r>
-        <w:rPr>
-          <w:b/>
-          <w:bCs/>
-        </w:rPr>
-        <w:t xml:space="preserve">() and </w:t>
-      </w:r>
-      <w:proofErr w:type="spellStart"/>
-      <w:r>
-        <w:rPr>
-          <w:b/>
-          <w:bCs/>
-        </w:rPr>
-        <w:t>Test.stopTest</w:t>
-      </w:r>
-      <w:proofErr w:type="spellEnd"/>
-      <w:r>
-        <w:rPr>
-          <w:b/>
-          <w:bCs/>
-        </w:rPr>
-        <w:t>()</w:t>
-      </w:r>
-      <w:r>
-        <w:t>. This is used to make all the async calls between this block of c</w:t>
-      </w:r>
-      <w:r>
-        <w:t>ode</w:t>
-      </w:r>
-      <w:r>
-        <w:t xml:space="preserve"> as sync in test context.</w:t>
-      </w:r>
-    </w:p>
-    <w:p>
-      <w:r>
-        <w:t>@isTest</w:t>
-      </w:r>
-    </w:p>
-    <w:p>
-      <w:r>
-        <w:t xml:space="preserve">Public class </w:t>
-      </w:r>
-      <w:proofErr w:type="spellStart"/>
-      <w:r>
-        <w:t>batchTest</w:t>
-      </w:r>
-      <w:proofErr w:type="spellEnd"/>
-      <w:r>
-        <w:t xml:space="preserve"> {</w:t>
-      </w:r>
-    </w:p>
-    <w:p>
-      <w:r>
-        <w:t>@testSetup</w:t>
-      </w:r>
-    </w:p>
-    <w:p>
-      <w:r>
-        <w:t xml:space="preserve">Public static void </w:t>
-      </w:r>
-      <w:proofErr w:type="gramStart"/>
-      <w:r>
-        <w:t>setup(</w:t>
-      </w:r>
-      <w:proofErr w:type="gramEnd"/>
-      <w:r>
-        <w:t>){</w:t>
-      </w:r>
-    </w:p>
-    <w:p>
-      <w:r>
+      <w:r>
+        <w:t>/*</w:t>
+      </w:r>
+      <w:r>
+        <w:t>Create Records here</w:t>
+      </w:r>
+      <w:r>
+        <w:t>*/</w:t>
+      </w:r>
+    </w:p>
+    <w:p>
+      <w:r>
+        <w:t>}</w:t>
+      </w:r>
+    </w:p>
+    <w:p>
+      <w:r>
+        <w:t>Private static testMethod void(){</w:t>
+      </w:r>
+    </w:p>
+    <w:p>
+      <w:r>
+        <w:t>/*Some logic*/</w:t>
+      </w:r>
+    </w:p>
+    <w:p>
+      <w:r>
+        <w:t>Create a user and use System.runAs</w:t>
+      </w:r>
+    </w:p>
+    <w:p>
+      <w:r>
+        <w:t>Test.startTest()</w:t>
+      </w:r>
+    </w:p>
+    <w:p>
+      <w:r>
+        <w:t>Call the Batch Apex class</w:t>
+      </w:r>
+    </w:p>
+    <w:p>
+      <w:r>
+        <w:t>Assert statements</w:t>
+      </w:r>
+    </w:p>
+    <w:p>
+      <w:r>
+        <w:t>Test.stopTest()</w:t>
+      </w:r>
+    </w:p>
+    <w:p>
+      <w:r>
+        <w:t>}</w:t>
+      </w:r>
+    </w:p>
+    <w:p>
+      <w:r>
+        <w:t>}</w:t>
+      </w:r>
+    </w:p>
+    <w:p>
+      <w:pPr>
+        <w:rPr>
+          <w:b/>
+          <w:bCs/>
+        </w:rPr>
+      </w:pPr>
+      <w:r>
+        <w:rPr>
+          <w:b/>
+          <w:bCs/>
+        </w:rPr>
+        <w:t>Q:</w:t>
+      </w:r>
+      <w:r>
+        <w:rPr>
+          <w:b/>
+          <w:bCs/>
+        </w:rPr>
+        <w:t xml:space="preserve"> OOPs Concepts in Salesforce?</w:t>
+      </w:r>
+    </w:p>
+    <w:p>
+      <w:r>
+        <w:rPr>
+          <w:b/>
+          <w:bCs/>
+        </w:rPr>
+        <w:t>A:</w:t>
+      </w:r>
+      <w:r>
+        <w:t xml:space="preserve"> Oops concepts that we have in Apex are:</w:t>
+      </w:r>
+    </w:p>
+    <w:p>
+      <w:pPr>
+        <w:pStyle w:val="ListParagraph"/>
+        <w:numPr>
+          <w:ilvl w:val="0"/>
+          <w:numId w:val="1"/>
+        </w:numPr>
+      </w:pPr>
+      <w:r>
+        <w:t>Objects</w:t>
+      </w:r>
+    </w:p>
+    <w:p>
+      <w:pPr>
+        <w:pStyle w:val="ListParagraph"/>
+        <w:numPr>
+          <w:ilvl w:val="0"/>
+          <w:numId w:val="1"/>
+        </w:numPr>
+      </w:pPr>
+      <w:r>
+        <w:t>Class</w:t>
+      </w:r>
+    </w:p>
+    <w:p>
+      <w:pPr>
+        <w:pStyle w:val="ListParagraph"/>
+        <w:numPr>
+          <w:ilvl w:val="0"/>
+          <w:numId w:val="1"/>
+        </w:numPr>
+      </w:pPr>
+      <w:r>
+        <w:t>Inheritance</w:t>
+      </w:r>
+    </w:p>
+    <w:p>
+      <w:pPr>
+        <w:pStyle w:val="ListParagraph"/>
+        <w:numPr>
+          <w:ilvl w:val="0"/>
+          <w:numId w:val="1"/>
+        </w:numPr>
+      </w:pPr>
+      <w:r>
+        <w:t>Polymorphism</w:t>
+      </w:r>
+    </w:p>
+    <w:p>
+      <w:pPr>
+        <w:pStyle w:val="ListParagraph"/>
+        <w:numPr>
+          <w:ilvl w:val="0"/>
+          <w:numId w:val="1"/>
+        </w:numPr>
+      </w:pPr>
+      <w:r>
+        <w:t>Abstraction</w:t>
+      </w:r>
+    </w:p>
+    <w:p>
+      <w:pPr>
+        <w:pStyle w:val="ListParagraph"/>
+        <w:numPr>
+          <w:ilvl w:val="0"/>
+          <w:numId w:val="1"/>
+        </w:numPr>
+      </w:pPr>
+      <w:r>
+        <w:t>Encapsulation</w:t>
+      </w:r>
+    </w:p>
+    <w:p>
+      <w:r>
+        <w:rPr>
+          <w:b/>
+          <w:bCs/>
+        </w:rPr>
+        <w:t>Objects:</w:t>
+      </w:r>
+      <w:r>
+        <w:t xml:space="preserve"> It is a real life entity. Like Car, Bike, book, Customer. </w:t>
+      </w:r>
+      <w:r>
+        <w:t>It is an instance of class. A class can have multiple instances. Objects has methods and member variables</w:t>
+      </w:r>
+      <w:r>
+        <w:t xml:space="preserve"> o</w:t>
+      </w:r>
+      <w:r>
+        <w:t>r instance variables.</w:t>
+      </w:r>
+    </w:p>
+    <w:p>
+      <w:r>
+        <w:t>Eg: Account, Contact, Opportunity, Lead, etc.</w:t>
+      </w:r>
+    </w:p>
+    <w:p>
+      <w:r>
+        <w:rPr>
+          <w:b/>
+          <w:bCs/>
+        </w:rPr>
+        <w:t>Class:</w:t>
+      </w:r>
+      <w:r>
+        <w:rPr>
+          <w:b/>
+          <w:bCs/>
+        </w:rPr>
         <w:t xml:space="preserve"> </w:t>
       </w:r>
       <w:r>
-        <w:t>/*</w:t>
-      </w:r>
-      <w:r>
-        <w:t>Create Records here</w:t>
-      </w:r>
-      <w:r>
-        <w:t>*/</w:t>
+        <w:t>A class is just like a collection of real</w:t>
+      </w:r>
+      <w:r>
+        <w:t>-</w:t>
+      </w:r>
+      <w:r>
+        <w:t xml:space="preserve">life entity. Like a showroom of cars, </w:t>
+      </w:r>
+      <w:r>
+        <w:t>a</w:t>
+      </w:r>
+      <w:r>
+        <w:t xml:space="preserve"> compan</w:t>
+      </w:r>
+      <w:r>
+        <w:t>y</w:t>
+      </w:r>
+      <w:r>
+        <w:t xml:space="preserve"> having employees, etc. It is a collection of similar entities.</w:t>
+      </w:r>
+    </w:p>
+    <w:p>
+      <w:r>
+        <w:lastRenderedPageBreak/>
+        <w:t>Eg: public class AccountHandler{</w:t>
       </w:r>
     </w:p>
     <w:p>
@@ -587,60 +684,106 @@
     </w:p>
     <w:p>
       <w:r>
-        <w:t xml:space="preserve">Private static testMethod </w:t>
-      </w:r>
-      <w:proofErr w:type="gramStart"/>
-      <w:r>
-        <w:t>void(</w:t>
-      </w:r>
-      <w:proofErr w:type="gramEnd"/>
-      <w:r>
-        <w:t>){</w:t>
-      </w:r>
-    </w:p>
-    <w:p>
-      <w:r>
-        <w:t>/*Some logic*/</w:t>
-      </w:r>
-    </w:p>
-    <w:p>
-      <w:r>
-        <w:t xml:space="preserve">Create a user and use </w:t>
-      </w:r>
-      <w:proofErr w:type="spellStart"/>
-      <w:r>
-        <w:t>System.runAs</w:t>
-      </w:r>
-      <w:proofErr w:type="spellEnd"/>
-    </w:p>
-    <w:p>
-      <w:proofErr w:type="spellStart"/>
-      <w:r>
-        <w:t>Test.startTest</w:t>
-      </w:r>
-      <w:proofErr w:type="spellEnd"/>
-      <w:r>
-        <w:t>()</w:t>
-      </w:r>
-    </w:p>
-    <w:p>
-      <w:r>
-        <w:t>Call the Batch Apex class</w:t>
-      </w:r>
-    </w:p>
-    <w:p>
-      <w:r>
-        <w:t>Assert statements</w:t>
-      </w:r>
-    </w:p>
-    <w:p>
-      <w:proofErr w:type="spellStart"/>
-      <w:r>
-        <w:t>Test.stopTest</w:t>
-      </w:r>
-      <w:proofErr w:type="spellEnd"/>
-      <w:r>
-        <w:t>()</w:t>
+        <w:rPr>
+          <w:b/>
+          <w:bCs/>
+        </w:rPr>
+        <w:t>Inheritance:</w:t>
+      </w:r>
+      <w:r>
+        <w:t xml:space="preserve"> </w:t>
+      </w:r>
+      <w:r>
+        <w:t>When the object acquires the behaviour/properties of its parent’s class then it is called Inheritance. Inheritance is possible when a child class extends the Parent class.</w:t>
+      </w:r>
+      <w:r>
+        <w:t xml:space="preserve"> And the Child class inherits the properties of parent or super class.</w:t>
+      </w:r>
+    </w:p>
+    <w:p>
+      <w:r>
+        <w:rPr>
+          <w:b/>
+          <w:bCs/>
+        </w:rPr>
+        <w:t>Polymorphism:</w:t>
+      </w:r>
+      <w:r>
+        <w:rPr>
+          <w:b/>
+          <w:bCs/>
+        </w:rPr>
+        <w:t xml:space="preserve"> </w:t>
+      </w:r>
+      <w:r>
+        <w:t>Polymorphism is a concept in oops. Polymorphism means Many forms/shapes. Polymorphism can be of 2 types static or dynamic.</w:t>
+      </w:r>
+    </w:p>
+    <w:p>
+      <w:r>
+        <w:rPr>
+          <w:highlight w:val="yellow"/>
+        </w:rPr>
+        <w:t>Static Polymorphism</w:t>
+      </w:r>
+      <w:r>
+        <w:t xml:space="preserve"> happens at compile time only. Meaning that the compiler knows at compile time only that which method will be called. </w:t>
+      </w:r>
+    </w:p>
+    <w:p>
+      <w:r>
+        <w:t>Suppose there are two methods in a class and they are having different signatures then it will be a static polymorphism. This is also called method Overloading.</w:t>
+      </w:r>
+    </w:p>
+    <w:p>
+      <w:r>
+        <w:t xml:space="preserve">Eg: public class </w:t>
+      </w:r>
+      <w:r>
+        <w:t>Calculate</w:t>
+      </w:r>
+      <w:r>
+        <w:t>Area {</w:t>
+      </w:r>
+    </w:p>
+    <w:p>
+      <w:r>
+        <w:t>Integer side;</w:t>
+      </w:r>
+    </w:p>
+    <w:p>
+      <w:r>
+        <w:t>Integer length;</w:t>
+      </w:r>
+    </w:p>
+    <w:p>
+      <w:r>
+        <w:t>Integer breadth;</w:t>
+      </w:r>
+    </w:p>
+    <w:p>
+      <w:r>
+        <w:t xml:space="preserve">Public void </w:t>
+      </w:r>
+      <w:r>
+        <w:rPr>
+          <w:b/>
+          <w:bCs/>
+        </w:rPr>
+        <w:t>Area</w:t>
+      </w:r>
+      <w:r>
+        <w:t>(Integer side) {</w:t>
+      </w:r>
+    </w:p>
+    <w:p>
+      <w:r>
+        <w:t>Double area = side*side;</w:t>
+      </w:r>
+    </w:p>
+    <w:p>
+      <w:r>
+        <w:t>System.debug(area);</w:t>
       </w:r>
     </w:p>
     <w:p>
@@ -650,10 +793,195 @@
     </w:p>
     <w:p>
       <w:r>
+        <w:t xml:space="preserve">Public vid </w:t>
+      </w:r>
+      <w:r>
+        <w:rPr>
+          <w:b/>
+          <w:bCs/>
+        </w:rPr>
+        <w:t>Area</w:t>
+      </w:r>
+      <w:r>
+        <w:t>(Integer length, Integer breadth) {</w:t>
+      </w:r>
+    </w:p>
+    <w:p>
+      <w:r>
+        <w:t>Double area = length * breadth;</w:t>
+      </w:r>
+    </w:p>
+    <w:p>
+      <w:r>
+        <w:t>System.debug(area);</w:t>
+      </w:r>
+    </w:p>
+    <w:p>
+      <w:r>
         <w:t>}</w:t>
       </w:r>
     </w:p>
     <w:p>
+      <w:r>
+        <w:t>}</w:t>
+      </w:r>
+    </w:p>
+    <w:p>
+      <w:r>
+        <w:t>In the above example the method area is Overoaded. And this method has different method signatures.</w:t>
+      </w:r>
+    </w:p>
+    <w:p>
+      <w:r>
+        <w:rPr>
+          <w:highlight w:val="yellow"/>
+        </w:rPr>
+        <w:t>Dynamic Polymorphism</w:t>
+      </w:r>
+      <w:r>
+        <w:t xml:space="preserve"> happens at runtime. Meaning that at runtime it will be decided that which method will be called.</w:t>
+      </w:r>
+      <w:r>
+        <w:t xml:space="preserve"> Dynamic Polymorphism is also called Method Overriding. </w:t>
+      </w:r>
+    </w:p>
+    <w:p>
+      <w:r>
+        <w:t>Eg: Public class car {</w:t>
+      </w:r>
+    </w:p>
+    <w:p>
+      <w:r>
+        <w:t>Public void color() {</w:t>
+      </w:r>
+    </w:p>
+    <w:p>
+      <w:r>
+        <w:t>System.debug(‘</w:t>
+      </w:r>
+      <w:r>
+        <w:t xml:space="preserve">Generic </w:t>
+      </w:r>
+      <w:r>
+        <w:t>Red car</w:t>
+      </w:r>
+      <w:r>
+        <w:t>’);</w:t>
+      </w:r>
+    </w:p>
+    <w:p>
+      <w:r>
+        <w:t>}</w:t>
+      </w:r>
+    </w:p>
+    <w:p>
+      <w:r>
+        <w:t>}</w:t>
+      </w:r>
+    </w:p>
+    <w:p>
+      <w:r>
+        <w:lastRenderedPageBreak/>
+        <w:t>Public class TataCar extends Car {</w:t>
+      </w:r>
+    </w:p>
+    <w:p>
+      <w:r>
+        <w:t>Public void color() {</w:t>
+      </w:r>
+    </w:p>
+    <w:p>
+      <w:r>
+        <w:t>System.debug(‘Tata Red car’);</w:t>
+      </w:r>
+    </w:p>
+    <w:p>
+      <w:r>
+        <w:t>}</w:t>
+      </w:r>
+    </w:p>
+    <w:p>
+      <w:r>
+        <w:t>}</w:t>
+      </w:r>
+    </w:p>
+    <w:p>
+      <w:r>
+        <w:t>Now when this color() will be called/invoked, at runtime it will be decided that which class’s method will be invoked.</w:t>
+      </w:r>
+    </w:p>
+    <w:p>
+      <w:r>
+        <w:rPr>
+          <w:b/>
+          <w:bCs/>
+        </w:rPr>
+        <w:t>Abstraction:</w:t>
+      </w:r>
+      <w:r>
+        <w:t xml:space="preserve"> </w:t>
+      </w:r>
+      <w:r>
+        <w:t>Hiding the data and showing/exposing only the relevant/necessary part is called Abstrac</w:t>
+      </w:r>
+      <w:r>
+        <w:t>ti</w:t>
+      </w:r>
+      <w:r>
+        <w:t>on.</w:t>
+      </w:r>
+      <w:r>
+        <w:t xml:space="preserve"> Hiding internal details and showing functionality is abstraction.</w:t>
+      </w:r>
+      <w:r>
+        <w:t xml:space="preserve"> We use inheritance for implementing abstraction.</w:t>
+      </w:r>
+      <w:r>
+        <w:t xml:space="preserve"> Access Specifiers(public, private, protected) are also used to achieve abstraction.</w:t>
+      </w:r>
+      <w:r>
+        <w:t xml:space="preserve"> </w:t>
+      </w:r>
+      <w:r>
+        <w:t>Hiding internal complexity and showing functionality is known as abstraction.</w:t>
+      </w:r>
+    </w:p>
+    <w:p>
+      <w:r>
+        <w:rPr>
+          <w:b/>
+          <w:bCs/>
+        </w:rPr>
+        <w:t>Encapsulation:</w:t>
+      </w:r>
+      <w:r>
+        <w:t xml:space="preserve"> </w:t>
+      </w:r>
+      <w:r>
+        <w:t>Capsulating/binding the data into a single unit is called Encapsulation.</w:t>
+      </w:r>
+      <w:r>
+        <w:t xml:space="preserve"> We use classes and Interfaces to implement encapsulation.</w:t>
+      </w:r>
+      <w:r>
+        <w:t xml:space="preserve"> Encapsulation is used to provide a better security to data. Moreover, we can manipulate the data</w:t>
+      </w:r>
+      <w:r>
+        <w:t xml:space="preserve"> using encapsulation.</w:t>
+      </w:r>
+    </w:p>
+    <w:p>
+      <w:r>
+        <w:t>Global class BatchClass implements Database.Batchable {</w:t>
+      </w:r>
+    </w:p>
+    <w:p>
+      <w:r>
+        <w:t>}</w:t>
+      </w:r>
+    </w:p>
+    <w:p/>
+    <w:p>
       <w:pPr>
         <w:rPr>
           <w:b/>
@@ -672,7 +1000,35 @@
           <w:b/>
           <w:bCs/>
         </w:rPr>
-        <w:t xml:space="preserve"> OOPs Concepts in Salesforce?</w:t>
+        <w:t xml:space="preserve"> </w:t>
+      </w:r>
+      <w:r>
+        <w:rPr>
+          <w:b/>
+          <w:bCs/>
+        </w:rPr>
+        <w:t xml:space="preserve">Constructor Overloading </w:t>
+      </w:r>
+      <w:r>
+        <w:rPr>
+          <w:b/>
+          <w:bCs/>
+        </w:rPr>
+        <w:t>i</w:t>
+      </w:r>
+      <w:r>
+        <w:rPr>
+          <w:b/>
+          <w:bCs/>
+        </w:rPr>
+        <w:t>n Apex</w:t>
+      </w:r>
+      <w:r>
+        <w:rPr>
+          <w:b/>
+          <w:bCs/>
+        </w:rPr>
+        <w:t>?</w:t>
       </w:r>
     </w:p>
     <w:p>
@@ -684,1338 +1040,397 @@
         <w:t>A:</w:t>
       </w:r>
       <w:r>
-        <w:t xml:space="preserve"> Oops concepts that we have in Apex are:</w:t>
-      </w:r>
-    </w:p>
-    <w:p>
-      <w:pPr>
-        <w:pStyle w:val="ListParagraph"/>
-        <w:numPr>
-          <w:ilvl w:val="0"/>
-          <w:numId w:val="1"/>
-        </w:numPr>
-      </w:pPr>
-      <w:r>
-        <w:t>Objects</w:t>
-      </w:r>
-    </w:p>
-    <w:p>
-      <w:pPr>
-        <w:pStyle w:val="ListParagraph"/>
-        <w:numPr>
-          <w:ilvl w:val="0"/>
-          <w:numId w:val="1"/>
-        </w:numPr>
-      </w:pPr>
-      <w:r>
-        <w:t>Class</w:t>
-      </w:r>
-    </w:p>
-    <w:p>
-      <w:pPr>
-        <w:pStyle w:val="ListParagraph"/>
-        <w:numPr>
-          <w:ilvl w:val="0"/>
-          <w:numId w:val="1"/>
-        </w:numPr>
-      </w:pPr>
-      <w:r>
-        <w:t>Inheritance</w:t>
-      </w:r>
-    </w:p>
-    <w:p>
-      <w:pPr>
-        <w:pStyle w:val="ListParagraph"/>
-        <w:numPr>
-          <w:ilvl w:val="0"/>
-          <w:numId w:val="1"/>
-        </w:numPr>
-      </w:pPr>
-      <w:r>
-        <w:t>Polymorphism</w:t>
-      </w:r>
-    </w:p>
-    <w:p>
-      <w:pPr>
-        <w:pStyle w:val="ListParagraph"/>
-        <w:numPr>
-          <w:ilvl w:val="0"/>
-          <w:numId w:val="1"/>
-        </w:numPr>
-      </w:pPr>
-      <w:r>
-        <w:t>Abstraction</w:t>
-      </w:r>
-    </w:p>
-    <w:p>
-      <w:pPr>
-        <w:pStyle w:val="ListParagraph"/>
-        <w:numPr>
-          <w:ilvl w:val="0"/>
-          <w:numId w:val="1"/>
-        </w:numPr>
-      </w:pPr>
-      <w:r>
-        <w:t>Encapsulation</w:t>
-      </w:r>
-    </w:p>
-    <w:p>
-      <w:r>
-        <w:rPr>
-          <w:b/>
-          <w:bCs/>
-        </w:rPr>
-        <w:t>Objects:</w:t>
-      </w:r>
-      <w:r>
-        <w:t xml:space="preserve"> It is a </w:t>
-      </w:r>
-      <w:proofErr w:type="gramStart"/>
-      <w:r>
-        <w:t>real life</w:t>
-      </w:r>
-      <w:proofErr w:type="gramEnd"/>
-      <w:r>
-        <w:t xml:space="preserve"> entity. Like Car, Bike, book, Customer. </w:t>
-      </w:r>
-      <w:r>
-        <w:t>It is an instance of class. A class can have multiple instances. Objects has methods and member variables</w:t>
-      </w:r>
-      <w:r>
-        <w:t xml:space="preserve"> o</w:t>
-      </w:r>
-      <w:r>
-        <w:t>r instance variables.</w:t>
-      </w:r>
-    </w:p>
-    <w:p>
-      <w:proofErr w:type="spellStart"/>
-      <w:r>
-        <w:t>Eg</w:t>
-      </w:r>
-      <w:proofErr w:type="spellEnd"/>
-      <w:r>
-        <w:t>: Account, Contact, Opportunity, Lead, etc.</w:t>
-      </w:r>
-    </w:p>
-    <w:p>
-      <w:r>
-        <w:rPr>
-          <w:b/>
-          <w:bCs/>
-        </w:rPr>
-        <w:t>Class:</w:t>
-      </w:r>
-      <w:r>
-        <w:rPr>
-          <w:b/>
-          <w:bCs/>
-        </w:rPr>
         <w:t xml:space="preserve"> </w:t>
       </w:r>
       <w:r>
-        <w:t>A class is just like a collection of real</w:t>
-      </w:r>
-      <w:r>
-        <w:t>-</w:t>
-      </w:r>
-      <w:r>
-        <w:t xml:space="preserve">life entity. Like a showroom of cars, </w:t>
-      </w:r>
-      <w:r>
-        <w:t>a</w:t>
-      </w:r>
-      <w:r>
-        <w:t xml:space="preserve"> compan</w:t>
-      </w:r>
-      <w:r>
-        <w:t>y</w:t>
-      </w:r>
-      <w:r>
-        <w:t xml:space="preserve"> having employees, etc. It is a collection of similar entities.</w:t>
-      </w:r>
-    </w:p>
-    <w:p>
-      <w:proofErr w:type="spellStart"/>
+        <w:t>public class TestClass {</w:t>
+      </w:r>
+    </w:p>
+    <w:p>
+      <w:r>
+        <w:tab/>
+        <w:t>Public TestClass(){</w:t>
+      </w:r>
+    </w:p>
+    <w:p>
+      <w:pPr>
+        <w:ind w:firstLine="720"/>
+      </w:pPr>
+      <w:r>
+        <w:t>//Default constructor</w:t>
+      </w:r>
+      <w:r>
+        <w:t xml:space="preserve"> or ParameterLess Constructor</w:t>
+      </w:r>
+    </w:p>
+    <w:p>
+      <w:pPr>
+        <w:ind w:firstLine="720"/>
+      </w:pPr>
+      <w:r>
+        <w:t>}</w:t>
+      </w:r>
+    </w:p>
+    <w:p>
+      <w:pPr>
+        <w:ind w:firstLine="720"/>
+      </w:pPr>
+      <w:r>
+        <w:t>Public TestClass(Boolean isFalse){</w:t>
+      </w:r>
+    </w:p>
+    <w:p>
+      <w:pPr>
+        <w:ind w:firstLine="720"/>
+      </w:pPr>
+      <w:r>
+        <w:tab/>
+        <w:t>//Paramaterized Constructor</w:t>
+      </w:r>
+    </w:p>
+    <w:p>
+      <w:pPr>
+        <w:ind w:firstLine="720"/>
+      </w:pPr>
+      <w:r>
+        <w:t>}</w:t>
+      </w:r>
+    </w:p>
+    <w:p>
+      <w:pPr>
+        <w:ind w:firstLine="720"/>
+      </w:pPr>
+      <w:r>
+        <w:t>Public TestClass(</w:t>
+      </w:r>
+      <w:r>
+        <w:t>Boolean isTrue</w:t>
+      </w:r>
+      <w:r>
+        <w:t>, String Name</w:t>
+      </w:r>
+      <w:r>
+        <w:t>) {</w:t>
+      </w:r>
+    </w:p>
+    <w:p>
+      <w:pPr>
+        <w:ind w:firstLine="720"/>
+      </w:pPr>
+      <w:r>
+        <w:t xml:space="preserve"> //Paramaterized Constructor</w:t>
+      </w:r>
+    </w:p>
+    <w:p>
+      <w:pPr>
+        <w:ind w:firstLine="720"/>
+      </w:pPr>
+      <w:r>
+        <w:t>}</w:t>
+      </w:r>
+    </w:p>
+    <w:p>
+      <w:r>
+        <w:t>}</w:t>
+      </w:r>
+    </w:p>
+    <w:p>
+      <w:pPr>
+        <w:rPr>
+          <w:b/>
+          <w:bCs/>
+        </w:rPr>
+      </w:pPr>
+      <w:r>
+        <w:rPr>
+          <w:b/>
+          <w:bCs/>
+        </w:rPr>
+        <w:t>Q: Assert statements in Apex</w:t>
+      </w:r>
+    </w:p>
+    <w:p>
+      <w:r>
+        <w:rPr>
+          <w:b/>
+          <w:bCs/>
+        </w:rPr>
+        <w:t>A:</w:t>
+      </w:r>
+      <w:r>
+        <w:t xml:space="preserve"> </w:t>
+      </w:r>
+      <w:r>
+        <w:rPr>
+          <w:highlight w:val="yellow"/>
+        </w:rPr>
+        <w:t>System.assert()</w:t>
+      </w:r>
+    </w:p>
+    <w:p>
+      <w:r>
+        <w:t>This statement has 2 parameter. 1. Is the condition. 2</w:t>
+      </w:r>
+      <w:r>
+        <w:rPr>
+          <w:vertAlign w:val="superscript"/>
+        </w:rPr>
+        <w:t>nd</w:t>
+      </w:r>
+      <w:r>
+        <w:t>(Optional) is the message.</w:t>
+      </w:r>
+    </w:p>
+    <w:p>
       <w:r>
         <w:lastRenderedPageBreak/>
-        <w:t>Eg</w:t>
-      </w:r>
-      <w:proofErr w:type="spellEnd"/>
-      <w:r>
-        <w:t xml:space="preserve">: public class </w:t>
-      </w:r>
-      <w:proofErr w:type="spellStart"/>
-      <w:proofErr w:type="gramStart"/>
-      <w:r>
-        <w:t>AccountHandler</w:t>
-      </w:r>
-      <w:proofErr w:type="spellEnd"/>
-      <w:r>
-        <w:t>{</w:t>
-      </w:r>
-      <w:proofErr w:type="gramEnd"/>
-    </w:p>
-    <w:p>
-      <w:r>
-        <w:t>}</w:t>
-      </w:r>
-    </w:p>
-    <w:p>
-      <w:r>
-        <w:rPr>
-          <w:b/>
-          <w:bCs/>
-        </w:rPr>
-        <w:t>Inheritance:</w:t>
+        <w:t>System.assert() is used to assert that the specified condition is true.</w:t>
+      </w:r>
+      <w:r>
+        <w:t xml:space="preserve"> If the condition is false then a error is thrown.</w:t>
+      </w:r>
+    </w:p>
+    <w:p/>
+    <w:p>
+      <w:r>
+        <w:rPr>
+          <w:highlight w:val="yellow"/>
+        </w:rPr>
+        <w:t>System.AssertEquals()</w:t>
+      </w:r>
+    </w:p>
+    <w:p>
+      <w:r>
+        <w:t>This</w:t>
+      </w:r>
+      <w:r>
+        <w:t xml:space="preserve"> statement takes 3 parameters 1</w:t>
+      </w:r>
+      <w:r>
+        <w:rPr>
+          <w:vertAlign w:val="superscript"/>
+        </w:rPr>
+        <w:t>st</w:t>
+      </w:r>
+      <w:r>
+        <w:t xml:space="preserve">  The actual result, 2</w:t>
+      </w:r>
+      <w:r>
+        <w:rPr>
+          <w:vertAlign w:val="superscript"/>
+        </w:rPr>
+        <w:t>nd</w:t>
       </w:r>
       <w:r>
         <w:t xml:space="preserve"> </w:t>
       </w:r>
       <w:r>
-        <w:t>When the object acquires the behaviour/properties of its parent’s class then it is called Inheritance. Inheritance is possible when a child class extends the Parent class.</w:t>
-      </w:r>
-      <w:r>
-        <w:t xml:space="preserve"> And the Child class inherits the properties of parent or super class.</w:t>
-      </w:r>
-    </w:p>
-    <w:p>
-      <w:r>
-        <w:rPr>
-          <w:b/>
-          <w:bCs/>
-        </w:rPr>
-        <w:t>Polymorphism:</w:t>
-      </w:r>
-      <w:r>
-        <w:rPr>
-          <w:b/>
-          <w:bCs/>
-        </w:rPr>
+        <w:t>the expected result, 3</w:t>
+      </w:r>
+      <w:r>
+        <w:rPr>
+          <w:vertAlign w:val="superscript"/>
+        </w:rPr>
+        <w:t>rd</w:t>
+      </w:r>
+      <w:r>
+        <w:t xml:space="preserve"> is the message(optional).</w:t>
+      </w:r>
+    </w:p>
+    <w:p>
+      <w:r>
+        <w:t>System.AssertEquals() is used to compare whether the actual result and the expected result</w:t>
+      </w:r>
+      <w:r>
+        <w:t xml:space="preserve"> are equal or not. If not equal then it will throw an Error.</w:t>
+      </w:r>
+    </w:p>
+    <w:p>
+      <w:r>
+        <w:rPr>
+          <w:highlight w:val="yellow"/>
+        </w:rPr>
+        <w:t>System.AssertNotEquals()</w:t>
+      </w:r>
+    </w:p>
+    <w:p>
+      <w:r>
+        <w:t>This statement takes 3 parameters 1</w:t>
+      </w:r>
+      <w:r>
+        <w:rPr>
+          <w:vertAlign w:val="superscript"/>
+        </w:rPr>
+        <w:t>st</w:t>
+      </w:r>
+      <w:r>
+        <w:t xml:space="preserve"> The </w:t>
+      </w:r>
+      <w:r>
         <w:t xml:space="preserve"> </w:t>
       </w:r>
       <w:r>
-        <w:t>Polymorphism is a concept in oops. Polymorphism means Many forms/shapes. Polymorphism can be of 2 types static or dynamic.</w:t>
-      </w:r>
-    </w:p>
-    <w:p>
+        <w:t>actual result, 2</w:t>
+      </w:r>
+      <w:r>
+        <w:rPr>
+          <w:vertAlign w:val="superscript"/>
+        </w:rPr>
+        <w:t>nd</w:t>
+      </w:r>
+      <w:r>
+        <w:t xml:space="preserve"> the expected result, 3</w:t>
+      </w:r>
+      <w:r>
+        <w:rPr>
+          <w:vertAlign w:val="superscript"/>
+        </w:rPr>
+        <w:t>rd</w:t>
+      </w:r>
+      <w:r>
+        <w:t xml:space="preserve"> is the message(optional).</w:t>
+      </w:r>
+    </w:p>
+    <w:p>
+      <w:r>
+        <w:t>System.AssertNotEquals() is used to compare whether the actual result and the expected result are equal or not. If equal then it will throw an Error.</w:t>
+      </w:r>
+    </w:p>
+    <w:p>
+      <w:pPr>
+        <w:rPr>
+          <w:b/>
+          <w:bCs/>
+        </w:rPr>
+      </w:pPr>
+      <w:r>
+        <w:rPr>
+          <w:b/>
+          <w:bCs/>
+        </w:rPr>
+        <w:t>Q:</w:t>
+      </w:r>
+      <w:r>
+        <w:rPr>
+          <w:b/>
+          <w:bCs/>
+        </w:rPr>
+        <w:t xml:space="preserve"> H</w:t>
+      </w:r>
+      <w:r>
+        <w:rPr>
+          <w:b/>
+          <w:bCs/>
+        </w:rPr>
+        <w:t>ow can we maintain the chain of batch classes?</w:t>
+      </w:r>
+    </w:p>
+    <w:p>
+      <w:r>
+        <w:rPr>
+          <w:b/>
+          <w:bCs/>
+        </w:rPr>
+        <w:t>A:</w:t>
+      </w:r>
+      <w:r>
+        <w:t xml:space="preserve"> In order to maintain the chain of batch classes. We first need to understand the 3 methods inside Database.batchable.</w:t>
+      </w:r>
+    </w:p>
+    <w:p>
+      <w:pPr>
+        <w:pStyle w:val="ListParagraph"/>
+        <w:numPr>
+          <w:ilvl w:val="0"/>
+          <w:numId w:val="2"/>
+        </w:numPr>
+      </w:pPr>
+      <w:r>
+        <w:t>Start() this method is executed once to send the list of sobjects to execute().</w:t>
+      </w:r>
+    </w:p>
+    <w:p>
+      <w:pPr>
+        <w:pStyle w:val="ListParagraph"/>
+        <w:numPr>
+          <w:ilvl w:val="0"/>
+          <w:numId w:val="2"/>
+        </w:numPr>
+      </w:pPr>
+      <w:r>
+        <w:t>Execute() this method is executed multiple times depending upon the batch size, taking the sObjects on chunks.</w:t>
+      </w:r>
+    </w:p>
+    <w:p>
+      <w:pPr>
+        <w:pStyle w:val="ListParagraph"/>
+        <w:numPr>
+          <w:ilvl w:val="0"/>
+          <w:numId w:val="2"/>
+        </w:numPr>
+      </w:pPr>
+      <w:r>
+        <w:t>Finish() is executed once and is used to do post processing implementations like sending email alerts etc.</w:t>
+      </w:r>
+    </w:p>
+    <w:p>
+      <w:r>
+        <w:t xml:space="preserve">So, the batch apex chaining can happen through the finish(). We can call another batch class from finish() method. </w:t>
+      </w:r>
       <w:r>
         <w:rPr>
           <w:highlight w:val="yellow"/>
         </w:rPr>
-        <w:t>Static Polymorphism</w:t>
-      </w:r>
-      <w:r>
-        <w:t xml:space="preserve"> happens at compile time only. Meaning that the compiler knows at compile time only that which method will be called. </w:t>
-      </w:r>
-    </w:p>
-    <w:p>
-      <w:r>
-        <w:t>Suppose there are two methods in a class and they are having different signatures then it will be a static polymorphism. This is also called method Overloading.</w:t>
-      </w:r>
-    </w:p>
-    <w:p>
-      <w:proofErr w:type="spellStart"/>
-      <w:r>
-        <w:t>Eg</w:t>
-      </w:r>
-      <w:proofErr w:type="spellEnd"/>
-      <w:r>
-        <w:t xml:space="preserve">: public class </w:t>
-      </w:r>
-      <w:proofErr w:type="spellStart"/>
-      <w:r>
-        <w:t>Calculate</w:t>
-      </w:r>
-      <w:r>
-        <w:t>Area</w:t>
-      </w:r>
-      <w:proofErr w:type="spellEnd"/>
-      <w:r>
-        <w:t xml:space="preserve"> {</w:t>
-      </w:r>
-    </w:p>
-    <w:p>
-      <w:r>
-        <w:t>Integer side;</w:t>
-      </w:r>
-    </w:p>
-    <w:p>
-      <w:r>
-        <w:t>Integer length;</w:t>
-      </w:r>
-    </w:p>
-    <w:p>
-      <w:r>
-        <w:t>Integer breadth;</w:t>
-      </w:r>
-    </w:p>
-    <w:p>
-      <w:r>
-        <w:t xml:space="preserve">Public void </w:t>
-      </w:r>
-      <w:proofErr w:type="gramStart"/>
-      <w:r>
-        <w:rPr>
-          <w:b/>
-          <w:bCs/>
-        </w:rPr>
-        <w:t>Area</w:t>
-      </w:r>
-      <w:r>
-        <w:t>(</w:t>
-      </w:r>
-      <w:proofErr w:type="gramEnd"/>
-      <w:r>
-        <w:t>Integer side) {</w:t>
-      </w:r>
-    </w:p>
-    <w:p>
-      <w:r>
-        <w:t>Double area = side*side;</w:t>
-      </w:r>
-    </w:p>
-    <w:p>
-      <w:proofErr w:type="spellStart"/>
-      <w:r>
-        <w:t>System.debug</w:t>
-      </w:r>
-      <w:proofErr w:type="spellEnd"/>
-      <w:r>
-        <w:t>(area);</w:t>
-      </w:r>
-    </w:p>
-    <w:p>
-      <w:r>
-        <w:t>}</w:t>
-      </w:r>
-    </w:p>
-    <w:p>
-      <w:r>
-        <w:t xml:space="preserve">Public vid </w:t>
-      </w:r>
-      <w:proofErr w:type="gramStart"/>
-      <w:r>
-        <w:rPr>
-          <w:b/>
-          <w:bCs/>
-        </w:rPr>
-        <w:t>Area</w:t>
-      </w:r>
-      <w:r>
-        <w:t>(</w:t>
-      </w:r>
-      <w:proofErr w:type="gramEnd"/>
-      <w:r>
-        <w:t>Integer length, Integer breadth) {</w:t>
-      </w:r>
-    </w:p>
-    <w:p>
-      <w:r>
-        <w:t>Double area = length * breadth;</w:t>
-      </w:r>
-    </w:p>
-    <w:p>
-      <w:proofErr w:type="spellStart"/>
-      <w:r>
-        <w:t>System.debug</w:t>
-      </w:r>
-      <w:proofErr w:type="spellEnd"/>
-      <w:r>
-        <w:t>(area);</w:t>
-      </w:r>
-    </w:p>
-    <w:p>
-      <w:r>
-        <w:t>}</w:t>
-      </w:r>
-    </w:p>
-    <w:p>
-      <w:r>
-        <w:t>}</w:t>
-      </w:r>
-    </w:p>
-    <w:p>
-      <w:r>
-        <w:t xml:space="preserve">In the above example the method area is </w:t>
-      </w:r>
-      <w:proofErr w:type="spellStart"/>
-      <w:r>
-        <w:t>Overoaded</w:t>
-      </w:r>
-      <w:proofErr w:type="spellEnd"/>
-      <w:r>
-        <w:t>. And this method has different method signatures.</w:t>
-      </w:r>
-    </w:p>
-    <w:p>
+        <w:t>Important point</w:t>
+      </w:r>
+      <w:r>
+        <w:t xml:space="preserve"> </w:t>
+      </w:r>
       <w:r>
         <w:rPr>
           <w:highlight w:val="yellow"/>
         </w:rPr>
-        <w:t>Dynamic Polymorphism</w:t>
-      </w:r>
-      <w:r>
-        <w:t xml:space="preserve"> happens at runtime. Meaning that at runtime it will be decided that which method will be called.</w:t>
-      </w:r>
-      <w:r>
-        <w:t xml:space="preserve"> Dynamic Polymorphism is also called Method Overriding. </w:t>
-      </w:r>
-    </w:p>
-    <w:p>
-      <w:proofErr w:type="spellStart"/>
-      <w:r>
-        <w:t>Eg</w:t>
-      </w:r>
-      <w:proofErr w:type="spellEnd"/>
-      <w:r>
-        <w:t>: Public class car {</w:t>
-      </w:r>
-    </w:p>
-    <w:p>
-      <w:r>
-        <w:t xml:space="preserve">Public void </w:t>
-      </w:r>
-      <w:proofErr w:type="spellStart"/>
-      <w:proofErr w:type="gramStart"/>
-      <w:r>
-        <w:t>color</w:t>
-      </w:r>
-      <w:proofErr w:type="spellEnd"/>
-      <w:r>
-        <w:t>(</w:t>
-      </w:r>
-      <w:proofErr w:type="gramEnd"/>
-      <w:r>
-        <w:t>) {</w:t>
-      </w:r>
-    </w:p>
-    <w:p>
-      <w:proofErr w:type="spellStart"/>
-      <w:r>
-        <w:t>System.debug</w:t>
-      </w:r>
-      <w:proofErr w:type="spellEnd"/>
-      <w:r>
-        <w:t>(‘</w:t>
-      </w:r>
-      <w:r>
-        <w:t xml:space="preserve">Generic </w:t>
-      </w:r>
-      <w:r>
-        <w:t>Red car</w:t>
-      </w:r>
-      <w:r>
-        <w:t>’);</w:t>
-      </w:r>
-    </w:p>
-    <w:p>
-      <w:r>
-        <w:t>}</w:t>
-      </w:r>
-    </w:p>
-    <w:p>
-      <w:r>
-        <w:t>}</w:t>
-      </w:r>
-    </w:p>
-    <w:p>
-      <w:r>
-        <w:lastRenderedPageBreak/>
-        <w:t xml:space="preserve">Public class </w:t>
-      </w:r>
-      <w:proofErr w:type="spellStart"/>
-      <w:r>
-        <w:t>TataCar</w:t>
-      </w:r>
-      <w:proofErr w:type="spellEnd"/>
-      <w:r>
-        <w:t xml:space="preserve"> extends Car {</w:t>
-      </w:r>
-    </w:p>
-    <w:p>
-      <w:r>
-        <w:t xml:space="preserve">Public void </w:t>
-      </w:r>
-      <w:proofErr w:type="spellStart"/>
-      <w:proofErr w:type="gramStart"/>
-      <w:r>
-        <w:t>color</w:t>
-      </w:r>
-      <w:proofErr w:type="spellEnd"/>
-      <w:r>
-        <w:t>(</w:t>
-      </w:r>
-      <w:proofErr w:type="gramEnd"/>
-      <w:r>
-        <w:t>) {</w:t>
-      </w:r>
-    </w:p>
-    <w:p>
-      <w:proofErr w:type="spellStart"/>
-      <w:r>
-        <w:t>System.debug</w:t>
-      </w:r>
-      <w:proofErr w:type="spellEnd"/>
-      <w:r>
-        <w:t>(‘Tata Red car’);</w:t>
-      </w:r>
-    </w:p>
-    <w:p>
-      <w:r>
-        <w:t>}</w:t>
-      </w:r>
-    </w:p>
-    <w:p>
-      <w:r>
-        <w:t>}</w:t>
-      </w:r>
-    </w:p>
-    <w:p>
-      <w:r>
-        <w:t xml:space="preserve">Now when this </w:t>
-      </w:r>
-      <w:proofErr w:type="spellStart"/>
-      <w:proofErr w:type="gramStart"/>
-      <w:r>
-        <w:t>color</w:t>
-      </w:r>
-      <w:proofErr w:type="spellEnd"/>
-      <w:r>
-        <w:t>(</w:t>
-      </w:r>
-      <w:proofErr w:type="gramEnd"/>
-      <w:r>
-        <w:t>) will be called/invoked, at runtime it will be decided that which class’s method will be invoked.</w:t>
-      </w:r>
-    </w:p>
-    <w:p>
-      <w:r>
-        <w:rPr>
-          <w:b/>
-          <w:bCs/>
-        </w:rPr>
-        <w:t>Abstraction:</w:t>
+        <w:t xml:space="preserve">to remember here is that we can have 5 jobs </w:t>
+      </w:r>
+      <w:r>
+        <w:rPr>
+          <w:highlight w:val="yellow"/>
+        </w:rPr>
+        <w:t>running concurrently. So the only 5 jobs can be chained</w:t>
+      </w:r>
+      <w:r>
+        <w:t>.</w:t>
       </w:r>
       <w:r>
         <w:t xml:space="preserve"> </w:t>
       </w:r>
       <w:r>
-        <w:t>Hiding the data and showing/exposing only the relevant/necessary part is called Abstrac</w:t>
-      </w:r>
-      <w:r>
-        <w:t>ti</w:t>
-      </w:r>
-      <w:r>
-        <w:t>on.</w:t>
-      </w:r>
-      <w:r>
-        <w:t xml:space="preserve"> Hiding internal details and showing functionality is abstraction.</w:t>
-      </w:r>
-      <w:r>
-        <w:t xml:space="preserve"> We use inheritance for implementing abstraction.</w:t>
-      </w:r>
-      <w:r>
-        <w:t xml:space="preserve"> Access </w:t>
-      </w:r>
-      <w:proofErr w:type="gramStart"/>
-      <w:r>
-        <w:t>Specifiers(</w:t>
-      </w:r>
-      <w:proofErr w:type="gramEnd"/>
-      <w:r>
-        <w:t>public, private, protected) are also used to achieve abstraction.</w:t>
-      </w:r>
-      <w:r>
-        <w:t xml:space="preserve"> </w:t>
-      </w:r>
-      <w:r>
-        <w:t>Hiding internal complexity and showing functionality is known as abstraction.</w:t>
-      </w:r>
-    </w:p>
-    <w:p>
-      <w:r>
-        <w:rPr>
-          <w:b/>
-          <w:bCs/>
-        </w:rPr>
-        <w:t>Encapsulation:</w:t>
-      </w:r>
-      <w:r>
-        <w:t xml:space="preserve"> </w:t>
-      </w:r>
-      <w:r>
-        <w:t>Capsulating/binding the data into a single unit is called Encapsulation.</w:t>
-      </w:r>
-      <w:r>
-        <w:t xml:space="preserve"> We use classes and Interfaces to implement encapsulation.</w:t>
-      </w:r>
-      <w:r>
-        <w:t xml:space="preserve"> Encapsulation is used to provide a better security to data. Moreover, we can manipulate the data</w:t>
-      </w:r>
-      <w:r>
-        <w:t xml:space="preserve"> using encapsulation.</w:t>
-      </w:r>
-    </w:p>
-    <w:p>
-      <w:r>
-        <w:t xml:space="preserve">Global class </w:t>
-      </w:r>
-      <w:proofErr w:type="spellStart"/>
-      <w:r>
-        <w:t>BatchClass</w:t>
-      </w:r>
-      <w:proofErr w:type="spellEnd"/>
-      <w:r>
-        <w:t xml:space="preserve"> implements </w:t>
-      </w:r>
-      <w:proofErr w:type="spellStart"/>
-      <w:r>
-        <w:t>Database.Batchable</w:t>
-      </w:r>
-      <w:proofErr w:type="spellEnd"/>
-      <w:r>
-        <w:t xml:space="preserve"> {</w:t>
-      </w:r>
-    </w:p>
-    <w:p>
-      <w:r>
-        <w:t>}</w:t>
-      </w:r>
-    </w:p>
-    <w:p/>
-    <w:p>
-      <w:pPr>
-        <w:rPr>
-          <w:b/>
-          <w:bCs/>
-        </w:rPr>
-      </w:pPr>
-      <w:r>
-        <w:rPr>
-          <w:b/>
-          <w:bCs/>
-        </w:rPr>
-        <w:t>Q:</w:t>
-      </w:r>
-      <w:r>
-        <w:rPr>
-          <w:b/>
-          <w:bCs/>
-        </w:rPr>
-        <w:t xml:space="preserve"> </w:t>
-      </w:r>
-      <w:r>
-        <w:rPr>
-          <w:b/>
-          <w:bCs/>
-        </w:rPr>
-        <w:t xml:space="preserve">Constructor Overloading </w:t>
-      </w:r>
-      <w:r>
-        <w:rPr>
-          <w:b/>
-          <w:bCs/>
-        </w:rPr>
-        <w:t>i</w:t>
-      </w:r>
-      <w:r>
-        <w:rPr>
-          <w:b/>
-          <w:bCs/>
-        </w:rPr>
-        <w:t>n Apex</w:t>
-      </w:r>
-      <w:r>
-        <w:rPr>
-          <w:b/>
-          <w:bCs/>
-        </w:rPr>
-        <w:t>?</w:t>
-      </w:r>
-    </w:p>
-    <w:p>
-      <w:r>
-        <w:rPr>
-          <w:b/>
-          <w:bCs/>
-        </w:rPr>
-        <w:t>A:</w:t>
-      </w:r>
-      <w:r>
-        <w:t xml:space="preserve"> </w:t>
-      </w:r>
-      <w:r>
-        <w:t xml:space="preserve">public class </w:t>
-      </w:r>
-      <w:proofErr w:type="spellStart"/>
-      <w:r>
-        <w:t>TestClass</w:t>
-      </w:r>
-      <w:proofErr w:type="spellEnd"/>
-      <w:r>
-        <w:t xml:space="preserve"> {</w:t>
-      </w:r>
-    </w:p>
-    <w:p>
+        <w:rPr>
+          <w:b/>
+          <w:bCs/>
+        </w:rPr>
+        <w:t>Ex:</w:t>
+      </w:r>
+    </w:p>
+    <w:p>
+      <w:r>
+        <w:t>Public void finish(Database.BatchableContext bc) {</w:t>
+      </w:r>
+    </w:p>
+    <w:p>
+      <w:r>
+        <w:t>Id firstBatchId = bc.getJobId();</w:t>
+      </w:r>
       <w:r>
         <w:tab/>
-        <w:t xml:space="preserve">Public </w:t>
-      </w:r>
-      <w:proofErr w:type="spellStart"/>
-      <w:proofErr w:type="gramStart"/>
-      <w:r>
-        <w:t>TestClass</w:t>
-      </w:r>
-      <w:proofErr w:type="spellEnd"/>
-      <w:r>
-        <w:t>(</w:t>
-      </w:r>
-      <w:proofErr w:type="gramEnd"/>
-      <w:r>
-        <w:t>){</w:t>
-      </w:r>
-    </w:p>
-    <w:p>
-      <w:pPr>
-        <w:ind w:firstLine="720"/>
-      </w:pPr>
-      <w:r>
-        <w:t>//Default constructor</w:t>
-      </w:r>
-      <w:r>
-        <w:t xml:space="preserve"> or </w:t>
-      </w:r>
-      <w:proofErr w:type="spellStart"/>
-      <w:r>
-        <w:t>ParameterLess</w:t>
-      </w:r>
-      <w:proofErr w:type="spellEnd"/>
-      <w:r>
-        <w:t xml:space="preserve"> Constructor</w:t>
-      </w:r>
-    </w:p>
-    <w:p>
-      <w:pPr>
-        <w:ind w:firstLine="720"/>
-      </w:pPr>
-      <w:r>
-        <w:t>}</w:t>
-      </w:r>
-    </w:p>
-    <w:p>
-      <w:pPr>
-        <w:ind w:firstLine="720"/>
-      </w:pPr>
-      <w:r>
-        <w:t xml:space="preserve">Public </w:t>
-      </w:r>
-      <w:proofErr w:type="spellStart"/>
-      <w:proofErr w:type="gramStart"/>
-      <w:r>
-        <w:t>TestClass</w:t>
-      </w:r>
-      <w:proofErr w:type="spellEnd"/>
-      <w:r>
-        <w:t>(</w:t>
-      </w:r>
-      <w:proofErr w:type="gramEnd"/>
-      <w:r>
-        <w:t xml:space="preserve">Boolean </w:t>
-      </w:r>
-      <w:proofErr w:type="spellStart"/>
-      <w:r>
-        <w:t>isFalse</w:t>
-      </w:r>
-      <w:proofErr w:type="spellEnd"/>
-      <w:r>
-        <w:t>){</w:t>
-      </w:r>
-    </w:p>
-    <w:p>
-      <w:pPr>
-        <w:ind w:firstLine="720"/>
-      </w:pPr>
-      <w:r>
-        <w:tab/>
-        <w:t>//</w:t>
-      </w:r>
-      <w:proofErr w:type="spellStart"/>
-      <w:r>
-        <w:t>Paramaterized</w:t>
-      </w:r>
-      <w:proofErr w:type="spellEnd"/>
-      <w:r>
-        <w:t xml:space="preserve"> Constructor</w:t>
-      </w:r>
-    </w:p>
-    <w:p>
-      <w:pPr>
-        <w:ind w:firstLine="720"/>
-      </w:pPr>
-      <w:r>
-        <w:t>}</w:t>
-      </w:r>
-    </w:p>
-    <w:p>
-      <w:pPr>
-        <w:ind w:firstLine="720"/>
-      </w:pPr>
-      <w:r>
-        <w:t xml:space="preserve">Public </w:t>
-      </w:r>
-      <w:proofErr w:type="spellStart"/>
-      <w:proofErr w:type="gramStart"/>
-      <w:r>
-        <w:t>TestClass</w:t>
-      </w:r>
-      <w:proofErr w:type="spellEnd"/>
-      <w:r>
-        <w:t>(</w:t>
-      </w:r>
-      <w:proofErr w:type="gramEnd"/>
-      <w:r>
-        <w:t xml:space="preserve">Boolean </w:t>
-      </w:r>
-      <w:proofErr w:type="spellStart"/>
-      <w:r>
-        <w:t>isTrue</w:t>
-      </w:r>
-      <w:proofErr w:type="spellEnd"/>
-      <w:r>
-        <w:t>, String Name</w:t>
-      </w:r>
-      <w:r>
-        <w:t>) {</w:t>
-      </w:r>
-    </w:p>
-    <w:p>
-      <w:pPr>
-        <w:ind w:firstLine="720"/>
-      </w:pPr>
-      <w:r>
-        <w:t xml:space="preserve"> //</w:t>
-      </w:r>
-      <w:proofErr w:type="spellStart"/>
-      <w:r>
-        <w:t>Paramaterized</w:t>
-      </w:r>
-      <w:proofErr w:type="spellEnd"/>
-      <w:r>
-        <w:t xml:space="preserve"> Constructor</w:t>
-      </w:r>
-    </w:p>
-    <w:p>
-      <w:pPr>
-        <w:ind w:firstLine="720"/>
-      </w:pPr>
-      <w:r>
-        <w:t>}</w:t>
-      </w:r>
-    </w:p>
-    <w:p>
-      <w:r>
-        <w:t>}</w:t>
-      </w:r>
-    </w:p>
-    <w:p>
-      <w:pPr>
-        <w:rPr>
-          <w:b/>
-          <w:bCs/>
-        </w:rPr>
-      </w:pPr>
-      <w:r>
-        <w:rPr>
-          <w:b/>
-          <w:bCs/>
-        </w:rPr>
-        <w:t>Q: Assert statements in Apex</w:t>
-      </w:r>
-    </w:p>
-    <w:p>
-      <w:r>
-        <w:rPr>
-          <w:b/>
-          <w:bCs/>
-        </w:rPr>
-        <w:t>A:</w:t>
-      </w:r>
-      <w:r>
-        <w:t xml:space="preserve"> </w:t>
-      </w:r>
-      <w:proofErr w:type="spellStart"/>
-      <w:r>
-        <w:rPr>
-          <w:highlight w:val="yellow"/>
-        </w:rPr>
-        <w:t>System.assert</w:t>
-      </w:r>
-      <w:proofErr w:type="spellEnd"/>
-      <w:r>
-        <w:rPr>
-          <w:highlight w:val="yellow"/>
-        </w:rPr>
-        <w:t>()</w:t>
-      </w:r>
-    </w:p>
-    <w:p>
-      <w:r>
-        <w:t xml:space="preserve">This statement has 2 </w:t>
-      </w:r>
-      <w:proofErr w:type="gramStart"/>
-      <w:r>
-        <w:t>parameter</w:t>
-      </w:r>
-      <w:proofErr w:type="gramEnd"/>
-      <w:r>
-        <w:t>. 1. Is the condition. 2</w:t>
-      </w:r>
-      <w:proofErr w:type="gramStart"/>
-      <w:r>
-        <w:rPr>
-          <w:vertAlign w:val="superscript"/>
-        </w:rPr>
-        <w:t>nd</w:t>
-      </w:r>
-      <w:r>
-        <w:t>(</w:t>
-      </w:r>
-      <w:proofErr w:type="gramEnd"/>
-      <w:r>
-        <w:t>Optional) is the message.</w:t>
-      </w:r>
-    </w:p>
-    <w:p>
-      <w:proofErr w:type="spellStart"/>
-      <w:r>
-        <w:lastRenderedPageBreak/>
-        <w:t>System.assert</w:t>
-      </w:r>
-      <w:proofErr w:type="spellEnd"/>
-      <w:r>
-        <w:t>() is used to assert that the specified condition is true.</w:t>
-      </w:r>
-      <w:r>
-        <w:t xml:space="preserve"> If the condition is false then </w:t>
-      </w:r>
-      <w:proofErr w:type="spellStart"/>
-      <w:proofErr w:type="gramStart"/>
-      <w:r>
-        <w:t>a</w:t>
-      </w:r>
-      <w:proofErr w:type="spellEnd"/>
-      <w:proofErr w:type="gramEnd"/>
-      <w:r>
-        <w:t xml:space="preserve"> error is thrown.</w:t>
-      </w:r>
-    </w:p>
-    <w:p/>
-    <w:p>
-      <w:proofErr w:type="spellStart"/>
-      <w:r>
-        <w:rPr>
-          <w:highlight w:val="yellow"/>
-        </w:rPr>
-        <w:t>System.AssertEquals</w:t>
-      </w:r>
-      <w:proofErr w:type="spellEnd"/>
-      <w:r>
-        <w:rPr>
-          <w:highlight w:val="yellow"/>
-        </w:rPr>
-        <w:t>()</w:t>
-      </w:r>
-    </w:p>
-    <w:p>
-      <w:r>
-        <w:t>This</w:t>
-      </w:r>
-      <w:r>
-        <w:t xml:space="preserve"> statement takes 3 parameters 1</w:t>
-      </w:r>
-      <w:proofErr w:type="gramStart"/>
-      <w:r>
-        <w:rPr>
-          <w:vertAlign w:val="superscript"/>
-        </w:rPr>
-        <w:t>st</w:t>
-      </w:r>
-      <w:r>
-        <w:t xml:space="preserve">  The</w:t>
-      </w:r>
-      <w:proofErr w:type="gramEnd"/>
-      <w:r>
-        <w:t xml:space="preserve"> actual result, 2</w:t>
-      </w:r>
-      <w:r>
-        <w:rPr>
-          <w:vertAlign w:val="superscript"/>
-        </w:rPr>
-        <w:t>nd</w:t>
-      </w:r>
-      <w:r>
-        <w:t xml:space="preserve"> </w:t>
-      </w:r>
-      <w:r>
-        <w:t>the expected result, 3</w:t>
-      </w:r>
-      <w:r>
-        <w:rPr>
-          <w:vertAlign w:val="superscript"/>
-        </w:rPr>
-        <w:t>rd</w:t>
-      </w:r>
-      <w:r>
-        <w:t xml:space="preserve"> is the message(optional).</w:t>
-      </w:r>
-    </w:p>
-    <w:p>
-      <w:proofErr w:type="spellStart"/>
-      <w:r>
-        <w:t>System.AssertEquals</w:t>
-      </w:r>
-      <w:proofErr w:type="spellEnd"/>
-      <w:r>
-        <w:t>() is used to compare whether the actual result and the expected result</w:t>
-      </w:r>
-      <w:r>
-        <w:t xml:space="preserve"> are equal or not. If not equal then it will throw an Error.</w:t>
-      </w:r>
-    </w:p>
-    <w:p>
-      <w:proofErr w:type="spellStart"/>
-      <w:r>
-        <w:rPr>
-          <w:highlight w:val="yellow"/>
-        </w:rPr>
-        <w:t>System.AssertNotEquals</w:t>
-      </w:r>
-      <w:proofErr w:type="spellEnd"/>
-      <w:r>
-        <w:rPr>
-          <w:highlight w:val="yellow"/>
-        </w:rPr>
-        <w:t>()</w:t>
-      </w:r>
-    </w:p>
-    <w:p>
-      <w:r>
-        <w:t>This statement takes 3 parameters 1</w:t>
-      </w:r>
-      <w:r>
-        <w:rPr>
-          <w:vertAlign w:val="superscript"/>
-        </w:rPr>
-        <w:t>st</w:t>
-      </w:r>
-      <w:r>
-        <w:t xml:space="preserve"> </w:t>
-      </w:r>
-      <w:proofErr w:type="gramStart"/>
-      <w:r>
-        <w:t xml:space="preserve">The </w:t>
-      </w:r>
-      <w:r>
-        <w:t xml:space="preserve"> </w:t>
-      </w:r>
-      <w:r>
-        <w:t>actual</w:t>
-      </w:r>
-      <w:proofErr w:type="gramEnd"/>
-      <w:r>
-        <w:t xml:space="preserve"> result, 2</w:t>
-      </w:r>
-      <w:r>
-        <w:rPr>
-          <w:vertAlign w:val="superscript"/>
-        </w:rPr>
-        <w:t>nd</w:t>
-      </w:r>
-      <w:r>
-        <w:t xml:space="preserve"> the expected result, 3</w:t>
-      </w:r>
-      <w:r>
-        <w:rPr>
-          <w:vertAlign w:val="superscript"/>
-        </w:rPr>
-        <w:t>rd</w:t>
-      </w:r>
-      <w:r>
-        <w:t xml:space="preserve"> is the message(optional).</w:t>
-      </w:r>
-    </w:p>
-    <w:p>
-      <w:proofErr w:type="spellStart"/>
-      <w:r>
-        <w:t>System.AssertNotEquals</w:t>
-      </w:r>
-      <w:proofErr w:type="spellEnd"/>
-      <w:r>
-        <w:t>() is used to compare whether the actual result and the expected result are equal or not. If equal then it will throw an Error.</w:t>
-      </w:r>
-    </w:p>
-    <w:p>
-      <w:pPr>
-        <w:rPr>
-          <w:b/>
-          <w:bCs/>
-        </w:rPr>
-      </w:pPr>
-      <w:r>
-        <w:rPr>
-          <w:b/>
-          <w:bCs/>
-        </w:rPr>
-        <w:t>Q:</w:t>
-      </w:r>
-      <w:r>
-        <w:rPr>
-          <w:b/>
-          <w:bCs/>
-        </w:rPr>
-        <w:t xml:space="preserve"> H</w:t>
-      </w:r>
-      <w:r>
-        <w:rPr>
-          <w:b/>
-          <w:bCs/>
-        </w:rPr>
-        <w:t>ow can we maintain the chain of batch classes?</w:t>
-      </w:r>
-    </w:p>
-    <w:p>
-      <w:r>
-        <w:rPr>
-          <w:b/>
-          <w:bCs/>
-        </w:rPr>
-        <w:t>A:</w:t>
-      </w:r>
-      <w:r>
-        <w:t xml:space="preserve"> In order to maintain the chain of batch classes. We first need to understand the 3 methods inside </w:t>
-      </w:r>
-      <w:proofErr w:type="spellStart"/>
-      <w:r>
-        <w:t>Database.batchable</w:t>
-      </w:r>
-      <w:proofErr w:type="spellEnd"/>
-      <w:r>
-        <w:t>.</w:t>
-      </w:r>
-    </w:p>
-    <w:p>
-      <w:pPr>
-        <w:pStyle w:val="ListParagraph"/>
-        <w:numPr>
-          <w:ilvl w:val="0"/>
-          <w:numId w:val="2"/>
-        </w:numPr>
-      </w:pPr>
-      <w:proofErr w:type="gramStart"/>
-      <w:r>
-        <w:t>Start(</w:t>
-      </w:r>
-      <w:proofErr w:type="gramEnd"/>
-      <w:r>
-        <w:t xml:space="preserve">) this method is executed once to send the list of </w:t>
-      </w:r>
-      <w:proofErr w:type="spellStart"/>
-      <w:r>
-        <w:t>sobjects</w:t>
-      </w:r>
-      <w:proofErr w:type="spellEnd"/>
-      <w:r>
-        <w:t xml:space="preserve"> to execute().</w:t>
-      </w:r>
-    </w:p>
-    <w:p>
-      <w:pPr>
-        <w:pStyle w:val="ListParagraph"/>
-        <w:numPr>
-          <w:ilvl w:val="0"/>
-          <w:numId w:val="2"/>
-        </w:numPr>
-      </w:pPr>
-      <w:proofErr w:type="gramStart"/>
-      <w:r>
-        <w:t>Execute(</w:t>
-      </w:r>
-      <w:proofErr w:type="gramEnd"/>
-      <w:r>
-        <w:t xml:space="preserve">) this method is executed multiple times depending upon the batch size, taking the </w:t>
-      </w:r>
-      <w:proofErr w:type="spellStart"/>
-      <w:r>
-        <w:t>sObjects</w:t>
-      </w:r>
-      <w:proofErr w:type="spellEnd"/>
-      <w:r>
-        <w:t xml:space="preserve"> on chunks.</w:t>
-      </w:r>
-    </w:p>
-    <w:p>
-      <w:pPr>
-        <w:pStyle w:val="ListParagraph"/>
-        <w:numPr>
-          <w:ilvl w:val="0"/>
-          <w:numId w:val="2"/>
-        </w:numPr>
-      </w:pPr>
-      <w:proofErr w:type="gramStart"/>
-      <w:r>
-        <w:t>Finish(</w:t>
-      </w:r>
-      <w:proofErr w:type="gramEnd"/>
-      <w:r>
-        <w:t>) is executed once and is used to do post processing implementations like sending email alerts etc.</w:t>
-      </w:r>
-    </w:p>
-    <w:p>
-      <w:r>
-        <w:t xml:space="preserve">So, the batch apex chaining can happen through the </w:t>
-      </w:r>
-      <w:proofErr w:type="gramStart"/>
-      <w:r>
-        <w:t>finish(</w:t>
-      </w:r>
-      <w:proofErr w:type="gramEnd"/>
-      <w:r>
-        <w:t xml:space="preserve">). We can call another batch class from </w:t>
-      </w:r>
-      <w:proofErr w:type="gramStart"/>
-      <w:r>
-        <w:t>finish(</w:t>
-      </w:r>
-      <w:proofErr w:type="gramEnd"/>
-      <w:r>
-        <w:t xml:space="preserve">) method. </w:t>
-      </w:r>
-      <w:r>
-        <w:rPr>
-          <w:highlight w:val="yellow"/>
-        </w:rPr>
-        <w:t>Important point</w:t>
-      </w:r>
-      <w:r>
-        <w:t xml:space="preserve"> </w:t>
-      </w:r>
-      <w:r>
-        <w:rPr>
-          <w:highlight w:val="yellow"/>
-        </w:rPr>
-        <w:t xml:space="preserve">to remember here is that we can have 5 jobs </w:t>
-      </w:r>
-      <w:r>
-        <w:rPr>
-          <w:highlight w:val="yellow"/>
-        </w:rPr>
-        <w:t xml:space="preserve">running concurrently. </w:t>
-      </w:r>
-      <w:proofErr w:type="gramStart"/>
-      <w:r>
-        <w:rPr>
-          <w:highlight w:val="yellow"/>
-        </w:rPr>
-        <w:t>So</w:t>
-      </w:r>
-      <w:proofErr w:type="gramEnd"/>
-      <w:r>
-        <w:rPr>
-          <w:highlight w:val="yellow"/>
-        </w:rPr>
-        <w:t xml:space="preserve"> the only 5 jobs can be chained</w:t>
-      </w:r>
-      <w:r>
-        <w:t>.</w:t>
-      </w:r>
-      <w:r>
-        <w:t xml:space="preserve"> </w:t>
-      </w:r>
-      <w:r>
-        <w:rPr>
-          <w:b/>
-          <w:bCs/>
-        </w:rPr>
-        <w:t>Ex:</w:t>
-      </w:r>
-    </w:p>
-    <w:p>
-      <w:r>
-        <w:t xml:space="preserve">Public void </w:t>
-      </w:r>
-      <w:proofErr w:type="gramStart"/>
-      <w:r>
-        <w:t>finish(</w:t>
-      </w:r>
-      <w:proofErr w:type="spellStart"/>
-      <w:proofErr w:type="gramEnd"/>
-      <w:r>
-        <w:t>Database.BatchableContext</w:t>
-      </w:r>
-      <w:proofErr w:type="spellEnd"/>
-      <w:r>
-        <w:t xml:space="preserve"> </w:t>
-      </w:r>
-      <w:proofErr w:type="spellStart"/>
-      <w:r>
-        <w:t>bc</w:t>
-      </w:r>
-      <w:proofErr w:type="spellEnd"/>
-      <w:r>
-        <w:t>) {</w:t>
-      </w:r>
-    </w:p>
-    <w:p>
-      <w:r>
-        <w:t xml:space="preserve">Id </w:t>
-      </w:r>
-      <w:proofErr w:type="spellStart"/>
-      <w:r>
-        <w:t>firstBatchId</w:t>
-      </w:r>
-      <w:proofErr w:type="spellEnd"/>
-      <w:r>
-        <w:t xml:space="preserve"> = </w:t>
-      </w:r>
-      <w:proofErr w:type="spellStart"/>
-      <w:proofErr w:type="gramStart"/>
-      <w:r>
-        <w:t>bc.getJobId</w:t>
-      </w:r>
-      <w:proofErr w:type="spellEnd"/>
-      <w:proofErr w:type="gramEnd"/>
-      <w:r>
-        <w:t>();</w:t>
-      </w:r>
-      <w:r>
-        <w:tab/>
       </w:r>
     </w:p>
     <w:p>
       <w:r>
         <w:t xml:space="preserve">Id job2Id = </w:t>
       </w:r>
-      <w:proofErr w:type="spellStart"/>
-      <w:r>
-        <w:t>Database.executeBatch</w:t>
-      </w:r>
-      <w:proofErr w:type="spellEnd"/>
-      <w:r>
-        <w:t xml:space="preserve">(new </w:t>
-      </w:r>
-      <w:proofErr w:type="spellStart"/>
-      <w:proofErr w:type="gramStart"/>
-      <w:r>
-        <w:t>otherBatchJob</w:t>
-      </w:r>
-      <w:proofErr w:type="spellEnd"/>
-      <w:r>
-        <w:t>(</w:t>
-      </w:r>
-      <w:proofErr w:type="gramEnd"/>
-      <w:r>
-        <w:t>), 200);</w:t>
+      <w:r>
+        <w:t>Database.executeBatch(new otherBatchJob(), 200);</w:t>
       </w:r>
     </w:p>
     <w:p>
@@ -2590,23 +2005,7 @@
           <w:b/>
           <w:bCs/>
         </w:rPr>
-        <w:t xml:space="preserve">such that </w:t>
-      </w:r>
-      <w:proofErr w:type="spellStart"/>
-      <w:r>
-        <w:rPr>
-          <w:b/>
-          <w:bCs/>
-        </w:rPr>
-        <w:t>LeadSource</w:t>
-      </w:r>
-      <w:proofErr w:type="spellEnd"/>
-      <w:r>
-        <w:rPr>
-          <w:b/>
-          <w:bCs/>
-        </w:rPr>
-        <w:t>__c should be either Web or Email or Walk-In</w:t>
+        <w:t>such that LeadSource__c should be either Web or Email or Walk-In</w:t>
       </w:r>
       <w:r>
         <w:rPr>
@@ -2627,14 +2026,12 @@
       <w:r>
         <w:t xml:space="preserve"> </w:t>
       </w:r>
-      <w:proofErr w:type="gramStart"/>
       <w:r>
         <w:t xml:space="preserve">NOT( </w:t>
       </w:r>
       <w:r>
         <w:t>OR</w:t>
       </w:r>
-      <w:proofErr w:type="gramEnd"/>
       <w:r>
         <w:t xml:space="preserve">( </w:t>
       </w:r>
@@ -2643,54 +2040,24 @@
       <w:pPr>
         <w:ind w:firstLine="720"/>
       </w:pPr>
-      <w:proofErr w:type="gramStart"/>
-      <w:r>
-        <w:t>ISPICKVAL(</w:t>
-      </w:r>
-      <w:proofErr w:type="spellStart"/>
-      <w:proofErr w:type="gramEnd"/>
-      <w:r>
-        <w:t>LeadSource</w:t>
-      </w:r>
-      <w:proofErr w:type="spellEnd"/>
-      <w:r>
-        <w:t xml:space="preserve">__c, ‘Web’), </w:t>
+      <w:r>
+        <w:t xml:space="preserve">ISPICKVAL(LeadSource__c, ‘Web’), </w:t>
       </w:r>
     </w:p>
     <w:p>
       <w:pPr>
         <w:ind w:firstLine="720"/>
       </w:pPr>
-      <w:proofErr w:type="gramStart"/>
-      <w:r>
-        <w:t>ISPICKVAL(</w:t>
-      </w:r>
-      <w:proofErr w:type="spellStart"/>
-      <w:proofErr w:type="gramEnd"/>
-      <w:r>
-        <w:t>LeadSource</w:t>
-      </w:r>
-      <w:proofErr w:type="spellEnd"/>
-      <w:r>
-        <w:t xml:space="preserve">__c, ‘Email’), </w:t>
+      <w:r>
+        <w:t xml:space="preserve">ISPICKVAL(LeadSource__c, ‘Email’), </w:t>
       </w:r>
     </w:p>
     <w:p>
       <w:pPr>
         <w:ind w:firstLine="720"/>
       </w:pPr>
-      <w:proofErr w:type="gramStart"/>
-      <w:r>
-        <w:t>ISPICKVAL(</w:t>
-      </w:r>
-      <w:proofErr w:type="spellStart"/>
-      <w:proofErr w:type="gramEnd"/>
-      <w:r>
-        <w:t>LeadSource</w:t>
-      </w:r>
-      <w:proofErr w:type="spellEnd"/>
-      <w:r>
-        <w:t>__c, ‘Walk-In’)</w:t>
+      <w:r>
+        <w:t>ISPICKVAL(LeadSource__c, ‘Walk-In’)</w:t>
       </w:r>
     </w:p>
     <w:p>
@@ -2754,49 +2121,23 @@
         </w:rPr>
         <w:t xml:space="preserve"> </w:t>
       </w:r>
-      <w:proofErr w:type="gramStart"/>
       <w:r>
         <w:t>OR(</w:t>
       </w:r>
-      <w:proofErr w:type="gramEnd"/>
-    </w:p>
-    <w:p>
-      <w:r>
-        <w:t xml:space="preserve">     </w:t>
-      </w:r>
-      <w:proofErr w:type="gramStart"/>
-      <w:r>
-        <w:t>ISPICKVAL(</w:t>
-      </w:r>
-      <w:proofErr w:type="gramEnd"/>
-      <w:r>
-        <w:t>Ownership, ‘Public’),</w:t>
-      </w:r>
-    </w:p>
-    <w:p>
-      <w:r>
-        <w:t xml:space="preserve">     </w:t>
-      </w:r>
-      <w:proofErr w:type="gramStart"/>
-      <w:r>
-        <w:t>ISPICKVAL(</w:t>
-      </w:r>
-      <w:proofErr w:type="gramEnd"/>
-      <w:r>
-        <w:t>Ownership, ‘Private’),</w:t>
-      </w:r>
-    </w:p>
-    <w:p>
-      <w:r>
-        <w:t xml:space="preserve">     </w:t>
-      </w:r>
-      <w:proofErr w:type="gramStart"/>
-      <w:r>
-        <w:t>ISPICKVAL(</w:t>
-      </w:r>
-      <w:proofErr w:type="gramEnd"/>
-      <w:r>
-        <w:t>Ownership, ‘’)</w:t>
+    </w:p>
+    <w:p>
+      <w:r>
+        <w:t xml:space="preserve">     ISPICKVAL(Ownership, ‘Public’),</w:t>
+      </w:r>
+    </w:p>
+    <w:p>
+      <w:r>
+        <w:t xml:space="preserve">     ISPICKVAL(Ownership, ‘Private’),</w:t>
+      </w:r>
+    </w:p>
+    <w:p>
+      <w:r>
+        <w:t xml:space="preserve">     ISPICKVAL(Ownership, ‘’)</w:t>
       </w:r>
     </w:p>
     <w:p>
@@ -2849,177 +2190,145 @@
         <w:t>A:</w:t>
       </w:r>
       <w:r>
+        <w:t xml:space="preserve"> WSDL(Web Service Description Language) file is provided by Salesforce. It is a XML document which contains a standardized description on how to communicate using a web service</w:t>
+      </w:r>
+      <w:r>
+        <w:t>.</w:t>
+      </w:r>
+    </w:p>
+    <w:p>
+      <w:r>
+        <w:t>WSDL is used by developers to aid in the creation of Salesforce Integration.</w:t>
+      </w:r>
+    </w:p>
+    <w:p>
+      <w:r>
+        <w:rPr>
+          <w:highlight w:val="yellow"/>
+        </w:rPr>
+        <w:t>Enterprise WSDL</w:t>
+      </w:r>
+    </w:p>
+    <w:p>
+      <w:pPr>
+        <w:pStyle w:val="ListParagraph"/>
+        <w:numPr>
+          <w:ilvl w:val="0"/>
+          <w:numId w:val="7"/>
+        </w:numPr>
+      </w:pPr>
+      <w:r>
+        <w:t>It is strongly typed.</w:t>
+      </w:r>
+    </w:p>
+    <w:p>
+      <w:pPr>
+        <w:pStyle w:val="ListParagraph"/>
+        <w:numPr>
+          <w:ilvl w:val="0"/>
+          <w:numId w:val="7"/>
+        </w:numPr>
+      </w:pPr>
+      <w:r>
+        <w:t>This file is bound/tied to a specific configuration of Salesforce</w:t>
+      </w:r>
+      <w:r>
+        <w:t>. Meaning every org has its own Enterprise WSDL.</w:t>
+      </w:r>
+    </w:p>
+    <w:p>
+      <w:pPr>
+        <w:pStyle w:val="ListParagraph"/>
+        <w:numPr>
+          <w:ilvl w:val="0"/>
+          <w:numId w:val="7"/>
+        </w:numPr>
+      </w:pPr>
+      <w:r>
+        <w:t>The Enterprise WSDL changes if modifications are made in the org’s Configuration.</w:t>
+      </w:r>
+    </w:p>
+    <w:p>
+      <w:r>
+        <w:rPr>
+          <w:highlight w:val="yellow"/>
+        </w:rPr>
+        <w:t>Partner WSDL</w:t>
+      </w:r>
+    </w:p>
+    <w:p>
+      <w:pPr>
+        <w:pStyle w:val="ListParagraph"/>
+        <w:numPr>
+          <w:ilvl w:val="0"/>
+          <w:numId w:val="8"/>
+        </w:numPr>
+      </w:pPr>
+      <w:r>
+        <w:t>It is loosely typed.</w:t>
+      </w:r>
+    </w:p>
+    <w:p>
+      <w:pPr>
+        <w:pStyle w:val="ListParagraph"/>
+        <w:numPr>
+          <w:ilvl w:val="0"/>
+          <w:numId w:val="8"/>
+        </w:numPr>
+      </w:pPr>
+      <w:r>
+        <w:t>Partner WSDL can be used to reflect against any Salesforce’s org configuration.</w:t>
+      </w:r>
+    </w:p>
+    <w:p>
+      <w:pPr>
+        <w:pStyle w:val="ListParagraph"/>
+        <w:numPr>
+          <w:ilvl w:val="0"/>
+          <w:numId w:val="8"/>
+        </w:numPr>
+      </w:pPr>
+      <w:r>
+        <w:t>It is static. Meaning it does not change if the modifications are made to an salesforce’s org configuration.</w:t>
+      </w:r>
+    </w:p>
+    <w:p>
+      <w:pPr>
+        <w:rPr>
+          <w:b/>
+          <w:bCs/>
+        </w:rPr>
+      </w:pPr>
+      <w:r>
+        <w:rPr>
+          <w:b/>
+          <w:bCs/>
+        </w:rPr>
+        <w:t>Q: Can we perform DML operation in Constructor?</w:t>
+      </w:r>
+    </w:p>
+    <w:p>
+      <w:r>
+        <w:rPr>
+          <w:b/>
+          <w:bCs/>
+        </w:rPr>
+        <w:t>A:</w:t>
+      </w:r>
+      <w:r>
         <w:t xml:space="preserve"> </w:t>
       </w:r>
-      <w:proofErr w:type="gramStart"/>
-      <w:r>
-        <w:t>WSDL(</w:t>
-      </w:r>
-      <w:proofErr w:type="gramEnd"/>
-      <w:r>
-        <w:t xml:space="preserve">Web Service Description Language) file is provided by Salesforce. It is </w:t>
-      </w:r>
-      <w:proofErr w:type="gramStart"/>
-      <w:r>
-        <w:t>a</w:t>
-      </w:r>
-      <w:proofErr w:type="gramEnd"/>
-      <w:r>
-        <w:t xml:space="preserve"> XML document which contains a standardized description on how to communicate using a web service</w:t>
-      </w:r>
-      <w:r>
-        <w:t>.</w:t>
-      </w:r>
-    </w:p>
-    <w:p>
-      <w:r>
-        <w:t>WSDL is used by developers to aid in the creation of Salesforce Integration.</w:t>
-      </w:r>
-    </w:p>
-    <w:p>
-      <w:r>
-        <w:rPr>
-          <w:highlight w:val="yellow"/>
-        </w:rPr>
-        <w:t>Enterprise WSDL</w:t>
-      </w:r>
-    </w:p>
-    <w:p>
-      <w:pPr>
-        <w:pStyle w:val="ListParagraph"/>
-        <w:numPr>
-          <w:ilvl w:val="0"/>
-          <w:numId w:val="7"/>
-        </w:numPr>
-      </w:pPr>
-      <w:r>
-        <w:t>It is strongly typed.</w:t>
-      </w:r>
-    </w:p>
-    <w:p>
-      <w:pPr>
-        <w:pStyle w:val="ListParagraph"/>
-        <w:numPr>
-          <w:ilvl w:val="0"/>
-          <w:numId w:val="7"/>
-        </w:numPr>
-      </w:pPr>
-      <w:r>
-        <w:t>This file is bound/tied to a specific configuration of Salesforce</w:t>
-      </w:r>
-      <w:r>
-        <w:t>. Meaning every org has its own Enterprise WSDL.</w:t>
-      </w:r>
-    </w:p>
-    <w:p>
-      <w:pPr>
-        <w:pStyle w:val="ListParagraph"/>
-        <w:numPr>
-          <w:ilvl w:val="0"/>
-          <w:numId w:val="7"/>
-        </w:numPr>
-      </w:pPr>
-      <w:r>
-        <w:t>The Enterprise WSDL changes if modifications are made in the org’s Configuration.</w:t>
-      </w:r>
-    </w:p>
-    <w:p>
-      <w:r>
-        <w:rPr>
-          <w:highlight w:val="yellow"/>
-        </w:rPr>
-        <w:t>Partner WSDL</w:t>
-      </w:r>
-    </w:p>
-    <w:p>
-      <w:pPr>
-        <w:pStyle w:val="ListParagraph"/>
-        <w:numPr>
-          <w:ilvl w:val="0"/>
-          <w:numId w:val="8"/>
-        </w:numPr>
-      </w:pPr>
-      <w:r>
-        <w:t>It is loosely typed.</w:t>
-      </w:r>
-    </w:p>
-    <w:p>
-      <w:pPr>
-        <w:pStyle w:val="ListParagraph"/>
-        <w:numPr>
-          <w:ilvl w:val="0"/>
-          <w:numId w:val="8"/>
-        </w:numPr>
-      </w:pPr>
-      <w:r>
-        <w:t>Partner WSDL can be used to reflect against any Salesforce’s org configuration.</w:t>
-      </w:r>
-    </w:p>
-    <w:p>
-      <w:pPr>
-        <w:pStyle w:val="ListParagraph"/>
-        <w:numPr>
-          <w:ilvl w:val="0"/>
-          <w:numId w:val="8"/>
-        </w:numPr>
-      </w:pPr>
-      <w:r>
-        <w:t xml:space="preserve">It is static. Meaning it does not change if the modifications are made to </w:t>
-      </w:r>
-      <w:proofErr w:type="gramStart"/>
-      <w:r>
-        <w:t>an</w:t>
-      </w:r>
-      <w:proofErr w:type="gramEnd"/>
-      <w:r>
-        <w:t xml:space="preserve"> salesforce’s org configuration.</w:t>
-      </w:r>
-    </w:p>
-    <w:p>
-      <w:pPr>
-        <w:rPr>
-          <w:b/>
-          <w:bCs/>
-        </w:rPr>
-      </w:pPr>
-      <w:r>
-        <w:rPr>
-          <w:b/>
-          <w:bCs/>
-        </w:rPr>
-        <w:t>Q: Can we perform DML operation in Constructor?</w:t>
-      </w:r>
-    </w:p>
-    <w:p>
-      <w:r>
-        <w:rPr>
-          <w:b/>
-          <w:bCs/>
-        </w:rPr>
-        <w:t>A:</w:t>
+      <w:r>
+        <w:t xml:space="preserve">DML operation is not allowed in the constructor of Apex class. A constructor is mainly used to initialization of variables. Salesforce has blocked this due to security issues. </w:t>
+      </w:r>
+      <w:r>
+        <w:t>Whenever we go for a DML operation in the constructor it restricts us in Salesforce.</w:t>
       </w:r>
       <w:r>
         <w:t xml:space="preserve"> </w:t>
       </w:r>
       <w:r>
-        <w:t xml:space="preserve">DML operation is not allowed in the constructor of Apex class. A constructor is mainly used to initialization of variables. Salesforce has blocked this due to security issues. </w:t>
-      </w:r>
-      <w:r>
-        <w:t>Whenever we go for a DML operation in the constructor it restricts us in Salesforce.</w:t>
-      </w:r>
-      <w:r>
-        <w:t xml:space="preserve"> </w:t>
-      </w:r>
-      <w:r>
-        <w:t xml:space="preserve">Whenever we trying to perform any DML operations at the time of initial page load we will be ending up with an error called </w:t>
-      </w:r>
-      <w:proofErr w:type="spellStart"/>
-      <w:r>
-        <w:t>System.LimitException</w:t>
-      </w:r>
-      <w:proofErr w:type="spellEnd"/>
-      <w:r>
-        <w:t>: DML currently not allowed.</w:t>
+        <w:t>Whenever we trying to perform any DML operations at the time of initial page load we will be ending up with an error called System.LimitException: DML currently not allowed.</w:t>
       </w:r>
     </w:p>
     <w:p>
@@ -3068,15 +2377,7 @@
     <w:p>
       <w:r>
         <w:lastRenderedPageBreak/>
-        <w:t xml:space="preserve">After that, create Sharing rule and use the </w:t>
-      </w:r>
-      <w:proofErr w:type="gramStart"/>
-      <w:r>
-        <w:t>criteria based</w:t>
-      </w:r>
-      <w:proofErr w:type="gramEnd"/>
-      <w:r>
-        <w:t xml:space="preserve"> rule on Record type values and then finally add public groups, users, roles to whom you need to provide the Access.</w:t>
+        <w:t>After that, create Sharing rule and use the criteria based rule on Record type values and then finally add public groups, users, roles to whom you need to provide the Access.</w:t>
       </w:r>
     </w:p>
     <w:p>
@@ -3722,14 +3023,7 @@
           <w:b/>
           <w:bCs/>
         </w:rPr>
-        <w:t xml:space="preserve">Q: </w:t>
-      </w:r>
-      <w:r>
-        <w:rPr>
-          <w:b/>
-          <w:bCs/>
-        </w:rPr>
-        <w:t>What happens if workflow rule has time trigger set to past?</w:t>
+        <w:t>Q: What happens if workflow rule has time trigger set to past?</w:t>
       </w:r>
     </w:p>
     <w:p>
@@ -3760,30 +3054,7 @@
           <w:b/>
           <w:bCs/>
         </w:rPr>
-        <w:t xml:space="preserve">Q: </w:t>
-      </w:r>
-      <w:r>
-        <w:rPr>
-          <w:b/>
-          <w:bCs/>
-        </w:rPr>
-        <w:t xml:space="preserve">What happens if we change the rule criteria of </w:t>
-      </w:r>
-      <w:proofErr w:type="gramStart"/>
-      <w:r>
-        <w:rPr>
-          <w:b/>
-          <w:bCs/>
-        </w:rPr>
-        <w:t>time based</w:t>
-      </w:r>
-      <w:proofErr w:type="gramEnd"/>
-      <w:r>
-        <w:rPr>
-          <w:b/>
-          <w:bCs/>
-        </w:rPr>
-        <w:t xml:space="preserve"> workflow and updated rule don’t match the criteria?</w:t>
+        <w:t>Q: What happens if we change the rule criteria of time based workflow and updated rule don’t match the criteria?</w:t>
       </w:r>
     </w:p>
     <w:p>
@@ -3799,6 +3070,106 @@
       </w:r>
       <w:r>
         <w:t>Time-dependent actions remain in the workflow queue only as long as the workflow rule criteria are still valid. If a record no longer matches the rule criteria, Salesforce removes the time-dependent actions queued for that record.</w:t>
+      </w:r>
+    </w:p>
+    <w:p/>
+    <w:p>
+      <w:pPr>
+        <w:rPr>
+          <w:b/>
+          <w:bCs/>
+        </w:rPr>
+      </w:pPr>
+      <w:r>
+        <w:rPr>
+          <w:b/>
+          <w:bCs/>
+        </w:rPr>
+        <w:lastRenderedPageBreak/>
+        <w:t>Q: Change set deployement deMerits</w:t>
+      </w:r>
+      <w:r>
+        <w:rPr>
+          <w:b/>
+          <w:bCs/>
+        </w:rPr>
+        <w:t>?</w:t>
+      </w:r>
+    </w:p>
+    <w:p>
+      <w:r>
+        <w:rPr>
+          <w:b/>
+          <w:bCs/>
+        </w:rPr>
+        <w:t>A:</w:t>
+      </w:r>
+      <w:r>
+        <w:rPr>
+          <w:b/>
+          <w:bCs/>
+        </w:rPr>
+        <w:t xml:space="preserve"> </w:t>
+      </w:r>
+      <w:r>
+        <w:t>We cannot deploy profiles.</w:t>
+      </w:r>
+    </w:p>
+    <w:p>
+      <w:r>
+        <w:t>We cannot roll back destructive changes.</w:t>
+      </w:r>
+    </w:p>
+    <w:p>
+      <w:r>
+        <w:t>Destructive changes are those which are not required or which are causing some errors in SIT or UAT.</w:t>
+      </w:r>
+    </w:p>
+    <w:p/>
+    <w:p>
+      <w:pPr>
+        <w:rPr>
+          <w:b/>
+          <w:bCs/>
+        </w:rPr>
+      </w:pPr>
+      <w:r>
+        <w:rPr>
+          <w:b/>
+          <w:bCs/>
+        </w:rPr>
+        <w:t>Q: What is the use of Datab</w:t>
+      </w:r>
+      <w:r>
+        <w:rPr>
+          <w:b/>
+          <w:bCs/>
+        </w:rPr>
+        <w:t>a</w:t>
+      </w:r>
+      <w:r>
+        <w:rPr>
+          <w:b/>
+          <w:bCs/>
+        </w:rPr>
+        <w:t>se.Stateful Interface?</w:t>
+      </w:r>
+    </w:p>
+    <w:p>
+      <w:r>
+        <w:rPr>
+          <w:b/>
+          <w:bCs/>
+        </w:rPr>
+        <w:t xml:space="preserve">A: </w:t>
+      </w:r>
+      <w:r>
+        <w:t>We know that in a Batch Apex each batch is considered as a discrete transaction. So, the class variables loose there state after each batch is processed. So, in order to maintain the state of the class Variables and to create a link b/w the batches we use Database.Stateful.</w:t>
+      </w:r>
+    </w:p>
+    <w:p>
+      <w:r>
+        <w:t>Ex: You want to count the number of records updated via Batch apex, use a instance(class) variable and increment its value in execute().</w:t>
       </w:r>
     </w:p>
     <w:sectPr>

</xml_diff>

<commit_message>
Named Credentials and Integration questions added
</commit_message>
<xml_diff>
--- a/Salesforce_Question_Resources/Important_Questions.docx
+++ b/Salesforce_Question_Resources/Important_Questions.docx
@@ -143,7 +143,15 @@
         <w:t>and then</w:t>
       </w:r>
       <w:r>
-        <w:t xml:space="preserve"> Create a Approval Process</w:t>
+        <w:t xml:space="preserve"> Create </w:t>
+      </w:r>
+      <w:proofErr w:type="spellStart"/>
+      <w:r>
+        <w:t>a</w:t>
+      </w:r>
+      <w:proofErr w:type="spellEnd"/>
+      <w:r>
+        <w:t xml:space="preserve"> Approval Process</w:t>
       </w:r>
       <w:r>
         <w:t xml:space="preserve">, as soon as the approver rejects the record then do a field(checkbox) update. </w:t>
@@ -151,6 +159,7 @@
       <w:r>
         <w:t xml:space="preserve"> After that create a </w:t>
       </w:r>
+      <w:proofErr w:type="spellStart"/>
       <w:r>
         <w:rPr>
           <w:b/>
@@ -170,7 +179,15 @@
           <w:b/>
           <w:bCs/>
         </w:rPr>
-        <w:t>ched (No trigger) flow</w:t>
+        <w:t>ched</w:t>
+      </w:r>
+      <w:proofErr w:type="spellEnd"/>
+      <w:r>
+        <w:rPr>
+          <w:b/>
+          <w:bCs/>
+        </w:rPr>
+        <w:t xml:space="preserve"> (No trigger) flow</w:t>
       </w:r>
       <w:r>
         <w:rPr>
@@ -280,7 +297,15 @@
     </w:p>
     <w:p>
       <w:r>
-        <w:t>No formula fields or RollUp summary in Custom Settings. But in custom Objects we have.</w:t>
+        <w:t xml:space="preserve">No formula fields or </w:t>
+      </w:r>
+      <w:proofErr w:type="spellStart"/>
+      <w:r>
+        <w:t>RollUp</w:t>
+      </w:r>
+      <w:proofErr w:type="spellEnd"/>
+      <w:r>
+        <w:t xml:space="preserve"> summary in Custom Settings. But in custom Objects we have.</w:t>
       </w:r>
     </w:p>
     <w:p>
@@ -303,7 +328,15 @@
         <w:t>A:</w:t>
       </w:r>
       <w:r>
-        <w:t xml:space="preserve"> Future method and Batch apex both are Asynchronous apex. So, we cannot call a async method from another async methods. So, we cannot directly call a future method from batch class But there can be a indirect or substitute way. </w:t>
+        <w:t xml:space="preserve"> Future method and Batch apex both are Asynchronous apex. So, we cannot call a async method from another async methods. So, we cannot directly call a future method from batch class But there can be </w:t>
+      </w:r>
+      <w:proofErr w:type="spellStart"/>
+      <w:r>
+        <w:t>a</w:t>
+      </w:r>
+      <w:proofErr w:type="spellEnd"/>
+      <w:r>
+        <w:t xml:space="preserve"> indirect or substitute way. </w:t>
       </w:r>
     </w:p>
     <w:p>
@@ -406,7 +439,39 @@
           <w:b/>
           <w:bCs/>
         </w:rPr>
-        <w:t xml:space="preserve"> Test.startTest() and Test.stopTest()</w:t>
+        <w:t xml:space="preserve"> </w:t>
+      </w:r>
+      <w:proofErr w:type="spellStart"/>
+      <w:r>
+        <w:rPr>
+          <w:b/>
+          <w:bCs/>
+        </w:rPr>
+        <w:t>Test.startTest</w:t>
+      </w:r>
+      <w:proofErr w:type="spellEnd"/>
+      <w:r>
+        <w:rPr>
+          <w:b/>
+          <w:bCs/>
+        </w:rPr>
+        <w:t xml:space="preserve">() and </w:t>
+      </w:r>
+      <w:proofErr w:type="spellStart"/>
+      <w:r>
+        <w:rPr>
+          <w:b/>
+          <w:bCs/>
+        </w:rPr>
+        <w:t>Test.stopTest</w:t>
+      </w:r>
+      <w:proofErr w:type="spellEnd"/>
+      <w:r>
+        <w:rPr>
+          <w:b/>
+          <w:bCs/>
+        </w:rPr>
+        <w:t>()</w:t>
       </w:r>
       <w:r>
         <w:t>. This is used to make all the async calls between this block of c</w:t>
@@ -425,7 +490,15 @@
     </w:p>
     <w:p>
       <w:r>
-        <w:t>Public class batchTest {</w:t>
+        <w:t xml:space="preserve">Public class </w:t>
+      </w:r>
+      <w:proofErr w:type="spellStart"/>
+      <w:r>
+        <w:t>batchTest</w:t>
+      </w:r>
+      <w:proofErr w:type="spellEnd"/>
+      <w:r>
+        <w:t xml:space="preserve"> {</w:t>
       </w:r>
     </w:p>
     <w:p>
@@ -469,12 +542,22 @@
     </w:p>
     <w:p>
       <w:r>
-        <w:t>Create a user and use System.runAs</w:t>
-      </w:r>
-    </w:p>
-    <w:p>
-      <w:r>
-        <w:t>Test.startTest()</w:t>
+        <w:t xml:space="preserve">Create a user and use </w:t>
+      </w:r>
+      <w:proofErr w:type="spellStart"/>
+      <w:r>
+        <w:t>System.runAs</w:t>
+      </w:r>
+      <w:proofErr w:type="spellEnd"/>
+    </w:p>
+    <w:p>
+      <w:proofErr w:type="spellStart"/>
+      <w:r>
+        <w:t>Test.startTest</w:t>
+      </w:r>
+      <w:proofErr w:type="spellEnd"/>
+      <w:r>
+        <w:t>()</w:t>
       </w:r>
     </w:p>
     <w:p>
@@ -488,8 +571,13 @@
       </w:r>
     </w:p>
     <w:p>
-      <w:r>
-        <w:t>Test.stopTest()</w:t>
+      <w:proofErr w:type="spellStart"/>
+      <w:r>
+        <w:t>Test.stopTest</w:t>
+      </w:r>
+      <w:proofErr w:type="spellEnd"/>
+      <w:r>
+        <w:t>()</w:t>
       </w:r>
     </w:p>
     <w:p>
@@ -630,8 +718,13 @@
       </w:r>
     </w:p>
     <w:p>
-      <w:r>
-        <w:t>Eg: Account, Contact, Opportunity, Lead, etc.</w:t>
+      <w:proofErr w:type="spellStart"/>
+      <w:r>
+        <w:t>Eg</w:t>
+      </w:r>
+      <w:proofErr w:type="spellEnd"/>
+      <w:r>
+        <w:t>: Account, Contact, Opportunity, Lead, etc.</w:t>
       </w:r>
     </w:p>
     <w:p>
@@ -672,9 +765,22 @@
       </w:r>
     </w:p>
     <w:p>
+      <w:proofErr w:type="spellStart"/>
       <w:r>
         <w:lastRenderedPageBreak/>
-        <w:t>Eg: public class AccountHandler{</w:t>
+        <w:t>Eg</w:t>
+      </w:r>
+      <w:proofErr w:type="spellEnd"/>
+      <w:r>
+        <w:t xml:space="preserve">: public class </w:t>
+      </w:r>
+      <w:proofErr w:type="spellStart"/>
+      <w:r>
+        <w:t>AccountHandler</w:t>
+      </w:r>
+      <w:proofErr w:type="spellEnd"/>
+      <w:r>
+        <w:t>{</w:t>
       </w:r>
     </w:p>
     <w:p>
@@ -736,14 +842,24 @@
       </w:r>
     </w:p>
     <w:p>
-      <w:r>
-        <w:t xml:space="preserve">Eg: public class </w:t>
-      </w:r>
+      <w:proofErr w:type="spellStart"/>
+      <w:r>
+        <w:t>Eg</w:t>
+      </w:r>
+      <w:proofErr w:type="spellEnd"/>
+      <w:r>
+        <w:t xml:space="preserve">: public class </w:t>
+      </w:r>
+      <w:proofErr w:type="spellStart"/>
       <w:r>
         <w:t>Calculate</w:t>
       </w:r>
       <w:r>
-        <w:t>Area {</w:t>
+        <w:t>Area</w:t>
+      </w:r>
+      <w:proofErr w:type="spellEnd"/>
+      <w:r>
+        <w:t xml:space="preserve"> {</w:t>
       </w:r>
     </w:p>
     <w:p>
@@ -782,8 +898,13 @@
       </w:r>
     </w:p>
     <w:p>
-      <w:r>
-        <w:t>System.debug(area);</w:t>
+      <w:proofErr w:type="spellStart"/>
+      <w:r>
+        <w:t>System.debug</w:t>
+      </w:r>
+      <w:proofErr w:type="spellEnd"/>
+      <w:r>
+        <w:t>(area);</w:t>
       </w:r>
     </w:p>
     <w:p>
@@ -812,8 +933,13 @@
       </w:r>
     </w:p>
     <w:p>
-      <w:r>
-        <w:t>System.debug(area);</w:t>
+      <w:proofErr w:type="spellStart"/>
+      <w:r>
+        <w:t>System.debug</w:t>
+      </w:r>
+      <w:proofErr w:type="spellEnd"/>
+      <w:r>
+        <w:t>(area);</w:t>
       </w:r>
     </w:p>
     <w:p>
@@ -828,7 +954,15 @@
     </w:p>
     <w:p>
       <w:r>
-        <w:t>In the above example the method area is Overoaded. And this method has different method signatures.</w:t>
+        <w:t xml:space="preserve">In the above example the method area is </w:t>
+      </w:r>
+      <w:proofErr w:type="spellStart"/>
+      <w:r>
+        <w:t>Overoaded</w:t>
+      </w:r>
+      <w:proofErr w:type="spellEnd"/>
+      <w:r>
+        <w:t>. And this method has different method signatures.</w:t>
       </w:r>
     </w:p>
     <w:p>
@@ -846,18 +980,36 @@
       </w:r>
     </w:p>
     <w:p>
-      <w:r>
-        <w:t>Eg: Public class car {</w:t>
-      </w:r>
-    </w:p>
-    <w:p>
-      <w:r>
-        <w:t>Public void color() {</w:t>
-      </w:r>
-    </w:p>
-    <w:p>
-      <w:r>
-        <w:t>System.debug(‘</w:t>
+      <w:proofErr w:type="spellStart"/>
+      <w:r>
+        <w:t>Eg</w:t>
+      </w:r>
+      <w:proofErr w:type="spellEnd"/>
+      <w:r>
+        <w:t>: Public class car {</w:t>
+      </w:r>
+    </w:p>
+    <w:p>
+      <w:r>
+        <w:t xml:space="preserve">Public void </w:t>
+      </w:r>
+      <w:proofErr w:type="spellStart"/>
+      <w:r>
+        <w:t>color</w:t>
+      </w:r>
+      <w:proofErr w:type="spellEnd"/>
+      <w:r>
+        <w:t>() {</w:t>
+      </w:r>
+    </w:p>
+    <w:p>
+      <w:proofErr w:type="spellStart"/>
+      <w:r>
+        <w:t>System.debug</w:t>
+      </w:r>
+      <w:proofErr w:type="spellEnd"/>
+      <w:r>
+        <w:t>(‘</w:t>
       </w:r>
       <w:r>
         <w:t xml:space="preserve">Generic </w:t>
@@ -882,17 +1034,38 @@
     <w:p>
       <w:r>
         <w:lastRenderedPageBreak/>
-        <w:t>Public class TataCar extends Car {</w:t>
-      </w:r>
-    </w:p>
-    <w:p>
-      <w:r>
-        <w:t>Public void color() {</w:t>
-      </w:r>
-    </w:p>
-    <w:p>
-      <w:r>
-        <w:t>System.debug(‘Tata Red car’);</w:t>
+        <w:t xml:space="preserve">Public class </w:t>
+      </w:r>
+      <w:proofErr w:type="spellStart"/>
+      <w:r>
+        <w:t>TataCar</w:t>
+      </w:r>
+      <w:proofErr w:type="spellEnd"/>
+      <w:r>
+        <w:t xml:space="preserve"> extends Car {</w:t>
+      </w:r>
+    </w:p>
+    <w:p>
+      <w:r>
+        <w:t xml:space="preserve">Public void </w:t>
+      </w:r>
+      <w:proofErr w:type="spellStart"/>
+      <w:r>
+        <w:t>color</w:t>
+      </w:r>
+      <w:proofErr w:type="spellEnd"/>
+      <w:r>
+        <w:t>() {</w:t>
+      </w:r>
+    </w:p>
+    <w:p>
+      <w:proofErr w:type="spellStart"/>
+      <w:r>
+        <w:t>System.debug</w:t>
+      </w:r>
+      <w:proofErr w:type="spellEnd"/>
+      <w:r>
+        <w:t>(‘Tata Red car’);</w:t>
       </w:r>
     </w:p>
     <w:p>
@@ -907,7 +1080,15 @@
     </w:p>
     <w:p>
       <w:r>
-        <w:t>Now when this color() will be called/invoked, at runtime it will be decided that which class’s method will be invoked.</w:t>
+        <w:t xml:space="preserve">Now when this </w:t>
+      </w:r>
+      <w:proofErr w:type="spellStart"/>
+      <w:r>
+        <w:t>color</w:t>
+      </w:r>
+      <w:proofErr w:type="spellEnd"/>
+      <w:r>
+        <w:t>() will be called/invoked, at runtime it will be decided that which class’s method will be invoked.</w:t>
       </w:r>
     </w:p>
     <w:p>
@@ -972,7 +1153,23 @@
     </w:p>
     <w:p>
       <w:r>
-        <w:t>Global class BatchClass implements Database.Batchable {</w:t>
+        <w:t xml:space="preserve">Global class </w:t>
+      </w:r>
+      <w:proofErr w:type="spellStart"/>
+      <w:r>
+        <w:t>BatchClass</w:t>
+      </w:r>
+      <w:proofErr w:type="spellEnd"/>
+      <w:r>
+        <w:t xml:space="preserve"> implements </w:t>
+      </w:r>
+      <w:proofErr w:type="spellStart"/>
+      <w:r>
+        <w:t>Database.Batchable</w:t>
+      </w:r>
+      <w:proofErr w:type="spellEnd"/>
+      <w:r>
+        <w:t xml:space="preserve"> {</w:t>
       </w:r>
     </w:p>
     <w:p>
@@ -1043,13 +1240,29 @@
         <w:t xml:space="preserve"> </w:t>
       </w:r>
       <w:r>
-        <w:t>public class TestClass {</w:t>
+        <w:t xml:space="preserve">public class </w:t>
+      </w:r>
+      <w:proofErr w:type="spellStart"/>
+      <w:r>
+        <w:t>TestClass</w:t>
+      </w:r>
+      <w:proofErr w:type="spellEnd"/>
+      <w:r>
+        <w:t xml:space="preserve"> {</w:t>
       </w:r>
     </w:p>
     <w:p>
       <w:r>
         <w:tab/>
-        <w:t>Public TestClass(){</w:t>
+        <w:t xml:space="preserve">Public </w:t>
+      </w:r>
+      <w:proofErr w:type="spellStart"/>
+      <w:r>
+        <w:t>TestClass</w:t>
+      </w:r>
+      <w:proofErr w:type="spellEnd"/>
+      <w:r>
+        <w:t>(){</w:t>
       </w:r>
     </w:p>
     <w:p>
@@ -1060,7 +1273,15 @@
         <w:t>//Default constructor</w:t>
       </w:r>
       <w:r>
-        <w:t xml:space="preserve"> or ParameterLess Constructor</w:t>
+        <w:t xml:space="preserve"> or </w:t>
+      </w:r>
+      <w:proofErr w:type="spellStart"/>
+      <w:r>
+        <w:t>ParameterLess</w:t>
+      </w:r>
+      <w:proofErr w:type="spellEnd"/>
+      <w:r>
+        <w:t xml:space="preserve"> Constructor</w:t>
       </w:r>
     </w:p>
     <w:p>
@@ -1076,7 +1297,23 @@
         <w:ind w:firstLine="720"/>
       </w:pPr>
       <w:r>
-        <w:t>Public TestClass(Boolean isFalse){</w:t>
+        <w:t xml:space="preserve">Public </w:t>
+      </w:r>
+      <w:proofErr w:type="spellStart"/>
+      <w:r>
+        <w:t>TestClass</w:t>
+      </w:r>
+      <w:proofErr w:type="spellEnd"/>
+      <w:r>
+        <w:t xml:space="preserve">(Boolean </w:t>
+      </w:r>
+      <w:proofErr w:type="spellStart"/>
+      <w:r>
+        <w:t>isFalse</w:t>
+      </w:r>
+      <w:proofErr w:type="spellEnd"/>
+      <w:r>
+        <w:t>){</w:t>
       </w:r>
     </w:p>
     <w:p>
@@ -1085,7 +1322,15 @@
       </w:pPr>
       <w:r>
         <w:tab/>
-        <w:t>//Paramaterized Constructor</w:t>
+        <w:t>//</w:t>
+      </w:r>
+      <w:proofErr w:type="spellStart"/>
+      <w:r>
+        <w:t>Paramaterized</w:t>
+      </w:r>
+      <w:proofErr w:type="spellEnd"/>
+      <w:r>
+        <w:t xml:space="preserve"> Constructor</w:t>
       </w:r>
     </w:p>
     <w:p>
@@ -1101,11 +1346,24 @@
         <w:ind w:firstLine="720"/>
       </w:pPr>
       <w:r>
-        <w:t>Public TestClass(</w:t>
-      </w:r>
-      <w:r>
-        <w:t>Boolean isTrue</w:t>
-      </w:r>
+        <w:t xml:space="preserve">Public </w:t>
+      </w:r>
+      <w:proofErr w:type="spellStart"/>
+      <w:r>
+        <w:t>TestClass</w:t>
+      </w:r>
+      <w:proofErr w:type="spellEnd"/>
+      <w:r>
+        <w:t>(</w:t>
+      </w:r>
+      <w:r>
+        <w:t xml:space="preserve">Boolean </w:t>
+      </w:r>
+      <w:proofErr w:type="spellStart"/>
+      <w:r>
+        <w:t>isTrue</w:t>
+      </w:r>
+      <w:proofErr w:type="spellEnd"/>
       <w:r>
         <w:t>, String Name</w:t>
       </w:r>
@@ -1118,7 +1376,15 @@
         <w:ind w:firstLine="720"/>
       </w:pPr>
       <w:r>
-        <w:t xml:space="preserve"> //Paramaterized Constructor</w:t>
+        <w:t xml:space="preserve"> //</w:t>
+      </w:r>
+      <w:proofErr w:type="spellStart"/>
+      <w:r>
+        <w:t>Paramaterized</w:t>
+      </w:r>
+      <w:proofErr w:type="spellEnd"/>
+      <w:r>
+        <w:t xml:space="preserve"> Constructor</w:t>
       </w:r>
     </w:p>
     <w:p>
@@ -1160,11 +1426,19 @@
       <w:r>
         <w:t xml:space="preserve"> </w:t>
       </w:r>
+      <w:proofErr w:type="spellStart"/>
       <w:r>
         <w:rPr>
           <w:highlight w:val="yellow"/>
         </w:rPr>
-        <w:t>System.assert()</w:t>
+        <w:t>System.assert</w:t>
+      </w:r>
+      <w:proofErr w:type="spellEnd"/>
+      <w:r>
+        <w:rPr>
+          <w:highlight w:val="yellow"/>
+        </w:rPr>
+        <w:t>()</w:t>
       </w:r>
     </w:p>
     <w:p>
@@ -1182,21 +1456,42 @@
       </w:r>
     </w:p>
     <w:p>
+      <w:proofErr w:type="spellStart"/>
       <w:r>
         <w:lastRenderedPageBreak/>
-        <w:t>System.assert() is used to assert that the specified condition is true.</w:t>
-      </w:r>
-      <w:r>
-        <w:t xml:space="preserve"> If the condition is false then a error is thrown.</w:t>
+        <w:t>System.assert</w:t>
+      </w:r>
+      <w:proofErr w:type="spellEnd"/>
+      <w:r>
+        <w:t>() is used to assert that the specified condition is true.</w:t>
+      </w:r>
+      <w:r>
+        <w:t xml:space="preserve"> If the condition is false then </w:t>
+      </w:r>
+      <w:proofErr w:type="spellStart"/>
+      <w:r>
+        <w:t>a</w:t>
+      </w:r>
+      <w:proofErr w:type="spellEnd"/>
+      <w:r>
+        <w:t xml:space="preserve"> error is thrown.</w:t>
       </w:r>
     </w:p>
     <w:p/>
     <w:p>
+      <w:proofErr w:type="spellStart"/>
       <w:r>
         <w:rPr>
           <w:highlight w:val="yellow"/>
         </w:rPr>
-        <w:t>System.AssertEquals()</w:t>
+        <w:t>System.AssertEquals</w:t>
+      </w:r>
+      <w:proofErr w:type="spellEnd"/>
+      <w:r>
+        <w:rPr>
+          <w:highlight w:val="yellow"/>
+        </w:rPr>
+        <w:t>()</w:t>
       </w:r>
     </w:p>
     <w:p>
@@ -1238,19 +1533,32 @@
       </w:r>
     </w:p>
     <w:p>
-      <w:r>
-        <w:t>System.AssertEquals() is used to compare whether the actual result and the expected result</w:t>
+      <w:proofErr w:type="spellStart"/>
+      <w:r>
+        <w:t>System.AssertEquals</w:t>
+      </w:r>
+      <w:proofErr w:type="spellEnd"/>
+      <w:r>
+        <w:t>() is used to compare whether the actual result and the expected result</w:t>
       </w:r>
       <w:r>
         <w:t xml:space="preserve"> are equal or not. If not equal then it will throw an Error.</w:t>
       </w:r>
     </w:p>
     <w:p>
+      <w:proofErr w:type="spellStart"/>
       <w:r>
         <w:rPr>
           <w:highlight w:val="yellow"/>
         </w:rPr>
-        <w:t>System.AssertNotEquals()</w:t>
+        <w:t>System.AssertNotEquals</w:t>
+      </w:r>
+      <w:proofErr w:type="spellEnd"/>
+      <w:r>
+        <w:rPr>
+          <w:highlight w:val="yellow"/>
+        </w:rPr>
+        <w:t>()</w:t>
       </w:r>
     </w:p>
     <w:p>
@@ -1292,8 +1600,13 @@
       </w:r>
     </w:p>
     <w:p>
-      <w:r>
-        <w:t>System.AssertNotEquals() is used to compare whether the actual result and the expected result are equal or not. If equal then it will throw an Error.</w:t>
+      <w:proofErr w:type="spellStart"/>
+      <w:r>
+        <w:t>System.AssertNotEquals</w:t>
+      </w:r>
+      <w:proofErr w:type="spellEnd"/>
+      <w:r>
+        <w:t>() is used to compare whether the actual result and the expected result are equal or not. If equal then it will throw an Error.</w:t>
       </w:r>
     </w:p>
     <w:p>
@@ -1334,7 +1647,15 @@
         <w:t>A:</w:t>
       </w:r>
       <w:r>
-        <w:t xml:space="preserve"> In order to maintain the chain of batch classes. We first need to understand the 3 methods inside Database.batchable.</w:t>
+        <w:t xml:space="preserve"> In order to maintain the chain of batch classes. We first need to understand the 3 methods inside </w:t>
+      </w:r>
+      <w:proofErr w:type="spellStart"/>
+      <w:r>
+        <w:t>Database.batchable</w:t>
+      </w:r>
+      <w:proofErr w:type="spellEnd"/>
+      <w:r>
+        <w:t>.</w:t>
       </w:r>
     </w:p>
     <w:p>
@@ -1346,7 +1667,15 @@
         </w:numPr>
       </w:pPr>
       <w:r>
-        <w:t>Start() this method is executed once to send the list of sobjects to execute().</w:t>
+        <w:t xml:space="preserve">Start() this method is executed once to send the list of </w:t>
+      </w:r>
+      <w:proofErr w:type="spellStart"/>
+      <w:r>
+        <w:t>sobjects</w:t>
+      </w:r>
+      <w:proofErr w:type="spellEnd"/>
+      <w:r>
+        <w:t xml:space="preserve"> to execute().</w:t>
       </w:r>
     </w:p>
     <w:p>
@@ -1358,7 +1687,15 @@
         </w:numPr>
       </w:pPr>
       <w:r>
-        <w:t>Execute() this method is executed multiple times depending upon the batch size, taking the sObjects on chunks.</w:t>
+        <w:t xml:space="preserve">Execute() this method is executed multiple times depending upon the batch size, taking the </w:t>
+      </w:r>
+      <w:proofErr w:type="spellStart"/>
+      <w:r>
+        <w:t>sObjects</w:t>
+      </w:r>
+      <w:proofErr w:type="spellEnd"/>
+      <w:r>
+        <w:t xml:space="preserve"> on chunks.</w:t>
       </w:r>
     </w:p>
     <w:p>
@@ -1414,12 +1751,44 @@
     </w:p>
     <w:p>
       <w:r>
-        <w:t>Public void finish(Database.BatchableContext bc) {</w:t>
-      </w:r>
-    </w:p>
-    <w:p>
-      <w:r>
-        <w:t>Id firstBatchId = bc.getJobId();</w:t>
+        <w:t>Public void finish(</w:t>
+      </w:r>
+      <w:proofErr w:type="spellStart"/>
+      <w:r>
+        <w:t>Database.BatchableContext</w:t>
+      </w:r>
+      <w:proofErr w:type="spellEnd"/>
+      <w:r>
+        <w:t xml:space="preserve"> </w:t>
+      </w:r>
+      <w:proofErr w:type="spellStart"/>
+      <w:r>
+        <w:t>bc</w:t>
+      </w:r>
+      <w:proofErr w:type="spellEnd"/>
+      <w:r>
+        <w:t>) {</w:t>
+      </w:r>
+    </w:p>
+    <w:p>
+      <w:r>
+        <w:t xml:space="preserve">Id </w:t>
+      </w:r>
+      <w:proofErr w:type="spellStart"/>
+      <w:r>
+        <w:t>firstBatchId</w:t>
+      </w:r>
+      <w:proofErr w:type="spellEnd"/>
+      <w:r>
+        <w:t xml:space="preserve"> = </w:t>
+      </w:r>
+      <w:proofErr w:type="spellStart"/>
+      <w:r>
+        <w:t>bc.getJobId</w:t>
+      </w:r>
+      <w:proofErr w:type="spellEnd"/>
+      <w:r>
+        <w:t>();</w:t>
       </w:r>
       <w:r>
         <w:tab/>
@@ -1429,8 +1798,21 @@
       <w:r>
         <w:t xml:space="preserve">Id job2Id = </w:t>
       </w:r>
-      <w:r>
-        <w:t>Database.executeBatch(new otherBatchJob(), 200);</w:t>
+      <w:proofErr w:type="spellStart"/>
+      <w:r>
+        <w:t>Database.executeBatch</w:t>
+      </w:r>
+      <w:proofErr w:type="spellEnd"/>
+      <w:r>
+        <w:t xml:space="preserve">(new </w:t>
+      </w:r>
+      <w:proofErr w:type="spellStart"/>
+      <w:r>
+        <w:t>otherBatchJob</w:t>
+      </w:r>
+      <w:proofErr w:type="spellEnd"/>
+      <w:r>
+        <w:t>(), 200);</w:t>
       </w:r>
     </w:p>
     <w:p>
@@ -2005,7 +2387,23 @@
           <w:b/>
           <w:bCs/>
         </w:rPr>
-        <w:t>such that LeadSource__c should be either Web or Email or Walk-In</w:t>
+        <w:t xml:space="preserve">such that </w:t>
+      </w:r>
+      <w:proofErr w:type="spellStart"/>
+      <w:r>
+        <w:rPr>
+          <w:b/>
+          <w:bCs/>
+        </w:rPr>
+        <w:t>LeadSource</w:t>
+      </w:r>
+      <w:proofErr w:type="spellEnd"/>
+      <w:r>
+        <w:rPr>
+          <w:b/>
+          <w:bCs/>
+        </w:rPr>
+        <w:t>__c should be either Web or Email or Walk-In</w:t>
       </w:r>
       <w:r>
         <w:rPr>
@@ -2041,7 +2439,15 @@
         <w:ind w:firstLine="720"/>
       </w:pPr>
       <w:r>
-        <w:t xml:space="preserve">ISPICKVAL(LeadSource__c, ‘Web’), </w:t>
+        <w:t>ISPICKVAL(</w:t>
+      </w:r>
+      <w:proofErr w:type="spellStart"/>
+      <w:r>
+        <w:t>LeadSource</w:t>
+      </w:r>
+      <w:proofErr w:type="spellEnd"/>
+      <w:r>
+        <w:t xml:space="preserve">__c, ‘Web’), </w:t>
       </w:r>
     </w:p>
     <w:p>
@@ -2049,7 +2455,15 @@
         <w:ind w:firstLine="720"/>
       </w:pPr>
       <w:r>
-        <w:t xml:space="preserve">ISPICKVAL(LeadSource__c, ‘Email’), </w:t>
+        <w:t>ISPICKVAL(</w:t>
+      </w:r>
+      <w:proofErr w:type="spellStart"/>
+      <w:r>
+        <w:t>LeadSource</w:t>
+      </w:r>
+      <w:proofErr w:type="spellEnd"/>
+      <w:r>
+        <w:t xml:space="preserve">__c, ‘Email’), </w:t>
       </w:r>
     </w:p>
     <w:p>
@@ -2057,7 +2471,15 @@
         <w:ind w:firstLine="720"/>
       </w:pPr>
       <w:r>
-        <w:t>ISPICKVAL(LeadSource__c, ‘Walk-In’)</w:t>
+        <w:t>ISPICKVAL(</w:t>
+      </w:r>
+      <w:proofErr w:type="spellStart"/>
+      <w:r>
+        <w:t>LeadSource</w:t>
+      </w:r>
+      <w:proofErr w:type="spellEnd"/>
+      <w:r>
+        <w:t>__c, ‘Walk-In’)</w:t>
       </w:r>
     </w:p>
     <w:p>
@@ -2328,7 +2750,15 @@
         <w:t xml:space="preserve"> </w:t>
       </w:r>
       <w:r>
-        <w:t>Whenever we trying to perform any DML operations at the time of initial page load we will be ending up with an error called System.LimitException: DML currently not allowed.</w:t>
+        <w:t xml:space="preserve">Whenever we trying to perform any DML operations at the time of initial page load we will be ending up with an error called </w:t>
+      </w:r>
+      <w:proofErr w:type="spellStart"/>
+      <w:r>
+        <w:t>System.LimitException</w:t>
+      </w:r>
+      <w:proofErr w:type="spellEnd"/>
+      <w:r>
+        <w:t>: DML currently not allowed.</w:t>
       </w:r>
     </w:p>
     <w:p>
@@ -3086,8 +3516,33 @@
           <w:bCs/>
         </w:rPr>
         <w:lastRenderedPageBreak/>
-        <w:t>Q: Change set deployement deMerits</w:t>
-      </w:r>
+        <w:t xml:space="preserve">Q: Change set </w:t>
+      </w:r>
+      <w:proofErr w:type="spellStart"/>
+      <w:r>
+        <w:rPr>
+          <w:b/>
+          <w:bCs/>
+        </w:rPr>
+        <w:t>deployement</w:t>
+      </w:r>
+      <w:proofErr w:type="spellEnd"/>
+      <w:r>
+        <w:rPr>
+          <w:b/>
+          <w:bCs/>
+        </w:rPr>
+        <w:t xml:space="preserve"> </w:t>
+      </w:r>
+      <w:proofErr w:type="spellStart"/>
+      <w:r>
+        <w:rPr>
+          <w:b/>
+          <w:bCs/>
+        </w:rPr>
+        <w:t>deMerits</w:t>
+      </w:r>
+      <w:proofErr w:type="spellEnd"/>
       <w:r>
         <w:rPr>
           <w:b/>
@@ -3138,7 +3593,15 @@
           <w:b/>
           <w:bCs/>
         </w:rPr>
-        <w:t>Q: What is the use of Datab</w:t>
+        <w:t xml:space="preserve">Q: What is the use of </w:t>
+      </w:r>
+      <w:proofErr w:type="spellStart"/>
+      <w:r>
+        <w:rPr>
+          <w:b/>
+          <w:bCs/>
+        </w:rPr>
+        <w:t>Datab</w:t>
       </w:r>
       <w:r>
         <w:rPr>
@@ -3152,7 +3615,15 @@
           <w:b/>
           <w:bCs/>
         </w:rPr>
-        <w:t>se.Stateful Interface?</w:t>
+        <w:t>se.Stateful</w:t>
+      </w:r>
+      <w:proofErr w:type="spellEnd"/>
+      <w:r>
+        <w:rPr>
+          <w:b/>
+          <w:bCs/>
+        </w:rPr>
+        <w:t xml:space="preserve"> Interface?</w:t>
       </w:r>
     </w:p>
     <w:p>
@@ -3164,12 +3635,906 @@
         <w:t xml:space="preserve">A: </w:t>
       </w:r>
       <w:r>
-        <w:t>We know that in a Batch Apex each batch is considered as a discrete transaction. So, the class variables loose there state after each batch is processed. So, in order to maintain the state of the class Variables and to create a link b/w the batches we use Database.Stateful.</w:t>
+        <w:t xml:space="preserve">We know that in a Batch Apex each batch is considered as a discrete transaction. So, the class variables loose there state after each batch is processed. So, in order to maintain the state of the class Variables and to create a link b/w the batches we use </w:t>
+      </w:r>
+      <w:proofErr w:type="spellStart"/>
+      <w:r>
+        <w:t>Database.Stateful</w:t>
+      </w:r>
+      <w:proofErr w:type="spellEnd"/>
+      <w:r>
+        <w:t>.</w:t>
       </w:r>
     </w:p>
     <w:p>
       <w:r>
         <w:t>Ex: You want to count the number of records updated via Batch apex, use a instance(class) variable and increment its value in execute().</w:t>
+      </w:r>
+    </w:p>
+    <w:p/>
+    <w:p>
+      <w:pPr>
+        <w:rPr>
+          <w:b/>
+          <w:bCs/>
+        </w:rPr>
+      </w:pPr>
+      <w:r>
+        <w:rPr>
+          <w:b/>
+          <w:bCs/>
+        </w:rPr>
+        <w:t>Q: How to create LWC dynamically?</w:t>
+      </w:r>
+    </w:p>
+    <w:p>
+      <w:r>
+        <w:rPr>
+          <w:b/>
+          <w:bCs/>
+        </w:rPr>
+        <w:t xml:space="preserve">A: </w:t>
+      </w:r>
+      <w:r>
+        <w:t>We cannot create LWC Dynamically, but a workaround for it will be using render() lifecycle hook to create a template in that.</w:t>
+      </w:r>
+    </w:p>
+    <w:p>
+      <w:pPr>
+        <w:rPr>
+          <w:b/>
+          <w:bCs/>
+        </w:rPr>
+      </w:pPr>
+      <w:r>
+        <w:rPr>
+          <w:b/>
+          <w:bCs/>
+        </w:rPr>
+        <w:t>Q: Advantage of Queueable over Future Method?</w:t>
+      </w:r>
+    </w:p>
+    <w:p>
+      <w:pPr>
+        <w:rPr>
+          <w:b/>
+          <w:bCs/>
+        </w:rPr>
+      </w:pPr>
+      <w:r>
+        <w:rPr>
+          <w:b/>
+          <w:bCs/>
+        </w:rPr>
+        <w:t>A:</w:t>
+      </w:r>
+      <w:r>
+        <w:rPr>
+          <w:b/>
+          <w:bCs/>
+        </w:rPr>
+        <w:t xml:space="preserve"> </w:t>
+      </w:r>
+      <w:r>
+        <w:rPr>
+          <w:b/>
+          <w:bCs/>
+        </w:rPr>
+        <w:t xml:space="preserve"> </w:t>
+      </w:r>
+    </w:p>
+    <w:p>
+      <w:pPr>
+        <w:pStyle w:val="ListParagraph"/>
+        <w:numPr>
+          <w:ilvl w:val="0"/>
+          <w:numId w:val="14"/>
+        </w:numPr>
+      </w:pPr>
+      <w:r>
+        <w:t xml:space="preserve"> Chaining is not possible in Future but Queueable we do chaining.</w:t>
+      </w:r>
+    </w:p>
+    <w:p>
+      <w:pPr>
+        <w:pStyle w:val="ListParagraph"/>
+        <w:numPr>
+          <w:ilvl w:val="0"/>
+          <w:numId w:val="14"/>
+        </w:numPr>
+      </w:pPr>
+      <w:r>
+        <w:t xml:space="preserve">We cannot monitor Future Methods, but we can monitor Queueable methods from Apex Jobs page in Ui. Also, we have a </w:t>
+      </w:r>
+      <w:proofErr w:type="spellStart"/>
+      <w:r>
+        <w:t>jobId</w:t>
+      </w:r>
+      <w:proofErr w:type="spellEnd"/>
+      <w:r>
+        <w:t xml:space="preserve"> in Queueable which is not present in Future.</w:t>
+      </w:r>
+    </w:p>
+    <w:p>
+      <w:pPr>
+        <w:pStyle w:val="ListParagraph"/>
+        <w:numPr>
+          <w:ilvl w:val="0"/>
+          <w:numId w:val="14"/>
+        </w:numPr>
+      </w:pPr>
+      <w:r>
+        <w:t xml:space="preserve">We cannot pass </w:t>
+      </w:r>
+      <w:proofErr w:type="spellStart"/>
+      <w:r>
+        <w:t>sObjects</w:t>
+      </w:r>
+      <w:proofErr w:type="spellEnd"/>
+      <w:r>
+        <w:t xml:space="preserve"> in Future as parameters, but in Queueable we can do that.</w:t>
+      </w:r>
+    </w:p>
+    <w:p>
+      <w:pPr>
+        <w:rPr>
+          <w:b/>
+          <w:bCs/>
+        </w:rPr>
+      </w:pPr>
+      <w:r>
+        <w:rPr>
+          <w:b/>
+          <w:bCs/>
+        </w:rPr>
+        <w:t>Q: How many callouts we can make from Batch Apex, and how many callouts we can make from simple apex?</w:t>
+      </w:r>
+    </w:p>
+    <w:p>
+      <w:r>
+        <w:rPr>
+          <w:b/>
+          <w:bCs/>
+        </w:rPr>
+        <w:t xml:space="preserve">A: </w:t>
+      </w:r>
+      <w:r>
+        <w:t>From batch apex, we can make 100 callouts for each batch. In simple apex, we can make overall 100 callouts.</w:t>
+      </w:r>
+    </w:p>
+    <w:p>
+      <w:pPr>
+        <w:rPr>
+          <w:b/>
+          <w:bCs/>
+        </w:rPr>
+      </w:pPr>
+      <w:r>
+        <w:rPr>
+          <w:b/>
+          <w:bCs/>
+        </w:rPr>
+        <w:t>Q: How to differentiate whether an API is SOAP or REST?</w:t>
+      </w:r>
+    </w:p>
+    <w:p>
+      <w:r>
+        <w:rPr>
+          <w:b/>
+          <w:bCs/>
+        </w:rPr>
+        <w:t xml:space="preserve">A: </w:t>
+      </w:r>
+      <w:r>
+        <w:t>If the API is accepting the response in any format then it will REST API. And if the API is accepting only XML response then it will be a SOAP API.</w:t>
+      </w:r>
+    </w:p>
+    <w:p>
+      <w:pPr>
+        <w:rPr>
+          <w:b/>
+          <w:bCs/>
+        </w:rPr>
+      </w:pPr>
+      <w:r>
+        <w:rPr>
+          <w:b/>
+          <w:bCs/>
+          <w:highlight w:val="green"/>
+        </w:rPr>
+        <w:t>Q: What are Named Credentials in Salesforce?</w:t>
+      </w:r>
+    </w:p>
+    <w:p>
+      <w:r>
+        <w:rPr>
+          <w:b/>
+          <w:bCs/>
+        </w:rPr>
+        <w:t xml:space="preserve">A: </w:t>
+      </w:r>
+      <w:r>
+        <w:t>A named credential specifies the URL of a callout endpoint and its required authentication parameters in one definition. To simplify the setup of authenticated callouts, specify a named credential as the callout endpoint. If you instead specify a URL as the callout endpoint, you must register that URL in your org’s remote site settings and handle the authentication yourself. For example, for an Apex callout, your code handles authentication, which can be less secure and especially complicated for OAuth implementations.</w:t>
+      </w:r>
+    </w:p>
+    <w:p>
+      <w:r>
+        <w:lastRenderedPageBreak/>
+        <w:t>Salesforce manages all authentication for callouts that specify a named credential as the callout endpoint so that you don’t have to. You can also skip remote site settings, which are otherwise required for callouts to external sites, for the site defined in the named credential.</w:t>
+      </w:r>
+    </w:p>
+    <w:p>
+      <w:r>
+        <w:t xml:space="preserve">Named Credentials also include an </w:t>
+      </w:r>
+      <w:proofErr w:type="spellStart"/>
+      <w:r>
+        <w:t>OutboundNetworkConnection</w:t>
+      </w:r>
+      <w:proofErr w:type="spellEnd"/>
+      <w:r>
+        <w:t xml:space="preserve"> field that you can use to route callouts through a private connection. By separating the endpoint URL and authentication from the callout definition, named credentials make callouts easier to maintain. For example, if an endpoint URL changes, you update only the named credential. All callouts that reference the named credential simply continue to work.</w:t>
+      </w:r>
+    </w:p>
+    <w:p>
+      <w:r>
+        <w:t xml:space="preserve">To reference a named credential from a callout definition, use the named credential URL. A named credential URL contains the scheme callout:, the name of the named credential, and an optional path. For example: </w:t>
+      </w:r>
+      <w:proofErr w:type="spellStart"/>
+      <w:r>
+        <w:t>callout:My_Named_Credential</w:t>
+      </w:r>
+      <w:proofErr w:type="spellEnd"/>
+      <w:r>
+        <w:t>/</w:t>
+      </w:r>
+      <w:proofErr w:type="spellStart"/>
+      <w:r>
+        <w:t>some_path</w:t>
+      </w:r>
+      <w:proofErr w:type="spellEnd"/>
+      <w:r>
+        <w:t>.</w:t>
+      </w:r>
+    </w:p>
+    <w:p>
+      <w:r>
+        <w:t>If transmitting sensitive information such as healthcare data or credit card data, authenticated Named Credentials are required. Salesforce recommends that Customers consider providing their own Certificates for extra security of sensitive data transmissions</w:t>
+      </w:r>
+      <w:r>
+        <w:t>.</w:t>
+      </w:r>
+    </w:p>
+    <w:p>
+      <w:pPr>
+        <w:rPr>
+          <w:b/>
+          <w:bCs/>
+        </w:rPr>
+      </w:pPr>
+      <w:r>
+        <w:rPr>
+          <w:b/>
+          <w:bCs/>
+        </w:rPr>
+        <w:t>Apex Code with Named Credentials:</w:t>
+      </w:r>
+    </w:p>
+    <w:p>
+      <w:proofErr w:type="spellStart"/>
+      <w:r>
+        <w:t>HttpRequest</w:t>
+      </w:r>
+      <w:proofErr w:type="spellEnd"/>
+      <w:r>
+        <w:t xml:space="preserve"> </w:t>
+      </w:r>
+      <w:proofErr w:type="spellStart"/>
+      <w:r>
+        <w:t>req</w:t>
+      </w:r>
+      <w:proofErr w:type="spellEnd"/>
+      <w:r>
+        <w:t xml:space="preserve"> = new </w:t>
+      </w:r>
+      <w:proofErr w:type="spellStart"/>
+      <w:r>
+        <w:t>HttpRequest</w:t>
+      </w:r>
+      <w:proofErr w:type="spellEnd"/>
+      <w:r>
+        <w:t>();</w:t>
+      </w:r>
+    </w:p>
+    <w:p>
+      <w:proofErr w:type="spellStart"/>
+      <w:r>
+        <w:t>req.setEndpoint</w:t>
+      </w:r>
+      <w:proofErr w:type="spellEnd"/>
+      <w:r>
+        <w:t>('</w:t>
+      </w:r>
+      <w:proofErr w:type="spellStart"/>
+      <w:r>
+        <w:t>callout:My_Named_Credential</w:t>
+      </w:r>
+      <w:proofErr w:type="spellEnd"/>
+      <w:r>
+        <w:t>/</w:t>
+      </w:r>
+      <w:proofErr w:type="spellStart"/>
+      <w:r>
+        <w:t>some_path</w:t>
+      </w:r>
+      <w:proofErr w:type="spellEnd"/>
+      <w:r>
+        <w:t>');</w:t>
+      </w:r>
+    </w:p>
+    <w:p>
+      <w:proofErr w:type="spellStart"/>
+      <w:r>
+        <w:t>req.setMethod</w:t>
+      </w:r>
+      <w:proofErr w:type="spellEnd"/>
+      <w:r>
+        <w:t>('GET');</w:t>
+      </w:r>
+    </w:p>
+    <w:p>
+      <w:r>
+        <w:t xml:space="preserve">Http </w:t>
+      </w:r>
+      <w:proofErr w:type="spellStart"/>
+      <w:r>
+        <w:t>http</w:t>
+      </w:r>
+      <w:proofErr w:type="spellEnd"/>
+      <w:r>
+        <w:t xml:space="preserve"> = new Http();</w:t>
+      </w:r>
+    </w:p>
+    <w:p>
+      <w:proofErr w:type="spellStart"/>
+      <w:r>
+        <w:t>HTTPResponse</w:t>
+      </w:r>
+      <w:proofErr w:type="spellEnd"/>
+      <w:r>
+        <w:t xml:space="preserve"> res = </w:t>
+      </w:r>
+      <w:proofErr w:type="spellStart"/>
+      <w:r>
+        <w:t>http.send</w:t>
+      </w:r>
+      <w:proofErr w:type="spellEnd"/>
+      <w:r>
+        <w:t>(</w:t>
+      </w:r>
+      <w:proofErr w:type="spellStart"/>
+      <w:r>
+        <w:t>req</w:t>
+      </w:r>
+      <w:proofErr w:type="spellEnd"/>
+      <w:r>
+        <w:t>);</w:t>
+      </w:r>
+    </w:p>
+    <w:p>
+      <w:proofErr w:type="spellStart"/>
+      <w:r>
+        <w:t>System.debug</w:t>
+      </w:r>
+      <w:proofErr w:type="spellEnd"/>
+      <w:r>
+        <w:t>(</w:t>
+      </w:r>
+      <w:proofErr w:type="spellStart"/>
+      <w:r>
+        <w:t>res.getBody</w:t>
+      </w:r>
+      <w:proofErr w:type="spellEnd"/>
+      <w:r>
+        <w:t>());</w:t>
+      </w:r>
+    </w:p>
+    <w:p/>
+    <w:p>
+      <w:pPr>
+        <w:rPr>
+          <w:b/>
+          <w:bCs/>
+        </w:rPr>
+      </w:pPr>
+      <w:r>
+        <w:rPr>
+          <w:b/>
+          <w:bCs/>
+        </w:rPr>
+        <w:t>Apex Code without using Named Credentials:</w:t>
+      </w:r>
+    </w:p>
+    <w:p>
+      <w:proofErr w:type="spellStart"/>
+      <w:r>
+        <w:t>HttpRequest</w:t>
+      </w:r>
+      <w:proofErr w:type="spellEnd"/>
+      <w:r>
+        <w:t xml:space="preserve"> </w:t>
+      </w:r>
+      <w:proofErr w:type="spellStart"/>
+      <w:r>
+        <w:t>req</w:t>
+      </w:r>
+      <w:proofErr w:type="spellEnd"/>
+      <w:r>
+        <w:t xml:space="preserve"> = new </w:t>
+      </w:r>
+      <w:proofErr w:type="spellStart"/>
+      <w:r>
+        <w:t>HttpRequest</w:t>
+      </w:r>
+      <w:proofErr w:type="spellEnd"/>
+      <w:r>
+        <w:t>();</w:t>
+      </w:r>
+    </w:p>
+    <w:p>
+      <w:proofErr w:type="spellStart"/>
+      <w:r>
+        <w:t>req.setEndpoint</w:t>
+      </w:r>
+      <w:proofErr w:type="spellEnd"/>
+      <w:r>
+        <w:t>('https://my_endpoint.example.com/</w:t>
+      </w:r>
+      <w:proofErr w:type="spellStart"/>
+      <w:r>
+        <w:t>some_path</w:t>
+      </w:r>
+      <w:proofErr w:type="spellEnd"/>
+      <w:r>
+        <w:t>');</w:t>
+      </w:r>
+    </w:p>
+    <w:p>
+      <w:proofErr w:type="spellStart"/>
+      <w:r>
+        <w:t>req.setMethod</w:t>
+      </w:r>
+      <w:proofErr w:type="spellEnd"/>
+      <w:r>
+        <w:t>('GET');</w:t>
+      </w:r>
+    </w:p>
+    <w:p/>
+    <w:p>
+      <w:r>
+        <w:t xml:space="preserve">// Because we didn't set the endpoint as a named credential, </w:t>
+      </w:r>
+    </w:p>
+    <w:p>
+      <w:r>
+        <w:t>// our code has to specify:</w:t>
+      </w:r>
+    </w:p>
+    <w:p>
+      <w:r>
+        <w:t>// - The required username and password to access the endpoint</w:t>
+      </w:r>
+    </w:p>
+    <w:p>
+      <w:r>
+        <w:t xml:space="preserve">// - The header and header information </w:t>
+      </w:r>
+    </w:p>
+    <w:p>
+      <w:pPr>
+        <w:rPr>
+          <w:b/>
+          <w:bCs/>
+        </w:rPr>
+      </w:pPr>
+      <w:r>
+        <w:rPr>
+          <w:b/>
+          <w:bCs/>
+        </w:rPr>
+        <w:t>String username = '</w:t>
+      </w:r>
+      <w:proofErr w:type="spellStart"/>
+      <w:r>
+        <w:rPr>
+          <w:b/>
+          <w:bCs/>
+        </w:rPr>
+        <w:t>myname</w:t>
+      </w:r>
+      <w:proofErr w:type="spellEnd"/>
+      <w:r>
+        <w:rPr>
+          <w:b/>
+          <w:bCs/>
+        </w:rPr>
+        <w:t>';</w:t>
+      </w:r>
+    </w:p>
+    <w:p>
+      <w:pPr>
+        <w:rPr>
+          <w:b/>
+          <w:bCs/>
+        </w:rPr>
+      </w:pPr>
+      <w:r>
+        <w:rPr>
+          <w:b/>
+          <w:bCs/>
+        </w:rPr>
+        <w:t>String password = '</w:t>
+      </w:r>
+      <w:proofErr w:type="spellStart"/>
+      <w:r>
+        <w:rPr>
+          <w:b/>
+          <w:bCs/>
+        </w:rPr>
+        <w:t>mypwd</w:t>
+      </w:r>
+      <w:proofErr w:type="spellEnd"/>
+      <w:r>
+        <w:rPr>
+          <w:b/>
+          <w:bCs/>
+        </w:rPr>
+        <w:t>';</w:t>
+      </w:r>
+    </w:p>
+    <w:p>
+      <w:pPr>
+        <w:rPr>
+          <w:b/>
+          <w:bCs/>
+        </w:rPr>
+      </w:pPr>
+      <w:r>
+        <w:rPr>
+          <w:b/>
+          <w:bCs/>
+        </w:rPr>
+        <w:t xml:space="preserve">  </w:t>
+      </w:r>
+    </w:p>
+    <w:p>
+      <w:pPr>
+        <w:rPr>
+          <w:b/>
+          <w:bCs/>
+        </w:rPr>
+      </w:pPr>
+      <w:r>
+        <w:rPr>
+          <w:b/>
+          <w:bCs/>
+        </w:rPr>
+        <w:lastRenderedPageBreak/>
+        <w:t xml:space="preserve">Blob </w:t>
+      </w:r>
+      <w:proofErr w:type="spellStart"/>
+      <w:r>
+        <w:rPr>
+          <w:b/>
+          <w:bCs/>
+        </w:rPr>
+        <w:t>headerValue</w:t>
+      </w:r>
+      <w:proofErr w:type="spellEnd"/>
+      <w:r>
+        <w:rPr>
+          <w:b/>
+          <w:bCs/>
+        </w:rPr>
+        <w:t xml:space="preserve"> = </w:t>
+      </w:r>
+      <w:proofErr w:type="spellStart"/>
+      <w:r>
+        <w:rPr>
+          <w:b/>
+          <w:bCs/>
+        </w:rPr>
+        <w:t>Blob.valueOf</w:t>
+      </w:r>
+      <w:proofErr w:type="spellEnd"/>
+      <w:r>
+        <w:rPr>
+          <w:b/>
+          <w:bCs/>
+        </w:rPr>
+        <w:t>(username + ':' + password);</w:t>
+      </w:r>
+    </w:p>
+    <w:p>
+      <w:pPr>
+        <w:rPr>
+          <w:b/>
+          <w:bCs/>
+        </w:rPr>
+      </w:pPr>
+      <w:r>
+        <w:rPr>
+          <w:b/>
+          <w:bCs/>
+        </w:rPr>
+        <w:t xml:space="preserve">String </w:t>
+      </w:r>
+      <w:proofErr w:type="spellStart"/>
+      <w:r>
+        <w:rPr>
+          <w:b/>
+          <w:bCs/>
+        </w:rPr>
+        <w:t>authorizationHeader</w:t>
+      </w:r>
+      <w:proofErr w:type="spellEnd"/>
+      <w:r>
+        <w:rPr>
+          <w:b/>
+          <w:bCs/>
+        </w:rPr>
+        <w:t xml:space="preserve"> = 'BASIC ' +</w:t>
+      </w:r>
+    </w:p>
+    <w:p>
+      <w:pPr>
+        <w:rPr>
+          <w:b/>
+          <w:bCs/>
+        </w:rPr>
+      </w:pPr>
+      <w:r>
+        <w:rPr>
+          <w:b/>
+          <w:bCs/>
+        </w:rPr>
+        <w:t>EncodingUtil.base64Encode(</w:t>
+      </w:r>
+      <w:proofErr w:type="spellStart"/>
+      <w:r>
+        <w:rPr>
+          <w:b/>
+          <w:bCs/>
+        </w:rPr>
+        <w:t>headerValue</w:t>
+      </w:r>
+      <w:proofErr w:type="spellEnd"/>
+      <w:r>
+        <w:rPr>
+          <w:b/>
+          <w:bCs/>
+        </w:rPr>
+        <w:t>);</w:t>
+      </w:r>
+    </w:p>
+    <w:p>
+      <w:pPr>
+        <w:rPr>
+          <w:b/>
+          <w:bCs/>
+        </w:rPr>
+      </w:pPr>
+      <w:proofErr w:type="spellStart"/>
+      <w:r>
+        <w:rPr>
+          <w:b/>
+          <w:bCs/>
+        </w:rPr>
+        <w:t>req.setHeader</w:t>
+      </w:r>
+      <w:proofErr w:type="spellEnd"/>
+      <w:r>
+        <w:rPr>
+          <w:b/>
+          <w:bCs/>
+        </w:rPr>
+        <w:t xml:space="preserve">('Authorization', </w:t>
+      </w:r>
+      <w:proofErr w:type="spellStart"/>
+      <w:r>
+        <w:rPr>
+          <w:b/>
+          <w:bCs/>
+        </w:rPr>
+        <w:t>authorizationHeader</w:t>
+      </w:r>
+      <w:proofErr w:type="spellEnd"/>
+      <w:r>
+        <w:rPr>
+          <w:b/>
+          <w:bCs/>
+        </w:rPr>
+        <w:t>);</w:t>
+      </w:r>
+    </w:p>
+    <w:p>
+      <w:r>
+        <w:t xml:space="preserve">   </w:t>
+      </w:r>
+    </w:p>
+    <w:p>
+      <w:r>
+        <w:t>// Create a new http object to send the request object</w:t>
+      </w:r>
+    </w:p>
+    <w:p>
+      <w:r>
+        <w:t xml:space="preserve">// A response object is generated as a result of the request  </w:t>
+      </w:r>
+    </w:p>
+    <w:p>
+      <w:r>
+        <w:t xml:space="preserve">  </w:t>
+      </w:r>
+    </w:p>
+    <w:p>
+      <w:r>
+        <w:t xml:space="preserve">Http </w:t>
+      </w:r>
+      <w:proofErr w:type="spellStart"/>
+      <w:r>
+        <w:t>http</w:t>
+      </w:r>
+      <w:proofErr w:type="spellEnd"/>
+      <w:r>
+        <w:t xml:space="preserve"> = new Http();</w:t>
+      </w:r>
+    </w:p>
+    <w:p>
+      <w:proofErr w:type="spellStart"/>
+      <w:r>
+        <w:t>HTTPResponse</w:t>
+      </w:r>
+      <w:proofErr w:type="spellEnd"/>
+      <w:r>
+        <w:t xml:space="preserve"> res = </w:t>
+      </w:r>
+      <w:proofErr w:type="spellStart"/>
+      <w:r>
+        <w:t>http.send</w:t>
+      </w:r>
+      <w:proofErr w:type="spellEnd"/>
+      <w:r>
+        <w:t>(</w:t>
+      </w:r>
+      <w:proofErr w:type="spellStart"/>
+      <w:r>
+        <w:t>req</w:t>
+      </w:r>
+      <w:proofErr w:type="spellEnd"/>
+      <w:r>
+        <w:t>);</w:t>
+      </w:r>
+    </w:p>
+    <w:p>
+      <w:proofErr w:type="spellStart"/>
+      <w:r>
+        <w:t>System.debug</w:t>
+      </w:r>
+      <w:proofErr w:type="spellEnd"/>
+      <w:r>
+        <w:t>(</w:t>
+      </w:r>
+      <w:proofErr w:type="spellStart"/>
+      <w:r>
+        <w:t>res.getBody</w:t>
+      </w:r>
+      <w:proofErr w:type="spellEnd"/>
+      <w:r>
+        <w:t>());</w:t>
+      </w:r>
+    </w:p>
+    <w:p>
+      <w:pPr>
+        <w:rPr>
+          <w:b/>
+          <w:bCs/>
+        </w:rPr>
+      </w:pPr>
+      <w:r>
+        <w:rPr>
+          <w:b/>
+          <w:bCs/>
+        </w:rPr>
+        <w:t>Q: What is the difference b/w component and application events in terms or security?</w:t>
+      </w:r>
+    </w:p>
+    <w:p>
+      <w:pPr>
+        <w:rPr>
+          <w:b/>
+          <w:bCs/>
+        </w:rPr>
+      </w:pPr>
+      <w:r>
+        <w:rPr>
+          <w:b/>
+          <w:bCs/>
+        </w:rPr>
+        <w:tab/>
+      </w:r>
+      <w:r>
+        <w:rPr>
+          <w:b/>
+          <w:bCs/>
+        </w:rPr>
+        <w:tab/>
+      </w:r>
+      <w:r>
+        <w:rPr>
+          <w:b/>
+          <w:bCs/>
+        </w:rPr>
+        <w:tab/>
+      </w:r>
+      <w:r>
+        <w:rPr>
+          <w:b/>
+          <w:bCs/>
+        </w:rPr>
+        <w:tab/>
+        <w:t>OR</w:t>
+      </w:r>
+    </w:p>
+    <w:p>
+      <w:pPr>
+        <w:rPr>
+          <w:b/>
+          <w:bCs/>
+        </w:rPr>
+      </w:pPr>
+      <w:r>
+        <w:rPr>
+          <w:b/>
+          <w:bCs/>
+        </w:rPr>
+        <w:t xml:space="preserve">Q: What are the security constraints in Pub/Sub Model while using LWC? </w:t>
+      </w:r>
+    </w:p>
+    <w:p>
+      <w:r>
+        <w:rPr>
+          <w:b/>
+          <w:bCs/>
+        </w:rPr>
+        <w:t xml:space="preserve">A: </w:t>
+      </w:r>
+      <w:r>
+        <w:t xml:space="preserve">So when we use Application events(in AURA) or use </w:t>
+      </w:r>
+      <w:proofErr w:type="spellStart"/>
+      <w:r>
+        <w:t>PubSub</w:t>
+      </w:r>
+      <w:proofErr w:type="spellEnd"/>
+      <w:r>
+        <w:t xml:space="preserve"> in LWC many components are Listening to what a component is firing. So, some other component can Listen whatever data we are passing via </w:t>
+      </w:r>
+      <w:proofErr w:type="spellStart"/>
+      <w:r>
+        <w:t>PubSub</w:t>
+      </w:r>
+      <w:proofErr w:type="spellEnd"/>
+      <w:r>
+        <w:t xml:space="preserve">. So, if we are sending some sensitive information via </w:t>
+      </w:r>
+      <w:proofErr w:type="spellStart"/>
+      <w:r>
+        <w:t>PubSub</w:t>
+      </w:r>
+      <w:proofErr w:type="spellEnd"/>
+      <w:r>
+        <w:t xml:space="preserve"> or application Event then security can be compromised.</w:t>
       </w:r>
     </w:p>
     <w:sectPr>
@@ -4164,6 +5529,95 @@
     </w:lvl>
   </w:abstractNum>
   <w:abstractNum w:abstractNumId="11" w15:restartNumberingAfterBreak="0">
+    <w:nsid w:val="74634523"/>
+    <w:multiLevelType w:val="hybridMultilevel"/>
+    <w:tmpl w:val="FA228EB6"/>
+    <w:lvl w:ilvl="0" w:tplc="4009000F">
+      <w:start w:val="1"/>
+      <w:numFmt w:val="decimal"/>
+      <w:lvlText w:val="%1."/>
+      <w:lvlJc w:val="left"/>
+      <w:pPr>
+        <w:ind w:left="720" w:hanging="360"/>
+      </w:pPr>
+      <w:rPr>
+        <w:rFonts w:hint="default"/>
+      </w:rPr>
+    </w:lvl>
+    <w:lvl w:ilvl="1" w:tplc="40090019" w:tentative="1">
+      <w:start w:val="1"/>
+      <w:numFmt w:val="lowerLetter"/>
+      <w:lvlText w:val="%2."/>
+      <w:lvlJc w:val="left"/>
+      <w:pPr>
+        <w:ind w:left="1440" w:hanging="360"/>
+      </w:pPr>
+    </w:lvl>
+    <w:lvl w:ilvl="2" w:tplc="4009001B" w:tentative="1">
+      <w:start w:val="1"/>
+      <w:numFmt w:val="lowerRoman"/>
+      <w:lvlText w:val="%3."/>
+      <w:lvlJc w:val="right"/>
+      <w:pPr>
+        <w:ind w:left="2160" w:hanging="180"/>
+      </w:pPr>
+    </w:lvl>
+    <w:lvl w:ilvl="3" w:tplc="4009000F" w:tentative="1">
+      <w:start w:val="1"/>
+      <w:numFmt w:val="decimal"/>
+      <w:lvlText w:val="%4."/>
+      <w:lvlJc w:val="left"/>
+      <w:pPr>
+        <w:ind w:left="2880" w:hanging="360"/>
+      </w:pPr>
+    </w:lvl>
+    <w:lvl w:ilvl="4" w:tplc="40090019" w:tentative="1">
+      <w:start w:val="1"/>
+      <w:numFmt w:val="lowerLetter"/>
+      <w:lvlText w:val="%5."/>
+      <w:lvlJc w:val="left"/>
+      <w:pPr>
+        <w:ind w:left="3600" w:hanging="360"/>
+      </w:pPr>
+    </w:lvl>
+    <w:lvl w:ilvl="5" w:tplc="4009001B" w:tentative="1">
+      <w:start w:val="1"/>
+      <w:numFmt w:val="lowerRoman"/>
+      <w:lvlText w:val="%6."/>
+      <w:lvlJc w:val="right"/>
+      <w:pPr>
+        <w:ind w:left="4320" w:hanging="180"/>
+      </w:pPr>
+    </w:lvl>
+    <w:lvl w:ilvl="6" w:tplc="4009000F" w:tentative="1">
+      <w:start w:val="1"/>
+      <w:numFmt w:val="decimal"/>
+      <w:lvlText w:val="%7."/>
+      <w:lvlJc w:val="left"/>
+      <w:pPr>
+        <w:ind w:left="5040" w:hanging="360"/>
+      </w:pPr>
+    </w:lvl>
+    <w:lvl w:ilvl="7" w:tplc="40090019" w:tentative="1">
+      <w:start w:val="1"/>
+      <w:numFmt w:val="lowerLetter"/>
+      <w:lvlText w:val="%8."/>
+      <w:lvlJc w:val="left"/>
+      <w:pPr>
+        <w:ind w:left="5760" w:hanging="360"/>
+      </w:pPr>
+    </w:lvl>
+    <w:lvl w:ilvl="8" w:tplc="4009001B" w:tentative="1">
+      <w:start w:val="1"/>
+      <w:numFmt w:val="lowerRoman"/>
+      <w:lvlText w:val="%9."/>
+      <w:lvlJc w:val="right"/>
+      <w:pPr>
+        <w:ind w:left="6480" w:hanging="180"/>
+      </w:pPr>
+    </w:lvl>
+  </w:abstractNum>
+  <w:abstractNum w:abstractNumId="12" w15:restartNumberingAfterBreak="0">
     <w:nsid w:val="7772318E"/>
     <w:multiLevelType w:val="hybridMultilevel"/>
     <w:tmpl w:val="47A85AE0"/>
@@ -4252,7 +5706,7 @@
       </w:pPr>
     </w:lvl>
   </w:abstractNum>
-  <w:abstractNum w:abstractNumId="12" w15:restartNumberingAfterBreak="0">
+  <w:abstractNum w:abstractNumId="13" w15:restartNumberingAfterBreak="0">
     <w:nsid w:val="7B177F7F"/>
     <w:multiLevelType w:val="hybridMultilevel"/>
     <w:tmpl w:val="136A516E"/>
@@ -4357,7 +5811,7 @@
     <w:abstractNumId w:val="3"/>
   </w:num>
   <w:num w:numId="6">
-    <w:abstractNumId w:val="11"/>
+    <w:abstractNumId w:val="12"/>
   </w:num>
   <w:num w:numId="7">
     <w:abstractNumId w:val="2"/>
@@ -4369,7 +5823,7 @@
     <w:abstractNumId w:val="10"/>
   </w:num>
   <w:num w:numId="10">
-    <w:abstractNumId w:val="12"/>
+    <w:abstractNumId w:val="13"/>
   </w:num>
   <w:num w:numId="11">
     <w:abstractNumId w:val="8"/>
@@ -4379,6 +5833,9 @@
   </w:num>
   <w:num w:numId="13">
     <w:abstractNumId w:val="6"/>
+  </w:num>
+  <w:num w:numId="14">
+    <w:abstractNumId w:val="11"/>
   </w:num>
 </w:numbering>
 </file>

</xml_diff>

<commit_message>
Data Backup questions adde
</commit_message>
<xml_diff>
--- a/Salesforce_Question_Resources/Important_Questions.docx
+++ b/Salesforce_Question_Resources/Important_Questions.docx
@@ -143,7 +143,17 @@
         <w:t>and then</w:t>
       </w:r>
       <w:r>
-        <w:t xml:space="preserve"> Create a Approval Process</w:t>
+        <w:t xml:space="preserve"> Create </w:t>
+      </w:r>
+      <w:proofErr w:type="spellStart"/>
+      <w:proofErr w:type="gramStart"/>
+      <w:r>
+        <w:t>a</w:t>
+      </w:r>
+      <w:proofErr w:type="spellEnd"/>
+      <w:proofErr w:type="gramEnd"/>
+      <w:r>
+        <w:t xml:space="preserve"> Approval Process</w:t>
       </w:r>
       <w:r>
         <w:t xml:space="preserve">, as soon as the approver rejects the record then do a field(checkbox) update. </w:t>
@@ -151,6 +161,7 @@
       <w:r>
         <w:t xml:space="preserve"> After that create a </w:t>
       </w:r>
+      <w:proofErr w:type="spellStart"/>
       <w:r>
         <w:rPr>
           <w:b/>
@@ -170,7 +181,15 @@
           <w:b/>
           <w:bCs/>
         </w:rPr>
-        <w:t>ched (No trigger) flow</w:t>
+        <w:t>ched</w:t>
+      </w:r>
+      <w:proofErr w:type="spellEnd"/>
+      <w:r>
+        <w:rPr>
+          <w:b/>
+          <w:bCs/>
+        </w:rPr>
+        <w:t xml:space="preserve"> (No trigger) flow</w:t>
       </w:r>
       <w:r>
         <w:rPr>
@@ -280,7 +299,15 @@
     </w:p>
     <w:p>
       <w:r>
-        <w:t>No formula fields or RollUp summary in Custom Settings. But in custom Objects we have.</w:t>
+        <w:t xml:space="preserve">No formula fields or </w:t>
+      </w:r>
+      <w:proofErr w:type="spellStart"/>
+      <w:r>
+        <w:t>RollUp</w:t>
+      </w:r>
+      <w:proofErr w:type="spellEnd"/>
+      <w:r>
+        <w:t xml:space="preserve"> summary in Custom Settings. But in custom Objects we have.</w:t>
       </w:r>
     </w:p>
     <w:p>
@@ -303,7 +330,31 @@
         <w:t>A:</w:t>
       </w:r>
       <w:r>
-        <w:t xml:space="preserve"> Future method and Batch apex both are Asynchronous apex. So, we cannot call a async method from another async methods. So, we cannot directly call a future method from batch class But there can be a indirect or substitute way. </w:t>
+        <w:t xml:space="preserve"> Future method and Batch apex both are Asynchronous apex. So, we cannot call </w:t>
+      </w:r>
+      <w:proofErr w:type="gramStart"/>
+      <w:r>
+        <w:t>a</w:t>
+      </w:r>
+      <w:proofErr w:type="gramEnd"/>
+      <w:r>
+        <w:t xml:space="preserve"> async method from another async methods. So, we cannot directly call a future method from batch class </w:t>
+      </w:r>
+      <w:proofErr w:type="gramStart"/>
+      <w:r>
+        <w:t>But</w:t>
+      </w:r>
+      <w:proofErr w:type="gramEnd"/>
+      <w:r>
+        <w:t xml:space="preserve"> there can be </w:t>
+      </w:r>
+      <w:proofErr w:type="spellStart"/>
+      <w:r>
+        <w:t>a</w:t>
+      </w:r>
+      <w:proofErr w:type="spellEnd"/>
+      <w:r>
+        <w:t xml:space="preserve"> indirect or substitute way. </w:t>
       </w:r>
     </w:p>
     <w:p>
@@ -317,7 +368,31 @@
         <w:t>st</w:t>
       </w:r>
       <w:r>
-        <w:t>: Call the future method from finish() of batch class. Since, finish() is used for post processing logics. We can call a future method from finish().</w:t>
+        <w:t xml:space="preserve">: Call the future method from </w:t>
+      </w:r>
+      <w:proofErr w:type="gramStart"/>
+      <w:r>
+        <w:t>finish(</w:t>
+      </w:r>
+      <w:proofErr w:type="gramEnd"/>
+      <w:r>
+        <w:t xml:space="preserve">) of batch class. Since, </w:t>
+      </w:r>
+      <w:proofErr w:type="gramStart"/>
+      <w:r>
+        <w:t>finish(</w:t>
+      </w:r>
+      <w:proofErr w:type="gramEnd"/>
+      <w:r>
+        <w:t xml:space="preserve">) is used for post processing logics. We can call a future method from </w:t>
+      </w:r>
+      <w:proofErr w:type="gramStart"/>
+      <w:r>
+        <w:t>finish(</w:t>
+      </w:r>
+      <w:proofErr w:type="gramEnd"/>
+      <w:r>
+        <w:t>).</w:t>
       </w:r>
     </w:p>
     <w:p>
@@ -399,14 +474,51 @@
         <w:t>@testSetup</w:t>
       </w:r>
       <w:r>
-        <w:t xml:space="preserve"> to create test records and </w:t>
-      </w:r>
-      <w:r>
-        <w:rPr>
-          <w:b/>
-          <w:bCs/>
-        </w:rPr>
-        <w:t xml:space="preserve"> Test.startTest() and Test.stopTest()</w:t>
+        <w:t xml:space="preserve"> to create test records </w:t>
+      </w:r>
+      <w:proofErr w:type="gramStart"/>
+      <w:r>
+        <w:t xml:space="preserve">and </w:t>
+      </w:r>
+      <w:r>
+        <w:rPr>
+          <w:b/>
+          <w:bCs/>
+        </w:rPr>
+        <w:t xml:space="preserve"> </w:t>
+      </w:r>
+      <w:proofErr w:type="spellStart"/>
+      <w:r>
+        <w:rPr>
+          <w:b/>
+          <w:bCs/>
+        </w:rPr>
+        <w:t>Test.startTest</w:t>
+      </w:r>
+      <w:proofErr w:type="spellEnd"/>
+      <w:proofErr w:type="gramEnd"/>
+      <w:r>
+        <w:rPr>
+          <w:b/>
+          <w:bCs/>
+        </w:rPr>
+        <w:t xml:space="preserve">() and </w:t>
+      </w:r>
+      <w:proofErr w:type="spellStart"/>
+      <w:r>
+        <w:rPr>
+          <w:b/>
+          <w:bCs/>
+        </w:rPr>
+        <w:t>Test.stopTest</w:t>
+      </w:r>
+      <w:proofErr w:type="spellEnd"/>
+      <w:r>
+        <w:rPr>
+          <w:b/>
+          <w:bCs/>
+        </w:rPr>
+        <w:t>()</w:t>
       </w:r>
       <w:r>
         <w:t>. This is used to make all the async calls between this block of c</w:t>
@@ -425,7 +537,15 @@
     </w:p>
     <w:p>
       <w:r>
-        <w:t>Public class batchTest {</w:t>
+        <w:t xml:space="preserve">Public class </w:t>
+      </w:r>
+      <w:proofErr w:type="spellStart"/>
+      <w:r>
+        <w:t>batchTest</w:t>
+      </w:r>
+      <w:proofErr w:type="spellEnd"/>
+      <w:r>
+        <w:t xml:space="preserve"> {</w:t>
       </w:r>
     </w:p>
     <w:p>
@@ -435,7 +555,15 @@
     </w:p>
     <w:p>
       <w:r>
-        <w:t>Public static void setup(){</w:t>
+        <w:t xml:space="preserve">Public static void </w:t>
+      </w:r>
+      <w:proofErr w:type="gramStart"/>
+      <w:r>
+        <w:t>setup(</w:t>
+      </w:r>
+      <w:proofErr w:type="gramEnd"/>
+      <w:r>
+        <w:t>){</w:t>
       </w:r>
     </w:p>
     <w:p>
@@ -459,7 +587,15 @@
     </w:p>
     <w:p>
       <w:r>
-        <w:t>Private static testMethod void(){</w:t>
+        <w:t xml:space="preserve">Private static testMethod </w:t>
+      </w:r>
+      <w:proofErr w:type="gramStart"/>
+      <w:r>
+        <w:t>void(</w:t>
+      </w:r>
+      <w:proofErr w:type="gramEnd"/>
+      <w:r>
+        <w:t>){</w:t>
       </w:r>
     </w:p>
     <w:p>
@@ -469,12 +605,22 @@
     </w:p>
     <w:p>
       <w:r>
-        <w:t>Create a user and use System.runAs</w:t>
-      </w:r>
-    </w:p>
-    <w:p>
-      <w:r>
-        <w:t>Test.startTest()</w:t>
+        <w:t xml:space="preserve">Create a user and use </w:t>
+      </w:r>
+      <w:proofErr w:type="spellStart"/>
+      <w:r>
+        <w:t>System.runAs</w:t>
+      </w:r>
+      <w:proofErr w:type="spellEnd"/>
+    </w:p>
+    <w:p>
+      <w:proofErr w:type="spellStart"/>
+      <w:r>
+        <w:t>Test.startTest</w:t>
+      </w:r>
+      <w:proofErr w:type="spellEnd"/>
+      <w:r>
+        <w:t>()</w:t>
       </w:r>
     </w:p>
     <w:p>
@@ -488,8 +634,13 @@
       </w:r>
     </w:p>
     <w:p>
-      <w:r>
-        <w:t>Test.stopTest()</w:t>
+      <w:proofErr w:type="spellStart"/>
+      <w:r>
+        <w:t>Test.stopTest</w:t>
+      </w:r>
+      <w:proofErr w:type="spellEnd"/>
+      <w:r>
+        <w:t>()</w:t>
       </w:r>
     </w:p>
     <w:p>
@@ -617,7 +768,15 @@
         <w:t>Objects:</w:t>
       </w:r>
       <w:r>
-        <w:t xml:space="preserve"> It is a real life entity. Like Car, Bike, book, Customer. </w:t>
+        <w:t xml:space="preserve"> It is a </w:t>
+      </w:r>
+      <w:proofErr w:type="gramStart"/>
+      <w:r>
+        <w:t>real life</w:t>
+      </w:r>
+      <w:proofErr w:type="gramEnd"/>
+      <w:r>
+        <w:t xml:space="preserve"> entity. Like Car, Bike, book, Customer. </w:t>
       </w:r>
       <w:r>
         <w:t>It is an instance of class. A class can have multiple instances. Objects has methods and member variables</w:t>
@@ -630,8 +789,13 @@
       </w:r>
     </w:p>
     <w:p>
-      <w:r>
-        <w:t>Eg: Account, Contact, Opportunity, Lead, etc.</w:t>
+      <w:proofErr w:type="spellStart"/>
+      <w:r>
+        <w:t>Eg</w:t>
+      </w:r>
+      <w:proofErr w:type="spellEnd"/>
+      <w:r>
+        <w:t>: Account, Contact, Opportunity, Lead, etc.</w:t>
       </w:r>
     </w:p>
     <w:p>
@@ -672,10 +836,25 @@
       </w:r>
     </w:p>
     <w:p>
+      <w:proofErr w:type="spellStart"/>
       <w:r>
         <w:lastRenderedPageBreak/>
-        <w:t>Eg: public class AccountHandler{</w:t>
-      </w:r>
+        <w:t>Eg</w:t>
+      </w:r>
+      <w:proofErr w:type="spellEnd"/>
+      <w:r>
+        <w:t xml:space="preserve">: public class </w:t>
+      </w:r>
+      <w:proofErr w:type="spellStart"/>
+      <w:proofErr w:type="gramStart"/>
+      <w:r>
+        <w:t>AccountHandler</w:t>
+      </w:r>
+      <w:proofErr w:type="spellEnd"/>
+      <w:r>
+        <w:t>{</w:t>
+      </w:r>
+      <w:proofErr w:type="gramEnd"/>
     </w:p>
     <w:p>
       <w:r>
@@ -736,14 +915,24 @@
       </w:r>
     </w:p>
     <w:p>
-      <w:r>
-        <w:t xml:space="preserve">Eg: public class </w:t>
-      </w:r>
+      <w:proofErr w:type="spellStart"/>
+      <w:r>
+        <w:t>Eg</w:t>
+      </w:r>
+      <w:proofErr w:type="spellEnd"/>
+      <w:r>
+        <w:t xml:space="preserve">: public class </w:t>
+      </w:r>
+      <w:proofErr w:type="spellStart"/>
       <w:r>
         <w:t>Calculate</w:t>
       </w:r>
       <w:r>
-        <w:t>Area {</w:t>
+        <w:t>Area</w:t>
+      </w:r>
+      <w:proofErr w:type="spellEnd"/>
+      <w:r>
+        <w:t xml:space="preserve"> {</w:t>
       </w:r>
     </w:p>
     <w:p>
@@ -765,6 +954,7 @@
       <w:r>
         <w:t xml:space="preserve">Public void </w:t>
       </w:r>
+      <w:proofErr w:type="gramStart"/>
       <w:r>
         <w:rPr>
           <w:b/>
@@ -773,7 +963,11 @@
         <w:t>Area</w:t>
       </w:r>
       <w:r>
-        <w:t>(Integer side) {</w:t>
+        <w:t>(</w:t>
+      </w:r>
+      <w:proofErr w:type="gramEnd"/>
+      <w:r>
+        <w:t>Integer side) {</w:t>
       </w:r>
     </w:p>
     <w:p>
@@ -782,8 +976,13 @@
       </w:r>
     </w:p>
     <w:p>
-      <w:r>
-        <w:t>System.debug(area);</w:t>
+      <w:proofErr w:type="spellStart"/>
+      <w:r>
+        <w:t>System.debug</w:t>
+      </w:r>
+      <w:proofErr w:type="spellEnd"/>
+      <w:r>
+        <w:t>(area);</w:t>
       </w:r>
     </w:p>
     <w:p>
@@ -795,6 +994,7 @@
       <w:r>
         <w:t xml:space="preserve">Public vid </w:t>
       </w:r>
+      <w:proofErr w:type="gramStart"/>
       <w:r>
         <w:rPr>
           <w:b/>
@@ -803,7 +1003,11 @@
         <w:t>Area</w:t>
       </w:r>
       <w:r>
-        <w:t>(Integer length, Integer breadth) {</w:t>
+        <w:t>(</w:t>
+      </w:r>
+      <w:proofErr w:type="gramEnd"/>
+      <w:r>
+        <w:t>Integer length, Integer breadth) {</w:t>
       </w:r>
     </w:p>
     <w:p>
@@ -812,8 +1016,13 @@
       </w:r>
     </w:p>
     <w:p>
-      <w:r>
-        <w:t>System.debug(area);</w:t>
+      <w:proofErr w:type="spellStart"/>
+      <w:r>
+        <w:t>System.debug</w:t>
+      </w:r>
+      <w:proofErr w:type="spellEnd"/>
+      <w:r>
+        <w:t>(area);</w:t>
       </w:r>
     </w:p>
     <w:p>
@@ -828,7 +1037,15 @@
     </w:p>
     <w:p>
       <w:r>
-        <w:t>In the above example the method area is Overoaded. And this method has different method signatures.</w:t>
+        <w:t xml:space="preserve">In the above example the method area is </w:t>
+      </w:r>
+      <w:proofErr w:type="spellStart"/>
+      <w:r>
+        <w:t>Overoaded</w:t>
+      </w:r>
+      <w:proofErr w:type="spellEnd"/>
+      <w:r>
+        <w:t>. And this method has different method signatures.</w:t>
       </w:r>
     </w:p>
     <w:p>
@@ -846,18 +1063,41 @@
       </w:r>
     </w:p>
     <w:p>
-      <w:r>
-        <w:t>Eg: Public class car {</w:t>
-      </w:r>
-    </w:p>
-    <w:p>
-      <w:r>
-        <w:t>Public void color() {</w:t>
-      </w:r>
-    </w:p>
-    <w:p>
-      <w:r>
-        <w:t>System.debug(‘</w:t>
+      <w:proofErr w:type="spellStart"/>
+      <w:r>
+        <w:t>Eg</w:t>
+      </w:r>
+      <w:proofErr w:type="spellEnd"/>
+      <w:r>
+        <w:t>: Public class car {</w:t>
+      </w:r>
+    </w:p>
+    <w:p>
+      <w:r>
+        <w:t xml:space="preserve">Public void </w:t>
+      </w:r>
+      <w:proofErr w:type="spellStart"/>
+      <w:proofErr w:type="gramStart"/>
+      <w:r>
+        <w:t>color</w:t>
+      </w:r>
+      <w:proofErr w:type="spellEnd"/>
+      <w:r>
+        <w:t>(</w:t>
+      </w:r>
+      <w:proofErr w:type="gramEnd"/>
+      <w:r>
+        <w:t>) {</w:t>
+      </w:r>
+    </w:p>
+    <w:p>
+      <w:proofErr w:type="spellStart"/>
+      <w:r>
+        <w:t>System.debug</w:t>
+      </w:r>
+      <w:proofErr w:type="spellEnd"/>
+      <w:r>
+        <w:t>(‘</w:t>
       </w:r>
       <w:r>
         <w:t xml:space="preserve">Generic </w:t>
@@ -882,17 +1122,43 @@
     <w:p>
       <w:r>
         <w:lastRenderedPageBreak/>
-        <w:t>Public class TataCar extends Car {</w:t>
-      </w:r>
-    </w:p>
-    <w:p>
-      <w:r>
-        <w:t>Public void color() {</w:t>
-      </w:r>
-    </w:p>
-    <w:p>
-      <w:r>
-        <w:t>System.debug(‘Tata Red car’);</w:t>
+        <w:t xml:space="preserve">Public class </w:t>
+      </w:r>
+      <w:proofErr w:type="spellStart"/>
+      <w:r>
+        <w:t>TataCar</w:t>
+      </w:r>
+      <w:proofErr w:type="spellEnd"/>
+      <w:r>
+        <w:t xml:space="preserve"> extends Car {</w:t>
+      </w:r>
+    </w:p>
+    <w:p>
+      <w:r>
+        <w:t xml:space="preserve">Public void </w:t>
+      </w:r>
+      <w:proofErr w:type="spellStart"/>
+      <w:proofErr w:type="gramStart"/>
+      <w:r>
+        <w:t>color</w:t>
+      </w:r>
+      <w:proofErr w:type="spellEnd"/>
+      <w:r>
+        <w:t>(</w:t>
+      </w:r>
+      <w:proofErr w:type="gramEnd"/>
+      <w:r>
+        <w:t>) {</w:t>
+      </w:r>
+    </w:p>
+    <w:p>
+      <w:proofErr w:type="spellStart"/>
+      <w:r>
+        <w:t>System.debug</w:t>
+      </w:r>
+      <w:proofErr w:type="spellEnd"/>
+      <w:r>
+        <w:t>(‘Tata Red car’);</w:t>
       </w:r>
     </w:p>
     <w:p>
@@ -907,7 +1173,20 @@
     </w:p>
     <w:p>
       <w:r>
-        <w:t>Now when this color() will be called/invoked, at runtime it will be decided that which class’s method will be invoked.</w:t>
+        <w:t xml:space="preserve">Now when this </w:t>
+      </w:r>
+      <w:proofErr w:type="spellStart"/>
+      <w:proofErr w:type="gramStart"/>
+      <w:r>
+        <w:t>color</w:t>
+      </w:r>
+      <w:proofErr w:type="spellEnd"/>
+      <w:r>
+        <w:t>(</w:t>
+      </w:r>
+      <w:proofErr w:type="gramEnd"/>
+      <w:r>
+        <w:t>) will be called/invoked, at runtime it will be decided that which class’s method will be invoked.</w:t>
       </w:r>
     </w:p>
     <w:p>
@@ -937,7 +1216,15 @@
         <w:t xml:space="preserve"> We use inheritance for implementing abstraction.</w:t>
       </w:r>
       <w:r>
-        <w:t xml:space="preserve"> Access Specifiers(public, private, protected) are also used to achieve abstraction.</w:t>
+        <w:t xml:space="preserve"> Access </w:t>
+      </w:r>
+      <w:proofErr w:type="gramStart"/>
+      <w:r>
+        <w:t>Specifiers(</w:t>
+      </w:r>
+      <w:proofErr w:type="gramEnd"/>
+      <w:r>
+        <w:t>public, private, protected) are also used to achieve abstraction.</w:t>
       </w:r>
       <w:r>
         <w:t xml:space="preserve"> </w:t>
@@ -972,7 +1259,23 @@
     </w:p>
     <w:p>
       <w:r>
-        <w:t>Global class BatchClass implements Database.Batchable {</w:t>
+        <w:t xml:space="preserve">Global class </w:t>
+      </w:r>
+      <w:proofErr w:type="spellStart"/>
+      <w:r>
+        <w:t>BatchClass</w:t>
+      </w:r>
+      <w:proofErr w:type="spellEnd"/>
+      <w:r>
+        <w:t xml:space="preserve"> implements </w:t>
+      </w:r>
+      <w:proofErr w:type="spellStart"/>
+      <w:r>
+        <w:t>Database.Batchable</w:t>
+      </w:r>
+      <w:proofErr w:type="spellEnd"/>
+      <w:r>
+        <w:t xml:space="preserve"> {</w:t>
       </w:r>
     </w:p>
     <w:p>
@@ -1043,13 +1346,34 @@
         <w:t xml:space="preserve"> </w:t>
       </w:r>
       <w:r>
-        <w:t>public class TestClass {</w:t>
+        <w:t xml:space="preserve">public class </w:t>
+      </w:r>
+      <w:proofErr w:type="spellStart"/>
+      <w:r>
+        <w:t>TestClass</w:t>
+      </w:r>
+      <w:proofErr w:type="spellEnd"/>
+      <w:r>
+        <w:t xml:space="preserve"> {</w:t>
       </w:r>
     </w:p>
     <w:p>
       <w:r>
         <w:tab/>
-        <w:t>Public TestClass(){</w:t>
+        <w:t xml:space="preserve">Public </w:t>
+      </w:r>
+      <w:proofErr w:type="spellStart"/>
+      <w:proofErr w:type="gramStart"/>
+      <w:r>
+        <w:t>TestClass</w:t>
+      </w:r>
+      <w:proofErr w:type="spellEnd"/>
+      <w:r>
+        <w:t>(</w:t>
+      </w:r>
+      <w:proofErr w:type="gramEnd"/>
+      <w:r>
+        <w:t>){</w:t>
       </w:r>
     </w:p>
     <w:p>
@@ -1060,7 +1384,15 @@
         <w:t>//Default constructor</w:t>
       </w:r>
       <w:r>
-        <w:t xml:space="preserve"> or ParameterLess Constructor</w:t>
+        <w:t xml:space="preserve"> or </w:t>
+      </w:r>
+      <w:proofErr w:type="spellStart"/>
+      <w:r>
+        <w:t>ParameterLess</w:t>
+      </w:r>
+      <w:proofErr w:type="spellEnd"/>
+      <w:r>
+        <w:t xml:space="preserve"> Constructor</w:t>
       </w:r>
     </w:p>
     <w:p>
@@ -1076,7 +1408,28 @@
         <w:ind w:firstLine="720"/>
       </w:pPr>
       <w:r>
-        <w:t>Public TestClass(Boolean isFalse){</w:t>
+        <w:t xml:space="preserve">Public </w:t>
+      </w:r>
+      <w:proofErr w:type="spellStart"/>
+      <w:proofErr w:type="gramStart"/>
+      <w:r>
+        <w:t>TestClass</w:t>
+      </w:r>
+      <w:proofErr w:type="spellEnd"/>
+      <w:r>
+        <w:t>(</w:t>
+      </w:r>
+      <w:proofErr w:type="gramEnd"/>
+      <w:r>
+        <w:t xml:space="preserve">Boolean </w:t>
+      </w:r>
+      <w:proofErr w:type="spellStart"/>
+      <w:r>
+        <w:t>isFalse</w:t>
+      </w:r>
+      <w:proofErr w:type="spellEnd"/>
+      <w:r>
+        <w:t>){</w:t>
       </w:r>
     </w:p>
     <w:p>
@@ -1085,7 +1438,15 @@
       </w:pPr>
       <w:r>
         <w:tab/>
-        <w:t>//Paramaterized Constructor</w:t>
+        <w:t>//</w:t>
+      </w:r>
+      <w:proofErr w:type="spellStart"/>
+      <w:r>
+        <w:t>Paramaterized</w:t>
+      </w:r>
+      <w:proofErr w:type="spellEnd"/>
+      <w:r>
+        <w:t xml:space="preserve"> Constructor</w:t>
       </w:r>
     </w:p>
     <w:p>
@@ -1101,11 +1462,26 @@
         <w:ind w:firstLine="720"/>
       </w:pPr>
       <w:r>
-        <w:t>Public TestClass(</w:t>
-      </w:r>
-      <w:r>
-        <w:t>Boolean isTrue</w:t>
-      </w:r>
+        <w:t xml:space="preserve">Public </w:t>
+      </w:r>
+      <w:proofErr w:type="spellStart"/>
+      <w:proofErr w:type="gramStart"/>
+      <w:r>
+        <w:t>TestClass</w:t>
+      </w:r>
+      <w:proofErr w:type="spellEnd"/>
+      <w:r>
+        <w:t>(</w:t>
+      </w:r>
+      <w:proofErr w:type="gramEnd"/>
+      <w:r>
+        <w:t xml:space="preserve">Boolean </w:t>
+      </w:r>
+      <w:proofErr w:type="spellStart"/>
+      <w:r>
+        <w:t>isTrue</w:t>
+      </w:r>
+      <w:proofErr w:type="spellEnd"/>
       <w:r>
         <w:t>, String Name</w:t>
       </w:r>
@@ -1118,7 +1494,15 @@
         <w:ind w:firstLine="720"/>
       </w:pPr>
       <w:r>
-        <w:t xml:space="preserve"> //Paramaterized Constructor</w:t>
+        <w:t xml:space="preserve"> //</w:t>
+      </w:r>
+      <w:proofErr w:type="spellStart"/>
+      <w:r>
+        <w:t>Paramaterized</w:t>
+      </w:r>
+      <w:proofErr w:type="spellEnd"/>
+      <w:r>
+        <w:t xml:space="preserve"> Constructor</w:t>
       </w:r>
     </w:p>
     <w:p>
@@ -1160,17 +1544,34 @@
       <w:r>
         <w:t xml:space="preserve"> </w:t>
       </w:r>
+      <w:proofErr w:type="spellStart"/>
       <w:r>
         <w:rPr>
           <w:highlight w:val="yellow"/>
         </w:rPr>
-        <w:t>System.assert()</w:t>
-      </w:r>
-    </w:p>
-    <w:p>
-      <w:r>
-        <w:t>This statement has 2 parameter. 1. Is the condition. 2</w:t>
-      </w:r>
+        <w:t>System.assert</w:t>
+      </w:r>
+      <w:proofErr w:type="spellEnd"/>
+      <w:r>
+        <w:rPr>
+          <w:highlight w:val="yellow"/>
+        </w:rPr>
+        <w:t>()</w:t>
+      </w:r>
+    </w:p>
+    <w:p>
+      <w:r>
+        <w:t xml:space="preserve">This statement has 2 </w:t>
+      </w:r>
+      <w:proofErr w:type="gramStart"/>
+      <w:r>
+        <w:t>parameter</w:t>
+      </w:r>
+      <w:proofErr w:type="gramEnd"/>
+      <w:r>
+        <w:t>. 1. Is the condition. 2</w:t>
+      </w:r>
+      <w:proofErr w:type="gramStart"/>
       <w:r>
         <w:rPr>
           <w:vertAlign w:val="superscript"/>
@@ -1178,25 +1579,52 @@
         <w:t>nd</w:t>
       </w:r>
       <w:r>
-        <w:t>(Optional) is the message.</w:t>
-      </w:r>
-    </w:p>
-    <w:p>
+        <w:t>(</w:t>
+      </w:r>
+      <w:proofErr w:type="gramEnd"/>
+      <w:r>
+        <w:t>Optional) is the message.</w:t>
+      </w:r>
+    </w:p>
+    <w:p>
+      <w:proofErr w:type="spellStart"/>
       <w:r>
         <w:lastRenderedPageBreak/>
-        <w:t>System.assert() is used to assert that the specified condition is true.</w:t>
-      </w:r>
-      <w:r>
-        <w:t xml:space="preserve"> If the condition is false then a error is thrown.</w:t>
+        <w:t>System.assert</w:t>
+      </w:r>
+      <w:proofErr w:type="spellEnd"/>
+      <w:r>
+        <w:t>() is used to assert that the specified condition is true.</w:t>
+      </w:r>
+      <w:r>
+        <w:t xml:space="preserve"> If the condition is false then </w:t>
+      </w:r>
+      <w:proofErr w:type="spellStart"/>
+      <w:proofErr w:type="gramStart"/>
+      <w:r>
+        <w:t>a</w:t>
+      </w:r>
+      <w:proofErr w:type="spellEnd"/>
+      <w:proofErr w:type="gramEnd"/>
+      <w:r>
+        <w:t xml:space="preserve"> error is thrown.</w:t>
       </w:r>
     </w:p>
     <w:p/>
     <w:p>
+      <w:proofErr w:type="spellStart"/>
       <w:r>
         <w:rPr>
           <w:highlight w:val="yellow"/>
         </w:rPr>
-        <w:t>System.AssertEquals()</w:t>
+        <w:t>System.AssertEquals</w:t>
+      </w:r>
+      <w:proofErr w:type="spellEnd"/>
+      <w:r>
+        <w:rPr>
+          <w:highlight w:val="yellow"/>
+        </w:rPr>
+        <w:t>()</w:t>
       </w:r>
     </w:p>
     <w:p>
@@ -1206,6 +1634,7 @@
       <w:r>
         <w:t xml:space="preserve"> statement takes 3 parameters 1</w:t>
       </w:r>
+      <w:proofErr w:type="gramStart"/>
       <w:r>
         <w:rPr>
           <w:vertAlign w:val="superscript"/>
@@ -1213,7 +1642,11 @@
         <w:t>st</w:t>
       </w:r>
       <w:r>
-        <w:t xml:space="preserve">  The actual result, 2</w:t>
+        <w:t xml:space="preserve">  The</w:t>
+      </w:r>
+      <w:proofErr w:type="gramEnd"/>
+      <w:r>
+        <w:t xml:space="preserve"> actual result, 2</w:t>
       </w:r>
       <w:r>
         <w:rPr>
@@ -1238,19 +1671,32 @@
       </w:r>
     </w:p>
     <w:p>
-      <w:r>
-        <w:t>System.AssertEquals() is used to compare whether the actual result and the expected result</w:t>
+      <w:proofErr w:type="spellStart"/>
+      <w:r>
+        <w:t>System.AssertEquals</w:t>
+      </w:r>
+      <w:proofErr w:type="spellEnd"/>
+      <w:r>
+        <w:t>() is used to compare whether the actual result and the expected result</w:t>
       </w:r>
       <w:r>
         <w:t xml:space="preserve"> are equal or not. If not equal then it will throw an Error.</w:t>
       </w:r>
     </w:p>
     <w:p>
+      <w:proofErr w:type="spellStart"/>
       <w:r>
         <w:rPr>
           <w:highlight w:val="yellow"/>
         </w:rPr>
-        <w:t>System.AssertNotEquals()</w:t>
+        <w:t>System.AssertNotEquals</w:t>
+      </w:r>
+      <w:proofErr w:type="spellEnd"/>
+      <w:r>
+        <w:rPr>
+          <w:highlight w:val="yellow"/>
+        </w:rPr>
+        <w:t>()</w:t>
       </w:r>
     </w:p>
     <w:p>
@@ -1264,13 +1710,21 @@
         <w:t>st</w:t>
       </w:r>
       <w:r>
-        <w:t xml:space="preserve"> The </w:t>
-      </w:r>
-      <w:r>
         <w:t xml:space="preserve"> </w:t>
       </w:r>
-      <w:r>
-        <w:t>actual result, 2</w:t>
+      <w:proofErr w:type="gramStart"/>
+      <w:r>
+        <w:t xml:space="preserve">The </w:t>
+      </w:r>
+      <w:r>
+        <w:t xml:space="preserve"> </w:t>
+      </w:r>
+      <w:r>
+        <w:t>actual</w:t>
+      </w:r>
+      <w:proofErr w:type="gramEnd"/>
+      <w:r>
+        <w:t xml:space="preserve"> result, 2</w:t>
       </w:r>
       <w:r>
         <w:rPr>
@@ -1292,8 +1746,13 @@
       </w:r>
     </w:p>
     <w:p>
-      <w:r>
-        <w:t>System.AssertNotEquals() is used to compare whether the actual result and the expected result are equal or not. If equal then it will throw an Error.</w:t>
+      <w:proofErr w:type="spellStart"/>
+      <w:r>
+        <w:t>System.AssertNotEquals</w:t>
+      </w:r>
+      <w:proofErr w:type="spellEnd"/>
+      <w:r>
+        <w:t>() is used to compare whether the actual result and the expected result are equal or not. If equal then it will throw an Error.</w:t>
       </w:r>
     </w:p>
     <w:p>
@@ -1334,7 +1793,15 @@
         <w:t>A:</w:t>
       </w:r>
       <w:r>
-        <w:t xml:space="preserve"> In order to maintain the chain of batch classes. We first need to understand the 3 methods inside Database.batchable.</w:t>
+        <w:t xml:space="preserve"> In order to maintain the chain of batch classes. We first need to understand the 3 methods inside </w:t>
+      </w:r>
+      <w:proofErr w:type="spellStart"/>
+      <w:r>
+        <w:t>Database.batchable</w:t>
+      </w:r>
+      <w:proofErr w:type="spellEnd"/>
+      <w:r>
+        <w:t>.</w:t>
       </w:r>
     </w:p>
     <w:p>
@@ -1345,8 +1812,21 @@
           <w:numId w:val="2"/>
         </w:numPr>
       </w:pPr>
-      <w:r>
-        <w:t>Start() this method is executed once to send the list of sobjects to execute().</w:t>
+      <w:proofErr w:type="gramStart"/>
+      <w:r>
+        <w:t>Start(</w:t>
+      </w:r>
+      <w:proofErr w:type="gramEnd"/>
+      <w:r>
+        <w:t xml:space="preserve">) this method is executed once to send the list of </w:t>
+      </w:r>
+      <w:proofErr w:type="spellStart"/>
+      <w:r>
+        <w:t>sobjects</w:t>
+      </w:r>
+      <w:proofErr w:type="spellEnd"/>
+      <w:r>
+        <w:t xml:space="preserve"> to execute().</w:t>
       </w:r>
     </w:p>
     <w:p>
@@ -1357,8 +1837,21 @@
           <w:numId w:val="2"/>
         </w:numPr>
       </w:pPr>
-      <w:r>
-        <w:t>Execute() this method is executed multiple times depending upon the batch size, taking the sObjects on chunks.</w:t>
+      <w:proofErr w:type="gramStart"/>
+      <w:r>
+        <w:t>Execute(</w:t>
+      </w:r>
+      <w:proofErr w:type="gramEnd"/>
+      <w:r>
+        <w:t xml:space="preserve">) this method is executed multiple times depending upon the batch size, taking the </w:t>
+      </w:r>
+      <w:proofErr w:type="spellStart"/>
+      <w:r>
+        <w:t>sObjects</w:t>
+      </w:r>
+      <w:proofErr w:type="spellEnd"/>
+      <w:r>
+        <w:t xml:space="preserve"> on chunks.</w:t>
       </w:r>
     </w:p>
     <w:p>
@@ -1369,13 +1862,34 @@
           <w:numId w:val="2"/>
         </w:numPr>
       </w:pPr>
-      <w:r>
-        <w:t>Finish() is executed once and is used to do post processing implementations like sending email alerts etc.</w:t>
-      </w:r>
-    </w:p>
-    <w:p>
-      <w:r>
-        <w:t xml:space="preserve">So, the batch apex chaining can happen through the finish(). We can call another batch class from finish() method. </w:t>
+      <w:proofErr w:type="gramStart"/>
+      <w:r>
+        <w:t>Finish(</w:t>
+      </w:r>
+      <w:proofErr w:type="gramEnd"/>
+      <w:r>
+        <w:t>) is executed once and is used to do post processing implementations like sending email alerts etc.</w:t>
+      </w:r>
+    </w:p>
+    <w:p>
+      <w:r>
+        <w:t xml:space="preserve">So, the batch apex chaining can happen through the </w:t>
+      </w:r>
+      <w:proofErr w:type="gramStart"/>
+      <w:r>
+        <w:t>finish(</w:t>
+      </w:r>
+      <w:proofErr w:type="gramEnd"/>
+      <w:r>
+        <w:t xml:space="preserve">). We can call another batch class from </w:t>
+      </w:r>
+      <w:proofErr w:type="gramStart"/>
+      <w:r>
+        <w:t>finish(</w:t>
+      </w:r>
+      <w:proofErr w:type="gramEnd"/>
+      <w:r>
+        <w:t xml:space="preserve">) method. </w:t>
       </w:r>
       <w:r>
         <w:rPr>
@@ -1396,7 +1910,21 @@
         <w:rPr>
           <w:highlight w:val="yellow"/>
         </w:rPr>
-        <w:t>running concurrently. So the only 5 jobs can be chained</w:t>
+        <w:t xml:space="preserve">running concurrently. </w:t>
+      </w:r>
+      <w:proofErr w:type="gramStart"/>
+      <w:r>
+        <w:rPr>
+          <w:highlight w:val="yellow"/>
+        </w:rPr>
+        <w:t>So</w:t>
+      </w:r>
+      <w:proofErr w:type="gramEnd"/>
+      <w:r>
+        <w:rPr>
+          <w:highlight w:val="yellow"/>
+        </w:rPr>
+        <w:t xml:space="preserve"> the only 5 jobs can be chained</w:t>
       </w:r>
       <w:r>
         <w:t>.</w:t>
@@ -1414,12 +1942,51 @@
     </w:p>
     <w:p>
       <w:r>
-        <w:t>Public void finish(Database.BatchableContext bc) {</w:t>
-      </w:r>
-    </w:p>
-    <w:p>
-      <w:r>
-        <w:t>Id firstBatchId = bc.getJobId();</w:t>
+        <w:t xml:space="preserve">Public void </w:t>
+      </w:r>
+      <w:proofErr w:type="gramStart"/>
+      <w:r>
+        <w:t>finish(</w:t>
+      </w:r>
+      <w:proofErr w:type="spellStart"/>
+      <w:proofErr w:type="gramEnd"/>
+      <w:r>
+        <w:t>Database.BatchableContext</w:t>
+      </w:r>
+      <w:proofErr w:type="spellEnd"/>
+      <w:r>
+        <w:t xml:space="preserve"> </w:t>
+      </w:r>
+      <w:proofErr w:type="spellStart"/>
+      <w:r>
+        <w:t>bc</w:t>
+      </w:r>
+      <w:proofErr w:type="spellEnd"/>
+      <w:r>
+        <w:t>) {</w:t>
+      </w:r>
+    </w:p>
+    <w:p>
+      <w:r>
+        <w:t xml:space="preserve">Id </w:t>
+      </w:r>
+      <w:proofErr w:type="spellStart"/>
+      <w:r>
+        <w:t>firstBatchId</w:t>
+      </w:r>
+      <w:proofErr w:type="spellEnd"/>
+      <w:r>
+        <w:t xml:space="preserve"> = </w:t>
+      </w:r>
+      <w:proofErr w:type="spellStart"/>
+      <w:proofErr w:type="gramStart"/>
+      <w:r>
+        <w:t>bc.getJobId</w:t>
+      </w:r>
+      <w:proofErr w:type="spellEnd"/>
+      <w:proofErr w:type="gramEnd"/>
+      <w:r>
+        <w:t>();</w:t>
       </w:r>
       <w:r>
         <w:tab/>
@@ -1429,8 +1996,26 @@
       <w:r>
         <w:t xml:space="preserve">Id job2Id = </w:t>
       </w:r>
-      <w:r>
-        <w:t>Database.executeBatch(new otherBatchJob(), 200);</w:t>
+      <w:proofErr w:type="spellStart"/>
+      <w:r>
+        <w:t>Database.executeBatch</w:t>
+      </w:r>
+      <w:proofErr w:type="spellEnd"/>
+      <w:r>
+        <w:t xml:space="preserve">(new </w:t>
+      </w:r>
+      <w:proofErr w:type="spellStart"/>
+      <w:proofErr w:type="gramStart"/>
+      <w:r>
+        <w:t>otherBatchJob</w:t>
+      </w:r>
+      <w:proofErr w:type="spellEnd"/>
+      <w:r>
+        <w:t>(</w:t>
+      </w:r>
+      <w:proofErr w:type="gramEnd"/>
+      <w:r>
+        <w:t>), 200);</w:t>
       </w:r>
     </w:p>
     <w:p>
@@ -2005,7 +2590,23 @@
           <w:b/>
           <w:bCs/>
         </w:rPr>
-        <w:t>such that LeadSource__c should be either Web or Email or Walk-In</w:t>
+        <w:t xml:space="preserve">such that </w:t>
+      </w:r>
+      <w:proofErr w:type="spellStart"/>
+      <w:r>
+        <w:rPr>
+          <w:b/>
+          <w:bCs/>
+        </w:rPr>
+        <w:t>LeadSource</w:t>
+      </w:r>
+      <w:proofErr w:type="spellEnd"/>
+      <w:r>
+        <w:rPr>
+          <w:b/>
+          <w:bCs/>
+        </w:rPr>
+        <w:t>__c should be either Web or Email or Walk-In</w:t>
       </w:r>
       <w:r>
         <w:rPr>
@@ -2026,12 +2627,14 @@
       <w:r>
         <w:t xml:space="preserve"> </w:t>
       </w:r>
+      <w:proofErr w:type="gramStart"/>
       <w:r>
         <w:t xml:space="preserve">NOT( </w:t>
       </w:r>
       <w:r>
         <w:t>OR</w:t>
       </w:r>
+      <w:proofErr w:type="gramEnd"/>
       <w:r>
         <w:t xml:space="preserve">( </w:t>
       </w:r>
@@ -2040,24 +2643,54 @@
       <w:pPr>
         <w:ind w:firstLine="720"/>
       </w:pPr>
-      <w:r>
-        <w:t xml:space="preserve">ISPICKVAL(LeadSource__c, ‘Web’), </w:t>
+      <w:proofErr w:type="gramStart"/>
+      <w:r>
+        <w:t>ISPICKVAL(</w:t>
+      </w:r>
+      <w:proofErr w:type="spellStart"/>
+      <w:proofErr w:type="gramEnd"/>
+      <w:r>
+        <w:t>LeadSource</w:t>
+      </w:r>
+      <w:proofErr w:type="spellEnd"/>
+      <w:r>
+        <w:t xml:space="preserve">__c, ‘Web’), </w:t>
       </w:r>
     </w:p>
     <w:p>
       <w:pPr>
         <w:ind w:firstLine="720"/>
       </w:pPr>
-      <w:r>
-        <w:t xml:space="preserve">ISPICKVAL(LeadSource__c, ‘Email’), </w:t>
+      <w:proofErr w:type="gramStart"/>
+      <w:r>
+        <w:t>ISPICKVAL(</w:t>
+      </w:r>
+      <w:proofErr w:type="spellStart"/>
+      <w:proofErr w:type="gramEnd"/>
+      <w:r>
+        <w:t>LeadSource</w:t>
+      </w:r>
+      <w:proofErr w:type="spellEnd"/>
+      <w:r>
+        <w:t xml:space="preserve">__c, ‘Email’), </w:t>
       </w:r>
     </w:p>
     <w:p>
       <w:pPr>
         <w:ind w:firstLine="720"/>
       </w:pPr>
-      <w:r>
-        <w:t>ISPICKVAL(LeadSource__c, ‘Walk-In’)</w:t>
+      <w:proofErr w:type="gramStart"/>
+      <w:r>
+        <w:t>ISPICKVAL(</w:t>
+      </w:r>
+      <w:proofErr w:type="spellStart"/>
+      <w:proofErr w:type="gramEnd"/>
+      <w:r>
+        <w:t>LeadSource</w:t>
+      </w:r>
+      <w:proofErr w:type="spellEnd"/>
+      <w:r>
+        <w:t>__c, ‘Walk-In’)</w:t>
       </w:r>
     </w:p>
     <w:p>
@@ -2121,23 +2754,49 @@
         </w:rPr>
         <w:t xml:space="preserve"> </w:t>
       </w:r>
+      <w:proofErr w:type="gramStart"/>
       <w:r>
         <w:t>OR(</w:t>
       </w:r>
-    </w:p>
-    <w:p>
-      <w:r>
-        <w:t xml:space="preserve">     ISPICKVAL(Ownership, ‘Public’),</w:t>
-      </w:r>
-    </w:p>
-    <w:p>
-      <w:r>
-        <w:t xml:space="preserve">     ISPICKVAL(Ownership, ‘Private’),</w:t>
-      </w:r>
-    </w:p>
-    <w:p>
-      <w:r>
-        <w:t xml:space="preserve">     ISPICKVAL(Ownership, ‘’)</w:t>
+      <w:proofErr w:type="gramEnd"/>
+    </w:p>
+    <w:p>
+      <w:r>
+        <w:t xml:space="preserve">     </w:t>
+      </w:r>
+      <w:proofErr w:type="gramStart"/>
+      <w:r>
+        <w:t>ISPICKVAL(</w:t>
+      </w:r>
+      <w:proofErr w:type="gramEnd"/>
+      <w:r>
+        <w:t>Ownership, ‘Public’),</w:t>
+      </w:r>
+    </w:p>
+    <w:p>
+      <w:r>
+        <w:t xml:space="preserve">     </w:t>
+      </w:r>
+      <w:proofErr w:type="gramStart"/>
+      <w:r>
+        <w:t>ISPICKVAL(</w:t>
+      </w:r>
+      <w:proofErr w:type="gramEnd"/>
+      <w:r>
+        <w:t>Ownership, ‘Private’),</w:t>
+      </w:r>
+    </w:p>
+    <w:p>
+      <w:r>
+        <w:t xml:space="preserve">     </w:t>
+      </w:r>
+      <w:proofErr w:type="gramStart"/>
+      <w:r>
+        <w:t>ISPICKVAL(</w:t>
+      </w:r>
+      <w:proofErr w:type="gramEnd"/>
+      <w:r>
+        <w:t>Ownership, ‘’)</w:t>
       </w:r>
     </w:p>
     <w:p>
@@ -2190,7 +2849,23 @@
         <w:t>A:</w:t>
       </w:r>
       <w:r>
-        <w:t xml:space="preserve"> WSDL(Web Service Description Language) file is provided by Salesforce. It is a XML document which contains a standardized description on how to communicate using a web service</w:t>
+        <w:t xml:space="preserve"> </w:t>
+      </w:r>
+      <w:proofErr w:type="gramStart"/>
+      <w:r>
+        <w:t>WSDL(</w:t>
+      </w:r>
+      <w:proofErr w:type="gramEnd"/>
+      <w:r>
+        <w:t xml:space="preserve">Web Service Description Language) file is provided by Salesforce. It is </w:t>
+      </w:r>
+      <w:proofErr w:type="gramStart"/>
+      <w:r>
+        <w:t>a</w:t>
+      </w:r>
+      <w:proofErr w:type="gramEnd"/>
+      <w:r>
+        <w:t xml:space="preserve"> XML document which contains a standardized description on how to communicate using a web service</w:t>
       </w:r>
       <w:r>
         <w:t>.</w:t>
@@ -2289,7 +2964,15 @@
         </w:numPr>
       </w:pPr>
       <w:r>
-        <w:t>It is static. Meaning it does not change if the modifications are made to an salesforce’s org configuration.</w:t>
+        <w:t xml:space="preserve">It is static. Meaning it does not change if the modifications are made to </w:t>
+      </w:r>
+      <w:proofErr w:type="gramStart"/>
+      <w:r>
+        <w:t>an</w:t>
+      </w:r>
+      <w:proofErr w:type="gramEnd"/>
+      <w:r>
+        <w:t xml:space="preserve"> salesforce’s org configuration.</w:t>
       </w:r>
     </w:p>
     <w:p>
@@ -2328,7 +3011,15 @@
         <w:t xml:space="preserve"> </w:t>
       </w:r>
       <w:r>
-        <w:t>Whenever we trying to perform any DML operations at the time of initial page load we will be ending up with an error called System.LimitException: DML currently not allowed.</w:t>
+        <w:t xml:space="preserve">Whenever we trying to perform any DML operations at the time of initial page load we will be ending up with an error called </w:t>
+      </w:r>
+      <w:proofErr w:type="spellStart"/>
+      <w:r>
+        <w:t>System.LimitException</w:t>
+      </w:r>
+      <w:proofErr w:type="spellEnd"/>
+      <w:r>
+        <w:t>: DML currently not allowed.</w:t>
       </w:r>
     </w:p>
     <w:p>
@@ -2377,7 +3068,15 @@
     <w:p>
       <w:r>
         <w:lastRenderedPageBreak/>
-        <w:t>After that, create Sharing rule and use the criteria based rule on Record type values and then finally add public groups, users, roles to whom you need to provide the Access.</w:t>
+        <w:t xml:space="preserve">After that, create Sharing rule and use the </w:t>
+      </w:r>
+      <w:proofErr w:type="gramStart"/>
+      <w:r>
+        <w:t>criteria based</w:t>
+      </w:r>
+      <w:proofErr w:type="gramEnd"/>
+      <w:r>
+        <w:t xml:space="preserve"> rule on Record type values and then finally add public groups, users, roles to whom you need to provide the Access.</w:t>
       </w:r>
     </w:p>
     <w:p>
@@ -3054,7 +3753,23 @@
           <w:b/>
           <w:bCs/>
         </w:rPr>
-        <w:t>Q: What happens if we change the rule criteria of time based workflow and updated rule don’t match the criteria?</w:t>
+        <w:t xml:space="preserve">Q: What happens if we change the rule criteria of </w:t>
+      </w:r>
+      <w:proofErr w:type="gramStart"/>
+      <w:r>
+        <w:rPr>
+          <w:b/>
+          <w:bCs/>
+        </w:rPr>
+        <w:t>time based</w:t>
+      </w:r>
+      <w:proofErr w:type="gramEnd"/>
+      <w:r>
+        <w:rPr>
+          <w:b/>
+          <w:bCs/>
+        </w:rPr>
+        <w:t xml:space="preserve"> workflow and updated rule don’t match the criteria?</w:t>
       </w:r>
     </w:p>
     <w:p>
@@ -3086,8 +3801,33 @@
           <w:bCs/>
         </w:rPr>
         <w:lastRenderedPageBreak/>
-        <w:t>Q: Change set deployement deMerits</w:t>
-      </w:r>
+        <w:t xml:space="preserve">Q: Change set </w:t>
+      </w:r>
+      <w:proofErr w:type="spellStart"/>
+      <w:r>
+        <w:rPr>
+          <w:b/>
+          <w:bCs/>
+        </w:rPr>
+        <w:t>deployement</w:t>
+      </w:r>
+      <w:proofErr w:type="spellEnd"/>
+      <w:r>
+        <w:rPr>
+          <w:b/>
+          <w:bCs/>
+        </w:rPr>
+        <w:t xml:space="preserve"> </w:t>
+      </w:r>
+      <w:proofErr w:type="spellStart"/>
+      <w:r>
+        <w:rPr>
+          <w:b/>
+          <w:bCs/>
+        </w:rPr>
+        <w:t>deMerits</w:t>
+      </w:r>
+      <w:proofErr w:type="spellEnd"/>
       <w:r>
         <w:rPr>
           <w:b/>
@@ -3138,7 +3878,15 @@
           <w:b/>
           <w:bCs/>
         </w:rPr>
-        <w:t>Q: What is the use of Datab</w:t>
+        <w:t xml:space="preserve">Q: What is the use of </w:t>
+      </w:r>
+      <w:proofErr w:type="spellStart"/>
+      <w:r>
+        <w:rPr>
+          <w:b/>
+          <w:bCs/>
+        </w:rPr>
+        <w:t>Datab</w:t>
       </w:r>
       <w:r>
         <w:rPr>
@@ -3152,7 +3900,15 @@
           <w:b/>
           <w:bCs/>
         </w:rPr>
-        <w:t>se.Stateful Interface?</w:t>
+        <w:t>se.Stateful</w:t>
+      </w:r>
+      <w:proofErr w:type="spellEnd"/>
+      <w:r>
+        <w:rPr>
+          <w:b/>
+          <w:bCs/>
+        </w:rPr>
+        <w:t xml:space="preserve"> Interface?</w:t>
       </w:r>
     </w:p>
     <w:p>
@@ -3164,12 +3920,36 @@
         <w:t xml:space="preserve">A: </w:t>
       </w:r>
       <w:r>
-        <w:t>We know that in a Batch Apex each batch is considered as a discrete transaction. So, the class variables loose there state after each batch is processed. So, in order to maintain the state of the class Variables and to create a link b/w the batches we use Database.Stateful.</w:t>
-      </w:r>
-    </w:p>
-    <w:p>
-      <w:r>
-        <w:t>Ex: You want to count the number of records updated via Batch apex, use a instance(class) variable and increment its value in execute().</w:t>
+        <w:t xml:space="preserve">We know that in a Batch Apex each batch is considered as a discrete transaction. So, the class variables loose </w:t>
+      </w:r>
+      <w:proofErr w:type="gramStart"/>
+      <w:r>
+        <w:t>there</w:t>
+      </w:r>
+      <w:proofErr w:type="gramEnd"/>
+      <w:r>
+        <w:t xml:space="preserve"> state after each batch is processed. So, in order to maintain the state of the class Variables and to create a link b/w the batches we use </w:t>
+      </w:r>
+      <w:proofErr w:type="spellStart"/>
+      <w:r>
+        <w:t>Database.Stateful</w:t>
+      </w:r>
+      <w:proofErr w:type="spellEnd"/>
+      <w:r>
+        <w:t>.</w:t>
+      </w:r>
+    </w:p>
+    <w:p>
+      <w:r>
+        <w:t xml:space="preserve">Ex: You want to count the number of records updated via Batch apex, use a instance(class) variable and increment its value in </w:t>
+      </w:r>
+      <w:proofErr w:type="gramStart"/>
+      <w:r>
+        <w:t>execute(</w:t>
+      </w:r>
+      <w:proofErr w:type="gramEnd"/>
+      <w:r>
+        <w:t>).</w:t>
       </w:r>
     </w:p>
     <w:p/>
@@ -3197,7 +3977,15 @@
         <w:t xml:space="preserve">A: </w:t>
       </w:r>
       <w:r>
-        <w:t>We cannot create LWC Dynamically, but a workaround for it will be using render() lifecycle hook to create a template in that.</w:t>
+        <w:t xml:space="preserve">We cannot create LWC Dynamically, but a workaround for it will be using </w:t>
+      </w:r>
+      <w:proofErr w:type="gramStart"/>
+      <w:r>
+        <w:t>render(</w:t>
+      </w:r>
+      <w:proofErr w:type="gramEnd"/>
+      <w:r>
+        <w:t>) lifecycle hook to create a template in that.</w:t>
       </w:r>
     </w:p>
     <w:p>
@@ -3253,7 +4041,15 @@
         </w:numPr>
       </w:pPr>
       <w:r>
-        <w:t xml:space="preserve"> Chaining is not possible in Future but Queueable we do chaining.</w:t>
+        <w:t xml:space="preserve"> Chaining is not possible in Future but Queueable we do </w:t>
+      </w:r>
+      <w:proofErr w:type="gramStart"/>
+      <w:r>
+        <w:t>chaining</w:t>
+      </w:r>
+      <w:proofErr w:type="gramEnd"/>
+      <w:r>
+        <w:t>.</w:t>
       </w:r>
     </w:p>
     <w:p>
@@ -3265,7 +4061,15 @@
         </w:numPr>
       </w:pPr>
       <w:r>
-        <w:t>We cannot monitor Future Methods, but we can monitor Queueable methods from Apex Jobs page in Ui. Also, we have a jobId in Queueable which is not present in Future.</w:t>
+        <w:t xml:space="preserve">We cannot monitor Future Methods, but we can monitor Queueable methods from Apex Jobs page in Ui. Also, we have a </w:t>
+      </w:r>
+      <w:proofErr w:type="spellStart"/>
+      <w:r>
+        <w:t>jobId</w:t>
+      </w:r>
+      <w:proofErr w:type="spellEnd"/>
+      <w:r>
+        <w:t xml:space="preserve"> in Queueable which is not present in Future.</w:t>
       </w:r>
     </w:p>
     <w:p>
@@ -3277,7 +4081,15 @@
         </w:numPr>
       </w:pPr>
       <w:r>
-        <w:t>We cannot pass sObjects in Future as parameters, but in Queueable we can do that.</w:t>
+        <w:t xml:space="preserve">We cannot pass </w:t>
+      </w:r>
+      <w:proofErr w:type="spellStart"/>
+      <w:r>
+        <w:t>sObjects</w:t>
+      </w:r>
+      <w:proofErr w:type="spellEnd"/>
+      <w:r>
+        <w:t xml:space="preserve"> in Future as parameters, but in Queueable we can do that.</w:t>
       </w:r>
     </w:p>
     <w:p>
@@ -3331,7 +4143,23 @@
         <w:t xml:space="preserve">A: </w:t>
       </w:r>
       <w:r>
-        <w:t>If the API is accepting the response in any format then it will REST API. And if the API is accepting only XML response then it will be a SOAP API.</w:t>
+        <w:t xml:space="preserve">If the API is accepting the response in any </w:t>
+      </w:r>
+      <w:proofErr w:type="gramStart"/>
+      <w:r>
+        <w:t>format</w:t>
+      </w:r>
+      <w:proofErr w:type="gramEnd"/>
+      <w:r>
+        <w:t xml:space="preserve"> then it will REST API. And if the API is accepting only XML </w:t>
+      </w:r>
+      <w:proofErr w:type="gramStart"/>
+      <w:r>
+        <w:t>response</w:t>
+      </w:r>
+      <w:proofErr w:type="gramEnd"/>
+      <w:r>
+        <w:t xml:space="preserve"> then it will be a SOAP API.</w:t>
       </w:r>
     </w:p>
     <w:p>
@@ -3370,12 +4198,49 @@
     </w:p>
     <w:p>
       <w:r>
-        <w:t>Named Credentials also include an OutboundNetworkConnection field that you can use to route callouts through a private connection. By separating the endpoint URL and authentication from the callout definition, named credentials make callouts easier to maintain. For example, if an endpoint URL changes, you update only the named credential. All callouts that reference the named credential simply continue to work.</w:t>
-      </w:r>
-    </w:p>
-    <w:p>
-      <w:r>
-        <w:t>To reference a named credential from a callout definition, use the named credential URL. A named credential URL contains the scheme callout:, the name of the named credential, and an optional path. For example: callout:My_Named_Credential/some_path.</w:t>
+        <w:t xml:space="preserve">Named Credentials also include an </w:t>
+      </w:r>
+      <w:proofErr w:type="spellStart"/>
+      <w:r>
+        <w:t>OutboundNetworkConnection</w:t>
+      </w:r>
+      <w:proofErr w:type="spellEnd"/>
+      <w:r>
+        <w:t xml:space="preserve"> field that you can use to route callouts through a private connection. By separating the endpoint URL and authentication from the callout definition, named credentials make callouts easier to maintain. For example, if an endpoint URL changes, you update only the named credential. All callouts that reference the named credential simply continue to work.</w:t>
+      </w:r>
+    </w:p>
+    <w:p>
+      <w:r>
+        <w:t xml:space="preserve">To reference a named credential from a callout definition, use the named credential URL. A named credential URL contains the scheme </w:t>
+      </w:r>
+      <w:proofErr w:type="gramStart"/>
+      <w:r>
+        <w:t>callout:,</w:t>
+      </w:r>
+      <w:proofErr w:type="gramEnd"/>
+      <w:r>
+        <w:t xml:space="preserve"> the name of the named credential, and an optional path. For example: </w:t>
+      </w:r>
+      <w:proofErr w:type="spellStart"/>
+      <w:proofErr w:type="gramStart"/>
+      <w:r>
+        <w:t>callout:My</w:t>
+      </w:r>
+      <w:proofErr w:type="gramEnd"/>
+      <w:r>
+        <w:t>_Named_Credential</w:t>
+      </w:r>
+      <w:proofErr w:type="spellEnd"/>
+      <w:r>
+        <w:t>/</w:t>
+      </w:r>
+      <w:proofErr w:type="spellStart"/>
+      <w:r>
+        <w:t>some_path</w:t>
+      </w:r>
+      <w:proofErr w:type="spellEnd"/>
+      <w:r>
+        <w:t>.</w:t>
       </w:r>
     </w:p>
     <w:p>
@@ -3402,33 +4267,143 @@
       </w:r>
     </w:p>
     <w:p>
-      <w:r>
-        <w:t>HttpRequest req = new HttpRequest();</w:t>
-      </w:r>
-    </w:p>
-    <w:p>
-      <w:r>
-        <w:t>req.setEndpoint('callout:My_Named_Credential/some_path');</w:t>
-      </w:r>
-    </w:p>
-    <w:p>
-      <w:r>
-        <w:t>req.setMethod('GET');</w:t>
-      </w:r>
-    </w:p>
-    <w:p>
-      <w:r>
-        <w:t>Http http = new Http();</w:t>
-      </w:r>
-    </w:p>
-    <w:p>
-      <w:r>
-        <w:t>HTTPResponse res = http.send(req);</w:t>
-      </w:r>
-    </w:p>
-    <w:p>
-      <w:r>
-        <w:t>System.debug(res.getBody());</w:t>
+      <w:proofErr w:type="spellStart"/>
+      <w:r>
+        <w:t>HttpRequest</w:t>
+      </w:r>
+      <w:proofErr w:type="spellEnd"/>
+      <w:r>
+        <w:t xml:space="preserve"> </w:t>
+      </w:r>
+      <w:proofErr w:type="spellStart"/>
+      <w:r>
+        <w:t>req</w:t>
+      </w:r>
+      <w:proofErr w:type="spellEnd"/>
+      <w:r>
+        <w:t xml:space="preserve"> = new </w:t>
+      </w:r>
+      <w:proofErr w:type="spellStart"/>
+      <w:proofErr w:type="gramStart"/>
+      <w:r>
+        <w:t>HttpRequest</w:t>
+      </w:r>
+      <w:proofErr w:type="spellEnd"/>
+      <w:r>
+        <w:t>(</w:t>
+      </w:r>
+      <w:proofErr w:type="gramEnd"/>
+      <w:r>
+        <w:t>);</w:t>
+      </w:r>
+    </w:p>
+    <w:p>
+      <w:proofErr w:type="spellStart"/>
+      <w:proofErr w:type="gramStart"/>
+      <w:r>
+        <w:t>req.setEndpoint</w:t>
+      </w:r>
+      <w:proofErr w:type="spellEnd"/>
+      <w:proofErr w:type="gramEnd"/>
+      <w:r>
+        <w:t>('</w:t>
+      </w:r>
+      <w:proofErr w:type="spellStart"/>
+      <w:r>
+        <w:t>callout:My_Named_Credential</w:t>
+      </w:r>
+      <w:proofErr w:type="spellEnd"/>
+      <w:r>
+        <w:t>/</w:t>
+      </w:r>
+      <w:proofErr w:type="spellStart"/>
+      <w:r>
+        <w:t>some_path</w:t>
+      </w:r>
+      <w:proofErr w:type="spellEnd"/>
+      <w:r>
+        <w:t>');</w:t>
+      </w:r>
+    </w:p>
+    <w:p>
+      <w:proofErr w:type="spellStart"/>
+      <w:proofErr w:type="gramStart"/>
+      <w:r>
+        <w:t>req.setMethod</w:t>
+      </w:r>
+      <w:proofErr w:type="spellEnd"/>
+      <w:proofErr w:type="gramEnd"/>
+      <w:r>
+        <w:t>('GET');</w:t>
+      </w:r>
+    </w:p>
+    <w:p>
+      <w:r>
+        <w:t xml:space="preserve">Http </w:t>
+      </w:r>
+      <w:proofErr w:type="spellStart"/>
+      <w:r>
+        <w:t>http</w:t>
+      </w:r>
+      <w:proofErr w:type="spellEnd"/>
+      <w:r>
+        <w:t xml:space="preserve"> = new </w:t>
+      </w:r>
+      <w:proofErr w:type="gramStart"/>
+      <w:r>
+        <w:t>Http(</w:t>
+      </w:r>
+      <w:proofErr w:type="gramEnd"/>
+      <w:r>
+        <w:t>);</w:t>
+      </w:r>
+    </w:p>
+    <w:p>
+      <w:proofErr w:type="spellStart"/>
+      <w:r>
+        <w:t>HTTPResponse</w:t>
+      </w:r>
+      <w:proofErr w:type="spellEnd"/>
+      <w:r>
+        <w:t xml:space="preserve"> res = </w:t>
+      </w:r>
+      <w:proofErr w:type="spellStart"/>
+      <w:proofErr w:type="gramStart"/>
+      <w:r>
+        <w:t>http.send</w:t>
+      </w:r>
+      <w:proofErr w:type="spellEnd"/>
+      <w:proofErr w:type="gramEnd"/>
+      <w:r>
+        <w:t>(</w:t>
+      </w:r>
+      <w:proofErr w:type="spellStart"/>
+      <w:r>
+        <w:t>req</w:t>
+      </w:r>
+      <w:proofErr w:type="spellEnd"/>
+      <w:r>
+        <w:t>);</w:t>
+      </w:r>
+    </w:p>
+    <w:p>
+      <w:proofErr w:type="spellStart"/>
+      <w:r>
+        <w:t>System.debug</w:t>
+      </w:r>
+      <w:proofErr w:type="spellEnd"/>
+      <w:r>
+        <w:t>(</w:t>
+      </w:r>
+      <w:proofErr w:type="spellStart"/>
+      <w:proofErr w:type="gramStart"/>
+      <w:r>
+        <w:t>res.getBody</w:t>
+      </w:r>
+      <w:proofErr w:type="spellEnd"/>
+      <w:proofErr w:type="gramEnd"/>
+      <w:r>
+        <w:t>());</w:t>
       </w:r>
     </w:p>
     <w:p/>
@@ -3448,18 +4423,66 @@
       </w:r>
     </w:p>
     <w:p>
-      <w:r>
-        <w:t>HttpRequest req = new HttpRequest();</w:t>
-      </w:r>
-    </w:p>
-    <w:p>
-      <w:r>
-        <w:t>req.setEndpoint('https://my_endpoint.example.com/some_path');</w:t>
-      </w:r>
-    </w:p>
-    <w:p>
-      <w:r>
-        <w:t>req.setMethod('GET');</w:t>
+      <w:proofErr w:type="spellStart"/>
+      <w:r>
+        <w:t>HttpRequest</w:t>
+      </w:r>
+      <w:proofErr w:type="spellEnd"/>
+      <w:r>
+        <w:t xml:space="preserve"> </w:t>
+      </w:r>
+      <w:proofErr w:type="spellStart"/>
+      <w:r>
+        <w:t>req</w:t>
+      </w:r>
+      <w:proofErr w:type="spellEnd"/>
+      <w:r>
+        <w:t xml:space="preserve"> = new </w:t>
+      </w:r>
+      <w:proofErr w:type="spellStart"/>
+      <w:proofErr w:type="gramStart"/>
+      <w:r>
+        <w:t>HttpRequest</w:t>
+      </w:r>
+      <w:proofErr w:type="spellEnd"/>
+      <w:r>
+        <w:t>(</w:t>
+      </w:r>
+      <w:proofErr w:type="gramEnd"/>
+      <w:r>
+        <w:t>);</w:t>
+      </w:r>
+    </w:p>
+    <w:p>
+      <w:proofErr w:type="spellStart"/>
+      <w:proofErr w:type="gramStart"/>
+      <w:r>
+        <w:t>req.setEndpoint</w:t>
+      </w:r>
+      <w:proofErr w:type="spellEnd"/>
+      <w:proofErr w:type="gramEnd"/>
+      <w:r>
+        <w:t>('https://my_endpoint.example.com/</w:t>
+      </w:r>
+      <w:proofErr w:type="spellStart"/>
+      <w:r>
+        <w:t>some_path</w:t>
+      </w:r>
+      <w:proofErr w:type="spellEnd"/>
+      <w:r>
+        <w:t>');</w:t>
+      </w:r>
+    </w:p>
+    <w:p>
+      <w:proofErr w:type="spellStart"/>
+      <w:proofErr w:type="gramStart"/>
+      <w:r>
+        <w:t>req.setMethod</w:t>
+      </w:r>
+      <w:proofErr w:type="spellEnd"/>
+      <w:proofErr w:type="gramEnd"/>
+      <w:r>
+        <w:t>('GET');</w:t>
       </w:r>
     </w:p>
     <w:p/>
@@ -3495,22 +4518,54 @@
           <w:b/>
           <w:bCs/>
         </w:rPr>
-        <w:t>String username = 'myname';</w:t>
-      </w:r>
-    </w:p>
-    <w:p>
-      <w:pPr>
-        <w:rPr>
-          <w:b/>
-          <w:bCs/>
-        </w:rPr>
-      </w:pPr>
-      <w:r>
-        <w:rPr>
-          <w:b/>
-          <w:bCs/>
-        </w:rPr>
-        <w:t>String password = 'mypwd';</w:t>
+        <w:t>String username = '</w:t>
+      </w:r>
+      <w:proofErr w:type="spellStart"/>
+      <w:r>
+        <w:rPr>
+          <w:b/>
+          <w:bCs/>
+        </w:rPr>
+        <w:t>myname</w:t>
+      </w:r>
+      <w:proofErr w:type="spellEnd"/>
+      <w:r>
+        <w:rPr>
+          <w:b/>
+          <w:bCs/>
+        </w:rPr>
+        <w:t>';</w:t>
+      </w:r>
+    </w:p>
+    <w:p>
+      <w:pPr>
+        <w:rPr>
+          <w:b/>
+          <w:bCs/>
+        </w:rPr>
+      </w:pPr>
+      <w:r>
+        <w:rPr>
+          <w:b/>
+          <w:bCs/>
+        </w:rPr>
+        <w:t>String password = '</w:t>
+      </w:r>
+      <w:proofErr w:type="spellStart"/>
+      <w:r>
+        <w:rPr>
+          <w:b/>
+          <w:bCs/>
+        </w:rPr>
+        <w:t>mypwd</w:t>
+      </w:r>
+      <w:proofErr w:type="spellEnd"/>
+      <w:r>
+        <w:rPr>
+          <w:b/>
+          <w:bCs/>
+        </w:rPr>
+        <w:t>';</w:t>
       </w:r>
     </w:p>
     <w:p>
@@ -3541,52 +4596,143 @@
           <w:bCs/>
         </w:rPr>
         <w:lastRenderedPageBreak/>
-        <w:t>Blob headerValue = Blob.valueOf(username + ':' + password);</w:t>
-      </w:r>
-    </w:p>
-    <w:p>
-      <w:pPr>
-        <w:rPr>
-          <w:b/>
-          <w:bCs/>
-        </w:rPr>
-      </w:pPr>
-      <w:r>
-        <w:rPr>
-          <w:b/>
-          <w:bCs/>
-        </w:rPr>
-        <w:t>String authorizationHeader = 'BASIC ' +</w:t>
-      </w:r>
-    </w:p>
-    <w:p>
-      <w:pPr>
-        <w:rPr>
-          <w:b/>
-          <w:bCs/>
-        </w:rPr>
-      </w:pPr>
-      <w:r>
-        <w:rPr>
-          <w:b/>
-          <w:bCs/>
-        </w:rPr>
-        <w:t>EncodingUtil.base64Encode(headerValue);</w:t>
-      </w:r>
-    </w:p>
-    <w:p>
-      <w:pPr>
-        <w:rPr>
-          <w:b/>
-          <w:bCs/>
-        </w:rPr>
-      </w:pPr>
-      <w:r>
-        <w:rPr>
-          <w:b/>
-          <w:bCs/>
-        </w:rPr>
-        <w:t>req.setHeader('Authorization', authorizationHeader);</w:t>
+        <w:t xml:space="preserve">Blob </w:t>
+      </w:r>
+      <w:proofErr w:type="spellStart"/>
+      <w:r>
+        <w:rPr>
+          <w:b/>
+          <w:bCs/>
+        </w:rPr>
+        <w:t>headerValue</w:t>
+      </w:r>
+      <w:proofErr w:type="spellEnd"/>
+      <w:r>
+        <w:rPr>
+          <w:b/>
+          <w:bCs/>
+        </w:rPr>
+        <w:t xml:space="preserve"> = </w:t>
+      </w:r>
+      <w:proofErr w:type="spellStart"/>
+      <w:r>
+        <w:rPr>
+          <w:b/>
+          <w:bCs/>
+        </w:rPr>
+        <w:t>Blob.valueOf</w:t>
+      </w:r>
+      <w:proofErr w:type="spellEnd"/>
+      <w:r>
+        <w:rPr>
+          <w:b/>
+          <w:bCs/>
+        </w:rPr>
+        <w:t>(username + ':' + password);</w:t>
+      </w:r>
+    </w:p>
+    <w:p>
+      <w:pPr>
+        <w:rPr>
+          <w:b/>
+          <w:bCs/>
+        </w:rPr>
+      </w:pPr>
+      <w:r>
+        <w:rPr>
+          <w:b/>
+          <w:bCs/>
+        </w:rPr>
+        <w:t xml:space="preserve">String </w:t>
+      </w:r>
+      <w:proofErr w:type="spellStart"/>
+      <w:r>
+        <w:rPr>
+          <w:b/>
+          <w:bCs/>
+        </w:rPr>
+        <w:t>authorizationHeader</w:t>
+      </w:r>
+      <w:proofErr w:type="spellEnd"/>
+      <w:r>
+        <w:rPr>
+          <w:b/>
+          <w:bCs/>
+        </w:rPr>
+        <w:t xml:space="preserve"> = 'BASIC ' +</w:t>
+      </w:r>
+    </w:p>
+    <w:p>
+      <w:pPr>
+        <w:rPr>
+          <w:b/>
+          <w:bCs/>
+        </w:rPr>
+      </w:pPr>
+      <w:r>
+        <w:rPr>
+          <w:b/>
+          <w:bCs/>
+        </w:rPr>
+        <w:t>EncodingUtil.base64Encode(</w:t>
+      </w:r>
+      <w:proofErr w:type="spellStart"/>
+      <w:r>
+        <w:rPr>
+          <w:b/>
+          <w:bCs/>
+        </w:rPr>
+        <w:t>headerValue</w:t>
+      </w:r>
+      <w:proofErr w:type="spellEnd"/>
+      <w:r>
+        <w:rPr>
+          <w:b/>
+          <w:bCs/>
+        </w:rPr>
+        <w:t>);</w:t>
+      </w:r>
+    </w:p>
+    <w:p>
+      <w:pPr>
+        <w:rPr>
+          <w:b/>
+          <w:bCs/>
+        </w:rPr>
+      </w:pPr>
+      <w:proofErr w:type="spellStart"/>
+      <w:proofErr w:type="gramStart"/>
+      <w:r>
+        <w:rPr>
+          <w:b/>
+          <w:bCs/>
+        </w:rPr>
+        <w:t>req.setHeader</w:t>
+      </w:r>
+      <w:proofErr w:type="spellEnd"/>
+      <w:proofErr w:type="gramEnd"/>
+      <w:r>
+        <w:rPr>
+          <w:b/>
+          <w:bCs/>
+        </w:rPr>
+        <w:t xml:space="preserve">('Authorization', </w:t>
+      </w:r>
+      <w:proofErr w:type="spellStart"/>
+      <w:r>
+        <w:rPr>
+          <w:b/>
+          <w:bCs/>
+        </w:rPr>
+        <w:t>authorizationHeader</w:t>
+      </w:r>
+      <w:proofErr w:type="spellEnd"/>
+      <w:r>
+        <w:rPr>
+          <w:b/>
+          <w:bCs/>
+        </w:rPr>
+        <w:t>);</w:t>
       </w:r>
     </w:p>
     <w:p>
@@ -3611,17 +4757,71 @@
     </w:p>
     <w:p>
       <w:r>
-        <w:t>Http http = new Http();</w:t>
-      </w:r>
-    </w:p>
-    <w:p>
-      <w:r>
-        <w:t>HTTPResponse res = http.send(req);</w:t>
-      </w:r>
-    </w:p>
-    <w:p>
-      <w:r>
-        <w:t>System.debug(res.getBody());</w:t>
+        <w:t xml:space="preserve">Http </w:t>
+      </w:r>
+      <w:proofErr w:type="spellStart"/>
+      <w:r>
+        <w:t>http</w:t>
+      </w:r>
+      <w:proofErr w:type="spellEnd"/>
+      <w:r>
+        <w:t xml:space="preserve"> = new </w:t>
+      </w:r>
+      <w:proofErr w:type="gramStart"/>
+      <w:r>
+        <w:t>Http(</w:t>
+      </w:r>
+      <w:proofErr w:type="gramEnd"/>
+      <w:r>
+        <w:t>);</w:t>
+      </w:r>
+    </w:p>
+    <w:p>
+      <w:proofErr w:type="spellStart"/>
+      <w:r>
+        <w:t>HTTPResponse</w:t>
+      </w:r>
+      <w:proofErr w:type="spellEnd"/>
+      <w:r>
+        <w:t xml:space="preserve"> res = </w:t>
+      </w:r>
+      <w:proofErr w:type="spellStart"/>
+      <w:proofErr w:type="gramStart"/>
+      <w:r>
+        <w:t>http.send</w:t>
+      </w:r>
+      <w:proofErr w:type="spellEnd"/>
+      <w:proofErr w:type="gramEnd"/>
+      <w:r>
+        <w:t>(</w:t>
+      </w:r>
+      <w:proofErr w:type="spellStart"/>
+      <w:r>
+        <w:t>req</w:t>
+      </w:r>
+      <w:proofErr w:type="spellEnd"/>
+      <w:r>
+        <w:t>);</w:t>
+      </w:r>
+    </w:p>
+    <w:p>
+      <w:proofErr w:type="spellStart"/>
+      <w:r>
+        <w:t>System.debug</w:t>
+      </w:r>
+      <w:proofErr w:type="spellEnd"/>
+      <w:r>
+        <w:t>(</w:t>
+      </w:r>
+      <w:proofErr w:type="spellStart"/>
+      <w:proofErr w:type="gramStart"/>
+      <w:r>
+        <w:t>res.getBody</w:t>
+      </w:r>
+      <w:proofErr w:type="spellEnd"/>
+      <w:proofErr w:type="gramEnd"/>
+      <w:r>
+        <w:t>());</w:t>
       </w:r>
     </w:p>
     <w:p>
@@ -3714,7 +4914,110 @@
         <w:t xml:space="preserve">A: </w:t>
       </w:r>
       <w:r>
-        <w:t>So when we use Application events(in AURA) or use PubSub in LWC many components are Listening to what a component is firing. So, some other component can Listen whatever data we are passing via PubSub. So, if we are sending some sensitive information via PubSub or application Event then security can be compromised.</w:t>
+        <w:t xml:space="preserve">So when we use Application </w:t>
+      </w:r>
+      <w:proofErr w:type="gramStart"/>
+      <w:r>
+        <w:t>events(</w:t>
+      </w:r>
+      <w:proofErr w:type="gramEnd"/>
+      <w:r>
+        <w:t xml:space="preserve">in AURA) or use </w:t>
+      </w:r>
+      <w:proofErr w:type="spellStart"/>
+      <w:r>
+        <w:t>PubSub</w:t>
+      </w:r>
+      <w:proofErr w:type="spellEnd"/>
+      <w:r>
+        <w:t xml:space="preserve"> in LWC many components are Listening to what a component is firing. So, some other component can Listen whatever data we are passing via </w:t>
+      </w:r>
+      <w:proofErr w:type="spellStart"/>
+      <w:r>
+        <w:t>PubSub</w:t>
+      </w:r>
+      <w:proofErr w:type="spellEnd"/>
+      <w:r>
+        <w:t xml:space="preserve">. So, if we are sending some sensitive information via </w:t>
+      </w:r>
+      <w:proofErr w:type="spellStart"/>
+      <w:r>
+        <w:t>PubSub</w:t>
+      </w:r>
+      <w:proofErr w:type="spellEnd"/>
+      <w:r>
+        <w:t xml:space="preserve"> or application Event then security can be compromised.</w:t>
+      </w:r>
+    </w:p>
+    <w:p/>
+    <w:p>
+      <w:pPr>
+        <w:rPr>
+          <w:b/>
+          <w:bCs/>
+        </w:rPr>
+      </w:pPr>
+      <w:r>
+        <w:rPr>
+          <w:b/>
+          <w:bCs/>
+        </w:rPr>
+        <w:t>Q: H</w:t>
+      </w:r>
+      <w:r>
+        <w:rPr>
+          <w:b/>
+          <w:bCs/>
+        </w:rPr>
+        <w:t>ow to take the backup of your org</w:t>
+      </w:r>
+      <w:r>
+        <w:rPr>
+          <w:b/>
+          <w:bCs/>
+        </w:rPr>
+        <w:t>?</w:t>
+      </w:r>
+    </w:p>
+    <w:p>
+      <w:r>
+        <w:rPr>
+          <w:b/>
+          <w:bCs/>
+        </w:rPr>
+        <w:t>A:</w:t>
+      </w:r>
+      <w:r>
+        <w:t xml:space="preserve"> </w:t>
+      </w:r>
+      <w:r>
+        <w:t>Your Salesforce org can generate backup files of your data on a weekly or monthly basis depending on your edition. You can export all your org’s data into a set of comma-separated values (CSV) files.</w:t>
+      </w:r>
+    </w:p>
+    <w:p>
+      <w:r>
+        <w:t>You can generate backup files manually once every 7 days (for weekly export) or 29 days (for monthly export). In Professional Edition and Developer Edition, you can generate backup files only every 29 days. You can schedule backup files to generate automatically at weekly or monthly intervals (only monthly intervals are available in Professional Edition and Developer Edition).</w:t>
+      </w:r>
+    </w:p>
+    <w:p>
+      <w:r>
+        <w:t>Heavy traffic can delay an export delivery. For example, assume that you schedule a weekly export to run until the end of the month, beginning April 1. The first export request enters the queue, but due to heavy traffic, the export isn’t delivered until April 8. On April 7, when your second export request is scheduled to be processed, the first request is still in the queue. So, the second request isn’t processed until April 14.</w:t>
+      </w:r>
+    </w:p>
+    <w:p>
+      <w:pPr>
+        <w:rPr>
+          <w:b/>
+          <w:bCs/>
+        </w:rPr>
+      </w:pPr>
+      <w:r>
+        <w:rPr>
+          <w:b/>
+          <w:bCs/>
+          <w:highlight w:val="cyan"/>
+        </w:rPr>
+        <w:t>Only active users can run export jobs. If an inactive user schedules an export, error emails are generated and the export doesn’t run.</w:t>
       </w:r>
     </w:p>
     <w:sectPr>

</xml_diff>

<commit_message>
Managed vs Unmanaged Package added
</commit_message>
<xml_diff>
--- a/Salesforce_Question_Resources/Important_Questions.docx
+++ b/Salesforce_Question_Resources/Important_Questions.docx
@@ -5171,18 +5171,161 @@
         <w:t>A:</w:t>
       </w:r>
       <w:r>
+        <w:t xml:space="preserve"> Custom labels enable developers to create multilingual applications by automatically presenting information (for example, help text or error messages) in a user’s native language. Custom labels are custom text values that can be accessed from Apex classes, Visualforce pages, Lightning pages, or Lightning components. The values can be translated into any language Salesforce supports.</w:t>
+      </w:r>
+    </w:p>
+    <w:p>
+      <w:r>
+        <w:t>You can create up to 5,000 custom labels for your organization, and they can be up to 1,000 characters in length. Custom labels from managed packages don’t count toward this limit.</w:t>
+      </w:r>
+    </w:p>
+    <w:p/>
+    <w:p>
+      <w:pPr>
+        <w:rPr>
+          <w:b/>
+          <w:bCs/>
+        </w:rPr>
+      </w:pPr>
+      <w:r>
+        <w:rPr>
+          <w:b/>
+          <w:bCs/>
+        </w:rPr>
+        <w:t>Q: Managed Package vs Unmanaged Package?</w:t>
+      </w:r>
+    </w:p>
+    <w:p>
+      <w:r>
+        <w:rPr>
+          <w:b/>
+          <w:bCs/>
+        </w:rPr>
+        <w:t>A:</w:t>
+      </w:r>
+      <w:r>
+        <w:rPr>
+          <w:b/>
+          <w:bCs/>
+        </w:rPr>
         <w:t xml:space="preserve"> </w:t>
       </w:r>
-      <w:r>
-        <w:t>Custom labels enable developers to create multilingual applications by automatically presenting information (for example, help text or error messages) in a user’s native language. Custom labels are custom text values that can be accessed from Apex classes, Visualforce pages, Lightning pages, or Lightning components. The values can be translated into any language Salesforce supports.</w:t>
-      </w:r>
-    </w:p>
-    <w:p>
-      <w:r>
-        <w:t>You can create up to 5,000 custom labels for your organization, and they can be up to 1,000 characters in length. Custom labels from managed packages don’t count toward this limit.</w:t>
+    </w:p>
+    <w:p>
+      <w:pPr>
+        <w:rPr>
+          <w:b/>
+          <w:bCs/>
+        </w:rPr>
+      </w:pPr>
+      <w:r>
+        <w:rPr>
+          <w:b/>
+          <w:bCs/>
+        </w:rPr>
+        <w:t>Unmanaged packages</w:t>
+      </w:r>
+    </w:p>
+    <w:p>
+      <w:r>
+        <w:t>Unmanaged packages are typically used to distribute open-source projects or application templates to provide developers with the basic building blocks for an application. Once the components are installed from an unmanaged package, the components can be edited in the organization they are installed in. The developer who created and uploaded the unmanaged package has no control over the installed components, and can't change or upgrade them. Unmanaged packages should not be used to migrate components from a sandbox to production organization. Instead, use Change Sets.</w:t>
       </w:r>
     </w:p>
     <w:p/>
+    <w:p>
+      <w:pPr>
+        <w:rPr>
+          <w:b/>
+          <w:bCs/>
+        </w:rPr>
+      </w:pPr>
+      <w:r>
+        <w:rPr>
+          <w:b/>
+          <w:bCs/>
+        </w:rPr>
+        <w:lastRenderedPageBreak/>
+        <w:t>Managed packages</w:t>
+      </w:r>
+    </w:p>
+    <w:p>
+      <w:r>
+        <w:t xml:space="preserve">Managed packages are typically used by Salesforce partners to distribute and sell applications to customers. These packages must be created from a Developer Edition organization. Using the AppExchange and the License Management Application (LMA), developers can sell and manage user-based licenses to the app. Managed packages are also fully upgradeable. To ensure seamless upgrades, certain destructive changes, like removing objects or fields, </w:t>
+      </w:r>
+      <w:proofErr w:type="spellStart"/>
+      <w:r>
+        <w:t>can not</w:t>
+      </w:r>
+      <w:proofErr w:type="spellEnd"/>
+      <w:r>
+        <w:t xml:space="preserve"> be performed.</w:t>
+      </w:r>
+    </w:p>
+    <w:p>
+      <w:r>
+        <w:t>Managed packages also offer the following benefits:</w:t>
+      </w:r>
+    </w:p>
+    <w:p>
+      <w:pPr>
+        <w:pStyle w:val="ListParagraph"/>
+        <w:numPr>
+          <w:ilvl w:val="0"/>
+          <w:numId w:val="15"/>
+        </w:numPr>
+      </w:pPr>
+      <w:r>
+        <w:t>Intellectual property protection for Apex</w:t>
+      </w:r>
+    </w:p>
+    <w:p>
+      <w:pPr>
+        <w:pStyle w:val="ListParagraph"/>
+        <w:numPr>
+          <w:ilvl w:val="0"/>
+          <w:numId w:val="15"/>
+        </w:numPr>
+      </w:pPr>
+      <w:r>
+        <w:t>Built-in versioning support for API accessible components</w:t>
+      </w:r>
+    </w:p>
+    <w:p>
+      <w:pPr>
+        <w:pStyle w:val="ListParagraph"/>
+        <w:numPr>
+          <w:ilvl w:val="0"/>
+          <w:numId w:val="15"/>
+        </w:numPr>
+      </w:pPr>
+      <w:r>
+        <w:t>The ability to branch and patch a previous version</w:t>
+      </w:r>
+    </w:p>
+    <w:p>
+      <w:pPr>
+        <w:pStyle w:val="ListParagraph"/>
+        <w:numPr>
+          <w:ilvl w:val="0"/>
+          <w:numId w:val="15"/>
+        </w:numPr>
+      </w:pPr>
+      <w:r>
+        <w:t>The ability to seamlessly push patch updates to subscribers</w:t>
+      </w:r>
+    </w:p>
+    <w:p>
+      <w:pPr>
+        <w:pStyle w:val="ListParagraph"/>
+        <w:numPr>
+          <w:ilvl w:val="0"/>
+          <w:numId w:val="15"/>
+        </w:numPr>
+      </w:pPr>
+      <w:r>
+        <w:t>Unique naming of all components to ensure conflict-free installs</w:t>
+      </w:r>
+    </w:p>
     <w:sectPr>
       <w:pgSz w:w="11906" w:h="16838"/>
       <w:pgMar w:top="1440" w:right="1440" w:bottom="1440" w:left="1440" w:header="708" w:footer="708" w:gutter="0"/>
@@ -6175,6 +6318,119 @@
     </w:lvl>
   </w:abstractNum>
   <w:abstractNum w:abstractNumId="11" w15:restartNumberingAfterBreak="0">
+    <w:nsid w:val="728D68FA"/>
+    <w:multiLevelType w:val="hybridMultilevel"/>
+    <w:tmpl w:val="28F21F36"/>
+    <w:lvl w:ilvl="0" w:tplc="40090001">
+      <w:start w:val="1"/>
+      <w:numFmt w:val="bullet"/>
+      <w:lvlText w:val=""/>
+      <w:lvlJc w:val="left"/>
+      <w:pPr>
+        <w:ind w:left="720" w:hanging="360"/>
+      </w:pPr>
+      <w:rPr>
+        <w:rFonts w:ascii="Symbol" w:hAnsi="Symbol" w:hint="default"/>
+      </w:rPr>
+    </w:lvl>
+    <w:lvl w:ilvl="1" w:tplc="40090003" w:tentative="1">
+      <w:start w:val="1"/>
+      <w:numFmt w:val="bullet"/>
+      <w:lvlText w:val="o"/>
+      <w:lvlJc w:val="left"/>
+      <w:pPr>
+        <w:ind w:left="1440" w:hanging="360"/>
+      </w:pPr>
+      <w:rPr>
+        <w:rFonts w:ascii="Courier New" w:hAnsi="Courier New" w:cs="Courier New" w:hint="default"/>
+      </w:rPr>
+    </w:lvl>
+    <w:lvl w:ilvl="2" w:tplc="40090005" w:tentative="1">
+      <w:start w:val="1"/>
+      <w:numFmt w:val="bullet"/>
+      <w:lvlText w:val=""/>
+      <w:lvlJc w:val="left"/>
+      <w:pPr>
+        <w:ind w:left="2160" w:hanging="360"/>
+      </w:pPr>
+      <w:rPr>
+        <w:rFonts w:ascii="Wingdings" w:hAnsi="Wingdings" w:hint="default"/>
+      </w:rPr>
+    </w:lvl>
+    <w:lvl w:ilvl="3" w:tplc="40090001" w:tentative="1">
+      <w:start w:val="1"/>
+      <w:numFmt w:val="bullet"/>
+      <w:lvlText w:val=""/>
+      <w:lvlJc w:val="left"/>
+      <w:pPr>
+        <w:ind w:left="2880" w:hanging="360"/>
+      </w:pPr>
+      <w:rPr>
+        <w:rFonts w:ascii="Symbol" w:hAnsi="Symbol" w:hint="default"/>
+      </w:rPr>
+    </w:lvl>
+    <w:lvl w:ilvl="4" w:tplc="40090003" w:tentative="1">
+      <w:start w:val="1"/>
+      <w:numFmt w:val="bullet"/>
+      <w:lvlText w:val="o"/>
+      <w:lvlJc w:val="left"/>
+      <w:pPr>
+        <w:ind w:left="3600" w:hanging="360"/>
+      </w:pPr>
+      <w:rPr>
+        <w:rFonts w:ascii="Courier New" w:hAnsi="Courier New" w:cs="Courier New" w:hint="default"/>
+      </w:rPr>
+    </w:lvl>
+    <w:lvl w:ilvl="5" w:tplc="40090005" w:tentative="1">
+      <w:start w:val="1"/>
+      <w:numFmt w:val="bullet"/>
+      <w:lvlText w:val=""/>
+      <w:lvlJc w:val="left"/>
+      <w:pPr>
+        <w:ind w:left="4320" w:hanging="360"/>
+      </w:pPr>
+      <w:rPr>
+        <w:rFonts w:ascii="Wingdings" w:hAnsi="Wingdings" w:hint="default"/>
+      </w:rPr>
+    </w:lvl>
+    <w:lvl w:ilvl="6" w:tplc="40090001" w:tentative="1">
+      <w:start w:val="1"/>
+      <w:numFmt w:val="bullet"/>
+      <w:lvlText w:val=""/>
+      <w:lvlJc w:val="left"/>
+      <w:pPr>
+        <w:ind w:left="5040" w:hanging="360"/>
+      </w:pPr>
+      <w:rPr>
+        <w:rFonts w:ascii="Symbol" w:hAnsi="Symbol" w:hint="default"/>
+      </w:rPr>
+    </w:lvl>
+    <w:lvl w:ilvl="7" w:tplc="40090003" w:tentative="1">
+      <w:start w:val="1"/>
+      <w:numFmt w:val="bullet"/>
+      <w:lvlText w:val="o"/>
+      <w:lvlJc w:val="left"/>
+      <w:pPr>
+        <w:ind w:left="5760" w:hanging="360"/>
+      </w:pPr>
+      <w:rPr>
+        <w:rFonts w:ascii="Courier New" w:hAnsi="Courier New" w:cs="Courier New" w:hint="default"/>
+      </w:rPr>
+    </w:lvl>
+    <w:lvl w:ilvl="8" w:tplc="40090005" w:tentative="1">
+      <w:start w:val="1"/>
+      <w:numFmt w:val="bullet"/>
+      <w:lvlText w:val=""/>
+      <w:lvlJc w:val="left"/>
+      <w:pPr>
+        <w:ind w:left="6480" w:hanging="360"/>
+      </w:pPr>
+      <w:rPr>
+        <w:rFonts w:ascii="Wingdings" w:hAnsi="Wingdings" w:hint="default"/>
+      </w:rPr>
+    </w:lvl>
+  </w:abstractNum>
+  <w:abstractNum w:abstractNumId="12" w15:restartNumberingAfterBreak="0">
     <w:nsid w:val="74634523"/>
     <w:multiLevelType w:val="hybridMultilevel"/>
     <w:tmpl w:val="FA228EB6"/>
@@ -6263,7 +6519,7 @@
       </w:pPr>
     </w:lvl>
   </w:abstractNum>
-  <w:abstractNum w:abstractNumId="12" w15:restartNumberingAfterBreak="0">
+  <w:abstractNum w:abstractNumId="13" w15:restartNumberingAfterBreak="0">
     <w:nsid w:val="7772318E"/>
     <w:multiLevelType w:val="hybridMultilevel"/>
     <w:tmpl w:val="47A85AE0"/>
@@ -6352,7 +6608,7 @@
       </w:pPr>
     </w:lvl>
   </w:abstractNum>
-  <w:abstractNum w:abstractNumId="13" w15:restartNumberingAfterBreak="0">
+  <w:abstractNum w:abstractNumId="14" w15:restartNumberingAfterBreak="0">
     <w:nsid w:val="7B177F7F"/>
     <w:multiLevelType w:val="hybridMultilevel"/>
     <w:tmpl w:val="136A516E"/>
@@ -6457,7 +6713,7 @@
     <w:abstractNumId w:val="3"/>
   </w:num>
   <w:num w:numId="6">
-    <w:abstractNumId w:val="12"/>
+    <w:abstractNumId w:val="13"/>
   </w:num>
   <w:num w:numId="7">
     <w:abstractNumId w:val="2"/>
@@ -6469,7 +6725,7 @@
     <w:abstractNumId w:val="10"/>
   </w:num>
   <w:num w:numId="10">
-    <w:abstractNumId w:val="13"/>
+    <w:abstractNumId w:val="14"/>
   </w:num>
   <w:num w:numId="11">
     <w:abstractNumId w:val="8"/>
@@ -6481,6 +6737,9 @@
     <w:abstractNumId w:val="6"/>
   </w:num>
   <w:num w:numId="14">
+    <w:abstractNumId w:val="12"/>
+  </w:num>
+  <w:num w:numId="15">
     <w:abstractNumId w:val="11"/>
   </w:num>
 </w:numbering>

</xml_diff>

<commit_message>
standard button questions added
</commit_message>
<xml_diff>
--- a/Salesforce_Question_Resources/Important_Questions.docx
+++ b/Salesforce_Question_Resources/Important_Questions.docx
@@ -143,17 +143,7 @@
         <w:t>and then</w:t>
       </w:r>
       <w:r>
-        <w:t xml:space="preserve"> Create </w:t>
-      </w:r>
-      <w:proofErr w:type="spellStart"/>
-      <w:proofErr w:type="gramStart"/>
-      <w:r>
-        <w:t>a</w:t>
-      </w:r>
-      <w:proofErr w:type="spellEnd"/>
-      <w:proofErr w:type="gramEnd"/>
-      <w:r>
-        <w:t xml:space="preserve"> Approval Process</w:t>
+        <w:t xml:space="preserve"> Create a Approval Process</w:t>
       </w:r>
       <w:r>
         <w:t xml:space="preserve">, as soon as the approver rejects the record then do a field(checkbox) update. </w:t>
@@ -161,7 +151,6 @@
       <w:r>
         <w:t xml:space="preserve"> After that create a </w:t>
       </w:r>
-      <w:proofErr w:type="spellStart"/>
       <w:r>
         <w:rPr>
           <w:b/>
@@ -181,15 +170,7 @@
           <w:b/>
           <w:bCs/>
         </w:rPr>
-        <w:t>ched</w:t>
-      </w:r>
-      <w:proofErr w:type="spellEnd"/>
-      <w:r>
-        <w:rPr>
-          <w:b/>
-          <w:bCs/>
-        </w:rPr>
-        <w:t xml:space="preserve"> (No trigger) flow</w:t>
+        <w:t>ched (No trigger) flow</w:t>
       </w:r>
       <w:r>
         <w:rPr>
@@ -299,15 +280,7 @@
     </w:p>
     <w:p>
       <w:r>
-        <w:t xml:space="preserve">No formula fields or </w:t>
-      </w:r>
-      <w:proofErr w:type="spellStart"/>
-      <w:r>
-        <w:t>RollUp</w:t>
-      </w:r>
-      <w:proofErr w:type="spellEnd"/>
-      <w:r>
-        <w:t xml:space="preserve"> summary in Custom Settings. But in custom Objects we have.</w:t>
+        <w:t>No formula fields or RollUp summary in Custom Settings. But in custom Objects we have.</w:t>
       </w:r>
     </w:p>
     <w:p>
@@ -330,31 +303,7 @@
         <w:t>A:</w:t>
       </w:r>
       <w:r>
-        <w:t xml:space="preserve"> Future method and Batch apex both are Asynchronous apex. So, we cannot call </w:t>
-      </w:r>
-      <w:proofErr w:type="gramStart"/>
-      <w:r>
-        <w:t>a</w:t>
-      </w:r>
-      <w:proofErr w:type="gramEnd"/>
-      <w:r>
-        <w:t xml:space="preserve"> async method from another async methods. So, we cannot directly call a future method from batch class </w:t>
-      </w:r>
-      <w:proofErr w:type="gramStart"/>
-      <w:r>
-        <w:t>But</w:t>
-      </w:r>
-      <w:proofErr w:type="gramEnd"/>
-      <w:r>
-        <w:t xml:space="preserve"> there can be </w:t>
-      </w:r>
-      <w:proofErr w:type="spellStart"/>
-      <w:r>
-        <w:t>a</w:t>
-      </w:r>
-      <w:proofErr w:type="spellEnd"/>
-      <w:r>
-        <w:t xml:space="preserve"> indirect or substitute way. </w:t>
+        <w:t xml:space="preserve"> Future method and Batch apex both are Asynchronous apex. So, we cannot call a async method from another async methods. So, we cannot directly call a future method from batch class But there can be a indirect or substitute way. </w:t>
       </w:r>
     </w:p>
     <w:p>
@@ -368,31 +317,7 @@
         <w:t>st</w:t>
       </w:r>
       <w:r>
-        <w:t xml:space="preserve">: Call the future method from </w:t>
-      </w:r>
-      <w:proofErr w:type="gramStart"/>
-      <w:r>
-        <w:t>finish(</w:t>
-      </w:r>
-      <w:proofErr w:type="gramEnd"/>
-      <w:r>
-        <w:t xml:space="preserve">) of batch class. Since, </w:t>
-      </w:r>
-      <w:proofErr w:type="gramStart"/>
-      <w:r>
-        <w:t>finish(</w:t>
-      </w:r>
-      <w:proofErr w:type="gramEnd"/>
-      <w:r>
-        <w:t xml:space="preserve">) is used for post processing logics. We can call a future method from </w:t>
-      </w:r>
-      <w:proofErr w:type="gramStart"/>
-      <w:r>
-        <w:t>finish(</w:t>
-      </w:r>
-      <w:proofErr w:type="gramEnd"/>
-      <w:r>
-        <w:t>).</w:t>
+        <w:t>: Call the future method from finish() of batch class. Since, finish() is used for post processing logics. We can call a future method from finish().</w:t>
       </w:r>
     </w:p>
     <w:p>
@@ -474,110 +399,282 @@
         <w:t>@testSetup</w:t>
       </w:r>
       <w:r>
-        <w:t xml:space="preserve"> to create test records </w:t>
-      </w:r>
-      <w:proofErr w:type="gramStart"/>
-      <w:r>
-        <w:t xml:space="preserve">and </w:t>
-      </w:r>
-      <w:r>
-        <w:rPr>
-          <w:b/>
-          <w:bCs/>
-        </w:rPr>
+        <w:t xml:space="preserve"> to create test records and </w:t>
+      </w:r>
+      <w:r>
+        <w:rPr>
+          <w:b/>
+          <w:bCs/>
+        </w:rPr>
+        <w:t xml:space="preserve"> Test.startTest() and Test.stopTest()</w:t>
+      </w:r>
+      <w:r>
+        <w:t>. This is used to make all the async calls between this block of c</w:t>
+      </w:r>
+      <w:r>
+        <w:t>ode</w:t>
+      </w:r>
+      <w:r>
+        <w:t xml:space="preserve"> as sync in test context.</w:t>
+      </w:r>
+    </w:p>
+    <w:p>
+      <w:r>
+        <w:t>@isTest</w:t>
+      </w:r>
+    </w:p>
+    <w:p>
+      <w:r>
+        <w:t>Public class batchTest {</w:t>
+      </w:r>
+    </w:p>
+    <w:p>
+      <w:r>
+        <w:t>@testSetup</w:t>
+      </w:r>
+    </w:p>
+    <w:p>
+      <w:r>
+        <w:t>Public static void setup(){</w:t>
+      </w:r>
+    </w:p>
+    <w:p>
+      <w:r>
         <w:t xml:space="preserve"> </w:t>
       </w:r>
-      <w:proofErr w:type="spellStart"/>
-      <w:r>
-        <w:rPr>
-          <w:b/>
-          <w:bCs/>
-        </w:rPr>
-        <w:t>Test.startTest</w:t>
-      </w:r>
-      <w:proofErr w:type="spellEnd"/>
-      <w:proofErr w:type="gramEnd"/>
-      <w:r>
-        <w:rPr>
-          <w:b/>
-          <w:bCs/>
-        </w:rPr>
-        <w:t xml:space="preserve">() and </w:t>
-      </w:r>
-      <w:proofErr w:type="spellStart"/>
-      <w:r>
-        <w:rPr>
-          <w:b/>
-          <w:bCs/>
-        </w:rPr>
-        <w:t>Test.stopTest</w:t>
-      </w:r>
-      <w:proofErr w:type="spellEnd"/>
-      <w:r>
-        <w:rPr>
-          <w:b/>
-          <w:bCs/>
-        </w:rPr>
-        <w:t>()</w:t>
-      </w:r>
-      <w:r>
-        <w:t>. This is used to make all the async calls between this block of c</w:t>
-      </w:r>
-      <w:r>
-        <w:t>ode</w:t>
-      </w:r>
-      <w:r>
-        <w:t xml:space="preserve"> as sync in test context.</w:t>
-      </w:r>
-    </w:p>
-    <w:p>
-      <w:r>
-        <w:t>@isTest</w:t>
-      </w:r>
-    </w:p>
-    <w:p>
-      <w:r>
-        <w:t xml:space="preserve">Public class </w:t>
-      </w:r>
-      <w:proofErr w:type="spellStart"/>
-      <w:r>
-        <w:t>batchTest</w:t>
-      </w:r>
-      <w:proofErr w:type="spellEnd"/>
-      <w:r>
-        <w:t xml:space="preserve"> {</w:t>
-      </w:r>
-    </w:p>
-    <w:p>
-      <w:r>
-        <w:t>@testSetup</w:t>
-      </w:r>
-    </w:p>
-    <w:p>
-      <w:r>
-        <w:t xml:space="preserve">Public static void </w:t>
-      </w:r>
-      <w:proofErr w:type="gramStart"/>
-      <w:r>
-        <w:t>setup(</w:t>
-      </w:r>
-      <w:proofErr w:type="gramEnd"/>
-      <w:r>
-        <w:t>){</w:t>
-      </w:r>
-    </w:p>
-    <w:p>
-      <w:r>
+      <w:r>
+        <w:t>/*</w:t>
+      </w:r>
+      <w:r>
+        <w:t>Create Records here</w:t>
+      </w:r>
+      <w:r>
+        <w:t>*/</w:t>
+      </w:r>
+    </w:p>
+    <w:p>
+      <w:r>
+        <w:t>}</w:t>
+      </w:r>
+    </w:p>
+    <w:p>
+      <w:r>
+        <w:t>Private static testMethod void(){</w:t>
+      </w:r>
+    </w:p>
+    <w:p>
+      <w:r>
+        <w:t>/*Some logic*/</w:t>
+      </w:r>
+    </w:p>
+    <w:p>
+      <w:r>
+        <w:t>Create a user and use System.runAs</w:t>
+      </w:r>
+    </w:p>
+    <w:p>
+      <w:r>
+        <w:t>Test.startTest()</w:t>
+      </w:r>
+    </w:p>
+    <w:p>
+      <w:r>
+        <w:t>Call the Batch Apex class</w:t>
+      </w:r>
+    </w:p>
+    <w:p>
+      <w:r>
+        <w:t>Assert statements</w:t>
+      </w:r>
+    </w:p>
+    <w:p>
+      <w:r>
+        <w:t>Test.stopTest()</w:t>
+      </w:r>
+    </w:p>
+    <w:p>
+      <w:r>
+        <w:t>}</w:t>
+      </w:r>
+    </w:p>
+    <w:p>
+      <w:r>
+        <w:t>}</w:t>
+      </w:r>
+    </w:p>
+    <w:p>
+      <w:pPr>
+        <w:rPr>
+          <w:b/>
+          <w:bCs/>
+        </w:rPr>
+      </w:pPr>
+      <w:r>
+        <w:rPr>
+          <w:b/>
+          <w:bCs/>
+        </w:rPr>
+        <w:t>Q:</w:t>
+      </w:r>
+      <w:r>
+        <w:rPr>
+          <w:b/>
+          <w:bCs/>
+        </w:rPr>
+        <w:t xml:space="preserve"> OOPs Concepts in Salesforce?</w:t>
+      </w:r>
+    </w:p>
+    <w:p>
+      <w:r>
+        <w:rPr>
+          <w:b/>
+          <w:bCs/>
+        </w:rPr>
+        <w:t>A:</w:t>
+      </w:r>
+      <w:r>
+        <w:t xml:space="preserve"> Oops concepts that we have in Apex are:</w:t>
+      </w:r>
+    </w:p>
+    <w:p>
+      <w:pPr>
+        <w:pStyle w:val="ListParagraph"/>
+        <w:numPr>
+          <w:ilvl w:val="0"/>
+          <w:numId w:val="1"/>
+        </w:numPr>
+      </w:pPr>
+      <w:r>
+        <w:t>Objects</w:t>
+      </w:r>
+    </w:p>
+    <w:p>
+      <w:pPr>
+        <w:pStyle w:val="ListParagraph"/>
+        <w:numPr>
+          <w:ilvl w:val="0"/>
+          <w:numId w:val="1"/>
+        </w:numPr>
+      </w:pPr>
+      <w:r>
+        <w:t>Class</w:t>
+      </w:r>
+    </w:p>
+    <w:p>
+      <w:pPr>
+        <w:pStyle w:val="ListParagraph"/>
+        <w:numPr>
+          <w:ilvl w:val="0"/>
+          <w:numId w:val="1"/>
+        </w:numPr>
+      </w:pPr>
+      <w:r>
+        <w:t>Inheritance</w:t>
+      </w:r>
+    </w:p>
+    <w:p>
+      <w:pPr>
+        <w:pStyle w:val="ListParagraph"/>
+        <w:numPr>
+          <w:ilvl w:val="0"/>
+          <w:numId w:val="1"/>
+        </w:numPr>
+      </w:pPr>
+      <w:r>
+        <w:t>Polymorphism</w:t>
+      </w:r>
+    </w:p>
+    <w:p>
+      <w:pPr>
+        <w:pStyle w:val="ListParagraph"/>
+        <w:numPr>
+          <w:ilvl w:val="0"/>
+          <w:numId w:val="1"/>
+        </w:numPr>
+      </w:pPr>
+      <w:r>
+        <w:t>Abstraction</w:t>
+      </w:r>
+    </w:p>
+    <w:p>
+      <w:pPr>
+        <w:pStyle w:val="ListParagraph"/>
+        <w:numPr>
+          <w:ilvl w:val="0"/>
+          <w:numId w:val="1"/>
+        </w:numPr>
+      </w:pPr>
+      <w:r>
+        <w:t>Encapsulation</w:t>
+      </w:r>
+    </w:p>
+    <w:p>
+      <w:r>
+        <w:rPr>
+          <w:b/>
+          <w:bCs/>
+        </w:rPr>
+        <w:t>Objects:</w:t>
+      </w:r>
+      <w:r>
+        <w:t xml:space="preserve"> It is a real life entity. Like Car, Bike, book, Customer. </w:t>
+      </w:r>
+      <w:r>
+        <w:t>It is an instance of class. A class can have multiple instances. Objects has methods and member variables</w:t>
+      </w:r>
+      <w:r>
+        <w:t xml:space="preserve"> o</w:t>
+      </w:r>
+      <w:r>
+        <w:t>r instance variables.</w:t>
+      </w:r>
+    </w:p>
+    <w:p>
+      <w:r>
+        <w:t>Eg: Account, Contact, Opportunity, Lead, etc.</w:t>
+      </w:r>
+    </w:p>
+    <w:p>
+      <w:r>
+        <w:rPr>
+          <w:b/>
+          <w:bCs/>
+        </w:rPr>
+        <w:t>Class:</w:t>
+      </w:r>
+      <w:r>
+        <w:rPr>
+          <w:b/>
+          <w:bCs/>
+        </w:rPr>
         <w:t xml:space="preserve"> </w:t>
       </w:r>
       <w:r>
-        <w:t>/*</w:t>
-      </w:r>
-      <w:r>
-        <w:t>Create Records here</w:t>
-      </w:r>
-      <w:r>
-        <w:t>*/</w:t>
+        <w:t>A class is just like a collection of real</w:t>
+      </w:r>
+      <w:r>
+        <w:t>-</w:t>
+      </w:r>
+      <w:r>
+        <w:t xml:space="preserve">life entity. Like a showroom of cars, </w:t>
+      </w:r>
+      <w:r>
+        <w:t>a</w:t>
+      </w:r>
+      <w:r>
+        <w:t xml:space="preserve"> compan</w:t>
+      </w:r>
+      <w:r>
+        <w:t>y</w:t>
+      </w:r>
+      <w:r>
+        <w:t xml:space="preserve"> having employees, etc. It is a collection of similar entities.</w:t>
+      </w:r>
+    </w:p>
+    <w:p>
+      <w:r>
+        <w:lastRenderedPageBreak/>
+        <w:t>Eg: public class AccountHandler{</w:t>
       </w:r>
     </w:p>
     <w:p>
@@ -587,60 +684,106 @@
     </w:p>
     <w:p>
       <w:r>
-        <w:t xml:space="preserve">Private static testMethod </w:t>
-      </w:r>
-      <w:proofErr w:type="gramStart"/>
-      <w:r>
-        <w:t>void(</w:t>
-      </w:r>
-      <w:proofErr w:type="gramEnd"/>
-      <w:r>
-        <w:t>){</w:t>
-      </w:r>
-    </w:p>
-    <w:p>
-      <w:r>
-        <w:t>/*Some logic*/</w:t>
-      </w:r>
-    </w:p>
-    <w:p>
-      <w:r>
-        <w:t xml:space="preserve">Create a user and use </w:t>
-      </w:r>
-      <w:proofErr w:type="spellStart"/>
-      <w:r>
-        <w:t>System.runAs</w:t>
-      </w:r>
-      <w:proofErr w:type="spellEnd"/>
-    </w:p>
-    <w:p>
-      <w:proofErr w:type="spellStart"/>
-      <w:r>
-        <w:t>Test.startTest</w:t>
-      </w:r>
-      <w:proofErr w:type="spellEnd"/>
-      <w:r>
-        <w:t>()</w:t>
-      </w:r>
-    </w:p>
-    <w:p>
-      <w:r>
-        <w:t>Call the Batch Apex class</w:t>
-      </w:r>
-    </w:p>
-    <w:p>
-      <w:r>
-        <w:t>Assert statements</w:t>
-      </w:r>
-    </w:p>
-    <w:p>
-      <w:proofErr w:type="spellStart"/>
-      <w:r>
-        <w:t>Test.stopTest</w:t>
-      </w:r>
-      <w:proofErr w:type="spellEnd"/>
-      <w:r>
-        <w:t>()</w:t>
+        <w:rPr>
+          <w:b/>
+          <w:bCs/>
+        </w:rPr>
+        <w:t>Inheritance:</w:t>
+      </w:r>
+      <w:r>
+        <w:t xml:space="preserve"> </w:t>
+      </w:r>
+      <w:r>
+        <w:t>When the object acquires the behaviour/properties of its parent’s class then it is called Inheritance. Inheritance is possible when a child class extends the Parent class.</w:t>
+      </w:r>
+      <w:r>
+        <w:t xml:space="preserve"> And the Child class inherits the properties of parent or super class.</w:t>
+      </w:r>
+    </w:p>
+    <w:p>
+      <w:r>
+        <w:rPr>
+          <w:b/>
+          <w:bCs/>
+        </w:rPr>
+        <w:t>Polymorphism:</w:t>
+      </w:r>
+      <w:r>
+        <w:rPr>
+          <w:b/>
+          <w:bCs/>
+        </w:rPr>
+        <w:t xml:space="preserve"> </w:t>
+      </w:r>
+      <w:r>
+        <w:t>Polymorphism is a concept in oops. Polymorphism means Many forms/shapes. Polymorphism can be of 2 types static or dynamic.</w:t>
+      </w:r>
+    </w:p>
+    <w:p>
+      <w:r>
+        <w:rPr>
+          <w:highlight w:val="yellow"/>
+        </w:rPr>
+        <w:t>Static Polymorphism</w:t>
+      </w:r>
+      <w:r>
+        <w:t xml:space="preserve"> happens at compile time only. Meaning that the compiler knows at compile time only that which method will be called. </w:t>
+      </w:r>
+    </w:p>
+    <w:p>
+      <w:r>
+        <w:t>Suppose there are two methods in a class and they are having different signatures then it will be a static polymorphism. This is also called method Overloading.</w:t>
+      </w:r>
+    </w:p>
+    <w:p>
+      <w:r>
+        <w:t xml:space="preserve">Eg: public class </w:t>
+      </w:r>
+      <w:r>
+        <w:t>Calculate</w:t>
+      </w:r>
+      <w:r>
+        <w:t>Area {</w:t>
+      </w:r>
+    </w:p>
+    <w:p>
+      <w:r>
+        <w:t>Integer side;</w:t>
+      </w:r>
+    </w:p>
+    <w:p>
+      <w:r>
+        <w:t>Integer length;</w:t>
+      </w:r>
+    </w:p>
+    <w:p>
+      <w:r>
+        <w:t>Integer breadth;</w:t>
+      </w:r>
+    </w:p>
+    <w:p>
+      <w:r>
+        <w:t xml:space="preserve">Public void </w:t>
+      </w:r>
+      <w:r>
+        <w:rPr>
+          <w:b/>
+          <w:bCs/>
+        </w:rPr>
+        <w:t>Area</w:t>
+      </w:r>
+      <w:r>
+        <w:t>(Integer side) {</w:t>
+      </w:r>
+    </w:p>
+    <w:p>
+      <w:r>
+        <w:t>Double area = side*side;</w:t>
+      </w:r>
+    </w:p>
+    <w:p>
+      <w:r>
+        <w:t>System.debug(area);</w:t>
       </w:r>
     </w:p>
     <w:p>
@@ -650,10 +793,195 @@
     </w:p>
     <w:p>
       <w:r>
+        <w:t xml:space="preserve">Public vid </w:t>
+      </w:r>
+      <w:r>
+        <w:rPr>
+          <w:b/>
+          <w:bCs/>
+        </w:rPr>
+        <w:t>Area</w:t>
+      </w:r>
+      <w:r>
+        <w:t>(Integer length, Integer breadth) {</w:t>
+      </w:r>
+    </w:p>
+    <w:p>
+      <w:r>
+        <w:t>Double area = length * breadth;</w:t>
+      </w:r>
+    </w:p>
+    <w:p>
+      <w:r>
+        <w:t>System.debug(area);</w:t>
+      </w:r>
+    </w:p>
+    <w:p>
+      <w:r>
         <w:t>}</w:t>
       </w:r>
     </w:p>
     <w:p>
+      <w:r>
+        <w:t>}</w:t>
+      </w:r>
+    </w:p>
+    <w:p>
+      <w:r>
+        <w:t>In the above example the method area is Overoaded. And this method has different method signatures.</w:t>
+      </w:r>
+    </w:p>
+    <w:p>
+      <w:r>
+        <w:rPr>
+          <w:highlight w:val="yellow"/>
+        </w:rPr>
+        <w:t>Dynamic Polymorphism</w:t>
+      </w:r>
+      <w:r>
+        <w:t xml:space="preserve"> happens at runtime. Meaning that at runtime it will be decided that which method will be called.</w:t>
+      </w:r>
+      <w:r>
+        <w:t xml:space="preserve"> Dynamic Polymorphism is also called Method Overriding. </w:t>
+      </w:r>
+    </w:p>
+    <w:p>
+      <w:r>
+        <w:t>Eg: Public class car {</w:t>
+      </w:r>
+    </w:p>
+    <w:p>
+      <w:r>
+        <w:t>Public void color() {</w:t>
+      </w:r>
+    </w:p>
+    <w:p>
+      <w:r>
+        <w:t>System.debug(‘</w:t>
+      </w:r>
+      <w:r>
+        <w:t xml:space="preserve">Generic </w:t>
+      </w:r>
+      <w:r>
+        <w:t>Red car</w:t>
+      </w:r>
+      <w:r>
+        <w:t>’);</w:t>
+      </w:r>
+    </w:p>
+    <w:p>
+      <w:r>
+        <w:t>}</w:t>
+      </w:r>
+    </w:p>
+    <w:p>
+      <w:r>
+        <w:t>}</w:t>
+      </w:r>
+    </w:p>
+    <w:p>
+      <w:r>
+        <w:lastRenderedPageBreak/>
+        <w:t>Public class TataCar extends Car {</w:t>
+      </w:r>
+    </w:p>
+    <w:p>
+      <w:r>
+        <w:t>Public void color() {</w:t>
+      </w:r>
+    </w:p>
+    <w:p>
+      <w:r>
+        <w:t>System.debug(‘Tata Red car’);</w:t>
+      </w:r>
+    </w:p>
+    <w:p>
+      <w:r>
+        <w:t>}</w:t>
+      </w:r>
+    </w:p>
+    <w:p>
+      <w:r>
+        <w:t>}</w:t>
+      </w:r>
+    </w:p>
+    <w:p>
+      <w:r>
+        <w:t>Now when this color() will be called/invoked, at runtime it will be decided that which class’s method will be invoked.</w:t>
+      </w:r>
+    </w:p>
+    <w:p>
+      <w:r>
+        <w:rPr>
+          <w:b/>
+          <w:bCs/>
+        </w:rPr>
+        <w:t>Abstraction:</w:t>
+      </w:r>
+      <w:r>
+        <w:t xml:space="preserve"> </w:t>
+      </w:r>
+      <w:r>
+        <w:t>Hiding the data and showing/exposing only the relevant/necessary part is called Abstrac</w:t>
+      </w:r>
+      <w:r>
+        <w:t>ti</w:t>
+      </w:r>
+      <w:r>
+        <w:t>on.</w:t>
+      </w:r>
+      <w:r>
+        <w:t xml:space="preserve"> Hiding internal details and showing functionality is abstraction.</w:t>
+      </w:r>
+      <w:r>
+        <w:t xml:space="preserve"> We use inheritance for implementing abstraction.</w:t>
+      </w:r>
+      <w:r>
+        <w:t xml:space="preserve"> Access Specifiers(public, private, protected) are also used to achieve abstraction.</w:t>
+      </w:r>
+      <w:r>
+        <w:t xml:space="preserve"> </w:t>
+      </w:r>
+      <w:r>
+        <w:t>Hiding internal complexity and showing functionality is known as abstraction.</w:t>
+      </w:r>
+    </w:p>
+    <w:p>
+      <w:r>
+        <w:rPr>
+          <w:b/>
+          <w:bCs/>
+        </w:rPr>
+        <w:t>Encapsulation:</w:t>
+      </w:r>
+      <w:r>
+        <w:t xml:space="preserve"> </w:t>
+      </w:r>
+      <w:r>
+        <w:t>Capsulating/binding the data into a single unit is called Encapsulation.</w:t>
+      </w:r>
+      <w:r>
+        <w:t xml:space="preserve"> We use classes and Interfaces to implement encapsulation.</w:t>
+      </w:r>
+      <w:r>
+        <w:t xml:space="preserve"> Encapsulation is used to provide a better security to data. Moreover, we can manipulate the data</w:t>
+      </w:r>
+      <w:r>
+        <w:t xml:space="preserve"> using encapsulation.</w:t>
+      </w:r>
+    </w:p>
+    <w:p>
+      <w:r>
+        <w:t>Global class BatchClass implements Database.Batchable {</w:t>
+      </w:r>
+    </w:p>
+    <w:p>
+      <w:r>
+        <w:t>}</w:t>
+      </w:r>
+    </w:p>
+    <w:p/>
+    <w:p>
       <w:pPr>
         <w:rPr>
           <w:b/>
@@ -672,7 +1000,35 @@
           <w:b/>
           <w:bCs/>
         </w:rPr>
-        <w:t xml:space="preserve"> OOPs Concepts in Salesforce?</w:t>
+        <w:t xml:space="preserve"> </w:t>
+      </w:r>
+      <w:r>
+        <w:rPr>
+          <w:b/>
+          <w:bCs/>
+        </w:rPr>
+        <w:t xml:space="preserve">Constructor Overloading </w:t>
+      </w:r>
+      <w:r>
+        <w:rPr>
+          <w:b/>
+          <w:bCs/>
+        </w:rPr>
+        <w:t>i</w:t>
+      </w:r>
+      <w:r>
+        <w:rPr>
+          <w:b/>
+          <w:bCs/>
+        </w:rPr>
+        <w:t>n Apex</w:t>
+      </w:r>
+      <w:r>
+        <w:rPr>
+          <w:b/>
+          <w:bCs/>
+        </w:rPr>
+        <w:t>?</w:t>
       </w:r>
     </w:p>
     <w:p>
@@ -684,1338 +1040,397 @@
         <w:t>A:</w:t>
       </w:r>
       <w:r>
-        <w:t xml:space="preserve"> Oops concepts that we have in Apex are:</w:t>
-      </w:r>
-    </w:p>
-    <w:p>
-      <w:pPr>
-        <w:pStyle w:val="ListParagraph"/>
-        <w:numPr>
-          <w:ilvl w:val="0"/>
-          <w:numId w:val="1"/>
-        </w:numPr>
-      </w:pPr>
-      <w:r>
-        <w:t>Objects</w:t>
-      </w:r>
-    </w:p>
-    <w:p>
-      <w:pPr>
-        <w:pStyle w:val="ListParagraph"/>
-        <w:numPr>
-          <w:ilvl w:val="0"/>
-          <w:numId w:val="1"/>
-        </w:numPr>
-      </w:pPr>
-      <w:r>
-        <w:t>Class</w:t>
-      </w:r>
-    </w:p>
-    <w:p>
-      <w:pPr>
-        <w:pStyle w:val="ListParagraph"/>
-        <w:numPr>
-          <w:ilvl w:val="0"/>
-          <w:numId w:val="1"/>
-        </w:numPr>
-      </w:pPr>
-      <w:r>
-        <w:t>Inheritance</w:t>
-      </w:r>
-    </w:p>
-    <w:p>
-      <w:pPr>
-        <w:pStyle w:val="ListParagraph"/>
-        <w:numPr>
-          <w:ilvl w:val="0"/>
-          <w:numId w:val="1"/>
-        </w:numPr>
-      </w:pPr>
-      <w:r>
-        <w:t>Polymorphism</w:t>
-      </w:r>
-    </w:p>
-    <w:p>
-      <w:pPr>
-        <w:pStyle w:val="ListParagraph"/>
-        <w:numPr>
-          <w:ilvl w:val="0"/>
-          <w:numId w:val="1"/>
-        </w:numPr>
-      </w:pPr>
-      <w:r>
-        <w:t>Abstraction</w:t>
-      </w:r>
-    </w:p>
-    <w:p>
-      <w:pPr>
-        <w:pStyle w:val="ListParagraph"/>
-        <w:numPr>
-          <w:ilvl w:val="0"/>
-          <w:numId w:val="1"/>
-        </w:numPr>
-      </w:pPr>
-      <w:r>
-        <w:t>Encapsulation</w:t>
-      </w:r>
-    </w:p>
-    <w:p>
-      <w:r>
-        <w:rPr>
-          <w:b/>
-          <w:bCs/>
-        </w:rPr>
-        <w:t>Objects:</w:t>
-      </w:r>
-      <w:r>
-        <w:t xml:space="preserve"> It is a </w:t>
-      </w:r>
-      <w:proofErr w:type="gramStart"/>
-      <w:r>
-        <w:t>real life</w:t>
-      </w:r>
-      <w:proofErr w:type="gramEnd"/>
-      <w:r>
-        <w:t xml:space="preserve"> entity. Like Car, Bike, book, Customer. </w:t>
-      </w:r>
-      <w:r>
-        <w:t>It is an instance of class. A class can have multiple instances. Objects has methods and member variables</w:t>
-      </w:r>
-      <w:r>
-        <w:t xml:space="preserve"> o</w:t>
-      </w:r>
-      <w:r>
-        <w:t>r instance variables.</w:t>
-      </w:r>
-    </w:p>
-    <w:p>
-      <w:proofErr w:type="spellStart"/>
-      <w:r>
-        <w:t>Eg</w:t>
-      </w:r>
-      <w:proofErr w:type="spellEnd"/>
-      <w:r>
-        <w:t>: Account, Contact, Opportunity, Lead, etc.</w:t>
-      </w:r>
-    </w:p>
-    <w:p>
-      <w:r>
-        <w:rPr>
-          <w:b/>
-          <w:bCs/>
-        </w:rPr>
-        <w:t>Class:</w:t>
-      </w:r>
-      <w:r>
-        <w:rPr>
-          <w:b/>
-          <w:bCs/>
-        </w:rPr>
         <w:t xml:space="preserve"> </w:t>
       </w:r>
       <w:r>
-        <w:t>A class is just like a collection of real</w:t>
-      </w:r>
-      <w:r>
-        <w:t>-</w:t>
-      </w:r>
-      <w:r>
-        <w:t xml:space="preserve">life entity. Like a showroom of cars, </w:t>
-      </w:r>
-      <w:r>
-        <w:t>a</w:t>
-      </w:r>
-      <w:r>
-        <w:t xml:space="preserve"> compan</w:t>
-      </w:r>
-      <w:r>
-        <w:t>y</w:t>
-      </w:r>
-      <w:r>
-        <w:t xml:space="preserve"> having employees, etc. It is a collection of similar entities.</w:t>
-      </w:r>
-    </w:p>
-    <w:p>
-      <w:proofErr w:type="spellStart"/>
+        <w:t>public class TestClass {</w:t>
+      </w:r>
+    </w:p>
+    <w:p>
+      <w:r>
+        <w:tab/>
+        <w:t>Public TestClass(){</w:t>
+      </w:r>
+    </w:p>
+    <w:p>
+      <w:pPr>
+        <w:ind w:firstLine="720"/>
+      </w:pPr>
+      <w:r>
+        <w:t>//Default constructor</w:t>
+      </w:r>
+      <w:r>
+        <w:t xml:space="preserve"> or ParameterLess Constructor</w:t>
+      </w:r>
+    </w:p>
+    <w:p>
+      <w:pPr>
+        <w:ind w:firstLine="720"/>
+      </w:pPr>
+      <w:r>
+        <w:t>}</w:t>
+      </w:r>
+    </w:p>
+    <w:p>
+      <w:pPr>
+        <w:ind w:firstLine="720"/>
+      </w:pPr>
+      <w:r>
+        <w:t>Public TestClass(Boolean isFalse){</w:t>
+      </w:r>
+    </w:p>
+    <w:p>
+      <w:pPr>
+        <w:ind w:firstLine="720"/>
+      </w:pPr>
+      <w:r>
+        <w:tab/>
+        <w:t>//Paramaterized Constructor</w:t>
+      </w:r>
+    </w:p>
+    <w:p>
+      <w:pPr>
+        <w:ind w:firstLine="720"/>
+      </w:pPr>
+      <w:r>
+        <w:t>}</w:t>
+      </w:r>
+    </w:p>
+    <w:p>
+      <w:pPr>
+        <w:ind w:firstLine="720"/>
+      </w:pPr>
+      <w:r>
+        <w:t>Public TestClass(</w:t>
+      </w:r>
+      <w:r>
+        <w:t>Boolean isTrue</w:t>
+      </w:r>
+      <w:r>
+        <w:t>, String Name</w:t>
+      </w:r>
+      <w:r>
+        <w:t>) {</w:t>
+      </w:r>
+    </w:p>
+    <w:p>
+      <w:pPr>
+        <w:ind w:firstLine="720"/>
+      </w:pPr>
+      <w:r>
+        <w:t xml:space="preserve"> //Paramaterized Constructor</w:t>
+      </w:r>
+    </w:p>
+    <w:p>
+      <w:pPr>
+        <w:ind w:firstLine="720"/>
+      </w:pPr>
+      <w:r>
+        <w:t>}</w:t>
+      </w:r>
+    </w:p>
+    <w:p>
+      <w:r>
+        <w:t>}</w:t>
+      </w:r>
+    </w:p>
+    <w:p>
+      <w:pPr>
+        <w:rPr>
+          <w:b/>
+          <w:bCs/>
+        </w:rPr>
+      </w:pPr>
+      <w:r>
+        <w:rPr>
+          <w:b/>
+          <w:bCs/>
+        </w:rPr>
+        <w:t>Q: Assert statements in Apex</w:t>
+      </w:r>
+    </w:p>
+    <w:p>
+      <w:r>
+        <w:rPr>
+          <w:b/>
+          <w:bCs/>
+        </w:rPr>
+        <w:t>A:</w:t>
+      </w:r>
+      <w:r>
+        <w:t xml:space="preserve"> </w:t>
+      </w:r>
+      <w:r>
+        <w:rPr>
+          <w:highlight w:val="yellow"/>
+        </w:rPr>
+        <w:t>System.assert()</w:t>
+      </w:r>
+    </w:p>
+    <w:p>
+      <w:r>
+        <w:t>This statement has 2 parameter. 1. Is the condition. 2</w:t>
+      </w:r>
+      <w:r>
+        <w:rPr>
+          <w:vertAlign w:val="superscript"/>
+        </w:rPr>
+        <w:t>nd</w:t>
+      </w:r>
+      <w:r>
+        <w:t>(Optional) is the message.</w:t>
+      </w:r>
+    </w:p>
+    <w:p>
       <w:r>
         <w:lastRenderedPageBreak/>
-        <w:t>Eg</w:t>
-      </w:r>
-      <w:proofErr w:type="spellEnd"/>
-      <w:r>
-        <w:t xml:space="preserve">: public class </w:t>
-      </w:r>
-      <w:proofErr w:type="spellStart"/>
-      <w:proofErr w:type="gramStart"/>
-      <w:r>
-        <w:t>AccountHandler</w:t>
-      </w:r>
-      <w:proofErr w:type="spellEnd"/>
-      <w:r>
-        <w:t>{</w:t>
-      </w:r>
-      <w:proofErr w:type="gramEnd"/>
-    </w:p>
-    <w:p>
-      <w:r>
-        <w:t>}</w:t>
-      </w:r>
-    </w:p>
-    <w:p>
-      <w:r>
-        <w:rPr>
-          <w:b/>
-          <w:bCs/>
-        </w:rPr>
-        <w:t>Inheritance:</w:t>
+        <w:t>System.assert() is used to assert that the specified condition is true.</w:t>
+      </w:r>
+      <w:r>
+        <w:t xml:space="preserve"> If the condition is false then a error is thrown.</w:t>
+      </w:r>
+    </w:p>
+    <w:p/>
+    <w:p>
+      <w:r>
+        <w:rPr>
+          <w:highlight w:val="yellow"/>
+        </w:rPr>
+        <w:t>System.AssertEquals()</w:t>
+      </w:r>
+    </w:p>
+    <w:p>
+      <w:r>
+        <w:t>This</w:t>
+      </w:r>
+      <w:r>
+        <w:t xml:space="preserve"> statement takes 3 parameters 1</w:t>
+      </w:r>
+      <w:r>
+        <w:rPr>
+          <w:vertAlign w:val="superscript"/>
+        </w:rPr>
+        <w:t>st</w:t>
+      </w:r>
+      <w:r>
+        <w:t xml:space="preserve">  The actual result, 2</w:t>
+      </w:r>
+      <w:r>
+        <w:rPr>
+          <w:vertAlign w:val="superscript"/>
+        </w:rPr>
+        <w:t>nd</w:t>
       </w:r>
       <w:r>
         <w:t xml:space="preserve"> </w:t>
       </w:r>
       <w:r>
-        <w:t>When the object acquires the behaviour/properties of its parent’s class then it is called Inheritance. Inheritance is possible when a child class extends the Parent class.</w:t>
-      </w:r>
-      <w:r>
-        <w:t xml:space="preserve"> And the Child class inherits the properties of parent or super class.</w:t>
-      </w:r>
-    </w:p>
-    <w:p>
-      <w:r>
-        <w:rPr>
-          <w:b/>
-          <w:bCs/>
-        </w:rPr>
-        <w:t>Polymorphism:</w:t>
-      </w:r>
-      <w:r>
-        <w:rPr>
-          <w:b/>
-          <w:bCs/>
-        </w:rPr>
+        <w:t>the expected result, 3</w:t>
+      </w:r>
+      <w:r>
+        <w:rPr>
+          <w:vertAlign w:val="superscript"/>
+        </w:rPr>
+        <w:t>rd</w:t>
+      </w:r>
+      <w:r>
+        <w:t xml:space="preserve"> is the message(optional).</w:t>
+      </w:r>
+    </w:p>
+    <w:p>
+      <w:r>
+        <w:t>System.AssertEquals() is used to compare whether the actual result and the expected result</w:t>
+      </w:r>
+      <w:r>
+        <w:t xml:space="preserve"> are equal or not. If not equal then it will throw an Error.</w:t>
+      </w:r>
+    </w:p>
+    <w:p>
+      <w:r>
+        <w:rPr>
+          <w:highlight w:val="yellow"/>
+        </w:rPr>
+        <w:t>System.AssertNotEquals()</w:t>
+      </w:r>
+    </w:p>
+    <w:p>
+      <w:r>
+        <w:t>This statement takes 3 parameters 1</w:t>
+      </w:r>
+      <w:r>
+        <w:rPr>
+          <w:vertAlign w:val="superscript"/>
+        </w:rPr>
+        <w:t>st</w:t>
+      </w:r>
+      <w:r>
+        <w:t xml:space="preserve"> The </w:t>
+      </w:r>
+      <w:r>
         <w:t xml:space="preserve"> </w:t>
       </w:r>
       <w:r>
-        <w:t>Polymorphism is a concept in oops. Polymorphism means Many forms/shapes. Polymorphism can be of 2 types static or dynamic.</w:t>
-      </w:r>
-    </w:p>
-    <w:p>
+        <w:t>actual result, 2</w:t>
+      </w:r>
+      <w:r>
+        <w:rPr>
+          <w:vertAlign w:val="superscript"/>
+        </w:rPr>
+        <w:t>nd</w:t>
+      </w:r>
+      <w:r>
+        <w:t xml:space="preserve"> the expected result, 3</w:t>
+      </w:r>
+      <w:r>
+        <w:rPr>
+          <w:vertAlign w:val="superscript"/>
+        </w:rPr>
+        <w:t>rd</w:t>
+      </w:r>
+      <w:r>
+        <w:t xml:space="preserve"> is the message(optional).</w:t>
+      </w:r>
+    </w:p>
+    <w:p>
+      <w:r>
+        <w:t>System.AssertNotEquals() is used to compare whether the actual result and the expected result are equal or not. If equal then it will throw an Error.</w:t>
+      </w:r>
+    </w:p>
+    <w:p>
+      <w:pPr>
+        <w:rPr>
+          <w:b/>
+          <w:bCs/>
+        </w:rPr>
+      </w:pPr>
+      <w:r>
+        <w:rPr>
+          <w:b/>
+          <w:bCs/>
+        </w:rPr>
+        <w:t>Q:</w:t>
+      </w:r>
+      <w:r>
+        <w:rPr>
+          <w:b/>
+          <w:bCs/>
+        </w:rPr>
+        <w:t xml:space="preserve"> H</w:t>
+      </w:r>
+      <w:r>
+        <w:rPr>
+          <w:b/>
+          <w:bCs/>
+        </w:rPr>
+        <w:t>ow can we maintain the chain of batch classes?</w:t>
+      </w:r>
+    </w:p>
+    <w:p>
+      <w:r>
+        <w:rPr>
+          <w:b/>
+          <w:bCs/>
+        </w:rPr>
+        <w:t>A:</w:t>
+      </w:r>
+      <w:r>
+        <w:t xml:space="preserve"> In order to maintain the chain of batch classes. We first need to understand the 3 methods inside Database.batchable.</w:t>
+      </w:r>
+    </w:p>
+    <w:p>
+      <w:pPr>
+        <w:pStyle w:val="ListParagraph"/>
+        <w:numPr>
+          <w:ilvl w:val="0"/>
+          <w:numId w:val="2"/>
+        </w:numPr>
+      </w:pPr>
+      <w:r>
+        <w:t>Start() this method is executed once to send the list of sobjects to execute().</w:t>
+      </w:r>
+    </w:p>
+    <w:p>
+      <w:pPr>
+        <w:pStyle w:val="ListParagraph"/>
+        <w:numPr>
+          <w:ilvl w:val="0"/>
+          <w:numId w:val="2"/>
+        </w:numPr>
+      </w:pPr>
+      <w:r>
+        <w:t>Execute() this method is executed multiple times depending upon the batch size, taking the sObjects on chunks.</w:t>
+      </w:r>
+    </w:p>
+    <w:p>
+      <w:pPr>
+        <w:pStyle w:val="ListParagraph"/>
+        <w:numPr>
+          <w:ilvl w:val="0"/>
+          <w:numId w:val="2"/>
+        </w:numPr>
+      </w:pPr>
+      <w:r>
+        <w:t>Finish() is executed once and is used to do post processing implementations like sending email alerts etc.</w:t>
+      </w:r>
+    </w:p>
+    <w:p>
+      <w:r>
+        <w:t xml:space="preserve">So, the batch apex chaining can happen through the finish(). We can call another batch class from finish() method. </w:t>
+      </w:r>
       <w:r>
         <w:rPr>
           <w:highlight w:val="yellow"/>
         </w:rPr>
-        <w:t>Static Polymorphism</w:t>
-      </w:r>
-      <w:r>
-        <w:t xml:space="preserve"> happens at compile time only. Meaning that the compiler knows at compile time only that which method will be called. </w:t>
-      </w:r>
-    </w:p>
-    <w:p>
-      <w:r>
-        <w:t>Suppose there are two methods in a class and they are having different signatures then it will be a static polymorphism. This is also called method Overloading.</w:t>
-      </w:r>
-    </w:p>
-    <w:p>
-      <w:proofErr w:type="spellStart"/>
-      <w:r>
-        <w:t>Eg</w:t>
-      </w:r>
-      <w:proofErr w:type="spellEnd"/>
-      <w:r>
-        <w:t xml:space="preserve">: public class </w:t>
-      </w:r>
-      <w:proofErr w:type="spellStart"/>
-      <w:r>
-        <w:t>Calculate</w:t>
-      </w:r>
-      <w:r>
-        <w:t>Area</w:t>
-      </w:r>
-      <w:proofErr w:type="spellEnd"/>
-      <w:r>
-        <w:t xml:space="preserve"> {</w:t>
-      </w:r>
-    </w:p>
-    <w:p>
-      <w:r>
-        <w:t>Integer side;</w:t>
-      </w:r>
-    </w:p>
-    <w:p>
-      <w:r>
-        <w:t>Integer length;</w:t>
-      </w:r>
-    </w:p>
-    <w:p>
-      <w:r>
-        <w:t>Integer breadth;</w:t>
-      </w:r>
-    </w:p>
-    <w:p>
-      <w:r>
-        <w:t xml:space="preserve">Public void </w:t>
-      </w:r>
-      <w:proofErr w:type="gramStart"/>
-      <w:r>
-        <w:rPr>
-          <w:b/>
-          <w:bCs/>
-        </w:rPr>
-        <w:t>Area</w:t>
-      </w:r>
-      <w:r>
-        <w:t>(</w:t>
-      </w:r>
-      <w:proofErr w:type="gramEnd"/>
-      <w:r>
-        <w:t>Integer side) {</w:t>
-      </w:r>
-    </w:p>
-    <w:p>
-      <w:r>
-        <w:t>Double area = side*side;</w:t>
-      </w:r>
-    </w:p>
-    <w:p>
-      <w:proofErr w:type="spellStart"/>
-      <w:r>
-        <w:t>System.debug</w:t>
-      </w:r>
-      <w:proofErr w:type="spellEnd"/>
-      <w:r>
-        <w:t>(area);</w:t>
-      </w:r>
-    </w:p>
-    <w:p>
-      <w:r>
-        <w:t>}</w:t>
-      </w:r>
-    </w:p>
-    <w:p>
-      <w:r>
-        <w:t xml:space="preserve">Public vid </w:t>
-      </w:r>
-      <w:proofErr w:type="gramStart"/>
-      <w:r>
-        <w:rPr>
-          <w:b/>
-          <w:bCs/>
-        </w:rPr>
-        <w:t>Area</w:t>
-      </w:r>
-      <w:r>
-        <w:t>(</w:t>
-      </w:r>
-      <w:proofErr w:type="gramEnd"/>
-      <w:r>
-        <w:t>Integer length, Integer breadth) {</w:t>
-      </w:r>
-    </w:p>
-    <w:p>
-      <w:r>
-        <w:t>Double area = length * breadth;</w:t>
-      </w:r>
-    </w:p>
-    <w:p>
-      <w:proofErr w:type="spellStart"/>
-      <w:r>
-        <w:t>System.debug</w:t>
-      </w:r>
-      <w:proofErr w:type="spellEnd"/>
-      <w:r>
-        <w:t>(area);</w:t>
-      </w:r>
-    </w:p>
-    <w:p>
-      <w:r>
-        <w:t>}</w:t>
-      </w:r>
-    </w:p>
-    <w:p>
-      <w:r>
-        <w:t>}</w:t>
-      </w:r>
-    </w:p>
-    <w:p>
-      <w:r>
-        <w:t xml:space="preserve">In the above example the method area is </w:t>
-      </w:r>
-      <w:proofErr w:type="spellStart"/>
-      <w:r>
-        <w:t>Overoaded</w:t>
-      </w:r>
-      <w:proofErr w:type="spellEnd"/>
-      <w:r>
-        <w:t>. And this method has different method signatures.</w:t>
-      </w:r>
-    </w:p>
-    <w:p>
+        <w:t>Important point</w:t>
+      </w:r>
+      <w:r>
+        <w:t xml:space="preserve"> </w:t>
+      </w:r>
       <w:r>
         <w:rPr>
           <w:highlight w:val="yellow"/>
         </w:rPr>
-        <w:t>Dynamic Polymorphism</w:t>
-      </w:r>
-      <w:r>
-        <w:t xml:space="preserve"> happens at runtime. Meaning that at runtime it will be decided that which method will be called.</w:t>
-      </w:r>
-      <w:r>
-        <w:t xml:space="preserve"> Dynamic Polymorphism is also called Method Overriding. </w:t>
-      </w:r>
-    </w:p>
-    <w:p>
-      <w:proofErr w:type="spellStart"/>
-      <w:r>
-        <w:t>Eg</w:t>
-      </w:r>
-      <w:proofErr w:type="spellEnd"/>
-      <w:r>
-        <w:t>: Public class car {</w:t>
-      </w:r>
-    </w:p>
-    <w:p>
-      <w:r>
-        <w:t xml:space="preserve">Public void </w:t>
-      </w:r>
-      <w:proofErr w:type="spellStart"/>
-      <w:proofErr w:type="gramStart"/>
-      <w:r>
-        <w:t>color</w:t>
-      </w:r>
-      <w:proofErr w:type="spellEnd"/>
-      <w:r>
-        <w:t>(</w:t>
-      </w:r>
-      <w:proofErr w:type="gramEnd"/>
-      <w:r>
-        <w:t>) {</w:t>
-      </w:r>
-    </w:p>
-    <w:p>
-      <w:proofErr w:type="spellStart"/>
-      <w:r>
-        <w:t>System.debug</w:t>
-      </w:r>
-      <w:proofErr w:type="spellEnd"/>
-      <w:r>
-        <w:t>(‘</w:t>
-      </w:r>
-      <w:r>
-        <w:t xml:space="preserve">Generic </w:t>
-      </w:r>
-      <w:r>
-        <w:t>Red car</w:t>
-      </w:r>
-      <w:r>
-        <w:t>’);</w:t>
-      </w:r>
-    </w:p>
-    <w:p>
-      <w:r>
-        <w:t>}</w:t>
-      </w:r>
-    </w:p>
-    <w:p>
-      <w:r>
-        <w:t>}</w:t>
-      </w:r>
-    </w:p>
-    <w:p>
-      <w:r>
-        <w:lastRenderedPageBreak/>
-        <w:t xml:space="preserve">Public class </w:t>
-      </w:r>
-      <w:proofErr w:type="spellStart"/>
-      <w:r>
-        <w:t>TataCar</w:t>
-      </w:r>
-      <w:proofErr w:type="spellEnd"/>
-      <w:r>
-        <w:t xml:space="preserve"> extends Car {</w:t>
-      </w:r>
-    </w:p>
-    <w:p>
-      <w:r>
-        <w:t xml:space="preserve">Public void </w:t>
-      </w:r>
-      <w:proofErr w:type="spellStart"/>
-      <w:proofErr w:type="gramStart"/>
-      <w:r>
-        <w:t>color</w:t>
-      </w:r>
-      <w:proofErr w:type="spellEnd"/>
-      <w:r>
-        <w:t>(</w:t>
-      </w:r>
-      <w:proofErr w:type="gramEnd"/>
-      <w:r>
-        <w:t>) {</w:t>
-      </w:r>
-    </w:p>
-    <w:p>
-      <w:proofErr w:type="spellStart"/>
-      <w:r>
-        <w:t>System.debug</w:t>
-      </w:r>
-      <w:proofErr w:type="spellEnd"/>
-      <w:r>
-        <w:t>(‘Tata Red car’);</w:t>
-      </w:r>
-    </w:p>
-    <w:p>
-      <w:r>
-        <w:t>}</w:t>
-      </w:r>
-    </w:p>
-    <w:p>
-      <w:r>
-        <w:t>}</w:t>
-      </w:r>
-    </w:p>
-    <w:p>
-      <w:r>
-        <w:t xml:space="preserve">Now when this </w:t>
-      </w:r>
-      <w:proofErr w:type="spellStart"/>
-      <w:proofErr w:type="gramStart"/>
-      <w:r>
-        <w:t>color</w:t>
-      </w:r>
-      <w:proofErr w:type="spellEnd"/>
-      <w:r>
-        <w:t>(</w:t>
-      </w:r>
-      <w:proofErr w:type="gramEnd"/>
-      <w:r>
-        <w:t>) will be called/invoked, at runtime it will be decided that which class’s method will be invoked.</w:t>
-      </w:r>
-    </w:p>
-    <w:p>
-      <w:r>
-        <w:rPr>
-          <w:b/>
-          <w:bCs/>
-        </w:rPr>
-        <w:t>Abstraction:</w:t>
+        <w:t xml:space="preserve">to remember here is that we can have 5 jobs </w:t>
+      </w:r>
+      <w:r>
+        <w:rPr>
+          <w:highlight w:val="yellow"/>
+        </w:rPr>
+        <w:t>running concurrently. So the only 5 jobs can be chained</w:t>
+      </w:r>
+      <w:r>
+        <w:t>.</w:t>
       </w:r>
       <w:r>
         <w:t xml:space="preserve"> </w:t>
       </w:r>
       <w:r>
-        <w:t>Hiding the data and showing/exposing only the relevant/necessary part is called Abstrac</w:t>
-      </w:r>
-      <w:r>
-        <w:t>ti</w:t>
-      </w:r>
-      <w:r>
-        <w:t>on.</w:t>
-      </w:r>
-      <w:r>
-        <w:t xml:space="preserve"> Hiding internal details and showing functionality is abstraction.</w:t>
-      </w:r>
-      <w:r>
-        <w:t xml:space="preserve"> We use inheritance for implementing abstraction.</w:t>
-      </w:r>
-      <w:r>
-        <w:t xml:space="preserve"> Access </w:t>
-      </w:r>
-      <w:proofErr w:type="gramStart"/>
-      <w:r>
-        <w:t>Specifiers(</w:t>
-      </w:r>
-      <w:proofErr w:type="gramEnd"/>
-      <w:r>
-        <w:t>public, private, protected) are also used to achieve abstraction.</w:t>
-      </w:r>
-      <w:r>
-        <w:t xml:space="preserve"> </w:t>
-      </w:r>
-      <w:r>
-        <w:t>Hiding internal complexity and showing functionality is known as abstraction.</w:t>
-      </w:r>
-    </w:p>
-    <w:p>
-      <w:r>
-        <w:rPr>
-          <w:b/>
-          <w:bCs/>
-        </w:rPr>
-        <w:t>Encapsulation:</w:t>
-      </w:r>
-      <w:r>
-        <w:t xml:space="preserve"> </w:t>
-      </w:r>
-      <w:r>
-        <w:t>Capsulating/binding the data into a single unit is called Encapsulation.</w:t>
-      </w:r>
-      <w:r>
-        <w:t xml:space="preserve"> We use classes and Interfaces to implement encapsulation.</w:t>
-      </w:r>
-      <w:r>
-        <w:t xml:space="preserve"> Encapsulation is used to provide a better security to data. Moreover, we can manipulate the data</w:t>
-      </w:r>
-      <w:r>
-        <w:t xml:space="preserve"> using encapsulation.</w:t>
-      </w:r>
-    </w:p>
-    <w:p>
-      <w:r>
-        <w:t xml:space="preserve">Global class </w:t>
-      </w:r>
-      <w:proofErr w:type="spellStart"/>
-      <w:r>
-        <w:t>BatchClass</w:t>
-      </w:r>
-      <w:proofErr w:type="spellEnd"/>
-      <w:r>
-        <w:t xml:space="preserve"> implements </w:t>
-      </w:r>
-      <w:proofErr w:type="spellStart"/>
-      <w:r>
-        <w:t>Database.Batchable</w:t>
-      </w:r>
-      <w:proofErr w:type="spellEnd"/>
-      <w:r>
-        <w:t xml:space="preserve"> {</w:t>
-      </w:r>
-    </w:p>
-    <w:p>
-      <w:r>
-        <w:t>}</w:t>
-      </w:r>
-    </w:p>
-    <w:p/>
-    <w:p>
-      <w:pPr>
-        <w:rPr>
-          <w:b/>
-          <w:bCs/>
-        </w:rPr>
-      </w:pPr>
-      <w:r>
-        <w:rPr>
-          <w:b/>
-          <w:bCs/>
-        </w:rPr>
-        <w:t>Q:</w:t>
-      </w:r>
-      <w:r>
-        <w:rPr>
-          <w:b/>
-          <w:bCs/>
-        </w:rPr>
-        <w:t xml:space="preserve"> </w:t>
-      </w:r>
-      <w:r>
-        <w:rPr>
-          <w:b/>
-          <w:bCs/>
-        </w:rPr>
-        <w:t xml:space="preserve">Constructor Overloading </w:t>
-      </w:r>
-      <w:r>
-        <w:rPr>
-          <w:b/>
-          <w:bCs/>
-        </w:rPr>
-        <w:t>i</w:t>
-      </w:r>
-      <w:r>
-        <w:rPr>
-          <w:b/>
-          <w:bCs/>
-        </w:rPr>
-        <w:t>n Apex</w:t>
-      </w:r>
-      <w:r>
-        <w:rPr>
-          <w:b/>
-          <w:bCs/>
-        </w:rPr>
-        <w:t>?</w:t>
-      </w:r>
-    </w:p>
-    <w:p>
-      <w:r>
-        <w:rPr>
-          <w:b/>
-          <w:bCs/>
-        </w:rPr>
-        <w:t>A:</w:t>
-      </w:r>
-      <w:r>
-        <w:t xml:space="preserve"> </w:t>
-      </w:r>
-      <w:r>
-        <w:t xml:space="preserve">public class </w:t>
-      </w:r>
-      <w:proofErr w:type="spellStart"/>
-      <w:r>
-        <w:t>TestClass</w:t>
-      </w:r>
-      <w:proofErr w:type="spellEnd"/>
-      <w:r>
-        <w:t xml:space="preserve"> {</w:t>
-      </w:r>
-    </w:p>
-    <w:p>
+        <w:rPr>
+          <w:b/>
+          <w:bCs/>
+        </w:rPr>
+        <w:t>Ex:</w:t>
+      </w:r>
+    </w:p>
+    <w:p>
+      <w:r>
+        <w:t>Public void finish(Database.BatchableContext bc) {</w:t>
+      </w:r>
+    </w:p>
+    <w:p>
+      <w:r>
+        <w:t>Id firstBatchId = bc.getJobId();</w:t>
+      </w:r>
       <w:r>
         <w:tab/>
-        <w:t xml:space="preserve">Public </w:t>
-      </w:r>
-      <w:proofErr w:type="spellStart"/>
-      <w:proofErr w:type="gramStart"/>
-      <w:r>
-        <w:t>TestClass</w:t>
-      </w:r>
-      <w:proofErr w:type="spellEnd"/>
-      <w:r>
-        <w:t>(</w:t>
-      </w:r>
-      <w:proofErr w:type="gramEnd"/>
-      <w:r>
-        <w:t>){</w:t>
-      </w:r>
-    </w:p>
-    <w:p>
-      <w:pPr>
-        <w:ind w:firstLine="720"/>
-      </w:pPr>
-      <w:r>
-        <w:t>//Default constructor</w:t>
-      </w:r>
-      <w:r>
-        <w:t xml:space="preserve"> or </w:t>
-      </w:r>
-      <w:proofErr w:type="spellStart"/>
-      <w:r>
-        <w:t>ParameterLess</w:t>
-      </w:r>
-      <w:proofErr w:type="spellEnd"/>
-      <w:r>
-        <w:t xml:space="preserve"> Constructor</w:t>
-      </w:r>
-    </w:p>
-    <w:p>
-      <w:pPr>
-        <w:ind w:firstLine="720"/>
-      </w:pPr>
-      <w:r>
-        <w:t>}</w:t>
-      </w:r>
-    </w:p>
-    <w:p>
-      <w:pPr>
-        <w:ind w:firstLine="720"/>
-      </w:pPr>
-      <w:r>
-        <w:t xml:space="preserve">Public </w:t>
-      </w:r>
-      <w:proofErr w:type="spellStart"/>
-      <w:proofErr w:type="gramStart"/>
-      <w:r>
-        <w:t>TestClass</w:t>
-      </w:r>
-      <w:proofErr w:type="spellEnd"/>
-      <w:r>
-        <w:t>(</w:t>
-      </w:r>
-      <w:proofErr w:type="gramEnd"/>
-      <w:r>
-        <w:t xml:space="preserve">Boolean </w:t>
-      </w:r>
-      <w:proofErr w:type="spellStart"/>
-      <w:r>
-        <w:t>isFalse</w:t>
-      </w:r>
-      <w:proofErr w:type="spellEnd"/>
-      <w:r>
-        <w:t>){</w:t>
-      </w:r>
-    </w:p>
-    <w:p>
-      <w:pPr>
-        <w:ind w:firstLine="720"/>
-      </w:pPr>
-      <w:r>
-        <w:tab/>
-        <w:t>//</w:t>
-      </w:r>
-      <w:proofErr w:type="spellStart"/>
-      <w:r>
-        <w:t>Paramaterized</w:t>
-      </w:r>
-      <w:proofErr w:type="spellEnd"/>
-      <w:r>
-        <w:t xml:space="preserve"> Constructor</w:t>
-      </w:r>
-    </w:p>
-    <w:p>
-      <w:pPr>
-        <w:ind w:firstLine="720"/>
-      </w:pPr>
-      <w:r>
-        <w:t>}</w:t>
-      </w:r>
-    </w:p>
-    <w:p>
-      <w:pPr>
-        <w:ind w:firstLine="720"/>
-      </w:pPr>
-      <w:r>
-        <w:t xml:space="preserve">Public </w:t>
-      </w:r>
-      <w:proofErr w:type="spellStart"/>
-      <w:proofErr w:type="gramStart"/>
-      <w:r>
-        <w:t>TestClass</w:t>
-      </w:r>
-      <w:proofErr w:type="spellEnd"/>
-      <w:r>
-        <w:t>(</w:t>
-      </w:r>
-      <w:proofErr w:type="gramEnd"/>
-      <w:r>
-        <w:t xml:space="preserve">Boolean </w:t>
-      </w:r>
-      <w:proofErr w:type="spellStart"/>
-      <w:r>
-        <w:t>isTrue</w:t>
-      </w:r>
-      <w:proofErr w:type="spellEnd"/>
-      <w:r>
-        <w:t>, String Name</w:t>
-      </w:r>
-      <w:r>
-        <w:t>) {</w:t>
-      </w:r>
-    </w:p>
-    <w:p>
-      <w:pPr>
-        <w:ind w:firstLine="720"/>
-      </w:pPr>
-      <w:r>
-        <w:t xml:space="preserve"> //</w:t>
-      </w:r>
-      <w:proofErr w:type="spellStart"/>
-      <w:r>
-        <w:t>Paramaterized</w:t>
-      </w:r>
-      <w:proofErr w:type="spellEnd"/>
-      <w:r>
-        <w:t xml:space="preserve"> Constructor</w:t>
-      </w:r>
-    </w:p>
-    <w:p>
-      <w:pPr>
-        <w:ind w:firstLine="720"/>
-      </w:pPr>
-      <w:r>
-        <w:t>}</w:t>
-      </w:r>
-    </w:p>
-    <w:p>
-      <w:r>
-        <w:t>}</w:t>
-      </w:r>
-    </w:p>
-    <w:p>
-      <w:pPr>
-        <w:rPr>
-          <w:b/>
-          <w:bCs/>
-        </w:rPr>
-      </w:pPr>
-      <w:r>
-        <w:rPr>
-          <w:b/>
-          <w:bCs/>
-        </w:rPr>
-        <w:t>Q: Assert statements in Apex</w:t>
-      </w:r>
-    </w:p>
-    <w:p>
-      <w:r>
-        <w:rPr>
-          <w:b/>
-          <w:bCs/>
-        </w:rPr>
-        <w:t>A:</w:t>
-      </w:r>
-      <w:r>
-        <w:t xml:space="preserve"> </w:t>
-      </w:r>
-      <w:proofErr w:type="spellStart"/>
-      <w:r>
-        <w:rPr>
-          <w:highlight w:val="yellow"/>
-        </w:rPr>
-        <w:t>System.assert</w:t>
-      </w:r>
-      <w:proofErr w:type="spellEnd"/>
-      <w:r>
-        <w:rPr>
-          <w:highlight w:val="yellow"/>
-        </w:rPr>
-        <w:t>()</w:t>
-      </w:r>
-    </w:p>
-    <w:p>
-      <w:r>
-        <w:t xml:space="preserve">This statement has 2 </w:t>
-      </w:r>
-      <w:proofErr w:type="gramStart"/>
-      <w:r>
-        <w:t>parameter</w:t>
-      </w:r>
-      <w:proofErr w:type="gramEnd"/>
-      <w:r>
-        <w:t>. 1. Is the condition. 2</w:t>
-      </w:r>
-      <w:proofErr w:type="gramStart"/>
-      <w:r>
-        <w:rPr>
-          <w:vertAlign w:val="superscript"/>
-        </w:rPr>
-        <w:t>nd</w:t>
-      </w:r>
-      <w:r>
-        <w:t>(</w:t>
-      </w:r>
-      <w:proofErr w:type="gramEnd"/>
-      <w:r>
-        <w:t>Optional) is the message.</w:t>
-      </w:r>
-    </w:p>
-    <w:p>
-      <w:proofErr w:type="spellStart"/>
-      <w:r>
-        <w:lastRenderedPageBreak/>
-        <w:t>System.assert</w:t>
-      </w:r>
-      <w:proofErr w:type="spellEnd"/>
-      <w:r>
-        <w:t>() is used to assert that the specified condition is true.</w:t>
-      </w:r>
-      <w:r>
-        <w:t xml:space="preserve"> If the condition is false then </w:t>
-      </w:r>
-      <w:proofErr w:type="spellStart"/>
-      <w:proofErr w:type="gramStart"/>
-      <w:r>
-        <w:t>a</w:t>
-      </w:r>
-      <w:proofErr w:type="spellEnd"/>
-      <w:proofErr w:type="gramEnd"/>
-      <w:r>
-        <w:t xml:space="preserve"> error is thrown.</w:t>
-      </w:r>
-    </w:p>
-    <w:p/>
-    <w:p>
-      <w:proofErr w:type="spellStart"/>
-      <w:r>
-        <w:rPr>
-          <w:highlight w:val="yellow"/>
-        </w:rPr>
-        <w:t>System.AssertEquals</w:t>
-      </w:r>
-      <w:proofErr w:type="spellEnd"/>
-      <w:r>
-        <w:rPr>
-          <w:highlight w:val="yellow"/>
-        </w:rPr>
-        <w:t>()</w:t>
-      </w:r>
-    </w:p>
-    <w:p>
-      <w:r>
-        <w:t>This</w:t>
-      </w:r>
-      <w:r>
-        <w:t xml:space="preserve"> statement takes 3 parameters 1</w:t>
-      </w:r>
-      <w:proofErr w:type="gramStart"/>
-      <w:r>
-        <w:rPr>
-          <w:vertAlign w:val="superscript"/>
-        </w:rPr>
-        <w:t>st</w:t>
-      </w:r>
-      <w:r>
-        <w:t xml:space="preserve">  The</w:t>
-      </w:r>
-      <w:proofErr w:type="gramEnd"/>
-      <w:r>
-        <w:t xml:space="preserve"> actual result, 2</w:t>
-      </w:r>
-      <w:r>
-        <w:rPr>
-          <w:vertAlign w:val="superscript"/>
-        </w:rPr>
-        <w:t>nd</w:t>
-      </w:r>
-      <w:r>
-        <w:t xml:space="preserve"> </w:t>
-      </w:r>
-      <w:r>
-        <w:t>the expected result, 3</w:t>
-      </w:r>
-      <w:r>
-        <w:rPr>
-          <w:vertAlign w:val="superscript"/>
-        </w:rPr>
-        <w:t>rd</w:t>
-      </w:r>
-      <w:r>
-        <w:t xml:space="preserve"> is the message(optional).</w:t>
-      </w:r>
-    </w:p>
-    <w:p>
-      <w:proofErr w:type="spellStart"/>
-      <w:r>
-        <w:t>System.AssertEquals</w:t>
-      </w:r>
-      <w:proofErr w:type="spellEnd"/>
-      <w:r>
-        <w:t>() is used to compare whether the actual result and the expected result</w:t>
-      </w:r>
-      <w:r>
-        <w:t xml:space="preserve"> are equal or not. If not equal then it will throw an Error.</w:t>
-      </w:r>
-    </w:p>
-    <w:p>
-      <w:proofErr w:type="spellStart"/>
-      <w:r>
-        <w:rPr>
-          <w:highlight w:val="yellow"/>
-        </w:rPr>
-        <w:t>System.AssertNotEquals</w:t>
-      </w:r>
-      <w:proofErr w:type="spellEnd"/>
-      <w:r>
-        <w:rPr>
-          <w:highlight w:val="yellow"/>
-        </w:rPr>
-        <w:t>()</w:t>
-      </w:r>
-    </w:p>
-    <w:p>
-      <w:r>
-        <w:t>This statement takes 3 parameters 1</w:t>
-      </w:r>
-      <w:r>
-        <w:rPr>
-          <w:vertAlign w:val="superscript"/>
-        </w:rPr>
-        <w:t>st</w:t>
-      </w:r>
-      <w:r>
-        <w:t xml:space="preserve"> </w:t>
-      </w:r>
-      <w:proofErr w:type="gramStart"/>
-      <w:r>
-        <w:t xml:space="preserve">The </w:t>
-      </w:r>
-      <w:r>
-        <w:t xml:space="preserve"> </w:t>
-      </w:r>
-      <w:r>
-        <w:t>actual</w:t>
-      </w:r>
-      <w:proofErr w:type="gramEnd"/>
-      <w:r>
-        <w:t xml:space="preserve"> result, 2</w:t>
-      </w:r>
-      <w:r>
-        <w:rPr>
-          <w:vertAlign w:val="superscript"/>
-        </w:rPr>
-        <w:t>nd</w:t>
-      </w:r>
-      <w:r>
-        <w:t xml:space="preserve"> the expected result, 3</w:t>
-      </w:r>
-      <w:r>
-        <w:rPr>
-          <w:vertAlign w:val="superscript"/>
-        </w:rPr>
-        <w:t>rd</w:t>
-      </w:r>
-      <w:r>
-        <w:t xml:space="preserve"> is the message(optional).</w:t>
-      </w:r>
-    </w:p>
-    <w:p>
-      <w:proofErr w:type="spellStart"/>
-      <w:r>
-        <w:t>System.AssertNotEquals</w:t>
-      </w:r>
-      <w:proofErr w:type="spellEnd"/>
-      <w:r>
-        <w:t>() is used to compare whether the actual result and the expected result are equal or not. If equal then it will throw an Error.</w:t>
-      </w:r>
-    </w:p>
-    <w:p>
-      <w:pPr>
-        <w:rPr>
-          <w:b/>
-          <w:bCs/>
-        </w:rPr>
-      </w:pPr>
-      <w:r>
-        <w:rPr>
-          <w:b/>
-          <w:bCs/>
-        </w:rPr>
-        <w:t>Q:</w:t>
-      </w:r>
-      <w:r>
-        <w:rPr>
-          <w:b/>
-          <w:bCs/>
-        </w:rPr>
-        <w:t xml:space="preserve"> H</w:t>
-      </w:r>
-      <w:r>
-        <w:rPr>
-          <w:b/>
-          <w:bCs/>
-        </w:rPr>
-        <w:t>ow can we maintain the chain of batch classes?</w:t>
-      </w:r>
-    </w:p>
-    <w:p>
-      <w:r>
-        <w:rPr>
-          <w:b/>
-          <w:bCs/>
-        </w:rPr>
-        <w:t>A:</w:t>
-      </w:r>
-      <w:r>
-        <w:t xml:space="preserve"> In order to maintain the chain of batch classes. We first need to understand the 3 methods inside </w:t>
-      </w:r>
-      <w:proofErr w:type="spellStart"/>
-      <w:r>
-        <w:t>Database.batchable</w:t>
-      </w:r>
-      <w:proofErr w:type="spellEnd"/>
-      <w:r>
-        <w:t>.</w:t>
-      </w:r>
-    </w:p>
-    <w:p>
-      <w:pPr>
-        <w:pStyle w:val="ListParagraph"/>
-        <w:numPr>
-          <w:ilvl w:val="0"/>
-          <w:numId w:val="2"/>
-        </w:numPr>
-      </w:pPr>
-      <w:proofErr w:type="gramStart"/>
-      <w:r>
-        <w:t>Start(</w:t>
-      </w:r>
-      <w:proofErr w:type="gramEnd"/>
-      <w:r>
-        <w:t xml:space="preserve">) this method is executed once to send the list of </w:t>
-      </w:r>
-      <w:proofErr w:type="spellStart"/>
-      <w:r>
-        <w:t>sobjects</w:t>
-      </w:r>
-      <w:proofErr w:type="spellEnd"/>
-      <w:r>
-        <w:t xml:space="preserve"> to execute().</w:t>
-      </w:r>
-    </w:p>
-    <w:p>
-      <w:pPr>
-        <w:pStyle w:val="ListParagraph"/>
-        <w:numPr>
-          <w:ilvl w:val="0"/>
-          <w:numId w:val="2"/>
-        </w:numPr>
-      </w:pPr>
-      <w:proofErr w:type="gramStart"/>
-      <w:r>
-        <w:t>Execute(</w:t>
-      </w:r>
-      <w:proofErr w:type="gramEnd"/>
-      <w:r>
-        <w:t xml:space="preserve">) this method is executed multiple times depending upon the batch size, taking the </w:t>
-      </w:r>
-      <w:proofErr w:type="spellStart"/>
-      <w:r>
-        <w:t>sObjects</w:t>
-      </w:r>
-      <w:proofErr w:type="spellEnd"/>
-      <w:r>
-        <w:t xml:space="preserve"> on chunks.</w:t>
-      </w:r>
-    </w:p>
-    <w:p>
-      <w:pPr>
-        <w:pStyle w:val="ListParagraph"/>
-        <w:numPr>
-          <w:ilvl w:val="0"/>
-          <w:numId w:val="2"/>
-        </w:numPr>
-      </w:pPr>
-      <w:proofErr w:type="gramStart"/>
-      <w:r>
-        <w:t>Finish(</w:t>
-      </w:r>
-      <w:proofErr w:type="gramEnd"/>
-      <w:r>
-        <w:t>) is executed once and is used to do post processing implementations like sending email alerts etc.</w:t>
-      </w:r>
-    </w:p>
-    <w:p>
-      <w:r>
-        <w:t xml:space="preserve">So, the batch apex chaining can happen through the </w:t>
-      </w:r>
-      <w:proofErr w:type="gramStart"/>
-      <w:r>
-        <w:t>finish(</w:t>
-      </w:r>
-      <w:proofErr w:type="gramEnd"/>
-      <w:r>
-        <w:t xml:space="preserve">). We can call another batch class from </w:t>
-      </w:r>
-      <w:proofErr w:type="gramStart"/>
-      <w:r>
-        <w:t>finish(</w:t>
-      </w:r>
-      <w:proofErr w:type="gramEnd"/>
-      <w:r>
-        <w:t xml:space="preserve">) method. </w:t>
-      </w:r>
-      <w:r>
-        <w:rPr>
-          <w:highlight w:val="yellow"/>
-        </w:rPr>
-        <w:t>Important point</w:t>
-      </w:r>
-      <w:r>
-        <w:t xml:space="preserve"> </w:t>
-      </w:r>
-      <w:r>
-        <w:rPr>
-          <w:highlight w:val="yellow"/>
-        </w:rPr>
-        <w:t xml:space="preserve">to remember here is that we can have 5 jobs </w:t>
-      </w:r>
-      <w:r>
-        <w:rPr>
-          <w:highlight w:val="yellow"/>
-        </w:rPr>
-        <w:t xml:space="preserve">running concurrently. </w:t>
-      </w:r>
-      <w:proofErr w:type="gramStart"/>
-      <w:r>
-        <w:rPr>
-          <w:highlight w:val="yellow"/>
-        </w:rPr>
-        <w:t>So</w:t>
-      </w:r>
-      <w:proofErr w:type="gramEnd"/>
-      <w:r>
-        <w:rPr>
-          <w:highlight w:val="yellow"/>
-        </w:rPr>
-        <w:t xml:space="preserve"> the only 5 jobs can be chained</w:t>
-      </w:r>
-      <w:r>
-        <w:t>.</w:t>
-      </w:r>
-      <w:r>
-        <w:t xml:space="preserve"> </w:t>
-      </w:r>
-      <w:r>
-        <w:rPr>
-          <w:b/>
-          <w:bCs/>
-        </w:rPr>
-        <w:t>Ex:</w:t>
-      </w:r>
-    </w:p>
-    <w:p>
-      <w:r>
-        <w:t xml:space="preserve">Public void </w:t>
-      </w:r>
-      <w:proofErr w:type="gramStart"/>
-      <w:r>
-        <w:t>finish(</w:t>
-      </w:r>
-      <w:proofErr w:type="spellStart"/>
-      <w:proofErr w:type="gramEnd"/>
-      <w:r>
-        <w:t>Database.BatchableContext</w:t>
-      </w:r>
-      <w:proofErr w:type="spellEnd"/>
-      <w:r>
-        <w:t xml:space="preserve"> </w:t>
-      </w:r>
-      <w:proofErr w:type="spellStart"/>
-      <w:r>
-        <w:t>bc</w:t>
-      </w:r>
-      <w:proofErr w:type="spellEnd"/>
-      <w:r>
-        <w:t>) {</w:t>
-      </w:r>
-    </w:p>
-    <w:p>
-      <w:r>
-        <w:t xml:space="preserve">Id </w:t>
-      </w:r>
-      <w:proofErr w:type="spellStart"/>
-      <w:r>
-        <w:t>firstBatchId</w:t>
-      </w:r>
-      <w:proofErr w:type="spellEnd"/>
-      <w:r>
-        <w:t xml:space="preserve"> = </w:t>
-      </w:r>
-      <w:proofErr w:type="spellStart"/>
-      <w:proofErr w:type="gramStart"/>
-      <w:r>
-        <w:t>bc.getJobId</w:t>
-      </w:r>
-      <w:proofErr w:type="spellEnd"/>
-      <w:proofErr w:type="gramEnd"/>
-      <w:r>
-        <w:t>();</w:t>
-      </w:r>
-      <w:r>
-        <w:tab/>
       </w:r>
     </w:p>
     <w:p>
       <w:r>
         <w:t xml:space="preserve">Id job2Id = </w:t>
       </w:r>
-      <w:proofErr w:type="spellStart"/>
-      <w:r>
-        <w:t>Database.executeBatch</w:t>
-      </w:r>
-      <w:proofErr w:type="spellEnd"/>
-      <w:r>
-        <w:t xml:space="preserve">(new </w:t>
-      </w:r>
-      <w:proofErr w:type="spellStart"/>
-      <w:proofErr w:type="gramStart"/>
-      <w:r>
-        <w:t>otherBatchJob</w:t>
-      </w:r>
-      <w:proofErr w:type="spellEnd"/>
-      <w:r>
-        <w:t>(</w:t>
-      </w:r>
-      <w:proofErr w:type="gramEnd"/>
-      <w:r>
-        <w:t>), 200);</w:t>
+      <w:r>
+        <w:t>Database.executeBatch(new otherBatchJob(), 200);</w:t>
       </w:r>
     </w:p>
     <w:p>
@@ -2590,23 +2005,7 @@
           <w:b/>
           <w:bCs/>
         </w:rPr>
-        <w:t xml:space="preserve">such that </w:t>
-      </w:r>
-      <w:proofErr w:type="spellStart"/>
-      <w:r>
-        <w:rPr>
-          <w:b/>
-          <w:bCs/>
-        </w:rPr>
-        <w:t>LeadSource</w:t>
-      </w:r>
-      <w:proofErr w:type="spellEnd"/>
-      <w:r>
-        <w:rPr>
-          <w:b/>
-          <w:bCs/>
-        </w:rPr>
-        <w:t>__c should be either Web or Email or Walk-In</w:t>
+        <w:t>such that LeadSource__c should be either Web or Email or Walk-In</w:t>
       </w:r>
       <w:r>
         <w:rPr>
@@ -2627,14 +2026,12 @@
       <w:r>
         <w:t xml:space="preserve"> </w:t>
       </w:r>
-      <w:proofErr w:type="gramStart"/>
       <w:r>
         <w:t xml:space="preserve">NOT( </w:t>
       </w:r>
       <w:r>
         <w:t>OR</w:t>
       </w:r>
-      <w:proofErr w:type="gramEnd"/>
       <w:r>
         <w:t xml:space="preserve">( </w:t>
       </w:r>
@@ -2643,54 +2040,24 @@
       <w:pPr>
         <w:ind w:firstLine="720"/>
       </w:pPr>
-      <w:proofErr w:type="gramStart"/>
-      <w:r>
-        <w:t>ISPICKVAL(</w:t>
-      </w:r>
-      <w:proofErr w:type="spellStart"/>
-      <w:proofErr w:type="gramEnd"/>
-      <w:r>
-        <w:t>LeadSource</w:t>
-      </w:r>
-      <w:proofErr w:type="spellEnd"/>
-      <w:r>
-        <w:t xml:space="preserve">__c, ‘Web’), </w:t>
+      <w:r>
+        <w:t xml:space="preserve">ISPICKVAL(LeadSource__c, ‘Web’), </w:t>
       </w:r>
     </w:p>
     <w:p>
       <w:pPr>
         <w:ind w:firstLine="720"/>
       </w:pPr>
-      <w:proofErr w:type="gramStart"/>
-      <w:r>
-        <w:t>ISPICKVAL(</w:t>
-      </w:r>
-      <w:proofErr w:type="spellStart"/>
-      <w:proofErr w:type="gramEnd"/>
-      <w:r>
-        <w:t>LeadSource</w:t>
-      </w:r>
-      <w:proofErr w:type="spellEnd"/>
-      <w:r>
-        <w:t xml:space="preserve">__c, ‘Email’), </w:t>
+      <w:r>
+        <w:t xml:space="preserve">ISPICKVAL(LeadSource__c, ‘Email’), </w:t>
       </w:r>
     </w:p>
     <w:p>
       <w:pPr>
         <w:ind w:firstLine="720"/>
       </w:pPr>
-      <w:proofErr w:type="gramStart"/>
-      <w:r>
-        <w:t>ISPICKVAL(</w:t>
-      </w:r>
-      <w:proofErr w:type="spellStart"/>
-      <w:proofErr w:type="gramEnd"/>
-      <w:r>
-        <w:t>LeadSource</w:t>
-      </w:r>
-      <w:proofErr w:type="spellEnd"/>
-      <w:r>
-        <w:t>__c, ‘Walk-In’)</w:t>
+      <w:r>
+        <w:t>ISPICKVAL(LeadSource__c, ‘Walk-In’)</w:t>
       </w:r>
     </w:p>
     <w:p>
@@ -2754,49 +2121,23 @@
         </w:rPr>
         <w:t xml:space="preserve"> </w:t>
       </w:r>
-      <w:proofErr w:type="gramStart"/>
       <w:r>
         <w:t>OR(</w:t>
       </w:r>
-      <w:proofErr w:type="gramEnd"/>
-    </w:p>
-    <w:p>
-      <w:r>
-        <w:t xml:space="preserve">     </w:t>
-      </w:r>
-      <w:proofErr w:type="gramStart"/>
-      <w:r>
-        <w:t>ISPICKVAL(</w:t>
-      </w:r>
-      <w:proofErr w:type="gramEnd"/>
-      <w:r>
-        <w:t>Ownership, ‘Public’),</w:t>
-      </w:r>
-    </w:p>
-    <w:p>
-      <w:r>
-        <w:t xml:space="preserve">     </w:t>
-      </w:r>
-      <w:proofErr w:type="gramStart"/>
-      <w:r>
-        <w:t>ISPICKVAL(</w:t>
-      </w:r>
-      <w:proofErr w:type="gramEnd"/>
-      <w:r>
-        <w:t>Ownership, ‘Private’),</w:t>
-      </w:r>
-    </w:p>
-    <w:p>
-      <w:r>
-        <w:t xml:space="preserve">     </w:t>
-      </w:r>
-      <w:proofErr w:type="gramStart"/>
-      <w:r>
-        <w:t>ISPICKVAL(</w:t>
-      </w:r>
-      <w:proofErr w:type="gramEnd"/>
-      <w:r>
-        <w:t>Ownership, ‘’)</w:t>
+    </w:p>
+    <w:p>
+      <w:r>
+        <w:t xml:space="preserve">     ISPICKVAL(Ownership, ‘Public’),</w:t>
+      </w:r>
+    </w:p>
+    <w:p>
+      <w:r>
+        <w:t xml:space="preserve">     ISPICKVAL(Ownership, ‘Private’),</w:t>
+      </w:r>
+    </w:p>
+    <w:p>
+      <w:r>
+        <w:t xml:space="preserve">     ISPICKVAL(Ownership, ‘’)</w:t>
       </w:r>
     </w:p>
     <w:p>
@@ -2849,177 +2190,145 @@
         <w:t>A:</w:t>
       </w:r>
       <w:r>
+        <w:t xml:space="preserve"> WSDL(Web Service Description Language) file is provided by Salesforce. It is a XML document which contains a standardized description on how to communicate using a web service</w:t>
+      </w:r>
+      <w:r>
+        <w:t>.</w:t>
+      </w:r>
+    </w:p>
+    <w:p>
+      <w:r>
+        <w:t>WSDL is used by developers to aid in the creation of Salesforce Integration.</w:t>
+      </w:r>
+    </w:p>
+    <w:p>
+      <w:r>
+        <w:rPr>
+          <w:highlight w:val="yellow"/>
+        </w:rPr>
+        <w:t>Enterprise WSDL</w:t>
+      </w:r>
+    </w:p>
+    <w:p>
+      <w:pPr>
+        <w:pStyle w:val="ListParagraph"/>
+        <w:numPr>
+          <w:ilvl w:val="0"/>
+          <w:numId w:val="7"/>
+        </w:numPr>
+      </w:pPr>
+      <w:r>
+        <w:t>It is strongly typed.</w:t>
+      </w:r>
+    </w:p>
+    <w:p>
+      <w:pPr>
+        <w:pStyle w:val="ListParagraph"/>
+        <w:numPr>
+          <w:ilvl w:val="0"/>
+          <w:numId w:val="7"/>
+        </w:numPr>
+      </w:pPr>
+      <w:r>
+        <w:t>This file is bound/tied to a specific configuration of Salesforce</w:t>
+      </w:r>
+      <w:r>
+        <w:t>. Meaning every org has its own Enterprise WSDL.</w:t>
+      </w:r>
+    </w:p>
+    <w:p>
+      <w:pPr>
+        <w:pStyle w:val="ListParagraph"/>
+        <w:numPr>
+          <w:ilvl w:val="0"/>
+          <w:numId w:val="7"/>
+        </w:numPr>
+      </w:pPr>
+      <w:r>
+        <w:t>The Enterprise WSDL changes if modifications are made in the org’s Configuration.</w:t>
+      </w:r>
+    </w:p>
+    <w:p>
+      <w:r>
+        <w:rPr>
+          <w:highlight w:val="yellow"/>
+        </w:rPr>
+        <w:t>Partner WSDL</w:t>
+      </w:r>
+    </w:p>
+    <w:p>
+      <w:pPr>
+        <w:pStyle w:val="ListParagraph"/>
+        <w:numPr>
+          <w:ilvl w:val="0"/>
+          <w:numId w:val="8"/>
+        </w:numPr>
+      </w:pPr>
+      <w:r>
+        <w:t>It is loosely typed.</w:t>
+      </w:r>
+    </w:p>
+    <w:p>
+      <w:pPr>
+        <w:pStyle w:val="ListParagraph"/>
+        <w:numPr>
+          <w:ilvl w:val="0"/>
+          <w:numId w:val="8"/>
+        </w:numPr>
+      </w:pPr>
+      <w:r>
+        <w:t>Partner WSDL can be used to reflect against any Salesforce’s org configuration.</w:t>
+      </w:r>
+    </w:p>
+    <w:p>
+      <w:pPr>
+        <w:pStyle w:val="ListParagraph"/>
+        <w:numPr>
+          <w:ilvl w:val="0"/>
+          <w:numId w:val="8"/>
+        </w:numPr>
+      </w:pPr>
+      <w:r>
+        <w:t>It is static. Meaning it does not change if the modifications are made to an salesforce’s org configuration.</w:t>
+      </w:r>
+    </w:p>
+    <w:p>
+      <w:pPr>
+        <w:rPr>
+          <w:b/>
+          <w:bCs/>
+        </w:rPr>
+      </w:pPr>
+      <w:r>
+        <w:rPr>
+          <w:b/>
+          <w:bCs/>
+        </w:rPr>
+        <w:t>Q: Can we perform DML operation in Constructor?</w:t>
+      </w:r>
+    </w:p>
+    <w:p>
+      <w:r>
+        <w:rPr>
+          <w:b/>
+          <w:bCs/>
+        </w:rPr>
+        <w:t>A:</w:t>
+      </w:r>
+      <w:r>
         <w:t xml:space="preserve"> </w:t>
       </w:r>
-      <w:proofErr w:type="gramStart"/>
-      <w:r>
-        <w:t>WSDL(</w:t>
-      </w:r>
-      <w:proofErr w:type="gramEnd"/>
-      <w:r>
-        <w:t xml:space="preserve">Web Service Description Language) file is provided by Salesforce. It is </w:t>
-      </w:r>
-      <w:proofErr w:type="gramStart"/>
-      <w:r>
-        <w:t>a</w:t>
-      </w:r>
-      <w:proofErr w:type="gramEnd"/>
-      <w:r>
-        <w:t xml:space="preserve"> XML document which contains a standardized description on how to communicate using a web service</w:t>
-      </w:r>
-      <w:r>
-        <w:t>.</w:t>
-      </w:r>
-    </w:p>
-    <w:p>
-      <w:r>
-        <w:t>WSDL is used by developers to aid in the creation of Salesforce Integration.</w:t>
-      </w:r>
-    </w:p>
-    <w:p>
-      <w:r>
-        <w:rPr>
-          <w:highlight w:val="yellow"/>
-        </w:rPr>
-        <w:t>Enterprise WSDL</w:t>
-      </w:r>
-    </w:p>
-    <w:p>
-      <w:pPr>
-        <w:pStyle w:val="ListParagraph"/>
-        <w:numPr>
-          <w:ilvl w:val="0"/>
-          <w:numId w:val="7"/>
-        </w:numPr>
-      </w:pPr>
-      <w:r>
-        <w:t>It is strongly typed.</w:t>
-      </w:r>
-    </w:p>
-    <w:p>
-      <w:pPr>
-        <w:pStyle w:val="ListParagraph"/>
-        <w:numPr>
-          <w:ilvl w:val="0"/>
-          <w:numId w:val="7"/>
-        </w:numPr>
-      </w:pPr>
-      <w:r>
-        <w:t>This file is bound/tied to a specific configuration of Salesforce</w:t>
-      </w:r>
-      <w:r>
-        <w:t>. Meaning every org has its own Enterprise WSDL.</w:t>
-      </w:r>
-    </w:p>
-    <w:p>
-      <w:pPr>
-        <w:pStyle w:val="ListParagraph"/>
-        <w:numPr>
-          <w:ilvl w:val="0"/>
-          <w:numId w:val="7"/>
-        </w:numPr>
-      </w:pPr>
-      <w:r>
-        <w:t>The Enterprise WSDL changes if modifications are made in the org’s Configuration.</w:t>
-      </w:r>
-    </w:p>
-    <w:p>
-      <w:r>
-        <w:rPr>
-          <w:highlight w:val="yellow"/>
-        </w:rPr>
-        <w:t>Partner WSDL</w:t>
-      </w:r>
-    </w:p>
-    <w:p>
-      <w:pPr>
-        <w:pStyle w:val="ListParagraph"/>
-        <w:numPr>
-          <w:ilvl w:val="0"/>
-          <w:numId w:val="8"/>
-        </w:numPr>
-      </w:pPr>
-      <w:r>
-        <w:t>It is loosely typed.</w:t>
-      </w:r>
-    </w:p>
-    <w:p>
-      <w:pPr>
-        <w:pStyle w:val="ListParagraph"/>
-        <w:numPr>
-          <w:ilvl w:val="0"/>
-          <w:numId w:val="8"/>
-        </w:numPr>
-      </w:pPr>
-      <w:r>
-        <w:t>Partner WSDL can be used to reflect against any Salesforce’s org configuration.</w:t>
-      </w:r>
-    </w:p>
-    <w:p>
-      <w:pPr>
-        <w:pStyle w:val="ListParagraph"/>
-        <w:numPr>
-          <w:ilvl w:val="0"/>
-          <w:numId w:val="8"/>
-        </w:numPr>
-      </w:pPr>
-      <w:r>
-        <w:t xml:space="preserve">It is static. Meaning it does not change if the modifications are made to </w:t>
-      </w:r>
-      <w:proofErr w:type="gramStart"/>
-      <w:r>
-        <w:t>an</w:t>
-      </w:r>
-      <w:proofErr w:type="gramEnd"/>
-      <w:r>
-        <w:t xml:space="preserve"> salesforce’s org configuration.</w:t>
-      </w:r>
-    </w:p>
-    <w:p>
-      <w:pPr>
-        <w:rPr>
-          <w:b/>
-          <w:bCs/>
-        </w:rPr>
-      </w:pPr>
-      <w:r>
-        <w:rPr>
-          <w:b/>
-          <w:bCs/>
-        </w:rPr>
-        <w:t>Q: Can we perform DML operation in Constructor?</w:t>
-      </w:r>
-    </w:p>
-    <w:p>
-      <w:r>
-        <w:rPr>
-          <w:b/>
-          <w:bCs/>
-        </w:rPr>
-        <w:t>A:</w:t>
+      <w:r>
+        <w:t xml:space="preserve">DML operation is not allowed in the constructor of Apex class. A constructor is mainly used to initialization of variables. Salesforce has blocked this due to security issues. </w:t>
+      </w:r>
+      <w:r>
+        <w:t>Whenever we go for a DML operation in the constructor it restricts us in Salesforce.</w:t>
       </w:r>
       <w:r>
         <w:t xml:space="preserve"> </w:t>
       </w:r>
       <w:r>
-        <w:t xml:space="preserve">DML operation is not allowed in the constructor of Apex class. A constructor is mainly used to initialization of variables. Salesforce has blocked this due to security issues. </w:t>
-      </w:r>
-      <w:r>
-        <w:t>Whenever we go for a DML operation in the constructor it restricts us in Salesforce.</w:t>
-      </w:r>
-      <w:r>
-        <w:t xml:space="preserve"> </w:t>
-      </w:r>
-      <w:r>
-        <w:t xml:space="preserve">Whenever we trying to perform any DML operations at the time of initial page load we will be ending up with an error called </w:t>
-      </w:r>
-      <w:proofErr w:type="spellStart"/>
-      <w:r>
-        <w:t>System.LimitException</w:t>
-      </w:r>
-      <w:proofErr w:type="spellEnd"/>
-      <w:r>
-        <w:t>: DML currently not allowed.</w:t>
+        <w:t>Whenever we trying to perform any DML operations at the time of initial page load we will be ending up with an error called System.LimitException: DML currently not allowed.</w:t>
       </w:r>
     </w:p>
     <w:p>
@@ -3068,15 +2377,7 @@
     <w:p>
       <w:r>
         <w:lastRenderedPageBreak/>
-        <w:t xml:space="preserve">After that, create Sharing rule and use the </w:t>
-      </w:r>
-      <w:proofErr w:type="gramStart"/>
-      <w:r>
-        <w:t>criteria based</w:t>
-      </w:r>
-      <w:proofErr w:type="gramEnd"/>
-      <w:r>
-        <w:t xml:space="preserve"> rule on Record type values and then finally add public groups, users, roles to whom you need to provide the Access.</w:t>
+        <w:t>After that, create Sharing rule and use the criteria based rule on Record type values and then finally add public groups, users, roles to whom you need to provide the Access.</w:t>
       </w:r>
     </w:p>
     <w:p>
@@ -3753,23 +3054,7 @@
           <w:b/>
           <w:bCs/>
         </w:rPr>
-        <w:t xml:space="preserve">Q: What happens if we change the rule criteria of </w:t>
-      </w:r>
-      <w:proofErr w:type="gramStart"/>
-      <w:r>
-        <w:rPr>
-          <w:b/>
-          <w:bCs/>
-        </w:rPr>
-        <w:t>time based</w:t>
-      </w:r>
-      <w:proofErr w:type="gramEnd"/>
-      <w:r>
-        <w:rPr>
-          <w:b/>
-          <w:bCs/>
-        </w:rPr>
-        <w:t xml:space="preserve"> workflow and updated rule don’t match the criteria?</w:t>
+        <w:t>Q: What happens if we change the rule criteria of time based workflow and updated rule don’t match the criteria?</w:t>
       </w:r>
     </w:p>
     <w:p>
@@ -3801,17 +3086,24 @@
           <w:bCs/>
         </w:rPr>
         <w:lastRenderedPageBreak/>
-        <w:t xml:space="preserve">Q: Change set </w:t>
-      </w:r>
-      <w:proofErr w:type="spellStart"/>
-      <w:r>
-        <w:rPr>
-          <w:b/>
-          <w:bCs/>
-        </w:rPr>
-        <w:t>deployement</w:t>
-      </w:r>
-      <w:proofErr w:type="spellEnd"/>
+        <w:t>Q: Change set deployement deMerits</w:t>
+      </w:r>
+      <w:r>
+        <w:rPr>
+          <w:b/>
+          <w:bCs/>
+        </w:rPr>
+        <w:t>?</w:t>
+      </w:r>
+    </w:p>
+    <w:p>
+      <w:r>
+        <w:rPr>
+          <w:b/>
+          <w:bCs/>
+        </w:rPr>
+        <w:t>A:</w:t>
+      </w:r>
       <w:r>
         <w:rPr>
           <w:b/>
@@ -3819,24 +3111,117 @@
         </w:rPr>
         <w:t xml:space="preserve"> </w:t>
       </w:r>
-      <w:proofErr w:type="spellStart"/>
-      <w:r>
-        <w:rPr>
-          <w:b/>
-          <w:bCs/>
-        </w:rPr>
-        <w:t>deMerits</w:t>
-      </w:r>
-      <w:proofErr w:type="spellEnd"/>
-      <w:r>
-        <w:rPr>
-          <w:b/>
-          <w:bCs/>
-        </w:rPr>
-        <w:t>?</w:t>
-      </w:r>
-    </w:p>
-    <w:p>
+      <w:r>
+        <w:t>We cannot deploy profiles.</w:t>
+      </w:r>
+    </w:p>
+    <w:p>
+      <w:r>
+        <w:t>We cannot roll back destructive changes.</w:t>
+      </w:r>
+    </w:p>
+    <w:p>
+      <w:r>
+        <w:t>Destructive changes are those which are not required or which are causing some errors in SIT or UAT.</w:t>
+      </w:r>
+    </w:p>
+    <w:p/>
+    <w:p>
+      <w:pPr>
+        <w:rPr>
+          <w:b/>
+          <w:bCs/>
+        </w:rPr>
+      </w:pPr>
+      <w:r>
+        <w:rPr>
+          <w:b/>
+          <w:bCs/>
+        </w:rPr>
+        <w:t>Q: What is the use of Datab</w:t>
+      </w:r>
+      <w:r>
+        <w:rPr>
+          <w:b/>
+          <w:bCs/>
+        </w:rPr>
+        <w:t>a</w:t>
+      </w:r>
+      <w:r>
+        <w:rPr>
+          <w:b/>
+          <w:bCs/>
+        </w:rPr>
+        <w:t>se.Stateful Interface?</w:t>
+      </w:r>
+    </w:p>
+    <w:p>
+      <w:r>
+        <w:rPr>
+          <w:b/>
+          <w:bCs/>
+        </w:rPr>
+        <w:t xml:space="preserve">A: </w:t>
+      </w:r>
+      <w:r>
+        <w:t>We know that in a Batch Apex each batch is considered as a discrete transaction. So, the class variables loose there state after each batch is processed. So, in order to maintain the state of the class Variables and to create a link b/w the batches we use Database.Stateful.</w:t>
+      </w:r>
+    </w:p>
+    <w:p>
+      <w:r>
+        <w:t>Ex: You want to count the number of records updated via Batch apex, use a instance(class) variable and increment its value in execute().</w:t>
+      </w:r>
+    </w:p>
+    <w:p/>
+    <w:p>
+      <w:pPr>
+        <w:rPr>
+          <w:b/>
+          <w:bCs/>
+        </w:rPr>
+      </w:pPr>
+      <w:r>
+        <w:rPr>
+          <w:b/>
+          <w:bCs/>
+        </w:rPr>
+        <w:t>Q: How to create LWC dynamically?</w:t>
+      </w:r>
+    </w:p>
+    <w:p>
+      <w:r>
+        <w:rPr>
+          <w:b/>
+          <w:bCs/>
+        </w:rPr>
+        <w:t xml:space="preserve">A: </w:t>
+      </w:r>
+      <w:r>
+        <w:t>We cannot create LWC Dynamically, but a workaround for it will be using render() lifecycle hook to create a template in that.</w:t>
+      </w:r>
+    </w:p>
+    <w:p>
+      <w:pPr>
+        <w:rPr>
+          <w:b/>
+          <w:bCs/>
+        </w:rPr>
+      </w:pPr>
+      <w:r>
+        <w:rPr>
+          <w:b/>
+          <w:bCs/>
+        </w:rPr>
+        <w:t>Q: Advantage of Queueable over Future Method?</w:t>
+      </w:r>
+    </w:p>
+    <w:p>
+      <w:pPr>
+        <w:rPr>
+          <w:b/>
+          <w:bCs/>
+        </w:rPr>
+      </w:pPr>
       <w:r>
         <w:rPr>
           <w:b/>
@@ -3852,63 +3237,62 @@
         <w:t xml:space="preserve"> </w:t>
       </w:r>
       <w:r>
-        <w:t>We cannot deploy profiles.</w:t>
-      </w:r>
-    </w:p>
-    <w:p>
-      <w:r>
-        <w:t>We cannot roll back destructive changes.</w:t>
-      </w:r>
-    </w:p>
-    <w:p>
-      <w:r>
-        <w:t>Destructive changes are those which are not required or which are causing some errors in SIT or UAT.</w:t>
-      </w:r>
-    </w:p>
-    <w:p/>
-    <w:p>
-      <w:pPr>
-        <w:rPr>
-          <w:b/>
-          <w:bCs/>
-        </w:rPr>
-      </w:pPr>
-      <w:r>
-        <w:rPr>
-          <w:b/>
-          <w:bCs/>
-        </w:rPr>
-        <w:t xml:space="preserve">Q: What is the use of </w:t>
-      </w:r>
-      <w:proofErr w:type="spellStart"/>
-      <w:r>
-        <w:rPr>
-          <w:b/>
-          <w:bCs/>
-        </w:rPr>
-        <w:t>Datab</w:t>
-      </w:r>
-      <w:r>
-        <w:rPr>
-          <w:b/>
-          <w:bCs/>
-        </w:rPr>
-        <w:t>a</w:t>
-      </w:r>
-      <w:r>
-        <w:rPr>
-          <w:b/>
-          <w:bCs/>
-        </w:rPr>
-        <w:t>se.Stateful</w:t>
-      </w:r>
-      <w:proofErr w:type="spellEnd"/>
-      <w:r>
-        <w:rPr>
-          <w:b/>
-          <w:bCs/>
-        </w:rPr>
-        <w:t xml:space="preserve"> Interface?</w:t>
+        <w:rPr>
+          <w:b/>
+          <w:bCs/>
+        </w:rPr>
+        <w:t xml:space="preserve"> </w:t>
+      </w:r>
+    </w:p>
+    <w:p>
+      <w:pPr>
+        <w:pStyle w:val="ListParagraph"/>
+        <w:numPr>
+          <w:ilvl w:val="0"/>
+          <w:numId w:val="14"/>
+        </w:numPr>
+      </w:pPr>
+      <w:r>
+        <w:t xml:space="preserve"> Chaining is not possible in Future but Queueable we do chaining.</w:t>
+      </w:r>
+    </w:p>
+    <w:p>
+      <w:pPr>
+        <w:pStyle w:val="ListParagraph"/>
+        <w:numPr>
+          <w:ilvl w:val="0"/>
+          <w:numId w:val="14"/>
+        </w:numPr>
+      </w:pPr>
+      <w:r>
+        <w:t>We cannot monitor Future Methods, but we can monitor Queueable methods from Apex Jobs page in Ui. Also, we have a jobId in Queueable which is not present in Future.</w:t>
+      </w:r>
+    </w:p>
+    <w:p>
+      <w:pPr>
+        <w:pStyle w:val="ListParagraph"/>
+        <w:numPr>
+          <w:ilvl w:val="0"/>
+          <w:numId w:val="14"/>
+        </w:numPr>
+      </w:pPr>
+      <w:r>
+        <w:t>We cannot pass sObjects in Future as parameters, but in Queueable we can do that.</w:t>
+      </w:r>
+    </w:p>
+    <w:p>
+      <w:pPr>
+        <w:rPr>
+          <w:b/>
+          <w:bCs/>
+        </w:rPr>
+      </w:pPr>
+      <w:r>
+        <w:rPr>
+          <w:b/>
+          <w:bCs/>
+        </w:rPr>
+        <w:t>Q: How many callouts we can make from Batch Apex, and how many callouts we can make from simple apex?</w:t>
       </w:r>
     </w:p>
     <w:p>
@@ -3920,52 +3304,22 @@
         <w:t xml:space="preserve">A: </w:t>
       </w:r>
       <w:r>
-        <w:t xml:space="preserve">We know that in a Batch Apex each batch is considered as a discrete transaction. So, the class variables loose </w:t>
-      </w:r>
-      <w:proofErr w:type="gramStart"/>
-      <w:r>
-        <w:t>there</w:t>
-      </w:r>
-      <w:proofErr w:type="gramEnd"/>
-      <w:r>
-        <w:t xml:space="preserve"> state after each batch is processed. So, in order to maintain the state of the class Variables and to create a link b/w the batches we use </w:t>
-      </w:r>
-      <w:proofErr w:type="spellStart"/>
-      <w:r>
-        <w:t>Database.Stateful</w:t>
-      </w:r>
-      <w:proofErr w:type="spellEnd"/>
-      <w:r>
-        <w:t>.</w:t>
-      </w:r>
-    </w:p>
-    <w:p>
-      <w:r>
-        <w:t xml:space="preserve">Ex: You want to count the number of records updated via Batch apex, use a instance(class) variable and increment its value in </w:t>
-      </w:r>
-      <w:proofErr w:type="gramStart"/>
-      <w:r>
-        <w:t>execute(</w:t>
-      </w:r>
-      <w:proofErr w:type="gramEnd"/>
-      <w:r>
-        <w:t>).</w:t>
-      </w:r>
-    </w:p>
-    <w:p/>
-    <w:p>
-      <w:pPr>
-        <w:rPr>
-          <w:b/>
-          <w:bCs/>
-        </w:rPr>
-      </w:pPr>
-      <w:r>
-        <w:rPr>
-          <w:b/>
-          <w:bCs/>
-        </w:rPr>
-        <w:t>Q: How to create LWC dynamically?</w:t>
+        <w:t>From batch apex, we can make 100 callouts for each batch. In simple apex, we can make overall 100 callouts.</w:t>
+      </w:r>
+    </w:p>
+    <w:p>
+      <w:pPr>
+        <w:rPr>
+          <w:b/>
+          <w:bCs/>
+        </w:rPr>
+      </w:pPr>
+      <w:r>
+        <w:rPr>
+          <w:b/>
+          <w:bCs/>
+        </w:rPr>
+        <w:t>Q: How to differentiate whether an API is SOAP or REST?</w:t>
       </w:r>
     </w:p>
     <w:p>
@@ -3977,189 +3331,7 @@
         <w:t xml:space="preserve">A: </w:t>
       </w:r>
       <w:r>
-        <w:t xml:space="preserve">We cannot create LWC Dynamically, but a workaround for it will be using </w:t>
-      </w:r>
-      <w:proofErr w:type="gramStart"/>
-      <w:r>
-        <w:t>render(</w:t>
-      </w:r>
-      <w:proofErr w:type="gramEnd"/>
-      <w:r>
-        <w:t>) lifecycle hook to create a template in that.</w:t>
-      </w:r>
-    </w:p>
-    <w:p>
-      <w:pPr>
-        <w:rPr>
-          <w:b/>
-          <w:bCs/>
-        </w:rPr>
-      </w:pPr>
-      <w:r>
-        <w:rPr>
-          <w:b/>
-          <w:bCs/>
-        </w:rPr>
-        <w:t>Q: Advantage of Queueable over Future Method?</w:t>
-      </w:r>
-    </w:p>
-    <w:p>
-      <w:pPr>
-        <w:rPr>
-          <w:b/>
-          <w:bCs/>
-        </w:rPr>
-      </w:pPr>
-      <w:r>
-        <w:rPr>
-          <w:b/>
-          <w:bCs/>
-        </w:rPr>
-        <w:t>A:</w:t>
-      </w:r>
-      <w:r>
-        <w:rPr>
-          <w:b/>
-          <w:bCs/>
-        </w:rPr>
-        <w:t xml:space="preserve"> </w:t>
-      </w:r>
-      <w:r>
-        <w:rPr>
-          <w:b/>
-          <w:bCs/>
-        </w:rPr>
-        <w:t xml:space="preserve"> </w:t>
-      </w:r>
-    </w:p>
-    <w:p>
-      <w:pPr>
-        <w:pStyle w:val="ListParagraph"/>
-        <w:numPr>
-          <w:ilvl w:val="0"/>
-          <w:numId w:val="14"/>
-        </w:numPr>
-      </w:pPr>
-      <w:r>
-        <w:t xml:space="preserve"> Chaining is not possible in Future but Queueable we do </w:t>
-      </w:r>
-      <w:proofErr w:type="gramStart"/>
-      <w:r>
-        <w:t>chaining</w:t>
-      </w:r>
-      <w:proofErr w:type="gramEnd"/>
-      <w:r>
-        <w:t>.</w:t>
-      </w:r>
-    </w:p>
-    <w:p>
-      <w:pPr>
-        <w:pStyle w:val="ListParagraph"/>
-        <w:numPr>
-          <w:ilvl w:val="0"/>
-          <w:numId w:val="14"/>
-        </w:numPr>
-      </w:pPr>
-      <w:r>
-        <w:t xml:space="preserve">We cannot monitor Future Methods, but we can monitor Queueable methods from Apex Jobs page in Ui. Also, we have a </w:t>
-      </w:r>
-      <w:proofErr w:type="spellStart"/>
-      <w:r>
-        <w:t>jobId</w:t>
-      </w:r>
-      <w:proofErr w:type="spellEnd"/>
-      <w:r>
-        <w:t xml:space="preserve"> in Queueable which is not present in Future.</w:t>
-      </w:r>
-    </w:p>
-    <w:p>
-      <w:pPr>
-        <w:pStyle w:val="ListParagraph"/>
-        <w:numPr>
-          <w:ilvl w:val="0"/>
-          <w:numId w:val="14"/>
-        </w:numPr>
-      </w:pPr>
-      <w:r>
-        <w:t xml:space="preserve">We cannot pass </w:t>
-      </w:r>
-      <w:proofErr w:type="spellStart"/>
-      <w:r>
-        <w:t>sObjects</w:t>
-      </w:r>
-      <w:proofErr w:type="spellEnd"/>
-      <w:r>
-        <w:t xml:space="preserve"> in Future as parameters, but in Queueable we can do that.</w:t>
-      </w:r>
-    </w:p>
-    <w:p>
-      <w:pPr>
-        <w:rPr>
-          <w:b/>
-          <w:bCs/>
-        </w:rPr>
-      </w:pPr>
-      <w:r>
-        <w:rPr>
-          <w:b/>
-          <w:bCs/>
-        </w:rPr>
-        <w:t>Q: How many callouts we can make from Batch Apex, and how many callouts we can make from simple apex?</w:t>
-      </w:r>
-    </w:p>
-    <w:p>
-      <w:r>
-        <w:rPr>
-          <w:b/>
-          <w:bCs/>
-        </w:rPr>
-        <w:t xml:space="preserve">A: </w:t>
-      </w:r>
-      <w:r>
-        <w:t>From batch apex, we can make 100 callouts for each batch. In simple apex, we can make overall 100 callouts.</w:t>
-      </w:r>
-    </w:p>
-    <w:p>
-      <w:pPr>
-        <w:rPr>
-          <w:b/>
-          <w:bCs/>
-        </w:rPr>
-      </w:pPr>
-      <w:r>
-        <w:rPr>
-          <w:b/>
-          <w:bCs/>
-        </w:rPr>
-        <w:t>Q: How to differentiate whether an API is SOAP or REST?</w:t>
-      </w:r>
-    </w:p>
-    <w:p>
-      <w:r>
-        <w:rPr>
-          <w:b/>
-          <w:bCs/>
-        </w:rPr>
-        <w:t xml:space="preserve">A: </w:t>
-      </w:r>
-      <w:r>
-        <w:t xml:space="preserve">If the API is accepting the response in any </w:t>
-      </w:r>
-      <w:proofErr w:type="gramStart"/>
-      <w:r>
-        <w:t>format</w:t>
-      </w:r>
-      <w:proofErr w:type="gramEnd"/>
-      <w:r>
-        <w:t xml:space="preserve"> then it will REST API. And if the API is accepting only XML </w:t>
-      </w:r>
-      <w:proofErr w:type="gramStart"/>
-      <w:r>
-        <w:t>response</w:t>
-      </w:r>
-      <w:proofErr w:type="gramEnd"/>
-      <w:r>
-        <w:t xml:space="preserve"> then it will be a SOAP API.</w:t>
+        <w:t>If the API is accepting the response in any format then it will REST API. And if the API is accepting only XML response then it will be a SOAP API.</w:t>
       </w:r>
     </w:p>
     <w:p>
@@ -4198,60 +3370,23 @@
     </w:p>
     <w:p>
       <w:r>
-        <w:t xml:space="preserve">Named Credentials also include an </w:t>
-      </w:r>
-      <w:proofErr w:type="spellStart"/>
-      <w:r>
-        <w:t>OutboundNetworkConnection</w:t>
-      </w:r>
-      <w:proofErr w:type="spellEnd"/>
-      <w:r>
-        <w:t xml:space="preserve"> field that you can use to route callouts through a private connection. By separating the endpoint URL and authentication from the callout definition, named credentials make callouts easier to maintain. For example, if an endpoint URL changes, you update only the named credential. All callouts that reference the named credential simply continue to work.</w:t>
-      </w:r>
-    </w:p>
-    <w:p>
-      <w:r>
-        <w:t xml:space="preserve">To reference a named credential from a callout definition, use the named credential URL. A named credential URL contains the scheme </w:t>
-      </w:r>
-      <w:proofErr w:type="gramStart"/>
-      <w:r>
-        <w:t>callout:,</w:t>
-      </w:r>
-      <w:proofErr w:type="gramEnd"/>
-      <w:r>
-        <w:t xml:space="preserve"> the name of the named credential, and an optional path. For example: </w:t>
-      </w:r>
-      <w:proofErr w:type="spellStart"/>
-      <w:proofErr w:type="gramStart"/>
-      <w:r>
-        <w:t>callout:My</w:t>
-      </w:r>
-      <w:proofErr w:type="gramEnd"/>
-      <w:r>
-        <w:t>_Named_Credential</w:t>
-      </w:r>
-      <w:proofErr w:type="spellEnd"/>
-      <w:r>
-        <w:t>/</w:t>
-      </w:r>
-      <w:proofErr w:type="spellStart"/>
-      <w:r>
-        <w:t>some_path</w:t>
-      </w:r>
-      <w:proofErr w:type="spellEnd"/>
+        <w:t>Named Credentials also include an OutboundNetworkConnection field that you can use to route callouts through a private connection. By separating the endpoint URL and authentication from the callout definition, named credentials make callouts easier to maintain. For example, if an endpoint URL changes, you update only the named credential. All callouts that reference the named credential simply continue to work.</w:t>
+      </w:r>
+    </w:p>
+    <w:p>
+      <w:r>
+        <w:t>To reference a named credential from a callout definition, use the named credential URL. A named credential URL contains the scheme callout:, the name of the named credential, and an optional path. For example: callout:My_Named_Credential/some_path.</w:t>
+      </w:r>
+    </w:p>
+    <w:p>
+      <w:r>
+        <w:t>If transmitting sensitive information such as healthcare data or credit card data, authenticated Named Credentials are required. Salesforce recommends that Customers consider providing their own Certificates for extra security of sensitive data transmissions</w:t>
+      </w:r>
       <w:r>
         <w:t>.</w:t>
       </w:r>
     </w:p>
     <w:p>
-      <w:r>
-        <w:t>If transmitting sensitive information such as healthcare data or credit card data, authenticated Named Credentials are required. Salesforce recommends that Customers consider providing their own Certificates for extra security of sensitive data transmissions</w:t>
-      </w:r>
-      <w:r>
-        <w:t>.</w:t>
-      </w:r>
-    </w:p>
-    <w:p>
       <w:pPr>
         <w:rPr>
           <w:b/>
@@ -4267,143 +3402,33 @@
       </w:r>
     </w:p>
     <w:p>
-      <w:proofErr w:type="spellStart"/>
-      <w:r>
-        <w:t>HttpRequest</w:t>
-      </w:r>
-      <w:proofErr w:type="spellEnd"/>
-      <w:r>
-        <w:t xml:space="preserve"> </w:t>
-      </w:r>
-      <w:proofErr w:type="spellStart"/>
-      <w:r>
-        <w:t>req</w:t>
-      </w:r>
-      <w:proofErr w:type="spellEnd"/>
-      <w:r>
-        <w:t xml:space="preserve"> = new </w:t>
-      </w:r>
-      <w:proofErr w:type="spellStart"/>
-      <w:proofErr w:type="gramStart"/>
-      <w:r>
-        <w:t>HttpRequest</w:t>
-      </w:r>
-      <w:proofErr w:type="spellEnd"/>
-      <w:r>
-        <w:t>(</w:t>
-      </w:r>
-      <w:proofErr w:type="gramEnd"/>
-      <w:r>
-        <w:t>);</w:t>
-      </w:r>
-    </w:p>
-    <w:p>
-      <w:proofErr w:type="spellStart"/>
-      <w:proofErr w:type="gramStart"/>
-      <w:r>
-        <w:t>req.setEndpoint</w:t>
-      </w:r>
-      <w:proofErr w:type="spellEnd"/>
-      <w:proofErr w:type="gramEnd"/>
-      <w:r>
-        <w:t>('</w:t>
-      </w:r>
-      <w:proofErr w:type="spellStart"/>
-      <w:r>
-        <w:t>callout:My_Named_Credential</w:t>
-      </w:r>
-      <w:proofErr w:type="spellEnd"/>
-      <w:r>
-        <w:t>/</w:t>
-      </w:r>
-      <w:proofErr w:type="spellStart"/>
-      <w:r>
-        <w:t>some_path</w:t>
-      </w:r>
-      <w:proofErr w:type="spellEnd"/>
-      <w:r>
-        <w:t>');</w:t>
-      </w:r>
-    </w:p>
-    <w:p>
-      <w:proofErr w:type="spellStart"/>
-      <w:proofErr w:type="gramStart"/>
-      <w:r>
-        <w:t>req.setMethod</w:t>
-      </w:r>
-      <w:proofErr w:type="spellEnd"/>
-      <w:proofErr w:type="gramEnd"/>
-      <w:r>
-        <w:t>('GET');</w:t>
-      </w:r>
-    </w:p>
-    <w:p>
-      <w:r>
-        <w:t xml:space="preserve">Http </w:t>
-      </w:r>
-      <w:proofErr w:type="spellStart"/>
-      <w:r>
-        <w:t>http</w:t>
-      </w:r>
-      <w:proofErr w:type="spellEnd"/>
-      <w:r>
-        <w:t xml:space="preserve"> = new </w:t>
-      </w:r>
-      <w:proofErr w:type="gramStart"/>
-      <w:r>
-        <w:t>Http(</w:t>
-      </w:r>
-      <w:proofErr w:type="gramEnd"/>
-      <w:r>
-        <w:t>);</w:t>
-      </w:r>
-    </w:p>
-    <w:p>
-      <w:proofErr w:type="spellStart"/>
-      <w:r>
-        <w:t>HTTPResponse</w:t>
-      </w:r>
-      <w:proofErr w:type="spellEnd"/>
-      <w:r>
-        <w:t xml:space="preserve"> res = </w:t>
-      </w:r>
-      <w:proofErr w:type="spellStart"/>
-      <w:proofErr w:type="gramStart"/>
-      <w:r>
-        <w:t>http.send</w:t>
-      </w:r>
-      <w:proofErr w:type="spellEnd"/>
-      <w:proofErr w:type="gramEnd"/>
-      <w:r>
-        <w:t>(</w:t>
-      </w:r>
-      <w:proofErr w:type="spellStart"/>
-      <w:r>
-        <w:t>req</w:t>
-      </w:r>
-      <w:proofErr w:type="spellEnd"/>
-      <w:r>
-        <w:t>);</w:t>
-      </w:r>
-    </w:p>
-    <w:p>
-      <w:proofErr w:type="spellStart"/>
-      <w:r>
-        <w:t>System.debug</w:t>
-      </w:r>
-      <w:proofErr w:type="spellEnd"/>
-      <w:r>
-        <w:t>(</w:t>
-      </w:r>
-      <w:proofErr w:type="spellStart"/>
-      <w:proofErr w:type="gramStart"/>
-      <w:r>
-        <w:t>res.getBody</w:t>
-      </w:r>
-      <w:proofErr w:type="spellEnd"/>
-      <w:proofErr w:type="gramEnd"/>
-      <w:r>
-        <w:t>());</w:t>
+      <w:r>
+        <w:t>HttpRequest req = new HttpRequest();</w:t>
+      </w:r>
+    </w:p>
+    <w:p>
+      <w:r>
+        <w:t>req.setEndpoint('callout:My_Named_Credential/some_path');</w:t>
+      </w:r>
+    </w:p>
+    <w:p>
+      <w:r>
+        <w:t>req.setMethod('GET');</w:t>
+      </w:r>
+    </w:p>
+    <w:p>
+      <w:r>
+        <w:t>Http http = new Http();</w:t>
+      </w:r>
+    </w:p>
+    <w:p>
+      <w:r>
+        <w:t>HTTPResponse res = http.send(req);</w:t>
+      </w:r>
+    </w:p>
+    <w:p>
+      <w:r>
+        <w:t>System.debug(res.getBody());</w:t>
       </w:r>
     </w:p>
     <w:p/>
@@ -4423,66 +3448,18 @@
       </w:r>
     </w:p>
     <w:p>
-      <w:proofErr w:type="spellStart"/>
-      <w:r>
-        <w:t>HttpRequest</w:t>
-      </w:r>
-      <w:proofErr w:type="spellEnd"/>
-      <w:r>
-        <w:t xml:space="preserve"> </w:t>
-      </w:r>
-      <w:proofErr w:type="spellStart"/>
-      <w:r>
-        <w:t>req</w:t>
-      </w:r>
-      <w:proofErr w:type="spellEnd"/>
-      <w:r>
-        <w:t xml:space="preserve"> = new </w:t>
-      </w:r>
-      <w:proofErr w:type="spellStart"/>
-      <w:proofErr w:type="gramStart"/>
-      <w:r>
-        <w:t>HttpRequest</w:t>
-      </w:r>
-      <w:proofErr w:type="spellEnd"/>
-      <w:r>
-        <w:t>(</w:t>
-      </w:r>
-      <w:proofErr w:type="gramEnd"/>
-      <w:r>
-        <w:t>);</w:t>
-      </w:r>
-    </w:p>
-    <w:p>
-      <w:proofErr w:type="spellStart"/>
-      <w:proofErr w:type="gramStart"/>
-      <w:r>
-        <w:t>req.setEndpoint</w:t>
-      </w:r>
-      <w:proofErr w:type="spellEnd"/>
-      <w:proofErr w:type="gramEnd"/>
-      <w:r>
-        <w:t>('https://my_endpoint.example.com/</w:t>
-      </w:r>
-      <w:proofErr w:type="spellStart"/>
-      <w:r>
-        <w:t>some_path</w:t>
-      </w:r>
-      <w:proofErr w:type="spellEnd"/>
-      <w:r>
-        <w:t>');</w:t>
-      </w:r>
-    </w:p>
-    <w:p>
-      <w:proofErr w:type="spellStart"/>
-      <w:proofErr w:type="gramStart"/>
-      <w:r>
-        <w:t>req.setMethod</w:t>
-      </w:r>
-      <w:proofErr w:type="spellEnd"/>
-      <w:proofErr w:type="gramEnd"/>
-      <w:r>
-        <w:t>('GET');</w:t>
+      <w:r>
+        <w:t>HttpRequest req = new HttpRequest();</w:t>
+      </w:r>
+    </w:p>
+    <w:p>
+      <w:r>
+        <w:t>req.setEndpoint('https://my_endpoint.example.com/some_path');</w:t>
+      </w:r>
+    </w:p>
+    <w:p>
+      <w:r>
+        <w:t>req.setMethod('GET');</w:t>
       </w:r>
     </w:p>
     <w:p/>
@@ -4518,54 +3495,22 @@
           <w:b/>
           <w:bCs/>
         </w:rPr>
-        <w:t>String username = '</w:t>
-      </w:r>
-      <w:proofErr w:type="spellStart"/>
-      <w:r>
-        <w:rPr>
-          <w:b/>
-          <w:bCs/>
-        </w:rPr>
-        <w:t>myname</w:t>
-      </w:r>
-      <w:proofErr w:type="spellEnd"/>
-      <w:r>
-        <w:rPr>
-          <w:b/>
-          <w:bCs/>
-        </w:rPr>
-        <w:t>';</w:t>
-      </w:r>
-    </w:p>
-    <w:p>
-      <w:pPr>
-        <w:rPr>
-          <w:b/>
-          <w:bCs/>
-        </w:rPr>
-      </w:pPr>
-      <w:r>
-        <w:rPr>
-          <w:b/>
-          <w:bCs/>
-        </w:rPr>
-        <w:t>String password = '</w:t>
-      </w:r>
-      <w:proofErr w:type="spellStart"/>
-      <w:r>
-        <w:rPr>
-          <w:b/>
-          <w:bCs/>
-        </w:rPr>
-        <w:t>mypwd</w:t>
-      </w:r>
-      <w:proofErr w:type="spellEnd"/>
-      <w:r>
-        <w:rPr>
-          <w:b/>
-          <w:bCs/>
-        </w:rPr>
-        <w:t>';</w:t>
+        <w:t>String username = 'myname';</w:t>
+      </w:r>
+    </w:p>
+    <w:p>
+      <w:pPr>
+        <w:rPr>
+          <w:b/>
+          <w:bCs/>
+        </w:rPr>
+      </w:pPr>
+      <w:r>
+        <w:rPr>
+          <w:b/>
+          <w:bCs/>
+        </w:rPr>
+        <w:t>String password = 'mypwd';</w:t>
       </w:r>
     </w:p>
     <w:p>
@@ -4596,143 +3541,52 @@
           <w:bCs/>
         </w:rPr>
         <w:lastRenderedPageBreak/>
-        <w:t xml:space="preserve">Blob </w:t>
-      </w:r>
-      <w:proofErr w:type="spellStart"/>
-      <w:r>
-        <w:rPr>
-          <w:b/>
-          <w:bCs/>
-        </w:rPr>
-        <w:t>headerValue</w:t>
-      </w:r>
-      <w:proofErr w:type="spellEnd"/>
-      <w:r>
-        <w:rPr>
-          <w:b/>
-          <w:bCs/>
-        </w:rPr>
-        <w:t xml:space="preserve"> = </w:t>
-      </w:r>
-      <w:proofErr w:type="spellStart"/>
-      <w:r>
-        <w:rPr>
-          <w:b/>
-          <w:bCs/>
-        </w:rPr>
-        <w:t>Blob.valueOf</w:t>
-      </w:r>
-      <w:proofErr w:type="spellEnd"/>
-      <w:r>
-        <w:rPr>
-          <w:b/>
-          <w:bCs/>
-        </w:rPr>
-        <w:t>(username + ':' + password);</w:t>
-      </w:r>
-    </w:p>
-    <w:p>
-      <w:pPr>
-        <w:rPr>
-          <w:b/>
-          <w:bCs/>
-        </w:rPr>
-      </w:pPr>
-      <w:r>
-        <w:rPr>
-          <w:b/>
-          <w:bCs/>
-        </w:rPr>
-        <w:t xml:space="preserve">String </w:t>
-      </w:r>
-      <w:proofErr w:type="spellStart"/>
-      <w:r>
-        <w:rPr>
-          <w:b/>
-          <w:bCs/>
-        </w:rPr>
-        <w:t>authorizationHeader</w:t>
-      </w:r>
-      <w:proofErr w:type="spellEnd"/>
-      <w:r>
-        <w:rPr>
-          <w:b/>
-          <w:bCs/>
-        </w:rPr>
-        <w:t xml:space="preserve"> = 'BASIC ' +</w:t>
-      </w:r>
-    </w:p>
-    <w:p>
-      <w:pPr>
-        <w:rPr>
-          <w:b/>
-          <w:bCs/>
-        </w:rPr>
-      </w:pPr>
-      <w:r>
-        <w:rPr>
-          <w:b/>
-          <w:bCs/>
-        </w:rPr>
-        <w:t>EncodingUtil.base64Encode(</w:t>
-      </w:r>
-      <w:proofErr w:type="spellStart"/>
-      <w:r>
-        <w:rPr>
-          <w:b/>
-          <w:bCs/>
-        </w:rPr>
-        <w:t>headerValue</w:t>
-      </w:r>
-      <w:proofErr w:type="spellEnd"/>
-      <w:r>
-        <w:rPr>
-          <w:b/>
-          <w:bCs/>
-        </w:rPr>
-        <w:t>);</w:t>
-      </w:r>
-    </w:p>
-    <w:p>
-      <w:pPr>
-        <w:rPr>
-          <w:b/>
-          <w:bCs/>
-        </w:rPr>
-      </w:pPr>
-      <w:proofErr w:type="spellStart"/>
-      <w:proofErr w:type="gramStart"/>
-      <w:r>
-        <w:rPr>
-          <w:b/>
-          <w:bCs/>
-        </w:rPr>
-        <w:t>req.setHeader</w:t>
-      </w:r>
-      <w:proofErr w:type="spellEnd"/>
-      <w:proofErr w:type="gramEnd"/>
-      <w:r>
-        <w:rPr>
-          <w:b/>
-          <w:bCs/>
-        </w:rPr>
-        <w:t xml:space="preserve">('Authorization', </w:t>
-      </w:r>
-      <w:proofErr w:type="spellStart"/>
-      <w:r>
-        <w:rPr>
-          <w:b/>
-          <w:bCs/>
-        </w:rPr>
-        <w:t>authorizationHeader</w:t>
-      </w:r>
-      <w:proofErr w:type="spellEnd"/>
-      <w:r>
-        <w:rPr>
-          <w:b/>
-          <w:bCs/>
-        </w:rPr>
-        <w:t>);</w:t>
+        <w:t>Blob headerValue = Blob.valueOf(username + ':' + password);</w:t>
+      </w:r>
+    </w:p>
+    <w:p>
+      <w:pPr>
+        <w:rPr>
+          <w:b/>
+          <w:bCs/>
+        </w:rPr>
+      </w:pPr>
+      <w:r>
+        <w:rPr>
+          <w:b/>
+          <w:bCs/>
+        </w:rPr>
+        <w:t>String authorizationHeader = 'BASIC ' +</w:t>
+      </w:r>
+    </w:p>
+    <w:p>
+      <w:pPr>
+        <w:rPr>
+          <w:b/>
+          <w:bCs/>
+        </w:rPr>
+      </w:pPr>
+      <w:r>
+        <w:rPr>
+          <w:b/>
+          <w:bCs/>
+        </w:rPr>
+        <w:t>EncodingUtil.base64Encode(headerValue);</w:t>
+      </w:r>
+    </w:p>
+    <w:p>
+      <w:pPr>
+        <w:rPr>
+          <w:b/>
+          <w:bCs/>
+        </w:rPr>
+      </w:pPr>
+      <w:r>
+        <w:rPr>
+          <w:b/>
+          <w:bCs/>
+        </w:rPr>
+        <w:t>req.setHeader('Authorization', authorizationHeader);</w:t>
       </w:r>
     </w:p>
     <w:p>
@@ -4757,71 +3611,17 @@
     </w:p>
     <w:p>
       <w:r>
-        <w:t xml:space="preserve">Http </w:t>
-      </w:r>
-      <w:proofErr w:type="spellStart"/>
-      <w:r>
-        <w:t>http</w:t>
-      </w:r>
-      <w:proofErr w:type="spellEnd"/>
-      <w:r>
-        <w:t xml:space="preserve"> = new </w:t>
-      </w:r>
-      <w:proofErr w:type="gramStart"/>
-      <w:r>
-        <w:t>Http(</w:t>
-      </w:r>
-      <w:proofErr w:type="gramEnd"/>
-      <w:r>
-        <w:t>);</w:t>
-      </w:r>
-    </w:p>
-    <w:p>
-      <w:proofErr w:type="spellStart"/>
-      <w:r>
-        <w:t>HTTPResponse</w:t>
-      </w:r>
-      <w:proofErr w:type="spellEnd"/>
-      <w:r>
-        <w:t xml:space="preserve"> res = </w:t>
-      </w:r>
-      <w:proofErr w:type="spellStart"/>
-      <w:proofErr w:type="gramStart"/>
-      <w:r>
-        <w:t>http.send</w:t>
-      </w:r>
-      <w:proofErr w:type="spellEnd"/>
-      <w:proofErr w:type="gramEnd"/>
-      <w:r>
-        <w:t>(</w:t>
-      </w:r>
-      <w:proofErr w:type="spellStart"/>
-      <w:r>
-        <w:t>req</w:t>
-      </w:r>
-      <w:proofErr w:type="spellEnd"/>
-      <w:r>
-        <w:t>);</w:t>
-      </w:r>
-    </w:p>
-    <w:p>
-      <w:proofErr w:type="spellStart"/>
-      <w:r>
-        <w:t>System.debug</w:t>
-      </w:r>
-      <w:proofErr w:type="spellEnd"/>
-      <w:r>
-        <w:t>(</w:t>
-      </w:r>
-      <w:proofErr w:type="spellStart"/>
-      <w:proofErr w:type="gramStart"/>
-      <w:r>
-        <w:t>res.getBody</w:t>
-      </w:r>
-      <w:proofErr w:type="spellEnd"/>
-      <w:proofErr w:type="gramEnd"/>
-      <w:r>
-        <w:t>());</w:t>
+        <w:t>Http http = new Http();</w:t>
+      </w:r>
+    </w:p>
+    <w:p>
+      <w:r>
+        <w:t>HTTPResponse res = http.send(req);</w:t>
+      </w:r>
+    </w:p>
+    <w:p>
+      <w:r>
+        <w:t>System.debug(res.getBody());</w:t>
       </w:r>
     </w:p>
     <w:p>
@@ -4914,39 +3714,7 @@
         <w:t xml:space="preserve">A: </w:t>
       </w:r>
       <w:r>
-        <w:t xml:space="preserve">So when we use Application </w:t>
-      </w:r>
-      <w:proofErr w:type="gramStart"/>
-      <w:r>
-        <w:t>events(</w:t>
-      </w:r>
-      <w:proofErr w:type="gramEnd"/>
-      <w:r>
-        <w:t xml:space="preserve">in AURA) or use </w:t>
-      </w:r>
-      <w:proofErr w:type="spellStart"/>
-      <w:r>
-        <w:t>PubSub</w:t>
-      </w:r>
-      <w:proofErr w:type="spellEnd"/>
-      <w:r>
-        <w:t xml:space="preserve"> in LWC many components are Listening to what a component is firing. So, some other component can Listen whatever data we are passing via </w:t>
-      </w:r>
-      <w:proofErr w:type="spellStart"/>
-      <w:r>
-        <w:t>PubSub</w:t>
-      </w:r>
-      <w:proofErr w:type="spellEnd"/>
-      <w:r>
-        <w:t xml:space="preserve">. So, if we are sending some sensitive information via </w:t>
-      </w:r>
-      <w:proofErr w:type="spellStart"/>
-      <w:r>
-        <w:t>PubSub</w:t>
-      </w:r>
-      <w:proofErr w:type="spellEnd"/>
-      <w:r>
-        <w:t xml:space="preserve"> or application Event then security can be compromised.</w:t>
+        <w:t>So when we use Application events(in AURA) or use PubSub in LWC many components are Listening to what a component is firing. So, some other component can Listen whatever data we are passing via PubSub. So, if we are sending some sensitive information via PubSub or application Event then security can be compromised.</w:t>
       </w:r>
     </w:p>
     <w:p/>
@@ -5035,17 +3803,8 @@
           <w:bCs/>
         </w:rPr>
         <w:lastRenderedPageBreak/>
-        <w:t xml:space="preserve">Q: How to take backup of your org’s </w:t>
-      </w:r>
-      <w:proofErr w:type="gramStart"/>
-      <w:r>
-        <w:rPr>
-          <w:b/>
-          <w:bCs/>
-        </w:rPr>
-        <w:t>Metadata ?</w:t>
-      </w:r>
-      <w:proofErr w:type="gramEnd"/>
+        <w:t>Q: How to take backup of your org’s Metadata ?</w:t>
+      </w:r>
     </w:p>
     <w:p>
       <w:r>
@@ -5079,15 +3838,7 @@
     </w:p>
     <w:p>
       <w:r>
-        <w:t xml:space="preserve">In the Component Type dropdown list, select the types of metadata you want to include in your backup, and click Add </w:t>
-      </w:r>
-      <w:proofErr w:type="gramStart"/>
-      <w:r>
-        <w:t>To</w:t>
-      </w:r>
-      <w:proofErr w:type="gramEnd"/>
-      <w:r>
-        <w:t xml:space="preserve"> Package for each metadata type.</w:t>
+        <w:t>In the Component Type dropdown list, select the types of metadata you want to include in your backup, and click Add To Package for each metadata type.</w:t>
       </w:r>
     </w:p>
     <w:p>
@@ -5128,15 +3879,7 @@
     </w:p>
     <w:p>
       <w:r>
-        <w:t xml:space="preserve">In the Component Type dropdown list, select any new types of metadata you want to add to your backup, and click Add </w:t>
-      </w:r>
-      <w:proofErr w:type="gramStart"/>
-      <w:r>
-        <w:t>To</w:t>
-      </w:r>
-      <w:proofErr w:type="gramEnd"/>
-      <w:r>
-        <w:t xml:space="preserve"> Package for each metadata type.</w:t>
+        <w:t>In the Component Type dropdown list, select any new types of metadata you want to add to your backup, and click Add To Package for each metadata type.</w:t>
       </w:r>
     </w:p>
     <w:p>
@@ -5250,15 +3993,7 @@
     </w:p>
     <w:p>
       <w:r>
-        <w:t xml:space="preserve">Managed packages are typically used by Salesforce partners to distribute and sell applications to customers. These packages must be created from a Developer Edition organization. Using the AppExchange and the License Management Application (LMA), developers can sell and manage user-based licenses to the app. Managed packages are also fully upgradeable. To ensure seamless upgrades, certain destructive changes, like removing objects or fields, </w:t>
-      </w:r>
-      <w:proofErr w:type="spellStart"/>
-      <w:r>
-        <w:t>can not</w:t>
-      </w:r>
-      <w:proofErr w:type="spellEnd"/>
-      <w:r>
-        <w:t xml:space="preserve"> be performed.</w:t>
+        <w:t>Managed packages are typically used by Salesforce partners to distribute and sell applications to customers. These packages must be created from a Developer Edition organization. Using the AppExchange and the License Management Application (LMA), developers can sell and manage user-based licenses to the app. Managed packages are also fully upgradeable. To ensure seamless upgrades, certain destructive changes, like removing objects or fields, can not be performed.</w:t>
       </w:r>
     </w:p>
     <w:p>
@@ -5326,6 +4061,64 @@
         <w:t>Unique naming of all components to ensure conflict-free installs</w:t>
       </w:r>
     </w:p>
+    <w:p/>
+    <w:p>
+      <w:pPr>
+        <w:rPr>
+          <w:b/>
+          <w:bCs/>
+        </w:rPr>
+      </w:pPr>
+      <w:r>
+        <w:rPr>
+          <w:b/>
+          <w:bCs/>
+        </w:rPr>
+        <w:t>Q: H</w:t>
+      </w:r>
+      <w:r>
+        <w:rPr>
+          <w:b/>
+          <w:bCs/>
+        </w:rPr>
+        <w:t>ow to override the functionality of standard buttons</w:t>
+      </w:r>
+      <w:r>
+        <w:rPr>
+          <w:b/>
+          <w:bCs/>
+        </w:rPr>
+        <w:t>?</w:t>
+      </w:r>
+    </w:p>
+    <w:p>
+      <w:r>
+        <w:rPr>
+          <w:b/>
+          <w:bCs/>
+        </w:rPr>
+        <w:t>A:</w:t>
+      </w:r>
+      <w:r>
+        <w:rPr>
+          <w:b/>
+          <w:bCs/>
+        </w:rPr>
+        <w:t xml:space="preserve"> </w:t>
+      </w:r>
+      <w:r>
+        <w:t>We</w:t>
+      </w:r>
+      <w:r>
+        <w:t xml:space="preserve"> can override this using VF pages or Aura Components. We cannot use LWC directly for overriding the buttons. </w:t>
+      </w:r>
+    </w:p>
+    <w:p>
+      <w:r>
+        <w:t>But there is a workaround for this. We can call our LWC from a Aura Component. So When we will click that button, first Aura Component will be called, which in turn will call the LWC component.</w:t>
+      </w:r>
+    </w:p>
+    <w:p/>
     <w:sectPr>
       <w:pgSz w:w="11906" w:h="16838"/>
       <w:pgMar w:top="1440" w:right="1440" w:bottom="1440" w:left="1440" w:header="708" w:footer="708" w:gutter="0"/>

</xml_diff>

<commit_message>
Std and custom Controller added
</commit_message>
<xml_diff>
--- a/Salesforce_Question_Resources/Important_Questions.docx
+++ b/Salesforce_Question_Resources/Important_Questions.docx
@@ -143,17 +143,7 @@
         <w:t>and then</w:t>
       </w:r>
       <w:r>
-        <w:t xml:space="preserve"> Create </w:t>
-      </w:r>
-      <w:proofErr w:type="spellStart"/>
-      <w:proofErr w:type="gramStart"/>
-      <w:r>
-        <w:t>a</w:t>
-      </w:r>
-      <w:proofErr w:type="spellEnd"/>
-      <w:proofErr w:type="gramEnd"/>
-      <w:r>
-        <w:t xml:space="preserve"> Approval Process</w:t>
+        <w:t xml:space="preserve"> Create a Approval Process</w:t>
       </w:r>
       <w:r>
         <w:t xml:space="preserve">, as soon as the approver rejects the record then do a field(checkbox) update. </w:t>
@@ -161,7 +151,6 @@
       <w:r>
         <w:t xml:space="preserve"> After that create a </w:t>
       </w:r>
-      <w:proofErr w:type="spellStart"/>
       <w:r>
         <w:rPr>
           <w:b/>
@@ -181,15 +170,7 @@
           <w:b/>
           <w:bCs/>
         </w:rPr>
-        <w:t>ched</w:t>
-      </w:r>
-      <w:proofErr w:type="spellEnd"/>
-      <w:r>
-        <w:rPr>
-          <w:b/>
-          <w:bCs/>
-        </w:rPr>
-        <w:t xml:space="preserve"> (No trigger) flow</w:t>
+        <w:t>ched (No trigger) flow</w:t>
       </w:r>
       <w:r>
         <w:rPr>
@@ -299,15 +280,7 @@
     </w:p>
     <w:p>
       <w:r>
-        <w:t xml:space="preserve">No formula fields or </w:t>
-      </w:r>
-      <w:proofErr w:type="spellStart"/>
-      <w:r>
-        <w:t>RollUp</w:t>
-      </w:r>
-      <w:proofErr w:type="spellEnd"/>
-      <w:r>
-        <w:t xml:space="preserve"> summary in Custom Settings. But in custom Objects we have.</w:t>
+        <w:t>No formula fields or RollUp summary in Custom Settings. But in custom Objects we have.</w:t>
       </w:r>
     </w:p>
     <w:p>
@@ -330,31 +303,7 @@
         <w:t>A:</w:t>
       </w:r>
       <w:r>
-        <w:t xml:space="preserve"> Future method and Batch apex both are Asynchronous apex. So, we cannot call </w:t>
-      </w:r>
-      <w:proofErr w:type="gramStart"/>
-      <w:r>
-        <w:t>a</w:t>
-      </w:r>
-      <w:proofErr w:type="gramEnd"/>
-      <w:r>
-        <w:t xml:space="preserve"> async method from another async methods. So, we cannot directly call a future method from batch class </w:t>
-      </w:r>
-      <w:proofErr w:type="gramStart"/>
-      <w:r>
-        <w:t>But</w:t>
-      </w:r>
-      <w:proofErr w:type="gramEnd"/>
-      <w:r>
-        <w:t xml:space="preserve"> there can be </w:t>
-      </w:r>
-      <w:proofErr w:type="spellStart"/>
-      <w:r>
-        <w:t>a</w:t>
-      </w:r>
-      <w:proofErr w:type="spellEnd"/>
-      <w:r>
-        <w:t xml:space="preserve"> indirect or substitute way. </w:t>
+        <w:t xml:space="preserve"> Future method and Batch apex both are Asynchronous apex. So, we cannot call a async method from another async methods. So, we cannot directly call a future method from batch class But there can be a indirect or substitute way. </w:t>
       </w:r>
     </w:p>
     <w:p>
@@ -368,31 +317,7 @@
         <w:t>st</w:t>
       </w:r>
       <w:r>
-        <w:t xml:space="preserve">: Call the future method from </w:t>
-      </w:r>
-      <w:proofErr w:type="gramStart"/>
-      <w:r>
-        <w:t>finish(</w:t>
-      </w:r>
-      <w:proofErr w:type="gramEnd"/>
-      <w:r>
-        <w:t xml:space="preserve">) of batch class. Since, </w:t>
-      </w:r>
-      <w:proofErr w:type="gramStart"/>
-      <w:r>
-        <w:t>finish(</w:t>
-      </w:r>
-      <w:proofErr w:type="gramEnd"/>
-      <w:r>
-        <w:t xml:space="preserve">) is used for post processing logics. We can call a future method from </w:t>
-      </w:r>
-      <w:proofErr w:type="gramStart"/>
-      <w:r>
-        <w:t>finish(</w:t>
-      </w:r>
-      <w:proofErr w:type="gramEnd"/>
-      <w:r>
-        <w:t>).</w:t>
+        <w:t>: Call the future method from finish() of batch class. Since, finish() is used for post processing logics. We can call a future method from finish().</w:t>
       </w:r>
     </w:p>
     <w:p>
@@ -474,102 +399,49 @@
         <w:t>@testSetup</w:t>
       </w:r>
       <w:r>
-        <w:t xml:space="preserve"> to create test records </w:t>
-      </w:r>
-      <w:proofErr w:type="gramStart"/>
-      <w:r>
-        <w:t xml:space="preserve">and </w:t>
-      </w:r>
-      <w:r>
-        <w:rPr>
-          <w:b/>
-          <w:bCs/>
-        </w:rPr>
+        <w:t xml:space="preserve"> to create test records and </w:t>
+      </w:r>
+      <w:r>
+        <w:rPr>
+          <w:b/>
+          <w:bCs/>
+        </w:rPr>
+        <w:t xml:space="preserve"> Test.startTest() and Test.stopTest()</w:t>
+      </w:r>
+      <w:r>
+        <w:t>. This is used to make all the async calls between this block of c</w:t>
+      </w:r>
+      <w:r>
+        <w:t>ode</w:t>
+      </w:r>
+      <w:r>
+        <w:t xml:space="preserve"> as sync in test context.</w:t>
+      </w:r>
+    </w:p>
+    <w:p>
+      <w:r>
+        <w:t>@isTest</w:t>
+      </w:r>
+    </w:p>
+    <w:p>
+      <w:r>
+        <w:t>Public class batchTest {</w:t>
+      </w:r>
+    </w:p>
+    <w:p>
+      <w:r>
+        <w:t>@testSetup</w:t>
+      </w:r>
+    </w:p>
+    <w:p>
+      <w:r>
+        <w:t>Public static void setup(){</w:t>
+      </w:r>
+    </w:p>
+    <w:p>
+      <w:r>
         <w:t xml:space="preserve"> </w:t>
       </w:r>
-      <w:proofErr w:type="spellStart"/>
-      <w:r>
-        <w:rPr>
-          <w:b/>
-          <w:bCs/>
-        </w:rPr>
-        <w:t>Test.startTest</w:t>
-      </w:r>
-      <w:proofErr w:type="spellEnd"/>
-      <w:proofErr w:type="gramEnd"/>
-      <w:r>
-        <w:rPr>
-          <w:b/>
-          <w:bCs/>
-        </w:rPr>
-        <w:t xml:space="preserve">() and </w:t>
-      </w:r>
-      <w:proofErr w:type="spellStart"/>
-      <w:r>
-        <w:rPr>
-          <w:b/>
-          <w:bCs/>
-        </w:rPr>
-        <w:t>Test.stopTest</w:t>
-      </w:r>
-      <w:proofErr w:type="spellEnd"/>
-      <w:r>
-        <w:rPr>
-          <w:b/>
-          <w:bCs/>
-        </w:rPr>
-        <w:t>()</w:t>
-      </w:r>
-      <w:r>
-        <w:t>. This is used to make all the async calls between this block of c</w:t>
-      </w:r>
-      <w:r>
-        <w:t>ode</w:t>
-      </w:r>
-      <w:r>
-        <w:t xml:space="preserve"> as sync in test context.</w:t>
-      </w:r>
-    </w:p>
-    <w:p>
-      <w:r>
-        <w:t>@isTest</w:t>
-      </w:r>
-    </w:p>
-    <w:p>
-      <w:r>
-        <w:t xml:space="preserve">Public class </w:t>
-      </w:r>
-      <w:proofErr w:type="spellStart"/>
-      <w:r>
-        <w:t>batchTest</w:t>
-      </w:r>
-      <w:proofErr w:type="spellEnd"/>
-      <w:r>
-        <w:t xml:space="preserve"> {</w:t>
-      </w:r>
-    </w:p>
-    <w:p>
-      <w:r>
-        <w:t>@testSetup</w:t>
-      </w:r>
-    </w:p>
-    <w:p>
-      <w:r>
-        <w:t xml:space="preserve">Public static void </w:t>
-      </w:r>
-      <w:proofErr w:type="gramStart"/>
-      <w:r>
-        <w:t>setup(</w:t>
-      </w:r>
-      <w:proofErr w:type="gramEnd"/>
-      <w:r>
-        <w:t>){</w:t>
-      </w:r>
-    </w:p>
-    <w:p>
-      <w:r>
-        <w:t xml:space="preserve"> </w:t>
-      </w:r>
       <w:r>
         <w:t>/*</w:t>
       </w:r>
@@ -587,15 +459,7 @@
     </w:p>
     <w:p>
       <w:r>
-        <w:t xml:space="preserve">Private static testMethod </w:t>
-      </w:r>
-      <w:proofErr w:type="gramStart"/>
-      <w:r>
-        <w:t>void(</w:t>
-      </w:r>
-      <w:proofErr w:type="gramEnd"/>
-      <w:r>
-        <w:t>){</w:t>
+        <w:t>Private static testMethod void(){</w:t>
       </w:r>
     </w:p>
     <w:p>
@@ -605,22 +469,12 @@
     </w:p>
     <w:p>
       <w:r>
-        <w:t xml:space="preserve">Create a user and use </w:t>
-      </w:r>
-      <w:proofErr w:type="spellStart"/>
-      <w:r>
-        <w:t>System.runAs</w:t>
-      </w:r>
-      <w:proofErr w:type="spellEnd"/>
-    </w:p>
-    <w:p>
-      <w:proofErr w:type="spellStart"/>
-      <w:r>
-        <w:t>Test.startTest</w:t>
-      </w:r>
-      <w:proofErr w:type="spellEnd"/>
-      <w:r>
-        <w:t>()</w:t>
+        <w:t>Create a user and use System.runAs</w:t>
+      </w:r>
+    </w:p>
+    <w:p>
+      <w:r>
+        <w:t>Test.startTest()</w:t>
       </w:r>
     </w:p>
     <w:p>
@@ -634,13 +488,8 @@
       </w:r>
     </w:p>
     <w:p>
-      <w:proofErr w:type="spellStart"/>
-      <w:r>
-        <w:t>Test.stopTest</w:t>
-      </w:r>
-      <w:proofErr w:type="spellEnd"/>
-      <w:r>
-        <w:t>()</w:t>
+      <w:r>
+        <w:t>Test.stopTest()</w:t>
       </w:r>
     </w:p>
     <w:p>
@@ -768,15 +617,7 @@
         <w:t>Objects:</w:t>
       </w:r>
       <w:r>
-        <w:t xml:space="preserve"> It is a </w:t>
-      </w:r>
-      <w:proofErr w:type="gramStart"/>
-      <w:r>
-        <w:t>real life</w:t>
-      </w:r>
-      <w:proofErr w:type="gramEnd"/>
-      <w:r>
-        <w:t xml:space="preserve"> entity. Like Car, Bike, book, Customer. </w:t>
+        <w:t xml:space="preserve"> It is a real life entity. Like Car, Bike, book, Customer. </w:t>
       </w:r>
       <w:r>
         <w:t>It is an instance of class. A class can have multiple instances. Objects has methods and member variables</w:t>
@@ -789,13 +630,8 @@
       </w:r>
     </w:p>
     <w:p>
-      <w:proofErr w:type="spellStart"/>
-      <w:r>
-        <w:t>Eg</w:t>
-      </w:r>
-      <w:proofErr w:type="spellEnd"/>
-      <w:r>
-        <w:t>: Account, Contact, Opportunity, Lead, etc.</w:t>
+      <w:r>
+        <w:t>Eg: Account, Contact, Opportunity, Lead, etc.</w:t>
       </w:r>
     </w:p>
     <w:p>
@@ -836,25 +672,10 @@
       </w:r>
     </w:p>
     <w:p>
-      <w:proofErr w:type="spellStart"/>
       <w:r>
         <w:lastRenderedPageBreak/>
-        <w:t>Eg</w:t>
-      </w:r>
-      <w:proofErr w:type="spellEnd"/>
-      <w:r>
-        <w:t xml:space="preserve">: public class </w:t>
-      </w:r>
-      <w:proofErr w:type="spellStart"/>
-      <w:proofErr w:type="gramStart"/>
-      <w:r>
-        <w:t>AccountHandler</w:t>
-      </w:r>
-      <w:proofErr w:type="spellEnd"/>
-      <w:r>
-        <w:t>{</w:t>
-      </w:r>
-      <w:proofErr w:type="gramEnd"/>
+        <w:t>Eg: public class AccountHandler{</w:t>
+      </w:r>
     </w:p>
     <w:p>
       <w:r>
@@ -915,46 +736,65 @@
       </w:r>
     </w:p>
     <w:p>
-      <w:proofErr w:type="spellStart"/>
-      <w:r>
-        <w:t>Eg</w:t>
-      </w:r>
-      <w:proofErr w:type="spellEnd"/>
-      <w:r>
-        <w:t xml:space="preserve">: public class </w:t>
-      </w:r>
-      <w:proofErr w:type="spellStart"/>
+      <w:r>
+        <w:t xml:space="preserve">Eg: public class </w:t>
+      </w:r>
       <w:r>
         <w:t>Calculate</w:t>
       </w:r>
       <w:r>
+        <w:t>Area {</w:t>
+      </w:r>
+    </w:p>
+    <w:p>
+      <w:r>
+        <w:t>Integer side;</w:t>
+      </w:r>
+    </w:p>
+    <w:p>
+      <w:r>
+        <w:t>Integer length;</w:t>
+      </w:r>
+    </w:p>
+    <w:p>
+      <w:r>
+        <w:t>Integer breadth;</w:t>
+      </w:r>
+    </w:p>
+    <w:p>
+      <w:r>
+        <w:t xml:space="preserve">Public void </w:t>
+      </w:r>
+      <w:r>
+        <w:rPr>
+          <w:b/>
+          <w:bCs/>
+        </w:rPr>
         <w:t>Area</w:t>
       </w:r>
-      <w:proofErr w:type="spellEnd"/>
-      <w:r>
-        <w:t xml:space="preserve"> {</w:t>
-      </w:r>
-    </w:p>
-    <w:p>
-      <w:r>
-        <w:t>Integer side;</w:t>
-      </w:r>
-    </w:p>
-    <w:p>
-      <w:r>
-        <w:t>Integer length;</w:t>
-      </w:r>
-    </w:p>
-    <w:p>
-      <w:r>
-        <w:t>Integer breadth;</w:t>
-      </w:r>
-    </w:p>
-    <w:p>
-      <w:r>
-        <w:t xml:space="preserve">Public void </w:t>
-      </w:r>
-      <w:proofErr w:type="gramStart"/>
+      <w:r>
+        <w:t>(Integer side) {</w:t>
+      </w:r>
+    </w:p>
+    <w:p>
+      <w:r>
+        <w:t>Double area = side*side;</w:t>
+      </w:r>
+    </w:p>
+    <w:p>
+      <w:r>
+        <w:t>System.debug(area);</w:t>
+      </w:r>
+    </w:p>
+    <w:p>
+      <w:r>
+        <w:t>}</w:t>
+      </w:r>
+    </w:p>
+    <w:p>
+      <w:r>
+        <w:t xml:space="preserve">Public vid </w:t>
+      </w:r>
       <w:r>
         <w:rPr>
           <w:b/>
@@ -963,26 +803,17 @@
         <w:t>Area</w:t>
       </w:r>
       <w:r>
-        <w:t>(</w:t>
-      </w:r>
-      <w:proofErr w:type="gramEnd"/>
-      <w:r>
-        <w:t>Integer side) {</w:t>
-      </w:r>
-    </w:p>
-    <w:p>
-      <w:r>
-        <w:t>Double area = side*side;</w:t>
-      </w:r>
-    </w:p>
-    <w:p>
-      <w:proofErr w:type="spellStart"/>
-      <w:r>
-        <w:t>System.debug</w:t>
-      </w:r>
-      <w:proofErr w:type="spellEnd"/>
-      <w:r>
-        <w:t>(area);</w:t>
+        <w:t>(Integer length, Integer breadth) {</w:t>
+      </w:r>
+    </w:p>
+    <w:p>
+      <w:r>
+        <w:t>Double area = length * breadth;</w:t>
+      </w:r>
+    </w:p>
+    <w:p>
+      <w:r>
+        <w:t>System.debug(area);</w:t>
       </w:r>
     </w:p>
     <w:p>
@@ -992,298 +823,479 @@
     </w:p>
     <w:p>
       <w:r>
-        <w:t xml:space="preserve">Public vid </w:t>
-      </w:r>
-      <w:proofErr w:type="gramStart"/>
-      <w:r>
-        <w:rPr>
-          <w:b/>
-          <w:bCs/>
-        </w:rPr>
-        <w:t>Area</w:t>
-      </w:r>
-      <w:r>
-        <w:t>(</w:t>
-      </w:r>
-      <w:proofErr w:type="gramEnd"/>
-      <w:r>
-        <w:t>Integer length, Integer breadth) {</w:t>
-      </w:r>
-    </w:p>
-    <w:p>
-      <w:r>
-        <w:t>Double area = length * breadth;</w:t>
-      </w:r>
-    </w:p>
-    <w:p>
-      <w:proofErr w:type="spellStart"/>
-      <w:r>
-        <w:t>System.debug</w:t>
-      </w:r>
-      <w:proofErr w:type="spellEnd"/>
-      <w:r>
-        <w:t>(area);</w:t>
-      </w:r>
-    </w:p>
-    <w:p>
-      <w:r>
         <w:t>}</w:t>
       </w:r>
     </w:p>
     <w:p>
       <w:r>
+        <w:t>In the above example the method area is Overoaded. And this method has different method signatures.</w:t>
+      </w:r>
+    </w:p>
+    <w:p>
+      <w:r>
+        <w:rPr>
+          <w:highlight w:val="yellow"/>
+        </w:rPr>
+        <w:t>Dynamic Polymorphism</w:t>
+      </w:r>
+      <w:r>
+        <w:t xml:space="preserve"> happens at runtime. Meaning that at runtime it will be decided that which method will be called.</w:t>
+      </w:r>
+      <w:r>
+        <w:t xml:space="preserve"> Dynamic Polymorphism is also called Method Overriding. </w:t>
+      </w:r>
+    </w:p>
+    <w:p>
+      <w:r>
+        <w:t>Eg: Public class car {</w:t>
+      </w:r>
+    </w:p>
+    <w:p>
+      <w:r>
+        <w:t>Public void color() {</w:t>
+      </w:r>
+    </w:p>
+    <w:p>
+      <w:r>
+        <w:t>System.debug(‘</w:t>
+      </w:r>
+      <w:r>
+        <w:t xml:space="preserve">Generic </w:t>
+      </w:r>
+      <w:r>
+        <w:t>Red car</w:t>
+      </w:r>
+      <w:r>
+        <w:t>’);</w:t>
+      </w:r>
+    </w:p>
+    <w:p>
+      <w:r>
         <w:t>}</w:t>
       </w:r>
     </w:p>
     <w:p>
       <w:r>
-        <w:t xml:space="preserve">In the above example the method area is </w:t>
-      </w:r>
-      <w:proofErr w:type="spellStart"/>
-      <w:r>
-        <w:t>Overoaded</w:t>
-      </w:r>
-      <w:proofErr w:type="spellEnd"/>
-      <w:r>
-        <w:t>. And this method has different method signatures.</w:t>
-      </w:r>
-    </w:p>
-    <w:p>
+        <w:t>}</w:t>
+      </w:r>
+    </w:p>
+    <w:p>
+      <w:r>
+        <w:lastRenderedPageBreak/>
+        <w:t>Public class TataCar extends Car {</w:t>
+      </w:r>
+    </w:p>
+    <w:p>
+      <w:r>
+        <w:t>Public void color() {</w:t>
+      </w:r>
+    </w:p>
+    <w:p>
+      <w:r>
+        <w:t>System.debug(‘Tata Red car’);</w:t>
+      </w:r>
+    </w:p>
+    <w:p>
+      <w:r>
+        <w:t>}</w:t>
+      </w:r>
+    </w:p>
+    <w:p>
+      <w:r>
+        <w:t>}</w:t>
+      </w:r>
+    </w:p>
+    <w:p>
+      <w:r>
+        <w:t>Now when this color() will be called/invoked, at runtime it will be decided that which class’s method will be invoked.</w:t>
+      </w:r>
+    </w:p>
+    <w:p>
+      <w:r>
+        <w:rPr>
+          <w:b/>
+          <w:bCs/>
+        </w:rPr>
+        <w:t>Abstraction:</w:t>
+      </w:r>
+      <w:r>
+        <w:t xml:space="preserve"> </w:t>
+      </w:r>
+      <w:r>
+        <w:t>Hiding the data and showing/exposing only the relevant/necessary part is called Abstrac</w:t>
+      </w:r>
+      <w:r>
+        <w:t>ti</w:t>
+      </w:r>
+      <w:r>
+        <w:t>on.</w:t>
+      </w:r>
+      <w:r>
+        <w:t xml:space="preserve"> Hiding internal details and showing functionality is abstraction.</w:t>
+      </w:r>
+      <w:r>
+        <w:t xml:space="preserve"> We use inheritance for implementing abstraction.</w:t>
+      </w:r>
+      <w:r>
+        <w:t xml:space="preserve"> Access Specifiers(public, private, protected) are also used to achieve abstraction.</w:t>
+      </w:r>
+      <w:r>
+        <w:t xml:space="preserve"> </w:t>
+      </w:r>
+      <w:r>
+        <w:t>Hiding internal complexity and showing functionality is known as abstraction.</w:t>
+      </w:r>
+    </w:p>
+    <w:p>
+      <w:r>
+        <w:rPr>
+          <w:b/>
+          <w:bCs/>
+        </w:rPr>
+        <w:t>Encapsulation:</w:t>
+      </w:r>
+      <w:r>
+        <w:t xml:space="preserve"> </w:t>
+      </w:r>
+      <w:r>
+        <w:t>Capsulating/binding the data into a single unit is called Encapsulation.</w:t>
+      </w:r>
+      <w:r>
+        <w:t xml:space="preserve"> We use classes and Interfaces to implement encapsulation.</w:t>
+      </w:r>
+      <w:r>
+        <w:t xml:space="preserve"> Encapsulation is used to provide a better security to data. Moreover, we can manipulate the data</w:t>
+      </w:r>
+      <w:r>
+        <w:t xml:space="preserve"> using encapsulation.</w:t>
+      </w:r>
+    </w:p>
+    <w:p>
+      <w:r>
+        <w:t>Global class BatchClass implements Database.Batchable {</w:t>
+      </w:r>
+    </w:p>
+    <w:p>
+      <w:r>
+        <w:t>}</w:t>
+      </w:r>
+    </w:p>
+    <w:p/>
+    <w:p>
+      <w:pPr>
+        <w:rPr>
+          <w:b/>
+          <w:bCs/>
+        </w:rPr>
+      </w:pPr>
+      <w:r>
+        <w:rPr>
+          <w:b/>
+          <w:bCs/>
+        </w:rPr>
+        <w:t>Q:</w:t>
+      </w:r>
+      <w:r>
+        <w:rPr>
+          <w:b/>
+          <w:bCs/>
+        </w:rPr>
+        <w:t xml:space="preserve"> </w:t>
+      </w:r>
+      <w:r>
+        <w:rPr>
+          <w:b/>
+          <w:bCs/>
+        </w:rPr>
+        <w:t xml:space="preserve">Constructor Overloading </w:t>
+      </w:r>
+      <w:r>
+        <w:rPr>
+          <w:b/>
+          <w:bCs/>
+        </w:rPr>
+        <w:t>i</w:t>
+      </w:r>
+      <w:r>
+        <w:rPr>
+          <w:b/>
+          <w:bCs/>
+        </w:rPr>
+        <w:t>n Apex</w:t>
+      </w:r>
+      <w:r>
+        <w:rPr>
+          <w:b/>
+          <w:bCs/>
+        </w:rPr>
+        <w:t>?</w:t>
+      </w:r>
+    </w:p>
+    <w:p>
+      <w:r>
+        <w:rPr>
+          <w:b/>
+          <w:bCs/>
+        </w:rPr>
+        <w:t>A:</w:t>
+      </w:r>
+      <w:r>
+        <w:t xml:space="preserve"> </w:t>
+      </w:r>
+      <w:r>
+        <w:t>public class TestClass {</w:t>
+      </w:r>
+    </w:p>
+    <w:p>
+      <w:r>
+        <w:tab/>
+        <w:t>Public TestClass(){</w:t>
+      </w:r>
+    </w:p>
+    <w:p>
+      <w:pPr>
+        <w:ind w:firstLine="720"/>
+      </w:pPr>
+      <w:r>
+        <w:t>//Default constructor</w:t>
+      </w:r>
+      <w:r>
+        <w:t xml:space="preserve"> or ParameterLess Constructor</w:t>
+      </w:r>
+    </w:p>
+    <w:p>
+      <w:pPr>
+        <w:ind w:firstLine="720"/>
+      </w:pPr>
+      <w:r>
+        <w:t>}</w:t>
+      </w:r>
+    </w:p>
+    <w:p>
+      <w:pPr>
+        <w:ind w:firstLine="720"/>
+      </w:pPr>
+      <w:r>
+        <w:t>Public TestClass(Boolean isFalse){</w:t>
+      </w:r>
+    </w:p>
+    <w:p>
+      <w:pPr>
+        <w:ind w:firstLine="720"/>
+      </w:pPr>
+      <w:r>
+        <w:tab/>
+        <w:t>//Paramaterized Constructor</w:t>
+      </w:r>
+    </w:p>
+    <w:p>
+      <w:pPr>
+        <w:ind w:firstLine="720"/>
+      </w:pPr>
+      <w:r>
+        <w:t>}</w:t>
+      </w:r>
+    </w:p>
+    <w:p>
+      <w:pPr>
+        <w:ind w:firstLine="720"/>
+      </w:pPr>
+      <w:r>
+        <w:t>Public TestClass(</w:t>
+      </w:r>
+      <w:r>
+        <w:t>Boolean isTrue</w:t>
+      </w:r>
+      <w:r>
+        <w:t>, String Name</w:t>
+      </w:r>
+      <w:r>
+        <w:t>) {</w:t>
+      </w:r>
+    </w:p>
+    <w:p>
+      <w:pPr>
+        <w:ind w:firstLine="720"/>
+      </w:pPr>
+      <w:r>
+        <w:t xml:space="preserve"> //Paramaterized Constructor</w:t>
+      </w:r>
+    </w:p>
+    <w:p>
+      <w:pPr>
+        <w:ind w:firstLine="720"/>
+      </w:pPr>
+      <w:r>
+        <w:t>}</w:t>
+      </w:r>
+    </w:p>
+    <w:p>
+      <w:r>
+        <w:t>}</w:t>
+      </w:r>
+    </w:p>
+    <w:p>
+      <w:pPr>
+        <w:rPr>
+          <w:b/>
+          <w:bCs/>
+        </w:rPr>
+      </w:pPr>
+      <w:r>
+        <w:rPr>
+          <w:b/>
+          <w:bCs/>
+        </w:rPr>
+        <w:t>Q: Assert statements in Apex</w:t>
+      </w:r>
+    </w:p>
+    <w:p>
+      <w:r>
+        <w:rPr>
+          <w:b/>
+          <w:bCs/>
+        </w:rPr>
+        <w:t>A:</w:t>
+      </w:r>
+      <w:r>
+        <w:t xml:space="preserve"> </w:t>
+      </w:r>
       <w:r>
         <w:rPr>
           <w:highlight w:val="yellow"/>
         </w:rPr>
-        <w:t>Dynamic Polymorphism</w:t>
-      </w:r>
-      <w:r>
-        <w:t xml:space="preserve"> happens at runtime. Meaning that at runtime it will be decided that which method will be called.</w:t>
-      </w:r>
-      <w:r>
-        <w:t xml:space="preserve"> Dynamic Polymorphism is also called Method Overriding. </w:t>
-      </w:r>
-    </w:p>
-    <w:p>
-      <w:proofErr w:type="spellStart"/>
-      <w:r>
-        <w:t>Eg</w:t>
-      </w:r>
-      <w:proofErr w:type="spellEnd"/>
-      <w:r>
-        <w:t>: Public class car {</w:t>
-      </w:r>
-    </w:p>
-    <w:p>
-      <w:r>
-        <w:t xml:space="preserve">Public void </w:t>
-      </w:r>
-      <w:proofErr w:type="spellStart"/>
-      <w:proofErr w:type="gramStart"/>
-      <w:r>
-        <w:t>color</w:t>
-      </w:r>
-      <w:proofErr w:type="spellEnd"/>
-      <w:r>
-        <w:t>(</w:t>
-      </w:r>
-      <w:proofErr w:type="gramEnd"/>
-      <w:r>
-        <w:t>) {</w:t>
-      </w:r>
-    </w:p>
-    <w:p>
-      <w:proofErr w:type="spellStart"/>
-      <w:r>
-        <w:t>System.debug</w:t>
-      </w:r>
-      <w:proofErr w:type="spellEnd"/>
-      <w:r>
-        <w:t>(‘</w:t>
-      </w:r>
-      <w:r>
-        <w:t xml:space="preserve">Generic </w:t>
-      </w:r>
-      <w:r>
-        <w:t>Red car</w:t>
-      </w:r>
-      <w:r>
-        <w:t>’);</w:t>
-      </w:r>
-    </w:p>
-    <w:p>
-      <w:r>
-        <w:t>}</w:t>
-      </w:r>
-    </w:p>
-    <w:p>
-      <w:r>
-        <w:t>}</w:t>
+        <w:t>System.assert()</w:t>
+      </w:r>
+    </w:p>
+    <w:p>
+      <w:r>
+        <w:t>This statement has 2 parameter. 1. Is the condition. 2</w:t>
+      </w:r>
+      <w:r>
+        <w:rPr>
+          <w:vertAlign w:val="superscript"/>
+        </w:rPr>
+        <w:t>nd</w:t>
+      </w:r>
+      <w:r>
+        <w:t>(Optional) is the message.</w:t>
       </w:r>
     </w:p>
     <w:p>
       <w:r>
         <w:lastRenderedPageBreak/>
-        <w:t xml:space="preserve">Public class </w:t>
-      </w:r>
-      <w:proofErr w:type="spellStart"/>
-      <w:r>
-        <w:t>TataCar</w:t>
-      </w:r>
-      <w:proofErr w:type="spellEnd"/>
-      <w:r>
-        <w:t xml:space="preserve"> extends Car {</w:t>
-      </w:r>
-    </w:p>
-    <w:p>
-      <w:r>
-        <w:t xml:space="preserve">Public void </w:t>
-      </w:r>
-      <w:proofErr w:type="spellStart"/>
-      <w:proofErr w:type="gramStart"/>
-      <w:r>
-        <w:t>color</w:t>
-      </w:r>
-      <w:proofErr w:type="spellEnd"/>
-      <w:r>
-        <w:t>(</w:t>
-      </w:r>
-      <w:proofErr w:type="gramEnd"/>
-      <w:r>
-        <w:t>) {</w:t>
-      </w:r>
-    </w:p>
-    <w:p>
-      <w:proofErr w:type="spellStart"/>
-      <w:r>
-        <w:t>System.debug</w:t>
-      </w:r>
-      <w:proofErr w:type="spellEnd"/>
-      <w:r>
-        <w:t>(‘Tata Red car’);</w:t>
-      </w:r>
-    </w:p>
-    <w:p>
-      <w:r>
-        <w:t>}</w:t>
-      </w:r>
-    </w:p>
-    <w:p>
-      <w:r>
-        <w:t>}</w:t>
-      </w:r>
-    </w:p>
-    <w:p>
-      <w:r>
-        <w:t xml:space="preserve">Now when this </w:t>
-      </w:r>
-      <w:proofErr w:type="spellStart"/>
-      <w:proofErr w:type="gramStart"/>
-      <w:r>
-        <w:t>color</w:t>
-      </w:r>
-      <w:proofErr w:type="spellEnd"/>
-      <w:r>
-        <w:t>(</w:t>
-      </w:r>
-      <w:proofErr w:type="gramEnd"/>
-      <w:r>
-        <w:t>) will be called/invoked, at runtime it will be decided that which class’s method will be invoked.</w:t>
-      </w:r>
-    </w:p>
-    <w:p>
-      <w:r>
-        <w:rPr>
-          <w:b/>
-          <w:bCs/>
-        </w:rPr>
-        <w:t>Abstraction:</w:t>
+        <w:t>System.assert() is used to assert that the specified condition is true.</w:t>
+      </w:r>
+      <w:r>
+        <w:t xml:space="preserve"> If the condition is false then a error is thrown.</w:t>
+      </w:r>
+    </w:p>
+    <w:p/>
+    <w:p>
+      <w:r>
+        <w:rPr>
+          <w:highlight w:val="yellow"/>
+        </w:rPr>
+        <w:t>System.AssertEquals()</w:t>
+      </w:r>
+    </w:p>
+    <w:p>
+      <w:r>
+        <w:t>This</w:t>
+      </w:r>
+      <w:r>
+        <w:t xml:space="preserve"> statement takes 3 parameters 1</w:t>
+      </w:r>
+      <w:r>
+        <w:rPr>
+          <w:vertAlign w:val="superscript"/>
+        </w:rPr>
+        <w:t>st</w:t>
+      </w:r>
+      <w:r>
+        <w:t xml:space="preserve">  The actual result, 2</w:t>
+      </w:r>
+      <w:r>
+        <w:rPr>
+          <w:vertAlign w:val="superscript"/>
+        </w:rPr>
+        <w:t>nd</w:t>
       </w:r>
       <w:r>
         <w:t xml:space="preserve"> </w:t>
       </w:r>
       <w:r>
-        <w:t>Hiding the data and showing/exposing only the relevant/necessary part is called Abstrac</w:t>
-      </w:r>
-      <w:r>
-        <w:t>ti</w:t>
-      </w:r>
-      <w:r>
-        <w:t>on.</w:t>
-      </w:r>
-      <w:r>
-        <w:t xml:space="preserve"> Hiding internal details and showing functionality is abstraction.</w:t>
-      </w:r>
-      <w:r>
-        <w:t xml:space="preserve"> We use inheritance for implementing abstraction.</w:t>
-      </w:r>
-      <w:r>
-        <w:t xml:space="preserve"> Access </w:t>
-      </w:r>
-      <w:proofErr w:type="gramStart"/>
-      <w:r>
-        <w:t>Specifiers(</w:t>
-      </w:r>
-      <w:proofErr w:type="gramEnd"/>
-      <w:r>
-        <w:t>public, private, protected) are also used to achieve abstraction.</w:t>
+        <w:t>the expected result, 3</w:t>
+      </w:r>
+      <w:r>
+        <w:rPr>
+          <w:vertAlign w:val="superscript"/>
+        </w:rPr>
+        <w:t>rd</w:t>
+      </w:r>
+      <w:r>
+        <w:t xml:space="preserve"> is the message(optional).</w:t>
+      </w:r>
+    </w:p>
+    <w:p>
+      <w:r>
+        <w:t>System.AssertEquals() is used to compare whether the actual result and the expected result</w:t>
+      </w:r>
+      <w:r>
+        <w:t xml:space="preserve"> are equal or not. If not equal then it will throw an Error.</w:t>
+      </w:r>
+    </w:p>
+    <w:p>
+      <w:r>
+        <w:rPr>
+          <w:highlight w:val="yellow"/>
+        </w:rPr>
+        <w:t>System.AssertNotEquals()</w:t>
+      </w:r>
+    </w:p>
+    <w:p>
+      <w:r>
+        <w:t>This statement takes 3 parameters 1</w:t>
+      </w:r>
+      <w:r>
+        <w:rPr>
+          <w:vertAlign w:val="superscript"/>
+        </w:rPr>
+        <w:t>st</w:t>
+      </w:r>
+      <w:r>
+        <w:t xml:space="preserve"> The </w:t>
       </w:r>
       <w:r>
         <w:t xml:space="preserve"> </w:t>
       </w:r>
       <w:r>
-        <w:t>Hiding internal complexity and showing functionality is known as abstraction.</w:t>
-      </w:r>
-    </w:p>
-    <w:p>
-      <w:r>
-        <w:rPr>
-          <w:b/>
-          <w:bCs/>
-        </w:rPr>
-        <w:t>Encapsulation:</w:t>
-      </w:r>
-      <w:r>
-        <w:t xml:space="preserve"> </w:t>
-      </w:r>
-      <w:r>
-        <w:t>Capsulating/binding the data into a single unit is called Encapsulation.</w:t>
-      </w:r>
-      <w:r>
-        <w:t xml:space="preserve"> We use classes and Interfaces to implement encapsulation.</w:t>
-      </w:r>
-      <w:r>
-        <w:t xml:space="preserve"> Encapsulation is used to provide a better security to data. Moreover, we can manipulate the data</w:t>
-      </w:r>
-      <w:r>
-        <w:t xml:space="preserve"> using encapsulation.</w:t>
-      </w:r>
-    </w:p>
-    <w:p>
-      <w:r>
-        <w:t xml:space="preserve">Global class </w:t>
-      </w:r>
-      <w:proofErr w:type="spellStart"/>
-      <w:r>
-        <w:t>BatchClass</w:t>
-      </w:r>
-      <w:proofErr w:type="spellEnd"/>
-      <w:r>
-        <w:t xml:space="preserve"> implements </w:t>
-      </w:r>
-      <w:proofErr w:type="spellStart"/>
-      <w:r>
-        <w:t>Database.Batchable</w:t>
-      </w:r>
-      <w:proofErr w:type="spellEnd"/>
-      <w:r>
-        <w:t xml:space="preserve"> {</w:t>
-      </w:r>
-    </w:p>
-    <w:p>
-      <w:r>
-        <w:t>}</w:t>
-      </w:r>
-    </w:p>
-    <w:p/>
+        <w:t>actual result, 2</w:t>
+      </w:r>
+      <w:r>
+        <w:rPr>
+          <w:vertAlign w:val="superscript"/>
+        </w:rPr>
+        <w:t>nd</w:t>
+      </w:r>
+      <w:r>
+        <w:t xml:space="preserve"> the expected result, 3</w:t>
+      </w:r>
+      <w:r>
+        <w:rPr>
+          <w:vertAlign w:val="superscript"/>
+        </w:rPr>
+        <w:t>rd</w:t>
+      </w:r>
+      <w:r>
+        <w:t xml:space="preserve"> is the message(optional).</w:t>
+      </w:r>
+    </w:p>
+    <w:p>
+      <w:r>
+        <w:t>System.AssertNotEquals() is used to compare whether the actual result and the expected result are equal or not. If equal then it will throw an Error.</w:t>
+      </w:r>
+    </w:p>
     <w:p>
       <w:pPr>
         <w:rPr>
@@ -1303,35 +1315,14 @@
           <w:b/>
           <w:bCs/>
         </w:rPr>
-        <w:t xml:space="preserve"> </w:t>
-      </w:r>
-      <w:r>
-        <w:rPr>
-          <w:b/>
-          <w:bCs/>
-        </w:rPr>
-        <w:t xml:space="preserve">Constructor Overloading </w:t>
-      </w:r>
-      <w:r>
-        <w:rPr>
-          <w:b/>
-          <w:bCs/>
-        </w:rPr>
-        <w:t>i</w:t>
-      </w:r>
-      <w:r>
-        <w:rPr>
-          <w:b/>
-          <w:bCs/>
-        </w:rPr>
-        <w:t>n Apex</w:t>
-      </w:r>
-      <w:r>
-        <w:rPr>
-          <w:b/>
-          <w:bCs/>
-        </w:rPr>
-        <w:t>?</w:t>
+        <w:t xml:space="preserve"> H</w:t>
+      </w:r>
+      <w:r>
+        <w:rPr>
+          <w:b/>
+          <w:bCs/>
+        </w:rPr>
+        <w:t>ow can we maintain the chain of batch classes?</w:t>
       </w:r>
     </w:p>
     <w:p>
@@ -1343,465 +1334,7 @@
         <w:t>A:</w:t>
       </w:r>
       <w:r>
-        <w:t xml:space="preserve"> </w:t>
-      </w:r>
-      <w:r>
-        <w:t xml:space="preserve">public class </w:t>
-      </w:r>
-      <w:proofErr w:type="spellStart"/>
-      <w:r>
-        <w:t>TestClass</w:t>
-      </w:r>
-      <w:proofErr w:type="spellEnd"/>
-      <w:r>
-        <w:t xml:space="preserve"> {</w:t>
-      </w:r>
-    </w:p>
-    <w:p>
-      <w:r>
-        <w:tab/>
-        <w:t xml:space="preserve">Public </w:t>
-      </w:r>
-      <w:proofErr w:type="spellStart"/>
-      <w:proofErr w:type="gramStart"/>
-      <w:r>
-        <w:t>TestClass</w:t>
-      </w:r>
-      <w:proofErr w:type="spellEnd"/>
-      <w:r>
-        <w:t>(</w:t>
-      </w:r>
-      <w:proofErr w:type="gramEnd"/>
-      <w:r>
-        <w:t>){</w:t>
-      </w:r>
-    </w:p>
-    <w:p>
-      <w:pPr>
-        <w:ind w:firstLine="720"/>
-      </w:pPr>
-      <w:r>
-        <w:t>//Default constructor</w:t>
-      </w:r>
-      <w:r>
-        <w:t xml:space="preserve"> or </w:t>
-      </w:r>
-      <w:proofErr w:type="spellStart"/>
-      <w:r>
-        <w:t>ParameterLess</w:t>
-      </w:r>
-      <w:proofErr w:type="spellEnd"/>
-      <w:r>
-        <w:t xml:space="preserve"> Constructor</w:t>
-      </w:r>
-    </w:p>
-    <w:p>
-      <w:pPr>
-        <w:ind w:firstLine="720"/>
-      </w:pPr>
-      <w:r>
-        <w:t>}</w:t>
-      </w:r>
-    </w:p>
-    <w:p>
-      <w:pPr>
-        <w:ind w:firstLine="720"/>
-      </w:pPr>
-      <w:r>
-        <w:t xml:space="preserve">Public </w:t>
-      </w:r>
-      <w:proofErr w:type="spellStart"/>
-      <w:proofErr w:type="gramStart"/>
-      <w:r>
-        <w:t>TestClass</w:t>
-      </w:r>
-      <w:proofErr w:type="spellEnd"/>
-      <w:r>
-        <w:t>(</w:t>
-      </w:r>
-      <w:proofErr w:type="gramEnd"/>
-      <w:r>
-        <w:t xml:space="preserve">Boolean </w:t>
-      </w:r>
-      <w:proofErr w:type="spellStart"/>
-      <w:r>
-        <w:t>isFalse</w:t>
-      </w:r>
-      <w:proofErr w:type="spellEnd"/>
-      <w:r>
-        <w:t>){</w:t>
-      </w:r>
-    </w:p>
-    <w:p>
-      <w:pPr>
-        <w:ind w:firstLine="720"/>
-      </w:pPr>
-      <w:r>
-        <w:tab/>
-        <w:t>//</w:t>
-      </w:r>
-      <w:proofErr w:type="spellStart"/>
-      <w:r>
-        <w:t>Paramaterized</w:t>
-      </w:r>
-      <w:proofErr w:type="spellEnd"/>
-      <w:r>
-        <w:t xml:space="preserve"> Constructor</w:t>
-      </w:r>
-    </w:p>
-    <w:p>
-      <w:pPr>
-        <w:ind w:firstLine="720"/>
-      </w:pPr>
-      <w:r>
-        <w:t>}</w:t>
-      </w:r>
-    </w:p>
-    <w:p>
-      <w:pPr>
-        <w:ind w:firstLine="720"/>
-      </w:pPr>
-      <w:r>
-        <w:t xml:space="preserve">Public </w:t>
-      </w:r>
-      <w:proofErr w:type="spellStart"/>
-      <w:proofErr w:type="gramStart"/>
-      <w:r>
-        <w:t>TestClass</w:t>
-      </w:r>
-      <w:proofErr w:type="spellEnd"/>
-      <w:r>
-        <w:t>(</w:t>
-      </w:r>
-      <w:proofErr w:type="gramEnd"/>
-      <w:r>
-        <w:t xml:space="preserve">Boolean </w:t>
-      </w:r>
-      <w:proofErr w:type="spellStart"/>
-      <w:r>
-        <w:t>isTrue</w:t>
-      </w:r>
-      <w:proofErr w:type="spellEnd"/>
-      <w:r>
-        <w:t>, String Name</w:t>
-      </w:r>
-      <w:r>
-        <w:t>) {</w:t>
-      </w:r>
-    </w:p>
-    <w:p>
-      <w:pPr>
-        <w:ind w:firstLine="720"/>
-      </w:pPr>
-      <w:r>
-        <w:t xml:space="preserve"> //</w:t>
-      </w:r>
-      <w:proofErr w:type="spellStart"/>
-      <w:r>
-        <w:t>Paramaterized</w:t>
-      </w:r>
-      <w:proofErr w:type="spellEnd"/>
-      <w:r>
-        <w:t xml:space="preserve"> Constructor</w:t>
-      </w:r>
-    </w:p>
-    <w:p>
-      <w:pPr>
-        <w:ind w:firstLine="720"/>
-      </w:pPr>
-      <w:r>
-        <w:t>}</w:t>
-      </w:r>
-    </w:p>
-    <w:p>
-      <w:r>
-        <w:t>}</w:t>
-      </w:r>
-    </w:p>
-    <w:p>
-      <w:pPr>
-        <w:rPr>
-          <w:b/>
-          <w:bCs/>
-        </w:rPr>
-      </w:pPr>
-      <w:r>
-        <w:rPr>
-          <w:b/>
-          <w:bCs/>
-        </w:rPr>
-        <w:t>Q: Assert statements in Apex</w:t>
-      </w:r>
-    </w:p>
-    <w:p>
-      <w:r>
-        <w:rPr>
-          <w:b/>
-          <w:bCs/>
-        </w:rPr>
-        <w:t>A:</w:t>
-      </w:r>
-      <w:r>
-        <w:t xml:space="preserve"> </w:t>
-      </w:r>
-      <w:proofErr w:type="spellStart"/>
-      <w:r>
-        <w:rPr>
-          <w:highlight w:val="yellow"/>
-        </w:rPr>
-        <w:t>System.assert</w:t>
-      </w:r>
-      <w:proofErr w:type="spellEnd"/>
-      <w:r>
-        <w:rPr>
-          <w:highlight w:val="yellow"/>
-        </w:rPr>
-        <w:t>()</w:t>
-      </w:r>
-    </w:p>
-    <w:p>
-      <w:r>
-        <w:t xml:space="preserve">This statement has 2 </w:t>
-      </w:r>
-      <w:proofErr w:type="gramStart"/>
-      <w:r>
-        <w:t>parameter</w:t>
-      </w:r>
-      <w:proofErr w:type="gramEnd"/>
-      <w:r>
-        <w:t>. 1. Is the condition. 2</w:t>
-      </w:r>
-      <w:proofErr w:type="gramStart"/>
-      <w:r>
-        <w:rPr>
-          <w:vertAlign w:val="superscript"/>
-        </w:rPr>
-        <w:t>nd</w:t>
-      </w:r>
-      <w:r>
-        <w:t>(</w:t>
-      </w:r>
-      <w:proofErr w:type="gramEnd"/>
-      <w:r>
-        <w:t>Optional) is the message.</w:t>
-      </w:r>
-    </w:p>
-    <w:p>
-      <w:proofErr w:type="spellStart"/>
-      <w:r>
-        <w:lastRenderedPageBreak/>
-        <w:t>System.assert</w:t>
-      </w:r>
-      <w:proofErr w:type="spellEnd"/>
-      <w:r>
-        <w:t>() is used to assert that the specified condition is true.</w:t>
-      </w:r>
-      <w:r>
-        <w:t xml:space="preserve"> If the condition is false then </w:t>
-      </w:r>
-      <w:proofErr w:type="spellStart"/>
-      <w:proofErr w:type="gramStart"/>
-      <w:r>
-        <w:t>a</w:t>
-      </w:r>
-      <w:proofErr w:type="spellEnd"/>
-      <w:proofErr w:type="gramEnd"/>
-      <w:r>
-        <w:t xml:space="preserve"> error is thrown.</w:t>
-      </w:r>
-    </w:p>
-    <w:p/>
-    <w:p>
-      <w:proofErr w:type="spellStart"/>
-      <w:r>
-        <w:rPr>
-          <w:highlight w:val="yellow"/>
-        </w:rPr>
-        <w:t>System.AssertEquals</w:t>
-      </w:r>
-      <w:proofErr w:type="spellEnd"/>
-      <w:r>
-        <w:rPr>
-          <w:highlight w:val="yellow"/>
-        </w:rPr>
-        <w:t>()</w:t>
-      </w:r>
-    </w:p>
-    <w:p>
-      <w:r>
-        <w:t>This</w:t>
-      </w:r>
-      <w:r>
-        <w:t xml:space="preserve"> statement takes 3 parameters 1</w:t>
-      </w:r>
-      <w:proofErr w:type="gramStart"/>
-      <w:r>
-        <w:rPr>
-          <w:vertAlign w:val="superscript"/>
-        </w:rPr>
-        <w:t>st</w:t>
-      </w:r>
-      <w:r>
-        <w:t xml:space="preserve">  The</w:t>
-      </w:r>
-      <w:proofErr w:type="gramEnd"/>
-      <w:r>
-        <w:t xml:space="preserve"> actual result, 2</w:t>
-      </w:r>
-      <w:r>
-        <w:rPr>
-          <w:vertAlign w:val="superscript"/>
-        </w:rPr>
-        <w:t>nd</w:t>
-      </w:r>
-      <w:r>
-        <w:t xml:space="preserve"> </w:t>
-      </w:r>
-      <w:r>
-        <w:t>the expected result, 3</w:t>
-      </w:r>
-      <w:r>
-        <w:rPr>
-          <w:vertAlign w:val="superscript"/>
-        </w:rPr>
-        <w:t>rd</w:t>
-      </w:r>
-      <w:r>
-        <w:t xml:space="preserve"> is the message(optional).</w:t>
-      </w:r>
-    </w:p>
-    <w:p>
-      <w:proofErr w:type="spellStart"/>
-      <w:r>
-        <w:t>System.AssertEquals</w:t>
-      </w:r>
-      <w:proofErr w:type="spellEnd"/>
-      <w:r>
-        <w:t>() is used to compare whether the actual result and the expected result</w:t>
-      </w:r>
-      <w:r>
-        <w:t xml:space="preserve"> are equal or not. If not equal then it will throw an Error.</w:t>
-      </w:r>
-    </w:p>
-    <w:p>
-      <w:proofErr w:type="spellStart"/>
-      <w:r>
-        <w:rPr>
-          <w:highlight w:val="yellow"/>
-        </w:rPr>
-        <w:t>System.AssertNotEquals</w:t>
-      </w:r>
-      <w:proofErr w:type="spellEnd"/>
-      <w:r>
-        <w:rPr>
-          <w:highlight w:val="yellow"/>
-        </w:rPr>
-        <w:t>()</w:t>
-      </w:r>
-    </w:p>
-    <w:p>
-      <w:r>
-        <w:t>This statement takes 3 parameters 1</w:t>
-      </w:r>
-      <w:r>
-        <w:rPr>
-          <w:vertAlign w:val="superscript"/>
-        </w:rPr>
-        <w:t>st</w:t>
-      </w:r>
-      <w:r>
-        <w:t xml:space="preserve"> </w:t>
-      </w:r>
-      <w:proofErr w:type="gramStart"/>
-      <w:r>
-        <w:t xml:space="preserve">The </w:t>
-      </w:r>
-      <w:r>
-        <w:t xml:space="preserve"> </w:t>
-      </w:r>
-      <w:r>
-        <w:t>actual</w:t>
-      </w:r>
-      <w:proofErr w:type="gramEnd"/>
-      <w:r>
-        <w:t xml:space="preserve"> result, 2</w:t>
-      </w:r>
-      <w:r>
-        <w:rPr>
-          <w:vertAlign w:val="superscript"/>
-        </w:rPr>
-        <w:t>nd</w:t>
-      </w:r>
-      <w:r>
-        <w:t xml:space="preserve"> the expected result, 3</w:t>
-      </w:r>
-      <w:r>
-        <w:rPr>
-          <w:vertAlign w:val="superscript"/>
-        </w:rPr>
-        <w:t>rd</w:t>
-      </w:r>
-      <w:r>
-        <w:t xml:space="preserve"> is the message(optional).</w:t>
-      </w:r>
-    </w:p>
-    <w:p>
-      <w:proofErr w:type="spellStart"/>
-      <w:r>
-        <w:t>System.AssertNotEquals</w:t>
-      </w:r>
-      <w:proofErr w:type="spellEnd"/>
-      <w:r>
-        <w:t>() is used to compare whether the actual result and the expected result are equal or not. If equal then it will throw an Error.</w:t>
-      </w:r>
-    </w:p>
-    <w:p>
-      <w:pPr>
-        <w:rPr>
-          <w:b/>
-          <w:bCs/>
-        </w:rPr>
-      </w:pPr>
-      <w:r>
-        <w:rPr>
-          <w:b/>
-          <w:bCs/>
-        </w:rPr>
-        <w:t>Q:</w:t>
-      </w:r>
-      <w:r>
-        <w:rPr>
-          <w:b/>
-          <w:bCs/>
-        </w:rPr>
-        <w:t xml:space="preserve"> H</w:t>
-      </w:r>
-      <w:r>
-        <w:rPr>
-          <w:b/>
-          <w:bCs/>
-        </w:rPr>
-        <w:t>ow can we maintain the chain of batch classes?</w:t>
-      </w:r>
-    </w:p>
-    <w:p>
-      <w:r>
-        <w:rPr>
-          <w:b/>
-          <w:bCs/>
-        </w:rPr>
-        <w:t>A:</w:t>
-      </w:r>
-      <w:r>
-        <w:t xml:space="preserve"> In order to maintain the chain of batch classes. We first need to understand the 3 methods inside </w:t>
-      </w:r>
-      <w:proofErr w:type="spellStart"/>
-      <w:r>
-        <w:t>Database.batchable</w:t>
-      </w:r>
-      <w:proofErr w:type="spellEnd"/>
-      <w:r>
-        <w:t>.</w:t>
+        <w:t xml:space="preserve"> In order to maintain the chain of batch classes. We first need to understand the 3 methods inside Database.batchable.</w:t>
       </w:r>
     </w:p>
     <w:p>
@@ -1812,21 +1345,8 @@
           <w:numId w:val="2"/>
         </w:numPr>
       </w:pPr>
-      <w:proofErr w:type="gramStart"/>
-      <w:r>
-        <w:t>Start(</w:t>
-      </w:r>
-      <w:proofErr w:type="gramEnd"/>
-      <w:r>
-        <w:t xml:space="preserve">) this method is executed once to send the list of </w:t>
-      </w:r>
-      <w:proofErr w:type="spellStart"/>
-      <w:r>
-        <w:t>sobjects</w:t>
-      </w:r>
-      <w:proofErr w:type="spellEnd"/>
-      <w:r>
-        <w:t xml:space="preserve"> to execute().</w:t>
+      <w:r>
+        <w:t>Start() this method is executed once to send the list of sobjects to execute().</w:t>
       </w:r>
     </w:p>
     <w:p>
@@ -1837,21 +1357,8 @@
           <w:numId w:val="2"/>
         </w:numPr>
       </w:pPr>
-      <w:proofErr w:type="gramStart"/>
-      <w:r>
-        <w:t>Execute(</w:t>
-      </w:r>
-      <w:proofErr w:type="gramEnd"/>
-      <w:r>
-        <w:t xml:space="preserve">) this method is executed multiple times depending upon the batch size, taking the </w:t>
-      </w:r>
-      <w:proofErr w:type="spellStart"/>
-      <w:r>
-        <w:t>sObjects</w:t>
-      </w:r>
-      <w:proofErr w:type="spellEnd"/>
-      <w:r>
-        <w:t xml:space="preserve"> on chunks.</w:t>
+      <w:r>
+        <w:t>Execute() this method is executed multiple times depending upon the batch size, taking the sObjects on chunks.</w:t>
       </w:r>
     </w:p>
     <w:p>
@@ -1862,34 +1369,13 @@
           <w:numId w:val="2"/>
         </w:numPr>
       </w:pPr>
-      <w:proofErr w:type="gramStart"/>
-      <w:r>
-        <w:t>Finish(</w:t>
-      </w:r>
-      <w:proofErr w:type="gramEnd"/>
-      <w:r>
-        <w:t>) is executed once and is used to do post processing implementations like sending email alerts etc.</w:t>
-      </w:r>
-    </w:p>
-    <w:p>
-      <w:r>
-        <w:t xml:space="preserve">So, the batch apex chaining can happen through the </w:t>
-      </w:r>
-      <w:proofErr w:type="gramStart"/>
-      <w:r>
-        <w:t>finish(</w:t>
-      </w:r>
-      <w:proofErr w:type="gramEnd"/>
-      <w:r>
-        <w:t xml:space="preserve">). We can call another batch class from </w:t>
-      </w:r>
-      <w:proofErr w:type="gramStart"/>
-      <w:r>
-        <w:t>finish(</w:t>
-      </w:r>
-      <w:proofErr w:type="gramEnd"/>
-      <w:r>
-        <w:t xml:space="preserve">) method. </w:t>
+      <w:r>
+        <w:t>Finish() is executed once and is used to do post processing implementations like sending email alerts etc.</w:t>
+      </w:r>
+    </w:p>
+    <w:p>
+      <w:r>
+        <w:t xml:space="preserve">So, the batch apex chaining can happen through the finish(). We can call another batch class from finish() method. </w:t>
       </w:r>
       <w:r>
         <w:rPr>
@@ -1910,21 +1396,7 @@
         <w:rPr>
           <w:highlight w:val="yellow"/>
         </w:rPr>
-        <w:t xml:space="preserve">running concurrently. </w:t>
-      </w:r>
-      <w:proofErr w:type="gramStart"/>
-      <w:r>
-        <w:rPr>
-          <w:highlight w:val="yellow"/>
-        </w:rPr>
-        <w:t>So</w:t>
-      </w:r>
-      <w:proofErr w:type="gramEnd"/>
-      <w:r>
-        <w:rPr>
-          <w:highlight w:val="yellow"/>
-        </w:rPr>
-        <w:t xml:space="preserve"> the only 5 jobs can be chained</w:t>
+        <w:t>running concurrently. So the only 5 jobs can be chained</w:t>
       </w:r>
       <w:r>
         <w:t>.</w:t>
@@ -1942,51 +1414,12 @@
     </w:p>
     <w:p>
       <w:r>
-        <w:t xml:space="preserve">Public void </w:t>
-      </w:r>
-      <w:proofErr w:type="gramStart"/>
-      <w:r>
-        <w:t>finish(</w:t>
-      </w:r>
-      <w:proofErr w:type="spellStart"/>
-      <w:proofErr w:type="gramEnd"/>
-      <w:r>
-        <w:t>Database.BatchableContext</w:t>
-      </w:r>
-      <w:proofErr w:type="spellEnd"/>
-      <w:r>
-        <w:t xml:space="preserve"> </w:t>
-      </w:r>
-      <w:proofErr w:type="spellStart"/>
-      <w:r>
-        <w:t>bc</w:t>
-      </w:r>
-      <w:proofErr w:type="spellEnd"/>
-      <w:r>
-        <w:t>) {</w:t>
-      </w:r>
-    </w:p>
-    <w:p>
-      <w:r>
-        <w:t xml:space="preserve">Id </w:t>
-      </w:r>
-      <w:proofErr w:type="spellStart"/>
-      <w:r>
-        <w:t>firstBatchId</w:t>
-      </w:r>
-      <w:proofErr w:type="spellEnd"/>
-      <w:r>
-        <w:t xml:space="preserve"> = </w:t>
-      </w:r>
-      <w:proofErr w:type="spellStart"/>
-      <w:proofErr w:type="gramStart"/>
-      <w:r>
-        <w:t>bc.getJobId</w:t>
-      </w:r>
-      <w:proofErr w:type="spellEnd"/>
-      <w:proofErr w:type="gramEnd"/>
-      <w:r>
-        <w:t>();</w:t>
+        <w:t>Public void finish(Database.BatchableContext bc) {</w:t>
+      </w:r>
+    </w:p>
+    <w:p>
+      <w:r>
+        <w:t>Id firstBatchId = bc.getJobId();</w:t>
       </w:r>
       <w:r>
         <w:tab/>
@@ -1996,26 +1429,8 @@
       <w:r>
         <w:t xml:space="preserve">Id job2Id = </w:t>
       </w:r>
-      <w:proofErr w:type="spellStart"/>
-      <w:r>
-        <w:t>Database.executeBatch</w:t>
-      </w:r>
-      <w:proofErr w:type="spellEnd"/>
-      <w:r>
-        <w:t xml:space="preserve">(new </w:t>
-      </w:r>
-      <w:proofErr w:type="spellStart"/>
-      <w:proofErr w:type="gramStart"/>
-      <w:r>
-        <w:t>otherBatchJob</w:t>
-      </w:r>
-      <w:proofErr w:type="spellEnd"/>
-      <w:r>
-        <w:t>(</w:t>
-      </w:r>
-      <w:proofErr w:type="gramEnd"/>
-      <w:r>
-        <w:t>), 200);</w:t>
+      <w:r>
+        <w:t>Database.executeBatch(new otherBatchJob(), 200);</w:t>
       </w:r>
     </w:p>
     <w:p>
@@ -2590,23 +2005,7 @@
           <w:b/>
           <w:bCs/>
         </w:rPr>
-        <w:t xml:space="preserve">such that </w:t>
-      </w:r>
-      <w:proofErr w:type="spellStart"/>
-      <w:r>
-        <w:rPr>
-          <w:b/>
-          <w:bCs/>
-        </w:rPr>
-        <w:t>LeadSource</w:t>
-      </w:r>
-      <w:proofErr w:type="spellEnd"/>
-      <w:r>
-        <w:rPr>
-          <w:b/>
-          <w:bCs/>
-        </w:rPr>
-        <w:t>__c should be either Web or Email or Walk-In</w:t>
+        <w:t>such that LeadSource__c should be either Web or Email or Walk-In</w:t>
       </w:r>
       <w:r>
         <w:rPr>
@@ -2627,14 +2026,12 @@
       <w:r>
         <w:t xml:space="preserve"> </w:t>
       </w:r>
-      <w:proofErr w:type="gramStart"/>
       <w:r>
         <w:t xml:space="preserve">NOT( </w:t>
       </w:r>
       <w:r>
         <w:t>OR</w:t>
       </w:r>
-      <w:proofErr w:type="gramEnd"/>
       <w:r>
         <w:t xml:space="preserve">( </w:t>
       </w:r>
@@ -2643,54 +2040,24 @@
       <w:pPr>
         <w:ind w:firstLine="720"/>
       </w:pPr>
-      <w:proofErr w:type="gramStart"/>
-      <w:r>
-        <w:t>ISPICKVAL(</w:t>
-      </w:r>
-      <w:proofErr w:type="spellStart"/>
-      <w:proofErr w:type="gramEnd"/>
-      <w:r>
-        <w:t>LeadSource</w:t>
-      </w:r>
-      <w:proofErr w:type="spellEnd"/>
-      <w:r>
-        <w:t xml:space="preserve">__c, ‘Web’), </w:t>
+      <w:r>
+        <w:t xml:space="preserve">ISPICKVAL(LeadSource__c, ‘Web’), </w:t>
       </w:r>
     </w:p>
     <w:p>
       <w:pPr>
         <w:ind w:firstLine="720"/>
       </w:pPr>
-      <w:proofErr w:type="gramStart"/>
-      <w:r>
-        <w:t>ISPICKVAL(</w:t>
-      </w:r>
-      <w:proofErr w:type="spellStart"/>
-      <w:proofErr w:type="gramEnd"/>
-      <w:r>
-        <w:t>LeadSource</w:t>
-      </w:r>
-      <w:proofErr w:type="spellEnd"/>
-      <w:r>
-        <w:t xml:space="preserve">__c, ‘Email’), </w:t>
+      <w:r>
+        <w:t xml:space="preserve">ISPICKVAL(LeadSource__c, ‘Email’), </w:t>
       </w:r>
     </w:p>
     <w:p>
       <w:pPr>
         <w:ind w:firstLine="720"/>
       </w:pPr>
-      <w:proofErr w:type="gramStart"/>
-      <w:r>
-        <w:t>ISPICKVAL(</w:t>
-      </w:r>
-      <w:proofErr w:type="spellStart"/>
-      <w:proofErr w:type="gramEnd"/>
-      <w:r>
-        <w:t>LeadSource</w:t>
-      </w:r>
-      <w:proofErr w:type="spellEnd"/>
-      <w:r>
-        <w:t>__c, ‘Walk-In’)</w:t>
+      <w:r>
+        <w:t>ISPICKVAL(LeadSource__c, ‘Walk-In’)</w:t>
       </w:r>
     </w:p>
     <w:p>
@@ -2754,11 +2121,9 @@
         </w:rPr>
         <w:t xml:space="preserve"> </w:t>
       </w:r>
-      <w:proofErr w:type="gramStart"/>
       <w:r>
         <w:t>OR(</w:t>
       </w:r>
-      <w:proofErr w:type="gramEnd"/>
     </w:p>
     <w:p>
       <w:r>
@@ -2963,15 +2328,7 @@
         <w:t xml:space="preserve"> </w:t>
       </w:r>
       <w:r>
-        <w:t xml:space="preserve">Whenever we trying to perform any DML operations at the time of initial page load we will be ending up with an error called </w:t>
-      </w:r>
-      <w:proofErr w:type="spellStart"/>
-      <w:r>
-        <w:t>System.LimitException</w:t>
-      </w:r>
-      <w:proofErr w:type="spellEnd"/>
-      <w:r>
-        <w:t>: DML currently not allowed.</w:t>
+        <w:t>Whenever we trying to perform any DML operations at the time of initial page load we will be ending up with an error called System.LimitException: DML currently not allowed.</w:t>
       </w:r>
     </w:p>
     <w:p>
@@ -3729,17 +3086,24 @@
           <w:bCs/>
         </w:rPr>
         <w:lastRenderedPageBreak/>
-        <w:t xml:space="preserve">Q: Change set </w:t>
-      </w:r>
-      <w:proofErr w:type="spellStart"/>
-      <w:r>
-        <w:rPr>
-          <w:b/>
-          <w:bCs/>
-        </w:rPr>
-        <w:t>deployement</w:t>
-      </w:r>
-      <w:proofErr w:type="spellEnd"/>
+        <w:t>Q: Change set deployement deMerits</w:t>
+      </w:r>
+      <w:r>
+        <w:rPr>
+          <w:b/>
+          <w:bCs/>
+        </w:rPr>
+        <w:t>?</w:t>
+      </w:r>
+    </w:p>
+    <w:p>
+      <w:r>
+        <w:rPr>
+          <w:b/>
+          <w:bCs/>
+        </w:rPr>
+        <w:t>A:</w:t>
+      </w:r>
       <w:r>
         <w:rPr>
           <w:b/>
@@ -3747,38 +3111,6 @@
         </w:rPr>
         <w:t xml:space="preserve"> </w:t>
       </w:r>
-      <w:proofErr w:type="spellStart"/>
-      <w:r>
-        <w:rPr>
-          <w:b/>
-          <w:bCs/>
-        </w:rPr>
-        <w:t>deMerits</w:t>
-      </w:r>
-      <w:proofErr w:type="spellEnd"/>
-      <w:r>
-        <w:rPr>
-          <w:b/>
-          <w:bCs/>
-        </w:rPr>
-        <w:t>?</w:t>
-      </w:r>
-    </w:p>
-    <w:p>
-      <w:r>
-        <w:rPr>
-          <w:b/>
-          <w:bCs/>
-        </w:rPr>
-        <w:t>A:</w:t>
-      </w:r>
-      <w:r>
-        <w:rPr>
-          <w:b/>
-          <w:bCs/>
-        </w:rPr>
-        <w:t xml:space="preserve"> </w:t>
-      </w:r>
       <w:r>
         <w:t>We cannot deploy profiles.</w:t>
       </w:r>
@@ -3806,15 +3138,7 @@
           <w:b/>
           <w:bCs/>
         </w:rPr>
-        <w:t xml:space="preserve">Q: What is the use of </w:t>
-      </w:r>
-      <w:proofErr w:type="spellStart"/>
-      <w:r>
-        <w:rPr>
-          <w:b/>
-          <w:bCs/>
-        </w:rPr>
-        <w:t>Datab</w:t>
+        <w:t>Q: What is the use of Datab</w:t>
       </w:r>
       <w:r>
         <w:rPr>
@@ -3828,15 +3152,7 @@
           <w:b/>
           <w:bCs/>
         </w:rPr>
-        <w:t>se.Stateful</w:t>
-      </w:r>
-      <w:proofErr w:type="spellEnd"/>
-      <w:r>
-        <w:rPr>
-          <w:b/>
-          <w:bCs/>
-        </w:rPr>
-        <w:t xml:space="preserve"> Interface?</w:t>
+        <w:t>se.Stateful Interface?</w:t>
       </w:r>
     </w:p>
     <w:p>
@@ -3848,15 +3164,7 @@
         <w:t xml:space="preserve">A: </w:t>
       </w:r>
       <w:r>
-        <w:t xml:space="preserve">We know that in a Batch Apex each batch is considered as a discrete transaction. So, the class variables loose there state after each batch is processed. So, in order to maintain the state of the class Variables and to create a link b/w the batches we use </w:t>
-      </w:r>
-      <w:proofErr w:type="spellStart"/>
-      <w:r>
-        <w:t>Database.Stateful</w:t>
-      </w:r>
-      <w:proofErr w:type="spellEnd"/>
-      <w:r>
-        <w:t>.</w:t>
+        <w:t>We know that in a Batch Apex each batch is considered as a discrete transaction. So, the class variables loose there state after each batch is processed. So, in order to maintain the state of the class Variables and to create a link b/w the batches we use Database.Stateful.</w:t>
       </w:r>
     </w:p>
     <w:p>
@@ -3957,15 +3265,7 @@
         </w:numPr>
       </w:pPr>
       <w:r>
-        <w:t xml:space="preserve">We cannot monitor Future Methods, but we can monitor Queueable methods from Apex Jobs page in Ui. Also, we have a </w:t>
-      </w:r>
-      <w:proofErr w:type="spellStart"/>
-      <w:r>
-        <w:t>jobId</w:t>
-      </w:r>
-      <w:proofErr w:type="spellEnd"/>
-      <w:r>
-        <w:t xml:space="preserve"> in Queueable which is not present in Future.</w:t>
+        <w:t>We cannot monitor Future Methods, but we can monitor Queueable methods from Apex Jobs page in Ui. Also, we have a jobId in Queueable which is not present in Future.</w:t>
       </w:r>
     </w:p>
     <w:p>
@@ -3977,15 +3277,7 @@
         </w:numPr>
       </w:pPr>
       <w:r>
-        <w:t xml:space="preserve">We cannot pass </w:t>
-      </w:r>
-      <w:proofErr w:type="spellStart"/>
-      <w:r>
-        <w:t>sObjects</w:t>
-      </w:r>
-      <w:proofErr w:type="spellEnd"/>
-      <w:r>
-        <w:t xml:space="preserve"> in Future as parameters, but in Queueable we can do that.</w:t>
+        <w:t>We cannot pass sObjects in Future as parameters, but in Queueable we can do that.</w:t>
       </w:r>
     </w:p>
     <w:p>
@@ -4078,47 +3370,23 @@
     </w:p>
     <w:p>
       <w:r>
-        <w:t xml:space="preserve">Named Credentials also include an </w:t>
-      </w:r>
-      <w:proofErr w:type="spellStart"/>
-      <w:r>
-        <w:t>OutboundNetworkConnection</w:t>
-      </w:r>
-      <w:proofErr w:type="spellEnd"/>
-      <w:r>
-        <w:t xml:space="preserve"> field that you can use to route callouts through a private connection. By separating the endpoint URL and authentication from the callout definition, named credentials make callouts easier to maintain. For example, if an endpoint URL changes, you update only the named credential. All callouts that reference the named credential simply continue to work.</w:t>
-      </w:r>
-    </w:p>
-    <w:p>
-      <w:r>
-        <w:t xml:space="preserve">To reference a named credential from a callout definition, use the named credential URL. A named credential URL contains the scheme callout:, the name of the named credential, and an optional path. For example: </w:t>
-      </w:r>
-      <w:proofErr w:type="spellStart"/>
-      <w:r>
-        <w:t>callout:My_Named_Credential</w:t>
-      </w:r>
-      <w:proofErr w:type="spellEnd"/>
-      <w:r>
-        <w:t>/</w:t>
-      </w:r>
-      <w:proofErr w:type="spellStart"/>
-      <w:r>
-        <w:t>some_path</w:t>
-      </w:r>
-      <w:proofErr w:type="spellEnd"/>
+        <w:t>Named Credentials also include an OutboundNetworkConnection field that you can use to route callouts through a private connection. By separating the endpoint URL and authentication from the callout definition, named credentials make callouts easier to maintain. For example, if an endpoint URL changes, you update only the named credential. All callouts that reference the named credential simply continue to work.</w:t>
+      </w:r>
+    </w:p>
+    <w:p>
+      <w:r>
+        <w:t>To reference a named credential from a callout definition, use the named credential URL. A named credential URL contains the scheme callout:, the name of the named credential, and an optional path. For example: callout:My_Named_Credential/some_path.</w:t>
+      </w:r>
+    </w:p>
+    <w:p>
+      <w:r>
+        <w:t>If transmitting sensitive information such as healthcare data or credit card data, authenticated Named Credentials are required. Salesforce recommends that Customers consider providing their own Certificates for extra security of sensitive data transmissions</w:t>
+      </w:r>
       <w:r>
         <w:t>.</w:t>
       </w:r>
     </w:p>
     <w:p>
-      <w:r>
-        <w:t>If transmitting sensitive information such as healthcare data or credit card data, authenticated Named Credentials are required. Salesforce recommends that Customers consider providing their own Certificates for extra security of sensitive data transmissions</w:t>
-      </w:r>
-      <w:r>
-        <w:t>.</w:t>
-      </w:r>
-    </w:p>
-    <w:p>
       <w:pPr>
         <w:rPr>
           <w:b/>
@@ -4134,122 +3402,33 @@
       </w:r>
     </w:p>
     <w:p>
-      <w:proofErr w:type="spellStart"/>
-      <w:r>
-        <w:t>HttpRequest</w:t>
-      </w:r>
-      <w:proofErr w:type="spellEnd"/>
-      <w:r>
-        <w:t xml:space="preserve"> </w:t>
-      </w:r>
-      <w:proofErr w:type="spellStart"/>
-      <w:r>
-        <w:t>req</w:t>
-      </w:r>
-      <w:proofErr w:type="spellEnd"/>
-      <w:r>
-        <w:t xml:space="preserve"> = new </w:t>
-      </w:r>
-      <w:proofErr w:type="spellStart"/>
-      <w:r>
-        <w:t>HttpRequest</w:t>
-      </w:r>
-      <w:proofErr w:type="spellEnd"/>
-      <w:r>
-        <w:t>();</w:t>
-      </w:r>
-    </w:p>
-    <w:p>
-      <w:proofErr w:type="spellStart"/>
-      <w:r>
-        <w:t>req.setEndpoint</w:t>
-      </w:r>
-      <w:proofErr w:type="spellEnd"/>
-      <w:r>
-        <w:t>('</w:t>
-      </w:r>
-      <w:proofErr w:type="spellStart"/>
-      <w:r>
-        <w:t>callout:My_Named_Credential</w:t>
-      </w:r>
-      <w:proofErr w:type="spellEnd"/>
-      <w:r>
-        <w:t>/</w:t>
-      </w:r>
-      <w:proofErr w:type="spellStart"/>
-      <w:r>
-        <w:t>some_path</w:t>
-      </w:r>
-      <w:proofErr w:type="spellEnd"/>
-      <w:r>
-        <w:t>');</w:t>
-      </w:r>
-    </w:p>
-    <w:p>
-      <w:proofErr w:type="spellStart"/>
-      <w:r>
-        <w:t>req.setMethod</w:t>
-      </w:r>
-      <w:proofErr w:type="spellEnd"/>
-      <w:r>
-        <w:t>('GET');</w:t>
-      </w:r>
-    </w:p>
-    <w:p>
-      <w:r>
-        <w:t xml:space="preserve">Http </w:t>
-      </w:r>
-      <w:proofErr w:type="spellStart"/>
-      <w:r>
-        <w:t>http</w:t>
-      </w:r>
-      <w:proofErr w:type="spellEnd"/>
-      <w:r>
-        <w:t xml:space="preserve"> = new Http();</w:t>
-      </w:r>
-    </w:p>
-    <w:p>
-      <w:proofErr w:type="spellStart"/>
-      <w:r>
-        <w:t>HTTPResponse</w:t>
-      </w:r>
-      <w:proofErr w:type="spellEnd"/>
-      <w:r>
-        <w:t xml:space="preserve"> res = </w:t>
-      </w:r>
-      <w:proofErr w:type="spellStart"/>
-      <w:r>
-        <w:t>http.send</w:t>
-      </w:r>
-      <w:proofErr w:type="spellEnd"/>
-      <w:r>
-        <w:t>(</w:t>
-      </w:r>
-      <w:proofErr w:type="spellStart"/>
-      <w:r>
-        <w:t>req</w:t>
-      </w:r>
-      <w:proofErr w:type="spellEnd"/>
-      <w:r>
-        <w:t>);</w:t>
-      </w:r>
-    </w:p>
-    <w:p>
-      <w:proofErr w:type="spellStart"/>
-      <w:r>
-        <w:t>System.debug</w:t>
-      </w:r>
-      <w:proofErr w:type="spellEnd"/>
-      <w:r>
-        <w:t>(</w:t>
-      </w:r>
-      <w:proofErr w:type="spellStart"/>
-      <w:r>
-        <w:t>res.getBody</w:t>
-      </w:r>
-      <w:proofErr w:type="spellEnd"/>
-      <w:r>
-        <w:t>());</w:t>
+      <w:r>
+        <w:t>HttpRequest req = new HttpRequest();</w:t>
+      </w:r>
+    </w:p>
+    <w:p>
+      <w:r>
+        <w:t>req.setEndpoint('callout:My_Named_Credential/some_path');</w:t>
+      </w:r>
+    </w:p>
+    <w:p>
+      <w:r>
+        <w:t>req.setMethod('GET');</w:t>
+      </w:r>
+    </w:p>
+    <w:p>
+      <w:r>
+        <w:t>Http http = new Http();</w:t>
+      </w:r>
+    </w:p>
+    <w:p>
+      <w:r>
+        <w:t>HTTPResponse res = http.send(req);</w:t>
+      </w:r>
+    </w:p>
+    <w:p>
+      <w:r>
+        <w:t>System.debug(res.getBody());</w:t>
       </w:r>
     </w:p>
     <w:p/>
@@ -4269,57 +3448,18 @@
       </w:r>
     </w:p>
     <w:p>
-      <w:proofErr w:type="spellStart"/>
-      <w:r>
-        <w:t>HttpRequest</w:t>
-      </w:r>
-      <w:proofErr w:type="spellEnd"/>
-      <w:r>
-        <w:t xml:space="preserve"> </w:t>
-      </w:r>
-      <w:proofErr w:type="spellStart"/>
-      <w:r>
-        <w:t>req</w:t>
-      </w:r>
-      <w:proofErr w:type="spellEnd"/>
-      <w:r>
-        <w:t xml:space="preserve"> = new </w:t>
-      </w:r>
-      <w:proofErr w:type="spellStart"/>
-      <w:r>
-        <w:t>HttpRequest</w:t>
-      </w:r>
-      <w:proofErr w:type="spellEnd"/>
-      <w:r>
-        <w:t>();</w:t>
-      </w:r>
-    </w:p>
-    <w:p>
-      <w:proofErr w:type="spellStart"/>
-      <w:r>
-        <w:t>req.setEndpoint</w:t>
-      </w:r>
-      <w:proofErr w:type="spellEnd"/>
-      <w:r>
-        <w:t>('https://my_endpoint.example.com/</w:t>
-      </w:r>
-      <w:proofErr w:type="spellStart"/>
-      <w:r>
-        <w:t>some_path</w:t>
-      </w:r>
-      <w:proofErr w:type="spellEnd"/>
-      <w:r>
-        <w:t>');</w:t>
-      </w:r>
-    </w:p>
-    <w:p>
-      <w:proofErr w:type="spellStart"/>
-      <w:r>
-        <w:t>req.setMethod</w:t>
-      </w:r>
-      <w:proofErr w:type="spellEnd"/>
-      <w:r>
-        <w:t>('GET');</w:t>
+      <w:r>
+        <w:t>HttpRequest req = new HttpRequest();</w:t>
+      </w:r>
+    </w:p>
+    <w:p>
+      <w:r>
+        <w:t>req.setEndpoint('https://my_endpoint.example.com/some_path');</w:t>
+      </w:r>
+    </w:p>
+    <w:p>
+      <w:r>
+        <w:t>req.setMethod('GET');</w:t>
       </w:r>
     </w:p>
     <w:p/>
@@ -4355,54 +3495,22 @@
           <w:b/>
           <w:bCs/>
         </w:rPr>
-        <w:t>String username = '</w:t>
-      </w:r>
-      <w:proofErr w:type="spellStart"/>
-      <w:r>
-        <w:rPr>
-          <w:b/>
-          <w:bCs/>
-        </w:rPr>
-        <w:t>myname</w:t>
-      </w:r>
-      <w:proofErr w:type="spellEnd"/>
-      <w:r>
-        <w:rPr>
-          <w:b/>
-          <w:bCs/>
-        </w:rPr>
-        <w:t>';</w:t>
-      </w:r>
-    </w:p>
-    <w:p>
-      <w:pPr>
-        <w:rPr>
-          <w:b/>
-          <w:bCs/>
-        </w:rPr>
-      </w:pPr>
-      <w:r>
-        <w:rPr>
-          <w:b/>
-          <w:bCs/>
-        </w:rPr>
-        <w:t>String password = '</w:t>
-      </w:r>
-      <w:proofErr w:type="spellStart"/>
-      <w:r>
-        <w:rPr>
-          <w:b/>
-          <w:bCs/>
-        </w:rPr>
-        <w:t>mypwd</w:t>
-      </w:r>
-      <w:proofErr w:type="spellEnd"/>
-      <w:r>
-        <w:rPr>
-          <w:b/>
-          <w:bCs/>
-        </w:rPr>
-        <w:t>';</w:t>
+        <w:t>String username = 'myname';</w:t>
+      </w:r>
+    </w:p>
+    <w:p>
+      <w:pPr>
+        <w:rPr>
+          <w:b/>
+          <w:bCs/>
+        </w:rPr>
+      </w:pPr>
+      <w:r>
+        <w:rPr>
+          <w:b/>
+          <w:bCs/>
+        </w:rPr>
+        <w:t>String password = 'mypwd';</w:t>
       </w:r>
     </w:p>
     <w:p>
@@ -4433,141 +3541,52 @@
           <w:bCs/>
         </w:rPr>
         <w:lastRenderedPageBreak/>
-        <w:t xml:space="preserve">Blob </w:t>
-      </w:r>
-      <w:proofErr w:type="spellStart"/>
-      <w:r>
-        <w:rPr>
-          <w:b/>
-          <w:bCs/>
-        </w:rPr>
-        <w:t>headerValue</w:t>
-      </w:r>
-      <w:proofErr w:type="spellEnd"/>
-      <w:r>
-        <w:rPr>
-          <w:b/>
-          <w:bCs/>
-        </w:rPr>
-        <w:t xml:space="preserve"> = </w:t>
-      </w:r>
-      <w:proofErr w:type="spellStart"/>
-      <w:r>
-        <w:rPr>
-          <w:b/>
-          <w:bCs/>
-        </w:rPr>
-        <w:t>Blob.valueOf</w:t>
-      </w:r>
-      <w:proofErr w:type="spellEnd"/>
-      <w:r>
-        <w:rPr>
-          <w:b/>
-          <w:bCs/>
-        </w:rPr>
-        <w:t>(username + ':' + password);</w:t>
-      </w:r>
-    </w:p>
-    <w:p>
-      <w:pPr>
-        <w:rPr>
-          <w:b/>
-          <w:bCs/>
-        </w:rPr>
-      </w:pPr>
-      <w:r>
-        <w:rPr>
-          <w:b/>
-          <w:bCs/>
-        </w:rPr>
-        <w:t xml:space="preserve">String </w:t>
-      </w:r>
-      <w:proofErr w:type="spellStart"/>
-      <w:r>
-        <w:rPr>
-          <w:b/>
-          <w:bCs/>
-        </w:rPr>
-        <w:t>authorizationHeader</w:t>
-      </w:r>
-      <w:proofErr w:type="spellEnd"/>
-      <w:r>
-        <w:rPr>
-          <w:b/>
-          <w:bCs/>
-        </w:rPr>
-        <w:t xml:space="preserve"> = 'BASIC ' +</w:t>
-      </w:r>
-    </w:p>
-    <w:p>
-      <w:pPr>
-        <w:rPr>
-          <w:b/>
-          <w:bCs/>
-        </w:rPr>
-      </w:pPr>
-      <w:r>
-        <w:rPr>
-          <w:b/>
-          <w:bCs/>
-        </w:rPr>
-        <w:t>EncodingUtil.base64Encode(</w:t>
-      </w:r>
-      <w:proofErr w:type="spellStart"/>
-      <w:r>
-        <w:rPr>
-          <w:b/>
-          <w:bCs/>
-        </w:rPr>
-        <w:t>headerValue</w:t>
-      </w:r>
-      <w:proofErr w:type="spellEnd"/>
-      <w:r>
-        <w:rPr>
-          <w:b/>
-          <w:bCs/>
-        </w:rPr>
-        <w:t>);</w:t>
-      </w:r>
-    </w:p>
-    <w:p>
-      <w:pPr>
-        <w:rPr>
-          <w:b/>
-          <w:bCs/>
-        </w:rPr>
-      </w:pPr>
-      <w:proofErr w:type="spellStart"/>
-      <w:r>
-        <w:rPr>
-          <w:b/>
-          <w:bCs/>
-        </w:rPr>
-        <w:t>req.setHeader</w:t>
-      </w:r>
-      <w:proofErr w:type="spellEnd"/>
-      <w:r>
-        <w:rPr>
-          <w:b/>
-          <w:bCs/>
-        </w:rPr>
-        <w:t xml:space="preserve">('Authorization', </w:t>
-      </w:r>
-      <w:proofErr w:type="spellStart"/>
-      <w:r>
-        <w:rPr>
-          <w:b/>
-          <w:bCs/>
-        </w:rPr>
-        <w:t>authorizationHeader</w:t>
-      </w:r>
-      <w:proofErr w:type="spellEnd"/>
-      <w:r>
-        <w:rPr>
-          <w:b/>
-          <w:bCs/>
-        </w:rPr>
-        <w:t>);</w:t>
+        <w:t>Blob headerValue = Blob.valueOf(username + ':' + password);</w:t>
+      </w:r>
+    </w:p>
+    <w:p>
+      <w:pPr>
+        <w:rPr>
+          <w:b/>
+          <w:bCs/>
+        </w:rPr>
+      </w:pPr>
+      <w:r>
+        <w:rPr>
+          <w:b/>
+          <w:bCs/>
+        </w:rPr>
+        <w:t>String authorizationHeader = 'BASIC ' +</w:t>
+      </w:r>
+    </w:p>
+    <w:p>
+      <w:pPr>
+        <w:rPr>
+          <w:b/>
+          <w:bCs/>
+        </w:rPr>
+      </w:pPr>
+      <w:r>
+        <w:rPr>
+          <w:b/>
+          <w:bCs/>
+        </w:rPr>
+        <w:t>EncodingUtil.base64Encode(headerValue);</w:t>
+      </w:r>
+    </w:p>
+    <w:p>
+      <w:pPr>
+        <w:rPr>
+          <w:b/>
+          <w:bCs/>
+        </w:rPr>
+      </w:pPr>
+      <w:r>
+        <w:rPr>
+          <w:b/>
+          <w:bCs/>
+        </w:rPr>
+        <w:t>req.setHeader('Authorization', authorizationHeader);</w:t>
       </w:r>
     </w:p>
     <w:p>
@@ -4592,59 +3611,17 @@
     </w:p>
     <w:p>
       <w:r>
-        <w:t xml:space="preserve">Http </w:t>
-      </w:r>
-      <w:proofErr w:type="spellStart"/>
-      <w:r>
-        <w:t>http</w:t>
-      </w:r>
-      <w:proofErr w:type="spellEnd"/>
-      <w:r>
-        <w:t xml:space="preserve"> = new Http();</w:t>
-      </w:r>
-    </w:p>
-    <w:p>
-      <w:proofErr w:type="spellStart"/>
-      <w:r>
-        <w:t>HTTPResponse</w:t>
-      </w:r>
-      <w:proofErr w:type="spellEnd"/>
-      <w:r>
-        <w:t xml:space="preserve"> res = </w:t>
-      </w:r>
-      <w:proofErr w:type="spellStart"/>
-      <w:r>
-        <w:t>http.send</w:t>
-      </w:r>
-      <w:proofErr w:type="spellEnd"/>
-      <w:r>
-        <w:t>(</w:t>
-      </w:r>
-      <w:proofErr w:type="spellStart"/>
-      <w:r>
-        <w:t>req</w:t>
-      </w:r>
-      <w:proofErr w:type="spellEnd"/>
-      <w:r>
-        <w:t>);</w:t>
-      </w:r>
-    </w:p>
-    <w:p>
-      <w:proofErr w:type="spellStart"/>
-      <w:r>
-        <w:t>System.debug</w:t>
-      </w:r>
-      <w:proofErr w:type="spellEnd"/>
-      <w:r>
-        <w:t>(</w:t>
-      </w:r>
-      <w:proofErr w:type="spellStart"/>
-      <w:r>
-        <w:t>res.getBody</w:t>
-      </w:r>
-      <w:proofErr w:type="spellEnd"/>
-      <w:r>
-        <w:t>());</w:t>
+        <w:t>Http http = new Http();</w:t>
+      </w:r>
+    </w:p>
+    <w:p>
+      <w:r>
+        <w:t>HTTPResponse res = http.send(req);</w:t>
+      </w:r>
+    </w:p>
+    <w:p>
+      <w:r>
+        <w:t>System.debug(res.getBody());</w:t>
       </w:r>
     </w:p>
     <w:p>
@@ -4737,31 +3714,7 @@
         <w:t xml:space="preserve">A: </w:t>
       </w:r>
       <w:r>
-        <w:t xml:space="preserve">So when we use Application events(in AURA) or use </w:t>
-      </w:r>
-      <w:proofErr w:type="spellStart"/>
-      <w:r>
-        <w:t>PubSub</w:t>
-      </w:r>
-      <w:proofErr w:type="spellEnd"/>
-      <w:r>
-        <w:t xml:space="preserve"> in LWC many components are Listening to what a component is firing. So, some other component can Listen whatever data we are passing via </w:t>
-      </w:r>
-      <w:proofErr w:type="spellStart"/>
-      <w:r>
-        <w:t>PubSub</w:t>
-      </w:r>
-      <w:proofErr w:type="spellEnd"/>
-      <w:r>
-        <w:t xml:space="preserve">. So, if we are sending some sensitive information via </w:t>
-      </w:r>
-      <w:proofErr w:type="spellStart"/>
-      <w:r>
-        <w:t>PubSub</w:t>
-      </w:r>
-      <w:proofErr w:type="spellEnd"/>
-      <w:r>
-        <w:t xml:space="preserve"> or application Event then security can be compromised.</w:t>
+        <w:t>So when we use Application events(in AURA) or use PubSub in LWC many components are Listening to what a component is firing. So, some other component can Listen whatever data we are passing via PubSub. So, if we are sending some sensitive information via PubSub or application Event then security can be compromised.</w:t>
       </w:r>
     </w:p>
     <w:p/>
@@ -5040,15 +3993,7 @@
     </w:p>
     <w:p>
       <w:r>
-        <w:t xml:space="preserve">Managed packages are typically used by Salesforce partners to distribute and sell applications to customers. These packages must be created from a Developer Edition organization. Using the AppExchange and the License Management Application (LMA), developers can sell and manage user-based licenses to the app. Managed packages are also fully upgradeable. To ensure seamless upgrades, certain destructive changes, like removing objects or fields, </w:t>
-      </w:r>
-      <w:proofErr w:type="spellStart"/>
-      <w:r>
-        <w:t>can not</w:t>
-      </w:r>
-      <w:proofErr w:type="spellEnd"/>
-      <w:r>
-        <w:t xml:space="preserve"> be performed.</w:t>
+        <w:t>Managed packages are typically used by Salesforce partners to distribute and sell applications to customers. These packages must be created from a Developer Edition organization. Using the AppExchange and the License Management Application (LMA), developers can sell and manage user-based licenses to the app. Managed packages are also fully upgradeable. To ensure seamless upgrades, certain destructive changes, like removing objects or fields, can not be performed.</w:t>
       </w:r>
     </w:p>
     <w:p>
@@ -5163,15 +4108,7 @@
     </w:p>
     <w:p>
       <w:r>
-        <w:t xml:space="preserve">But there is a workaround for this. We can call our LWC from </w:t>
-      </w:r>
-      <w:proofErr w:type="spellStart"/>
-      <w:r>
-        <w:t>a</w:t>
-      </w:r>
-      <w:proofErr w:type="spellEnd"/>
-      <w:r>
-        <w:t xml:space="preserve"> Aura Component. So When we will click that button, first Aura Component will be called, which in turn will call the LWC component.</w:t>
+        <w:t>But there is a workaround for this. We can call our LWC from a Aura Component. So When we will click that button, first Aura Component will be called, which in turn will call the LWC component.</w:t>
       </w:r>
     </w:p>
     <w:p/>
@@ -5227,6 +4164,37 @@
           <w:bCs/>
         </w:rPr>
         <w:t>Q: What is lightning Message Service(LMS)?</w:t>
+      </w:r>
+    </w:p>
+    <w:p>
+      <w:pPr>
+        <w:rPr>
+          <w:b/>
+          <w:bCs/>
+        </w:rPr>
+      </w:pPr>
+    </w:p>
+    <w:p>
+      <w:pPr>
+        <w:rPr>
+          <w:b/>
+          <w:bCs/>
+        </w:rPr>
+      </w:pPr>
+    </w:p>
+    <w:p>
+      <w:pPr>
+        <w:rPr>
+          <w:b/>
+          <w:bCs/>
+        </w:rPr>
+      </w:pPr>
+      <w:r>
+        <w:rPr>
+          <w:b/>
+          <w:bCs/>
+        </w:rPr>
+        <w:t>Q: What is difference between Standard Controller and Custom Controller?</w:t>
       </w:r>
     </w:p>
     <w:p/>

</xml_diff>

<commit_message>
Test Class question added
</commit_message>
<xml_diff>
--- a/Salesforce_Question_Resources/Important_Questions.docx
+++ b/Salesforce_Question_Resources/Important_Questions.docx
@@ -143,7 +143,17 @@
         <w:t>and then</w:t>
       </w:r>
       <w:r>
-        <w:t xml:space="preserve"> Create a Approval Process</w:t>
+        <w:t xml:space="preserve"> Create </w:t>
+      </w:r>
+      <w:proofErr w:type="spellStart"/>
+      <w:proofErr w:type="gramStart"/>
+      <w:r>
+        <w:t>a</w:t>
+      </w:r>
+      <w:proofErr w:type="spellEnd"/>
+      <w:proofErr w:type="gramEnd"/>
+      <w:r>
+        <w:t xml:space="preserve"> Approval Process</w:t>
       </w:r>
       <w:r>
         <w:t xml:space="preserve">, as soon as the approver rejects the record then do a field(checkbox) update. </w:t>
@@ -151,6 +161,7 @@
       <w:r>
         <w:t xml:space="preserve"> After that create a </w:t>
       </w:r>
+      <w:proofErr w:type="spellStart"/>
       <w:r>
         <w:rPr>
           <w:b/>
@@ -170,7 +181,15 @@
           <w:b/>
           <w:bCs/>
         </w:rPr>
-        <w:t>ched (No trigger) flow</w:t>
+        <w:t>ched</w:t>
+      </w:r>
+      <w:proofErr w:type="spellEnd"/>
+      <w:r>
+        <w:rPr>
+          <w:b/>
+          <w:bCs/>
+        </w:rPr>
+        <w:t xml:space="preserve"> (No trigger) flow</w:t>
       </w:r>
       <w:r>
         <w:rPr>
@@ -280,7 +299,15 @@
     </w:p>
     <w:p>
       <w:r>
-        <w:t>No formula fields or RollUp summary in Custom Settings. But in custom Objects we have.</w:t>
+        <w:t xml:space="preserve">No formula fields or </w:t>
+      </w:r>
+      <w:proofErr w:type="spellStart"/>
+      <w:r>
+        <w:t>RollUp</w:t>
+      </w:r>
+      <w:proofErr w:type="spellEnd"/>
+      <w:r>
+        <w:t xml:space="preserve"> summary in Custom Settings. But in custom Objects we have.</w:t>
       </w:r>
     </w:p>
     <w:p>
@@ -303,7 +330,31 @@
         <w:t>A:</w:t>
       </w:r>
       <w:r>
-        <w:t xml:space="preserve"> Future method and Batch apex both are Asynchronous apex. So, we cannot call a async method from another async methods. So, we cannot directly call a future method from batch class But there can be a indirect or substitute way. </w:t>
+        <w:t xml:space="preserve"> Future method and Batch apex both are Asynchronous apex. So, we cannot call </w:t>
+      </w:r>
+      <w:proofErr w:type="gramStart"/>
+      <w:r>
+        <w:t>a</w:t>
+      </w:r>
+      <w:proofErr w:type="gramEnd"/>
+      <w:r>
+        <w:t xml:space="preserve"> async method from another async methods. So, we cannot directly call a future method from batch class </w:t>
+      </w:r>
+      <w:proofErr w:type="gramStart"/>
+      <w:r>
+        <w:t>But</w:t>
+      </w:r>
+      <w:proofErr w:type="gramEnd"/>
+      <w:r>
+        <w:t xml:space="preserve"> there can be </w:t>
+      </w:r>
+      <w:proofErr w:type="spellStart"/>
+      <w:r>
+        <w:t>a</w:t>
+      </w:r>
+      <w:proofErr w:type="spellEnd"/>
+      <w:r>
+        <w:t xml:space="preserve"> indirect or substitute way. </w:t>
       </w:r>
     </w:p>
     <w:p>
@@ -317,7 +368,31 @@
         <w:t>st</w:t>
       </w:r>
       <w:r>
-        <w:t>: Call the future method from finish() of batch class. Since, finish() is used for post processing logics. We can call a future method from finish().</w:t>
+        <w:t xml:space="preserve">: Call the future method from </w:t>
+      </w:r>
+      <w:proofErr w:type="gramStart"/>
+      <w:r>
+        <w:t>finish(</w:t>
+      </w:r>
+      <w:proofErr w:type="gramEnd"/>
+      <w:r>
+        <w:t xml:space="preserve">) of batch class. Since, </w:t>
+      </w:r>
+      <w:proofErr w:type="gramStart"/>
+      <w:r>
+        <w:t>finish(</w:t>
+      </w:r>
+      <w:proofErr w:type="gramEnd"/>
+      <w:r>
+        <w:t xml:space="preserve">) is used for post processing logics. We can call a future method from </w:t>
+      </w:r>
+      <w:proofErr w:type="gramStart"/>
+      <w:r>
+        <w:t>finish(</w:t>
+      </w:r>
+      <w:proofErr w:type="gramEnd"/>
+      <w:r>
+        <w:t>).</w:t>
       </w:r>
     </w:p>
     <w:p>
@@ -399,14 +474,51 @@
         <w:t>@testSetup</w:t>
       </w:r>
       <w:r>
-        <w:t xml:space="preserve"> to create test records and </w:t>
-      </w:r>
-      <w:r>
-        <w:rPr>
-          <w:b/>
-          <w:bCs/>
-        </w:rPr>
-        <w:t xml:space="preserve"> Test.startTest() and Test.stopTest()</w:t>
+        <w:t xml:space="preserve"> to create test records </w:t>
+      </w:r>
+      <w:proofErr w:type="gramStart"/>
+      <w:r>
+        <w:t xml:space="preserve">and </w:t>
+      </w:r>
+      <w:r>
+        <w:rPr>
+          <w:b/>
+          <w:bCs/>
+        </w:rPr>
+        <w:t xml:space="preserve"> </w:t>
+      </w:r>
+      <w:proofErr w:type="spellStart"/>
+      <w:r>
+        <w:rPr>
+          <w:b/>
+          <w:bCs/>
+        </w:rPr>
+        <w:t>Test.startTest</w:t>
+      </w:r>
+      <w:proofErr w:type="spellEnd"/>
+      <w:proofErr w:type="gramEnd"/>
+      <w:r>
+        <w:rPr>
+          <w:b/>
+          <w:bCs/>
+        </w:rPr>
+        <w:t xml:space="preserve">() and </w:t>
+      </w:r>
+      <w:proofErr w:type="spellStart"/>
+      <w:r>
+        <w:rPr>
+          <w:b/>
+          <w:bCs/>
+        </w:rPr>
+        <w:t>Test.stopTest</w:t>
+      </w:r>
+      <w:proofErr w:type="spellEnd"/>
+      <w:r>
+        <w:rPr>
+          <w:b/>
+          <w:bCs/>
+        </w:rPr>
+        <w:t>()</w:t>
       </w:r>
       <w:r>
         <w:t>. This is used to make all the async calls between this block of c</w:t>
@@ -425,7 +537,15 @@
     </w:p>
     <w:p>
       <w:r>
-        <w:t>Public class batchTest {</w:t>
+        <w:t xml:space="preserve">Public class </w:t>
+      </w:r>
+      <w:proofErr w:type="spellStart"/>
+      <w:r>
+        <w:t>batchTest</w:t>
+      </w:r>
+      <w:proofErr w:type="spellEnd"/>
+      <w:r>
+        <w:t xml:space="preserve"> {</w:t>
       </w:r>
     </w:p>
     <w:p>
@@ -435,7 +555,15 @@
     </w:p>
     <w:p>
       <w:r>
-        <w:t>Public static void setup(){</w:t>
+        <w:t xml:space="preserve">Public static void </w:t>
+      </w:r>
+      <w:proofErr w:type="gramStart"/>
+      <w:r>
+        <w:t>setup(</w:t>
+      </w:r>
+      <w:proofErr w:type="gramEnd"/>
+      <w:r>
+        <w:t>){</w:t>
       </w:r>
     </w:p>
     <w:p>
@@ -459,7 +587,15 @@
     </w:p>
     <w:p>
       <w:r>
-        <w:t>Private static testMethod void(){</w:t>
+        <w:t xml:space="preserve">Private static testMethod </w:t>
+      </w:r>
+      <w:proofErr w:type="gramStart"/>
+      <w:r>
+        <w:t>void(</w:t>
+      </w:r>
+      <w:proofErr w:type="gramEnd"/>
+      <w:r>
+        <w:t>){</w:t>
       </w:r>
     </w:p>
     <w:p>
@@ -469,12 +605,22 @@
     </w:p>
     <w:p>
       <w:r>
-        <w:t>Create a user and use System.runAs</w:t>
-      </w:r>
-    </w:p>
-    <w:p>
-      <w:r>
-        <w:t>Test.startTest()</w:t>
+        <w:t xml:space="preserve">Create a user and use </w:t>
+      </w:r>
+      <w:proofErr w:type="spellStart"/>
+      <w:r>
+        <w:t>System.runAs</w:t>
+      </w:r>
+      <w:proofErr w:type="spellEnd"/>
+    </w:p>
+    <w:p>
+      <w:proofErr w:type="spellStart"/>
+      <w:r>
+        <w:t>Test.startTest</w:t>
+      </w:r>
+      <w:proofErr w:type="spellEnd"/>
+      <w:r>
+        <w:t>()</w:t>
       </w:r>
     </w:p>
     <w:p>
@@ -488,8 +634,13 @@
       </w:r>
     </w:p>
     <w:p>
-      <w:r>
-        <w:t>Test.stopTest()</w:t>
+      <w:proofErr w:type="spellStart"/>
+      <w:r>
+        <w:t>Test.stopTest</w:t>
+      </w:r>
+      <w:proofErr w:type="spellEnd"/>
+      <w:r>
+        <w:t>()</w:t>
       </w:r>
     </w:p>
     <w:p>
@@ -617,7 +768,15 @@
         <w:t>Objects:</w:t>
       </w:r>
       <w:r>
-        <w:t xml:space="preserve"> It is a real life entity. Like Car, Bike, book, Customer. </w:t>
+        <w:t xml:space="preserve"> It is a </w:t>
+      </w:r>
+      <w:proofErr w:type="gramStart"/>
+      <w:r>
+        <w:t>real life</w:t>
+      </w:r>
+      <w:proofErr w:type="gramEnd"/>
+      <w:r>
+        <w:t xml:space="preserve"> entity. Like Car, Bike, book, Customer. </w:t>
       </w:r>
       <w:r>
         <w:t>It is an instance of class. A class can have multiple instances. Objects has methods and member variables</w:t>
@@ -630,8 +789,13 @@
       </w:r>
     </w:p>
     <w:p>
-      <w:r>
-        <w:t>Eg: Account, Contact, Opportunity, Lead, etc.</w:t>
+      <w:proofErr w:type="spellStart"/>
+      <w:r>
+        <w:t>Eg</w:t>
+      </w:r>
+      <w:proofErr w:type="spellEnd"/>
+      <w:r>
+        <w:t>: Account, Contact, Opportunity, Lead, etc.</w:t>
       </w:r>
     </w:p>
     <w:p>
@@ -672,10 +836,25 @@
       </w:r>
     </w:p>
     <w:p>
+      <w:proofErr w:type="spellStart"/>
       <w:r>
         <w:lastRenderedPageBreak/>
-        <w:t>Eg: public class AccountHandler{</w:t>
-      </w:r>
+        <w:t>Eg</w:t>
+      </w:r>
+      <w:proofErr w:type="spellEnd"/>
+      <w:r>
+        <w:t xml:space="preserve">: public class </w:t>
+      </w:r>
+      <w:proofErr w:type="spellStart"/>
+      <w:proofErr w:type="gramStart"/>
+      <w:r>
+        <w:t>AccountHandler</w:t>
+      </w:r>
+      <w:proofErr w:type="spellEnd"/>
+      <w:r>
+        <w:t>{</w:t>
+      </w:r>
+      <w:proofErr w:type="gramEnd"/>
     </w:p>
     <w:p>
       <w:r>
@@ -736,14 +915,24 @@
       </w:r>
     </w:p>
     <w:p>
-      <w:r>
-        <w:t xml:space="preserve">Eg: public class </w:t>
-      </w:r>
+      <w:proofErr w:type="spellStart"/>
+      <w:r>
+        <w:t>Eg</w:t>
+      </w:r>
+      <w:proofErr w:type="spellEnd"/>
+      <w:r>
+        <w:t xml:space="preserve">: public class </w:t>
+      </w:r>
+      <w:proofErr w:type="spellStart"/>
       <w:r>
         <w:t>Calculate</w:t>
       </w:r>
       <w:r>
-        <w:t>Area {</w:t>
+        <w:t>Area</w:t>
+      </w:r>
+      <w:proofErr w:type="spellEnd"/>
+      <w:r>
+        <w:t xml:space="preserve"> {</w:t>
       </w:r>
     </w:p>
     <w:p>
@@ -765,6 +954,7 @@
       <w:r>
         <w:t xml:space="preserve">Public void </w:t>
       </w:r>
+      <w:proofErr w:type="gramStart"/>
       <w:r>
         <w:rPr>
           <w:b/>
@@ -773,7 +963,11 @@
         <w:t>Area</w:t>
       </w:r>
       <w:r>
-        <w:t>(Integer side) {</w:t>
+        <w:t>(</w:t>
+      </w:r>
+      <w:proofErr w:type="gramEnd"/>
+      <w:r>
+        <w:t>Integer side) {</w:t>
       </w:r>
     </w:p>
     <w:p>
@@ -782,8 +976,13 @@
       </w:r>
     </w:p>
     <w:p>
-      <w:r>
-        <w:t>System.debug(area);</w:t>
+      <w:proofErr w:type="spellStart"/>
+      <w:r>
+        <w:t>System.debug</w:t>
+      </w:r>
+      <w:proofErr w:type="spellEnd"/>
+      <w:r>
+        <w:t>(area);</w:t>
       </w:r>
     </w:p>
     <w:p>
@@ -795,6 +994,7 @@
       <w:r>
         <w:t xml:space="preserve">Public vid </w:t>
       </w:r>
+      <w:proofErr w:type="gramStart"/>
       <w:r>
         <w:rPr>
           <w:b/>
@@ -803,7 +1003,11 @@
         <w:t>Area</w:t>
       </w:r>
       <w:r>
-        <w:t>(Integer length, Integer breadth) {</w:t>
+        <w:t>(</w:t>
+      </w:r>
+      <w:proofErr w:type="gramEnd"/>
+      <w:r>
+        <w:t>Integer length, Integer breadth) {</w:t>
       </w:r>
     </w:p>
     <w:p>
@@ -812,8 +1016,13 @@
       </w:r>
     </w:p>
     <w:p>
-      <w:r>
-        <w:t>System.debug(area);</w:t>
+      <w:proofErr w:type="spellStart"/>
+      <w:r>
+        <w:t>System.debug</w:t>
+      </w:r>
+      <w:proofErr w:type="spellEnd"/>
+      <w:r>
+        <w:t>(area);</w:t>
       </w:r>
     </w:p>
     <w:p>
@@ -828,7 +1037,15 @@
     </w:p>
     <w:p>
       <w:r>
-        <w:t>In the above example the method area is Overoaded. And this method has different method signatures.</w:t>
+        <w:t xml:space="preserve">In the above example the method area is </w:t>
+      </w:r>
+      <w:proofErr w:type="spellStart"/>
+      <w:r>
+        <w:t>Overoaded</w:t>
+      </w:r>
+      <w:proofErr w:type="spellEnd"/>
+      <w:r>
+        <w:t>. And this method has different method signatures.</w:t>
       </w:r>
     </w:p>
     <w:p>
@@ -846,18 +1063,41 @@
       </w:r>
     </w:p>
     <w:p>
-      <w:r>
-        <w:t>Eg: Public class car {</w:t>
-      </w:r>
-    </w:p>
-    <w:p>
-      <w:r>
-        <w:t>Public void color() {</w:t>
-      </w:r>
-    </w:p>
-    <w:p>
-      <w:r>
-        <w:t>System.debug(‘</w:t>
+      <w:proofErr w:type="spellStart"/>
+      <w:r>
+        <w:t>Eg</w:t>
+      </w:r>
+      <w:proofErr w:type="spellEnd"/>
+      <w:r>
+        <w:t>: Public class car {</w:t>
+      </w:r>
+    </w:p>
+    <w:p>
+      <w:r>
+        <w:t xml:space="preserve">Public void </w:t>
+      </w:r>
+      <w:proofErr w:type="spellStart"/>
+      <w:proofErr w:type="gramStart"/>
+      <w:r>
+        <w:t>color</w:t>
+      </w:r>
+      <w:proofErr w:type="spellEnd"/>
+      <w:r>
+        <w:t>(</w:t>
+      </w:r>
+      <w:proofErr w:type="gramEnd"/>
+      <w:r>
+        <w:t>) {</w:t>
+      </w:r>
+    </w:p>
+    <w:p>
+      <w:proofErr w:type="spellStart"/>
+      <w:r>
+        <w:t>System.debug</w:t>
+      </w:r>
+      <w:proofErr w:type="spellEnd"/>
+      <w:r>
+        <w:t>(‘</w:t>
       </w:r>
       <w:r>
         <w:t xml:space="preserve">Generic </w:t>
@@ -882,17 +1122,43 @@
     <w:p>
       <w:r>
         <w:lastRenderedPageBreak/>
-        <w:t>Public class TataCar extends Car {</w:t>
-      </w:r>
-    </w:p>
-    <w:p>
-      <w:r>
-        <w:t>Public void color() {</w:t>
-      </w:r>
-    </w:p>
-    <w:p>
-      <w:r>
-        <w:t>System.debug(‘Tata Red car’);</w:t>
+        <w:t xml:space="preserve">Public class </w:t>
+      </w:r>
+      <w:proofErr w:type="spellStart"/>
+      <w:r>
+        <w:t>TataCar</w:t>
+      </w:r>
+      <w:proofErr w:type="spellEnd"/>
+      <w:r>
+        <w:t xml:space="preserve"> extends Car {</w:t>
+      </w:r>
+    </w:p>
+    <w:p>
+      <w:r>
+        <w:t xml:space="preserve">Public void </w:t>
+      </w:r>
+      <w:proofErr w:type="spellStart"/>
+      <w:proofErr w:type="gramStart"/>
+      <w:r>
+        <w:t>color</w:t>
+      </w:r>
+      <w:proofErr w:type="spellEnd"/>
+      <w:r>
+        <w:t>(</w:t>
+      </w:r>
+      <w:proofErr w:type="gramEnd"/>
+      <w:r>
+        <w:t>) {</w:t>
+      </w:r>
+    </w:p>
+    <w:p>
+      <w:proofErr w:type="spellStart"/>
+      <w:r>
+        <w:t>System.debug</w:t>
+      </w:r>
+      <w:proofErr w:type="spellEnd"/>
+      <w:r>
+        <w:t>(‘Tata Red car’);</w:t>
       </w:r>
     </w:p>
     <w:p>
@@ -907,7 +1173,20 @@
     </w:p>
     <w:p>
       <w:r>
-        <w:t>Now when this color() will be called/invoked, at runtime it will be decided that which class’s method will be invoked.</w:t>
+        <w:t xml:space="preserve">Now when this </w:t>
+      </w:r>
+      <w:proofErr w:type="spellStart"/>
+      <w:proofErr w:type="gramStart"/>
+      <w:r>
+        <w:t>color</w:t>
+      </w:r>
+      <w:proofErr w:type="spellEnd"/>
+      <w:r>
+        <w:t>(</w:t>
+      </w:r>
+      <w:proofErr w:type="gramEnd"/>
+      <w:r>
+        <w:t>) will be called/invoked, at runtime it will be decided that which class’s method will be invoked.</w:t>
       </w:r>
     </w:p>
     <w:p>
@@ -937,7 +1216,15 @@
         <w:t xml:space="preserve"> We use inheritance for implementing abstraction.</w:t>
       </w:r>
       <w:r>
-        <w:t xml:space="preserve"> Access Specifiers(public, private, protected) are also used to achieve abstraction.</w:t>
+        <w:t xml:space="preserve"> Access </w:t>
+      </w:r>
+      <w:proofErr w:type="gramStart"/>
+      <w:r>
+        <w:t>Specifiers(</w:t>
+      </w:r>
+      <w:proofErr w:type="gramEnd"/>
+      <w:r>
+        <w:t>public, private, protected) are also used to achieve abstraction.</w:t>
       </w:r>
       <w:r>
         <w:t xml:space="preserve"> </w:t>
@@ -972,7 +1259,23 @@
     </w:p>
     <w:p>
       <w:r>
-        <w:t>Global class BatchClass implements Database.Batchable {</w:t>
+        <w:t xml:space="preserve">Global class </w:t>
+      </w:r>
+      <w:proofErr w:type="spellStart"/>
+      <w:r>
+        <w:t>BatchClass</w:t>
+      </w:r>
+      <w:proofErr w:type="spellEnd"/>
+      <w:r>
+        <w:t xml:space="preserve"> implements </w:t>
+      </w:r>
+      <w:proofErr w:type="spellStart"/>
+      <w:r>
+        <w:t>Database.Batchable</w:t>
+      </w:r>
+      <w:proofErr w:type="spellEnd"/>
+      <w:r>
+        <w:t xml:space="preserve"> {</w:t>
       </w:r>
     </w:p>
     <w:p>
@@ -1043,13 +1346,34 @@
         <w:t xml:space="preserve"> </w:t>
       </w:r>
       <w:r>
-        <w:t>public class TestClass {</w:t>
+        <w:t xml:space="preserve">public class </w:t>
+      </w:r>
+      <w:proofErr w:type="spellStart"/>
+      <w:r>
+        <w:t>TestClass</w:t>
+      </w:r>
+      <w:proofErr w:type="spellEnd"/>
+      <w:r>
+        <w:t xml:space="preserve"> {</w:t>
       </w:r>
     </w:p>
     <w:p>
       <w:r>
         <w:tab/>
-        <w:t>Public TestClass(){</w:t>
+        <w:t xml:space="preserve">Public </w:t>
+      </w:r>
+      <w:proofErr w:type="spellStart"/>
+      <w:proofErr w:type="gramStart"/>
+      <w:r>
+        <w:t>TestClass</w:t>
+      </w:r>
+      <w:proofErr w:type="spellEnd"/>
+      <w:r>
+        <w:t>(</w:t>
+      </w:r>
+      <w:proofErr w:type="gramEnd"/>
+      <w:r>
+        <w:t>){</w:t>
       </w:r>
     </w:p>
     <w:p>
@@ -1060,7 +1384,15 @@
         <w:t>//Default constructor</w:t>
       </w:r>
       <w:r>
-        <w:t xml:space="preserve"> or ParameterLess Constructor</w:t>
+        <w:t xml:space="preserve"> or </w:t>
+      </w:r>
+      <w:proofErr w:type="spellStart"/>
+      <w:r>
+        <w:t>ParameterLess</w:t>
+      </w:r>
+      <w:proofErr w:type="spellEnd"/>
+      <w:r>
+        <w:t xml:space="preserve"> Constructor</w:t>
       </w:r>
     </w:p>
     <w:p>
@@ -1076,7 +1408,28 @@
         <w:ind w:firstLine="720"/>
       </w:pPr>
       <w:r>
-        <w:t>Public TestClass(Boolean isFalse){</w:t>
+        <w:t xml:space="preserve">Public </w:t>
+      </w:r>
+      <w:proofErr w:type="spellStart"/>
+      <w:proofErr w:type="gramStart"/>
+      <w:r>
+        <w:t>TestClass</w:t>
+      </w:r>
+      <w:proofErr w:type="spellEnd"/>
+      <w:r>
+        <w:t>(</w:t>
+      </w:r>
+      <w:proofErr w:type="gramEnd"/>
+      <w:r>
+        <w:t xml:space="preserve">Boolean </w:t>
+      </w:r>
+      <w:proofErr w:type="spellStart"/>
+      <w:r>
+        <w:t>isFalse</w:t>
+      </w:r>
+      <w:proofErr w:type="spellEnd"/>
+      <w:r>
+        <w:t>){</w:t>
       </w:r>
     </w:p>
     <w:p>
@@ -1085,7 +1438,15 @@
       </w:pPr>
       <w:r>
         <w:tab/>
-        <w:t>//Paramaterized Constructor</w:t>
+        <w:t>//</w:t>
+      </w:r>
+      <w:proofErr w:type="spellStart"/>
+      <w:r>
+        <w:t>Paramaterized</w:t>
+      </w:r>
+      <w:proofErr w:type="spellEnd"/>
+      <w:r>
+        <w:t xml:space="preserve"> Constructor</w:t>
       </w:r>
     </w:p>
     <w:p>
@@ -1101,11 +1462,26 @@
         <w:ind w:firstLine="720"/>
       </w:pPr>
       <w:r>
-        <w:t>Public TestClass(</w:t>
-      </w:r>
-      <w:r>
-        <w:t>Boolean isTrue</w:t>
-      </w:r>
+        <w:t xml:space="preserve">Public </w:t>
+      </w:r>
+      <w:proofErr w:type="spellStart"/>
+      <w:proofErr w:type="gramStart"/>
+      <w:r>
+        <w:t>TestClass</w:t>
+      </w:r>
+      <w:proofErr w:type="spellEnd"/>
+      <w:r>
+        <w:t>(</w:t>
+      </w:r>
+      <w:proofErr w:type="gramEnd"/>
+      <w:r>
+        <w:t xml:space="preserve">Boolean </w:t>
+      </w:r>
+      <w:proofErr w:type="spellStart"/>
+      <w:r>
+        <w:t>isTrue</w:t>
+      </w:r>
+      <w:proofErr w:type="spellEnd"/>
       <w:r>
         <w:t>, String Name</w:t>
       </w:r>
@@ -1118,7 +1494,15 @@
         <w:ind w:firstLine="720"/>
       </w:pPr>
       <w:r>
-        <w:t xml:space="preserve"> //Paramaterized Constructor</w:t>
+        <w:t xml:space="preserve"> //</w:t>
+      </w:r>
+      <w:proofErr w:type="spellStart"/>
+      <w:r>
+        <w:t>Paramaterized</w:t>
+      </w:r>
+      <w:proofErr w:type="spellEnd"/>
+      <w:r>
+        <w:t xml:space="preserve"> Constructor</w:t>
       </w:r>
     </w:p>
     <w:p>
@@ -1160,17 +1544,34 @@
       <w:r>
         <w:t xml:space="preserve"> </w:t>
       </w:r>
+      <w:proofErr w:type="spellStart"/>
       <w:r>
         <w:rPr>
           <w:highlight w:val="yellow"/>
         </w:rPr>
-        <w:t>System.assert()</w:t>
-      </w:r>
-    </w:p>
-    <w:p>
-      <w:r>
-        <w:t>This statement has 2 parameter. 1. Is the condition. 2</w:t>
-      </w:r>
+        <w:t>System.assert</w:t>
+      </w:r>
+      <w:proofErr w:type="spellEnd"/>
+      <w:r>
+        <w:rPr>
+          <w:highlight w:val="yellow"/>
+        </w:rPr>
+        <w:t>()</w:t>
+      </w:r>
+    </w:p>
+    <w:p>
+      <w:r>
+        <w:t xml:space="preserve">This statement has 2 </w:t>
+      </w:r>
+      <w:proofErr w:type="gramStart"/>
+      <w:r>
+        <w:t>parameter</w:t>
+      </w:r>
+      <w:proofErr w:type="gramEnd"/>
+      <w:r>
+        <w:t>. 1. Is the condition. 2</w:t>
+      </w:r>
+      <w:proofErr w:type="gramStart"/>
       <w:r>
         <w:rPr>
           <w:vertAlign w:val="superscript"/>
@@ -1178,25 +1579,52 @@
         <w:t>nd</w:t>
       </w:r>
       <w:r>
-        <w:t>(Optional) is the message.</w:t>
-      </w:r>
-    </w:p>
-    <w:p>
+        <w:t>(</w:t>
+      </w:r>
+      <w:proofErr w:type="gramEnd"/>
+      <w:r>
+        <w:t>Optional) is the message.</w:t>
+      </w:r>
+    </w:p>
+    <w:p>
+      <w:proofErr w:type="spellStart"/>
       <w:r>
         <w:lastRenderedPageBreak/>
-        <w:t>System.assert() is used to assert that the specified condition is true.</w:t>
-      </w:r>
-      <w:r>
-        <w:t xml:space="preserve"> If the condition is false then a error is thrown.</w:t>
+        <w:t>System.assert</w:t>
+      </w:r>
+      <w:proofErr w:type="spellEnd"/>
+      <w:r>
+        <w:t>() is used to assert that the specified condition is true.</w:t>
+      </w:r>
+      <w:r>
+        <w:t xml:space="preserve"> If the condition is false then </w:t>
+      </w:r>
+      <w:proofErr w:type="spellStart"/>
+      <w:proofErr w:type="gramStart"/>
+      <w:r>
+        <w:t>a</w:t>
+      </w:r>
+      <w:proofErr w:type="spellEnd"/>
+      <w:proofErr w:type="gramEnd"/>
+      <w:r>
+        <w:t xml:space="preserve"> error is thrown.</w:t>
       </w:r>
     </w:p>
     <w:p/>
     <w:p>
+      <w:proofErr w:type="spellStart"/>
       <w:r>
         <w:rPr>
           <w:highlight w:val="yellow"/>
         </w:rPr>
-        <w:t>System.AssertEquals()</w:t>
+        <w:t>System.AssertEquals</w:t>
+      </w:r>
+      <w:proofErr w:type="spellEnd"/>
+      <w:r>
+        <w:rPr>
+          <w:highlight w:val="yellow"/>
+        </w:rPr>
+        <w:t>()</w:t>
       </w:r>
     </w:p>
     <w:p>
@@ -1206,6 +1634,7 @@
       <w:r>
         <w:t xml:space="preserve"> statement takes 3 parameters 1</w:t>
       </w:r>
+      <w:proofErr w:type="gramStart"/>
       <w:r>
         <w:rPr>
           <w:vertAlign w:val="superscript"/>
@@ -1213,7 +1642,11 @@
         <w:t>st</w:t>
       </w:r>
       <w:r>
-        <w:t xml:space="preserve">  The actual result, 2</w:t>
+        <w:t xml:space="preserve">  The</w:t>
+      </w:r>
+      <w:proofErr w:type="gramEnd"/>
+      <w:r>
+        <w:t xml:space="preserve"> actual result, 2</w:t>
       </w:r>
       <w:r>
         <w:rPr>
@@ -1238,19 +1671,32 @@
       </w:r>
     </w:p>
     <w:p>
-      <w:r>
-        <w:t>System.AssertEquals() is used to compare whether the actual result and the expected result</w:t>
+      <w:proofErr w:type="spellStart"/>
+      <w:r>
+        <w:t>System.AssertEquals</w:t>
+      </w:r>
+      <w:proofErr w:type="spellEnd"/>
+      <w:r>
+        <w:t>() is used to compare whether the actual result and the expected result</w:t>
       </w:r>
       <w:r>
         <w:t xml:space="preserve"> are equal or not. If not equal then it will throw an Error.</w:t>
       </w:r>
     </w:p>
     <w:p>
+      <w:proofErr w:type="spellStart"/>
       <w:r>
         <w:rPr>
           <w:highlight w:val="yellow"/>
         </w:rPr>
-        <w:t>System.AssertNotEquals()</w:t>
+        <w:t>System.AssertNotEquals</w:t>
+      </w:r>
+      <w:proofErr w:type="spellEnd"/>
+      <w:r>
+        <w:rPr>
+          <w:highlight w:val="yellow"/>
+        </w:rPr>
+        <w:t>()</w:t>
       </w:r>
     </w:p>
     <w:p>
@@ -1264,13 +1710,21 @@
         <w:t>st</w:t>
       </w:r>
       <w:r>
-        <w:t xml:space="preserve"> The </w:t>
-      </w:r>
-      <w:r>
         <w:t xml:space="preserve"> </w:t>
       </w:r>
-      <w:r>
-        <w:t>actual result, 2</w:t>
+      <w:proofErr w:type="gramStart"/>
+      <w:r>
+        <w:t xml:space="preserve">The </w:t>
+      </w:r>
+      <w:r>
+        <w:t xml:space="preserve"> </w:t>
+      </w:r>
+      <w:r>
+        <w:t>actual</w:t>
+      </w:r>
+      <w:proofErr w:type="gramEnd"/>
+      <w:r>
+        <w:t xml:space="preserve"> result, 2</w:t>
       </w:r>
       <w:r>
         <w:rPr>
@@ -1292,8 +1746,13 @@
       </w:r>
     </w:p>
     <w:p>
-      <w:r>
-        <w:t>System.AssertNotEquals() is used to compare whether the actual result and the expected result are equal or not. If equal then it will throw an Error.</w:t>
+      <w:proofErr w:type="spellStart"/>
+      <w:r>
+        <w:t>System.AssertNotEquals</w:t>
+      </w:r>
+      <w:proofErr w:type="spellEnd"/>
+      <w:r>
+        <w:t>() is used to compare whether the actual result and the expected result are equal or not. If equal then it will throw an Error.</w:t>
       </w:r>
     </w:p>
     <w:p>
@@ -1334,7 +1793,15 @@
         <w:t>A:</w:t>
       </w:r>
       <w:r>
-        <w:t xml:space="preserve"> In order to maintain the chain of batch classes. We first need to understand the 3 methods inside Database.batchable.</w:t>
+        <w:t xml:space="preserve"> In order to maintain the chain of batch classes. We first need to understand the 3 methods inside </w:t>
+      </w:r>
+      <w:proofErr w:type="spellStart"/>
+      <w:r>
+        <w:t>Database.batchable</w:t>
+      </w:r>
+      <w:proofErr w:type="spellEnd"/>
+      <w:r>
+        <w:t>.</w:t>
       </w:r>
     </w:p>
     <w:p>
@@ -1345,8 +1812,21 @@
           <w:numId w:val="2"/>
         </w:numPr>
       </w:pPr>
-      <w:r>
-        <w:t>Start() this method is executed once to send the list of sobjects to execute().</w:t>
+      <w:proofErr w:type="gramStart"/>
+      <w:r>
+        <w:t>Start(</w:t>
+      </w:r>
+      <w:proofErr w:type="gramEnd"/>
+      <w:r>
+        <w:t xml:space="preserve">) this method is executed once to send the list of </w:t>
+      </w:r>
+      <w:proofErr w:type="spellStart"/>
+      <w:r>
+        <w:t>sobjects</w:t>
+      </w:r>
+      <w:proofErr w:type="spellEnd"/>
+      <w:r>
+        <w:t xml:space="preserve"> to execute().</w:t>
       </w:r>
     </w:p>
     <w:p>
@@ -1357,8 +1837,21 @@
           <w:numId w:val="2"/>
         </w:numPr>
       </w:pPr>
-      <w:r>
-        <w:t>Execute() this method is executed multiple times depending upon the batch size, taking the sObjects on chunks.</w:t>
+      <w:proofErr w:type="gramStart"/>
+      <w:r>
+        <w:t>Execute(</w:t>
+      </w:r>
+      <w:proofErr w:type="gramEnd"/>
+      <w:r>
+        <w:t xml:space="preserve">) this method is executed multiple times depending upon the batch size, taking the </w:t>
+      </w:r>
+      <w:proofErr w:type="spellStart"/>
+      <w:r>
+        <w:t>sObjects</w:t>
+      </w:r>
+      <w:proofErr w:type="spellEnd"/>
+      <w:r>
+        <w:t xml:space="preserve"> on chunks.</w:t>
       </w:r>
     </w:p>
     <w:p>
@@ -1369,13 +1862,34 @@
           <w:numId w:val="2"/>
         </w:numPr>
       </w:pPr>
-      <w:r>
-        <w:t>Finish() is executed once and is used to do post processing implementations like sending email alerts etc.</w:t>
-      </w:r>
-    </w:p>
-    <w:p>
-      <w:r>
-        <w:t xml:space="preserve">So, the batch apex chaining can happen through the finish(). We can call another batch class from finish() method. </w:t>
+      <w:proofErr w:type="gramStart"/>
+      <w:r>
+        <w:t>Finish(</w:t>
+      </w:r>
+      <w:proofErr w:type="gramEnd"/>
+      <w:r>
+        <w:t>) is executed once and is used to do post processing implementations like sending email alerts etc.</w:t>
+      </w:r>
+    </w:p>
+    <w:p>
+      <w:r>
+        <w:t xml:space="preserve">So, the batch apex chaining can happen through the </w:t>
+      </w:r>
+      <w:proofErr w:type="gramStart"/>
+      <w:r>
+        <w:t>finish(</w:t>
+      </w:r>
+      <w:proofErr w:type="gramEnd"/>
+      <w:r>
+        <w:t xml:space="preserve">). We can call another batch class from </w:t>
+      </w:r>
+      <w:proofErr w:type="gramStart"/>
+      <w:r>
+        <w:t>finish(</w:t>
+      </w:r>
+      <w:proofErr w:type="gramEnd"/>
+      <w:r>
+        <w:t xml:space="preserve">) method. </w:t>
       </w:r>
       <w:r>
         <w:rPr>
@@ -1396,7 +1910,21 @@
         <w:rPr>
           <w:highlight w:val="yellow"/>
         </w:rPr>
-        <w:t>running concurrently. So the only 5 jobs can be chained</w:t>
+        <w:t xml:space="preserve">running concurrently. </w:t>
+      </w:r>
+      <w:proofErr w:type="gramStart"/>
+      <w:r>
+        <w:rPr>
+          <w:highlight w:val="yellow"/>
+        </w:rPr>
+        <w:t>So</w:t>
+      </w:r>
+      <w:proofErr w:type="gramEnd"/>
+      <w:r>
+        <w:rPr>
+          <w:highlight w:val="yellow"/>
+        </w:rPr>
+        <w:t xml:space="preserve"> the only 5 jobs can be chained</w:t>
       </w:r>
       <w:r>
         <w:t>.</w:t>
@@ -1414,12 +1942,51 @@
     </w:p>
     <w:p>
       <w:r>
-        <w:t>Public void finish(Database.BatchableContext bc) {</w:t>
-      </w:r>
-    </w:p>
-    <w:p>
-      <w:r>
-        <w:t>Id firstBatchId = bc.getJobId();</w:t>
+        <w:t xml:space="preserve">Public void </w:t>
+      </w:r>
+      <w:proofErr w:type="gramStart"/>
+      <w:r>
+        <w:t>finish(</w:t>
+      </w:r>
+      <w:proofErr w:type="spellStart"/>
+      <w:proofErr w:type="gramEnd"/>
+      <w:r>
+        <w:t>Database.BatchableContext</w:t>
+      </w:r>
+      <w:proofErr w:type="spellEnd"/>
+      <w:r>
+        <w:t xml:space="preserve"> </w:t>
+      </w:r>
+      <w:proofErr w:type="spellStart"/>
+      <w:r>
+        <w:t>bc</w:t>
+      </w:r>
+      <w:proofErr w:type="spellEnd"/>
+      <w:r>
+        <w:t>) {</w:t>
+      </w:r>
+    </w:p>
+    <w:p>
+      <w:r>
+        <w:t xml:space="preserve">Id </w:t>
+      </w:r>
+      <w:proofErr w:type="spellStart"/>
+      <w:r>
+        <w:t>firstBatchId</w:t>
+      </w:r>
+      <w:proofErr w:type="spellEnd"/>
+      <w:r>
+        <w:t xml:space="preserve"> = </w:t>
+      </w:r>
+      <w:proofErr w:type="spellStart"/>
+      <w:proofErr w:type="gramStart"/>
+      <w:r>
+        <w:t>bc.getJobId</w:t>
+      </w:r>
+      <w:proofErr w:type="spellEnd"/>
+      <w:proofErr w:type="gramEnd"/>
+      <w:r>
+        <w:t>();</w:t>
       </w:r>
       <w:r>
         <w:tab/>
@@ -1429,8 +1996,26 @@
       <w:r>
         <w:t xml:space="preserve">Id job2Id = </w:t>
       </w:r>
-      <w:r>
-        <w:t>Database.executeBatch(new otherBatchJob(), 200);</w:t>
+      <w:proofErr w:type="spellStart"/>
+      <w:r>
+        <w:t>Database.executeBatch</w:t>
+      </w:r>
+      <w:proofErr w:type="spellEnd"/>
+      <w:r>
+        <w:t xml:space="preserve">(new </w:t>
+      </w:r>
+      <w:proofErr w:type="spellStart"/>
+      <w:proofErr w:type="gramStart"/>
+      <w:r>
+        <w:t>otherBatchJob</w:t>
+      </w:r>
+      <w:proofErr w:type="spellEnd"/>
+      <w:r>
+        <w:t>(</w:t>
+      </w:r>
+      <w:proofErr w:type="gramEnd"/>
+      <w:r>
+        <w:t>), 200);</w:t>
       </w:r>
     </w:p>
     <w:p>
@@ -2005,7 +2590,23 @@
           <w:b/>
           <w:bCs/>
         </w:rPr>
-        <w:t>such that LeadSource__c should be either Web or Email or Walk-In</w:t>
+        <w:t xml:space="preserve">such that </w:t>
+      </w:r>
+      <w:proofErr w:type="spellStart"/>
+      <w:r>
+        <w:rPr>
+          <w:b/>
+          <w:bCs/>
+        </w:rPr>
+        <w:t>LeadSource</w:t>
+      </w:r>
+      <w:proofErr w:type="spellEnd"/>
+      <w:r>
+        <w:rPr>
+          <w:b/>
+          <w:bCs/>
+        </w:rPr>
+        <w:t>__c should be either Web or Email or Walk-In</w:t>
       </w:r>
       <w:r>
         <w:rPr>
@@ -2026,12 +2627,14 @@
       <w:r>
         <w:t xml:space="preserve"> </w:t>
       </w:r>
+      <w:proofErr w:type="gramStart"/>
       <w:r>
         <w:t xml:space="preserve">NOT( </w:t>
       </w:r>
       <w:r>
         <w:t>OR</w:t>
       </w:r>
+      <w:proofErr w:type="gramEnd"/>
       <w:r>
         <w:t xml:space="preserve">( </w:t>
       </w:r>
@@ -2040,24 +2643,54 @@
       <w:pPr>
         <w:ind w:firstLine="720"/>
       </w:pPr>
-      <w:r>
-        <w:t xml:space="preserve">ISPICKVAL(LeadSource__c, ‘Web’), </w:t>
+      <w:proofErr w:type="gramStart"/>
+      <w:r>
+        <w:t>ISPICKVAL(</w:t>
+      </w:r>
+      <w:proofErr w:type="spellStart"/>
+      <w:proofErr w:type="gramEnd"/>
+      <w:r>
+        <w:t>LeadSource</w:t>
+      </w:r>
+      <w:proofErr w:type="spellEnd"/>
+      <w:r>
+        <w:t xml:space="preserve">__c, ‘Web’), </w:t>
       </w:r>
     </w:p>
     <w:p>
       <w:pPr>
         <w:ind w:firstLine="720"/>
       </w:pPr>
-      <w:r>
-        <w:t xml:space="preserve">ISPICKVAL(LeadSource__c, ‘Email’), </w:t>
+      <w:proofErr w:type="gramStart"/>
+      <w:r>
+        <w:t>ISPICKVAL(</w:t>
+      </w:r>
+      <w:proofErr w:type="spellStart"/>
+      <w:proofErr w:type="gramEnd"/>
+      <w:r>
+        <w:t>LeadSource</w:t>
+      </w:r>
+      <w:proofErr w:type="spellEnd"/>
+      <w:r>
+        <w:t xml:space="preserve">__c, ‘Email’), </w:t>
       </w:r>
     </w:p>
     <w:p>
       <w:pPr>
         <w:ind w:firstLine="720"/>
       </w:pPr>
-      <w:r>
-        <w:t>ISPICKVAL(LeadSource__c, ‘Walk-In’)</w:t>
+      <w:proofErr w:type="gramStart"/>
+      <w:r>
+        <w:t>ISPICKVAL(</w:t>
+      </w:r>
+      <w:proofErr w:type="spellStart"/>
+      <w:proofErr w:type="gramEnd"/>
+      <w:r>
+        <w:t>LeadSource</w:t>
+      </w:r>
+      <w:proofErr w:type="spellEnd"/>
+      <w:r>
+        <w:t>__c, ‘Walk-In’)</w:t>
       </w:r>
     </w:p>
     <w:p>
@@ -2121,23 +2754,49 @@
         </w:rPr>
         <w:t xml:space="preserve"> </w:t>
       </w:r>
+      <w:proofErr w:type="gramStart"/>
       <w:r>
         <w:t>OR(</w:t>
       </w:r>
-    </w:p>
-    <w:p>
-      <w:r>
-        <w:t xml:space="preserve">     ISPICKVAL(Ownership, ‘Public’),</w:t>
-      </w:r>
-    </w:p>
-    <w:p>
-      <w:r>
-        <w:t xml:space="preserve">     ISPICKVAL(Ownership, ‘Private’),</w:t>
-      </w:r>
-    </w:p>
-    <w:p>
-      <w:r>
-        <w:t xml:space="preserve">     ISPICKVAL(Ownership, ‘’)</w:t>
+      <w:proofErr w:type="gramEnd"/>
+    </w:p>
+    <w:p>
+      <w:r>
+        <w:t xml:space="preserve">     </w:t>
+      </w:r>
+      <w:proofErr w:type="gramStart"/>
+      <w:r>
+        <w:t>ISPICKVAL(</w:t>
+      </w:r>
+      <w:proofErr w:type="gramEnd"/>
+      <w:r>
+        <w:t>Ownership, ‘Public’),</w:t>
+      </w:r>
+    </w:p>
+    <w:p>
+      <w:r>
+        <w:t xml:space="preserve">     </w:t>
+      </w:r>
+      <w:proofErr w:type="gramStart"/>
+      <w:r>
+        <w:t>ISPICKVAL(</w:t>
+      </w:r>
+      <w:proofErr w:type="gramEnd"/>
+      <w:r>
+        <w:t>Ownership, ‘Private’),</w:t>
+      </w:r>
+    </w:p>
+    <w:p>
+      <w:r>
+        <w:t xml:space="preserve">     </w:t>
+      </w:r>
+      <w:proofErr w:type="gramStart"/>
+      <w:r>
+        <w:t>ISPICKVAL(</w:t>
+      </w:r>
+      <w:proofErr w:type="gramEnd"/>
+      <w:r>
+        <w:t>Ownership, ‘’)</w:t>
       </w:r>
     </w:p>
     <w:p>
@@ -2190,7 +2849,23 @@
         <w:t>A:</w:t>
       </w:r>
       <w:r>
-        <w:t xml:space="preserve"> WSDL(Web Service Description Language) file is provided by Salesforce. It is a XML document which contains a standardized description on how to communicate using a web service</w:t>
+        <w:t xml:space="preserve"> </w:t>
+      </w:r>
+      <w:proofErr w:type="gramStart"/>
+      <w:r>
+        <w:t>WSDL(</w:t>
+      </w:r>
+      <w:proofErr w:type="gramEnd"/>
+      <w:r>
+        <w:t xml:space="preserve">Web Service Description Language) file is provided by Salesforce. It is </w:t>
+      </w:r>
+      <w:proofErr w:type="gramStart"/>
+      <w:r>
+        <w:t>a</w:t>
+      </w:r>
+      <w:proofErr w:type="gramEnd"/>
+      <w:r>
+        <w:t xml:space="preserve"> XML document which contains a standardized description on how to communicate using a web service</w:t>
       </w:r>
       <w:r>
         <w:t>.</w:t>
@@ -2289,7 +2964,15 @@
         </w:numPr>
       </w:pPr>
       <w:r>
-        <w:t>It is static. Meaning it does not change if the modifications are made to an salesforce’s org configuration.</w:t>
+        <w:t xml:space="preserve">It is static. Meaning it does not change if the modifications are made to </w:t>
+      </w:r>
+      <w:proofErr w:type="gramStart"/>
+      <w:r>
+        <w:t>an</w:t>
+      </w:r>
+      <w:proofErr w:type="gramEnd"/>
+      <w:r>
+        <w:t xml:space="preserve"> salesforce’s org configuration.</w:t>
       </w:r>
     </w:p>
     <w:p>
@@ -2328,7 +3011,15 @@
         <w:t xml:space="preserve"> </w:t>
       </w:r>
       <w:r>
-        <w:t>Whenever we trying to perform any DML operations at the time of initial page load we will be ending up with an error called System.LimitException: DML currently not allowed.</w:t>
+        <w:t xml:space="preserve">Whenever we trying to perform any DML operations at the time of initial page load we will be ending up with an error called </w:t>
+      </w:r>
+      <w:proofErr w:type="spellStart"/>
+      <w:r>
+        <w:t>System.LimitException</w:t>
+      </w:r>
+      <w:proofErr w:type="spellEnd"/>
+      <w:r>
+        <w:t>: DML currently not allowed.</w:t>
       </w:r>
     </w:p>
     <w:p>
@@ -2377,7 +3068,15 @@
     <w:p>
       <w:r>
         <w:lastRenderedPageBreak/>
-        <w:t>After that, create Sharing rule and use the criteria based rule on Record type values and then finally add public groups, users, roles to whom you need to provide the Access.</w:t>
+        <w:t xml:space="preserve">After that, create Sharing rule and use the </w:t>
+      </w:r>
+      <w:proofErr w:type="gramStart"/>
+      <w:r>
+        <w:t>criteria based</w:t>
+      </w:r>
+      <w:proofErr w:type="gramEnd"/>
+      <w:r>
+        <w:t xml:space="preserve"> rule on Record type values and then finally add public groups, users, roles to whom you need to provide the Access.</w:t>
       </w:r>
     </w:p>
     <w:p>
@@ -3054,7 +3753,23 @@
           <w:b/>
           <w:bCs/>
         </w:rPr>
-        <w:t>Q: What happens if we change the rule criteria of time based workflow and updated rule don’t match the criteria?</w:t>
+        <w:t xml:space="preserve">Q: What happens if we change the rule criteria of </w:t>
+      </w:r>
+      <w:proofErr w:type="gramStart"/>
+      <w:r>
+        <w:rPr>
+          <w:b/>
+          <w:bCs/>
+        </w:rPr>
+        <w:t>time based</w:t>
+      </w:r>
+      <w:proofErr w:type="gramEnd"/>
+      <w:r>
+        <w:rPr>
+          <w:b/>
+          <w:bCs/>
+        </w:rPr>
+        <w:t xml:space="preserve"> workflow and updated rule don’t match the criteria?</w:t>
       </w:r>
     </w:p>
     <w:p>
@@ -3086,8 +3801,33 @@
           <w:bCs/>
         </w:rPr>
         <w:lastRenderedPageBreak/>
-        <w:t>Q: Change set deployement deMerits</w:t>
-      </w:r>
+        <w:t xml:space="preserve">Q: Change set </w:t>
+      </w:r>
+      <w:proofErr w:type="spellStart"/>
+      <w:r>
+        <w:rPr>
+          <w:b/>
+          <w:bCs/>
+        </w:rPr>
+        <w:t>deployement</w:t>
+      </w:r>
+      <w:proofErr w:type="spellEnd"/>
+      <w:r>
+        <w:rPr>
+          <w:b/>
+          <w:bCs/>
+        </w:rPr>
+        <w:t xml:space="preserve"> </w:t>
+      </w:r>
+      <w:proofErr w:type="spellStart"/>
+      <w:r>
+        <w:rPr>
+          <w:b/>
+          <w:bCs/>
+        </w:rPr>
+        <w:t>deMerits</w:t>
+      </w:r>
+      <w:proofErr w:type="spellEnd"/>
       <w:r>
         <w:rPr>
           <w:b/>
@@ -3138,7 +3878,15 @@
           <w:b/>
           <w:bCs/>
         </w:rPr>
-        <w:t>Q: What is the use of Datab</w:t>
+        <w:t xml:space="preserve">Q: What is the use of </w:t>
+      </w:r>
+      <w:proofErr w:type="spellStart"/>
+      <w:r>
+        <w:rPr>
+          <w:b/>
+          <w:bCs/>
+        </w:rPr>
+        <w:t>Datab</w:t>
       </w:r>
       <w:r>
         <w:rPr>
@@ -3152,7 +3900,15 @@
           <w:b/>
           <w:bCs/>
         </w:rPr>
-        <w:t>se.Stateful Interface?</w:t>
+        <w:t>se.Stateful</w:t>
+      </w:r>
+      <w:proofErr w:type="spellEnd"/>
+      <w:r>
+        <w:rPr>
+          <w:b/>
+          <w:bCs/>
+        </w:rPr>
+        <w:t xml:space="preserve"> Interface?</w:t>
       </w:r>
     </w:p>
     <w:p>
@@ -3164,12 +3920,36 @@
         <w:t xml:space="preserve">A: </w:t>
       </w:r>
       <w:r>
-        <w:t>We know that in a Batch Apex each batch is considered as a discrete transaction. So, the class variables loose there state after each batch is processed. So, in order to maintain the state of the class Variables and to create a link b/w the batches we use Database.Stateful.</w:t>
-      </w:r>
-    </w:p>
-    <w:p>
-      <w:r>
-        <w:t>Ex: You want to count the number of records updated via Batch apex, use a instance(class) variable and increment its value in execute().</w:t>
+        <w:t xml:space="preserve">We know that in a Batch Apex each batch is considered as a discrete transaction. So, the class variables loose </w:t>
+      </w:r>
+      <w:proofErr w:type="gramStart"/>
+      <w:r>
+        <w:t>there</w:t>
+      </w:r>
+      <w:proofErr w:type="gramEnd"/>
+      <w:r>
+        <w:t xml:space="preserve"> state after each batch is processed. So, in order to maintain the state of the class Variables and to create a link b/w the batches we use </w:t>
+      </w:r>
+      <w:proofErr w:type="spellStart"/>
+      <w:r>
+        <w:t>Database.Stateful</w:t>
+      </w:r>
+      <w:proofErr w:type="spellEnd"/>
+      <w:r>
+        <w:t>.</w:t>
+      </w:r>
+    </w:p>
+    <w:p>
+      <w:r>
+        <w:t xml:space="preserve">Ex: You want to count the number of records updated via Batch apex, use a instance(class) variable and increment its value in </w:t>
+      </w:r>
+      <w:proofErr w:type="gramStart"/>
+      <w:r>
+        <w:t>execute(</w:t>
+      </w:r>
+      <w:proofErr w:type="gramEnd"/>
+      <w:r>
+        <w:t>).</w:t>
       </w:r>
     </w:p>
     <w:p/>
@@ -3197,7 +3977,15 @@
         <w:t xml:space="preserve">A: </w:t>
       </w:r>
       <w:r>
-        <w:t>We cannot create LWC Dynamically, but a workaround for it will be using render() lifecycle hook to create a template in that.</w:t>
+        <w:t xml:space="preserve">We cannot create LWC Dynamically, but a workaround for it will be using </w:t>
+      </w:r>
+      <w:proofErr w:type="gramStart"/>
+      <w:r>
+        <w:t>render(</w:t>
+      </w:r>
+      <w:proofErr w:type="gramEnd"/>
+      <w:r>
+        <w:t>) lifecycle hook to create a template in that.</w:t>
       </w:r>
     </w:p>
     <w:p>
@@ -3253,7 +4041,15 @@
         </w:numPr>
       </w:pPr>
       <w:r>
-        <w:t xml:space="preserve"> Chaining is not possible in Future but Queueable we do chaining.</w:t>
+        <w:t xml:space="preserve"> Chaining is not possible in Future but Queueable we do </w:t>
+      </w:r>
+      <w:proofErr w:type="gramStart"/>
+      <w:r>
+        <w:t>chaining</w:t>
+      </w:r>
+      <w:proofErr w:type="gramEnd"/>
+      <w:r>
+        <w:t>.</w:t>
       </w:r>
     </w:p>
     <w:p>
@@ -3265,7 +4061,15 @@
         </w:numPr>
       </w:pPr>
       <w:r>
-        <w:t>We cannot monitor Future Methods, but we can monitor Queueable methods from Apex Jobs page in Ui. Also, we have a jobId in Queueable which is not present in Future.</w:t>
+        <w:t xml:space="preserve">We cannot monitor Future Methods, but we can monitor Queueable methods from Apex Jobs page in Ui. Also, we have a </w:t>
+      </w:r>
+      <w:proofErr w:type="spellStart"/>
+      <w:r>
+        <w:t>jobId</w:t>
+      </w:r>
+      <w:proofErr w:type="spellEnd"/>
+      <w:r>
+        <w:t xml:space="preserve"> in Queueable which is not present in Future.</w:t>
       </w:r>
     </w:p>
     <w:p>
@@ -3277,7 +4081,15 @@
         </w:numPr>
       </w:pPr>
       <w:r>
-        <w:t>We cannot pass sObjects in Future as parameters, but in Queueable we can do that.</w:t>
+        <w:t xml:space="preserve">We cannot pass </w:t>
+      </w:r>
+      <w:proofErr w:type="spellStart"/>
+      <w:r>
+        <w:t>sObjects</w:t>
+      </w:r>
+      <w:proofErr w:type="spellEnd"/>
+      <w:r>
+        <w:t xml:space="preserve"> in Future as parameters, but in Queueable we can do that.</w:t>
       </w:r>
     </w:p>
     <w:p>
@@ -3331,7 +4143,23 @@
         <w:t xml:space="preserve">A: </w:t>
       </w:r>
       <w:r>
-        <w:t>If the API is accepting the response in any format then it will REST API. And if the API is accepting only XML response then it will be a SOAP API.</w:t>
+        <w:t xml:space="preserve">If the API is accepting the response in any </w:t>
+      </w:r>
+      <w:proofErr w:type="gramStart"/>
+      <w:r>
+        <w:t>format</w:t>
+      </w:r>
+      <w:proofErr w:type="gramEnd"/>
+      <w:r>
+        <w:t xml:space="preserve"> then it will REST API. And if the API is accepting only XML </w:t>
+      </w:r>
+      <w:proofErr w:type="gramStart"/>
+      <w:r>
+        <w:t>response</w:t>
+      </w:r>
+      <w:proofErr w:type="gramEnd"/>
+      <w:r>
+        <w:t xml:space="preserve"> then it will be a SOAP API.</w:t>
       </w:r>
     </w:p>
     <w:p>
@@ -3370,12 +4198,49 @@
     </w:p>
     <w:p>
       <w:r>
-        <w:t>Named Credentials also include an OutboundNetworkConnection field that you can use to route callouts through a private connection. By separating the endpoint URL and authentication from the callout definition, named credentials make callouts easier to maintain. For example, if an endpoint URL changes, you update only the named credential. All callouts that reference the named credential simply continue to work.</w:t>
-      </w:r>
-    </w:p>
-    <w:p>
-      <w:r>
-        <w:t>To reference a named credential from a callout definition, use the named credential URL. A named credential URL contains the scheme callout:, the name of the named credential, and an optional path. For example: callout:My_Named_Credential/some_path.</w:t>
+        <w:t xml:space="preserve">Named Credentials also include an </w:t>
+      </w:r>
+      <w:proofErr w:type="spellStart"/>
+      <w:r>
+        <w:t>OutboundNetworkConnection</w:t>
+      </w:r>
+      <w:proofErr w:type="spellEnd"/>
+      <w:r>
+        <w:t xml:space="preserve"> field that you can use to route callouts through a private connection. By separating the endpoint URL and authentication from the callout definition, named credentials make callouts easier to maintain. For example, if an endpoint URL changes, you update only the named credential. All callouts that reference the named credential simply continue to work.</w:t>
+      </w:r>
+    </w:p>
+    <w:p>
+      <w:r>
+        <w:t xml:space="preserve">To reference a named credential from a callout definition, use the named credential URL. A named credential URL contains the scheme </w:t>
+      </w:r>
+      <w:proofErr w:type="gramStart"/>
+      <w:r>
+        <w:t>callout:,</w:t>
+      </w:r>
+      <w:proofErr w:type="gramEnd"/>
+      <w:r>
+        <w:t xml:space="preserve"> the name of the named credential, and an optional path. For example: </w:t>
+      </w:r>
+      <w:proofErr w:type="spellStart"/>
+      <w:proofErr w:type="gramStart"/>
+      <w:r>
+        <w:t>callout:My</w:t>
+      </w:r>
+      <w:proofErr w:type="gramEnd"/>
+      <w:r>
+        <w:t>_Named_Credential</w:t>
+      </w:r>
+      <w:proofErr w:type="spellEnd"/>
+      <w:r>
+        <w:t>/</w:t>
+      </w:r>
+      <w:proofErr w:type="spellStart"/>
+      <w:r>
+        <w:t>some_path</w:t>
+      </w:r>
+      <w:proofErr w:type="spellEnd"/>
+      <w:r>
+        <w:t>.</w:t>
       </w:r>
     </w:p>
     <w:p>
@@ -3402,33 +4267,143 @@
       </w:r>
     </w:p>
     <w:p>
-      <w:r>
-        <w:t>HttpRequest req = new HttpRequest();</w:t>
-      </w:r>
-    </w:p>
-    <w:p>
-      <w:r>
-        <w:t>req.setEndpoint('callout:My_Named_Credential/some_path');</w:t>
-      </w:r>
-    </w:p>
-    <w:p>
-      <w:r>
-        <w:t>req.setMethod('GET');</w:t>
-      </w:r>
-    </w:p>
-    <w:p>
-      <w:r>
-        <w:t>Http http = new Http();</w:t>
-      </w:r>
-    </w:p>
-    <w:p>
-      <w:r>
-        <w:t>HTTPResponse res = http.send(req);</w:t>
-      </w:r>
-    </w:p>
-    <w:p>
-      <w:r>
-        <w:t>System.debug(res.getBody());</w:t>
+      <w:proofErr w:type="spellStart"/>
+      <w:r>
+        <w:t>HttpRequest</w:t>
+      </w:r>
+      <w:proofErr w:type="spellEnd"/>
+      <w:r>
+        <w:t xml:space="preserve"> </w:t>
+      </w:r>
+      <w:proofErr w:type="spellStart"/>
+      <w:r>
+        <w:t>req</w:t>
+      </w:r>
+      <w:proofErr w:type="spellEnd"/>
+      <w:r>
+        <w:t xml:space="preserve"> = new </w:t>
+      </w:r>
+      <w:proofErr w:type="spellStart"/>
+      <w:proofErr w:type="gramStart"/>
+      <w:r>
+        <w:t>HttpRequest</w:t>
+      </w:r>
+      <w:proofErr w:type="spellEnd"/>
+      <w:r>
+        <w:t>(</w:t>
+      </w:r>
+      <w:proofErr w:type="gramEnd"/>
+      <w:r>
+        <w:t>);</w:t>
+      </w:r>
+    </w:p>
+    <w:p>
+      <w:proofErr w:type="spellStart"/>
+      <w:proofErr w:type="gramStart"/>
+      <w:r>
+        <w:t>req.setEndpoint</w:t>
+      </w:r>
+      <w:proofErr w:type="spellEnd"/>
+      <w:proofErr w:type="gramEnd"/>
+      <w:r>
+        <w:t>('</w:t>
+      </w:r>
+      <w:proofErr w:type="spellStart"/>
+      <w:r>
+        <w:t>callout:My_Named_Credential</w:t>
+      </w:r>
+      <w:proofErr w:type="spellEnd"/>
+      <w:r>
+        <w:t>/</w:t>
+      </w:r>
+      <w:proofErr w:type="spellStart"/>
+      <w:r>
+        <w:t>some_path</w:t>
+      </w:r>
+      <w:proofErr w:type="spellEnd"/>
+      <w:r>
+        <w:t>');</w:t>
+      </w:r>
+    </w:p>
+    <w:p>
+      <w:proofErr w:type="spellStart"/>
+      <w:proofErr w:type="gramStart"/>
+      <w:r>
+        <w:t>req.setMethod</w:t>
+      </w:r>
+      <w:proofErr w:type="spellEnd"/>
+      <w:proofErr w:type="gramEnd"/>
+      <w:r>
+        <w:t>('GET');</w:t>
+      </w:r>
+    </w:p>
+    <w:p>
+      <w:r>
+        <w:t xml:space="preserve">Http </w:t>
+      </w:r>
+      <w:proofErr w:type="spellStart"/>
+      <w:r>
+        <w:t>http</w:t>
+      </w:r>
+      <w:proofErr w:type="spellEnd"/>
+      <w:r>
+        <w:t xml:space="preserve"> = new </w:t>
+      </w:r>
+      <w:proofErr w:type="gramStart"/>
+      <w:r>
+        <w:t>Http(</w:t>
+      </w:r>
+      <w:proofErr w:type="gramEnd"/>
+      <w:r>
+        <w:t>);</w:t>
+      </w:r>
+    </w:p>
+    <w:p>
+      <w:proofErr w:type="spellStart"/>
+      <w:r>
+        <w:t>HTTPResponse</w:t>
+      </w:r>
+      <w:proofErr w:type="spellEnd"/>
+      <w:r>
+        <w:t xml:space="preserve"> res = </w:t>
+      </w:r>
+      <w:proofErr w:type="spellStart"/>
+      <w:proofErr w:type="gramStart"/>
+      <w:r>
+        <w:t>http.send</w:t>
+      </w:r>
+      <w:proofErr w:type="spellEnd"/>
+      <w:proofErr w:type="gramEnd"/>
+      <w:r>
+        <w:t>(</w:t>
+      </w:r>
+      <w:proofErr w:type="spellStart"/>
+      <w:r>
+        <w:t>req</w:t>
+      </w:r>
+      <w:proofErr w:type="spellEnd"/>
+      <w:r>
+        <w:t>);</w:t>
+      </w:r>
+    </w:p>
+    <w:p>
+      <w:proofErr w:type="spellStart"/>
+      <w:r>
+        <w:t>System.debug</w:t>
+      </w:r>
+      <w:proofErr w:type="spellEnd"/>
+      <w:r>
+        <w:t>(</w:t>
+      </w:r>
+      <w:proofErr w:type="spellStart"/>
+      <w:proofErr w:type="gramStart"/>
+      <w:r>
+        <w:t>res.getBody</w:t>
+      </w:r>
+      <w:proofErr w:type="spellEnd"/>
+      <w:proofErr w:type="gramEnd"/>
+      <w:r>
+        <w:t>());</w:t>
       </w:r>
     </w:p>
     <w:p/>
@@ -3448,18 +4423,66 @@
       </w:r>
     </w:p>
     <w:p>
-      <w:r>
-        <w:t>HttpRequest req = new HttpRequest();</w:t>
-      </w:r>
-    </w:p>
-    <w:p>
-      <w:r>
-        <w:t>req.setEndpoint('https://my_endpoint.example.com/some_path');</w:t>
-      </w:r>
-    </w:p>
-    <w:p>
-      <w:r>
-        <w:t>req.setMethod('GET');</w:t>
+      <w:proofErr w:type="spellStart"/>
+      <w:r>
+        <w:t>HttpRequest</w:t>
+      </w:r>
+      <w:proofErr w:type="spellEnd"/>
+      <w:r>
+        <w:t xml:space="preserve"> </w:t>
+      </w:r>
+      <w:proofErr w:type="spellStart"/>
+      <w:r>
+        <w:t>req</w:t>
+      </w:r>
+      <w:proofErr w:type="spellEnd"/>
+      <w:r>
+        <w:t xml:space="preserve"> = new </w:t>
+      </w:r>
+      <w:proofErr w:type="spellStart"/>
+      <w:proofErr w:type="gramStart"/>
+      <w:r>
+        <w:t>HttpRequest</w:t>
+      </w:r>
+      <w:proofErr w:type="spellEnd"/>
+      <w:r>
+        <w:t>(</w:t>
+      </w:r>
+      <w:proofErr w:type="gramEnd"/>
+      <w:r>
+        <w:t>);</w:t>
+      </w:r>
+    </w:p>
+    <w:p>
+      <w:proofErr w:type="spellStart"/>
+      <w:proofErr w:type="gramStart"/>
+      <w:r>
+        <w:t>req.setEndpoint</w:t>
+      </w:r>
+      <w:proofErr w:type="spellEnd"/>
+      <w:proofErr w:type="gramEnd"/>
+      <w:r>
+        <w:t>('https://my_endpoint.example.com/</w:t>
+      </w:r>
+      <w:proofErr w:type="spellStart"/>
+      <w:r>
+        <w:t>some_path</w:t>
+      </w:r>
+      <w:proofErr w:type="spellEnd"/>
+      <w:r>
+        <w:t>');</w:t>
+      </w:r>
+    </w:p>
+    <w:p>
+      <w:proofErr w:type="spellStart"/>
+      <w:proofErr w:type="gramStart"/>
+      <w:r>
+        <w:t>req.setMethod</w:t>
+      </w:r>
+      <w:proofErr w:type="spellEnd"/>
+      <w:proofErr w:type="gramEnd"/>
+      <w:r>
+        <w:t>('GET');</w:t>
       </w:r>
     </w:p>
     <w:p/>
@@ -3495,22 +4518,54 @@
           <w:b/>
           <w:bCs/>
         </w:rPr>
-        <w:t>String username = 'myname';</w:t>
-      </w:r>
-    </w:p>
-    <w:p>
-      <w:pPr>
-        <w:rPr>
-          <w:b/>
-          <w:bCs/>
-        </w:rPr>
-      </w:pPr>
-      <w:r>
-        <w:rPr>
-          <w:b/>
-          <w:bCs/>
-        </w:rPr>
-        <w:t>String password = 'mypwd';</w:t>
+        <w:t>String username = '</w:t>
+      </w:r>
+      <w:proofErr w:type="spellStart"/>
+      <w:r>
+        <w:rPr>
+          <w:b/>
+          <w:bCs/>
+        </w:rPr>
+        <w:t>myname</w:t>
+      </w:r>
+      <w:proofErr w:type="spellEnd"/>
+      <w:r>
+        <w:rPr>
+          <w:b/>
+          <w:bCs/>
+        </w:rPr>
+        <w:t>';</w:t>
+      </w:r>
+    </w:p>
+    <w:p>
+      <w:pPr>
+        <w:rPr>
+          <w:b/>
+          <w:bCs/>
+        </w:rPr>
+      </w:pPr>
+      <w:r>
+        <w:rPr>
+          <w:b/>
+          <w:bCs/>
+        </w:rPr>
+        <w:t>String password = '</w:t>
+      </w:r>
+      <w:proofErr w:type="spellStart"/>
+      <w:r>
+        <w:rPr>
+          <w:b/>
+          <w:bCs/>
+        </w:rPr>
+        <w:t>mypwd</w:t>
+      </w:r>
+      <w:proofErr w:type="spellEnd"/>
+      <w:r>
+        <w:rPr>
+          <w:b/>
+          <w:bCs/>
+        </w:rPr>
+        <w:t>';</w:t>
       </w:r>
     </w:p>
     <w:p>
@@ -3541,52 +4596,143 @@
           <w:bCs/>
         </w:rPr>
         <w:lastRenderedPageBreak/>
-        <w:t>Blob headerValue = Blob.valueOf(username + ':' + password);</w:t>
-      </w:r>
-    </w:p>
-    <w:p>
-      <w:pPr>
-        <w:rPr>
-          <w:b/>
-          <w:bCs/>
-        </w:rPr>
-      </w:pPr>
-      <w:r>
-        <w:rPr>
-          <w:b/>
-          <w:bCs/>
-        </w:rPr>
-        <w:t>String authorizationHeader = 'BASIC ' +</w:t>
-      </w:r>
-    </w:p>
-    <w:p>
-      <w:pPr>
-        <w:rPr>
-          <w:b/>
-          <w:bCs/>
-        </w:rPr>
-      </w:pPr>
-      <w:r>
-        <w:rPr>
-          <w:b/>
-          <w:bCs/>
-        </w:rPr>
-        <w:t>EncodingUtil.base64Encode(headerValue);</w:t>
-      </w:r>
-    </w:p>
-    <w:p>
-      <w:pPr>
-        <w:rPr>
-          <w:b/>
-          <w:bCs/>
-        </w:rPr>
-      </w:pPr>
-      <w:r>
-        <w:rPr>
-          <w:b/>
-          <w:bCs/>
-        </w:rPr>
-        <w:t>req.setHeader('Authorization', authorizationHeader);</w:t>
+        <w:t xml:space="preserve">Blob </w:t>
+      </w:r>
+      <w:proofErr w:type="spellStart"/>
+      <w:r>
+        <w:rPr>
+          <w:b/>
+          <w:bCs/>
+        </w:rPr>
+        <w:t>headerValue</w:t>
+      </w:r>
+      <w:proofErr w:type="spellEnd"/>
+      <w:r>
+        <w:rPr>
+          <w:b/>
+          <w:bCs/>
+        </w:rPr>
+        <w:t xml:space="preserve"> = </w:t>
+      </w:r>
+      <w:proofErr w:type="spellStart"/>
+      <w:r>
+        <w:rPr>
+          <w:b/>
+          <w:bCs/>
+        </w:rPr>
+        <w:t>Blob.valueOf</w:t>
+      </w:r>
+      <w:proofErr w:type="spellEnd"/>
+      <w:r>
+        <w:rPr>
+          <w:b/>
+          <w:bCs/>
+        </w:rPr>
+        <w:t>(username + ':' + password);</w:t>
+      </w:r>
+    </w:p>
+    <w:p>
+      <w:pPr>
+        <w:rPr>
+          <w:b/>
+          <w:bCs/>
+        </w:rPr>
+      </w:pPr>
+      <w:r>
+        <w:rPr>
+          <w:b/>
+          <w:bCs/>
+        </w:rPr>
+        <w:t xml:space="preserve">String </w:t>
+      </w:r>
+      <w:proofErr w:type="spellStart"/>
+      <w:r>
+        <w:rPr>
+          <w:b/>
+          <w:bCs/>
+        </w:rPr>
+        <w:t>authorizationHeader</w:t>
+      </w:r>
+      <w:proofErr w:type="spellEnd"/>
+      <w:r>
+        <w:rPr>
+          <w:b/>
+          <w:bCs/>
+        </w:rPr>
+        <w:t xml:space="preserve"> = 'BASIC ' +</w:t>
+      </w:r>
+    </w:p>
+    <w:p>
+      <w:pPr>
+        <w:rPr>
+          <w:b/>
+          <w:bCs/>
+        </w:rPr>
+      </w:pPr>
+      <w:r>
+        <w:rPr>
+          <w:b/>
+          <w:bCs/>
+        </w:rPr>
+        <w:t>EncodingUtil.base64Encode(</w:t>
+      </w:r>
+      <w:proofErr w:type="spellStart"/>
+      <w:r>
+        <w:rPr>
+          <w:b/>
+          <w:bCs/>
+        </w:rPr>
+        <w:t>headerValue</w:t>
+      </w:r>
+      <w:proofErr w:type="spellEnd"/>
+      <w:r>
+        <w:rPr>
+          <w:b/>
+          <w:bCs/>
+        </w:rPr>
+        <w:t>);</w:t>
+      </w:r>
+    </w:p>
+    <w:p>
+      <w:pPr>
+        <w:rPr>
+          <w:b/>
+          <w:bCs/>
+        </w:rPr>
+      </w:pPr>
+      <w:proofErr w:type="spellStart"/>
+      <w:proofErr w:type="gramStart"/>
+      <w:r>
+        <w:rPr>
+          <w:b/>
+          <w:bCs/>
+        </w:rPr>
+        <w:t>req.setHeader</w:t>
+      </w:r>
+      <w:proofErr w:type="spellEnd"/>
+      <w:proofErr w:type="gramEnd"/>
+      <w:r>
+        <w:rPr>
+          <w:b/>
+          <w:bCs/>
+        </w:rPr>
+        <w:t xml:space="preserve">('Authorization', </w:t>
+      </w:r>
+      <w:proofErr w:type="spellStart"/>
+      <w:r>
+        <w:rPr>
+          <w:b/>
+          <w:bCs/>
+        </w:rPr>
+        <w:t>authorizationHeader</w:t>
+      </w:r>
+      <w:proofErr w:type="spellEnd"/>
+      <w:r>
+        <w:rPr>
+          <w:b/>
+          <w:bCs/>
+        </w:rPr>
+        <w:t>);</w:t>
       </w:r>
     </w:p>
     <w:p>
@@ -3611,17 +4757,71 @@
     </w:p>
     <w:p>
       <w:r>
-        <w:t>Http http = new Http();</w:t>
-      </w:r>
-    </w:p>
-    <w:p>
-      <w:r>
-        <w:t>HTTPResponse res = http.send(req);</w:t>
-      </w:r>
-    </w:p>
-    <w:p>
-      <w:r>
-        <w:t>System.debug(res.getBody());</w:t>
+        <w:t xml:space="preserve">Http </w:t>
+      </w:r>
+      <w:proofErr w:type="spellStart"/>
+      <w:r>
+        <w:t>http</w:t>
+      </w:r>
+      <w:proofErr w:type="spellEnd"/>
+      <w:r>
+        <w:t xml:space="preserve"> = new </w:t>
+      </w:r>
+      <w:proofErr w:type="gramStart"/>
+      <w:r>
+        <w:t>Http(</w:t>
+      </w:r>
+      <w:proofErr w:type="gramEnd"/>
+      <w:r>
+        <w:t>);</w:t>
+      </w:r>
+    </w:p>
+    <w:p>
+      <w:proofErr w:type="spellStart"/>
+      <w:r>
+        <w:t>HTTPResponse</w:t>
+      </w:r>
+      <w:proofErr w:type="spellEnd"/>
+      <w:r>
+        <w:t xml:space="preserve"> res = </w:t>
+      </w:r>
+      <w:proofErr w:type="spellStart"/>
+      <w:proofErr w:type="gramStart"/>
+      <w:r>
+        <w:t>http.send</w:t>
+      </w:r>
+      <w:proofErr w:type="spellEnd"/>
+      <w:proofErr w:type="gramEnd"/>
+      <w:r>
+        <w:t>(</w:t>
+      </w:r>
+      <w:proofErr w:type="spellStart"/>
+      <w:r>
+        <w:t>req</w:t>
+      </w:r>
+      <w:proofErr w:type="spellEnd"/>
+      <w:r>
+        <w:t>);</w:t>
+      </w:r>
+    </w:p>
+    <w:p>
+      <w:proofErr w:type="spellStart"/>
+      <w:r>
+        <w:t>System.debug</w:t>
+      </w:r>
+      <w:proofErr w:type="spellEnd"/>
+      <w:r>
+        <w:t>(</w:t>
+      </w:r>
+      <w:proofErr w:type="spellStart"/>
+      <w:proofErr w:type="gramStart"/>
+      <w:r>
+        <w:t>res.getBody</w:t>
+      </w:r>
+      <w:proofErr w:type="spellEnd"/>
+      <w:proofErr w:type="gramEnd"/>
+      <w:r>
+        <w:t>());</w:t>
       </w:r>
     </w:p>
     <w:p>
@@ -3714,7 +4914,39 @@
         <w:t xml:space="preserve">A: </w:t>
       </w:r>
       <w:r>
-        <w:t>So when we use Application events(in AURA) or use PubSub in LWC many components are Listening to what a component is firing. So, some other component can Listen whatever data we are passing via PubSub. So, if we are sending some sensitive information via PubSub or application Event then security can be compromised.</w:t>
+        <w:t xml:space="preserve">So when we use Application </w:t>
+      </w:r>
+      <w:proofErr w:type="gramStart"/>
+      <w:r>
+        <w:t>events(</w:t>
+      </w:r>
+      <w:proofErr w:type="gramEnd"/>
+      <w:r>
+        <w:t xml:space="preserve">in AURA) or use </w:t>
+      </w:r>
+      <w:proofErr w:type="spellStart"/>
+      <w:r>
+        <w:t>PubSub</w:t>
+      </w:r>
+      <w:proofErr w:type="spellEnd"/>
+      <w:r>
+        <w:t xml:space="preserve"> in LWC many components are Listening to what a component is firing. So, some other component can Listen whatever data we are passing via </w:t>
+      </w:r>
+      <w:proofErr w:type="spellStart"/>
+      <w:r>
+        <w:t>PubSub</w:t>
+      </w:r>
+      <w:proofErr w:type="spellEnd"/>
+      <w:r>
+        <w:t xml:space="preserve">. So, if we are sending some sensitive information via </w:t>
+      </w:r>
+      <w:proofErr w:type="spellStart"/>
+      <w:r>
+        <w:t>PubSub</w:t>
+      </w:r>
+      <w:proofErr w:type="spellEnd"/>
+      <w:r>
+        <w:t xml:space="preserve"> or application Event then security can be compromised.</w:t>
       </w:r>
     </w:p>
     <w:p/>
@@ -3803,8 +5035,17 @@
           <w:bCs/>
         </w:rPr>
         <w:lastRenderedPageBreak/>
-        <w:t>Q: How to take backup of your org’s Metadata ?</w:t>
-      </w:r>
+        <w:t xml:space="preserve">Q: How to take backup of your org’s </w:t>
+      </w:r>
+      <w:proofErr w:type="gramStart"/>
+      <w:r>
+        <w:rPr>
+          <w:b/>
+          <w:bCs/>
+        </w:rPr>
+        <w:t>Metadata ?</w:t>
+      </w:r>
+      <w:proofErr w:type="gramEnd"/>
     </w:p>
     <w:p>
       <w:r>
@@ -3838,7 +5079,15 @@
     </w:p>
     <w:p>
       <w:r>
-        <w:t>In the Component Type dropdown list, select the types of metadata you want to include in your backup, and click Add To Package for each metadata type.</w:t>
+        <w:t xml:space="preserve">In the Component Type dropdown list, select the types of metadata you want to include in your backup, and click Add </w:t>
+      </w:r>
+      <w:proofErr w:type="gramStart"/>
+      <w:r>
+        <w:t>To</w:t>
+      </w:r>
+      <w:proofErr w:type="gramEnd"/>
+      <w:r>
+        <w:t xml:space="preserve"> Package for each metadata type.</w:t>
       </w:r>
     </w:p>
     <w:p>
@@ -3879,7 +5128,15 @@
     </w:p>
     <w:p>
       <w:r>
-        <w:t>In the Component Type dropdown list, select any new types of metadata you want to add to your backup, and click Add To Package for each metadata type.</w:t>
+        <w:t xml:space="preserve">In the Component Type dropdown list, select any new types of metadata you want to add to your backup, and click Add </w:t>
+      </w:r>
+      <w:proofErr w:type="gramStart"/>
+      <w:r>
+        <w:t>To</w:t>
+      </w:r>
+      <w:proofErr w:type="gramEnd"/>
+      <w:r>
+        <w:t xml:space="preserve"> Package for each metadata type.</w:t>
       </w:r>
     </w:p>
     <w:p>
@@ -3993,7 +5250,15 @@
     </w:p>
     <w:p>
       <w:r>
-        <w:t>Managed packages are typically used by Salesforce partners to distribute and sell applications to customers. These packages must be created from a Developer Edition organization. Using the AppExchange and the License Management Application (LMA), developers can sell and manage user-based licenses to the app. Managed packages are also fully upgradeable. To ensure seamless upgrades, certain destructive changes, like removing objects or fields, can not be performed.</w:t>
+        <w:t xml:space="preserve">Managed packages are typically used by Salesforce partners to distribute and sell applications to customers. These packages must be created from a Developer Edition organization. Using the AppExchange and the License Management Application (LMA), developers can sell and manage user-based licenses to the app. Managed packages are also fully upgradeable. To ensure seamless upgrades, certain destructive changes, like removing objects or fields, </w:t>
+      </w:r>
+      <w:proofErr w:type="spellStart"/>
+      <w:r>
+        <w:t>can not</w:t>
+      </w:r>
+      <w:proofErr w:type="spellEnd"/>
+      <w:r>
+        <w:t xml:space="preserve"> be performed.</w:t>
       </w:r>
     </w:p>
     <w:p>
@@ -4108,7 +5373,25 @@
     </w:p>
     <w:p>
       <w:r>
-        <w:t>But there is a workaround for this. We can call our LWC from a Aura Component. So When we will click that button, first Aura Component will be called, which in turn will call the LWC component.</w:t>
+        <w:t xml:space="preserve">But there is a workaround for this. We can call our LWC from </w:t>
+      </w:r>
+      <w:proofErr w:type="spellStart"/>
+      <w:proofErr w:type="gramStart"/>
+      <w:r>
+        <w:t>a</w:t>
+      </w:r>
+      <w:proofErr w:type="spellEnd"/>
+      <w:proofErr w:type="gramEnd"/>
+      <w:r>
+        <w:t xml:space="preserve"> Aura Component. </w:t>
+      </w:r>
+      <w:proofErr w:type="gramStart"/>
+      <w:r>
+        <w:t>So</w:t>
+      </w:r>
+      <w:proofErr w:type="gramEnd"/>
+      <w:r>
+        <w:t xml:space="preserve"> When we will click that button, first Aura Component will be called, which in turn will call the LWC component.</w:t>
       </w:r>
     </w:p>
     <w:p/>
@@ -4163,7 +5446,23 @@
           <w:b/>
           <w:bCs/>
         </w:rPr>
-        <w:t>Q: What is lightning Message Service(LMS)?</w:t>
+        <w:t xml:space="preserve">Q: What is lightning Message </w:t>
+      </w:r>
+      <w:proofErr w:type="gramStart"/>
+      <w:r>
+        <w:rPr>
+          <w:b/>
+          <w:bCs/>
+        </w:rPr>
+        <w:t>Service(</w:t>
+      </w:r>
+      <w:proofErr w:type="gramEnd"/>
+      <w:r>
+        <w:rPr>
+          <w:b/>
+          <w:bCs/>
+        </w:rPr>
+        <w:t>LMS)?</w:t>
       </w:r>
     </w:p>
     <w:p>
@@ -4218,6 +5517,176 @@
           <w:bCs/>
         </w:rPr>
         <w:t>//</w:t>
+      </w:r>
+    </w:p>
+    <w:p>
+      <w:pPr>
+        <w:rPr>
+          <w:b/>
+          <w:bCs/>
+        </w:rPr>
+      </w:pPr>
+    </w:p>
+    <w:p>
+      <w:pPr>
+        <w:rPr>
+          <w:b/>
+          <w:bCs/>
+        </w:rPr>
+      </w:pPr>
+    </w:p>
+    <w:p>
+      <w:pPr>
+        <w:rPr>
+          <w:b/>
+          <w:bCs/>
+        </w:rPr>
+      </w:pPr>
+    </w:p>
+    <w:p>
+      <w:pPr>
+        <w:rPr>
+          <w:b/>
+          <w:bCs/>
+        </w:rPr>
+      </w:pPr>
+    </w:p>
+    <w:p>
+      <w:pPr>
+        <w:rPr>
+          <w:b/>
+          <w:bCs/>
+        </w:rPr>
+      </w:pPr>
+    </w:p>
+    <w:p>
+      <w:pPr>
+        <w:rPr>
+          <w:b/>
+          <w:bCs/>
+        </w:rPr>
+      </w:pPr>
+      <w:r>
+        <w:rPr>
+          <w:b/>
+          <w:bCs/>
+        </w:rPr>
+        <w:lastRenderedPageBreak/>
+        <w:t xml:space="preserve">Q: What is </w:t>
+      </w:r>
+      <w:proofErr w:type="spellStart"/>
+      <w:r>
+        <w:rPr>
+          <w:b/>
+          <w:bCs/>
+        </w:rPr>
+        <w:t>Test.is</w:t>
+      </w:r>
+      <w:r>
+        <w:rPr>
+          <w:b/>
+          <w:bCs/>
+        </w:rPr>
+        <w:t>Running</w:t>
+      </w:r>
+      <w:r>
+        <w:rPr>
+          <w:b/>
+          <w:bCs/>
+        </w:rPr>
+        <w:t>Test</w:t>
+      </w:r>
+      <w:proofErr w:type="spellEnd"/>
+      <w:r>
+        <w:rPr>
+          <w:b/>
+          <w:bCs/>
+        </w:rPr>
+        <w:t>(</w:t>
+      </w:r>
+      <w:proofErr w:type="gramStart"/>
+      <w:r>
+        <w:rPr>
+          <w:b/>
+          <w:bCs/>
+        </w:rPr>
+        <w:t>) ?</w:t>
+      </w:r>
+      <w:proofErr w:type="gramEnd"/>
+    </w:p>
+    <w:p>
+      <w:r>
+        <w:rPr>
+          <w:b/>
+          <w:bCs/>
+        </w:rPr>
+        <w:t>A:</w:t>
+      </w:r>
+      <w:r>
+        <w:t xml:space="preserve"> </w:t>
+      </w:r>
+      <w:r>
+        <w:t xml:space="preserve">1. To ensure the trigger doesn't execute the batch if </w:t>
+      </w:r>
+      <w:proofErr w:type="spellStart"/>
+      <w:r>
+        <w:t>Test.IsRunningTest</w:t>
+      </w:r>
+      <w:proofErr w:type="spellEnd"/>
+      <w:r>
+        <w:t xml:space="preserve">() is true, and then test the batch class with </w:t>
+      </w:r>
+      <w:proofErr w:type="spellStart"/>
+      <w:proofErr w:type="gramStart"/>
+      <w:r>
+        <w:t>it's</w:t>
+      </w:r>
+      <w:proofErr w:type="spellEnd"/>
+      <w:proofErr w:type="gramEnd"/>
+      <w:r>
+        <w:t xml:space="preserve"> own test method. </w:t>
+      </w:r>
+    </w:p>
+    <w:p>
+      <w:r>
+        <w:t xml:space="preserve">2. Testing callouts - in your callout code you check to see if you're executing within a unit test context by checking </w:t>
+      </w:r>
+      <w:proofErr w:type="spellStart"/>
+      <w:r>
+        <w:t>Test.isRunningTest</w:t>
+      </w:r>
+      <w:proofErr w:type="spellEnd"/>
+      <w:r>
+        <w:t xml:space="preserve">() and instead of getting your callout response from an </w:t>
+      </w:r>
+      <w:proofErr w:type="spellStart"/>
+      <w:r>
+        <w:t>HttpResponse.send</w:t>
+      </w:r>
+      <w:proofErr w:type="spellEnd"/>
+      <w:r>
+        <w:t xml:space="preserve">() request, you return a pre-built test string instead. </w:t>
+      </w:r>
+    </w:p>
+    <w:p>
+      <w:r>
+        <w:t xml:space="preserve">3. </w:t>
+      </w:r>
+      <w:proofErr w:type="spellStart"/>
+      <w:r>
+        <w:t>System.purgeOldAsyncJobs</w:t>
+      </w:r>
+      <w:proofErr w:type="spellEnd"/>
+      <w:r>
+        <w:t xml:space="preserve"> if called within this context, can cause long executions, based on data to be purged. Here using </w:t>
+      </w:r>
+      <w:proofErr w:type="spellStart"/>
+      <w:r>
+        <w:t>Test.isRunningTest</w:t>
+      </w:r>
+      <w:proofErr w:type="spellEnd"/>
+      <w:r>
+        <w:t>() can help.</w:t>
       </w:r>
     </w:p>
     <w:p/>

</xml_diff>

<commit_message>
Async Apex Process Added
</commit_message>
<xml_diff>
--- a/Salesforce_Question_Resources/Important_Questions.docx
+++ b/Salesforce_Question_Resources/Important_Questions.docx
@@ -146,12 +146,10 @@
         <w:t xml:space="preserve"> Create </w:t>
       </w:r>
       <w:proofErr w:type="spellStart"/>
-      <w:proofErr w:type="gramStart"/>
       <w:r>
         <w:t>a</w:t>
       </w:r>
       <w:proofErr w:type="spellEnd"/>
-      <w:proofErr w:type="gramEnd"/>
       <w:r>
         <w:t xml:space="preserve"> Approval Process</w:t>
       </w:r>
@@ -330,28 +328,12 @@
         <w:t>A:</w:t>
       </w:r>
       <w:r>
-        <w:t xml:space="preserve"> Future method and Batch apex both are Asynchronous apex. So, we cannot call </w:t>
-      </w:r>
-      <w:proofErr w:type="gramStart"/>
+        <w:t xml:space="preserve"> Future method and Batch apex both are Asynchronous apex. So, we cannot call a async method from another async methods. So, we cannot directly call a future method from batch class But there can be </w:t>
+      </w:r>
+      <w:proofErr w:type="spellStart"/>
       <w:r>
         <w:t>a</w:t>
       </w:r>
-      <w:proofErr w:type="gramEnd"/>
-      <w:r>
-        <w:t xml:space="preserve"> async method from another async methods. So, we cannot directly call a future method from batch class </w:t>
-      </w:r>
-      <w:proofErr w:type="gramStart"/>
-      <w:r>
-        <w:t>But</w:t>
-      </w:r>
-      <w:proofErr w:type="gramEnd"/>
-      <w:r>
-        <w:t xml:space="preserve"> there can be </w:t>
-      </w:r>
-      <w:proofErr w:type="spellStart"/>
-      <w:r>
-        <w:t>a</w:t>
-      </w:r>
       <w:proofErr w:type="spellEnd"/>
       <w:r>
         <w:t xml:space="preserve"> indirect or substitute way. </w:t>
@@ -368,31 +350,7 @@
         <w:t>st</w:t>
       </w:r>
       <w:r>
-        <w:t xml:space="preserve">: Call the future method from </w:t>
-      </w:r>
-      <w:proofErr w:type="gramStart"/>
-      <w:r>
-        <w:t>finish(</w:t>
-      </w:r>
-      <w:proofErr w:type="gramEnd"/>
-      <w:r>
-        <w:t xml:space="preserve">) of batch class. Since, </w:t>
-      </w:r>
-      <w:proofErr w:type="gramStart"/>
-      <w:r>
-        <w:t>finish(</w:t>
-      </w:r>
-      <w:proofErr w:type="gramEnd"/>
-      <w:r>
-        <w:t xml:space="preserve">) is used for post processing logics. We can call a future method from </w:t>
-      </w:r>
-      <w:proofErr w:type="gramStart"/>
-      <w:r>
-        <w:t>finish(</w:t>
-      </w:r>
-      <w:proofErr w:type="gramEnd"/>
-      <w:r>
-        <w:t>).</w:t>
+        <w:t>: Call the future method from finish() of batch class. Since, finish() is used for post processing logics. We can call a future method from finish().</w:t>
       </w:r>
     </w:p>
     <w:p>
@@ -474,11 +432,7 @@
         <w:t>@testSetup</w:t>
       </w:r>
       <w:r>
-        <w:t xml:space="preserve"> to create test records </w:t>
-      </w:r>
-      <w:proofErr w:type="gramStart"/>
-      <w:r>
-        <w:t xml:space="preserve">and </w:t>
+        <w:t xml:space="preserve"> to create test records and </w:t>
       </w:r>
       <w:r>
         <w:rPr>
@@ -496,7 +450,6 @@
         <w:t>Test.startTest</w:t>
       </w:r>
       <w:proofErr w:type="spellEnd"/>
-      <w:proofErr w:type="gramEnd"/>
       <w:r>
         <w:rPr>
           <w:b/>
@@ -555,15 +508,7 @@
     </w:p>
     <w:p>
       <w:r>
-        <w:t xml:space="preserve">Public static void </w:t>
-      </w:r>
-      <w:proofErr w:type="gramStart"/>
-      <w:r>
-        <w:t>setup(</w:t>
-      </w:r>
-      <w:proofErr w:type="gramEnd"/>
-      <w:r>
-        <w:t>){</w:t>
+        <w:t>Public static void setup(){</w:t>
       </w:r>
     </w:p>
     <w:p>
@@ -587,15 +532,7 @@
     </w:p>
     <w:p>
       <w:r>
-        <w:t xml:space="preserve">Private static testMethod </w:t>
-      </w:r>
-      <w:proofErr w:type="gramStart"/>
-      <w:r>
-        <w:t>void(</w:t>
-      </w:r>
-      <w:proofErr w:type="gramEnd"/>
-      <w:r>
-        <w:t>){</w:t>
+        <w:t>Private static testMethod void(){</w:t>
       </w:r>
     </w:p>
     <w:p>
@@ -768,15 +705,7 @@
         <w:t>Objects:</w:t>
       </w:r>
       <w:r>
-        <w:t xml:space="preserve"> It is a </w:t>
-      </w:r>
-      <w:proofErr w:type="gramStart"/>
-      <w:r>
-        <w:t>real life</w:t>
-      </w:r>
-      <w:proofErr w:type="gramEnd"/>
-      <w:r>
-        <w:t xml:space="preserve"> entity. Like Car, Bike, book, Customer. </w:t>
+        <w:t xml:space="preserve"> It is a real life entity. Like Car, Bike, book, Customer. </w:t>
       </w:r>
       <w:r>
         <w:t>It is an instance of class. A class can have multiple instances. Objects has methods and member variables</w:t>
@@ -846,7 +775,6 @@
         <w:t xml:space="preserve">: public class </w:t>
       </w:r>
       <w:proofErr w:type="spellStart"/>
-      <w:proofErr w:type="gramStart"/>
       <w:r>
         <w:t>AccountHandler</w:t>
       </w:r>
@@ -854,7 +782,6 @@
       <w:r>
         <w:t>{</w:t>
       </w:r>
-      <w:proofErr w:type="gramEnd"/>
     </w:p>
     <w:p>
       <w:r>
@@ -954,7 +881,6 @@
       <w:r>
         <w:t xml:space="preserve">Public void </w:t>
       </w:r>
-      <w:proofErr w:type="gramStart"/>
       <w:r>
         <w:rPr>
           <w:b/>
@@ -963,11 +889,7 @@
         <w:t>Area</w:t>
       </w:r>
       <w:r>
-        <w:t>(</w:t>
-      </w:r>
-      <w:proofErr w:type="gramEnd"/>
-      <w:r>
-        <w:t>Integer side) {</w:t>
+        <w:t>(Integer side) {</w:t>
       </w:r>
     </w:p>
     <w:p>
@@ -994,7 +916,6 @@
       <w:r>
         <w:t xml:space="preserve">Public vid </w:t>
       </w:r>
-      <w:proofErr w:type="gramStart"/>
       <w:r>
         <w:rPr>
           <w:b/>
@@ -1003,11 +924,7 @@
         <w:t>Area</w:t>
       </w:r>
       <w:r>
-        <w:t>(</w:t>
-      </w:r>
-      <w:proofErr w:type="gramEnd"/>
-      <w:r>
-        <w:t>Integer length, Integer breadth) {</w:t>
+        <w:t>(Integer length, Integer breadth) {</w:t>
       </w:r>
     </w:p>
     <w:p>
@@ -1077,17 +994,12 @@
         <w:t xml:space="preserve">Public void </w:t>
       </w:r>
       <w:proofErr w:type="spellStart"/>
-      <w:proofErr w:type="gramStart"/>
       <w:r>
         <w:t>color</w:t>
       </w:r>
       <w:proofErr w:type="spellEnd"/>
       <w:r>
-        <w:t>(</w:t>
-      </w:r>
-      <w:proofErr w:type="gramEnd"/>
-      <w:r>
-        <w:t>) {</w:t>
+        <w:t>() {</w:t>
       </w:r>
     </w:p>
     <w:p>
@@ -1138,17 +1050,12 @@
         <w:t xml:space="preserve">Public void </w:t>
       </w:r>
       <w:proofErr w:type="spellStart"/>
-      <w:proofErr w:type="gramStart"/>
       <w:r>
         <w:t>color</w:t>
       </w:r>
       <w:proofErr w:type="spellEnd"/>
       <w:r>
-        <w:t>(</w:t>
-      </w:r>
-      <w:proofErr w:type="gramEnd"/>
-      <w:r>
-        <w:t>) {</w:t>
+        <w:t>() {</w:t>
       </w:r>
     </w:p>
     <w:p>
@@ -1176,17 +1083,12 @@
         <w:t xml:space="preserve">Now when this </w:t>
       </w:r>
       <w:proofErr w:type="spellStart"/>
-      <w:proofErr w:type="gramStart"/>
       <w:r>
         <w:t>color</w:t>
       </w:r>
       <w:proofErr w:type="spellEnd"/>
       <w:r>
-        <w:t>(</w:t>
-      </w:r>
-      <w:proofErr w:type="gramEnd"/>
-      <w:r>
-        <w:t>) will be called/invoked, at runtime it will be decided that which class’s method will be invoked.</w:t>
+        <w:t>() will be called/invoked, at runtime it will be decided that which class’s method will be invoked.</w:t>
       </w:r>
     </w:p>
     <w:p>
@@ -1216,15 +1118,7 @@
         <w:t xml:space="preserve"> We use inheritance for implementing abstraction.</w:t>
       </w:r>
       <w:r>
-        <w:t xml:space="preserve"> Access </w:t>
-      </w:r>
-      <w:proofErr w:type="gramStart"/>
-      <w:r>
-        <w:t>Specifiers(</w:t>
-      </w:r>
-      <w:proofErr w:type="gramEnd"/>
-      <w:r>
-        <w:t>public, private, protected) are also used to achieve abstraction.</w:t>
+        <w:t xml:space="preserve"> Access Specifiers(public, private, protected) are also used to achieve abstraction.</w:t>
       </w:r>
       <w:r>
         <w:t xml:space="preserve"> </w:t>
@@ -1363,17 +1257,12 @@
         <w:t xml:space="preserve">Public </w:t>
       </w:r>
       <w:proofErr w:type="spellStart"/>
-      <w:proofErr w:type="gramStart"/>
       <w:r>
         <w:t>TestClass</w:t>
       </w:r>
       <w:proofErr w:type="spellEnd"/>
       <w:r>
-        <w:t>(</w:t>
-      </w:r>
-      <w:proofErr w:type="gramEnd"/>
-      <w:r>
-        <w:t>){</w:t>
+        <w:t>(){</w:t>
       </w:r>
     </w:p>
     <w:p>
@@ -1411,17 +1300,12 @@
         <w:t xml:space="preserve">Public </w:t>
       </w:r>
       <w:proofErr w:type="spellStart"/>
-      <w:proofErr w:type="gramStart"/>
       <w:r>
         <w:t>TestClass</w:t>
       </w:r>
       <w:proofErr w:type="spellEnd"/>
       <w:r>
-        <w:t>(</w:t>
-      </w:r>
-      <w:proofErr w:type="gramEnd"/>
-      <w:r>
-        <w:t xml:space="preserve">Boolean </w:t>
+        <w:t xml:space="preserve">(Boolean </w:t>
       </w:r>
       <w:proofErr w:type="spellStart"/>
       <w:r>
@@ -1465,7 +1349,6 @@
         <w:t xml:space="preserve">Public </w:t>
       </w:r>
       <w:proofErr w:type="spellStart"/>
-      <w:proofErr w:type="gramStart"/>
       <w:r>
         <w:t>TestClass</w:t>
       </w:r>
@@ -1473,7 +1356,6 @@
       <w:r>
         <w:t>(</w:t>
       </w:r>
-      <w:proofErr w:type="gramEnd"/>
       <w:r>
         <w:t xml:space="preserve">Boolean </w:t>
       </w:r>
@@ -1561,17 +1443,8 @@
     </w:p>
     <w:p>
       <w:r>
-        <w:t xml:space="preserve">This statement has 2 </w:t>
-      </w:r>
-      <w:proofErr w:type="gramStart"/>
-      <w:r>
-        <w:t>parameter</w:t>
-      </w:r>
-      <w:proofErr w:type="gramEnd"/>
-      <w:r>
-        <w:t>. 1. Is the condition. 2</w:t>
-      </w:r>
-      <w:proofErr w:type="gramStart"/>
+        <w:t>This statement has 2 parameter. 1. Is the condition. 2</w:t>
+      </w:r>
       <w:r>
         <w:rPr>
           <w:vertAlign w:val="superscript"/>
@@ -1579,11 +1452,7 @@
         <w:t>nd</w:t>
       </w:r>
       <w:r>
-        <w:t>(</w:t>
-      </w:r>
-      <w:proofErr w:type="gramEnd"/>
-      <w:r>
-        <w:t>Optional) is the message.</w:t>
+        <w:t>(Optional) is the message.</w:t>
       </w:r>
     </w:p>
     <w:p>
@@ -1600,12 +1469,10 @@
         <w:t xml:space="preserve"> If the condition is false then </w:t>
       </w:r>
       <w:proofErr w:type="spellStart"/>
-      <w:proofErr w:type="gramStart"/>
       <w:r>
         <w:t>a</w:t>
       </w:r>
       <w:proofErr w:type="spellEnd"/>
-      <w:proofErr w:type="gramEnd"/>
       <w:r>
         <w:t xml:space="preserve"> error is thrown.</w:t>
       </w:r>
@@ -1634,7 +1501,6 @@
       <w:r>
         <w:t xml:space="preserve"> statement takes 3 parameters 1</w:t>
       </w:r>
-      <w:proofErr w:type="gramStart"/>
       <w:r>
         <w:rPr>
           <w:vertAlign w:val="superscript"/>
@@ -1642,11 +1508,7 @@
         <w:t>st</w:t>
       </w:r>
       <w:r>
-        <w:t xml:space="preserve">  The</w:t>
-      </w:r>
-      <w:proofErr w:type="gramEnd"/>
-      <w:r>
-        <w:t xml:space="preserve"> actual result, 2</w:t>
+        <w:t xml:space="preserve">  The actual result, 2</w:t>
       </w:r>
       <w:r>
         <w:rPr>
@@ -1710,21 +1572,13 @@
         <w:t>st</w:t>
       </w:r>
       <w:r>
+        <w:t xml:space="preserve"> The </w:t>
+      </w:r>
+      <w:r>
         <w:t xml:space="preserve"> </w:t>
       </w:r>
-      <w:proofErr w:type="gramStart"/>
-      <w:r>
-        <w:t xml:space="preserve">The </w:t>
-      </w:r>
-      <w:r>
-        <w:t xml:space="preserve"> </w:t>
-      </w:r>
-      <w:r>
-        <w:t>actual</w:t>
-      </w:r>
-      <w:proofErr w:type="gramEnd"/>
-      <w:r>
-        <w:t xml:space="preserve"> result, 2</w:t>
+      <w:r>
+        <w:t>actual result, 2</w:t>
       </w:r>
       <w:r>
         <w:rPr>
@@ -1812,13 +1666,8 @@
           <w:numId w:val="2"/>
         </w:numPr>
       </w:pPr>
-      <w:proofErr w:type="gramStart"/>
-      <w:r>
-        <w:t>Start(</w:t>
-      </w:r>
-      <w:proofErr w:type="gramEnd"/>
-      <w:r>
-        <w:t xml:space="preserve">) this method is executed once to send the list of </w:t>
+      <w:r>
+        <w:t xml:space="preserve">Start() this method is executed once to send the list of </w:t>
       </w:r>
       <w:proofErr w:type="spellStart"/>
       <w:r>
@@ -1837,13 +1686,8 @@
           <w:numId w:val="2"/>
         </w:numPr>
       </w:pPr>
-      <w:proofErr w:type="gramStart"/>
-      <w:r>
-        <w:t>Execute(</w:t>
-      </w:r>
-      <w:proofErr w:type="gramEnd"/>
-      <w:r>
-        <w:t xml:space="preserve">) this method is executed multiple times depending upon the batch size, taking the </w:t>
+      <w:r>
+        <w:t xml:space="preserve">Execute() this method is executed multiple times depending upon the batch size, taking the </w:t>
       </w:r>
       <w:proofErr w:type="spellStart"/>
       <w:r>
@@ -1862,34 +1706,13 @@
           <w:numId w:val="2"/>
         </w:numPr>
       </w:pPr>
-      <w:proofErr w:type="gramStart"/>
-      <w:r>
-        <w:t>Finish(</w:t>
-      </w:r>
-      <w:proofErr w:type="gramEnd"/>
-      <w:r>
-        <w:t>) is executed once and is used to do post processing implementations like sending email alerts etc.</w:t>
-      </w:r>
-    </w:p>
-    <w:p>
-      <w:r>
-        <w:t xml:space="preserve">So, the batch apex chaining can happen through the </w:t>
-      </w:r>
-      <w:proofErr w:type="gramStart"/>
-      <w:r>
-        <w:t>finish(</w:t>
-      </w:r>
-      <w:proofErr w:type="gramEnd"/>
-      <w:r>
-        <w:t xml:space="preserve">). We can call another batch class from </w:t>
-      </w:r>
-      <w:proofErr w:type="gramStart"/>
-      <w:r>
-        <w:t>finish(</w:t>
-      </w:r>
-      <w:proofErr w:type="gramEnd"/>
-      <w:r>
-        <w:t xml:space="preserve">) method. </w:t>
+      <w:r>
+        <w:t>Finish() is executed once and is used to do post processing implementations like sending email alerts etc.</w:t>
+      </w:r>
+    </w:p>
+    <w:p>
+      <w:r>
+        <w:t xml:space="preserve">So, the batch apex chaining can happen through the finish(). We can call another batch class from finish() method. </w:t>
       </w:r>
       <w:r>
         <w:rPr>
@@ -1910,21 +1733,7 @@
         <w:rPr>
           <w:highlight w:val="yellow"/>
         </w:rPr>
-        <w:t xml:space="preserve">running concurrently. </w:t>
-      </w:r>
-      <w:proofErr w:type="gramStart"/>
-      <w:r>
-        <w:rPr>
-          <w:highlight w:val="yellow"/>
-        </w:rPr>
-        <w:t>So</w:t>
-      </w:r>
-      <w:proofErr w:type="gramEnd"/>
-      <w:r>
-        <w:rPr>
-          <w:highlight w:val="yellow"/>
-        </w:rPr>
-        <w:t xml:space="preserve"> the only 5 jobs can be chained</w:t>
+        <w:t>running concurrently. So the only 5 jobs can be chained</w:t>
       </w:r>
       <w:r>
         <w:t>.</w:t>
@@ -1942,14 +1751,9 @@
     </w:p>
     <w:p>
       <w:r>
-        <w:t xml:space="preserve">Public void </w:t>
-      </w:r>
-      <w:proofErr w:type="gramStart"/>
-      <w:r>
-        <w:t>finish(</w:t>
-      </w:r>
-      <w:proofErr w:type="spellStart"/>
-      <w:proofErr w:type="gramEnd"/>
+        <w:t>Public void finish(</w:t>
+      </w:r>
+      <w:proofErr w:type="spellStart"/>
       <w:r>
         <w:t>Database.BatchableContext</w:t>
       </w:r>
@@ -1979,12 +1783,10 @@
         <w:t xml:space="preserve"> = </w:t>
       </w:r>
       <w:proofErr w:type="spellStart"/>
-      <w:proofErr w:type="gramStart"/>
       <w:r>
         <w:t>bc.getJobId</w:t>
       </w:r>
       <w:proofErr w:type="spellEnd"/>
-      <w:proofErr w:type="gramEnd"/>
       <w:r>
         <w:t>();</w:t>
       </w:r>
@@ -2005,17 +1807,12 @@
         <w:t xml:space="preserve">(new </w:t>
       </w:r>
       <w:proofErr w:type="spellStart"/>
-      <w:proofErr w:type="gramStart"/>
       <w:r>
         <w:t>otherBatchJob</w:t>
       </w:r>
       <w:proofErr w:type="spellEnd"/>
       <w:r>
-        <w:t>(</w:t>
-      </w:r>
-      <w:proofErr w:type="gramEnd"/>
-      <w:r>
-        <w:t>), 200);</w:t>
+        <w:t>(), 200);</w:t>
       </w:r>
     </w:p>
     <w:p>
@@ -2627,14 +2424,12 @@
       <w:r>
         <w:t xml:space="preserve"> </w:t>
       </w:r>
-      <w:proofErr w:type="gramStart"/>
       <w:r>
         <w:t xml:space="preserve">NOT( </w:t>
       </w:r>
       <w:r>
         <w:t>OR</w:t>
       </w:r>
-      <w:proofErr w:type="gramEnd"/>
       <w:r>
         <w:t xml:space="preserve">( </w:t>
       </w:r>
@@ -2643,12 +2438,10 @@
       <w:pPr>
         <w:ind w:firstLine="720"/>
       </w:pPr>
-      <w:proofErr w:type="gramStart"/>
       <w:r>
         <w:t>ISPICKVAL(</w:t>
       </w:r>
       <w:proofErr w:type="spellStart"/>
-      <w:proofErr w:type="gramEnd"/>
       <w:r>
         <w:t>LeadSource</w:t>
       </w:r>
@@ -2661,12 +2454,10 @@
       <w:pPr>
         <w:ind w:firstLine="720"/>
       </w:pPr>
-      <w:proofErr w:type="gramStart"/>
       <w:r>
         <w:t>ISPICKVAL(</w:t>
       </w:r>
       <w:proofErr w:type="spellStart"/>
-      <w:proofErr w:type="gramEnd"/>
       <w:r>
         <w:t>LeadSource</w:t>
       </w:r>
@@ -2679,12 +2470,10 @@
       <w:pPr>
         <w:ind w:firstLine="720"/>
       </w:pPr>
-      <w:proofErr w:type="gramStart"/>
       <w:r>
         <w:t>ISPICKVAL(</w:t>
       </w:r>
       <w:proofErr w:type="spellStart"/>
-      <w:proofErr w:type="gramEnd"/>
       <w:r>
         <w:t>LeadSource</w:t>
       </w:r>
@@ -2754,49 +2543,23 @@
         </w:rPr>
         <w:t xml:space="preserve"> </w:t>
       </w:r>
-      <w:proofErr w:type="gramStart"/>
       <w:r>
         <w:t>OR(</w:t>
       </w:r>
-      <w:proofErr w:type="gramEnd"/>
-    </w:p>
-    <w:p>
-      <w:r>
-        <w:t xml:space="preserve">     </w:t>
-      </w:r>
-      <w:proofErr w:type="gramStart"/>
-      <w:r>
-        <w:t>ISPICKVAL(</w:t>
-      </w:r>
-      <w:proofErr w:type="gramEnd"/>
-      <w:r>
-        <w:t>Ownership, ‘Public’),</w:t>
-      </w:r>
-    </w:p>
-    <w:p>
-      <w:r>
-        <w:t xml:space="preserve">     </w:t>
-      </w:r>
-      <w:proofErr w:type="gramStart"/>
-      <w:r>
-        <w:t>ISPICKVAL(</w:t>
-      </w:r>
-      <w:proofErr w:type="gramEnd"/>
-      <w:r>
-        <w:t>Ownership, ‘Private’),</w:t>
-      </w:r>
-    </w:p>
-    <w:p>
-      <w:r>
-        <w:t xml:space="preserve">     </w:t>
-      </w:r>
-      <w:proofErr w:type="gramStart"/>
-      <w:r>
-        <w:t>ISPICKVAL(</w:t>
-      </w:r>
-      <w:proofErr w:type="gramEnd"/>
-      <w:r>
-        <w:t>Ownership, ‘’)</w:t>
+    </w:p>
+    <w:p>
+      <w:r>
+        <w:t xml:space="preserve">     ISPICKVAL(Ownership, ‘Public’),</w:t>
+      </w:r>
+    </w:p>
+    <w:p>
+      <w:r>
+        <w:t xml:space="preserve">     ISPICKVAL(Ownership, ‘Private’),</w:t>
+      </w:r>
+    </w:p>
+    <w:p>
+      <w:r>
+        <w:t xml:space="preserve">     ISPICKVAL(Ownership, ‘’)</w:t>
       </w:r>
     </w:p>
     <w:p>
@@ -2849,23 +2612,7 @@
         <w:t>A:</w:t>
       </w:r>
       <w:r>
-        <w:t xml:space="preserve"> </w:t>
-      </w:r>
-      <w:proofErr w:type="gramStart"/>
-      <w:r>
-        <w:t>WSDL(</w:t>
-      </w:r>
-      <w:proofErr w:type="gramEnd"/>
-      <w:r>
-        <w:t xml:space="preserve">Web Service Description Language) file is provided by Salesforce. It is </w:t>
-      </w:r>
-      <w:proofErr w:type="gramStart"/>
-      <w:r>
-        <w:t>a</w:t>
-      </w:r>
-      <w:proofErr w:type="gramEnd"/>
-      <w:r>
-        <w:t xml:space="preserve"> XML document which contains a standardized description on how to communicate using a web service</w:t>
+        <w:t xml:space="preserve"> WSDL(Web Service Description Language) file is provided by Salesforce. It is a XML document which contains a standardized description on how to communicate using a web service</w:t>
       </w:r>
       <w:r>
         <w:t>.</w:t>
@@ -2964,15 +2711,7 @@
         </w:numPr>
       </w:pPr>
       <w:r>
-        <w:t xml:space="preserve">It is static. Meaning it does not change if the modifications are made to </w:t>
-      </w:r>
-      <w:proofErr w:type="gramStart"/>
-      <w:r>
-        <w:t>an</w:t>
-      </w:r>
-      <w:proofErr w:type="gramEnd"/>
-      <w:r>
-        <w:t xml:space="preserve"> salesforce’s org configuration.</w:t>
+        <w:t>It is static. Meaning it does not change if the modifications are made to an salesforce’s org configuration.</w:t>
       </w:r>
     </w:p>
     <w:p>
@@ -3068,15 +2807,7 @@
     <w:p>
       <w:r>
         <w:lastRenderedPageBreak/>
-        <w:t xml:space="preserve">After that, create Sharing rule and use the </w:t>
-      </w:r>
-      <w:proofErr w:type="gramStart"/>
-      <w:r>
-        <w:t>criteria based</w:t>
-      </w:r>
-      <w:proofErr w:type="gramEnd"/>
-      <w:r>
-        <w:t xml:space="preserve"> rule on Record type values and then finally add public groups, users, roles to whom you need to provide the Access.</w:t>
+        <w:t>After that, create Sharing rule and use the criteria based rule on Record type values and then finally add public groups, users, roles to whom you need to provide the Access.</w:t>
       </w:r>
     </w:p>
     <w:p>
@@ -3753,23 +3484,7 @@
           <w:b/>
           <w:bCs/>
         </w:rPr>
-        <w:t xml:space="preserve">Q: What happens if we change the rule criteria of </w:t>
-      </w:r>
-      <w:proofErr w:type="gramStart"/>
-      <w:r>
-        <w:rPr>
-          <w:b/>
-          <w:bCs/>
-        </w:rPr>
-        <w:t>time based</w:t>
-      </w:r>
-      <w:proofErr w:type="gramEnd"/>
-      <w:r>
-        <w:rPr>
-          <w:b/>
-          <w:bCs/>
-        </w:rPr>
-        <w:t xml:space="preserve"> workflow and updated rule don’t match the criteria?</w:t>
+        <w:t>Q: What happens if we change the rule criteria of time based workflow and updated rule don’t match the criteria?</w:t>
       </w:r>
     </w:p>
     <w:p>
@@ -3920,15 +3635,7 @@
         <w:t xml:space="preserve">A: </w:t>
       </w:r>
       <w:r>
-        <w:t xml:space="preserve">We know that in a Batch Apex each batch is considered as a discrete transaction. So, the class variables loose </w:t>
-      </w:r>
-      <w:proofErr w:type="gramStart"/>
-      <w:r>
-        <w:t>there</w:t>
-      </w:r>
-      <w:proofErr w:type="gramEnd"/>
-      <w:r>
-        <w:t xml:space="preserve"> state after each batch is processed. So, in order to maintain the state of the class Variables and to create a link b/w the batches we use </w:t>
+        <w:t xml:space="preserve">We know that in a Batch Apex each batch is considered as a discrete transaction. So, the class variables loose there state after each batch is processed. So, in order to maintain the state of the class Variables and to create a link b/w the batches we use </w:t>
       </w:r>
       <w:proofErr w:type="spellStart"/>
       <w:r>
@@ -3941,15 +3648,7 @@
     </w:p>
     <w:p>
       <w:r>
-        <w:t xml:space="preserve">Ex: You want to count the number of records updated via Batch apex, use a instance(class) variable and increment its value in </w:t>
-      </w:r>
-      <w:proofErr w:type="gramStart"/>
-      <w:r>
-        <w:t>execute(</w:t>
-      </w:r>
-      <w:proofErr w:type="gramEnd"/>
-      <w:r>
-        <w:t>).</w:t>
+        <w:t>Ex: You want to count the number of records updated via Batch apex, use a instance(class) variable and increment its value in execute().</w:t>
       </w:r>
     </w:p>
     <w:p/>
@@ -3977,15 +3676,7 @@
         <w:t xml:space="preserve">A: </w:t>
       </w:r>
       <w:r>
-        <w:t xml:space="preserve">We cannot create LWC Dynamically, but a workaround for it will be using </w:t>
-      </w:r>
-      <w:proofErr w:type="gramStart"/>
-      <w:r>
-        <w:t>render(</w:t>
-      </w:r>
-      <w:proofErr w:type="gramEnd"/>
-      <w:r>
-        <w:t>) lifecycle hook to create a template in that.</w:t>
+        <w:t>We cannot create LWC Dynamically, but a workaround for it will be using render() lifecycle hook to create a template in that.</w:t>
       </w:r>
     </w:p>
     <w:p>
@@ -4041,15 +3732,7 @@
         </w:numPr>
       </w:pPr>
       <w:r>
-        <w:t xml:space="preserve"> Chaining is not possible in Future but Queueable we do </w:t>
-      </w:r>
-      <w:proofErr w:type="gramStart"/>
-      <w:r>
-        <w:t>chaining</w:t>
-      </w:r>
-      <w:proofErr w:type="gramEnd"/>
-      <w:r>
-        <w:t>.</w:t>
+        <w:t xml:space="preserve"> Chaining is not possible in Future but Queueable we do chaining.</w:t>
       </w:r>
     </w:p>
     <w:p>
@@ -4143,23 +3826,7 @@
         <w:t xml:space="preserve">A: </w:t>
       </w:r>
       <w:r>
-        <w:t xml:space="preserve">If the API is accepting the response in any </w:t>
-      </w:r>
-      <w:proofErr w:type="gramStart"/>
-      <w:r>
-        <w:t>format</w:t>
-      </w:r>
-      <w:proofErr w:type="gramEnd"/>
-      <w:r>
-        <w:t xml:space="preserve"> then it will REST API. And if the API is accepting only XML </w:t>
-      </w:r>
-      <w:proofErr w:type="gramStart"/>
-      <w:r>
-        <w:t>response</w:t>
-      </w:r>
-      <w:proofErr w:type="gramEnd"/>
-      <w:r>
-        <w:t xml:space="preserve"> then it will be a SOAP API.</w:t>
+        <w:t>If the API is accepting the response in any format then it will REST API. And if the API is accepting only XML response then it will be a SOAP API.</w:t>
       </w:r>
     </w:p>
     <w:p>
@@ -4211,24 +3878,11 @@
     </w:p>
     <w:p>
       <w:r>
-        <w:t xml:space="preserve">To reference a named credential from a callout definition, use the named credential URL. A named credential URL contains the scheme </w:t>
-      </w:r>
-      <w:proofErr w:type="gramStart"/>
-      <w:r>
-        <w:t>callout:,</w:t>
-      </w:r>
-      <w:proofErr w:type="gramEnd"/>
-      <w:r>
-        <w:t xml:space="preserve"> the name of the named credential, and an optional path. For example: </w:t>
-      </w:r>
-      <w:proofErr w:type="spellStart"/>
-      <w:proofErr w:type="gramStart"/>
-      <w:r>
-        <w:t>callout:My</w:t>
-      </w:r>
-      <w:proofErr w:type="gramEnd"/>
-      <w:r>
-        <w:t>_Named_Credential</w:t>
+        <w:t xml:space="preserve">To reference a named credential from a callout definition, use the named credential URL. A named credential URL contains the scheme callout:, the name of the named credential, and an optional path. For example: </w:t>
+      </w:r>
+      <w:proofErr w:type="spellStart"/>
+      <w:r>
+        <w:t>callout:My_Named_Credential</w:t>
       </w:r>
       <w:proofErr w:type="spellEnd"/>
       <w:r>
@@ -4284,37 +3938,157 @@
         <w:t xml:space="preserve"> = new </w:t>
       </w:r>
       <w:proofErr w:type="spellStart"/>
-      <w:proofErr w:type="gramStart"/>
       <w:r>
         <w:t>HttpRequest</w:t>
       </w:r>
       <w:proofErr w:type="spellEnd"/>
       <w:r>
+        <w:t>();</w:t>
+      </w:r>
+    </w:p>
+    <w:p>
+      <w:proofErr w:type="spellStart"/>
+      <w:r>
+        <w:t>req.setEndpoint</w:t>
+      </w:r>
+      <w:proofErr w:type="spellEnd"/>
+      <w:r>
+        <w:t>('</w:t>
+      </w:r>
+      <w:proofErr w:type="spellStart"/>
+      <w:r>
+        <w:t>callout:My_Named_Credential</w:t>
+      </w:r>
+      <w:proofErr w:type="spellEnd"/>
+      <w:r>
+        <w:t>/</w:t>
+      </w:r>
+      <w:proofErr w:type="spellStart"/>
+      <w:r>
+        <w:t>some_path</w:t>
+      </w:r>
+      <w:proofErr w:type="spellEnd"/>
+      <w:r>
+        <w:t>');</w:t>
+      </w:r>
+    </w:p>
+    <w:p>
+      <w:proofErr w:type="spellStart"/>
+      <w:r>
+        <w:t>req.setMethod</w:t>
+      </w:r>
+      <w:proofErr w:type="spellEnd"/>
+      <w:r>
+        <w:t>('GET');</w:t>
+      </w:r>
+    </w:p>
+    <w:p>
+      <w:r>
+        <w:t xml:space="preserve">Http </w:t>
+      </w:r>
+      <w:proofErr w:type="spellStart"/>
+      <w:r>
+        <w:t>http</w:t>
+      </w:r>
+      <w:proofErr w:type="spellEnd"/>
+      <w:r>
+        <w:t xml:space="preserve"> = new Http();</w:t>
+      </w:r>
+    </w:p>
+    <w:p>
+      <w:proofErr w:type="spellStart"/>
+      <w:r>
+        <w:t>HTTPResponse</w:t>
+      </w:r>
+      <w:proofErr w:type="spellEnd"/>
+      <w:r>
+        <w:t xml:space="preserve"> res = </w:t>
+      </w:r>
+      <w:proofErr w:type="spellStart"/>
+      <w:r>
+        <w:t>http.send</w:t>
+      </w:r>
+      <w:proofErr w:type="spellEnd"/>
+      <w:r>
         <w:t>(</w:t>
       </w:r>
-      <w:proofErr w:type="gramEnd"/>
+      <w:proofErr w:type="spellStart"/>
+      <w:r>
+        <w:t>req</w:t>
+      </w:r>
+      <w:proofErr w:type="spellEnd"/>
       <w:r>
         <w:t>);</w:t>
       </w:r>
     </w:p>
     <w:p>
       <w:proofErr w:type="spellStart"/>
-      <w:proofErr w:type="gramStart"/>
+      <w:r>
+        <w:t>System.debug</w:t>
+      </w:r>
+      <w:proofErr w:type="spellEnd"/>
+      <w:r>
+        <w:t>(</w:t>
+      </w:r>
+      <w:proofErr w:type="spellStart"/>
+      <w:r>
+        <w:t>res.getBody</w:t>
+      </w:r>
+      <w:proofErr w:type="spellEnd"/>
+      <w:r>
+        <w:t>());</w:t>
+      </w:r>
+    </w:p>
+    <w:p/>
+    <w:p>
+      <w:pPr>
+        <w:rPr>
+          <w:b/>
+          <w:bCs/>
+        </w:rPr>
+      </w:pPr>
+      <w:r>
+        <w:rPr>
+          <w:b/>
+          <w:bCs/>
+        </w:rPr>
+        <w:t>Apex Code without using Named Credentials:</w:t>
+      </w:r>
+    </w:p>
+    <w:p>
+      <w:proofErr w:type="spellStart"/>
+      <w:r>
+        <w:t>HttpRequest</w:t>
+      </w:r>
+      <w:proofErr w:type="spellEnd"/>
+      <w:r>
+        <w:t xml:space="preserve"> </w:t>
+      </w:r>
+      <w:proofErr w:type="spellStart"/>
+      <w:r>
+        <w:t>req</w:t>
+      </w:r>
+      <w:proofErr w:type="spellEnd"/>
+      <w:r>
+        <w:t xml:space="preserve"> = new </w:t>
+      </w:r>
+      <w:proofErr w:type="spellStart"/>
+      <w:r>
+        <w:t>HttpRequest</w:t>
+      </w:r>
+      <w:proofErr w:type="spellEnd"/>
+      <w:r>
+        <w:t>();</w:t>
+      </w:r>
+    </w:p>
+    <w:p>
+      <w:proofErr w:type="spellStart"/>
       <w:r>
         <w:t>req.setEndpoint</w:t>
       </w:r>
       <w:proofErr w:type="spellEnd"/>
-      <w:proofErr w:type="gramEnd"/>
-      <w:r>
-        <w:t>('</w:t>
-      </w:r>
-      <w:proofErr w:type="spellStart"/>
-      <w:r>
-        <w:t>callout:My_Named_Credential</w:t>
-      </w:r>
-      <w:proofErr w:type="spellEnd"/>
-      <w:r>
-        <w:t>/</w:t>
+      <w:r>
+        <w:t>('https://my_endpoint.example.com/</w:t>
       </w:r>
       <w:proofErr w:type="spellStart"/>
       <w:r>
@@ -4327,160 +4101,10 @@
     </w:p>
     <w:p>
       <w:proofErr w:type="spellStart"/>
-      <w:proofErr w:type="gramStart"/>
       <w:r>
         <w:t>req.setMethod</w:t>
       </w:r>
       <w:proofErr w:type="spellEnd"/>
-      <w:proofErr w:type="gramEnd"/>
-      <w:r>
-        <w:t>('GET');</w:t>
-      </w:r>
-    </w:p>
-    <w:p>
-      <w:r>
-        <w:t xml:space="preserve">Http </w:t>
-      </w:r>
-      <w:proofErr w:type="spellStart"/>
-      <w:r>
-        <w:t>http</w:t>
-      </w:r>
-      <w:proofErr w:type="spellEnd"/>
-      <w:r>
-        <w:t xml:space="preserve"> = new </w:t>
-      </w:r>
-      <w:proofErr w:type="gramStart"/>
-      <w:r>
-        <w:t>Http(</w:t>
-      </w:r>
-      <w:proofErr w:type="gramEnd"/>
-      <w:r>
-        <w:t>);</w:t>
-      </w:r>
-    </w:p>
-    <w:p>
-      <w:proofErr w:type="spellStart"/>
-      <w:r>
-        <w:t>HTTPResponse</w:t>
-      </w:r>
-      <w:proofErr w:type="spellEnd"/>
-      <w:r>
-        <w:t xml:space="preserve"> res = </w:t>
-      </w:r>
-      <w:proofErr w:type="spellStart"/>
-      <w:proofErr w:type="gramStart"/>
-      <w:r>
-        <w:t>http.send</w:t>
-      </w:r>
-      <w:proofErr w:type="spellEnd"/>
-      <w:proofErr w:type="gramEnd"/>
-      <w:r>
-        <w:t>(</w:t>
-      </w:r>
-      <w:proofErr w:type="spellStart"/>
-      <w:r>
-        <w:t>req</w:t>
-      </w:r>
-      <w:proofErr w:type="spellEnd"/>
-      <w:r>
-        <w:t>);</w:t>
-      </w:r>
-    </w:p>
-    <w:p>
-      <w:proofErr w:type="spellStart"/>
-      <w:r>
-        <w:t>System.debug</w:t>
-      </w:r>
-      <w:proofErr w:type="spellEnd"/>
-      <w:r>
-        <w:t>(</w:t>
-      </w:r>
-      <w:proofErr w:type="spellStart"/>
-      <w:proofErr w:type="gramStart"/>
-      <w:r>
-        <w:t>res.getBody</w:t>
-      </w:r>
-      <w:proofErr w:type="spellEnd"/>
-      <w:proofErr w:type="gramEnd"/>
-      <w:r>
-        <w:t>());</w:t>
-      </w:r>
-    </w:p>
-    <w:p/>
-    <w:p>
-      <w:pPr>
-        <w:rPr>
-          <w:b/>
-          <w:bCs/>
-        </w:rPr>
-      </w:pPr>
-      <w:r>
-        <w:rPr>
-          <w:b/>
-          <w:bCs/>
-        </w:rPr>
-        <w:t>Apex Code without using Named Credentials:</w:t>
-      </w:r>
-    </w:p>
-    <w:p>
-      <w:proofErr w:type="spellStart"/>
-      <w:r>
-        <w:t>HttpRequest</w:t>
-      </w:r>
-      <w:proofErr w:type="spellEnd"/>
-      <w:r>
-        <w:t xml:space="preserve"> </w:t>
-      </w:r>
-      <w:proofErr w:type="spellStart"/>
-      <w:r>
-        <w:t>req</w:t>
-      </w:r>
-      <w:proofErr w:type="spellEnd"/>
-      <w:r>
-        <w:t xml:space="preserve"> = new </w:t>
-      </w:r>
-      <w:proofErr w:type="spellStart"/>
-      <w:proofErr w:type="gramStart"/>
-      <w:r>
-        <w:t>HttpRequest</w:t>
-      </w:r>
-      <w:proofErr w:type="spellEnd"/>
-      <w:r>
-        <w:t>(</w:t>
-      </w:r>
-      <w:proofErr w:type="gramEnd"/>
-      <w:r>
-        <w:t>);</w:t>
-      </w:r>
-    </w:p>
-    <w:p>
-      <w:proofErr w:type="spellStart"/>
-      <w:proofErr w:type="gramStart"/>
-      <w:r>
-        <w:t>req.setEndpoint</w:t>
-      </w:r>
-      <w:proofErr w:type="spellEnd"/>
-      <w:proofErr w:type="gramEnd"/>
-      <w:r>
-        <w:t>('https://my_endpoint.example.com/</w:t>
-      </w:r>
-      <w:proofErr w:type="spellStart"/>
-      <w:r>
-        <w:t>some_path</w:t>
-      </w:r>
-      <w:proofErr w:type="spellEnd"/>
-      <w:r>
-        <w:t>');</w:t>
-      </w:r>
-    </w:p>
-    <w:p>
-      <w:proofErr w:type="spellStart"/>
-      <w:proofErr w:type="gramStart"/>
-      <w:r>
-        <w:t>req.setMethod</w:t>
-      </w:r>
-      <w:proofErr w:type="spellEnd"/>
-      <w:proofErr w:type="gramEnd"/>
       <w:r>
         <w:t>('GET');</w:t>
       </w:r>
@@ -4701,7 +4325,6 @@
         </w:rPr>
       </w:pPr>
       <w:proofErr w:type="spellStart"/>
-      <w:proofErr w:type="gramStart"/>
       <w:r>
         <w:rPr>
           <w:b/>
@@ -4710,7 +4333,6 @@
         <w:t>req.setHeader</w:t>
       </w:r>
       <w:proofErr w:type="spellEnd"/>
-      <w:proofErr w:type="gramEnd"/>
       <w:r>
         <w:rPr>
           <w:b/>
@@ -4765,13 +4387,31 @@
       </w:r>
       <w:proofErr w:type="spellEnd"/>
       <w:r>
-        <w:t xml:space="preserve"> = new </w:t>
-      </w:r>
-      <w:proofErr w:type="gramStart"/>
-      <w:r>
-        <w:t>Http(</w:t>
-      </w:r>
-      <w:proofErr w:type="gramEnd"/>
+        <w:t xml:space="preserve"> = new Http();</w:t>
+      </w:r>
+    </w:p>
+    <w:p>
+      <w:proofErr w:type="spellStart"/>
+      <w:r>
+        <w:t>HTTPResponse</w:t>
+      </w:r>
+      <w:proofErr w:type="spellEnd"/>
+      <w:r>
+        <w:t xml:space="preserve"> res = </w:t>
+      </w:r>
+      <w:proofErr w:type="spellStart"/>
+      <w:r>
+        <w:t>http.send</w:t>
+      </w:r>
+      <w:proofErr w:type="spellEnd"/>
+      <w:r>
+        <w:t>(</w:t>
+      </w:r>
+      <w:proofErr w:type="spellStart"/>
+      <w:r>
+        <w:t>req</w:t>
+      </w:r>
+      <w:proofErr w:type="spellEnd"/>
       <w:r>
         <w:t>);</w:t>
       </w:r>
@@ -4779,47 +4419,17 @@
     <w:p>
       <w:proofErr w:type="spellStart"/>
       <w:r>
-        <w:t>HTTPResponse</w:t>
-      </w:r>
-      <w:proofErr w:type="spellEnd"/>
-      <w:r>
-        <w:t xml:space="preserve"> res = </w:t>
-      </w:r>
-      <w:proofErr w:type="spellStart"/>
-      <w:proofErr w:type="gramStart"/>
-      <w:r>
-        <w:t>http.send</w:t>
-      </w:r>
-      <w:proofErr w:type="spellEnd"/>
-      <w:proofErr w:type="gramEnd"/>
+        <w:t>System.debug</w:t>
+      </w:r>
+      <w:proofErr w:type="spellEnd"/>
       <w:r>
         <w:t>(</w:t>
       </w:r>
       <w:proofErr w:type="spellStart"/>
       <w:r>
-        <w:t>req</w:t>
-      </w:r>
-      <w:proofErr w:type="spellEnd"/>
-      <w:r>
-        <w:t>);</w:t>
-      </w:r>
-    </w:p>
-    <w:p>
-      <w:proofErr w:type="spellStart"/>
-      <w:r>
-        <w:t>System.debug</w:t>
-      </w:r>
-      <w:proofErr w:type="spellEnd"/>
-      <w:r>
-        <w:t>(</w:t>
-      </w:r>
-      <w:proofErr w:type="spellStart"/>
-      <w:proofErr w:type="gramStart"/>
-      <w:r>
         <w:t>res.getBody</w:t>
       </w:r>
       <w:proofErr w:type="spellEnd"/>
-      <w:proofErr w:type="gramEnd"/>
       <w:r>
         <w:t>());</w:t>
       </w:r>
@@ -4914,15 +4524,7 @@
         <w:t xml:space="preserve">A: </w:t>
       </w:r>
       <w:r>
-        <w:t xml:space="preserve">So when we use Application </w:t>
-      </w:r>
-      <w:proofErr w:type="gramStart"/>
-      <w:r>
-        <w:t>events(</w:t>
-      </w:r>
-      <w:proofErr w:type="gramEnd"/>
-      <w:r>
-        <w:t xml:space="preserve">in AURA) or use </w:t>
+        <w:t xml:space="preserve">So when we use Application events(in AURA) or use </w:t>
       </w:r>
       <w:proofErr w:type="spellStart"/>
       <w:r>
@@ -5035,17 +4637,8 @@
           <w:bCs/>
         </w:rPr>
         <w:lastRenderedPageBreak/>
-        <w:t xml:space="preserve">Q: How to take backup of your org’s </w:t>
-      </w:r>
-      <w:proofErr w:type="gramStart"/>
-      <w:r>
-        <w:rPr>
-          <w:b/>
-          <w:bCs/>
-        </w:rPr>
-        <w:t>Metadata ?</w:t>
-      </w:r>
-      <w:proofErr w:type="gramEnd"/>
+        <w:t>Q: How to take backup of your org’s Metadata ?</w:t>
+      </w:r>
     </w:p>
     <w:p>
       <w:r>
@@ -5079,15 +4672,7 @@
     </w:p>
     <w:p>
       <w:r>
-        <w:t xml:space="preserve">In the Component Type dropdown list, select the types of metadata you want to include in your backup, and click Add </w:t>
-      </w:r>
-      <w:proofErr w:type="gramStart"/>
-      <w:r>
-        <w:t>To</w:t>
-      </w:r>
-      <w:proofErr w:type="gramEnd"/>
-      <w:r>
-        <w:t xml:space="preserve"> Package for each metadata type.</w:t>
+        <w:t>In the Component Type dropdown list, select the types of metadata you want to include in your backup, and click Add To Package for each metadata type.</w:t>
       </w:r>
     </w:p>
     <w:p>
@@ -5128,15 +4713,7 @@
     </w:p>
     <w:p>
       <w:r>
-        <w:t xml:space="preserve">In the Component Type dropdown list, select any new types of metadata you want to add to your backup, and click Add </w:t>
-      </w:r>
-      <w:proofErr w:type="gramStart"/>
-      <w:r>
-        <w:t>To</w:t>
-      </w:r>
-      <w:proofErr w:type="gramEnd"/>
-      <w:r>
-        <w:t xml:space="preserve"> Package for each metadata type.</w:t>
+        <w:t>In the Component Type dropdown list, select any new types of metadata you want to add to your backup, and click Add To Package for each metadata type.</w:t>
       </w:r>
     </w:p>
     <w:p>
@@ -5376,22 +4953,12 @@
         <w:t xml:space="preserve">But there is a workaround for this. We can call our LWC from </w:t>
       </w:r>
       <w:proofErr w:type="spellStart"/>
-      <w:proofErr w:type="gramStart"/>
       <w:r>
         <w:t>a</w:t>
       </w:r>
       <w:proofErr w:type="spellEnd"/>
-      <w:proofErr w:type="gramEnd"/>
-      <w:r>
-        <w:t xml:space="preserve"> Aura Component. </w:t>
-      </w:r>
-      <w:proofErr w:type="gramStart"/>
-      <w:r>
-        <w:t>So</w:t>
-      </w:r>
-      <w:proofErr w:type="gramEnd"/>
-      <w:r>
-        <w:t xml:space="preserve"> When we will click that button, first Aura Component will be called, which in turn will call the LWC component.</w:t>
+      <w:r>
+        <w:t xml:space="preserve"> Aura Component. So When we will click that button, first Aura Component will be called, which in turn will call the LWC component.</w:t>
       </w:r>
     </w:p>
     <w:p/>
@@ -5446,23 +5013,7 @@
           <w:b/>
           <w:bCs/>
         </w:rPr>
-        <w:t xml:space="preserve">Q: What is lightning Message </w:t>
-      </w:r>
-      <w:proofErr w:type="gramStart"/>
-      <w:r>
-        <w:rPr>
-          <w:b/>
-          <w:bCs/>
-        </w:rPr>
-        <w:t>Service(</w:t>
-      </w:r>
-      <w:proofErr w:type="gramEnd"/>
-      <w:r>
-        <w:rPr>
-          <w:b/>
-          <w:bCs/>
-        </w:rPr>
-        <w:t>LMS)?</w:t>
+        <w:t>Q: What is lightning Message Service(LMS)?</w:t>
       </w:r>
     </w:p>
     <w:p>
@@ -5602,17 +5153,8 @@
           <w:b/>
           <w:bCs/>
         </w:rPr>
-        <w:t>(</w:t>
-      </w:r>
-      <w:proofErr w:type="gramStart"/>
-      <w:r>
-        <w:rPr>
-          <w:b/>
-          <w:bCs/>
-        </w:rPr>
-        <w:t>) ?</w:t>
-      </w:r>
-      <w:proofErr w:type="gramEnd"/>
+        <w:t>() ?</w:t>
+      </w:r>
     </w:p>
     <w:p>
       <w:r>
@@ -5637,12 +5179,10 @@
         <w:t xml:space="preserve">() is true, and then test the batch class with </w:t>
       </w:r>
       <w:proofErr w:type="spellStart"/>
-      <w:proofErr w:type="gramStart"/>
       <w:r>
         <w:t>it's</w:t>
       </w:r>
       <w:proofErr w:type="spellEnd"/>
-      <w:proofErr w:type="gramEnd"/>
       <w:r>
         <w:t xml:space="preserve"> own test method. </w:t>
       </w:r>
@@ -5690,6 +5230,182 @@
       </w:r>
     </w:p>
     <w:p/>
+    <w:p>
+      <w:pPr>
+        <w:rPr>
+          <w:b/>
+          <w:bCs/>
+        </w:rPr>
+      </w:pPr>
+      <w:r>
+        <w:rPr>
+          <w:b/>
+          <w:bCs/>
+        </w:rPr>
+        <w:t>Q: How does Asynchronous Apex works?</w:t>
+      </w:r>
+    </w:p>
+    <w:p>
+      <w:r>
+        <w:rPr>
+          <w:b/>
+          <w:bCs/>
+        </w:rPr>
+        <w:t xml:space="preserve">A: </w:t>
+      </w:r>
+      <w:r>
+        <w:t>Asynchronous Processing in Multi-tenant Environment present some challenges:</w:t>
+      </w:r>
+      <w:r>
+        <w:t xml:space="preserve"> </w:t>
+      </w:r>
+      <w:r>
+        <w:t>-</w:t>
+      </w:r>
+    </w:p>
+    <w:p>
+      <w:pPr>
+        <w:pStyle w:val="ListParagraph"/>
+        <w:numPr>
+          <w:ilvl w:val="0"/>
+          <w:numId w:val="16"/>
+        </w:numPr>
+      </w:pPr>
+      <w:r>
+        <w:t>Make sure no asynchronous Requests are lost due to equipment or Software failure.</w:t>
+      </w:r>
+    </w:p>
+    <w:p/>
+    <w:p>
+      <w:r>
+        <w:t xml:space="preserve">The platform uses a </w:t>
+      </w:r>
+      <w:r>
+        <w:rPr>
+          <w:b/>
+          <w:bCs/>
+          <w:highlight w:val="green"/>
+        </w:rPr>
+        <w:t>queue-based</w:t>
+      </w:r>
+      <w:r>
+        <w:t xml:space="preserve"> asynchronous processing framework. This framework is used to manage asynchronous requests for multiple organizations within each instance. The request lifecycle is made up of three parts:</w:t>
+      </w:r>
+    </w:p>
+    <w:p>
+      <w:pPr>
+        <w:pStyle w:val="ListParagraph"/>
+        <w:numPr>
+          <w:ilvl w:val="0"/>
+          <w:numId w:val="17"/>
+        </w:numPr>
+      </w:pPr>
+      <w:r>
+        <w:t>Enq</w:t>
+      </w:r>
+      <w:r>
+        <w:t>ueue</w:t>
+      </w:r>
+    </w:p>
+    <w:p>
+      <w:pPr>
+        <w:pStyle w:val="ListParagraph"/>
+        <w:numPr>
+          <w:ilvl w:val="0"/>
+          <w:numId w:val="17"/>
+        </w:numPr>
+      </w:pPr>
+      <w:r>
+        <w:t>Persistence</w:t>
+      </w:r>
+    </w:p>
+    <w:p>
+      <w:pPr>
+        <w:pStyle w:val="ListParagraph"/>
+        <w:numPr>
+          <w:ilvl w:val="0"/>
+          <w:numId w:val="17"/>
+        </w:numPr>
+      </w:pPr>
+      <w:r>
+        <w:t>Dequeue</w:t>
+      </w:r>
+    </w:p>
+    <w:p>
+      <w:pPr>
+        <w:pStyle w:val="Heading2"/>
+        <w:rPr>
+          <w:b/>
+          <w:bCs/>
+        </w:rPr>
+      </w:pPr>
+      <w:r>
+        <w:rPr>
+          <w:b/>
+          <w:bCs/>
+        </w:rPr>
+        <w:t>Enqueue</w:t>
+      </w:r>
+      <w:r>
+        <w:rPr>
+          <w:b/>
+          <w:bCs/>
+        </w:rPr>
+        <w:t xml:space="preserve">: - </w:t>
+      </w:r>
+    </w:p>
+    <w:p>
+      <w:r>
+        <w:t>The request gets put into the queue. This could be an Apex batch request, future Apex request or one of many others. The platform will enqueue requests along with the appropriate data to process that request.</w:t>
+      </w:r>
+    </w:p>
+    <w:p>
+      <w:pPr>
+        <w:pStyle w:val="Heading2"/>
+        <w:rPr>
+          <w:b/>
+          <w:bCs/>
+        </w:rPr>
+      </w:pPr>
+      <w:r>
+        <w:rPr>
+          <w:b/>
+          <w:bCs/>
+        </w:rPr>
+        <w:t>Persistence: -</w:t>
+      </w:r>
+    </w:p>
+    <w:p>
+      <w:r>
+        <w:t>The enqueued request is persisted. Requests are stored in persistent storage for failure recovery and to provide transactional capabilities.</w:t>
+      </w:r>
+    </w:p>
+    <w:p>
+      <w:pPr>
+        <w:pStyle w:val="Heading2"/>
+        <w:rPr>
+          <w:b/>
+          <w:bCs/>
+        </w:rPr>
+      </w:pPr>
+      <w:r>
+        <w:rPr>
+          <w:b/>
+          <w:bCs/>
+        </w:rPr>
+        <w:t>Dequeue: -</w:t>
+      </w:r>
+    </w:p>
+    <w:p>
+      <w:r>
+        <w:t>The enqueued request is removed from the queue and processed. If the processing fails, transaction control ensures that requests are not lost.</w:t>
+      </w:r>
+    </w:p>
+    <w:p>
+      <w:r>
+        <w:t>Each request is processed by a handler. The handler is the code that performs functions for a specific request type. Handlers are executed by a finite number of worker threads on each of the application servers that make up an instance. The threads request work from the queuing framework and when received, start a specific handler to do the work.</w:t>
+      </w:r>
+    </w:p>
     <w:sectPr>
       <w:pgSz w:w="11906" w:h="16838"/>
       <w:pgMar w:top="1440" w:right="1440" w:bottom="1440" w:left="1440" w:header="708" w:footer="708" w:gutter="0"/>
@@ -6415,6 +6131,119 @@
     </w:lvl>
   </w:abstractNum>
   <w:abstractNum w:abstractNumId="8" w15:restartNumberingAfterBreak="0">
+    <w:nsid w:val="59BC3FCE"/>
+    <w:multiLevelType w:val="hybridMultilevel"/>
+    <w:tmpl w:val="E46A6310"/>
+    <w:lvl w:ilvl="0" w:tplc="40090001">
+      <w:start w:val="1"/>
+      <w:numFmt w:val="bullet"/>
+      <w:lvlText w:val=""/>
+      <w:lvlJc w:val="left"/>
+      <w:pPr>
+        <w:ind w:left="720" w:hanging="360"/>
+      </w:pPr>
+      <w:rPr>
+        <w:rFonts w:ascii="Symbol" w:hAnsi="Symbol" w:hint="default"/>
+      </w:rPr>
+    </w:lvl>
+    <w:lvl w:ilvl="1" w:tplc="40090003" w:tentative="1">
+      <w:start w:val="1"/>
+      <w:numFmt w:val="bullet"/>
+      <w:lvlText w:val="o"/>
+      <w:lvlJc w:val="left"/>
+      <w:pPr>
+        <w:ind w:left="1440" w:hanging="360"/>
+      </w:pPr>
+      <w:rPr>
+        <w:rFonts w:ascii="Courier New" w:hAnsi="Courier New" w:cs="Courier New" w:hint="default"/>
+      </w:rPr>
+    </w:lvl>
+    <w:lvl w:ilvl="2" w:tplc="40090005" w:tentative="1">
+      <w:start w:val="1"/>
+      <w:numFmt w:val="bullet"/>
+      <w:lvlText w:val=""/>
+      <w:lvlJc w:val="left"/>
+      <w:pPr>
+        <w:ind w:left="2160" w:hanging="360"/>
+      </w:pPr>
+      <w:rPr>
+        <w:rFonts w:ascii="Wingdings" w:hAnsi="Wingdings" w:hint="default"/>
+      </w:rPr>
+    </w:lvl>
+    <w:lvl w:ilvl="3" w:tplc="40090001" w:tentative="1">
+      <w:start w:val="1"/>
+      <w:numFmt w:val="bullet"/>
+      <w:lvlText w:val=""/>
+      <w:lvlJc w:val="left"/>
+      <w:pPr>
+        <w:ind w:left="2880" w:hanging="360"/>
+      </w:pPr>
+      <w:rPr>
+        <w:rFonts w:ascii="Symbol" w:hAnsi="Symbol" w:hint="default"/>
+      </w:rPr>
+    </w:lvl>
+    <w:lvl w:ilvl="4" w:tplc="40090003" w:tentative="1">
+      <w:start w:val="1"/>
+      <w:numFmt w:val="bullet"/>
+      <w:lvlText w:val="o"/>
+      <w:lvlJc w:val="left"/>
+      <w:pPr>
+        <w:ind w:left="3600" w:hanging="360"/>
+      </w:pPr>
+      <w:rPr>
+        <w:rFonts w:ascii="Courier New" w:hAnsi="Courier New" w:cs="Courier New" w:hint="default"/>
+      </w:rPr>
+    </w:lvl>
+    <w:lvl w:ilvl="5" w:tplc="40090005" w:tentative="1">
+      <w:start w:val="1"/>
+      <w:numFmt w:val="bullet"/>
+      <w:lvlText w:val=""/>
+      <w:lvlJc w:val="left"/>
+      <w:pPr>
+        <w:ind w:left="4320" w:hanging="360"/>
+      </w:pPr>
+      <w:rPr>
+        <w:rFonts w:ascii="Wingdings" w:hAnsi="Wingdings" w:hint="default"/>
+      </w:rPr>
+    </w:lvl>
+    <w:lvl w:ilvl="6" w:tplc="40090001" w:tentative="1">
+      <w:start w:val="1"/>
+      <w:numFmt w:val="bullet"/>
+      <w:lvlText w:val=""/>
+      <w:lvlJc w:val="left"/>
+      <w:pPr>
+        <w:ind w:left="5040" w:hanging="360"/>
+      </w:pPr>
+      <w:rPr>
+        <w:rFonts w:ascii="Symbol" w:hAnsi="Symbol" w:hint="default"/>
+      </w:rPr>
+    </w:lvl>
+    <w:lvl w:ilvl="7" w:tplc="40090003" w:tentative="1">
+      <w:start w:val="1"/>
+      <w:numFmt w:val="bullet"/>
+      <w:lvlText w:val="o"/>
+      <w:lvlJc w:val="left"/>
+      <w:pPr>
+        <w:ind w:left="5760" w:hanging="360"/>
+      </w:pPr>
+      <w:rPr>
+        <w:rFonts w:ascii="Courier New" w:hAnsi="Courier New" w:cs="Courier New" w:hint="default"/>
+      </w:rPr>
+    </w:lvl>
+    <w:lvl w:ilvl="8" w:tplc="40090005" w:tentative="1">
+      <w:start w:val="1"/>
+      <w:numFmt w:val="bullet"/>
+      <w:lvlText w:val=""/>
+      <w:lvlJc w:val="left"/>
+      <w:pPr>
+        <w:ind w:left="6480" w:hanging="360"/>
+      </w:pPr>
+      <w:rPr>
+        <w:rFonts w:ascii="Wingdings" w:hAnsi="Wingdings" w:hint="default"/>
+      </w:rPr>
+    </w:lvl>
+  </w:abstractNum>
+  <w:abstractNum w:abstractNumId="9" w15:restartNumberingAfterBreak="0">
     <w:nsid w:val="630C02CD"/>
     <w:multiLevelType w:val="hybridMultilevel"/>
     <w:tmpl w:val="EC74B528"/>
@@ -6503,7 +6332,7 @@
       </w:pPr>
     </w:lvl>
   </w:abstractNum>
-  <w:abstractNum w:abstractNumId="9" w15:restartNumberingAfterBreak="0">
+  <w:abstractNum w:abstractNumId="10" w15:restartNumberingAfterBreak="0">
     <w:nsid w:val="65A52F78"/>
     <w:multiLevelType w:val="hybridMultilevel"/>
     <w:tmpl w:val="7EB8F1E8"/>
@@ -6592,7 +6421,7 @@
       </w:pPr>
     </w:lvl>
   </w:abstractNum>
-  <w:abstractNum w:abstractNumId="10" w15:restartNumberingAfterBreak="0">
+  <w:abstractNum w:abstractNumId="11" w15:restartNumberingAfterBreak="0">
     <w:nsid w:val="6F875A5C"/>
     <w:multiLevelType w:val="hybridMultilevel"/>
     <w:tmpl w:val="761CA06E"/>
@@ -6681,7 +6510,7 @@
       </w:pPr>
     </w:lvl>
   </w:abstractNum>
-  <w:abstractNum w:abstractNumId="11" w15:restartNumberingAfterBreak="0">
+  <w:abstractNum w:abstractNumId="12" w15:restartNumberingAfterBreak="0">
     <w:nsid w:val="728D68FA"/>
     <w:multiLevelType w:val="hybridMultilevel"/>
     <w:tmpl w:val="28F21F36"/>
@@ -6794,7 +6623,96 @@
       </w:rPr>
     </w:lvl>
   </w:abstractNum>
-  <w:abstractNum w:abstractNumId="12" w15:restartNumberingAfterBreak="0">
+  <w:abstractNum w:abstractNumId="13" w15:restartNumberingAfterBreak="0">
+    <w:nsid w:val="745A04AE"/>
+    <w:multiLevelType w:val="hybridMultilevel"/>
+    <w:tmpl w:val="0FF0CD64"/>
+    <w:lvl w:ilvl="0" w:tplc="4009000F">
+      <w:start w:val="1"/>
+      <w:numFmt w:val="decimal"/>
+      <w:lvlText w:val="%1."/>
+      <w:lvlJc w:val="left"/>
+      <w:pPr>
+        <w:ind w:left="720" w:hanging="360"/>
+      </w:pPr>
+      <w:rPr>
+        <w:rFonts w:hint="default"/>
+      </w:rPr>
+    </w:lvl>
+    <w:lvl w:ilvl="1" w:tplc="40090019" w:tentative="1">
+      <w:start w:val="1"/>
+      <w:numFmt w:val="lowerLetter"/>
+      <w:lvlText w:val="%2."/>
+      <w:lvlJc w:val="left"/>
+      <w:pPr>
+        <w:ind w:left="1440" w:hanging="360"/>
+      </w:pPr>
+    </w:lvl>
+    <w:lvl w:ilvl="2" w:tplc="4009001B" w:tentative="1">
+      <w:start w:val="1"/>
+      <w:numFmt w:val="lowerRoman"/>
+      <w:lvlText w:val="%3."/>
+      <w:lvlJc w:val="right"/>
+      <w:pPr>
+        <w:ind w:left="2160" w:hanging="180"/>
+      </w:pPr>
+    </w:lvl>
+    <w:lvl w:ilvl="3" w:tplc="4009000F" w:tentative="1">
+      <w:start w:val="1"/>
+      <w:numFmt w:val="decimal"/>
+      <w:lvlText w:val="%4."/>
+      <w:lvlJc w:val="left"/>
+      <w:pPr>
+        <w:ind w:left="2880" w:hanging="360"/>
+      </w:pPr>
+    </w:lvl>
+    <w:lvl w:ilvl="4" w:tplc="40090019" w:tentative="1">
+      <w:start w:val="1"/>
+      <w:numFmt w:val="lowerLetter"/>
+      <w:lvlText w:val="%5."/>
+      <w:lvlJc w:val="left"/>
+      <w:pPr>
+        <w:ind w:left="3600" w:hanging="360"/>
+      </w:pPr>
+    </w:lvl>
+    <w:lvl w:ilvl="5" w:tplc="4009001B" w:tentative="1">
+      <w:start w:val="1"/>
+      <w:numFmt w:val="lowerRoman"/>
+      <w:lvlText w:val="%6."/>
+      <w:lvlJc w:val="right"/>
+      <w:pPr>
+        <w:ind w:left="4320" w:hanging="180"/>
+      </w:pPr>
+    </w:lvl>
+    <w:lvl w:ilvl="6" w:tplc="4009000F" w:tentative="1">
+      <w:start w:val="1"/>
+      <w:numFmt w:val="decimal"/>
+      <w:lvlText w:val="%7."/>
+      <w:lvlJc w:val="left"/>
+      <w:pPr>
+        <w:ind w:left="5040" w:hanging="360"/>
+      </w:pPr>
+    </w:lvl>
+    <w:lvl w:ilvl="7" w:tplc="40090019" w:tentative="1">
+      <w:start w:val="1"/>
+      <w:numFmt w:val="lowerLetter"/>
+      <w:lvlText w:val="%8."/>
+      <w:lvlJc w:val="left"/>
+      <w:pPr>
+        <w:ind w:left="5760" w:hanging="360"/>
+      </w:pPr>
+    </w:lvl>
+    <w:lvl w:ilvl="8" w:tplc="4009001B" w:tentative="1">
+      <w:start w:val="1"/>
+      <w:numFmt w:val="lowerRoman"/>
+      <w:lvlText w:val="%9."/>
+      <w:lvlJc w:val="right"/>
+      <w:pPr>
+        <w:ind w:left="6480" w:hanging="180"/>
+      </w:pPr>
+    </w:lvl>
+  </w:abstractNum>
+  <w:abstractNum w:abstractNumId="14" w15:restartNumberingAfterBreak="0">
     <w:nsid w:val="74634523"/>
     <w:multiLevelType w:val="hybridMultilevel"/>
     <w:tmpl w:val="FA228EB6"/>
@@ -6883,7 +6801,7 @@
       </w:pPr>
     </w:lvl>
   </w:abstractNum>
-  <w:abstractNum w:abstractNumId="13" w15:restartNumberingAfterBreak="0">
+  <w:abstractNum w:abstractNumId="15" w15:restartNumberingAfterBreak="0">
     <w:nsid w:val="7772318E"/>
     <w:multiLevelType w:val="hybridMultilevel"/>
     <w:tmpl w:val="47A85AE0"/>
@@ -6972,7 +6890,7 @@
       </w:pPr>
     </w:lvl>
   </w:abstractNum>
-  <w:abstractNum w:abstractNumId="14" w15:restartNumberingAfterBreak="0">
+  <w:abstractNum w:abstractNumId="16" w15:restartNumberingAfterBreak="0">
     <w:nsid w:val="7B177F7F"/>
     <w:multiLevelType w:val="hybridMultilevel"/>
     <w:tmpl w:val="136A516E"/>
@@ -7065,7 +6983,7 @@
     <w:abstractNumId w:val="4"/>
   </w:num>
   <w:num w:numId="2">
-    <w:abstractNumId w:val="9"/>
+    <w:abstractNumId w:val="10"/>
   </w:num>
   <w:num w:numId="3">
     <w:abstractNumId w:val="5"/>
@@ -7077,7 +6995,7 @@
     <w:abstractNumId w:val="3"/>
   </w:num>
   <w:num w:numId="6">
-    <w:abstractNumId w:val="13"/>
+    <w:abstractNumId w:val="15"/>
   </w:num>
   <w:num w:numId="7">
     <w:abstractNumId w:val="2"/>
@@ -7086,13 +7004,13 @@
     <w:abstractNumId w:val="0"/>
   </w:num>
   <w:num w:numId="9">
-    <w:abstractNumId w:val="10"/>
+    <w:abstractNumId w:val="11"/>
   </w:num>
   <w:num w:numId="10">
-    <w:abstractNumId w:val="14"/>
+    <w:abstractNumId w:val="16"/>
   </w:num>
   <w:num w:numId="11">
-    <w:abstractNumId w:val="8"/>
+    <w:abstractNumId w:val="9"/>
   </w:num>
   <w:num w:numId="12">
     <w:abstractNumId w:val="1"/>
@@ -7101,10 +7019,16 @@
     <w:abstractNumId w:val="6"/>
   </w:num>
   <w:num w:numId="14">
+    <w:abstractNumId w:val="14"/>
+  </w:num>
+  <w:num w:numId="15">
     <w:abstractNumId w:val="12"/>
   </w:num>
-  <w:num w:numId="15">
-    <w:abstractNumId w:val="11"/>
+  <w:num w:numId="16">
+    <w:abstractNumId w:val="8"/>
+  </w:num>
+  <w:num w:numId="17">
+    <w:abstractNumId w:val="13"/>
   </w:num>
 </w:numbering>
 </file>
@@ -7508,6 +7432,28 @@
     <w:name w:val="Normal"/>
     <w:qFormat/>
   </w:style>
+  <w:style w:type="paragraph" w:styleId="Heading2">
+    <w:name w:val="heading 2"/>
+    <w:basedOn w:val="Normal"/>
+    <w:next w:val="Normal"/>
+    <w:link w:val="Heading2Char"/>
+    <w:uiPriority w:val="9"/>
+    <w:unhideWhenUsed/>
+    <w:qFormat/>
+    <w:rsid w:val="00123206"/>
+    <w:pPr>
+      <w:keepNext/>
+      <w:keepLines/>
+      <w:spacing w:before="40" w:after="0"/>
+      <w:outlineLvl w:val="1"/>
+    </w:pPr>
+    <w:rPr>
+      <w:rFonts w:asciiTheme="majorHAnsi" w:eastAsiaTheme="majorEastAsia" w:hAnsiTheme="majorHAnsi" w:cstheme="majorBidi"/>
+      <w:color w:val="2F5496" w:themeColor="accent1" w:themeShade="BF"/>
+      <w:sz w:val="26"/>
+      <w:szCs w:val="26"/>
+    </w:rPr>
+  </w:style>
   <w:style w:type="character" w:default="1" w:styleId="DefaultParagraphFont">
     <w:name w:val="Default Paragraph Font"/>
     <w:uiPriority w:val="1"/>
@@ -7618,6 +7564,19 @@
       <w:sz w:val="24"/>
       <w:szCs w:val="24"/>
       <w:lang w:eastAsia="en-IN"/>
+    </w:rPr>
+  </w:style>
+  <w:style w:type="character" w:customStyle="1" w:styleId="Heading2Char">
+    <w:name w:val="Heading 2 Char"/>
+    <w:basedOn w:val="DefaultParagraphFont"/>
+    <w:link w:val="Heading2"/>
+    <w:uiPriority w:val="9"/>
+    <w:rsid w:val="00123206"/>
+    <w:rPr>
+      <w:rFonts w:asciiTheme="majorHAnsi" w:eastAsiaTheme="majorEastAsia" w:hAnsiTheme="majorHAnsi" w:cstheme="majorBidi"/>
+      <w:color w:val="2F5496" w:themeColor="accent1" w:themeShade="BF"/>
+      <w:sz w:val="26"/>
+      <w:szCs w:val="26"/>
     </w:rPr>
   </w:style>
 </w:styles>

</xml_diff>

<commit_message>
Batch Apex best Practices added
</commit_message>
<xml_diff>
--- a/Salesforce_Question_Resources/Important_Questions.docx
+++ b/Salesforce_Question_Resources/Important_Questions.docx
@@ -146,10 +146,12 @@
         <w:t xml:space="preserve"> Create </w:t>
       </w:r>
       <w:proofErr w:type="spellStart"/>
+      <w:proofErr w:type="gramStart"/>
       <w:r>
         <w:t>a</w:t>
       </w:r>
       <w:proofErr w:type="spellEnd"/>
+      <w:proofErr w:type="gramEnd"/>
       <w:r>
         <w:t xml:space="preserve"> Approval Process</w:t>
       </w:r>
@@ -328,12 +330,28 @@
         <w:t>A:</w:t>
       </w:r>
       <w:r>
-        <w:t xml:space="preserve"> Future method and Batch apex both are Asynchronous apex. So, we cannot call a async method from another async methods. So, we cannot directly call a future method from batch class But there can be </w:t>
-      </w:r>
-      <w:proofErr w:type="spellStart"/>
+        <w:t xml:space="preserve"> Future method and Batch apex both are Asynchronous apex. So, we cannot call </w:t>
+      </w:r>
+      <w:proofErr w:type="gramStart"/>
       <w:r>
         <w:t>a</w:t>
       </w:r>
+      <w:proofErr w:type="gramEnd"/>
+      <w:r>
+        <w:t xml:space="preserve"> async method from another async methods. So, we cannot directly call a future method from batch class </w:t>
+      </w:r>
+      <w:proofErr w:type="gramStart"/>
+      <w:r>
+        <w:t>But</w:t>
+      </w:r>
+      <w:proofErr w:type="gramEnd"/>
+      <w:r>
+        <w:t xml:space="preserve"> there can be </w:t>
+      </w:r>
+      <w:proofErr w:type="spellStart"/>
+      <w:r>
+        <w:t>a</w:t>
+      </w:r>
       <w:proofErr w:type="spellEnd"/>
       <w:r>
         <w:t xml:space="preserve"> indirect or substitute way. </w:t>
@@ -350,7 +368,31 @@
         <w:t>st</w:t>
       </w:r>
       <w:r>
-        <w:t>: Call the future method from finish() of batch class. Since, finish() is used for post processing logics. We can call a future method from finish().</w:t>
+        <w:t xml:space="preserve">: Call the future method from </w:t>
+      </w:r>
+      <w:proofErr w:type="gramStart"/>
+      <w:r>
+        <w:t>finish(</w:t>
+      </w:r>
+      <w:proofErr w:type="gramEnd"/>
+      <w:r>
+        <w:t xml:space="preserve">) of batch class. Since, </w:t>
+      </w:r>
+      <w:proofErr w:type="gramStart"/>
+      <w:r>
+        <w:t>finish(</w:t>
+      </w:r>
+      <w:proofErr w:type="gramEnd"/>
+      <w:r>
+        <w:t xml:space="preserve">) is used for post processing logics. We can call a future method from </w:t>
+      </w:r>
+      <w:proofErr w:type="gramStart"/>
+      <w:r>
+        <w:t>finish(</w:t>
+      </w:r>
+      <w:proofErr w:type="gramEnd"/>
+      <w:r>
+        <w:t>).</w:t>
       </w:r>
     </w:p>
     <w:p>
@@ -432,7 +474,11 @@
         <w:t>@testSetup</w:t>
       </w:r>
       <w:r>
-        <w:t xml:space="preserve"> to create test records and </w:t>
+        <w:t xml:space="preserve"> to create test records </w:t>
+      </w:r>
+      <w:proofErr w:type="gramStart"/>
+      <w:r>
+        <w:t xml:space="preserve">and </w:t>
       </w:r>
       <w:r>
         <w:rPr>
@@ -450,6 +496,7 @@
         <w:t>Test.startTest</w:t>
       </w:r>
       <w:proofErr w:type="spellEnd"/>
+      <w:proofErr w:type="gramEnd"/>
       <w:r>
         <w:rPr>
           <w:b/>
@@ -508,7 +555,15 @@
     </w:p>
     <w:p>
       <w:r>
-        <w:t>Public static void setup(){</w:t>
+        <w:t xml:space="preserve">Public static void </w:t>
+      </w:r>
+      <w:proofErr w:type="gramStart"/>
+      <w:r>
+        <w:t>setup(</w:t>
+      </w:r>
+      <w:proofErr w:type="gramEnd"/>
+      <w:r>
+        <w:t>){</w:t>
       </w:r>
     </w:p>
     <w:p>
@@ -532,7 +587,15 @@
     </w:p>
     <w:p>
       <w:r>
-        <w:t>Private static testMethod void(){</w:t>
+        <w:t xml:space="preserve">Private static testMethod </w:t>
+      </w:r>
+      <w:proofErr w:type="gramStart"/>
+      <w:r>
+        <w:t>void(</w:t>
+      </w:r>
+      <w:proofErr w:type="gramEnd"/>
+      <w:r>
+        <w:t>){</w:t>
       </w:r>
     </w:p>
     <w:p>
@@ -705,7 +768,15 @@
         <w:t>Objects:</w:t>
       </w:r>
       <w:r>
-        <w:t xml:space="preserve"> It is a real life entity. Like Car, Bike, book, Customer. </w:t>
+        <w:t xml:space="preserve"> It is a </w:t>
+      </w:r>
+      <w:proofErr w:type="gramStart"/>
+      <w:r>
+        <w:t>real life</w:t>
+      </w:r>
+      <w:proofErr w:type="gramEnd"/>
+      <w:r>
+        <w:t xml:space="preserve"> entity. Like Car, Bike, book, Customer. </w:t>
       </w:r>
       <w:r>
         <w:t>It is an instance of class. A class can have multiple instances. Objects has methods and member variables</w:t>
@@ -775,6 +846,7 @@
         <w:t xml:space="preserve">: public class </w:t>
       </w:r>
       <w:proofErr w:type="spellStart"/>
+      <w:proofErr w:type="gramStart"/>
       <w:r>
         <w:t>AccountHandler</w:t>
       </w:r>
@@ -782,6 +854,7 @@
       <w:r>
         <w:t>{</w:t>
       </w:r>
+      <w:proofErr w:type="gramEnd"/>
     </w:p>
     <w:p>
       <w:r>
@@ -881,6 +954,7 @@
       <w:r>
         <w:t xml:space="preserve">Public void </w:t>
       </w:r>
+      <w:proofErr w:type="gramStart"/>
       <w:r>
         <w:rPr>
           <w:b/>
@@ -889,7 +963,11 @@
         <w:t>Area</w:t>
       </w:r>
       <w:r>
-        <w:t>(Integer side) {</w:t>
+        <w:t>(</w:t>
+      </w:r>
+      <w:proofErr w:type="gramEnd"/>
+      <w:r>
+        <w:t>Integer side) {</w:t>
       </w:r>
     </w:p>
     <w:p>
@@ -916,6 +994,7 @@
       <w:r>
         <w:t xml:space="preserve">Public vid </w:t>
       </w:r>
+      <w:proofErr w:type="gramStart"/>
       <w:r>
         <w:rPr>
           <w:b/>
@@ -924,7 +1003,11 @@
         <w:t>Area</w:t>
       </w:r>
       <w:r>
-        <w:t>(Integer length, Integer breadth) {</w:t>
+        <w:t>(</w:t>
+      </w:r>
+      <w:proofErr w:type="gramEnd"/>
+      <w:r>
+        <w:t>Integer length, Integer breadth) {</w:t>
       </w:r>
     </w:p>
     <w:p>
@@ -994,12 +1077,17 @@
         <w:t xml:space="preserve">Public void </w:t>
       </w:r>
       <w:proofErr w:type="spellStart"/>
+      <w:proofErr w:type="gramStart"/>
       <w:r>
         <w:t>color</w:t>
       </w:r>
       <w:proofErr w:type="spellEnd"/>
       <w:r>
-        <w:t>() {</w:t>
+        <w:t>(</w:t>
+      </w:r>
+      <w:proofErr w:type="gramEnd"/>
+      <w:r>
+        <w:t>) {</w:t>
       </w:r>
     </w:p>
     <w:p>
@@ -1050,12 +1138,17 @@
         <w:t xml:space="preserve">Public void </w:t>
       </w:r>
       <w:proofErr w:type="spellStart"/>
+      <w:proofErr w:type="gramStart"/>
       <w:r>
         <w:t>color</w:t>
       </w:r>
       <w:proofErr w:type="spellEnd"/>
       <w:r>
-        <w:t>() {</w:t>
+        <w:t>(</w:t>
+      </w:r>
+      <w:proofErr w:type="gramEnd"/>
+      <w:r>
+        <w:t>) {</w:t>
       </w:r>
     </w:p>
     <w:p>
@@ -1083,12 +1176,17 @@
         <w:t xml:space="preserve">Now when this </w:t>
       </w:r>
       <w:proofErr w:type="spellStart"/>
+      <w:proofErr w:type="gramStart"/>
       <w:r>
         <w:t>color</w:t>
       </w:r>
       <w:proofErr w:type="spellEnd"/>
       <w:r>
-        <w:t>() will be called/invoked, at runtime it will be decided that which class’s method will be invoked.</w:t>
+        <w:t>(</w:t>
+      </w:r>
+      <w:proofErr w:type="gramEnd"/>
+      <w:r>
+        <w:t>) will be called/invoked, at runtime it will be decided that which class’s method will be invoked.</w:t>
       </w:r>
     </w:p>
     <w:p>
@@ -1118,7 +1216,15 @@
         <w:t xml:space="preserve"> We use inheritance for implementing abstraction.</w:t>
       </w:r>
       <w:r>
-        <w:t xml:space="preserve"> Access Specifiers(public, private, protected) are also used to achieve abstraction.</w:t>
+        <w:t xml:space="preserve"> Access </w:t>
+      </w:r>
+      <w:proofErr w:type="gramStart"/>
+      <w:r>
+        <w:t>Specifiers(</w:t>
+      </w:r>
+      <w:proofErr w:type="gramEnd"/>
+      <w:r>
+        <w:t>public, private, protected) are also used to achieve abstraction.</w:t>
       </w:r>
       <w:r>
         <w:t xml:space="preserve"> </w:t>
@@ -1257,12 +1363,17 @@
         <w:t xml:space="preserve">Public </w:t>
       </w:r>
       <w:proofErr w:type="spellStart"/>
+      <w:proofErr w:type="gramStart"/>
       <w:r>
         <w:t>TestClass</w:t>
       </w:r>
       <w:proofErr w:type="spellEnd"/>
       <w:r>
-        <w:t>(){</w:t>
+        <w:t>(</w:t>
+      </w:r>
+      <w:proofErr w:type="gramEnd"/>
+      <w:r>
+        <w:t>){</w:t>
       </w:r>
     </w:p>
     <w:p>
@@ -1300,12 +1411,17 @@
         <w:t xml:space="preserve">Public </w:t>
       </w:r>
       <w:proofErr w:type="spellStart"/>
+      <w:proofErr w:type="gramStart"/>
       <w:r>
         <w:t>TestClass</w:t>
       </w:r>
       <w:proofErr w:type="spellEnd"/>
       <w:r>
-        <w:t xml:space="preserve">(Boolean </w:t>
+        <w:t>(</w:t>
+      </w:r>
+      <w:proofErr w:type="gramEnd"/>
+      <w:r>
+        <w:t xml:space="preserve">Boolean </w:t>
       </w:r>
       <w:proofErr w:type="spellStart"/>
       <w:r>
@@ -1349,6 +1465,7 @@
         <w:t xml:space="preserve">Public </w:t>
       </w:r>
       <w:proofErr w:type="spellStart"/>
+      <w:proofErr w:type="gramStart"/>
       <w:r>
         <w:t>TestClass</w:t>
       </w:r>
@@ -1356,6 +1473,7 @@
       <w:r>
         <w:t>(</w:t>
       </w:r>
+      <w:proofErr w:type="gramEnd"/>
       <w:r>
         <w:t xml:space="preserve">Boolean </w:t>
       </w:r>
@@ -1443,8 +1561,17 @@
     </w:p>
     <w:p>
       <w:r>
-        <w:t>This statement has 2 parameter. 1. Is the condition. 2</w:t>
-      </w:r>
+        <w:t xml:space="preserve">This statement has 2 </w:t>
+      </w:r>
+      <w:proofErr w:type="gramStart"/>
+      <w:r>
+        <w:t>parameter</w:t>
+      </w:r>
+      <w:proofErr w:type="gramEnd"/>
+      <w:r>
+        <w:t>. 1. Is the condition. 2</w:t>
+      </w:r>
+      <w:proofErr w:type="gramStart"/>
       <w:r>
         <w:rPr>
           <w:vertAlign w:val="superscript"/>
@@ -1452,7 +1579,11 @@
         <w:t>nd</w:t>
       </w:r>
       <w:r>
-        <w:t>(Optional) is the message.</w:t>
+        <w:t>(</w:t>
+      </w:r>
+      <w:proofErr w:type="gramEnd"/>
+      <w:r>
+        <w:t>Optional) is the message.</w:t>
       </w:r>
     </w:p>
     <w:p>
@@ -1469,10 +1600,12 @@
         <w:t xml:space="preserve"> If the condition is false then </w:t>
       </w:r>
       <w:proofErr w:type="spellStart"/>
+      <w:proofErr w:type="gramStart"/>
       <w:r>
         <w:t>a</w:t>
       </w:r>
       <w:proofErr w:type="spellEnd"/>
+      <w:proofErr w:type="gramEnd"/>
       <w:r>
         <w:t xml:space="preserve"> error is thrown.</w:t>
       </w:r>
@@ -1501,6 +1634,7 @@
       <w:r>
         <w:t xml:space="preserve"> statement takes 3 parameters 1</w:t>
       </w:r>
+      <w:proofErr w:type="gramStart"/>
       <w:r>
         <w:rPr>
           <w:vertAlign w:val="superscript"/>
@@ -1508,7 +1642,11 @@
         <w:t>st</w:t>
       </w:r>
       <w:r>
-        <w:t xml:space="preserve">  The actual result, 2</w:t>
+        <w:t xml:space="preserve">  The</w:t>
+      </w:r>
+      <w:proofErr w:type="gramEnd"/>
+      <w:r>
+        <w:t xml:space="preserve"> actual result, 2</w:t>
       </w:r>
       <w:r>
         <w:rPr>
@@ -1572,13 +1710,21 @@
         <w:t>st</w:t>
       </w:r>
       <w:r>
-        <w:t xml:space="preserve"> The </w:t>
-      </w:r>
-      <w:r>
         <w:t xml:space="preserve"> </w:t>
       </w:r>
-      <w:r>
-        <w:t>actual result, 2</w:t>
+      <w:proofErr w:type="gramStart"/>
+      <w:r>
+        <w:t xml:space="preserve">The </w:t>
+      </w:r>
+      <w:r>
+        <w:t xml:space="preserve"> </w:t>
+      </w:r>
+      <w:r>
+        <w:t>actual</w:t>
+      </w:r>
+      <w:proofErr w:type="gramEnd"/>
+      <w:r>
+        <w:t xml:space="preserve"> result, 2</w:t>
       </w:r>
       <w:r>
         <w:rPr>
@@ -1666,8 +1812,13 @@
           <w:numId w:val="2"/>
         </w:numPr>
       </w:pPr>
-      <w:r>
-        <w:t xml:space="preserve">Start() this method is executed once to send the list of </w:t>
+      <w:proofErr w:type="gramStart"/>
+      <w:r>
+        <w:t>Start(</w:t>
+      </w:r>
+      <w:proofErr w:type="gramEnd"/>
+      <w:r>
+        <w:t xml:space="preserve">) this method is executed once to send the list of </w:t>
       </w:r>
       <w:proofErr w:type="spellStart"/>
       <w:r>
@@ -1686,8 +1837,13 @@
           <w:numId w:val="2"/>
         </w:numPr>
       </w:pPr>
-      <w:r>
-        <w:t xml:space="preserve">Execute() this method is executed multiple times depending upon the batch size, taking the </w:t>
+      <w:proofErr w:type="gramStart"/>
+      <w:r>
+        <w:t>Execute(</w:t>
+      </w:r>
+      <w:proofErr w:type="gramEnd"/>
+      <w:r>
+        <w:t xml:space="preserve">) this method is executed multiple times depending upon the batch size, taking the </w:t>
       </w:r>
       <w:proofErr w:type="spellStart"/>
       <w:r>
@@ -1706,13 +1862,34 @@
           <w:numId w:val="2"/>
         </w:numPr>
       </w:pPr>
-      <w:r>
-        <w:t>Finish() is executed once and is used to do post processing implementations like sending email alerts etc.</w:t>
-      </w:r>
-    </w:p>
-    <w:p>
-      <w:r>
-        <w:t xml:space="preserve">So, the batch apex chaining can happen through the finish(). We can call another batch class from finish() method. </w:t>
+      <w:proofErr w:type="gramStart"/>
+      <w:r>
+        <w:t>Finish(</w:t>
+      </w:r>
+      <w:proofErr w:type="gramEnd"/>
+      <w:r>
+        <w:t>) is executed once and is used to do post processing implementations like sending email alerts etc.</w:t>
+      </w:r>
+    </w:p>
+    <w:p>
+      <w:r>
+        <w:t xml:space="preserve">So, the batch apex chaining can happen through the </w:t>
+      </w:r>
+      <w:proofErr w:type="gramStart"/>
+      <w:r>
+        <w:t>finish(</w:t>
+      </w:r>
+      <w:proofErr w:type="gramEnd"/>
+      <w:r>
+        <w:t xml:space="preserve">). We can call another batch class from </w:t>
+      </w:r>
+      <w:proofErr w:type="gramStart"/>
+      <w:r>
+        <w:t>finish(</w:t>
+      </w:r>
+      <w:proofErr w:type="gramEnd"/>
+      <w:r>
+        <w:t xml:space="preserve">) method. </w:t>
       </w:r>
       <w:r>
         <w:rPr>
@@ -1733,7 +1910,21 @@
         <w:rPr>
           <w:highlight w:val="yellow"/>
         </w:rPr>
-        <w:t>running concurrently. So the only 5 jobs can be chained</w:t>
+        <w:t xml:space="preserve">running concurrently. </w:t>
+      </w:r>
+      <w:proofErr w:type="gramStart"/>
+      <w:r>
+        <w:rPr>
+          <w:highlight w:val="yellow"/>
+        </w:rPr>
+        <w:t>So</w:t>
+      </w:r>
+      <w:proofErr w:type="gramEnd"/>
+      <w:r>
+        <w:rPr>
+          <w:highlight w:val="yellow"/>
+        </w:rPr>
+        <w:t xml:space="preserve"> the only 5 jobs can be chained</w:t>
       </w:r>
       <w:r>
         <w:t>.</w:t>
@@ -1751,9 +1942,14 @@
     </w:p>
     <w:p>
       <w:r>
-        <w:t>Public void finish(</w:t>
-      </w:r>
-      <w:proofErr w:type="spellStart"/>
+        <w:t xml:space="preserve">Public void </w:t>
+      </w:r>
+      <w:proofErr w:type="gramStart"/>
+      <w:r>
+        <w:t>finish(</w:t>
+      </w:r>
+      <w:proofErr w:type="spellStart"/>
+      <w:proofErr w:type="gramEnd"/>
       <w:r>
         <w:t>Database.BatchableContext</w:t>
       </w:r>
@@ -1783,10 +1979,12 @@
         <w:t xml:space="preserve"> = </w:t>
       </w:r>
       <w:proofErr w:type="spellStart"/>
+      <w:proofErr w:type="gramStart"/>
       <w:r>
         <w:t>bc.getJobId</w:t>
       </w:r>
       <w:proofErr w:type="spellEnd"/>
+      <w:proofErr w:type="gramEnd"/>
       <w:r>
         <w:t>();</w:t>
       </w:r>
@@ -1807,12 +2005,17 @@
         <w:t xml:space="preserve">(new </w:t>
       </w:r>
       <w:proofErr w:type="spellStart"/>
+      <w:proofErr w:type="gramStart"/>
       <w:r>
         <w:t>otherBatchJob</w:t>
       </w:r>
       <w:proofErr w:type="spellEnd"/>
       <w:r>
-        <w:t>(), 200);</w:t>
+        <w:t>(</w:t>
+      </w:r>
+      <w:proofErr w:type="gramEnd"/>
+      <w:r>
+        <w:t>), 200);</w:t>
       </w:r>
     </w:p>
     <w:p>
@@ -2424,12 +2627,14 @@
       <w:r>
         <w:t xml:space="preserve"> </w:t>
       </w:r>
+      <w:proofErr w:type="gramStart"/>
       <w:r>
         <w:t xml:space="preserve">NOT( </w:t>
       </w:r>
       <w:r>
         <w:t>OR</w:t>
       </w:r>
+      <w:proofErr w:type="gramEnd"/>
       <w:r>
         <w:t xml:space="preserve">( </w:t>
       </w:r>
@@ -2438,10 +2643,12 @@
       <w:pPr>
         <w:ind w:firstLine="720"/>
       </w:pPr>
+      <w:proofErr w:type="gramStart"/>
       <w:r>
         <w:t>ISPICKVAL(</w:t>
       </w:r>
       <w:proofErr w:type="spellStart"/>
+      <w:proofErr w:type="gramEnd"/>
       <w:r>
         <w:t>LeadSource</w:t>
       </w:r>
@@ -2454,10 +2661,12 @@
       <w:pPr>
         <w:ind w:firstLine="720"/>
       </w:pPr>
+      <w:proofErr w:type="gramStart"/>
       <w:r>
         <w:t>ISPICKVAL(</w:t>
       </w:r>
       <w:proofErr w:type="spellStart"/>
+      <w:proofErr w:type="gramEnd"/>
       <w:r>
         <w:t>LeadSource</w:t>
       </w:r>
@@ -2470,10 +2679,12 @@
       <w:pPr>
         <w:ind w:firstLine="720"/>
       </w:pPr>
+      <w:proofErr w:type="gramStart"/>
       <w:r>
         <w:t>ISPICKVAL(</w:t>
       </w:r>
       <w:proofErr w:type="spellStart"/>
+      <w:proofErr w:type="gramEnd"/>
       <w:r>
         <w:t>LeadSource</w:t>
       </w:r>
@@ -2543,23 +2754,49 @@
         </w:rPr>
         <w:t xml:space="preserve"> </w:t>
       </w:r>
+      <w:proofErr w:type="gramStart"/>
       <w:r>
         <w:t>OR(</w:t>
       </w:r>
-    </w:p>
-    <w:p>
-      <w:r>
-        <w:t xml:space="preserve">     ISPICKVAL(Ownership, ‘Public’),</w:t>
-      </w:r>
-    </w:p>
-    <w:p>
-      <w:r>
-        <w:t xml:space="preserve">     ISPICKVAL(Ownership, ‘Private’),</w:t>
-      </w:r>
-    </w:p>
-    <w:p>
-      <w:r>
-        <w:t xml:space="preserve">     ISPICKVAL(Ownership, ‘’)</w:t>
+      <w:proofErr w:type="gramEnd"/>
+    </w:p>
+    <w:p>
+      <w:r>
+        <w:t xml:space="preserve">     </w:t>
+      </w:r>
+      <w:proofErr w:type="gramStart"/>
+      <w:r>
+        <w:t>ISPICKVAL(</w:t>
+      </w:r>
+      <w:proofErr w:type="gramEnd"/>
+      <w:r>
+        <w:t>Ownership, ‘Public’),</w:t>
+      </w:r>
+    </w:p>
+    <w:p>
+      <w:r>
+        <w:t xml:space="preserve">     </w:t>
+      </w:r>
+      <w:proofErr w:type="gramStart"/>
+      <w:r>
+        <w:t>ISPICKVAL(</w:t>
+      </w:r>
+      <w:proofErr w:type="gramEnd"/>
+      <w:r>
+        <w:t>Ownership, ‘Private’),</w:t>
+      </w:r>
+    </w:p>
+    <w:p>
+      <w:r>
+        <w:t xml:space="preserve">     </w:t>
+      </w:r>
+      <w:proofErr w:type="gramStart"/>
+      <w:r>
+        <w:t>ISPICKVAL(</w:t>
+      </w:r>
+      <w:proofErr w:type="gramEnd"/>
+      <w:r>
+        <w:t>Ownership, ‘’)</w:t>
       </w:r>
     </w:p>
     <w:p>
@@ -2612,7 +2849,23 @@
         <w:t>A:</w:t>
       </w:r>
       <w:r>
-        <w:t xml:space="preserve"> WSDL(Web Service Description Language) file is provided by Salesforce. It is a XML document which contains a standardized description on how to communicate using a web service</w:t>
+        <w:t xml:space="preserve"> </w:t>
+      </w:r>
+      <w:proofErr w:type="gramStart"/>
+      <w:r>
+        <w:t>WSDL(</w:t>
+      </w:r>
+      <w:proofErr w:type="gramEnd"/>
+      <w:r>
+        <w:t xml:space="preserve">Web Service Description Language) file is provided by Salesforce. It is </w:t>
+      </w:r>
+      <w:proofErr w:type="gramStart"/>
+      <w:r>
+        <w:t>a</w:t>
+      </w:r>
+      <w:proofErr w:type="gramEnd"/>
+      <w:r>
+        <w:t xml:space="preserve"> XML document which contains a standardized description on how to communicate using a web service</w:t>
       </w:r>
       <w:r>
         <w:t>.</w:t>
@@ -2711,7 +2964,15 @@
         </w:numPr>
       </w:pPr>
       <w:r>
-        <w:t>It is static. Meaning it does not change if the modifications are made to an salesforce’s org configuration.</w:t>
+        <w:t xml:space="preserve">It is static. Meaning it does not change if the modifications are made to </w:t>
+      </w:r>
+      <w:proofErr w:type="gramStart"/>
+      <w:r>
+        <w:t>an</w:t>
+      </w:r>
+      <w:proofErr w:type="gramEnd"/>
+      <w:r>
+        <w:t xml:space="preserve"> salesforce’s org configuration.</w:t>
       </w:r>
     </w:p>
     <w:p>
@@ -2807,7 +3068,15 @@
     <w:p>
       <w:r>
         <w:lastRenderedPageBreak/>
-        <w:t>After that, create Sharing rule and use the criteria based rule on Record type values and then finally add public groups, users, roles to whom you need to provide the Access.</w:t>
+        <w:t xml:space="preserve">After that, create Sharing rule and use the </w:t>
+      </w:r>
+      <w:proofErr w:type="gramStart"/>
+      <w:r>
+        <w:t>criteria based</w:t>
+      </w:r>
+      <w:proofErr w:type="gramEnd"/>
+      <w:r>
+        <w:t xml:space="preserve"> rule on Record type values and then finally add public groups, users, roles to whom you need to provide the Access.</w:t>
       </w:r>
     </w:p>
     <w:p>
@@ -3484,7 +3753,23 @@
           <w:b/>
           <w:bCs/>
         </w:rPr>
-        <w:t>Q: What happens if we change the rule criteria of time based workflow and updated rule don’t match the criteria?</w:t>
+        <w:t xml:space="preserve">Q: What happens if we change the rule criteria of </w:t>
+      </w:r>
+      <w:proofErr w:type="gramStart"/>
+      <w:r>
+        <w:rPr>
+          <w:b/>
+          <w:bCs/>
+        </w:rPr>
+        <w:t>time based</w:t>
+      </w:r>
+      <w:proofErr w:type="gramEnd"/>
+      <w:r>
+        <w:rPr>
+          <w:b/>
+          <w:bCs/>
+        </w:rPr>
+        <w:t xml:space="preserve"> workflow and updated rule don’t match the criteria?</w:t>
       </w:r>
     </w:p>
     <w:p>
@@ -3635,7 +3920,15 @@
         <w:t xml:space="preserve">A: </w:t>
       </w:r>
       <w:r>
-        <w:t xml:space="preserve">We know that in a Batch Apex each batch is considered as a discrete transaction. So, the class variables loose there state after each batch is processed. So, in order to maintain the state of the class Variables and to create a link b/w the batches we use </w:t>
+        <w:t xml:space="preserve">We know that in a Batch Apex each batch is considered as a discrete transaction. So, the class variables loose </w:t>
+      </w:r>
+      <w:proofErr w:type="gramStart"/>
+      <w:r>
+        <w:t>there</w:t>
+      </w:r>
+      <w:proofErr w:type="gramEnd"/>
+      <w:r>
+        <w:t xml:space="preserve"> state after each batch is processed. So, in order to maintain the state of the class Variables and to create a link b/w the batches we use </w:t>
       </w:r>
       <w:proofErr w:type="spellStart"/>
       <w:r>
@@ -3648,7 +3941,15 @@
     </w:p>
     <w:p>
       <w:r>
-        <w:t>Ex: You want to count the number of records updated via Batch apex, use a instance(class) variable and increment its value in execute().</w:t>
+        <w:t xml:space="preserve">Ex: You want to count the number of records updated via Batch apex, use a instance(class) variable and increment its value in </w:t>
+      </w:r>
+      <w:proofErr w:type="gramStart"/>
+      <w:r>
+        <w:t>execute(</w:t>
+      </w:r>
+      <w:proofErr w:type="gramEnd"/>
+      <w:r>
+        <w:t>).</w:t>
       </w:r>
     </w:p>
     <w:p/>
@@ -3676,7 +3977,15 @@
         <w:t xml:space="preserve">A: </w:t>
       </w:r>
       <w:r>
-        <w:t>We cannot create LWC Dynamically, but a workaround for it will be using render() lifecycle hook to create a template in that.</w:t>
+        <w:t xml:space="preserve">We cannot create LWC Dynamically, but a workaround for it will be using </w:t>
+      </w:r>
+      <w:proofErr w:type="gramStart"/>
+      <w:r>
+        <w:t>render(</w:t>
+      </w:r>
+      <w:proofErr w:type="gramEnd"/>
+      <w:r>
+        <w:t>) lifecycle hook to create a template in that.</w:t>
       </w:r>
     </w:p>
     <w:p>
@@ -3732,7 +4041,15 @@
         </w:numPr>
       </w:pPr>
       <w:r>
-        <w:t xml:space="preserve"> Chaining is not possible in Future but Queueable we do chaining.</w:t>
+        <w:t xml:space="preserve"> Chaining is not possible in Future but Queueable we do </w:t>
+      </w:r>
+      <w:proofErr w:type="gramStart"/>
+      <w:r>
+        <w:t>chaining</w:t>
+      </w:r>
+      <w:proofErr w:type="gramEnd"/>
+      <w:r>
+        <w:t>.</w:t>
       </w:r>
     </w:p>
     <w:p>
@@ -3826,7 +4143,23 @@
         <w:t xml:space="preserve">A: </w:t>
       </w:r>
       <w:r>
-        <w:t>If the API is accepting the response in any format then it will REST API. And if the API is accepting only XML response then it will be a SOAP API.</w:t>
+        <w:t xml:space="preserve">If the API is accepting the response in any </w:t>
+      </w:r>
+      <w:proofErr w:type="gramStart"/>
+      <w:r>
+        <w:t>format</w:t>
+      </w:r>
+      <w:proofErr w:type="gramEnd"/>
+      <w:r>
+        <w:t xml:space="preserve"> then it will REST API. And if the API is accepting only XML </w:t>
+      </w:r>
+      <w:proofErr w:type="gramStart"/>
+      <w:r>
+        <w:t>response</w:t>
+      </w:r>
+      <w:proofErr w:type="gramEnd"/>
+      <w:r>
+        <w:t xml:space="preserve"> then it will be a SOAP API.</w:t>
       </w:r>
     </w:p>
     <w:p>
@@ -3878,7 +4211,102 @@
     </w:p>
     <w:p>
       <w:r>
-        <w:t xml:space="preserve">To reference a named credential from a callout definition, use the named credential URL. A named credential URL contains the scheme callout:, the name of the named credential, and an optional path. For example: </w:t>
+        <w:t xml:space="preserve">To reference a named credential from a callout definition, use the named credential URL. A named credential URL contains the scheme </w:t>
+      </w:r>
+      <w:proofErr w:type="gramStart"/>
+      <w:r>
+        <w:t>callout:,</w:t>
+      </w:r>
+      <w:proofErr w:type="gramEnd"/>
+      <w:r>
+        <w:t xml:space="preserve"> the name of the named credential, and an optional path. For example: </w:t>
+      </w:r>
+      <w:proofErr w:type="spellStart"/>
+      <w:proofErr w:type="gramStart"/>
+      <w:r>
+        <w:t>callout:My</w:t>
+      </w:r>
+      <w:proofErr w:type="gramEnd"/>
+      <w:r>
+        <w:t>_Named_Credential</w:t>
+      </w:r>
+      <w:proofErr w:type="spellEnd"/>
+      <w:r>
+        <w:t>/</w:t>
+      </w:r>
+      <w:proofErr w:type="spellStart"/>
+      <w:r>
+        <w:t>some_path</w:t>
+      </w:r>
+      <w:proofErr w:type="spellEnd"/>
+      <w:r>
+        <w:t>.</w:t>
+      </w:r>
+    </w:p>
+    <w:p>
+      <w:r>
+        <w:t>If transmitting sensitive information such as healthcare data or credit card data, authenticated Named Credentials are required. Salesforce recommends that Customers consider providing their own Certificates for extra security of sensitive data transmissions</w:t>
+      </w:r>
+      <w:r>
+        <w:t>.</w:t>
+      </w:r>
+    </w:p>
+    <w:p>
+      <w:pPr>
+        <w:rPr>
+          <w:b/>
+          <w:bCs/>
+        </w:rPr>
+      </w:pPr>
+      <w:r>
+        <w:rPr>
+          <w:b/>
+          <w:bCs/>
+        </w:rPr>
+        <w:t>Apex Code with Named Credentials:</w:t>
+      </w:r>
+    </w:p>
+    <w:p>
+      <w:proofErr w:type="spellStart"/>
+      <w:r>
+        <w:t>HttpRequest</w:t>
+      </w:r>
+      <w:proofErr w:type="spellEnd"/>
+      <w:r>
+        <w:t xml:space="preserve"> </w:t>
+      </w:r>
+      <w:proofErr w:type="spellStart"/>
+      <w:r>
+        <w:t>req</w:t>
+      </w:r>
+      <w:proofErr w:type="spellEnd"/>
+      <w:r>
+        <w:t xml:space="preserve"> = new </w:t>
+      </w:r>
+      <w:proofErr w:type="spellStart"/>
+      <w:proofErr w:type="gramStart"/>
+      <w:r>
+        <w:t>HttpRequest</w:t>
+      </w:r>
+      <w:proofErr w:type="spellEnd"/>
+      <w:r>
+        <w:t>(</w:t>
+      </w:r>
+      <w:proofErr w:type="gramEnd"/>
+      <w:r>
+        <w:t>);</w:t>
+      </w:r>
+    </w:p>
+    <w:p>
+      <w:proofErr w:type="spellStart"/>
+      <w:proofErr w:type="gramStart"/>
+      <w:r>
+        <w:t>req.setEndpoint</w:t>
+      </w:r>
+      <w:proofErr w:type="spellEnd"/>
+      <w:proofErr w:type="gramEnd"/>
+      <w:r>
+        <w:t>('</w:t>
       </w:r>
       <w:proofErr w:type="spellStart"/>
       <w:r>
@@ -3894,30 +4322,104 @@
       </w:r>
       <w:proofErr w:type="spellEnd"/>
       <w:r>
-        <w:t>.</w:t>
-      </w:r>
-    </w:p>
-    <w:p>
-      <w:r>
-        <w:t>If transmitting sensitive information such as healthcare data or credit card data, authenticated Named Credentials are required. Salesforce recommends that Customers consider providing their own Certificates for extra security of sensitive data transmissions</w:t>
-      </w:r>
-      <w:r>
-        <w:t>.</w:t>
-      </w:r>
-    </w:p>
-    <w:p>
-      <w:pPr>
-        <w:rPr>
-          <w:b/>
-          <w:bCs/>
-        </w:rPr>
-      </w:pPr>
-      <w:r>
-        <w:rPr>
-          <w:b/>
-          <w:bCs/>
-        </w:rPr>
-        <w:t>Apex Code with Named Credentials:</w:t>
+        <w:t>');</w:t>
+      </w:r>
+    </w:p>
+    <w:p>
+      <w:proofErr w:type="spellStart"/>
+      <w:proofErr w:type="gramStart"/>
+      <w:r>
+        <w:t>req.setMethod</w:t>
+      </w:r>
+      <w:proofErr w:type="spellEnd"/>
+      <w:proofErr w:type="gramEnd"/>
+      <w:r>
+        <w:t>('GET');</w:t>
+      </w:r>
+    </w:p>
+    <w:p>
+      <w:r>
+        <w:t xml:space="preserve">Http </w:t>
+      </w:r>
+      <w:proofErr w:type="spellStart"/>
+      <w:r>
+        <w:t>http</w:t>
+      </w:r>
+      <w:proofErr w:type="spellEnd"/>
+      <w:r>
+        <w:t xml:space="preserve"> = new </w:t>
+      </w:r>
+      <w:proofErr w:type="gramStart"/>
+      <w:r>
+        <w:t>Http(</w:t>
+      </w:r>
+      <w:proofErr w:type="gramEnd"/>
+      <w:r>
+        <w:t>);</w:t>
+      </w:r>
+    </w:p>
+    <w:p>
+      <w:proofErr w:type="spellStart"/>
+      <w:r>
+        <w:t>HTTPResponse</w:t>
+      </w:r>
+      <w:proofErr w:type="spellEnd"/>
+      <w:r>
+        <w:t xml:space="preserve"> res = </w:t>
+      </w:r>
+      <w:proofErr w:type="spellStart"/>
+      <w:proofErr w:type="gramStart"/>
+      <w:r>
+        <w:t>http.send</w:t>
+      </w:r>
+      <w:proofErr w:type="spellEnd"/>
+      <w:proofErr w:type="gramEnd"/>
+      <w:r>
+        <w:t>(</w:t>
+      </w:r>
+      <w:proofErr w:type="spellStart"/>
+      <w:r>
+        <w:t>req</w:t>
+      </w:r>
+      <w:proofErr w:type="spellEnd"/>
+      <w:r>
+        <w:t>);</w:t>
+      </w:r>
+    </w:p>
+    <w:p>
+      <w:proofErr w:type="spellStart"/>
+      <w:r>
+        <w:t>System.debug</w:t>
+      </w:r>
+      <w:proofErr w:type="spellEnd"/>
+      <w:r>
+        <w:t>(</w:t>
+      </w:r>
+      <w:proofErr w:type="spellStart"/>
+      <w:proofErr w:type="gramStart"/>
+      <w:r>
+        <w:t>res.getBody</w:t>
+      </w:r>
+      <w:proofErr w:type="spellEnd"/>
+      <w:proofErr w:type="gramEnd"/>
+      <w:r>
+        <w:t>());</w:t>
+      </w:r>
+    </w:p>
+    <w:p/>
+    <w:p>
+      <w:pPr>
+        <w:rPr>
+          <w:b/>
+          <w:bCs/>
+        </w:rPr>
+      </w:pPr>
+      <w:r>
+        <w:rPr>
+          <w:b/>
+          <w:bCs/>
+        </w:rPr>
+        <w:t>Apex Code without using Named Credentials:</w:t>
       </w:r>
     </w:p>
     <w:p>
@@ -3938,30 +4440,29 @@
         <w:t xml:space="preserve"> = new </w:t>
       </w:r>
       <w:proofErr w:type="spellStart"/>
+      <w:proofErr w:type="gramStart"/>
       <w:r>
         <w:t>HttpRequest</w:t>
       </w:r>
       <w:proofErr w:type="spellEnd"/>
       <w:r>
-        <w:t>();</w:t>
-      </w:r>
-    </w:p>
-    <w:p>
-      <w:proofErr w:type="spellStart"/>
+        <w:t>(</w:t>
+      </w:r>
+      <w:proofErr w:type="gramEnd"/>
+      <w:r>
+        <w:t>);</w:t>
+      </w:r>
+    </w:p>
+    <w:p>
+      <w:proofErr w:type="spellStart"/>
+      <w:proofErr w:type="gramStart"/>
       <w:r>
         <w:t>req.setEndpoint</w:t>
       </w:r>
       <w:proofErr w:type="spellEnd"/>
-      <w:r>
-        <w:t>('</w:t>
-      </w:r>
-      <w:proofErr w:type="spellStart"/>
-      <w:r>
-        <w:t>callout:My_Named_Credential</w:t>
-      </w:r>
-      <w:proofErr w:type="spellEnd"/>
-      <w:r>
-        <w:t>/</w:t>
+      <w:proofErr w:type="gramEnd"/>
+      <w:r>
+        <w:t>('https://my_endpoint.example.com/</w:t>
       </w:r>
       <w:proofErr w:type="spellStart"/>
       <w:r>
@@ -3974,137 +4475,12 @@
     </w:p>
     <w:p>
       <w:proofErr w:type="spellStart"/>
+      <w:proofErr w:type="gramStart"/>
       <w:r>
         <w:t>req.setMethod</w:t>
       </w:r>
       <w:proofErr w:type="spellEnd"/>
-      <w:r>
-        <w:t>('GET');</w:t>
-      </w:r>
-    </w:p>
-    <w:p>
-      <w:r>
-        <w:t xml:space="preserve">Http </w:t>
-      </w:r>
-      <w:proofErr w:type="spellStart"/>
-      <w:r>
-        <w:t>http</w:t>
-      </w:r>
-      <w:proofErr w:type="spellEnd"/>
-      <w:r>
-        <w:t xml:space="preserve"> = new Http();</w:t>
-      </w:r>
-    </w:p>
-    <w:p>
-      <w:proofErr w:type="spellStart"/>
-      <w:r>
-        <w:t>HTTPResponse</w:t>
-      </w:r>
-      <w:proofErr w:type="spellEnd"/>
-      <w:r>
-        <w:t xml:space="preserve"> res = </w:t>
-      </w:r>
-      <w:proofErr w:type="spellStart"/>
-      <w:r>
-        <w:t>http.send</w:t>
-      </w:r>
-      <w:proofErr w:type="spellEnd"/>
-      <w:r>
-        <w:t>(</w:t>
-      </w:r>
-      <w:proofErr w:type="spellStart"/>
-      <w:r>
-        <w:t>req</w:t>
-      </w:r>
-      <w:proofErr w:type="spellEnd"/>
-      <w:r>
-        <w:t>);</w:t>
-      </w:r>
-    </w:p>
-    <w:p>
-      <w:proofErr w:type="spellStart"/>
-      <w:r>
-        <w:t>System.debug</w:t>
-      </w:r>
-      <w:proofErr w:type="spellEnd"/>
-      <w:r>
-        <w:t>(</w:t>
-      </w:r>
-      <w:proofErr w:type="spellStart"/>
-      <w:r>
-        <w:t>res.getBody</w:t>
-      </w:r>
-      <w:proofErr w:type="spellEnd"/>
-      <w:r>
-        <w:t>());</w:t>
-      </w:r>
-    </w:p>
-    <w:p/>
-    <w:p>
-      <w:pPr>
-        <w:rPr>
-          <w:b/>
-          <w:bCs/>
-        </w:rPr>
-      </w:pPr>
-      <w:r>
-        <w:rPr>
-          <w:b/>
-          <w:bCs/>
-        </w:rPr>
-        <w:t>Apex Code without using Named Credentials:</w:t>
-      </w:r>
-    </w:p>
-    <w:p>
-      <w:proofErr w:type="spellStart"/>
-      <w:r>
-        <w:t>HttpRequest</w:t>
-      </w:r>
-      <w:proofErr w:type="spellEnd"/>
-      <w:r>
-        <w:t xml:space="preserve"> </w:t>
-      </w:r>
-      <w:proofErr w:type="spellStart"/>
-      <w:r>
-        <w:t>req</w:t>
-      </w:r>
-      <w:proofErr w:type="spellEnd"/>
-      <w:r>
-        <w:t xml:space="preserve"> = new </w:t>
-      </w:r>
-      <w:proofErr w:type="spellStart"/>
-      <w:r>
-        <w:t>HttpRequest</w:t>
-      </w:r>
-      <w:proofErr w:type="spellEnd"/>
-      <w:r>
-        <w:t>();</w:t>
-      </w:r>
-    </w:p>
-    <w:p>
-      <w:proofErr w:type="spellStart"/>
-      <w:r>
-        <w:t>req.setEndpoint</w:t>
-      </w:r>
-      <w:proofErr w:type="spellEnd"/>
-      <w:r>
-        <w:t>('https://my_endpoint.example.com/</w:t>
-      </w:r>
-      <w:proofErr w:type="spellStart"/>
-      <w:r>
-        <w:t>some_path</w:t>
-      </w:r>
-      <w:proofErr w:type="spellEnd"/>
-      <w:r>
-        <w:t>');</w:t>
-      </w:r>
-    </w:p>
-    <w:p>
-      <w:proofErr w:type="spellStart"/>
-      <w:r>
-        <w:t>req.setMethod</w:t>
-      </w:r>
-      <w:proofErr w:type="spellEnd"/>
+      <w:proofErr w:type="gramEnd"/>
       <w:r>
         <w:t>('GET');</w:t>
       </w:r>
@@ -4325,6 +4701,7 @@
         </w:rPr>
       </w:pPr>
       <w:proofErr w:type="spellStart"/>
+      <w:proofErr w:type="gramStart"/>
       <w:r>
         <w:rPr>
           <w:b/>
@@ -4333,6 +4710,7 @@
         <w:t>req.setHeader</w:t>
       </w:r>
       <w:proofErr w:type="spellEnd"/>
+      <w:proofErr w:type="gramEnd"/>
       <w:r>
         <w:rPr>
           <w:b/>
@@ -4387,7 +4765,15 @@
       </w:r>
       <w:proofErr w:type="spellEnd"/>
       <w:r>
-        <w:t xml:space="preserve"> = new Http();</w:t>
+        <w:t xml:space="preserve"> = new </w:t>
+      </w:r>
+      <w:proofErr w:type="gramStart"/>
+      <w:r>
+        <w:t>Http(</w:t>
+      </w:r>
+      <w:proofErr w:type="gramEnd"/>
+      <w:r>
+        <w:t>);</w:t>
       </w:r>
     </w:p>
     <w:p>
@@ -4400,10 +4786,12 @@
         <w:t xml:space="preserve"> res = </w:t>
       </w:r>
       <w:proofErr w:type="spellStart"/>
+      <w:proofErr w:type="gramStart"/>
       <w:r>
         <w:t>http.send</w:t>
       </w:r>
       <w:proofErr w:type="spellEnd"/>
+      <w:proofErr w:type="gramEnd"/>
       <w:r>
         <w:t>(</w:t>
       </w:r>
@@ -4426,10 +4814,12 @@
         <w:t>(</w:t>
       </w:r>
       <w:proofErr w:type="spellStart"/>
+      <w:proofErr w:type="gramStart"/>
       <w:r>
         <w:t>res.getBody</w:t>
       </w:r>
       <w:proofErr w:type="spellEnd"/>
+      <w:proofErr w:type="gramEnd"/>
       <w:r>
         <w:t>());</w:t>
       </w:r>
@@ -4524,7 +4914,15 @@
         <w:t xml:space="preserve">A: </w:t>
       </w:r>
       <w:r>
-        <w:t xml:space="preserve">So when we use Application events(in AURA) or use </w:t>
+        <w:t xml:space="preserve">So when we use Application </w:t>
+      </w:r>
+      <w:proofErr w:type="gramStart"/>
+      <w:r>
+        <w:t>events(</w:t>
+      </w:r>
+      <w:proofErr w:type="gramEnd"/>
+      <w:r>
+        <w:t xml:space="preserve">in AURA) or use </w:t>
       </w:r>
       <w:proofErr w:type="spellStart"/>
       <w:r>
@@ -4637,8 +5035,17 @@
           <w:bCs/>
         </w:rPr>
         <w:lastRenderedPageBreak/>
-        <w:t>Q: How to take backup of your org’s Metadata ?</w:t>
-      </w:r>
+        <w:t xml:space="preserve">Q: How to take backup of your org’s </w:t>
+      </w:r>
+      <w:proofErr w:type="gramStart"/>
+      <w:r>
+        <w:rPr>
+          <w:b/>
+          <w:bCs/>
+        </w:rPr>
+        <w:t>Metadata ?</w:t>
+      </w:r>
+      <w:proofErr w:type="gramEnd"/>
     </w:p>
     <w:p>
       <w:r>
@@ -4672,7 +5079,15 @@
     </w:p>
     <w:p>
       <w:r>
-        <w:t>In the Component Type dropdown list, select the types of metadata you want to include in your backup, and click Add To Package for each metadata type.</w:t>
+        <w:t xml:space="preserve">In the Component Type dropdown list, select the types of metadata you want to include in your backup, and click Add </w:t>
+      </w:r>
+      <w:proofErr w:type="gramStart"/>
+      <w:r>
+        <w:t>To</w:t>
+      </w:r>
+      <w:proofErr w:type="gramEnd"/>
+      <w:r>
+        <w:t xml:space="preserve"> Package for each metadata type.</w:t>
       </w:r>
     </w:p>
     <w:p>
@@ -4713,7 +5128,15 @@
     </w:p>
     <w:p>
       <w:r>
-        <w:t>In the Component Type dropdown list, select any new types of metadata you want to add to your backup, and click Add To Package for each metadata type.</w:t>
+        <w:t xml:space="preserve">In the Component Type dropdown list, select any new types of metadata you want to add to your backup, and click Add </w:t>
+      </w:r>
+      <w:proofErr w:type="gramStart"/>
+      <w:r>
+        <w:t>To</w:t>
+      </w:r>
+      <w:proofErr w:type="gramEnd"/>
+      <w:r>
+        <w:t xml:space="preserve"> Package for each metadata type.</w:t>
       </w:r>
     </w:p>
     <w:p>
@@ -4953,12 +5376,22 @@
         <w:t xml:space="preserve">But there is a workaround for this. We can call our LWC from </w:t>
       </w:r>
       <w:proofErr w:type="spellStart"/>
+      <w:proofErr w:type="gramStart"/>
       <w:r>
         <w:t>a</w:t>
       </w:r>
       <w:proofErr w:type="spellEnd"/>
-      <w:r>
-        <w:t xml:space="preserve"> Aura Component. So When we will click that button, first Aura Component will be called, which in turn will call the LWC component.</w:t>
+      <w:proofErr w:type="gramEnd"/>
+      <w:r>
+        <w:t xml:space="preserve"> Aura Component. </w:t>
+      </w:r>
+      <w:proofErr w:type="gramStart"/>
+      <w:r>
+        <w:t>So</w:t>
+      </w:r>
+      <w:proofErr w:type="gramEnd"/>
+      <w:r>
+        <w:t xml:space="preserve"> When we will click that button, first Aura Component will be called, which in turn will call the LWC component.</w:t>
       </w:r>
     </w:p>
     <w:p/>
@@ -5013,7 +5446,23 @@
           <w:b/>
           <w:bCs/>
         </w:rPr>
-        <w:t>Q: What is lightning Message Service(LMS)?</w:t>
+        <w:t xml:space="preserve">Q: What is lightning Message </w:t>
+      </w:r>
+      <w:proofErr w:type="gramStart"/>
+      <w:r>
+        <w:rPr>
+          <w:b/>
+          <w:bCs/>
+        </w:rPr>
+        <w:t>Service(</w:t>
+      </w:r>
+      <w:proofErr w:type="gramEnd"/>
+      <w:r>
+        <w:rPr>
+          <w:b/>
+          <w:bCs/>
+        </w:rPr>
+        <w:t>LMS)?</w:t>
       </w:r>
     </w:p>
     <w:p>
@@ -5153,8 +5602,17 @@
           <w:b/>
           <w:bCs/>
         </w:rPr>
-        <w:t>() ?</w:t>
-      </w:r>
+        <w:t>(</w:t>
+      </w:r>
+      <w:proofErr w:type="gramStart"/>
+      <w:r>
+        <w:rPr>
+          <w:b/>
+          <w:bCs/>
+        </w:rPr>
+        <w:t>) ?</w:t>
+      </w:r>
+      <w:proofErr w:type="gramEnd"/>
     </w:p>
     <w:p>
       <w:r>
@@ -5179,10 +5637,12 @@
         <w:t xml:space="preserve">() is true, and then test the batch class with </w:t>
       </w:r>
       <w:proofErr w:type="spellStart"/>
+      <w:proofErr w:type="gramStart"/>
       <w:r>
         <w:t>it's</w:t>
       </w:r>
       <w:proofErr w:type="spellEnd"/>
+      <w:proofErr w:type="gramEnd"/>
       <w:r>
         <w:t xml:space="preserve"> own test method. </w:t>
       </w:r>
@@ -5404,6 +5864,97 @@
     <w:p>
       <w:r>
         <w:t>Each request is processed by a handler. The handler is the code that performs functions for a specific request type. Handlers are executed by a finite number of worker threads on each of the application servers that make up an instance. The threads request work from the queuing framework and when received, start a specific handler to do the work.</w:t>
+      </w:r>
+    </w:p>
+    <w:p>
+      <w:pPr>
+        <w:rPr>
+          <w:b/>
+          <w:bCs/>
+        </w:rPr>
+      </w:pPr>
+      <w:r>
+        <w:rPr>
+          <w:b/>
+          <w:bCs/>
+        </w:rPr>
+        <w:t>Q: Batch Apex Best Practices?</w:t>
+      </w:r>
+    </w:p>
+    <w:p>
+      <w:pPr>
+        <w:rPr>
+          <w:b/>
+          <w:bCs/>
+        </w:rPr>
+      </w:pPr>
+      <w:r>
+        <w:rPr>
+          <w:b/>
+          <w:bCs/>
+        </w:rPr>
+        <w:t>A:</w:t>
+      </w:r>
+    </w:p>
+    <w:p>
+      <w:pPr>
+        <w:pStyle w:val="ListParagraph"/>
+        <w:numPr>
+          <w:ilvl w:val="0"/>
+          <w:numId w:val="18"/>
+        </w:numPr>
+      </w:pPr>
+      <w:r>
+        <w:t>To ensure fast execution of batch jobs, minimize Web service callout times and tune queries used in your batch Apex code. The longer the batch job executes, the more likely other queued jobs are delayed when many jobs are in the queue.</w:t>
+      </w:r>
+    </w:p>
+    <w:p>
+      <w:pPr>
+        <w:pStyle w:val="ListParagraph"/>
+        <w:numPr>
+          <w:ilvl w:val="0"/>
+          <w:numId w:val="18"/>
+        </w:numPr>
+      </w:pPr>
+      <w:r>
+        <w:lastRenderedPageBreak/>
+        <w:t>Only use Batch Apex if you have more than one batch of records. If you don't have enough records to run more than one batch, you are probably better off using Queueable Apex.</w:t>
+      </w:r>
+    </w:p>
+    <w:p>
+      <w:pPr>
+        <w:pStyle w:val="ListParagraph"/>
+        <w:numPr>
+          <w:ilvl w:val="0"/>
+          <w:numId w:val="18"/>
+        </w:numPr>
+      </w:pPr>
+      <w:r>
+        <w:t>Tune any SOQL query to gather the records to execute as quickly as possible.</w:t>
+      </w:r>
+    </w:p>
+    <w:p>
+      <w:pPr>
+        <w:pStyle w:val="ListParagraph"/>
+        <w:numPr>
+          <w:ilvl w:val="0"/>
+          <w:numId w:val="18"/>
+        </w:numPr>
+      </w:pPr>
+      <w:r>
+        <w:t>Minimize the number of asynchronous requests created to minimize the chance of delays.</w:t>
+      </w:r>
+    </w:p>
+    <w:p>
+      <w:pPr>
+        <w:pStyle w:val="ListParagraph"/>
+        <w:numPr>
+          <w:ilvl w:val="0"/>
+          <w:numId w:val="18"/>
+        </w:numPr>
+      </w:pPr>
+      <w:r>
+        <w:t>Use extreme care if you are planning to invoke a batch job from a trigger. You must be able to guarantee that the trigger won’t add more batch jobs than the limit.</w:t>
       </w:r>
     </w:p>
     <w:sectPr>
@@ -6131,6 +6682,92 @@
     </w:lvl>
   </w:abstractNum>
   <w:abstractNum w:abstractNumId="8" w15:restartNumberingAfterBreak="0">
+    <w:nsid w:val="489F4ADC"/>
+    <w:multiLevelType w:val="hybridMultilevel"/>
+    <w:tmpl w:val="5E2A0DEA"/>
+    <w:lvl w:ilvl="0" w:tplc="4009000F">
+      <w:start w:val="1"/>
+      <w:numFmt w:val="decimal"/>
+      <w:lvlText w:val="%1."/>
+      <w:lvlJc w:val="left"/>
+      <w:pPr>
+        <w:ind w:left="720" w:hanging="360"/>
+      </w:pPr>
+    </w:lvl>
+    <w:lvl w:ilvl="1" w:tplc="40090019" w:tentative="1">
+      <w:start w:val="1"/>
+      <w:numFmt w:val="lowerLetter"/>
+      <w:lvlText w:val="%2."/>
+      <w:lvlJc w:val="left"/>
+      <w:pPr>
+        <w:ind w:left="1440" w:hanging="360"/>
+      </w:pPr>
+    </w:lvl>
+    <w:lvl w:ilvl="2" w:tplc="4009001B" w:tentative="1">
+      <w:start w:val="1"/>
+      <w:numFmt w:val="lowerRoman"/>
+      <w:lvlText w:val="%3."/>
+      <w:lvlJc w:val="right"/>
+      <w:pPr>
+        <w:ind w:left="2160" w:hanging="180"/>
+      </w:pPr>
+    </w:lvl>
+    <w:lvl w:ilvl="3" w:tplc="4009000F" w:tentative="1">
+      <w:start w:val="1"/>
+      <w:numFmt w:val="decimal"/>
+      <w:lvlText w:val="%4."/>
+      <w:lvlJc w:val="left"/>
+      <w:pPr>
+        <w:ind w:left="2880" w:hanging="360"/>
+      </w:pPr>
+    </w:lvl>
+    <w:lvl w:ilvl="4" w:tplc="40090019" w:tentative="1">
+      <w:start w:val="1"/>
+      <w:numFmt w:val="lowerLetter"/>
+      <w:lvlText w:val="%5."/>
+      <w:lvlJc w:val="left"/>
+      <w:pPr>
+        <w:ind w:left="3600" w:hanging="360"/>
+      </w:pPr>
+    </w:lvl>
+    <w:lvl w:ilvl="5" w:tplc="4009001B" w:tentative="1">
+      <w:start w:val="1"/>
+      <w:numFmt w:val="lowerRoman"/>
+      <w:lvlText w:val="%6."/>
+      <w:lvlJc w:val="right"/>
+      <w:pPr>
+        <w:ind w:left="4320" w:hanging="180"/>
+      </w:pPr>
+    </w:lvl>
+    <w:lvl w:ilvl="6" w:tplc="4009000F" w:tentative="1">
+      <w:start w:val="1"/>
+      <w:numFmt w:val="decimal"/>
+      <w:lvlText w:val="%7."/>
+      <w:lvlJc w:val="left"/>
+      <w:pPr>
+        <w:ind w:left="5040" w:hanging="360"/>
+      </w:pPr>
+    </w:lvl>
+    <w:lvl w:ilvl="7" w:tplc="40090019" w:tentative="1">
+      <w:start w:val="1"/>
+      <w:numFmt w:val="lowerLetter"/>
+      <w:lvlText w:val="%8."/>
+      <w:lvlJc w:val="left"/>
+      <w:pPr>
+        <w:ind w:left="5760" w:hanging="360"/>
+      </w:pPr>
+    </w:lvl>
+    <w:lvl w:ilvl="8" w:tplc="4009001B" w:tentative="1">
+      <w:start w:val="1"/>
+      <w:numFmt w:val="lowerRoman"/>
+      <w:lvlText w:val="%9."/>
+      <w:lvlJc w:val="right"/>
+      <w:pPr>
+        <w:ind w:left="6480" w:hanging="180"/>
+      </w:pPr>
+    </w:lvl>
+  </w:abstractNum>
+  <w:abstractNum w:abstractNumId="9" w15:restartNumberingAfterBreak="0">
     <w:nsid w:val="59BC3FCE"/>
     <w:multiLevelType w:val="hybridMultilevel"/>
     <w:tmpl w:val="E46A6310"/>
@@ -6243,7 +6880,7 @@
       </w:rPr>
     </w:lvl>
   </w:abstractNum>
-  <w:abstractNum w:abstractNumId="9" w15:restartNumberingAfterBreak="0">
+  <w:abstractNum w:abstractNumId="10" w15:restartNumberingAfterBreak="0">
     <w:nsid w:val="630C02CD"/>
     <w:multiLevelType w:val="hybridMultilevel"/>
     <w:tmpl w:val="EC74B528"/>
@@ -6332,7 +6969,7 @@
       </w:pPr>
     </w:lvl>
   </w:abstractNum>
-  <w:abstractNum w:abstractNumId="10" w15:restartNumberingAfterBreak="0">
+  <w:abstractNum w:abstractNumId="11" w15:restartNumberingAfterBreak="0">
     <w:nsid w:val="65A52F78"/>
     <w:multiLevelType w:val="hybridMultilevel"/>
     <w:tmpl w:val="7EB8F1E8"/>
@@ -6421,7 +7058,7 @@
       </w:pPr>
     </w:lvl>
   </w:abstractNum>
-  <w:abstractNum w:abstractNumId="11" w15:restartNumberingAfterBreak="0">
+  <w:abstractNum w:abstractNumId="12" w15:restartNumberingAfterBreak="0">
     <w:nsid w:val="6F875A5C"/>
     <w:multiLevelType w:val="hybridMultilevel"/>
     <w:tmpl w:val="761CA06E"/>
@@ -6510,7 +7147,7 @@
       </w:pPr>
     </w:lvl>
   </w:abstractNum>
-  <w:abstractNum w:abstractNumId="12" w15:restartNumberingAfterBreak="0">
+  <w:abstractNum w:abstractNumId="13" w15:restartNumberingAfterBreak="0">
     <w:nsid w:val="728D68FA"/>
     <w:multiLevelType w:val="hybridMultilevel"/>
     <w:tmpl w:val="28F21F36"/>
@@ -6623,7 +7260,7 @@
       </w:rPr>
     </w:lvl>
   </w:abstractNum>
-  <w:abstractNum w:abstractNumId="13" w15:restartNumberingAfterBreak="0">
+  <w:abstractNum w:abstractNumId="14" w15:restartNumberingAfterBreak="0">
     <w:nsid w:val="745A04AE"/>
     <w:multiLevelType w:val="hybridMultilevel"/>
     <w:tmpl w:val="0FF0CD64"/>
@@ -6712,7 +7349,7 @@
       </w:pPr>
     </w:lvl>
   </w:abstractNum>
-  <w:abstractNum w:abstractNumId="14" w15:restartNumberingAfterBreak="0">
+  <w:abstractNum w:abstractNumId="15" w15:restartNumberingAfterBreak="0">
     <w:nsid w:val="74634523"/>
     <w:multiLevelType w:val="hybridMultilevel"/>
     <w:tmpl w:val="FA228EB6"/>
@@ -6801,7 +7438,7 @@
       </w:pPr>
     </w:lvl>
   </w:abstractNum>
-  <w:abstractNum w:abstractNumId="15" w15:restartNumberingAfterBreak="0">
+  <w:abstractNum w:abstractNumId="16" w15:restartNumberingAfterBreak="0">
     <w:nsid w:val="7772318E"/>
     <w:multiLevelType w:val="hybridMultilevel"/>
     <w:tmpl w:val="47A85AE0"/>
@@ -6890,7 +7527,7 @@
       </w:pPr>
     </w:lvl>
   </w:abstractNum>
-  <w:abstractNum w:abstractNumId="16" w15:restartNumberingAfterBreak="0">
+  <w:abstractNum w:abstractNumId="17" w15:restartNumberingAfterBreak="0">
     <w:nsid w:val="7B177F7F"/>
     <w:multiLevelType w:val="hybridMultilevel"/>
     <w:tmpl w:val="136A516E"/>
@@ -6983,7 +7620,7 @@
     <w:abstractNumId w:val="4"/>
   </w:num>
   <w:num w:numId="2">
-    <w:abstractNumId w:val="10"/>
+    <w:abstractNumId w:val="11"/>
   </w:num>
   <w:num w:numId="3">
     <w:abstractNumId w:val="5"/>
@@ -6995,7 +7632,7 @@
     <w:abstractNumId w:val="3"/>
   </w:num>
   <w:num w:numId="6">
-    <w:abstractNumId w:val="15"/>
+    <w:abstractNumId w:val="16"/>
   </w:num>
   <w:num w:numId="7">
     <w:abstractNumId w:val="2"/>
@@ -7004,13 +7641,13 @@
     <w:abstractNumId w:val="0"/>
   </w:num>
   <w:num w:numId="9">
-    <w:abstractNumId w:val="11"/>
+    <w:abstractNumId w:val="12"/>
   </w:num>
   <w:num w:numId="10">
-    <w:abstractNumId w:val="16"/>
+    <w:abstractNumId w:val="17"/>
   </w:num>
   <w:num w:numId="11">
-    <w:abstractNumId w:val="9"/>
+    <w:abstractNumId w:val="10"/>
   </w:num>
   <w:num w:numId="12">
     <w:abstractNumId w:val="1"/>
@@ -7019,16 +7656,19 @@
     <w:abstractNumId w:val="6"/>
   </w:num>
   <w:num w:numId="14">
+    <w:abstractNumId w:val="15"/>
+  </w:num>
+  <w:num w:numId="15">
+    <w:abstractNumId w:val="13"/>
+  </w:num>
+  <w:num w:numId="16">
+    <w:abstractNumId w:val="9"/>
+  </w:num>
+  <w:num w:numId="17">
     <w:abstractNumId w:val="14"/>
   </w:num>
-  <w:num w:numId="15">
-    <w:abstractNumId w:val="12"/>
-  </w:num>
-  <w:num w:numId="16">
+  <w:num w:numId="18">
     <w:abstractNumId w:val="8"/>
-  </w:num>
-  <w:num w:numId="17">
-    <w:abstractNumId w:val="13"/>
   </w:num>
 </w:numbering>
 </file>

</xml_diff>